<commit_message>
refs, portal, pure comp, errors
</commit_message>
<xml_diff>
--- a/reactJS.docx
+++ b/reactJS.docx
@@ -203,7 +203,15 @@
         </w:numPr>
       </w:pPr>
       <w:r>
-        <w:t xml:space="preserve">In ES6 – let &amp; const, arrow functions, template literals, default parameters, object literals, rest and spread operators and </w:t>
+        <w:t xml:space="preserve">In ES6 – let &amp; </w:t>
+      </w:r>
+      <w:proofErr w:type="spellStart"/>
+      <w:r>
+        <w:t>const</w:t>
+      </w:r>
+      <w:proofErr w:type="spellEnd"/>
+      <w:r>
+        <w:t xml:space="preserve">, arrow functions, template literals, default parameters, object literals, rest and spread operators and </w:t>
       </w:r>
       <w:r>
         <w:t>DE-structuring</w:t>
@@ -4891,6 +4899,7 @@
         </w:rPr>
         <w:t>.</w:t>
       </w:r>
+      <w:proofErr w:type="gramStart"/>
       <w:r>
         <w:rPr>
           <w:rFonts w:ascii="Courier New" w:eastAsia="Times New Roman" w:hAnsi="Courier New" w:cs="Courier New"/>
@@ -4909,6 +4918,7 @@
         </w:rPr>
         <w:t>{</w:t>
       </w:r>
+      <w:proofErr w:type="gramEnd"/>
       <w:r>
         <w:rPr>
           <w:rFonts w:ascii="Courier New" w:eastAsia="Times New Roman" w:hAnsi="Courier New" w:cs="Courier New"/>
@@ -5919,11 +5929,19 @@
         <w:t>onChange</w:t>
       </w:r>
       <w:proofErr w:type="spellEnd"/>
-      <w:r>
-        <w:rPr>
-          <w:b/>
-        </w:rPr>
-        <w:t>={}</w:t>
+      <w:proofErr w:type="gramStart"/>
+      <w:r>
+        <w:rPr>
+          <w:b/>
+        </w:rPr>
+        <w:t>={</w:t>
+      </w:r>
+      <w:proofErr w:type="gramEnd"/>
+      <w:r>
+        <w:rPr>
+          <w:b/>
+        </w:rPr>
+        <w:t>}</w:t>
       </w:r>
       <w:r>
         <w:t xml:space="preserve"> method</w:t>
@@ -6157,16 +6175,7 @@
         <w:jc w:val="both"/>
       </w:pPr>
       <w:r>
-        <w:t>Mounting: when an instance of a component is being cre</w:t>
-      </w:r>
-      <w:r>
-        <w:t xml:space="preserve">ated and inserted into the DOM, </w:t>
-      </w:r>
-      <w:r>
-        <w:t>It has 4 mounting methods</w:t>
-      </w:r>
-      <w:r>
-        <w:t>:</w:t>
+        <w:t>Mounting: when an instance of a component is being created and inserted into the DOM, It has 4 mounting methods:</w:t>
       </w:r>
     </w:p>
     <w:p>
@@ -6210,10 +6219,7 @@
         <w:jc w:val="both"/>
       </w:pPr>
       <w:r>
-        <w:t xml:space="preserve">Updating: When the component is being re-rendered as a result of changes to either props or state. </w:t>
-      </w:r>
-      <w:r>
-        <w:t>It has 5 update methods</w:t>
+        <w:t>Updating: When the component is being re-rendered as a result of changes to either props or state. It has 5 update methods</w:t>
       </w:r>
       <w:r>
         <w:t>, 3 of them are rarely used methods.</w:t>
@@ -6273,10 +6279,7 @@
         <w:jc w:val="both"/>
       </w:pPr>
       <w:r>
-        <w:t>Unmounting: when a component is remove from the DOM</w:t>
-      </w:r>
-      <w:r>
-        <w:t>.</w:t>
+        <w:t>Unmounting: when a component is remove from the DOM.</w:t>
       </w:r>
     </w:p>
     <w:p>
@@ -7143,40 +7146,103 @@
         <w:t>It has</w:t>
       </w:r>
       <w:r>
-        <w:t xml:space="preserve"> receive</w:t>
-      </w:r>
-      <w:r>
-        <w:t xml:space="preserve"> updated</w:t>
-      </w:r>
-      <w:r>
+        <w:t xml:space="preserve"> receive updated </w:t>
+      </w:r>
+      <w:r>
+        <w:rPr>
+          <w:b/>
+        </w:rPr>
+        <w:t xml:space="preserve">props &amp; state </w:t>
+      </w:r>
+      <w:r>
+        <w:t xml:space="preserve">as parameter and returning </w:t>
+      </w:r>
+      <w:r>
+        <w:rPr>
+          <w:b/>
+        </w:rPr>
+        <w:t>true</w:t>
+      </w:r>
+      <w:r>
+        <w:t xml:space="preserve"> or </w:t>
+      </w:r>
+      <w:r>
+        <w:rPr>
+          <w:b/>
+        </w:rPr>
+        <w:t>false.</w:t>
+      </w:r>
+    </w:p>
+    <w:p>
+      <w:pPr>
+        <w:pStyle w:val="ListParagraph"/>
+        <w:numPr>
+          <w:ilvl w:val="0"/>
+          <w:numId w:val="31"/>
+        </w:numPr>
+      </w:pPr>
+      <w:r>
+        <w:t xml:space="preserve">By default every class component re-renders when they receives props or state changes this method can </w:t>
+      </w:r>
+      <w:r>
+        <w:rPr>
+          <w:b/>
+        </w:rPr>
+        <w:t>prevent</w:t>
+      </w:r>
+      <w:r>
+        <w:t xml:space="preserve"> default behavior by returning </w:t>
+      </w:r>
+      <w:r>
+        <w:rPr>
+          <w:b/>
+        </w:rPr>
+        <w:t>true</w:t>
+      </w:r>
+      <w:r>
+        <w:t xml:space="preserve"> or </w:t>
+      </w:r>
+      <w:r>
+        <w:rPr>
+          <w:b/>
+        </w:rPr>
+        <w:t>false.</w:t>
+      </w:r>
+    </w:p>
+    <w:p>
+      <w:pPr>
+        <w:pStyle w:val="ListParagraph"/>
+        <w:numPr>
+          <w:ilvl w:val="0"/>
+          <w:numId w:val="31"/>
+        </w:numPr>
+      </w:pPr>
+      <w:r>
+        <w:t xml:space="preserve">In this method we can compare the existing props &amp; state values to next props &amp; state values and returning </w:t>
+      </w:r>
+      <w:r>
+        <w:rPr>
+          <w:b/>
+        </w:rPr>
+        <w:t>true</w:t>
+      </w:r>
+      <w:r>
+        <w:t xml:space="preserve"> or </w:t>
+      </w:r>
+      <w:r>
+        <w:rPr>
+          <w:b/>
+        </w:rPr>
+        <w:t>false</w:t>
+      </w:r>
+      <w:r>
+        <w:rPr>
+          <w:b/>
+        </w:rPr>
         <w:t xml:space="preserve"> </w:t>
       </w:r>
       <w:r>
-        <w:rPr>
-          <w:b/>
-        </w:rPr>
-        <w:t xml:space="preserve">props &amp; state </w:t>
-      </w:r>
-      <w:r>
-        <w:t xml:space="preserve">as parameter and </w:t>
-      </w:r>
-      <w:r>
-        <w:t xml:space="preserve">returning </w:t>
-      </w:r>
-      <w:r>
-        <w:rPr>
-          <w:b/>
-        </w:rPr>
-        <w:t>true</w:t>
-      </w:r>
-      <w:r>
-        <w:t xml:space="preserve"> or </w:t>
-      </w:r>
-      <w:r>
-        <w:rPr>
-          <w:b/>
-        </w:rPr>
-        <w:t>false.</w:t>
+        <w:t>and let react whether component to update or not.</w:t>
       </w:r>
     </w:p>
     <w:p>
@@ -7188,81 +7254,6 @@
         </w:numPr>
       </w:pPr>
       <w:r>
-        <w:t xml:space="preserve">By default every class component re-renders when they receives props or state changes this method can </w:t>
-      </w:r>
-      <w:r>
-        <w:rPr>
-          <w:b/>
-        </w:rPr>
-        <w:t>prevent</w:t>
-      </w:r>
-      <w:r>
-        <w:t xml:space="preserve"> default behavior by returning </w:t>
-      </w:r>
-      <w:r>
-        <w:rPr>
-          <w:b/>
-        </w:rPr>
-        <w:t>true</w:t>
-      </w:r>
-      <w:r>
-        <w:t xml:space="preserve"> or </w:t>
-      </w:r>
-      <w:r>
-        <w:rPr>
-          <w:b/>
-        </w:rPr>
-        <w:t>false.</w:t>
-      </w:r>
-    </w:p>
-    <w:p>
-      <w:pPr>
-        <w:pStyle w:val="ListParagraph"/>
-        <w:numPr>
-          <w:ilvl w:val="0"/>
-          <w:numId w:val="31"/>
-        </w:numPr>
-      </w:pPr>
-      <w:r>
-        <w:t xml:space="preserve">In this method we can compare the existing props &amp; state values to next props &amp; state values and </w:t>
-      </w:r>
-      <w:r>
-        <w:t xml:space="preserve">returning </w:t>
-      </w:r>
-      <w:r>
-        <w:rPr>
-          <w:b/>
-        </w:rPr>
-        <w:t>true</w:t>
-      </w:r>
-      <w:r>
-        <w:t xml:space="preserve"> or </w:t>
-      </w:r>
-      <w:r>
-        <w:rPr>
-          <w:b/>
-        </w:rPr>
-        <w:t>false</w:t>
-      </w:r>
-      <w:r>
-        <w:rPr>
-          <w:b/>
-        </w:rPr>
-        <w:t xml:space="preserve"> </w:t>
-      </w:r>
-      <w:r>
-        <w:t>and let react whether component to update or not.</w:t>
-      </w:r>
-    </w:p>
-    <w:p>
-      <w:pPr>
-        <w:pStyle w:val="ListParagraph"/>
-        <w:numPr>
-          <w:ilvl w:val="0"/>
-          <w:numId w:val="31"/>
-        </w:numPr>
-      </w:pPr>
-      <w:r>
         <w:t xml:space="preserve">Don’t cause side effects like making </w:t>
       </w:r>
       <w:r>
@@ -7393,10 +7384,7 @@
         </w:numPr>
       </w:pPr>
       <w:r>
-        <w:t xml:space="preserve">This method </w:t>
-      </w:r>
-      <w:r>
-        <w:t xml:space="preserve">accepts </w:t>
+        <w:t xml:space="preserve">This method accepts </w:t>
       </w:r>
       <w:proofErr w:type="spellStart"/>
       <w:r>
@@ -7412,10 +7400,7 @@
       </w:r>
       <w:proofErr w:type="spellEnd"/>
       <w:r>
-        <w:t xml:space="preserve"> as parameters</w:t>
-      </w:r>
-      <w:r>
-        <w:t xml:space="preserve"> is called right before the changes from the virtual DOM are to be reflected in the DOM.</w:t>
+        <w:t xml:space="preserve"> as parameters is called right before the changes from the virtual DOM are to be reflected in the DOM.</w:t>
       </w:r>
     </w:p>
     <w:p>
@@ -7713,13 +7698,7 @@
         <w:t>Props</w:t>
       </w:r>
       <w:r>
-        <w:t xml:space="preserve"> then decide whether to make </w:t>
-      </w:r>
-      <w:r>
-        <w:t>ajax</w:t>
-      </w:r>
-      <w:r>
-        <w:t xml:space="preserve"> call or not. If you are not comparing you are making unnecessary call.</w:t>
+        <w:t xml:space="preserve"> then decide whether to make ajax call or not. If you are not comparing you are making unnecessary call.</w:t>
       </w:r>
     </w:p>
     <w:p>
@@ -8078,48 +8057,1675 @@
           <w:b/>
         </w:rPr>
         <w:t>&lt;h1&gt;&lt;/h1&gt;&lt;p&gt;&lt;/p&gt;</w:t>
+      </w:r>
+      <w:r>
+        <w:rPr>
+          <w:b/>
+        </w:rPr>
+        <w:t>&lt;/&gt;</w:t>
+      </w:r>
+      <w:r>
+        <w:t xml:space="preserve"> but we can pass </w:t>
+      </w:r>
+      <w:r>
+        <w:rPr>
+          <w:b/>
+        </w:rPr>
+        <w:t>key</w:t>
+      </w:r>
+      <w:r>
+        <w:t xml:space="preserve"> attribute.</w:t>
+      </w:r>
+    </w:p>
+    <w:p>
+      <w:pPr>
+        <w:pStyle w:val="ListParagraph"/>
+        <w:numPr>
+          <w:ilvl w:val="0"/>
+          <w:numId w:val="38"/>
+        </w:numPr>
+        <w:rPr>
+          <w:u w:val="single"/>
+        </w:rPr>
+      </w:pPr>
+      <w:r>
+        <w:t>Allow you group list of children elements without adding extra node elements to the DOM.</w:t>
+      </w:r>
+    </w:p>
+    <w:p>
+      <w:pPr>
+        <w:rPr>
+          <w:b/>
+          <w:u w:val="single"/>
+        </w:rPr>
+      </w:pPr>
+      <w:r>
+        <w:rPr>
+          <w:b/>
+          <w:u w:val="single"/>
+        </w:rPr>
+        <w:t>Pure Components</w:t>
+      </w:r>
+    </w:p>
+    <w:tbl>
+      <w:tblPr>
+        <w:tblStyle w:val="TableGrid"/>
+        <w:tblW w:w="0" w:type="auto"/>
+        <w:tblLook w:val="04A0" w:firstRow="1" w:lastRow="0" w:firstColumn="1" w:lastColumn="0" w:noHBand="0" w:noVBand="1"/>
+      </w:tblPr>
+      <w:tblGrid>
+        <w:gridCol w:w="4788"/>
+        <w:gridCol w:w="4788"/>
+      </w:tblGrid>
+      <w:tr>
+        <w:tc>
+          <w:tcPr>
+            <w:tcW w:w="4788" w:type="dxa"/>
+          </w:tcPr>
+          <w:p>
+            <w:pPr>
+              <w:rPr>
+                <w:b/>
+              </w:rPr>
+            </w:pPr>
+            <w:r>
+              <w:rPr>
+                <w:b/>
+              </w:rPr>
+              <w:t>Regular Component</w:t>
+            </w:r>
+          </w:p>
+        </w:tc>
+        <w:tc>
+          <w:tcPr>
+            <w:tcW w:w="4788" w:type="dxa"/>
+          </w:tcPr>
+          <w:p>
+            <w:pPr>
+              <w:rPr>
+                <w:b/>
+              </w:rPr>
+            </w:pPr>
+            <w:r>
+              <w:rPr>
+                <w:b/>
+              </w:rPr>
+              <w:t>Pure Component</w:t>
+            </w:r>
+          </w:p>
+        </w:tc>
+      </w:tr>
+      <w:tr>
+        <w:tc>
+          <w:tcPr>
+            <w:tcW w:w="4788" w:type="dxa"/>
+          </w:tcPr>
+          <w:p>
+            <w:r>
+              <w:t xml:space="preserve">A regular component does not implement the method </w:t>
+            </w:r>
+            <w:proofErr w:type="spellStart"/>
+            <w:r>
+              <w:t>shouldComponentUpdate</w:t>
+            </w:r>
+            <w:proofErr w:type="spellEnd"/>
+            <w:r>
+              <w:t xml:space="preserve"> method.</w:t>
+            </w:r>
+          </w:p>
+          <w:p>
+            <w:r>
+              <w:t>It always return true by default.</w:t>
+            </w:r>
+          </w:p>
+        </w:tc>
+        <w:tc>
+          <w:tcPr>
+            <w:tcW w:w="4788" w:type="dxa"/>
+          </w:tcPr>
+          <w:p>
+            <w:r>
+              <w:t xml:space="preserve">A pure component implements method </w:t>
+            </w:r>
+            <w:proofErr w:type="spellStart"/>
+            <w:r>
+              <w:t>shouldComponentUpdate</w:t>
+            </w:r>
+            <w:proofErr w:type="spellEnd"/>
+            <w:r>
+              <w:t xml:space="preserve"> with a </w:t>
+            </w:r>
+            <w:r>
+              <w:rPr>
+                <w:b/>
+              </w:rPr>
+              <w:t>shallow</w:t>
+            </w:r>
+            <w:r>
+              <w:t xml:space="preserve"> </w:t>
+            </w:r>
+            <w:r>
+              <w:rPr>
+                <w:b/>
+              </w:rPr>
+              <w:t>props</w:t>
+            </w:r>
+            <w:r>
+              <w:t xml:space="preserve"> </w:t>
+            </w:r>
+            <w:r>
+              <w:rPr>
+                <w:b/>
+              </w:rPr>
+              <w:t>and</w:t>
+            </w:r>
+            <w:r>
+              <w:t xml:space="preserve"> </w:t>
+            </w:r>
+            <w:r>
+              <w:rPr>
+                <w:b/>
+              </w:rPr>
+              <w:t>state</w:t>
+            </w:r>
+            <w:r>
+              <w:t xml:space="preserve"> </w:t>
+            </w:r>
+            <w:r>
+              <w:rPr>
+                <w:b/>
+              </w:rPr>
+              <w:t>comparison</w:t>
+            </w:r>
+            <w:r>
+              <w:t>.</w:t>
+            </w:r>
+          </w:p>
+        </w:tc>
+      </w:tr>
+    </w:tbl>
+    <w:p>
+      <w:pPr>
+        <w:pStyle w:val="ListParagraph"/>
+        <w:numPr>
+          <w:ilvl w:val="0"/>
+          <w:numId w:val="37"/>
+        </w:numPr>
+      </w:pPr>
+      <w:r>
+        <w:t>SC</w:t>
+      </w:r>
+      <w:r>
+        <w:t xml:space="preserve"> of </w:t>
+      </w:r>
+      <w:proofErr w:type="spellStart"/>
+      <w:r>
+        <w:t>prevState</w:t>
+      </w:r>
+      <w:proofErr w:type="spellEnd"/>
+      <w:r>
+        <w:t xml:space="preserve"> with </w:t>
+      </w:r>
+      <w:proofErr w:type="spellStart"/>
+      <w:r>
+        <w:t>currentState</w:t>
+      </w:r>
+      <w:proofErr w:type="spellEnd"/>
+      <w:r>
+        <w:t xml:space="preserve">, </w:t>
+      </w:r>
+      <w:r>
+        <w:t xml:space="preserve">SC of </w:t>
+      </w:r>
+      <w:proofErr w:type="spellStart"/>
+      <w:r>
+        <w:t>prevProps</w:t>
+      </w:r>
+      <w:proofErr w:type="spellEnd"/>
+      <w:r>
+        <w:t xml:space="preserve"> with </w:t>
+      </w:r>
+      <w:proofErr w:type="spellStart"/>
+      <w:r>
+        <w:t>currentState</w:t>
+      </w:r>
+      <w:proofErr w:type="spellEnd"/>
+      <w:r>
+        <w:t xml:space="preserve"> if there is a difference then the pure component re-renders.</w:t>
+      </w:r>
+    </w:p>
+    <w:p>
+      <w:pPr>
+        <w:pStyle w:val="ListParagraph"/>
+        <w:numPr>
+          <w:ilvl w:val="0"/>
+          <w:numId w:val="37"/>
+        </w:numPr>
+      </w:pPr>
+      <w:r>
+        <w:lastRenderedPageBreak/>
+        <w:t>Pure components are used avoid the unnecessary rendering and improve the performance boost.</w:t>
+      </w:r>
+    </w:p>
+    <w:p>
+      <w:pPr>
+        <w:pStyle w:val="ListParagraph"/>
+        <w:numPr>
+          <w:ilvl w:val="0"/>
+          <w:numId w:val="37"/>
+        </w:numPr>
+      </w:pPr>
+      <w:r>
+        <w:t xml:space="preserve">Don’t </w:t>
+      </w:r>
+      <w:r>
+        <w:rPr>
+          <w:b/>
+        </w:rPr>
+        <w:t>mutate</w:t>
+      </w:r>
+      <w:r>
+        <w:t xml:space="preserve"> items in to the list by pushing in to the list because the reference to the array never changes and the pure component will only check for that </w:t>
+      </w:r>
+      <w:r>
+        <w:rPr>
+          <w:b/>
+        </w:rPr>
+        <w:t>never re-render</w:t>
+      </w:r>
+      <w:r>
+        <w:t xml:space="preserve"> even if there is a difference always </w:t>
+      </w:r>
+      <w:r>
+        <w:rPr>
+          <w:b/>
+        </w:rPr>
+        <w:t>return a new array or object</w:t>
+      </w:r>
+      <w:r>
+        <w:t xml:space="preserve"> when dealing with pure components.</w:t>
+      </w:r>
+    </w:p>
+    <w:p>
+      <w:pPr>
+        <w:pStyle w:val="ListParagraph"/>
+        <w:numPr>
+          <w:ilvl w:val="0"/>
+          <w:numId w:val="37"/>
+        </w:numPr>
+      </w:pPr>
+      <w:r>
+        <w:t>It’s a good idea to ensure that all the children components are also pure to avoid unexpected behavior.</w:t>
+      </w:r>
+    </w:p>
+    <w:p>
+      <w:pPr>
+        <w:pStyle w:val="ListParagraph"/>
+        <w:numPr>
+          <w:ilvl w:val="0"/>
+          <w:numId w:val="37"/>
+        </w:numPr>
+      </w:pPr>
+      <w:r>
+        <w:t>Never mutate the state, always return new object that reflects the new state.</w:t>
+      </w:r>
+    </w:p>
+    <w:p>
+      <w:pPr>
+        <w:pStyle w:val="ListParagraph"/>
+        <w:numPr>
+          <w:ilvl w:val="0"/>
+          <w:numId w:val="37"/>
+        </w:numPr>
+      </w:pPr>
+      <w:r>
+        <w:t xml:space="preserve">It’s always better to use </w:t>
+      </w:r>
+      <w:r>
+        <w:rPr>
+          <w:b/>
+        </w:rPr>
+        <w:t>regular</w:t>
+      </w:r>
+      <w:r>
+        <w:t xml:space="preserve"> components unless you hit with </w:t>
+      </w:r>
+      <w:r>
+        <w:rPr>
+          <w:b/>
+        </w:rPr>
+        <w:t>performance</w:t>
+      </w:r>
+      <w:r>
+        <w:t xml:space="preserve"> hit.</w:t>
+      </w:r>
+    </w:p>
+    <w:p>
+      <w:pPr>
+        <w:pStyle w:val="ListParagraph"/>
+        <w:numPr>
+          <w:ilvl w:val="0"/>
+          <w:numId w:val="37"/>
+        </w:numPr>
+      </w:pPr>
+      <w:r>
+        <w:t xml:space="preserve">This only works with </w:t>
+      </w:r>
+      <w:r>
+        <w:rPr>
+          <w:b/>
+        </w:rPr>
+        <w:t>class components</w:t>
+      </w:r>
+      <w:r>
+        <w:t xml:space="preserve"> don’t work with </w:t>
+      </w:r>
+      <w:r>
+        <w:rPr>
+          <w:b/>
+        </w:rPr>
+        <w:t>functional components</w:t>
+      </w:r>
+      <w:r>
+        <w:rPr>
+          <w:b/>
+        </w:rPr>
+        <w:t>.</w:t>
+      </w:r>
+    </w:p>
+    <w:p>
+      <w:pPr>
+        <w:rPr>
+          <w:b/>
+          <w:u w:val="single"/>
+        </w:rPr>
+      </w:pPr>
+      <w:r>
+        <w:rPr>
+          <w:noProof/>
+        </w:rPr>
+        <w:drawing>
+          <wp:inline distT="0" distB="0" distL="0" distR="0" wp14:anchorId="0FB444D7" wp14:editId="0D9BE6B1">
+            <wp:extent cx="6096000" cy="3016250"/>
+            <wp:effectExtent l="0" t="0" r="0" b="0"/>
+            <wp:docPr id="1" name="Picture 1"/>
+            <wp:cNvGraphicFramePr>
+              <a:graphicFrameLocks xmlns:a="http://schemas.openxmlformats.org/drawingml/2006/main" noChangeAspect="1"/>
+            </wp:cNvGraphicFramePr>
+            <a:graphic xmlns:a="http://schemas.openxmlformats.org/drawingml/2006/main">
+              <a:graphicData uri="http://schemas.openxmlformats.org/drawingml/2006/picture">
+                <pic:pic xmlns:pic="http://schemas.openxmlformats.org/drawingml/2006/picture">
+                  <pic:nvPicPr>
+                    <pic:cNvPr id="1" name=""/>
+                    <pic:cNvPicPr/>
+                  </pic:nvPicPr>
+                  <pic:blipFill>
+                    <a:blip r:embed="rId5"/>
+                    <a:stretch>
+                      <a:fillRect/>
+                    </a:stretch>
+                  </pic:blipFill>
+                  <pic:spPr>
+                    <a:xfrm>
+                      <a:off x="0" y="0"/>
+                      <a:ext cx="6096000" cy="3016250"/>
+                    </a:xfrm>
+                    <a:prstGeom prst="rect">
+                      <a:avLst/>
+                    </a:prstGeom>
+                  </pic:spPr>
+                </pic:pic>
+              </a:graphicData>
+            </a:graphic>
+          </wp:inline>
+        </w:drawing>
+      </w:r>
+    </w:p>
+    <w:p>
+      <w:pPr>
+        <w:rPr>
+          <w:b/>
+          <w:u w:val="single"/>
+        </w:rPr>
+      </w:pPr>
+      <w:r>
+        <w:rPr>
+          <w:b/>
+          <w:u w:val="single"/>
+        </w:rPr>
+        <w:t>React Memo</w:t>
+      </w:r>
+    </w:p>
+    <w:p>
+      <w:pPr>
+        <w:pStyle w:val="ListParagraph"/>
+        <w:numPr>
+          <w:ilvl w:val="0"/>
+          <w:numId w:val="40"/>
+        </w:numPr>
+      </w:pPr>
+      <w:r>
+        <w:t>This work in similar to pure components in functional components.</w:t>
+      </w:r>
+    </w:p>
+    <w:p>
+      <w:pPr>
+        <w:pStyle w:val="ListParagraph"/>
+        <w:numPr>
+          <w:ilvl w:val="0"/>
+          <w:numId w:val="40"/>
+        </w:numPr>
+      </w:pPr>
+      <w:r>
+        <w:t>You have to export default as below.</w:t>
+      </w:r>
+    </w:p>
+    <w:p>
+      <w:pPr>
+        <w:pStyle w:val="HTMLPreformatted"/>
+        <w:shd w:val="clear" w:color="auto" w:fill="2B2B2B"/>
+        <w:rPr>
+          <w:color w:val="CC7832"/>
+          <w:sz w:val="21"/>
+          <w:szCs w:val="21"/>
+        </w:rPr>
+      </w:pPr>
+      <w:r>
+        <w:t>Ex:</w:t>
+      </w:r>
+      <w:r>
+        <w:rPr>
+          <w:color w:val="CC7832"/>
+          <w:sz w:val="21"/>
+          <w:szCs w:val="21"/>
+        </w:rPr>
+        <w:t xml:space="preserve"> export default </w:t>
+      </w:r>
+      <w:proofErr w:type="spellStart"/>
+      <w:proofErr w:type="gramStart"/>
+      <w:r>
+        <w:rPr>
+          <w:color w:val="A9B7C6"/>
+          <w:sz w:val="21"/>
+          <w:szCs w:val="21"/>
+        </w:rPr>
+        <w:t>React.</w:t>
+      </w:r>
+      <w:r>
+        <w:rPr>
+          <w:color w:val="FFC66D"/>
+          <w:sz w:val="21"/>
+          <w:szCs w:val="21"/>
+        </w:rPr>
+        <w:t>memo</w:t>
+      </w:r>
+      <w:proofErr w:type="spellEnd"/>
+      <w:r>
+        <w:rPr>
+          <w:color w:val="A9B7C6"/>
+          <w:sz w:val="21"/>
+          <w:szCs w:val="21"/>
+        </w:rPr>
+        <w:t>(</w:t>
+      </w:r>
+      <w:proofErr w:type="spellStart"/>
+      <w:proofErr w:type="gramEnd"/>
+      <w:r>
+        <w:rPr>
+          <w:color w:val="FFC66D"/>
+          <w:sz w:val="21"/>
+          <w:szCs w:val="21"/>
+        </w:rPr>
+        <w:t>MemoComp</w:t>
+      </w:r>
+      <w:proofErr w:type="spellEnd"/>
+      <w:r>
+        <w:rPr>
+          <w:color w:val="A9B7C6"/>
+          <w:sz w:val="21"/>
+          <w:szCs w:val="21"/>
+        </w:rPr>
+        <w:t>)</w:t>
+      </w:r>
+      <w:r>
+        <w:rPr>
+          <w:color w:val="CC7832"/>
+          <w:sz w:val="21"/>
+          <w:szCs w:val="21"/>
+        </w:rPr>
+        <w:t>;</w:t>
+      </w:r>
+    </w:p>
+    <w:p/>
+    <w:p/>
+    <w:p/>
+    <w:p/>
+    <w:p/>
+    <w:p/>
+    <w:p/>
+    <w:p/>
+    <w:p>
+      <w:pPr>
+        <w:rPr>
+          <w:b/>
+          <w:u w:val="single"/>
+        </w:rPr>
+      </w:pPr>
+      <w:r>
+        <w:rPr>
+          <w:b/>
+          <w:u w:val="single"/>
+        </w:rPr>
+        <w:lastRenderedPageBreak/>
+        <w:t>Refs</w:t>
+      </w:r>
+    </w:p>
+    <w:p>
+      <w:pPr>
+        <w:pStyle w:val="ListParagraph"/>
+        <w:numPr>
+          <w:ilvl w:val="0"/>
+          <w:numId w:val="41"/>
+        </w:numPr>
+      </w:pPr>
+      <w:r>
+        <w:t>Refs make possible to access DOM node directly with in react.</w:t>
+      </w:r>
+    </w:p>
+    <w:p>
+      <w:pPr>
+        <w:pStyle w:val="ListParagraph"/>
+        <w:numPr>
+          <w:ilvl w:val="0"/>
+          <w:numId w:val="41"/>
+        </w:numPr>
+      </w:pPr>
+      <w:r>
+        <w:t xml:space="preserve">It’s possible to pass </w:t>
+      </w:r>
+      <w:r>
+        <w:rPr>
+          <w:b/>
+        </w:rPr>
+        <w:t>ref</w:t>
+      </w:r>
+      <w:r>
+        <w:t xml:space="preserve"> from parent to child component.</w:t>
+      </w:r>
+    </w:p>
+    <w:p>
+      <w:pPr>
+        <w:pStyle w:val="ListParagraph"/>
+        <w:numPr>
+          <w:ilvl w:val="0"/>
+          <w:numId w:val="41"/>
+        </w:numPr>
+      </w:pPr>
+      <w:r>
+        <w:t xml:space="preserve">Refs can be used in </w:t>
+      </w:r>
+      <w:r>
+        <w:rPr>
+          <w:b/>
+        </w:rPr>
+        <w:t>class</w:t>
+      </w:r>
+      <w:r>
+        <w:t xml:space="preserve"> component, </w:t>
+      </w:r>
+      <w:r>
+        <w:rPr>
+          <w:b/>
+        </w:rPr>
+        <w:t>can’t</w:t>
+      </w:r>
+      <w:r>
+        <w:t xml:space="preserve"> be attached to </w:t>
+      </w:r>
+      <w:r>
+        <w:rPr>
+          <w:b/>
+        </w:rPr>
+        <w:t>functional</w:t>
+      </w:r>
+      <w:r>
+        <w:t xml:space="preserve"> components.</w:t>
+      </w:r>
+    </w:p>
+    <w:tbl>
+      <w:tblPr>
+        <w:tblStyle w:val="TableGrid"/>
+        <w:tblW w:w="0" w:type="auto"/>
+        <w:tblInd w:w="360" w:type="dxa"/>
+        <w:tblLook w:val="04A0" w:firstRow="1" w:lastRow="0" w:firstColumn="1" w:lastColumn="0" w:noHBand="0" w:noVBand="1"/>
+      </w:tblPr>
+      <w:tblGrid>
+        <w:gridCol w:w="4696"/>
+        <w:gridCol w:w="4520"/>
+      </w:tblGrid>
+      <w:tr>
+        <w:tc>
+          <w:tcPr>
+            <w:tcW w:w="4788" w:type="dxa"/>
+          </w:tcPr>
+          <w:p>
+            <w:pPr>
+              <w:rPr>
+                <w:b/>
+              </w:rPr>
+            </w:pPr>
+            <w:proofErr w:type="spellStart"/>
+            <w:r>
+              <w:rPr>
+                <w:b/>
+              </w:rPr>
+              <w:t>C</w:t>
+            </w:r>
+            <w:r>
+              <w:rPr>
+                <w:b/>
+              </w:rPr>
+              <w:t>reateRef</w:t>
+            </w:r>
+            <w:proofErr w:type="spellEnd"/>
+          </w:p>
+        </w:tc>
+        <w:tc>
+          <w:tcPr>
+            <w:tcW w:w="4788" w:type="dxa"/>
+          </w:tcPr>
+          <w:p>
+            <w:pPr>
+              <w:rPr>
+                <w:b/>
+              </w:rPr>
+            </w:pPr>
+            <w:r>
+              <w:rPr>
+                <w:b/>
+              </w:rPr>
+              <w:t>C</w:t>
+            </w:r>
+            <w:r>
+              <w:rPr>
+                <w:b/>
+              </w:rPr>
+              <w:t>all back</w:t>
+            </w:r>
+          </w:p>
+        </w:tc>
+      </w:tr>
+      <w:tr>
+        <w:tc>
+          <w:tcPr>
+            <w:tcW w:w="4788" w:type="dxa"/>
+          </w:tcPr>
+          <w:p>
+            <w:pPr>
+              <w:pStyle w:val="ListParagraph"/>
+              <w:numPr>
+                <w:ilvl w:val="0"/>
+                <w:numId w:val="41"/>
+              </w:numPr>
+            </w:pPr>
+            <w:r>
+              <w:t xml:space="preserve">With </w:t>
+            </w:r>
+            <w:proofErr w:type="spellStart"/>
+            <w:r>
+              <w:t>createRef</w:t>
+            </w:r>
+            <w:proofErr w:type="spellEnd"/>
+            <w:r>
+              <w:t xml:space="preserve"> method we use as below</w:t>
+            </w:r>
+          </w:p>
+          <w:p>
+            <w:pPr>
+              <w:pStyle w:val="ListParagraph"/>
+              <w:numPr>
+                <w:ilvl w:val="0"/>
+                <w:numId w:val="41"/>
+              </w:numPr>
+              <w:shd w:val="clear" w:color="auto" w:fill="2B2B2B"/>
+              <w:tabs>
+                <w:tab w:val="left" w:pos="916"/>
+                <w:tab w:val="left" w:pos="1832"/>
+                <w:tab w:val="left" w:pos="2748"/>
+                <w:tab w:val="left" w:pos="3664"/>
+                <w:tab w:val="left" w:pos="4580"/>
+                <w:tab w:val="left" w:pos="5496"/>
+                <w:tab w:val="left" w:pos="6412"/>
+                <w:tab w:val="left" w:pos="7328"/>
+                <w:tab w:val="left" w:pos="8244"/>
+                <w:tab w:val="left" w:pos="9160"/>
+                <w:tab w:val="left" w:pos="10076"/>
+                <w:tab w:val="left" w:pos="10992"/>
+                <w:tab w:val="left" w:pos="11908"/>
+                <w:tab w:val="left" w:pos="12824"/>
+                <w:tab w:val="left" w:pos="13740"/>
+                <w:tab w:val="left" w:pos="14656"/>
+              </w:tabs>
+              <w:rPr>
+                <w:rFonts w:ascii="Courier New" w:eastAsia="Times New Roman" w:hAnsi="Courier New" w:cs="Courier New"/>
+                <w:color w:val="A9B7C6"/>
+                <w:sz w:val="21"/>
+                <w:szCs w:val="21"/>
+              </w:rPr>
+            </w:pPr>
+            <w:proofErr w:type="spellStart"/>
+            <w:r>
+              <w:rPr>
+                <w:rFonts w:ascii="Courier New" w:eastAsia="Times New Roman" w:hAnsi="Courier New" w:cs="Courier New"/>
+                <w:color w:val="CC7832"/>
+                <w:sz w:val="21"/>
+                <w:szCs w:val="21"/>
+              </w:rPr>
+              <w:t>this</w:t>
+            </w:r>
+            <w:r>
+              <w:rPr>
+                <w:rFonts w:ascii="Courier New" w:eastAsia="Times New Roman" w:hAnsi="Courier New" w:cs="Courier New"/>
+                <w:color w:val="A9B7C6"/>
+                <w:sz w:val="21"/>
+                <w:szCs w:val="21"/>
+              </w:rPr>
+              <w:t>.</w:t>
+            </w:r>
+            <w:r>
+              <w:rPr>
+                <w:rFonts w:ascii="Courier New" w:eastAsia="Times New Roman" w:hAnsi="Courier New" w:cs="Courier New"/>
+                <w:color w:val="9876AA"/>
+                <w:sz w:val="21"/>
+                <w:szCs w:val="21"/>
+              </w:rPr>
+              <w:t>inputRef</w:t>
+            </w:r>
+            <w:proofErr w:type="spellEnd"/>
+            <w:r>
+              <w:rPr>
+                <w:rFonts w:ascii="Courier New" w:eastAsia="Times New Roman" w:hAnsi="Courier New" w:cs="Courier New"/>
+                <w:color w:val="9876AA"/>
+                <w:sz w:val="21"/>
+                <w:szCs w:val="21"/>
+              </w:rPr>
+              <w:t xml:space="preserve"> </w:t>
+            </w:r>
+            <w:r>
+              <w:rPr>
+                <w:rFonts w:ascii="Courier New" w:eastAsia="Times New Roman" w:hAnsi="Courier New" w:cs="Courier New"/>
+                <w:color w:val="A9B7C6"/>
+                <w:sz w:val="21"/>
+                <w:szCs w:val="21"/>
+              </w:rPr>
+              <w:t xml:space="preserve">= </w:t>
+            </w:r>
+            <w:proofErr w:type="spellStart"/>
+            <w:r>
+              <w:rPr>
+                <w:rFonts w:ascii="Courier New" w:eastAsia="Times New Roman" w:hAnsi="Courier New" w:cs="Courier New"/>
+                <w:color w:val="A9B7C6"/>
+                <w:sz w:val="21"/>
+                <w:szCs w:val="21"/>
+              </w:rPr>
+              <w:t>React.</w:t>
+            </w:r>
+            <w:r>
+              <w:rPr>
+                <w:rFonts w:ascii="Courier New" w:eastAsia="Times New Roman" w:hAnsi="Courier New" w:cs="Courier New"/>
+                <w:color w:val="FFC66D"/>
+                <w:sz w:val="21"/>
+                <w:szCs w:val="21"/>
+              </w:rPr>
+              <w:t>createRef</w:t>
+            </w:r>
+            <w:proofErr w:type="spellEnd"/>
+            <w:r>
+              <w:rPr>
+                <w:rFonts w:ascii="Courier New" w:eastAsia="Times New Roman" w:hAnsi="Courier New" w:cs="Courier New"/>
+                <w:color w:val="A9B7C6"/>
+                <w:sz w:val="21"/>
+                <w:szCs w:val="21"/>
+              </w:rPr>
+              <w:t>()</w:t>
+            </w:r>
+          </w:p>
+          <w:p>
+            <w:pPr>
+              <w:pStyle w:val="ListParagraph"/>
+              <w:numPr>
+                <w:ilvl w:val="0"/>
+                <w:numId w:val="41"/>
+              </w:numPr>
+            </w:pPr>
+            <w:r>
+              <w:t xml:space="preserve">In </w:t>
+            </w:r>
+            <w:proofErr w:type="spellStart"/>
+            <w:r>
+              <w:t>createRef</w:t>
+            </w:r>
+            <w:proofErr w:type="spellEnd"/>
+            <w:r>
+              <w:t xml:space="preserve"> approach we uses </w:t>
+            </w:r>
+            <w:r>
+              <w:rPr>
+                <w:b/>
+              </w:rPr>
+              <w:t>ref</w:t>
+            </w:r>
+            <w:r>
+              <w:rPr>
+                <w:b/>
+              </w:rPr>
+              <w:t xml:space="preserve"> </w:t>
+            </w:r>
+            <w:r>
+              <w:t>prop and assign the property.</w:t>
+            </w:r>
+          </w:p>
+          <w:p>
+            <w:pPr>
+              <w:pStyle w:val="ListParagraph"/>
+              <w:numPr>
+                <w:ilvl w:val="0"/>
+                <w:numId w:val="41"/>
+              </w:numPr>
+            </w:pPr>
+            <w:r>
+              <w:t xml:space="preserve">Here the element can be accessed by </w:t>
+            </w:r>
+          </w:p>
+          <w:p>
+            <w:pPr>
+              <w:shd w:val="clear" w:color="auto" w:fill="2B2B2B"/>
+              <w:tabs>
+                <w:tab w:val="left" w:pos="916"/>
+                <w:tab w:val="left" w:pos="1832"/>
+                <w:tab w:val="left" w:pos="2748"/>
+                <w:tab w:val="left" w:pos="3664"/>
+                <w:tab w:val="left" w:pos="4580"/>
+                <w:tab w:val="left" w:pos="5496"/>
+                <w:tab w:val="left" w:pos="6412"/>
+                <w:tab w:val="left" w:pos="7328"/>
+                <w:tab w:val="left" w:pos="8244"/>
+                <w:tab w:val="left" w:pos="9160"/>
+                <w:tab w:val="left" w:pos="10076"/>
+                <w:tab w:val="left" w:pos="10992"/>
+                <w:tab w:val="left" w:pos="11908"/>
+                <w:tab w:val="left" w:pos="12824"/>
+                <w:tab w:val="left" w:pos="13740"/>
+                <w:tab w:val="left" w:pos="14656"/>
+              </w:tabs>
+            </w:pPr>
+            <w:proofErr w:type="spellStart"/>
+            <w:r>
+              <w:rPr>
+                <w:rFonts w:ascii="Courier New" w:eastAsia="Times New Roman" w:hAnsi="Courier New" w:cs="Courier New"/>
+                <w:color w:val="CC7832"/>
+                <w:sz w:val="21"/>
+                <w:szCs w:val="21"/>
+              </w:rPr>
+              <w:t>this</w:t>
+            </w:r>
+            <w:r>
+              <w:rPr>
+                <w:rFonts w:ascii="Courier New" w:eastAsia="Times New Roman" w:hAnsi="Courier New" w:cs="Courier New"/>
+                <w:color w:val="A9B7C6"/>
+                <w:sz w:val="21"/>
+                <w:szCs w:val="21"/>
+              </w:rPr>
+              <w:t>.</w:t>
+            </w:r>
+            <w:r>
+              <w:rPr>
+                <w:rFonts w:ascii="Courier New" w:eastAsia="Times New Roman" w:hAnsi="Courier New" w:cs="Courier New"/>
+                <w:color w:val="9876AA"/>
+                <w:sz w:val="21"/>
+                <w:szCs w:val="21"/>
+              </w:rPr>
+              <w:t>inputRef</w:t>
+            </w:r>
+            <w:r>
+              <w:rPr>
+                <w:rFonts w:ascii="Courier New" w:eastAsia="Times New Roman" w:hAnsi="Courier New" w:cs="Courier New"/>
+                <w:color w:val="A9B7C6"/>
+                <w:sz w:val="21"/>
+                <w:szCs w:val="21"/>
+              </w:rPr>
+              <w:t>.</w:t>
+            </w:r>
+            <w:r>
+              <w:rPr>
+                <w:rFonts w:ascii="Courier New" w:eastAsia="Times New Roman" w:hAnsi="Courier New" w:cs="Courier New"/>
+                <w:color w:val="9876AA"/>
+                <w:sz w:val="21"/>
+                <w:szCs w:val="21"/>
+              </w:rPr>
+              <w:t>current</w:t>
+            </w:r>
+            <w:r>
+              <w:rPr>
+                <w:rFonts w:ascii="Courier New" w:eastAsia="Times New Roman" w:hAnsi="Courier New" w:cs="Courier New"/>
+                <w:color w:val="A9B7C6"/>
+                <w:sz w:val="21"/>
+                <w:szCs w:val="21"/>
+              </w:rPr>
+              <w:t>.</w:t>
+            </w:r>
+            <w:r>
+              <w:rPr>
+                <w:rFonts w:ascii="Courier New" w:eastAsia="Times New Roman" w:hAnsi="Courier New" w:cs="Courier New"/>
+                <w:color w:val="FFC66D"/>
+                <w:sz w:val="21"/>
+                <w:szCs w:val="21"/>
+              </w:rPr>
+              <w:t>focus</w:t>
+            </w:r>
+            <w:proofErr w:type="spellEnd"/>
+            <w:r>
+              <w:rPr>
+                <w:rFonts w:ascii="Courier New" w:eastAsia="Times New Roman" w:hAnsi="Courier New" w:cs="Courier New"/>
+                <w:color w:val="A9B7C6"/>
+                <w:sz w:val="21"/>
+                <w:szCs w:val="21"/>
+              </w:rPr>
+              <w:t>()</w:t>
+            </w:r>
+            <w:r>
+              <w:rPr>
+                <w:rFonts w:ascii="Courier New" w:eastAsia="Times New Roman" w:hAnsi="Courier New" w:cs="Courier New"/>
+                <w:color w:val="CC7832"/>
+                <w:sz w:val="21"/>
+                <w:szCs w:val="21"/>
+              </w:rPr>
+              <w:t>;</w:t>
+            </w:r>
+          </w:p>
+        </w:tc>
+        <w:tc>
+          <w:tcPr>
+            <w:tcW w:w="4788" w:type="dxa"/>
+          </w:tcPr>
+          <w:p>
+            <w:pPr>
+              <w:pStyle w:val="ListParagraph"/>
+              <w:numPr>
+                <w:ilvl w:val="0"/>
+                <w:numId w:val="41"/>
+              </w:numPr>
+            </w:pPr>
+            <w:r>
+              <w:t>In the</w:t>
+            </w:r>
+            <w:r>
+              <w:t xml:space="preserve"> call ref approach first create property and create method that assigns the property with DOM element passed as parameter.</w:t>
+            </w:r>
+          </w:p>
+          <w:p>
+            <w:pPr>
+              <w:pStyle w:val="ListParagraph"/>
+              <w:numPr>
+                <w:ilvl w:val="0"/>
+                <w:numId w:val="41"/>
+              </w:numPr>
+            </w:pPr>
+            <w:r>
+              <w:t>In the call back approach we attach the ref to an element using the method that intern assign the element to the property.</w:t>
+            </w:r>
+          </w:p>
+          <w:p>
+            <w:pPr>
+              <w:pStyle w:val="ListParagraph"/>
+              <w:numPr>
+                <w:ilvl w:val="0"/>
+                <w:numId w:val="41"/>
+              </w:numPr>
+            </w:pPr>
+            <w:r>
+              <w:t>It is directly accessed by</w:t>
+            </w:r>
+          </w:p>
+          <w:p>
+            <w:pPr>
+              <w:shd w:val="clear" w:color="auto" w:fill="2B2B2B"/>
+              <w:tabs>
+                <w:tab w:val="left" w:pos="916"/>
+                <w:tab w:val="left" w:pos="1832"/>
+                <w:tab w:val="left" w:pos="2748"/>
+                <w:tab w:val="left" w:pos="3664"/>
+                <w:tab w:val="left" w:pos="4580"/>
+                <w:tab w:val="left" w:pos="5496"/>
+                <w:tab w:val="left" w:pos="6412"/>
+                <w:tab w:val="left" w:pos="7328"/>
+                <w:tab w:val="left" w:pos="8244"/>
+                <w:tab w:val="left" w:pos="9160"/>
+                <w:tab w:val="left" w:pos="10076"/>
+                <w:tab w:val="left" w:pos="10992"/>
+                <w:tab w:val="left" w:pos="11908"/>
+                <w:tab w:val="left" w:pos="12824"/>
+                <w:tab w:val="left" w:pos="13740"/>
+                <w:tab w:val="left" w:pos="14656"/>
+              </w:tabs>
+              <w:rPr>
+                <w:rFonts w:ascii="Courier New" w:eastAsia="Times New Roman" w:hAnsi="Courier New" w:cs="Courier New"/>
+                <w:color w:val="A9B7C6"/>
+                <w:sz w:val="21"/>
+                <w:szCs w:val="21"/>
+              </w:rPr>
+            </w:pPr>
+            <w:proofErr w:type="spellStart"/>
+            <w:r>
+              <w:rPr>
+                <w:rFonts w:ascii="Courier New" w:eastAsia="Times New Roman" w:hAnsi="Courier New" w:cs="Courier New"/>
+                <w:color w:val="CC7832"/>
+                <w:sz w:val="21"/>
+                <w:szCs w:val="21"/>
+              </w:rPr>
+              <w:t>this</w:t>
+            </w:r>
+            <w:r>
+              <w:rPr>
+                <w:rFonts w:ascii="Courier New" w:eastAsia="Times New Roman" w:hAnsi="Courier New" w:cs="Courier New"/>
+                <w:color w:val="A9B7C6"/>
+                <w:sz w:val="21"/>
+                <w:szCs w:val="21"/>
+              </w:rPr>
+              <w:t>.</w:t>
+            </w:r>
+            <w:r>
+              <w:rPr>
+                <w:rFonts w:ascii="Courier New" w:eastAsia="Times New Roman" w:hAnsi="Courier New" w:cs="Courier New"/>
+                <w:color w:val="9876AA"/>
+                <w:sz w:val="21"/>
+                <w:szCs w:val="21"/>
+              </w:rPr>
+              <w:t>cbRef</w:t>
+            </w:r>
+            <w:r>
+              <w:rPr>
+                <w:rFonts w:ascii="Courier New" w:eastAsia="Times New Roman" w:hAnsi="Courier New" w:cs="Courier New"/>
+                <w:color w:val="A9B7C6"/>
+                <w:sz w:val="21"/>
+                <w:szCs w:val="21"/>
+              </w:rPr>
+              <w:t>.</w:t>
+            </w:r>
+            <w:r>
+              <w:rPr>
+                <w:rFonts w:ascii="Courier New" w:eastAsia="Times New Roman" w:hAnsi="Courier New" w:cs="Courier New"/>
+                <w:color w:val="FFC66D"/>
+                <w:sz w:val="21"/>
+                <w:szCs w:val="21"/>
+              </w:rPr>
+              <w:t>focus</w:t>
+            </w:r>
+            <w:proofErr w:type="spellEnd"/>
+            <w:r>
+              <w:rPr>
+                <w:rFonts w:ascii="Courier New" w:eastAsia="Times New Roman" w:hAnsi="Courier New" w:cs="Courier New"/>
+                <w:color w:val="A9B7C6"/>
+                <w:sz w:val="21"/>
+                <w:szCs w:val="21"/>
+              </w:rPr>
+              <w:t>()</w:t>
+            </w:r>
+          </w:p>
+          <w:p/>
+        </w:tc>
+      </w:tr>
+    </w:tbl>
+    <w:p/>
+    <w:p>
+      <w:pPr>
+        <w:rPr>
+          <w:b/>
+          <w:u w:val="single"/>
+        </w:rPr>
+      </w:pPr>
+      <w:r>
+        <w:rPr>
+          <w:b/>
+          <w:u w:val="single"/>
+        </w:rPr>
+        <w:t>Forwarding Refs</w:t>
+      </w:r>
+    </w:p>
+    <w:p>
+      <w:pPr>
+        <w:pStyle w:val="ListParagraph"/>
+        <w:numPr>
+          <w:ilvl w:val="0"/>
+          <w:numId w:val="43"/>
+        </w:numPr>
+        <w:rPr>
+          <w:b/>
+          <w:u w:val="single"/>
+        </w:rPr>
+      </w:pPr>
+      <w:r>
+        <w:t xml:space="preserve">This is technic for automatically passing a </w:t>
+      </w:r>
+      <w:r>
+        <w:rPr>
+          <w:b/>
+        </w:rPr>
+        <w:t>ref</w:t>
+      </w:r>
+      <w:r>
+        <w:t xml:space="preserve"> through a component to one of it children.</w:t>
+      </w:r>
+    </w:p>
+    <w:p>
+      <w:pPr>
+        <w:pStyle w:val="ListParagraph"/>
+        <w:numPr>
+          <w:ilvl w:val="0"/>
+          <w:numId w:val="43"/>
+        </w:numPr>
+        <w:rPr>
+          <w:b/>
+          <w:u w:val="single"/>
+        </w:rPr>
+      </w:pPr>
+      <w:r>
+        <w:t>Ex: FRParent.js and FRInput.js</w:t>
+      </w:r>
+    </w:p>
+    <w:p>
+      <w:pPr>
+        <w:pStyle w:val="ListParagraph"/>
+        <w:numPr>
+          <w:ilvl w:val="0"/>
+          <w:numId w:val="43"/>
+        </w:numPr>
+        <w:rPr>
+          <w:b/>
+          <w:u w:val="single"/>
+        </w:rPr>
+      </w:pPr>
+      <w:r>
+        <w:t>This is rarely used.</w:t>
+      </w:r>
+    </w:p>
+    <w:p>
+      <w:pPr>
+        <w:rPr>
+          <w:b/>
+          <w:u w:val="single"/>
+        </w:rPr>
+      </w:pPr>
+      <w:r>
+        <w:rPr>
+          <w:b/>
+          <w:u w:val="single"/>
+        </w:rPr>
+        <w:t>React Portals</w:t>
+      </w:r>
+    </w:p>
+    <w:p>
+      <w:pPr>
+        <w:pStyle w:val="ListParagraph"/>
+        <w:numPr>
+          <w:ilvl w:val="0"/>
+          <w:numId w:val="44"/>
+        </w:numPr>
+      </w:pPr>
+      <w:r>
+        <w:t>This provide a way to render children to DOM node that exist outside the DOM higher key of the parent component.</w:t>
+      </w:r>
+    </w:p>
+    <w:p>
+      <w:pPr>
+        <w:pStyle w:val="ListParagraph"/>
+        <w:numPr>
+          <w:ilvl w:val="0"/>
+          <w:numId w:val="44"/>
+        </w:numPr>
+      </w:pPr>
+      <w:r>
+        <w:t>This provide the ability to break out of the DOM tree i.e. we can render a component</w:t>
+      </w:r>
+      <w:r>
+        <w:t xml:space="preserve"> to a </w:t>
+      </w:r>
+      <w:r>
+        <w:t>DOM node</w:t>
+      </w:r>
+      <w:r>
+        <w:t xml:space="preserve"> that is </w:t>
+      </w:r>
+      <w:r>
+        <w:t>not under th</w:t>
+      </w:r>
+      <w:r>
+        <w:t>is</w:t>
+      </w:r>
+      <w:r>
+        <w:t xml:space="preserve"> </w:t>
+      </w:r>
+      <w:r>
+        <w:rPr>
+          <w:b/>
+        </w:rPr>
+        <w:t>root</w:t>
+      </w:r>
+      <w:r>
+        <w:t xml:space="preserve"> element.</w:t>
+      </w:r>
+    </w:p>
+    <w:p>
+      <w:pPr>
+        <w:pStyle w:val="ListParagraph"/>
+        <w:numPr>
+          <w:ilvl w:val="0"/>
+          <w:numId w:val="44"/>
+        </w:numPr>
+        <w:shd w:val="clear" w:color="auto" w:fill="2B2B2B"/>
+        <w:tabs>
+          <w:tab w:val="left" w:pos="916"/>
+          <w:tab w:val="left" w:pos="1832"/>
+          <w:tab w:val="left" w:pos="2748"/>
+          <w:tab w:val="left" w:pos="3664"/>
+          <w:tab w:val="left" w:pos="4580"/>
+          <w:tab w:val="left" w:pos="5496"/>
+          <w:tab w:val="left" w:pos="6412"/>
+          <w:tab w:val="left" w:pos="7328"/>
+          <w:tab w:val="left" w:pos="8244"/>
+          <w:tab w:val="left" w:pos="9160"/>
+          <w:tab w:val="left" w:pos="10076"/>
+          <w:tab w:val="left" w:pos="10992"/>
+          <w:tab w:val="left" w:pos="11908"/>
+          <w:tab w:val="left" w:pos="12824"/>
+          <w:tab w:val="left" w:pos="13740"/>
+          <w:tab w:val="left" w:pos="14656"/>
+        </w:tabs>
+        <w:spacing w:after="0" w:line="240" w:lineRule="auto"/>
+        <w:rPr>
+          <w:rFonts w:ascii="Courier New" w:eastAsia="Times New Roman" w:hAnsi="Courier New" w:cs="Courier New"/>
+          <w:color w:val="A9B7C6"/>
+          <w:sz w:val="21"/>
+          <w:szCs w:val="21"/>
+        </w:rPr>
+      </w:pPr>
+      <w:proofErr w:type="spellStart"/>
+      <w:r>
+        <w:rPr>
+          <w:rFonts w:ascii="Courier New" w:eastAsia="Times New Roman" w:hAnsi="Courier New" w:cs="Courier New"/>
+          <w:color w:val="A9B7C6"/>
+          <w:sz w:val="21"/>
+          <w:szCs w:val="21"/>
+        </w:rPr>
+        <w:t>ReactDOM.</w:t>
+      </w:r>
+      <w:r>
+        <w:rPr>
+          <w:rFonts w:ascii="Courier New" w:eastAsia="Times New Roman" w:hAnsi="Courier New" w:cs="Courier New"/>
+          <w:color w:val="FFC66D"/>
+          <w:sz w:val="21"/>
+          <w:szCs w:val="21"/>
+        </w:rPr>
+        <w:t>createPortal</w:t>
+      </w:r>
+      <w:proofErr w:type="spellEnd"/>
+      <w:r>
+        <w:rPr>
+          <w:rFonts w:ascii="Courier New" w:eastAsia="Times New Roman" w:hAnsi="Courier New" w:cs="Courier New"/>
+          <w:color w:val="A9B7C6"/>
+          <w:sz w:val="21"/>
+          <w:szCs w:val="21"/>
+        </w:rPr>
+        <w:t>(</w:t>
+      </w:r>
+      <w:r>
+        <w:rPr>
+          <w:rFonts w:ascii="Courier New" w:eastAsia="Times New Roman" w:hAnsi="Courier New" w:cs="Courier New"/>
+          <w:color w:val="A9B7C6"/>
+          <w:sz w:val="21"/>
+          <w:szCs w:val="21"/>
+        </w:rPr>
+        <w:t>)</w:t>
+      </w:r>
+    </w:p>
+    <w:p>
+      <w:pPr>
+        <w:pStyle w:val="ListParagraph"/>
+        <w:numPr>
+          <w:ilvl w:val="0"/>
+          <w:numId w:val="44"/>
+        </w:numPr>
+      </w:pPr>
+      <w:r>
+        <w:t>First parameter can be any element that react can render i.e. number, string, JSX, components</w:t>
+      </w:r>
+    </w:p>
+    <w:p>
+      <w:pPr>
+        <w:pStyle w:val="ListParagraph"/>
+        <w:numPr>
+          <w:ilvl w:val="0"/>
+          <w:numId w:val="44"/>
+        </w:numPr>
+      </w:pPr>
+      <w:r>
+        <w:t xml:space="preserve">Second parameter </w:t>
+      </w:r>
+      <w:r>
+        <w:t xml:space="preserve">where to render. </w:t>
+      </w:r>
+      <w:r>
+        <w:t xml:space="preserve"> </w:t>
+      </w:r>
+    </w:p>
+    <w:p>
+      <w:pPr>
+        <w:pStyle w:val="HTMLPreformatted"/>
+        <w:numPr>
+          <w:ilvl w:val="0"/>
+          <w:numId w:val="44"/>
+        </w:numPr>
+        <w:shd w:val="clear" w:color="auto" w:fill="2B2B2B"/>
+        <w:rPr>
+          <w:color w:val="A9B7C6"/>
+          <w:sz w:val="21"/>
+          <w:szCs w:val="21"/>
+        </w:rPr>
+      </w:pPr>
+      <w:proofErr w:type="spellStart"/>
+      <w:r>
+        <w:rPr>
+          <w:color w:val="A9B7C6"/>
+          <w:sz w:val="21"/>
+          <w:szCs w:val="21"/>
+        </w:rPr>
+        <w:t>ReactDOM.</w:t>
+      </w:r>
+      <w:r>
+        <w:rPr>
+          <w:color w:val="FFC66D"/>
+          <w:sz w:val="21"/>
+          <w:szCs w:val="21"/>
+        </w:rPr>
+        <w:t>createPortal</w:t>
+      </w:r>
+      <w:proofErr w:type="spellEnd"/>
+      <w:r>
+        <w:rPr>
+          <w:color w:val="A9B7C6"/>
+          <w:sz w:val="21"/>
+          <w:szCs w:val="21"/>
+        </w:rPr>
+        <w:t>(</w:t>
+      </w:r>
+      <w:r>
+        <w:rPr>
+          <w:color w:val="A9B7C6"/>
+          <w:sz w:val="21"/>
+          <w:szCs w:val="21"/>
+        </w:rPr>
+        <w:t>‘element-name’)</w:t>
+      </w:r>
+    </w:p>
+    <w:p>
+      <w:pPr>
+        <w:pStyle w:val="ListParagraph"/>
+        <w:numPr>
+          <w:ilvl w:val="0"/>
+          <w:numId w:val="44"/>
+        </w:numPr>
+      </w:pPr>
+      <w:r>
+        <w:t>This came to picture to deal with CSS of parent component where child components are modals, popups, tool-tips etc.</w:t>
+      </w:r>
+    </w:p>
+    <w:p>
+      <w:pPr>
+        <w:pStyle w:val="ListParagraph"/>
+        <w:numPr>
+          <w:ilvl w:val="0"/>
+          <w:numId w:val="44"/>
+        </w:numPr>
+      </w:pPr>
+      <w:r>
+        <w:t xml:space="preserve">React portal can be anywhere in the DOM tree it behaves as normal </w:t>
+      </w:r>
+      <w:r>
+        <w:t>react</w:t>
+      </w:r>
+      <w:r>
+        <w:t xml:space="preserve"> child in the every other way.</w:t>
+      </w:r>
+    </w:p>
+    <w:p>
+      <w:pPr>
+        <w:pStyle w:val="ListParagraph"/>
+        <w:numPr>
+          <w:ilvl w:val="0"/>
+          <w:numId w:val="44"/>
+        </w:numPr>
+      </w:pPr>
+      <w:r>
+        <w:rPr>
+          <w:b/>
+        </w:rPr>
+        <w:t>Event</w:t>
+      </w:r>
+      <w:r>
+        <w:rPr>
+          <w:b/>
+        </w:rPr>
+        <w:t xml:space="preserve"> </w:t>
+      </w:r>
+      <w:r>
+        <w:rPr>
+          <w:b/>
+        </w:rPr>
+        <w:t>bubbling</w:t>
+      </w:r>
+      <w:r>
+        <w:t xml:space="preserve"> fired inside a portal will propagate to </w:t>
+      </w:r>
+      <w:r>
+        <w:t>ancestors</w:t>
+      </w:r>
+      <w:r>
+        <w:t xml:space="preserve"> containing react tree</w:t>
+      </w:r>
+      <w:r>
+        <w:t xml:space="preserve"> even if those elements are not </w:t>
+      </w:r>
+      <w:r>
+        <w:t xml:space="preserve">ancestors </w:t>
+      </w:r>
+      <w:r>
+        <w:t>in the DOM tree.</w:t>
+      </w:r>
+    </w:p>
+    <w:p>
+      <w:pPr>
+        <w:rPr>
+          <w:b/>
+          <w:u w:val="single"/>
+        </w:rPr>
+      </w:pPr>
+      <w:r>
+        <w:rPr>
+          <w:b/>
+          <w:u w:val="single"/>
+        </w:rPr>
+        <w:t>Error Boundary</w:t>
+      </w:r>
+    </w:p>
+    <w:p>
+      <w:pPr>
+        <w:pStyle w:val="ListParagraph"/>
+        <w:numPr>
+          <w:ilvl w:val="0"/>
+          <w:numId w:val="45"/>
+        </w:numPr>
+      </w:pPr>
+      <w:r>
+        <w:t xml:space="preserve">A class component that implements either one or both of the lifecycle methods </w:t>
+      </w:r>
+      <w:proofErr w:type="spellStart"/>
+      <w:r>
+        <w:rPr>
+          <w:b/>
+        </w:rPr>
+        <w:t>getDerivedStateFromError</w:t>
+      </w:r>
+      <w:proofErr w:type="spellEnd"/>
+      <w:r>
+        <w:t xml:space="preserve"> or </w:t>
+      </w:r>
+      <w:proofErr w:type="spellStart"/>
+      <w:r>
+        <w:rPr>
+          <w:b/>
+        </w:rPr>
+        <w:t>componentDidCatch</w:t>
+      </w:r>
+      <w:proofErr w:type="spellEnd"/>
+      <w:r>
+        <w:t xml:space="preserve"> becomes an </w:t>
+      </w:r>
+      <w:r>
+        <w:rPr>
+          <w:b/>
+        </w:rPr>
+        <w:t>error boundary</w:t>
+      </w:r>
+      <w:r>
+        <w:t>.</w:t>
+      </w:r>
+    </w:p>
+    <w:p>
+      <w:pPr>
+        <w:pStyle w:val="ListParagraph"/>
+        <w:numPr>
+          <w:ilvl w:val="0"/>
+          <w:numId w:val="45"/>
+        </w:numPr>
+      </w:pPr>
+      <w:r>
+        <w:lastRenderedPageBreak/>
+        <w:t xml:space="preserve">The static method </w:t>
+      </w:r>
+      <w:proofErr w:type="spellStart"/>
+      <w:r>
+        <w:rPr>
+          <w:b/>
+        </w:rPr>
+        <w:t>getDerivedStateFromError</w:t>
+      </w:r>
+      <w:proofErr w:type="spellEnd"/>
+      <w:r>
+        <w:rPr>
+          <w:b/>
+        </w:rPr>
+        <w:t xml:space="preserve"> </w:t>
+      </w:r>
+      <w:r>
+        <w:t xml:space="preserve">method is used to render a fallback UI after an error is thrown and </w:t>
+      </w:r>
+      <w:proofErr w:type="spellStart"/>
+      <w:r>
+        <w:rPr>
+          <w:b/>
+        </w:rPr>
+        <w:t>componentDidCatch</w:t>
+      </w:r>
+      <w:proofErr w:type="spellEnd"/>
+      <w:r>
+        <w:rPr>
+          <w:b/>
+        </w:rPr>
+        <w:t xml:space="preserve"> </w:t>
+      </w:r>
+      <w:r>
+        <w:t>method is used to log the error information.</w:t>
+      </w:r>
+    </w:p>
+    <w:p>
+      <w:pPr>
+        <w:pStyle w:val="ListParagraph"/>
+        <w:numPr>
+          <w:ilvl w:val="0"/>
+          <w:numId w:val="45"/>
+        </w:numPr>
+      </w:pPr>
+      <w:r>
+        <w:t xml:space="preserve">It </w:t>
+      </w:r>
+      <w:r>
+        <w:t xml:space="preserve">can catch error during rendering, lifecycles methods, constructor and whole tree below them, but </w:t>
+      </w:r>
+      <w:r>
+        <w:rPr>
+          <w:b/>
+        </w:rPr>
+        <w:t>can’t handle the error in</w:t>
+      </w:r>
+      <w:r>
+        <w:t xml:space="preserve"> </w:t>
+      </w:r>
+      <w:r>
+        <w:rPr>
+          <w:b/>
+        </w:rPr>
+        <w:t>event</w:t>
+      </w:r>
+      <w:r>
+        <w:t xml:space="preserve"> </w:t>
+      </w:r>
+      <w:r>
+        <w:rPr>
+          <w:b/>
+        </w:rPr>
+        <w:t>handler</w:t>
+      </w:r>
+      <w:r>
+        <w:t>.</w:t>
+      </w:r>
+    </w:p>
+    <w:p>
+      <w:pPr>
+        <w:pStyle w:val="ListParagraph"/>
+        <w:numPr>
+          <w:ilvl w:val="0"/>
+          <w:numId w:val="45"/>
+        </w:numPr>
+      </w:pPr>
+      <w:r>
+        <w:t>The placement of the error boundary also matters as it controls if the entire app should have fallback UI or just the component causing the problem.</w:t>
       </w:r>
       <w:bookmarkStart w:id="0" w:name="_GoBack"/>
       <w:bookmarkEnd w:id="0"/>
-      <w:r>
-        <w:rPr>
-          <w:b/>
-        </w:rPr>
-        <w:t>&lt;/&gt;</w:t>
-      </w:r>
-      <w:r>
-        <w:t xml:space="preserve"> but we can pass </w:t>
-      </w:r>
-      <w:r>
-        <w:rPr>
-          <w:b/>
-        </w:rPr>
-        <w:t>key</w:t>
-      </w:r>
-      <w:r>
-        <w:t xml:space="preserve"> attribute.</w:t>
-      </w:r>
-    </w:p>
-    <w:p>
-      <w:pPr>
-        <w:pStyle w:val="ListParagraph"/>
-        <w:numPr>
-          <w:ilvl w:val="0"/>
-          <w:numId w:val="38"/>
-        </w:numPr>
-        <w:rPr>
+    </w:p>
+    <w:p>
+      <w:pPr>
+        <w:rPr>
+          <w:b/>
           <w:u w:val="single"/>
         </w:rPr>
       </w:pPr>
       <w:r>
-        <w:t xml:space="preserve">Allow you group list of children elements without adding extra node </w:t>
-      </w:r>
-      <w:r>
-        <w:t>elements</w:t>
-      </w:r>
-      <w:r>
-        <w:t xml:space="preserve"> to the DOM.</w:t>
-      </w:r>
+        <w:rPr>
+          <w:b/>
+          <w:u w:val="single"/>
+        </w:rPr>
+        <w:t>Higher Order Components</w:t>
+      </w:r>
+    </w:p>
+    <w:p/>
+    <w:p>
+      <w:pPr>
+        <w:rPr>
+          <w:b/>
+          <w:u w:val="single"/>
+        </w:rPr>
+      </w:pPr>
     </w:p>
     <w:sectPr>
       <w:pgSz w:w="12240" w:h="15840"/>
@@ -8134,6 +9740,119 @@
 <file path=word/numbering.xml><?xml version="1.0" encoding="utf-8"?>
 <w:numbering xmlns:wpc="http://schemas.microsoft.com/office/word/2010/wordprocessingCanvas" xmlns:cx="http://schemas.microsoft.com/office/drawing/2014/chartex" xmlns:cx1="http://schemas.microsoft.com/office/drawing/2015/9/8/chartex" xmlns:mc="http://schemas.openxmlformats.org/markup-compatibility/2006" xmlns:o="urn:schemas-microsoft-com:office:office" xmlns:r="http://schemas.openxmlformats.org/officeDocument/2006/relationships" xmlns:m="http://schemas.openxmlformats.org/officeDocument/2006/math" xmlns:v="urn:schemas-microsoft-com:vml" xmlns:wp14="http://schemas.microsoft.com/office/word/2010/wordprocessingDrawing" xmlns:wp="http://schemas.openxmlformats.org/drawingml/2006/wordprocessingDrawing" xmlns:w10="urn:schemas-microsoft-com:office:word" xmlns:w="http://schemas.openxmlformats.org/wordprocessingml/2006/main" xmlns:w14="http://schemas.microsoft.com/office/word/2010/wordml" xmlns:w15="http://schemas.microsoft.com/office/word/2012/wordml" xmlns:w16se="http://schemas.microsoft.com/office/word/2015/wordml/symex" xmlns:wpg="http://schemas.microsoft.com/office/word/2010/wordprocessingGroup" xmlns:wpi="http://schemas.microsoft.com/office/word/2010/wordprocessingInk" xmlns:wne="http://schemas.microsoft.com/office/word/2006/wordml" xmlns:wps="http://schemas.microsoft.com/office/word/2010/wordprocessingShape" mc:Ignorable="w14 w15 w16se wp14">
   <w:abstractNum w:abstractNumId="0" w15:restartNumberingAfterBreak="0">
+    <w:nsid w:val="009F7A24"/>
+    <w:multiLevelType w:val="hybridMultilevel"/>
+    <w:tmpl w:val="116E2110"/>
+    <w:lvl w:ilvl="0" w:tplc="0409000B">
+      <w:start w:val="1"/>
+      <w:numFmt w:val="bullet"/>
+      <w:lvlText w:val=""/>
+      <w:lvlJc w:val="left"/>
+      <w:pPr>
+        <w:ind w:left="720" w:hanging="360"/>
+      </w:pPr>
+      <w:rPr>
+        <w:rFonts w:ascii="Wingdings" w:hAnsi="Wingdings" w:hint="default"/>
+      </w:rPr>
+    </w:lvl>
+    <w:lvl w:ilvl="1" w:tplc="04090003" w:tentative="1">
+      <w:start w:val="1"/>
+      <w:numFmt w:val="bullet"/>
+      <w:lvlText w:val="o"/>
+      <w:lvlJc w:val="left"/>
+      <w:pPr>
+        <w:ind w:left="1440" w:hanging="360"/>
+      </w:pPr>
+      <w:rPr>
+        <w:rFonts w:ascii="Courier New" w:hAnsi="Courier New" w:cs="Courier New" w:hint="default"/>
+      </w:rPr>
+    </w:lvl>
+    <w:lvl w:ilvl="2" w:tplc="04090005" w:tentative="1">
+      <w:start w:val="1"/>
+      <w:numFmt w:val="bullet"/>
+      <w:lvlText w:val=""/>
+      <w:lvlJc w:val="left"/>
+      <w:pPr>
+        <w:ind w:left="2160" w:hanging="360"/>
+      </w:pPr>
+      <w:rPr>
+        <w:rFonts w:ascii="Wingdings" w:hAnsi="Wingdings" w:hint="default"/>
+      </w:rPr>
+    </w:lvl>
+    <w:lvl w:ilvl="3" w:tplc="04090001" w:tentative="1">
+      <w:start w:val="1"/>
+      <w:numFmt w:val="bullet"/>
+      <w:lvlText w:val=""/>
+      <w:lvlJc w:val="left"/>
+      <w:pPr>
+        <w:ind w:left="2880" w:hanging="360"/>
+      </w:pPr>
+      <w:rPr>
+        <w:rFonts w:ascii="Symbol" w:hAnsi="Symbol" w:hint="default"/>
+      </w:rPr>
+    </w:lvl>
+    <w:lvl w:ilvl="4" w:tplc="04090003" w:tentative="1">
+      <w:start w:val="1"/>
+      <w:numFmt w:val="bullet"/>
+      <w:lvlText w:val="o"/>
+      <w:lvlJc w:val="left"/>
+      <w:pPr>
+        <w:ind w:left="3600" w:hanging="360"/>
+      </w:pPr>
+      <w:rPr>
+        <w:rFonts w:ascii="Courier New" w:hAnsi="Courier New" w:cs="Courier New" w:hint="default"/>
+      </w:rPr>
+    </w:lvl>
+    <w:lvl w:ilvl="5" w:tplc="04090005" w:tentative="1">
+      <w:start w:val="1"/>
+      <w:numFmt w:val="bullet"/>
+      <w:lvlText w:val=""/>
+      <w:lvlJc w:val="left"/>
+      <w:pPr>
+        <w:ind w:left="4320" w:hanging="360"/>
+      </w:pPr>
+      <w:rPr>
+        <w:rFonts w:ascii="Wingdings" w:hAnsi="Wingdings" w:hint="default"/>
+      </w:rPr>
+    </w:lvl>
+    <w:lvl w:ilvl="6" w:tplc="04090001" w:tentative="1">
+      <w:start w:val="1"/>
+      <w:numFmt w:val="bullet"/>
+      <w:lvlText w:val=""/>
+      <w:lvlJc w:val="left"/>
+      <w:pPr>
+        <w:ind w:left="5040" w:hanging="360"/>
+      </w:pPr>
+      <w:rPr>
+        <w:rFonts w:ascii="Symbol" w:hAnsi="Symbol" w:hint="default"/>
+      </w:rPr>
+    </w:lvl>
+    <w:lvl w:ilvl="7" w:tplc="04090003" w:tentative="1">
+      <w:start w:val="1"/>
+      <w:numFmt w:val="bullet"/>
+      <w:lvlText w:val="o"/>
+      <w:lvlJc w:val="left"/>
+      <w:pPr>
+        <w:ind w:left="5760" w:hanging="360"/>
+      </w:pPr>
+      <w:rPr>
+        <w:rFonts w:ascii="Courier New" w:hAnsi="Courier New" w:cs="Courier New" w:hint="default"/>
+      </w:rPr>
+    </w:lvl>
+    <w:lvl w:ilvl="8" w:tplc="04090005" w:tentative="1">
+      <w:start w:val="1"/>
+      <w:numFmt w:val="bullet"/>
+      <w:lvlText w:val=""/>
+      <w:lvlJc w:val="left"/>
+      <w:pPr>
+        <w:ind w:left="6480" w:hanging="360"/>
+      </w:pPr>
+      <w:rPr>
+        <w:rFonts w:ascii="Wingdings" w:hAnsi="Wingdings" w:hint="default"/>
+      </w:rPr>
+    </w:lvl>
+  </w:abstractNum>
+  <w:abstractNum w:abstractNumId="1" w15:restartNumberingAfterBreak="0">
     <w:nsid w:val="04EB57C3"/>
     <w:multiLevelType w:val="hybridMultilevel"/>
     <w:tmpl w:val="4A4EF6B8"/>
@@ -8222,7 +9941,120 @@
       </w:pPr>
     </w:lvl>
   </w:abstractNum>
-  <w:abstractNum w:abstractNumId="1" w15:restartNumberingAfterBreak="0">
+  <w:abstractNum w:abstractNumId="2" w15:restartNumberingAfterBreak="0">
+    <w:nsid w:val="06D12B7E"/>
+    <w:multiLevelType w:val="hybridMultilevel"/>
+    <w:tmpl w:val="7C425AB8"/>
+    <w:lvl w:ilvl="0" w:tplc="0409000B">
+      <w:start w:val="1"/>
+      <w:numFmt w:val="bullet"/>
+      <w:lvlText w:val=""/>
+      <w:lvlJc w:val="left"/>
+      <w:pPr>
+        <w:ind w:left="720" w:hanging="360"/>
+      </w:pPr>
+      <w:rPr>
+        <w:rFonts w:ascii="Wingdings" w:hAnsi="Wingdings" w:hint="default"/>
+      </w:rPr>
+    </w:lvl>
+    <w:lvl w:ilvl="1" w:tplc="04090003" w:tentative="1">
+      <w:start w:val="1"/>
+      <w:numFmt w:val="bullet"/>
+      <w:lvlText w:val="o"/>
+      <w:lvlJc w:val="left"/>
+      <w:pPr>
+        <w:ind w:left="1440" w:hanging="360"/>
+      </w:pPr>
+      <w:rPr>
+        <w:rFonts w:ascii="Courier New" w:hAnsi="Courier New" w:cs="Courier New" w:hint="default"/>
+      </w:rPr>
+    </w:lvl>
+    <w:lvl w:ilvl="2" w:tplc="04090005" w:tentative="1">
+      <w:start w:val="1"/>
+      <w:numFmt w:val="bullet"/>
+      <w:lvlText w:val=""/>
+      <w:lvlJc w:val="left"/>
+      <w:pPr>
+        <w:ind w:left="2160" w:hanging="360"/>
+      </w:pPr>
+      <w:rPr>
+        <w:rFonts w:ascii="Wingdings" w:hAnsi="Wingdings" w:hint="default"/>
+      </w:rPr>
+    </w:lvl>
+    <w:lvl w:ilvl="3" w:tplc="04090001" w:tentative="1">
+      <w:start w:val="1"/>
+      <w:numFmt w:val="bullet"/>
+      <w:lvlText w:val=""/>
+      <w:lvlJc w:val="left"/>
+      <w:pPr>
+        <w:ind w:left="2880" w:hanging="360"/>
+      </w:pPr>
+      <w:rPr>
+        <w:rFonts w:ascii="Symbol" w:hAnsi="Symbol" w:hint="default"/>
+      </w:rPr>
+    </w:lvl>
+    <w:lvl w:ilvl="4" w:tplc="04090003" w:tentative="1">
+      <w:start w:val="1"/>
+      <w:numFmt w:val="bullet"/>
+      <w:lvlText w:val="o"/>
+      <w:lvlJc w:val="left"/>
+      <w:pPr>
+        <w:ind w:left="3600" w:hanging="360"/>
+      </w:pPr>
+      <w:rPr>
+        <w:rFonts w:ascii="Courier New" w:hAnsi="Courier New" w:cs="Courier New" w:hint="default"/>
+      </w:rPr>
+    </w:lvl>
+    <w:lvl w:ilvl="5" w:tplc="04090005" w:tentative="1">
+      <w:start w:val="1"/>
+      <w:numFmt w:val="bullet"/>
+      <w:lvlText w:val=""/>
+      <w:lvlJc w:val="left"/>
+      <w:pPr>
+        <w:ind w:left="4320" w:hanging="360"/>
+      </w:pPr>
+      <w:rPr>
+        <w:rFonts w:ascii="Wingdings" w:hAnsi="Wingdings" w:hint="default"/>
+      </w:rPr>
+    </w:lvl>
+    <w:lvl w:ilvl="6" w:tplc="04090001" w:tentative="1">
+      <w:start w:val="1"/>
+      <w:numFmt w:val="bullet"/>
+      <w:lvlText w:val=""/>
+      <w:lvlJc w:val="left"/>
+      <w:pPr>
+        <w:ind w:left="5040" w:hanging="360"/>
+      </w:pPr>
+      <w:rPr>
+        <w:rFonts w:ascii="Symbol" w:hAnsi="Symbol" w:hint="default"/>
+      </w:rPr>
+    </w:lvl>
+    <w:lvl w:ilvl="7" w:tplc="04090003" w:tentative="1">
+      <w:start w:val="1"/>
+      <w:numFmt w:val="bullet"/>
+      <w:lvlText w:val="o"/>
+      <w:lvlJc w:val="left"/>
+      <w:pPr>
+        <w:ind w:left="5760" w:hanging="360"/>
+      </w:pPr>
+      <w:rPr>
+        <w:rFonts w:ascii="Courier New" w:hAnsi="Courier New" w:cs="Courier New" w:hint="default"/>
+      </w:rPr>
+    </w:lvl>
+    <w:lvl w:ilvl="8" w:tplc="04090005" w:tentative="1">
+      <w:start w:val="1"/>
+      <w:numFmt w:val="bullet"/>
+      <w:lvlText w:val=""/>
+      <w:lvlJc w:val="left"/>
+      <w:pPr>
+        <w:ind w:left="6480" w:hanging="360"/>
+      </w:pPr>
+      <w:rPr>
+        <w:rFonts w:ascii="Wingdings" w:hAnsi="Wingdings" w:hint="default"/>
+      </w:rPr>
+    </w:lvl>
+  </w:abstractNum>
+  <w:abstractNum w:abstractNumId="3" w15:restartNumberingAfterBreak="0">
     <w:nsid w:val="087C3198"/>
     <w:multiLevelType w:val="hybridMultilevel"/>
     <w:tmpl w:val="B98818CC"/>
@@ -8335,7 +10167,7 @@
       </w:rPr>
     </w:lvl>
   </w:abstractNum>
-  <w:abstractNum w:abstractNumId="2" w15:restartNumberingAfterBreak="0">
+  <w:abstractNum w:abstractNumId="4" w15:restartNumberingAfterBreak="0">
     <w:nsid w:val="088C18FB"/>
     <w:multiLevelType w:val="hybridMultilevel"/>
     <w:tmpl w:val="0D0CEBF8"/>
@@ -8421,7 +10253,7 @@
       </w:pPr>
     </w:lvl>
   </w:abstractNum>
-  <w:abstractNum w:abstractNumId="3" w15:restartNumberingAfterBreak="0">
+  <w:abstractNum w:abstractNumId="5" w15:restartNumberingAfterBreak="0">
     <w:nsid w:val="0A4A7160"/>
     <w:multiLevelType w:val="hybridMultilevel"/>
     <w:tmpl w:val="6568BFBC"/>
@@ -8534,7 +10366,7 @@
       </w:rPr>
     </w:lvl>
   </w:abstractNum>
-  <w:abstractNum w:abstractNumId="4" w15:restartNumberingAfterBreak="0">
+  <w:abstractNum w:abstractNumId="6" w15:restartNumberingAfterBreak="0">
     <w:nsid w:val="0E1A3060"/>
     <w:multiLevelType w:val="hybridMultilevel"/>
     <w:tmpl w:val="EE68ABD2"/>
@@ -8647,7 +10479,7 @@
       </w:rPr>
     </w:lvl>
   </w:abstractNum>
-  <w:abstractNum w:abstractNumId="5" w15:restartNumberingAfterBreak="0">
+  <w:abstractNum w:abstractNumId="7" w15:restartNumberingAfterBreak="0">
     <w:nsid w:val="0EA03CFC"/>
     <w:multiLevelType w:val="hybridMultilevel"/>
     <w:tmpl w:val="B72243F8"/>
@@ -8760,7 +10592,7 @@
       </w:rPr>
     </w:lvl>
   </w:abstractNum>
-  <w:abstractNum w:abstractNumId="6" w15:restartNumberingAfterBreak="0">
+  <w:abstractNum w:abstractNumId="8" w15:restartNumberingAfterBreak="0">
     <w:nsid w:val="0F270CE5"/>
     <w:multiLevelType w:val="hybridMultilevel"/>
     <w:tmpl w:val="D690FA12"/>
@@ -8873,7 +10705,7 @@
       </w:rPr>
     </w:lvl>
   </w:abstractNum>
-  <w:abstractNum w:abstractNumId="7" w15:restartNumberingAfterBreak="0">
+  <w:abstractNum w:abstractNumId="9" w15:restartNumberingAfterBreak="0">
     <w:nsid w:val="16172B59"/>
     <w:multiLevelType w:val="hybridMultilevel"/>
     <w:tmpl w:val="73922DA6"/>
@@ -8986,7 +10818,7 @@
       </w:rPr>
     </w:lvl>
   </w:abstractNum>
-  <w:abstractNum w:abstractNumId="8" w15:restartNumberingAfterBreak="0">
+  <w:abstractNum w:abstractNumId="10" w15:restartNumberingAfterBreak="0">
     <w:nsid w:val="16B67E62"/>
     <w:multiLevelType w:val="hybridMultilevel"/>
     <w:tmpl w:val="FD68200C"/>
@@ -9099,10 +10931,10 @@
       </w:rPr>
     </w:lvl>
   </w:abstractNum>
-  <w:abstractNum w:abstractNumId="9" w15:restartNumberingAfterBreak="0">
+  <w:abstractNum w:abstractNumId="11" w15:restartNumberingAfterBreak="0">
     <w:nsid w:val="1DB72E1A"/>
     <w:multiLevelType w:val="hybridMultilevel"/>
-    <w:tmpl w:val="DF4A9D76"/>
+    <w:tmpl w:val="BAC22A9C"/>
     <w:lvl w:ilvl="0" w:tplc="0409000F">
       <w:start w:val="1"/>
       <w:numFmt w:val="decimal"/>
@@ -9185,7 +11017,7 @@
       </w:pPr>
     </w:lvl>
   </w:abstractNum>
-  <w:abstractNum w:abstractNumId="10" w15:restartNumberingAfterBreak="0">
+  <w:abstractNum w:abstractNumId="12" w15:restartNumberingAfterBreak="0">
     <w:nsid w:val="1E485E10"/>
     <w:multiLevelType w:val="hybridMultilevel"/>
     <w:tmpl w:val="55589EDE"/>
@@ -9271,7 +11103,7 @@
       </w:pPr>
     </w:lvl>
   </w:abstractNum>
-  <w:abstractNum w:abstractNumId="11" w15:restartNumberingAfterBreak="0">
+  <w:abstractNum w:abstractNumId="13" w15:restartNumberingAfterBreak="0">
     <w:nsid w:val="23C85991"/>
     <w:multiLevelType w:val="hybridMultilevel"/>
     <w:tmpl w:val="17267BC0"/>
@@ -9357,7 +11189,7 @@
       </w:pPr>
     </w:lvl>
   </w:abstractNum>
-  <w:abstractNum w:abstractNumId="12" w15:restartNumberingAfterBreak="0">
+  <w:abstractNum w:abstractNumId="14" w15:restartNumberingAfterBreak="0">
     <w:nsid w:val="2A69348A"/>
     <w:multiLevelType w:val="hybridMultilevel"/>
     <w:tmpl w:val="AE660246"/>
@@ -9443,7 +11275,7 @@
       </w:pPr>
     </w:lvl>
   </w:abstractNum>
-  <w:abstractNum w:abstractNumId="13" w15:restartNumberingAfterBreak="0">
+  <w:abstractNum w:abstractNumId="15" w15:restartNumberingAfterBreak="0">
     <w:nsid w:val="2A7E5AE7"/>
     <w:multiLevelType w:val="hybridMultilevel"/>
     <w:tmpl w:val="252675CC"/>
@@ -9556,7 +11388,7 @@
       </w:rPr>
     </w:lvl>
   </w:abstractNum>
-  <w:abstractNum w:abstractNumId="14" w15:restartNumberingAfterBreak="0">
+  <w:abstractNum w:abstractNumId="16" w15:restartNumberingAfterBreak="0">
     <w:nsid w:val="2C835819"/>
     <w:multiLevelType w:val="hybridMultilevel"/>
     <w:tmpl w:val="17267BC0"/>
@@ -9642,7 +11474,7 @@
       </w:pPr>
     </w:lvl>
   </w:abstractNum>
-  <w:abstractNum w:abstractNumId="15" w15:restartNumberingAfterBreak="0">
+  <w:abstractNum w:abstractNumId="17" w15:restartNumberingAfterBreak="0">
     <w:nsid w:val="31775E13"/>
     <w:multiLevelType w:val="hybridMultilevel"/>
     <w:tmpl w:val="DD98A14E"/>
@@ -9728,7 +11560,7 @@
       </w:pPr>
     </w:lvl>
   </w:abstractNum>
-  <w:abstractNum w:abstractNumId="16" w15:restartNumberingAfterBreak="0">
+  <w:abstractNum w:abstractNumId="18" w15:restartNumberingAfterBreak="0">
     <w:nsid w:val="3397528A"/>
     <w:multiLevelType w:val="hybridMultilevel"/>
     <w:tmpl w:val="7148332E"/>
@@ -9841,7 +11673,7 @@
       </w:rPr>
     </w:lvl>
   </w:abstractNum>
-  <w:abstractNum w:abstractNumId="17" w15:restartNumberingAfterBreak="0">
+  <w:abstractNum w:abstractNumId="19" w15:restartNumberingAfterBreak="0">
     <w:nsid w:val="365062BF"/>
     <w:multiLevelType w:val="hybridMultilevel"/>
     <w:tmpl w:val="9DCC39B2"/>
@@ -9927,7 +11759,7 @@
       </w:pPr>
     </w:lvl>
   </w:abstractNum>
-  <w:abstractNum w:abstractNumId="18" w15:restartNumberingAfterBreak="0">
+  <w:abstractNum w:abstractNumId="20" w15:restartNumberingAfterBreak="0">
     <w:nsid w:val="38682E2F"/>
     <w:multiLevelType w:val="hybridMultilevel"/>
     <w:tmpl w:val="E988CF2E"/>
@@ -10040,7 +11872,7 @@
       </w:rPr>
     </w:lvl>
   </w:abstractNum>
-  <w:abstractNum w:abstractNumId="19" w15:restartNumberingAfterBreak="0">
+  <w:abstractNum w:abstractNumId="21" w15:restartNumberingAfterBreak="0">
     <w:nsid w:val="3B5449F3"/>
     <w:multiLevelType w:val="hybridMultilevel"/>
     <w:tmpl w:val="FA9A91DE"/>
@@ -10126,7 +11958,7 @@
       </w:pPr>
     </w:lvl>
   </w:abstractNum>
-  <w:abstractNum w:abstractNumId="20" w15:restartNumberingAfterBreak="0">
+  <w:abstractNum w:abstractNumId="22" w15:restartNumberingAfterBreak="0">
     <w:nsid w:val="3E726274"/>
     <w:multiLevelType w:val="hybridMultilevel"/>
     <w:tmpl w:val="8C6ECC80"/>
@@ -10215,7 +12047,7 @@
       </w:pPr>
     </w:lvl>
   </w:abstractNum>
-  <w:abstractNum w:abstractNumId="21" w15:restartNumberingAfterBreak="0">
+  <w:abstractNum w:abstractNumId="23" w15:restartNumberingAfterBreak="0">
     <w:nsid w:val="3E771AB2"/>
     <w:multiLevelType w:val="hybridMultilevel"/>
     <w:tmpl w:val="AECE8838"/>
@@ -10328,7 +12160,7 @@
       </w:rPr>
     </w:lvl>
   </w:abstractNum>
-  <w:abstractNum w:abstractNumId="22" w15:restartNumberingAfterBreak="0">
+  <w:abstractNum w:abstractNumId="24" w15:restartNumberingAfterBreak="0">
     <w:nsid w:val="440C32BE"/>
     <w:multiLevelType w:val="hybridMultilevel"/>
     <w:tmpl w:val="29C4D35A"/>
@@ -10417,7 +12249,233 @@
       </w:pPr>
     </w:lvl>
   </w:abstractNum>
-  <w:abstractNum w:abstractNumId="23" w15:restartNumberingAfterBreak="0">
+  <w:abstractNum w:abstractNumId="25" w15:restartNumberingAfterBreak="0">
+    <w:nsid w:val="45127F28"/>
+    <w:multiLevelType w:val="hybridMultilevel"/>
+    <w:tmpl w:val="E37A6672"/>
+    <w:lvl w:ilvl="0" w:tplc="0409000B">
+      <w:start w:val="1"/>
+      <w:numFmt w:val="bullet"/>
+      <w:lvlText w:val=""/>
+      <w:lvlJc w:val="left"/>
+      <w:pPr>
+        <w:ind w:left="720" w:hanging="360"/>
+      </w:pPr>
+      <w:rPr>
+        <w:rFonts w:ascii="Wingdings" w:hAnsi="Wingdings" w:hint="default"/>
+      </w:rPr>
+    </w:lvl>
+    <w:lvl w:ilvl="1" w:tplc="04090003" w:tentative="1">
+      <w:start w:val="1"/>
+      <w:numFmt w:val="bullet"/>
+      <w:lvlText w:val="o"/>
+      <w:lvlJc w:val="left"/>
+      <w:pPr>
+        <w:ind w:left="1440" w:hanging="360"/>
+      </w:pPr>
+      <w:rPr>
+        <w:rFonts w:ascii="Courier New" w:hAnsi="Courier New" w:cs="Courier New" w:hint="default"/>
+      </w:rPr>
+    </w:lvl>
+    <w:lvl w:ilvl="2" w:tplc="04090005" w:tentative="1">
+      <w:start w:val="1"/>
+      <w:numFmt w:val="bullet"/>
+      <w:lvlText w:val=""/>
+      <w:lvlJc w:val="left"/>
+      <w:pPr>
+        <w:ind w:left="2160" w:hanging="360"/>
+      </w:pPr>
+      <w:rPr>
+        <w:rFonts w:ascii="Wingdings" w:hAnsi="Wingdings" w:hint="default"/>
+      </w:rPr>
+    </w:lvl>
+    <w:lvl w:ilvl="3" w:tplc="04090001" w:tentative="1">
+      <w:start w:val="1"/>
+      <w:numFmt w:val="bullet"/>
+      <w:lvlText w:val=""/>
+      <w:lvlJc w:val="left"/>
+      <w:pPr>
+        <w:ind w:left="2880" w:hanging="360"/>
+      </w:pPr>
+      <w:rPr>
+        <w:rFonts w:ascii="Symbol" w:hAnsi="Symbol" w:hint="default"/>
+      </w:rPr>
+    </w:lvl>
+    <w:lvl w:ilvl="4" w:tplc="04090003" w:tentative="1">
+      <w:start w:val="1"/>
+      <w:numFmt w:val="bullet"/>
+      <w:lvlText w:val="o"/>
+      <w:lvlJc w:val="left"/>
+      <w:pPr>
+        <w:ind w:left="3600" w:hanging="360"/>
+      </w:pPr>
+      <w:rPr>
+        <w:rFonts w:ascii="Courier New" w:hAnsi="Courier New" w:cs="Courier New" w:hint="default"/>
+      </w:rPr>
+    </w:lvl>
+    <w:lvl w:ilvl="5" w:tplc="04090005" w:tentative="1">
+      <w:start w:val="1"/>
+      <w:numFmt w:val="bullet"/>
+      <w:lvlText w:val=""/>
+      <w:lvlJc w:val="left"/>
+      <w:pPr>
+        <w:ind w:left="4320" w:hanging="360"/>
+      </w:pPr>
+      <w:rPr>
+        <w:rFonts w:ascii="Wingdings" w:hAnsi="Wingdings" w:hint="default"/>
+      </w:rPr>
+    </w:lvl>
+    <w:lvl w:ilvl="6" w:tplc="04090001" w:tentative="1">
+      <w:start w:val="1"/>
+      <w:numFmt w:val="bullet"/>
+      <w:lvlText w:val=""/>
+      <w:lvlJc w:val="left"/>
+      <w:pPr>
+        <w:ind w:left="5040" w:hanging="360"/>
+      </w:pPr>
+      <w:rPr>
+        <w:rFonts w:ascii="Symbol" w:hAnsi="Symbol" w:hint="default"/>
+      </w:rPr>
+    </w:lvl>
+    <w:lvl w:ilvl="7" w:tplc="04090003" w:tentative="1">
+      <w:start w:val="1"/>
+      <w:numFmt w:val="bullet"/>
+      <w:lvlText w:val="o"/>
+      <w:lvlJc w:val="left"/>
+      <w:pPr>
+        <w:ind w:left="5760" w:hanging="360"/>
+      </w:pPr>
+      <w:rPr>
+        <w:rFonts w:ascii="Courier New" w:hAnsi="Courier New" w:cs="Courier New" w:hint="default"/>
+      </w:rPr>
+    </w:lvl>
+    <w:lvl w:ilvl="8" w:tplc="04090005" w:tentative="1">
+      <w:start w:val="1"/>
+      <w:numFmt w:val="bullet"/>
+      <w:lvlText w:val=""/>
+      <w:lvlJc w:val="left"/>
+      <w:pPr>
+        <w:ind w:left="6480" w:hanging="360"/>
+      </w:pPr>
+      <w:rPr>
+        <w:rFonts w:ascii="Wingdings" w:hAnsi="Wingdings" w:hint="default"/>
+      </w:rPr>
+    </w:lvl>
+  </w:abstractNum>
+  <w:abstractNum w:abstractNumId="26" w15:restartNumberingAfterBreak="0">
+    <w:nsid w:val="47ED0F7D"/>
+    <w:multiLevelType w:val="hybridMultilevel"/>
+    <w:tmpl w:val="B4B62836"/>
+    <w:lvl w:ilvl="0" w:tplc="0409000B">
+      <w:start w:val="1"/>
+      <w:numFmt w:val="bullet"/>
+      <w:lvlText w:val=""/>
+      <w:lvlJc w:val="left"/>
+      <w:pPr>
+        <w:ind w:left="720" w:hanging="360"/>
+      </w:pPr>
+      <w:rPr>
+        <w:rFonts w:ascii="Wingdings" w:hAnsi="Wingdings" w:hint="default"/>
+      </w:rPr>
+    </w:lvl>
+    <w:lvl w:ilvl="1" w:tplc="04090003" w:tentative="1">
+      <w:start w:val="1"/>
+      <w:numFmt w:val="bullet"/>
+      <w:lvlText w:val="o"/>
+      <w:lvlJc w:val="left"/>
+      <w:pPr>
+        <w:ind w:left="1440" w:hanging="360"/>
+      </w:pPr>
+      <w:rPr>
+        <w:rFonts w:ascii="Courier New" w:hAnsi="Courier New" w:cs="Courier New" w:hint="default"/>
+      </w:rPr>
+    </w:lvl>
+    <w:lvl w:ilvl="2" w:tplc="04090005" w:tentative="1">
+      <w:start w:val="1"/>
+      <w:numFmt w:val="bullet"/>
+      <w:lvlText w:val=""/>
+      <w:lvlJc w:val="left"/>
+      <w:pPr>
+        <w:ind w:left="2160" w:hanging="360"/>
+      </w:pPr>
+      <w:rPr>
+        <w:rFonts w:ascii="Wingdings" w:hAnsi="Wingdings" w:hint="default"/>
+      </w:rPr>
+    </w:lvl>
+    <w:lvl w:ilvl="3" w:tplc="04090001" w:tentative="1">
+      <w:start w:val="1"/>
+      <w:numFmt w:val="bullet"/>
+      <w:lvlText w:val=""/>
+      <w:lvlJc w:val="left"/>
+      <w:pPr>
+        <w:ind w:left="2880" w:hanging="360"/>
+      </w:pPr>
+      <w:rPr>
+        <w:rFonts w:ascii="Symbol" w:hAnsi="Symbol" w:hint="default"/>
+      </w:rPr>
+    </w:lvl>
+    <w:lvl w:ilvl="4" w:tplc="04090003" w:tentative="1">
+      <w:start w:val="1"/>
+      <w:numFmt w:val="bullet"/>
+      <w:lvlText w:val="o"/>
+      <w:lvlJc w:val="left"/>
+      <w:pPr>
+        <w:ind w:left="3600" w:hanging="360"/>
+      </w:pPr>
+      <w:rPr>
+        <w:rFonts w:ascii="Courier New" w:hAnsi="Courier New" w:cs="Courier New" w:hint="default"/>
+      </w:rPr>
+    </w:lvl>
+    <w:lvl w:ilvl="5" w:tplc="04090005" w:tentative="1">
+      <w:start w:val="1"/>
+      <w:numFmt w:val="bullet"/>
+      <w:lvlText w:val=""/>
+      <w:lvlJc w:val="left"/>
+      <w:pPr>
+        <w:ind w:left="4320" w:hanging="360"/>
+      </w:pPr>
+      <w:rPr>
+        <w:rFonts w:ascii="Wingdings" w:hAnsi="Wingdings" w:hint="default"/>
+      </w:rPr>
+    </w:lvl>
+    <w:lvl w:ilvl="6" w:tplc="04090001" w:tentative="1">
+      <w:start w:val="1"/>
+      <w:numFmt w:val="bullet"/>
+      <w:lvlText w:val=""/>
+      <w:lvlJc w:val="left"/>
+      <w:pPr>
+        <w:ind w:left="5040" w:hanging="360"/>
+      </w:pPr>
+      <w:rPr>
+        <w:rFonts w:ascii="Symbol" w:hAnsi="Symbol" w:hint="default"/>
+      </w:rPr>
+    </w:lvl>
+    <w:lvl w:ilvl="7" w:tplc="04090003" w:tentative="1">
+      <w:start w:val="1"/>
+      <w:numFmt w:val="bullet"/>
+      <w:lvlText w:val="o"/>
+      <w:lvlJc w:val="left"/>
+      <w:pPr>
+        <w:ind w:left="5760" w:hanging="360"/>
+      </w:pPr>
+      <w:rPr>
+        <w:rFonts w:ascii="Courier New" w:hAnsi="Courier New" w:cs="Courier New" w:hint="default"/>
+      </w:rPr>
+    </w:lvl>
+    <w:lvl w:ilvl="8" w:tplc="04090005" w:tentative="1">
+      <w:start w:val="1"/>
+      <w:numFmt w:val="bullet"/>
+      <w:lvlText w:val=""/>
+      <w:lvlJc w:val="left"/>
+      <w:pPr>
+        <w:ind w:left="6480" w:hanging="360"/>
+      </w:pPr>
+      <w:rPr>
+        <w:rFonts w:ascii="Wingdings" w:hAnsi="Wingdings" w:hint="default"/>
+      </w:rPr>
+    </w:lvl>
+  </w:abstractNum>
+  <w:abstractNum w:abstractNumId="27" w15:restartNumberingAfterBreak="0">
     <w:nsid w:val="49AA39BE"/>
     <w:multiLevelType w:val="hybridMultilevel"/>
     <w:tmpl w:val="BA04DAB4"/>
@@ -10530,7 +12588,7 @@
       </w:rPr>
     </w:lvl>
   </w:abstractNum>
-  <w:abstractNum w:abstractNumId="24" w15:restartNumberingAfterBreak="0">
+  <w:abstractNum w:abstractNumId="28" w15:restartNumberingAfterBreak="0">
     <w:nsid w:val="4D3A00BF"/>
     <w:multiLevelType w:val="hybridMultilevel"/>
     <w:tmpl w:val="7DB277A2"/>
@@ -10643,7 +12701,7 @@
       </w:rPr>
     </w:lvl>
   </w:abstractNum>
-  <w:abstractNum w:abstractNumId="25" w15:restartNumberingAfterBreak="0">
+  <w:abstractNum w:abstractNumId="29" w15:restartNumberingAfterBreak="0">
     <w:nsid w:val="4F106A6D"/>
     <w:multiLevelType w:val="hybridMultilevel"/>
     <w:tmpl w:val="43F8FCA8"/>
@@ -10756,7 +12814,96 @@
       </w:rPr>
     </w:lvl>
   </w:abstractNum>
-  <w:abstractNum w:abstractNumId="26" w15:restartNumberingAfterBreak="0">
+  <w:abstractNum w:abstractNumId="30" w15:restartNumberingAfterBreak="0">
+    <w:nsid w:val="58CF4E7C"/>
+    <w:multiLevelType w:val="hybridMultilevel"/>
+    <w:tmpl w:val="5DB2E9F0"/>
+    <w:lvl w:ilvl="0" w:tplc="1F78BA30">
+      <w:start w:val="1"/>
+      <w:numFmt w:val="decimal"/>
+      <w:lvlText w:val="%1."/>
+      <w:lvlJc w:val="left"/>
+      <w:pPr>
+        <w:ind w:left="720" w:hanging="360"/>
+      </w:pPr>
+      <w:rPr>
+        <w:b w:val="0"/>
+      </w:rPr>
+    </w:lvl>
+    <w:lvl w:ilvl="1" w:tplc="04090019" w:tentative="1">
+      <w:start w:val="1"/>
+      <w:numFmt w:val="lowerLetter"/>
+      <w:lvlText w:val="%2."/>
+      <w:lvlJc w:val="left"/>
+      <w:pPr>
+        <w:ind w:left="1440" w:hanging="360"/>
+      </w:pPr>
+    </w:lvl>
+    <w:lvl w:ilvl="2" w:tplc="0409001B" w:tentative="1">
+      <w:start w:val="1"/>
+      <w:numFmt w:val="lowerRoman"/>
+      <w:lvlText w:val="%3."/>
+      <w:lvlJc w:val="right"/>
+      <w:pPr>
+        <w:ind w:left="2160" w:hanging="180"/>
+      </w:pPr>
+    </w:lvl>
+    <w:lvl w:ilvl="3" w:tplc="0409000F" w:tentative="1">
+      <w:start w:val="1"/>
+      <w:numFmt w:val="decimal"/>
+      <w:lvlText w:val="%4."/>
+      <w:lvlJc w:val="left"/>
+      <w:pPr>
+        <w:ind w:left="2880" w:hanging="360"/>
+      </w:pPr>
+    </w:lvl>
+    <w:lvl w:ilvl="4" w:tplc="04090019" w:tentative="1">
+      <w:start w:val="1"/>
+      <w:numFmt w:val="lowerLetter"/>
+      <w:lvlText w:val="%5."/>
+      <w:lvlJc w:val="left"/>
+      <w:pPr>
+        <w:ind w:left="3600" w:hanging="360"/>
+      </w:pPr>
+    </w:lvl>
+    <w:lvl w:ilvl="5" w:tplc="0409001B" w:tentative="1">
+      <w:start w:val="1"/>
+      <w:numFmt w:val="lowerRoman"/>
+      <w:lvlText w:val="%6."/>
+      <w:lvlJc w:val="right"/>
+      <w:pPr>
+        <w:ind w:left="4320" w:hanging="180"/>
+      </w:pPr>
+    </w:lvl>
+    <w:lvl w:ilvl="6" w:tplc="0409000F" w:tentative="1">
+      <w:start w:val="1"/>
+      <w:numFmt w:val="decimal"/>
+      <w:lvlText w:val="%7."/>
+      <w:lvlJc w:val="left"/>
+      <w:pPr>
+        <w:ind w:left="5040" w:hanging="360"/>
+      </w:pPr>
+    </w:lvl>
+    <w:lvl w:ilvl="7" w:tplc="04090019" w:tentative="1">
+      <w:start w:val="1"/>
+      <w:numFmt w:val="lowerLetter"/>
+      <w:lvlText w:val="%8."/>
+      <w:lvlJc w:val="left"/>
+      <w:pPr>
+        <w:ind w:left="5760" w:hanging="360"/>
+      </w:pPr>
+    </w:lvl>
+    <w:lvl w:ilvl="8" w:tplc="0409001B" w:tentative="1">
+      <w:start w:val="1"/>
+      <w:numFmt w:val="lowerRoman"/>
+      <w:lvlText w:val="%9."/>
+      <w:lvlJc w:val="right"/>
+      <w:pPr>
+        <w:ind w:left="6480" w:hanging="180"/>
+      </w:pPr>
+    </w:lvl>
+  </w:abstractNum>
+  <w:abstractNum w:abstractNumId="31" w15:restartNumberingAfterBreak="0">
     <w:nsid w:val="5AC04CFF"/>
     <w:multiLevelType w:val="hybridMultilevel"/>
     <w:tmpl w:val="0DD4FAB8"/>
@@ -10842,7 +12989,7 @@
       </w:pPr>
     </w:lvl>
   </w:abstractNum>
-  <w:abstractNum w:abstractNumId="27" w15:restartNumberingAfterBreak="0">
+  <w:abstractNum w:abstractNumId="32" w15:restartNumberingAfterBreak="0">
     <w:nsid w:val="60AE2E72"/>
     <w:multiLevelType w:val="hybridMultilevel"/>
     <w:tmpl w:val="F80C7406"/>
@@ -10955,7 +13102,7 @@
       </w:rPr>
     </w:lvl>
   </w:abstractNum>
-  <w:abstractNum w:abstractNumId="28" w15:restartNumberingAfterBreak="0">
+  <w:abstractNum w:abstractNumId="33" w15:restartNumberingAfterBreak="0">
     <w:nsid w:val="60F5727A"/>
     <w:multiLevelType w:val="hybridMultilevel"/>
     <w:tmpl w:val="115AF91A"/>
@@ -11041,7 +13188,120 @@
       </w:pPr>
     </w:lvl>
   </w:abstractNum>
-  <w:abstractNum w:abstractNumId="29" w15:restartNumberingAfterBreak="0">
+  <w:abstractNum w:abstractNumId="34" w15:restartNumberingAfterBreak="0">
+    <w:nsid w:val="63B736B4"/>
+    <w:multiLevelType w:val="hybridMultilevel"/>
+    <w:tmpl w:val="9738AF92"/>
+    <w:lvl w:ilvl="0" w:tplc="0409000B">
+      <w:start w:val="1"/>
+      <w:numFmt w:val="bullet"/>
+      <w:lvlText w:val=""/>
+      <w:lvlJc w:val="left"/>
+      <w:pPr>
+        <w:ind w:left="720" w:hanging="360"/>
+      </w:pPr>
+      <w:rPr>
+        <w:rFonts w:ascii="Wingdings" w:hAnsi="Wingdings" w:hint="default"/>
+      </w:rPr>
+    </w:lvl>
+    <w:lvl w:ilvl="1" w:tplc="04090003" w:tentative="1">
+      <w:start w:val="1"/>
+      <w:numFmt w:val="bullet"/>
+      <w:lvlText w:val="o"/>
+      <w:lvlJc w:val="left"/>
+      <w:pPr>
+        <w:ind w:left="1440" w:hanging="360"/>
+      </w:pPr>
+      <w:rPr>
+        <w:rFonts w:ascii="Courier New" w:hAnsi="Courier New" w:cs="Courier New" w:hint="default"/>
+      </w:rPr>
+    </w:lvl>
+    <w:lvl w:ilvl="2" w:tplc="04090005" w:tentative="1">
+      <w:start w:val="1"/>
+      <w:numFmt w:val="bullet"/>
+      <w:lvlText w:val=""/>
+      <w:lvlJc w:val="left"/>
+      <w:pPr>
+        <w:ind w:left="2160" w:hanging="360"/>
+      </w:pPr>
+      <w:rPr>
+        <w:rFonts w:ascii="Wingdings" w:hAnsi="Wingdings" w:hint="default"/>
+      </w:rPr>
+    </w:lvl>
+    <w:lvl w:ilvl="3" w:tplc="04090001" w:tentative="1">
+      <w:start w:val="1"/>
+      <w:numFmt w:val="bullet"/>
+      <w:lvlText w:val=""/>
+      <w:lvlJc w:val="left"/>
+      <w:pPr>
+        <w:ind w:left="2880" w:hanging="360"/>
+      </w:pPr>
+      <w:rPr>
+        <w:rFonts w:ascii="Symbol" w:hAnsi="Symbol" w:hint="default"/>
+      </w:rPr>
+    </w:lvl>
+    <w:lvl w:ilvl="4" w:tplc="04090003" w:tentative="1">
+      <w:start w:val="1"/>
+      <w:numFmt w:val="bullet"/>
+      <w:lvlText w:val="o"/>
+      <w:lvlJc w:val="left"/>
+      <w:pPr>
+        <w:ind w:left="3600" w:hanging="360"/>
+      </w:pPr>
+      <w:rPr>
+        <w:rFonts w:ascii="Courier New" w:hAnsi="Courier New" w:cs="Courier New" w:hint="default"/>
+      </w:rPr>
+    </w:lvl>
+    <w:lvl w:ilvl="5" w:tplc="04090005" w:tentative="1">
+      <w:start w:val="1"/>
+      <w:numFmt w:val="bullet"/>
+      <w:lvlText w:val=""/>
+      <w:lvlJc w:val="left"/>
+      <w:pPr>
+        <w:ind w:left="4320" w:hanging="360"/>
+      </w:pPr>
+      <w:rPr>
+        <w:rFonts w:ascii="Wingdings" w:hAnsi="Wingdings" w:hint="default"/>
+      </w:rPr>
+    </w:lvl>
+    <w:lvl w:ilvl="6" w:tplc="04090001" w:tentative="1">
+      <w:start w:val="1"/>
+      <w:numFmt w:val="bullet"/>
+      <w:lvlText w:val=""/>
+      <w:lvlJc w:val="left"/>
+      <w:pPr>
+        <w:ind w:left="5040" w:hanging="360"/>
+      </w:pPr>
+      <w:rPr>
+        <w:rFonts w:ascii="Symbol" w:hAnsi="Symbol" w:hint="default"/>
+      </w:rPr>
+    </w:lvl>
+    <w:lvl w:ilvl="7" w:tplc="04090003" w:tentative="1">
+      <w:start w:val="1"/>
+      <w:numFmt w:val="bullet"/>
+      <w:lvlText w:val="o"/>
+      <w:lvlJc w:val="left"/>
+      <w:pPr>
+        <w:ind w:left="5760" w:hanging="360"/>
+      </w:pPr>
+      <w:rPr>
+        <w:rFonts w:ascii="Courier New" w:hAnsi="Courier New" w:cs="Courier New" w:hint="default"/>
+      </w:rPr>
+    </w:lvl>
+    <w:lvl w:ilvl="8" w:tplc="04090005" w:tentative="1">
+      <w:start w:val="1"/>
+      <w:numFmt w:val="bullet"/>
+      <w:lvlText w:val=""/>
+      <w:lvlJc w:val="left"/>
+      <w:pPr>
+        <w:ind w:left="6480" w:hanging="360"/>
+      </w:pPr>
+      <w:rPr>
+        <w:rFonts w:ascii="Wingdings" w:hAnsi="Wingdings" w:hint="default"/>
+      </w:rPr>
+    </w:lvl>
+  </w:abstractNum>
+  <w:abstractNum w:abstractNumId="35" w15:restartNumberingAfterBreak="0">
     <w:nsid w:val="651646F4"/>
     <w:multiLevelType w:val="hybridMultilevel"/>
     <w:tmpl w:val="95520666"/>
@@ -11154,7 +13414,120 @@
       </w:rPr>
     </w:lvl>
   </w:abstractNum>
-  <w:abstractNum w:abstractNumId="30" w15:restartNumberingAfterBreak="0">
+  <w:abstractNum w:abstractNumId="36" w15:restartNumberingAfterBreak="0">
+    <w:nsid w:val="65496AC2"/>
+    <w:multiLevelType w:val="hybridMultilevel"/>
+    <w:tmpl w:val="D5662F54"/>
+    <w:lvl w:ilvl="0" w:tplc="0409000B">
+      <w:start w:val="1"/>
+      <w:numFmt w:val="bullet"/>
+      <w:lvlText w:val=""/>
+      <w:lvlJc w:val="left"/>
+      <w:pPr>
+        <w:ind w:left="720" w:hanging="360"/>
+      </w:pPr>
+      <w:rPr>
+        <w:rFonts w:ascii="Wingdings" w:hAnsi="Wingdings" w:hint="default"/>
+      </w:rPr>
+    </w:lvl>
+    <w:lvl w:ilvl="1" w:tplc="04090003" w:tentative="1">
+      <w:start w:val="1"/>
+      <w:numFmt w:val="bullet"/>
+      <w:lvlText w:val="o"/>
+      <w:lvlJc w:val="left"/>
+      <w:pPr>
+        <w:ind w:left="1440" w:hanging="360"/>
+      </w:pPr>
+      <w:rPr>
+        <w:rFonts w:ascii="Courier New" w:hAnsi="Courier New" w:cs="Courier New" w:hint="default"/>
+      </w:rPr>
+    </w:lvl>
+    <w:lvl w:ilvl="2" w:tplc="04090005" w:tentative="1">
+      <w:start w:val="1"/>
+      <w:numFmt w:val="bullet"/>
+      <w:lvlText w:val=""/>
+      <w:lvlJc w:val="left"/>
+      <w:pPr>
+        <w:ind w:left="2160" w:hanging="360"/>
+      </w:pPr>
+      <w:rPr>
+        <w:rFonts w:ascii="Wingdings" w:hAnsi="Wingdings" w:hint="default"/>
+      </w:rPr>
+    </w:lvl>
+    <w:lvl w:ilvl="3" w:tplc="04090001" w:tentative="1">
+      <w:start w:val="1"/>
+      <w:numFmt w:val="bullet"/>
+      <w:lvlText w:val=""/>
+      <w:lvlJc w:val="left"/>
+      <w:pPr>
+        <w:ind w:left="2880" w:hanging="360"/>
+      </w:pPr>
+      <w:rPr>
+        <w:rFonts w:ascii="Symbol" w:hAnsi="Symbol" w:hint="default"/>
+      </w:rPr>
+    </w:lvl>
+    <w:lvl w:ilvl="4" w:tplc="04090003" w:tentative="1">
+      <w:start w:val="1"/>
+      <w:numFmt w:val="bullet"/>
+      <w:lvlText w:val="o"/>
+      <w:lvlJc w:val="left"/>
+      <w:pPr>
+        <w:ind w:left="3600" w:hanging="360"/>
+      </w:pPr>
+      <w:rPr>
+        <w:rFonts w:ascii="Courier New" w:hAnsi="Courier New" w:cs="Courier New" w:hint="default"/>
+      </w:rPr>
+    </w:lvl>
+    <w:lvl w:ilvl="5" w:tplc="04090005" w:tentative="1">
+      <w:start w:val="1"/>
+      <w:numFmt w:val="bullet"/>
+      <w:lvlText w:val=""/>
+      <w:lvlJc w:val="left"/>
+      <w:pPr>
+        <w:ind w:left="4320" w:hanging="360"/>
+      </w:pPr>
+      <w:rPr>
+        <w:rFonts w:ascii="Wingdings" w:hAnsi="Wingdings" w:hint="default"/>
+      </w:rPr>
+    </w:lvl>
+    <w:lvl w:ilvl="6" w:tplc="04090001" w:tentative="1">
+      <w:start w:val="1"/>
+      <w:numFmt w:val="bullet"/>
+      <w:lvlText w:val=""/>
+      <w:lvlJc w:val="left"/>
+      <w:pPr>
+        <w:ind w:left="5040" w:hanging="360"/>
+      </w:pPr>
+      <w:rPr>
+        <w:rFonts w:ascii="Symbol" w:hAnsi="Symbol" w:hint="default"/>
+      </w:rPr>
+    </w:lvl>
+    <w:lvl w:ilvl="7" w:tplc="04090003" w:tentative="1">
+      <w:start w:val="1"/>
+      <w:numFmt w:val="bullet"/>
+      <w:lvlText w:val="o"/>
+      <w:lvlJc w:val="left"/>
+      <w:pPr>
+        <w:ind w:left="5760" w:hanging="360"/>
+      </w:pPr>
+      <w:rPr>
+        <w:rFonts w:ascii="Courier New" w:hAnsi="Courier New" w:cs="Courier New" w:hint="default"/>
+      </w:rPr>
+    </w:lvl>
+    <w:lvl w:ilvl="8" w:tplc="04090005" w:tentative="1">
+      <w:start w:val="1"/>
+      <w:numFmt w:val="bullet"/>
+      <w:lvlText w:val=""/>
+      <w:lvlJc w:val="left"/>
+      <w:pPr>
+        <w:ind w:left="6480" w:hanging="360"/>
+      </w:pPr>
+      <w:rPr>
+        <w:rFonts w:ascii="Wingdings" w:hAnsi="Wingdings" w:hint="default"/>
+      </w:rPr>
+    </w:lvl>
+  </w:abstractNum>
+  <w:abstractNum w:abstractNumId="37" w15:restartNumberingAfterBreak="0">
     <w:nsid w:val="66AD4A53"/>
     <w:multiLevelType w:val="hybridMultilevel"/>
     <w:tmpl w:val="0748A992"/>
@@ -11267,7 +13640,7 @@
       </w:rPr>
     </w:lvl>
   </w:abstractNum>
-  <w:abstractNum w:abstractNumId="31" w15:restartNumberingAfterBreak="0">
+  <w:abstractNum w:abstractNumId="38" w15:restartNumberingAfterBreak="0">
     <w:nsid w:val="6E51562B"/>
     <w:multiLevelType w:val="hybridMultilevel"/>
     <w:tmpl w:val="063EDD08"/>
@@ -11380,7 +13753,7 @@
       </w:rPr>
     </w:lvl>
   </w:abstractNum>
-  <w:abstractNum w:abstractNumId="32" w15:restartNumberingAfterBreak="0">
+  <w:abstractNum w:abstractNumId="39" w15:restartNumberingAfterBreak="0">
     <w:nsid w:val="70FD5F9E"/>
     <w:multiLevelType w:val="hybridMultilevel"/>
     <w:tmpl w:val="12E08796"/>
@@ -11493,7 +13866,7 @@
       </w:rPr>
     </w:lvl>
   </w:abstractNum>
-  <w:abstractNum w:abstractNumId="33" w15:restartNumberingAfterBreak="0">
+  <w:abstractNum w:abstractNumId="40" w15:restartNumberingAfterBreak="0">
     <w:nsid w:val="7155118A"/>
     <w:multiLevelType w:val="hybridMultilevel"/>
     <w:tmpl w:val="05C80390"/>
@@ -11606,7 +13979,7 @@
       </w:rPr>
     </w:lvl>
   </w:abstractNum>
-  <w:abstractNum w:abstractNumId="34" w15:restartNumberingAfterBreak="0">
+  <w:abstractNum w:abstractNumId="41" w15:restartNumberingAfterBreak="0">
     <w:nsid w:val="755217D9"/>
     <w:multiLevelType w:val="hybridMultilevel"/>
     <w:tmpl w:val="27D8CC8C"/>
@@ -11719,10 +14092,10 @@
       </w:rPr>
     </w:lvl>
   </w:abstractNum>
-  <w:abstractNum w:abstractNumId="35" w15:restartNumberingAfterBreak="0">
+  <w:abstractNum w:abstractNumId="42" w15:restartNumberingAfterBreak="0">
     <w:nsid w:val="770F3FE7"/>
     <w:multiLevelType w:val="hybridMultilevel"/>
-    <w:tmpl w:val="C6EC03D4"/>
+    <w:tmpl w:val="F4ACF52A"/>
     <w:lvl w:ilvl="0" w:tplc="0409000B">
       <w:start w:val="1"/>
       <w:numFmt w:val="bullet"/>
@@ -11832,7 +14205,7 @@
       </w:rPr>
     </w:lvl>
   </w:abstractNum>
-  <w:abstractNum w:abstractNumId="36" w15:restartNumberingAfterBreak="0">
+  <w:abstractNum w:abstractNumId="43" w15:restartNumberingAfterBreak="0">
     <w:nsid w:val="799C379B"/>
     <w:multiLevelType w:val="hybridMultilevel"/>
     <w:tmpl w:val="E18AED7A"/>
@@ -11918,7 +14291,7 @@
       </w:pPr>
     </w:lvl>
   </w:abstractNum>
-  <w:abstractNum w:abstractNumId="37" w15:restartNumberingAfterBreak="0">
+  <w:abstractNum w:abstractNumId="44" w15:restartNumberingAfterBreak="0">
     <w:nsid w:val="7B1A5FB0"/>
     <w:multiLevelType w:val="hybridMultilevel"/>
     <w:tmpl w:val="49967020"/>
@@ -12005,118 +14378,139 @@
     </w:lvl>
   </w:abstractNum>
   <w:num w:numId="1">
+    <w:abstractNumId w:val="37"/>
+  </w:num>
+  <w:num w:numId="2">
+    <w:abstractNumId w:val="39"/>
+  </w:num>
+  <w:num w:numId="3">
+    <w:abstractNumId w:val="4"/>
+  </w:num>
+  <w:num w:numId="4">
+    <w:abstractNumId w:val="21"/>
+  </w:num>
+  <w:num w:numId="5">
+    <w:abstractNumId w:val="19"/>
+  </w:num>
+  <w:num w:numId="6">
+    <w:abstractNumId w:val="44"/>
+  </w:num>
+  <w:num w:numId="7">
+    <w:abstractNumId w:val="3"/>
+  </w:num>
+  <w:num w:numId="8">
+    <w:abstractNumId w:val="14"/>
+  </w:num>
+  <w:num w:numId="9">
+    <w:abstractNumId w:val="43"/>
+  </w:num>
+  <w:num w:numId="10">
+    <w:abstractNumId w:val="27"/>
+  </w:num>
+  <w:num w:numId="11">
+    <w:abstractNumId w:val="28"/>
+  </w:num>
+  <w:num w:numId="12">
+    <w:abstractNumId w:val="41"/>
+  </w:num>
+  <w:num w:numId="13">
+    <w:abstractNumId w:val="33"/>
+  </w:num>
+  <w:num w:numId="14">
+    <w:abstractNumId w:val="5"/>
+  </w:num>
+  <w:num w:numId="15">
+    <w:abstractNumId w:val="31"/>
+  </w:num>
+  <w:num w:numId="16">
+    <w:abstractNumId w:val="10"/>
+  </w:num>
+  <w:num w:numId="17">
+    <w:abstractNumId w:val="38"/>
+  </w:num>
+  <w:num w:numId="18">
+    <w:abstractNumId w:val="17"/>
+  </w:num>
+  <w:num w:numId="19">
+    <w:abstractNumId w:val="8"/>
+  </w:num>
+  <w:num w:numId="20">
+    <w:abstractNumId w:val="13"/>
+  </w:num>
+  <w:num w:numId="21">
+    <w:abstractNumId w:val="12"/>
+  </w:num>
+  <w:num w:numId="22">
+    <w:abstractNumId w:val="6"/>
+  </w:num>
+  <w:num w:numId="23">
+    <w:abstractNumId w:val="18"/>
+  </w:num>
+  <w:num w:numId="24">
+    <w:abstractNumId w:val="29"/>
+  </w:num>
+  <w:num w:numId="25">
+    <w:abstractNumId w:val="20"/>
+  </w:num>
+  <w:num w:numId="26">
+    <w:abstractNumId w:val="24"/>
+  </w:num>
+  <w:num w:numId="27">
+    <w:abstractNumId w:val="40"/>
+  </w:num>
+  <w:num w:numId="28">
+    <w:abstractNumId w:val="35"/>
+  </w:num>
+  <w:num w:numId="29">
+    <w:abstractNumId w:val="16"/>
+  </w:num>
+  <w:num w:numId="30">
+    <w:abstractNumId w:val="23"/>
+  </w:num>
+  <w:num w:numId="31">
+    <w:abstractNumId w:val="7"/>
+  </w:num>
+  <w:num w:numId="32">
+    <w:abstractNumId w:val="9"/>
+  </w:num>
+  <w:num w:numId="33">
+    <w:abstractNumId w:val="15"/>
+  </w:num>
+  <w:num w:numId="34">
+    <w:abstractNumId w:val="11"/>
+  </w:num>
+  <w:num w:numId="35">
+    <w:abstractNumId w:val="32"/>
+  </w:num>
+  <w:num w:numId="36">
+    <w:abstractNumId w:val="1"/>
+  </w:num>
+  <w:num w:numId="37">
+    <w:abstractNumId w:val="42"/>
+  </w:num>
+  <w:num w:numId="38">
+    <w:abstractNumId w:val="22"/>
+  </w:num>
+  <w:num w:numId="39">
     <w:abstractNumId w:val="30"/>
   </w:num>
-  <w:num w:numId="2">
-    <w:abstractNumId w:val="32"/>
+  <w:num w:numId="40">
+    <w:abstractNumId w:val="25"/>
   </w:num>
-  <w:num w:numId="3">
+  <w:num w:numId="41">
+    <w:abstractNumId w:val="34"/>
+  </w:num>
+  <w:num w:numId="42">
     <w:abstractNumId w:val="2"/>
   </w:num>
-  <w:num w:numId="4">
-    <w:abstractNumId w:val="19"/>
-  </w:num>
-  <w:num w:numId="5">
-    <w:abstractNumId w:val="17"/>
-  </w:num>
-  <w:num w:numId="6">
-    <w:abstractNumId w:val="37"/>
-  </w:num>
-  <w:num w:numId="7">
-    <w:abstractNumId w:val="1"/>
-  </w:num>
-  <w:num w:numId="8">
-    <w:abstractNumId w:val="12"/>
-  </w:num>
-  <w:num w:numId="9">
-    <w:abstractNumId w:val="36"/>
-  </w:num>
-  <w:num w:numId="10">
-    <w:abstractNumId w:val="23"/>
-  </w:num>
-  <w:num w:numId="11">
-    <w:abstractNumId w:val="24"/>
-  </w:num>
-  <w:num w:numId="12">
-    <w:abstractNumId w:val="34"/>
-  </w:num>
-  <w:num w:numId="13">
-    <w:abstractNumId w:val="28"/>
-  </w:num>
-  <w:num w:numId="14">
-    <w:abstractNumId w:val="3"/>
-  </w:num>
-  <w:num w:numId="15">
+  <w:num w:numId="43">
     <w:abstractNumId w:val="26"/>
   </w:num>
-  <w:num w:numId="16">
-    <w:abstractNumId w:val="8"/>
-  </w:num>
-  <w:num w:numId="17">
-    <w:abstractNumId w:val="31"/>
-  </w:num>
-  <w:num w:numId="18">
-    <w:abstractNumId w:val="15"/>
-  </w:num>
-  <w:num w:numId="19">
-    <w:abstractNumId w:val="6"/>
-  </w:num>
-  <w:num w:numId="20">
-    <w:abstractNumId w:val="11"/>
-  </w:num>
-  <w:num w:numId="21">
-    <w:abstractNumId w:val="10"/>
-  </w:num>
-  <w:num w:numId="22">
-    <w:abstractNumId w:val="4"/>
-  </w:num>
-  <w:num w:numId="23">
-    <w:abstractNumId w:val="16"/>
-  </w:num>
-  <w:num w:numId="24">
-    <w:abstractNumId w:val="25"/>
-  </w:num>
-  <w:num w:numId="25">
-    <w:abstractNumId w:val="18"/>
-  </w:num>
-  <w:num w:numId="26">
-    <w:abstractNumId w:val="22"/>
-  </w:num>
-  <w:num w:numId="27">
-    <w:abstractNumId w:val="33"/>
-  </w:num>
-  <w:num w:numId="28">
-    <w:abstractNumId w:val="29"/>
-  </w:num>
-  <w:num w:numId="29">
-    <w:abstractNumId w:val="14"/>
-  </w:num>
-  <w:num w:numId="30">
-    <w:abstractNumId w:val="21"/>
-  </w:num>
-  <w:num w:numId="31">
-    <w:abstractNumId w:val="5"/>
-  </w:num>
-  <w:num w:numId="32">
-    <w:abstractNumId w:val="7"/>
-  </w:num>
-  <w:num w:numId="33">
-    <w:abstractNumId w:val="13"/>
-  </w:num>
-  <w:num w:numId="34">
-    <w:abstractNumId w:val="9"/>
-  </w:num>
-  <w:num w:numId="35">
-    <w:abstractNumId w:val="27"/>
-  </w:num>
-  <w:num w:numId="36">
+  <w:num w:numId="44">
     <w:abstractNumId w:val="0"/>
   </w:num>
-  <w:num w:numId="37">
-    <w:abstractNumId w:val="35"/>
-  </w:num>
-  <w:num w:numId="38">
-    <w:abstractNumId w:val="20"/>
+  <w:num w:numId="45">
+    <w:abstractNumId w:val="36"/>
   </w:num>
   <w:numIdMacAtCleanup w:val="38"/>
 </w:numbering>

</xml_diff>

<commit_message>
higher order components fragments
</commit_message>
<xml_diff>
--- a/reactJS.docx
+++ b/reactJS.docx
@@ -1,6 +1,6 @@
 
 <file path=word/document.xml><?xml version="1.0" encoding="utf-8"?>
-<w:document xmlns:wpc="http://schemas.microsoft.com/office/word/2010/wordprocessingCanvas" xmlns:cx="http://schemas.microsoft.com/office/drawing/2014/chartex" xmlns:cx1="http://schemas.microsoft.com/office/drawing/2015/9/8/chartex" xmlns:mc="http://schemas.openxmlformats.org/markup-compatibility/2006" xmlns:o="urn:schemas-microsoft-com:office:office" xmlns:r="http://schemas.openxmlformats.org/officeDocument/2006/relationships" xmlns:m="http://schemas.openxmlformats.org/officeDocument/2006/math" xmlns:v="urn:schemas-microsoft-com:vml" xmlns:wp14="http://schemas.microsoft.com/office/word/2010/wordprocessingDrawing" xmlns:wp="http://schemas.openxmlformats.org/drawingml/2006/wordprocessingDrawing" xmlns:w10="urn:schemas-microsoft-com:office:word" xmlns:w="http://schemas.openxmlformats.org/wordprocessingml/2006/main" xmlns:w14="http://schemas.microsoft.com/office/word/2010/wordml" xmlns:w15="http://schemas.microsoft.com/office/word/2012/wordml" xmlns:w16se="http://schemas.microsoft.com/office/word/2015/wordml/symex" xmlns:wpg="http://schemas.microsoft.com/office/word/2010/wordprocessingGroup" xmlns:wpi="http://schemas.microsoft.com/office/word/2010/wordprocessingInk" xmlns:wne="http://schemas.microsoft.com/office/word/2006/wordml" xmlns:wps="http://schemas.microsoft.com/office/word/2010/wordprocessingShape" mc:Ignorable="w14 w15 w16se wp14">
+<w:document xmlns:wpc="http://schemas.microsoft.com/office/word/2010/wordprocessingCanvas" xmlns:mc="http://schemas.openxmlformats.org/markup-compatibility/2006" xmlns:o="urn:schemas-microsoft-com:office:office" xmlns:r="http://schemas.openxmlformats.org/officeDocument/2006/relationships" xmlns:m="http://schemas.openxmlformats.org/officeDocument/2006/math" xmlns:v="urn:schemas-microsoft-com:vml" xmlns:wp14="http://schemas.microsoft.com/office/word/2010/wordprocessingDrawing" xmlns:wp="http://schemas.openxmlformats.org/drawingml/2006/wordprocessingDrawing" xmlns:w10="urn:schemas-microsoft-com:office:word" xmlns:w="http://schemas.openxmlformats.org/wordprocessingml/2006/main" xmlns:w14="http://schemas.microsoft.com/office/word/2010/wordml" xmlns:wpg="http://schemas.microsoft.com/office/word/2010/wordprocessingGroup" xmlns:wpi="http://schemas.microsoft.com/office/word/2010/wordprocessingInk" xmlns:wne="http://schemas.microsoft.com/office/word/2006/wordml" xmlns:wps="http://schemas.microsoft.com/office/word/2010/wordprocessingShape" mc:Ignorable="w14 wp14">
   <w:body>
     <w:p>
       <w:r>
@@ -2896,8 +2896,18 @@
           <w:sz w:val="18"/>
           <w:szCs w:val="18"/>
         </w:rPr>
-        <w:t>Welcome srini</w:t>
-      </w:r>
+        <w:t xml:space="preserve">Welcome </w:t>
+      </w:r>
+      <w:proofErr w:type="spellStart"/>
+      <w:r>
+        <w:rPr>
+          <w:color w:val="A9B7C6"/>
+          <w:sz w:val="18"/>
+          <w:szCs w:val="18"/>
+        </w:rPr>
+        <w:t>srini</w:t>
+      </w:r>
+      <w:proofErr w:type="spellEnd"/>
       <w:r>
         <w:rPr>
           <w:color w:val="E8BF6A"/>
@@ -3548,8 +3558,18 @@
           <w:sz w:val="18"/>
           <w:szCs w:val="18"/>
         </w:rPr>
-        <w:t>Welcome srini</w:t>
-      </w:r>
+        <w:t xml:space="preserve">Welcome </w:t>
+      </w:r>
+      <w:proofErr w:type="spellStart"/>
+      <w:r>
+        <w:rPr>
+          <w:color w:val="A9B7C6"/>
+          <w:sz w:val="18"/>
+          <w:szCs w:val="18"/>
+        </w:rPr>
+        <w:t>srini</w:t>
+      </w:r>
+      <w:proofErr w:type="spellEnd"/>
       <w:r>
         <w:rPr>
           <w:color w:val="E8BF6A"/>
@@ -3688,7 +3708,25 @@
           <w:sz w:val="18"/>
           <w:szCs w:val="18"/>
         </w:rPr>
-        <w:t>'srini'</w:t>
+        <w:t>'</w:t>
+      </w:r>
+      <w:proofErr w:type="spellStart"/>
+      <w:r>
+        <w:rPr>
+          <w:color w:val="6A8759"/>
+          <w:sz w:val="18"/>
+          <w:szCs w:val="18"/>
+        </w:rPr>
+        <w:t>srini</w:t>
+      </w:r>
+      <w:proofErr w:type="spellEnd"/>
+      <w:r>
+        <w:rPr>
+          <w:color w:val="6A8759"/>
+          <w:sz w:val="18"/>
+          <w:szCs w:val="18"/>
+        </w:rPr>
+        <w:t>'</w:t>
       </w:r>
       <w:r>
         <w:rPr>
@@ -4778,6 +4816,7 @@
         </w:rPr>
         <w:t>&gt;</w:t>
       </w:r>
+      <w:proofErr w:type="spellStart"/>
       <w:r>
         <w:rPr>
           <w:rFonts w:ascii="Courier New" w:eastAsia="Times New Roman" w:hAnsi="Courier New" w:cs="Courier New"/>
@@ -4787,6 +4826,7 @@
         </w:rPr>
         <w:t>Stylesheet</w:t>
       </w:r>
+      <w:proofErr w:type="spellEnd"/>
       <w:r>
         <w:rPr>
           <w:rFonts w:ascii="Courier New" w:eastAsia="Times New Roman" w:hAnsi="Courier New" w:cs="Courier New"/>
@@ -7708,12 +7748,21 @@
           <w:u w:val="single"/>
         </w:rPr>
       </w:pPr>
+      <w:proofErr w:type="spellStart"/>
       <w:r>
         <w:rPr>
           <w:b/>
           <w:u w:val="single"/>
         </w:rPr>
-        <w:t xml:space="preserve">Unmounting </w:t>
+        <w:t>Unmounting</w:t>
+      </w:r>
+      <w:proofErr w:type="spellEnd"/>
+      <w:r>
+        <w:rPr>
+          <w:b/>
+          <w:u w:val="single"/>
+        </w:rPr>
+        <w:t xml:space="preserve"> </w:t>
       </w:r>
       <w:proofErr w:type="spellStart"/>
       <w:r>
@@ -8460,7 +8509,7 @@
                     <pic:cNvPicPr/>
                   </pic:nvPicPr>
                   <pic:blipFill>
-                    <a:blip r:embed="rId5"/>
+                    <a:blip r:embed="rId6"/>
                     <a:stretch>
                       <a:fillRect/>
                     </a:stretch>
@@ -8744,13 +8793,7 @@
               <w:rPr>
                 <w:b/>
               </w:rPr>
-              <w:t>C</w:t>
-            </w:r>
-            <w:r>
-              <w:rPr>
-                <w:b/>
-              </w:rPr>
-              <w:t>all back</w:t>
+              <w:t>Call back</w:t>
             </w:r>
           </w:p>
         </w:tc>
@@ -9288,13 +9331,7 @@
         <w:t>This provide the ability to break out of the DOM tree i.e. we can render a component</w:t>
       </w:r>
       <w:r>
-        <w:t xml:space="preserve"> to a </w:t>
-      </w:r>
-      <w:r>
-        <w:t>DOM node</w:t>
-      </w:r>
-      <w:r>
-        <w:t xml:space="preserve"> that is </w:t>
+        <w:t xml:space="preserve"> to a DOM node that is </w:t>
       </w:r>
       <w:r>
         <w:t>not under th</w:t>
@@ -9456,15 +9493,7 @@
           <w:sz w:val="21"/>
           <w:szCs w:val="21"/>
         </w:rPr>
-        <w:t>(</w:t>
-      </w:r>
-      <w:r>
-        <w:rPr>
-          <w:color w:val="A9B7C6"/>
-          <w:sz w:val="21"/>
-          <w:szCs w:val="21"/>
-        </w:rPr>
-        <w:t>‘element-name’)</w:t>
+        <w:t>(‘element-name’)</w:t>
       </w:r>
     </w:p>
     <w:p>
@@ -9488,13 +9517,7 @@
         </w:numPr>
       </w:pPr>
       <w:r>
-        <w:t xml:space="preserve">React portal can be anywhere in the DOM tree it behaves as normal </w:t>
-      </w:r>
-      <w:r>
-        <w:t>react</w:t>
-      </w:r>
-      <w:r>
-        <w:t xml:space="preserve"> child in the every other way.</w:t>
+        <w:t>React portal can be anywhere in the DOM tree it behaves as normal react child in the every other way.</w:t>
       </w:r>
     </w:p>
     <w:p>
@@ -9515,13 +9538,7 @@
         <w:rPr>
           <w:b/>
         </w:rPr>
-        <w:t xml:space="preserve"> </w:t>
-      </w:r>
-      <w:r>
-        <w:rPr>
-          <w:b/>
-        </w:rPr>
-        <w:t>bubbling</w:t>
+        <w:t xml:space="preserve"> bubbling</w:t>
       </w:r>
       <w:r>
         <w:t xml:space="preserve"> fired inside a portal will propagate to </w:t>
@@ -9533,13 +9550,7 @@
         <w:t xml:space="preserve"> containing react tree</w:t>
       </w:r>
       <w:r>
-        <w:t xml:space="preserve"> even if those elements are not </w:t>
-      </w:r>
-      <w:r>
-        <w:t xml:space="preserve">ancestors </w:t>
-      </w:r>
-      <w:r>
-        <w:t>in the DOM tree.</w:t>
+        <w:t xml:space="preserve"> even if those elements are not ancestors in the DOM tree.</w:t>
       </w:r>
     </w:p>
     <w:p>
@@ -9700,23 +9711,181 @@
       <w:r>
         <w:t>The placement of the error boundary also matters as it controls if the entire app should have fallback UI or just the component causing the problem.</w:t>
       </w:r>
+    </w:p>
+    <w:p>
+      <w:pPr>
+        <w:rPr>
+          <w:b/>
+          <w:u w:val="single"/>
+        </w:rPr>
+      </w:pPr>
+      <w:r>
+        <w:rPr>
+          <w:b/>
+          <w:u w:val="single"/>
+        </w:rPr>
+        <w:t>Higher Order Components</w:t>
+      </w:r>
+    </w:p>
+    <w:p>
+      <w:pPr>
+        <w:pStyle w:val="ListParagraph"/>
+        <w:numPr>
+          <w:ilvl w:val="0"/>
+          <w:numId w:val="46"/>
+        </w:numPr>
+      </w:pPr>
+      <w:r>
+        <w:t>HO</w:t>
+      </w:r>
+      <w:r>
+        <w:t>C is a pattern where a function accepts the component as parameter and returns an enhanced component.</w:t>
+      </w:r>
+    </w:p>
+    <w:p>
+      <w:pPr>
+        <w:pStyle w:val="ListParagraph"/>
+        <w:numPr>
+          <w:ilvl w:val="0"/>
+          <w:numId w:val="46"/>
+        </w:numPr>
+      </w:pPr>
+      <w:r>
+        <w:t>This is used to share common functionality between the components without repeating the code.</w:t>
+      </w:r>
+    </w:p>
+    <w:p>
+      <w:pPr>
+        <w:pStyle w:val="ListParagraph"/>
+        <w:numPr>
+          <w:ilvl w:val="0"/>
+          <w:numId w:val="46"/>
+        </w:numPr>
+      </w:pPr>
+      <w:r>
+        <w:t>We have to pass down the remaining props to the wrapped-Component using spread operator.</w:t>
+      </w:r>
+    </w:p>
+    <w:p>
+      <w:pPr>
+        <w:pStyle w:val="ListParagraph"/>
+        <w:numPr>
+          <w:ilvl w:val="0"/>
+          <w:numId w:val="46"/>
+        </w:numPr>
+      </w:pPr>
+      <w:r>
+        <w:t>We can pass parameters  to HOC for different functionality</w:t>
+      </w:r>
+    </w:p>
+    <w:p>
+      <w:pPr>
+        <w:pStyle w:val="ListParagraph"/>
+        <w:numPr>
+          <w:ilvl w:val="0"/>
+          <w:numId w:val="46"/>
+        </w:numPr>
+      </w:pPr>
+      <w:r>
+        <w:t xml:space="preserve">We may come across HOC in </w:t>
+      </w:r>
+      <w:proofErr w:type="spellStart"/>
+      <w:r>
+        <w:t>Redux</w:t>
+      </w:r>
+      <w:proofErr w:type="spellEnd"/>
+      <w:r>
+        <w:t>, Routers, and styles in material-UI.</w:t>
+      </w:r>
+    </w:p>
+    <w:p>
+      <w:pPr>
+        <w:rPr>
+          <w:b/>
+          <w:u w:val="single"/>
+        </w:rPr>
+      </w:pPr>
+      <w:r>
+        <w:rPr>
+          <w:b/>
+          <w:u w:val="single"/>
+        </w:rPr>
+        <w:t>Render Props</w:t>
+      </w:r>
+    </w:p>
+    <w:p>
+      <w:pPr>
+        <w:pStyle w:val="ListParagraph"/>
+        <w:numPr>
+          <w:ilvl w:val="0"/>
+          <w:numId w:val="46"/>
+        </w:numPr>
+      </w:pPr>
+      <w:r>
+        <w:t xml:space="preserve">This the other way of </w:t>
+      </w:r>
+      <w:r>
+        <w:t>share common functionality between the compon</w:t>
+      </w:r>
+      <w:r>
+        <w:t xml:space="preserve">ents without repeating the code, </w:t>
+      </w:r>
+      <w:r>
+        <w:t>it’s</w:t>
+      </w:r>
+      <w:r>
+        <w:t xml:space="preserve"> similar to</w:t>
+      </w:r>
+      <w:r>
+        <w:t xml:space="preserve"> HOC.</w:t>
+      </w:r>
+    </w:p>
+    <w:p>
+      <w:pPr>
+        <w:pStyle w:val="ListParagraph"/>
+        <w:numPr>
+          <w:ilvl w:val="0"/>
+          <w:numId w:val="46"/>
+        </w:numPr>
+      </w:pPr>
+      <w:r>
+        <w:t xml:space="preserve">The term </w:t>
+      </w:r>
+      <w:r>
+        <w:rPr>
+          <w:b/>
+        </w:rPr>
+        <w:t>Render prop</w:t>
+      </w:r>
+      <w:r>
+        <w:t xml:space="preserve"> refers to a technique for </w:t>
+      </w:r>
+      <w:r>
+        <w:rPr>
+          <w:b/>
+        </w:rPr>
+        <w:t>sharing code</w:t>
+      </w:r>
+      <w:r>
+        <w:t xml:space="preserve"> between React components using a </w:t>
+      </w:r>
+      <w:r>
+        <w:rPr>
+          <w:b/>
+        </w:rPr>
+        <w:t>prop whose value is a function.</w:t>
+      </w:r>
+    </w:p>
+    <w:p>
+      <w:pPr>
+        <w:pStyle w:val="ListParagraph"/>
+        <w:numPr>
+          <w:ilvl w:val="0"/>
+          <w:numId w:val="46"/>
+        </w:numPr>
+      </w:pPr>
       <w:bookmarkStart w:id="0" w:name="_GoBack"/>
       <w:bookmarkEnd w:id="0"/>
-    </w:p>
-    <w:p>
-      <w:pPr>
-        <w:rPr>
-          <w:b/>
-          <w:u w:val="single"/>
-        </w:rPr>
-      </w:pPr>
-      <w:r>
-        <w:rPr>
-          <w:b/>
-          <w:u w:val="single"/>
-        </w:rPr>
-        <w:t>Higher Order Components</w:t>
-      </w:r>
     </w:p>
     <w:p/>
     <w:p>
@@ -9738,8 +9907,8 @@
 </file>
 
 <file path=word/numbering.xml><?xml version="1.0" encoding="utf-8"?>
-<w:numbering xmlns:wpc="http://schemas.microsoft.com/office/word/2010/wordprocessingCanvas" xmlns:cx="http://schemas.microsoft.com/office/drawing/2014/chartex" xmlns:cx1="http://schemas.microsoft.com/office/drawing/2015/9/8/chartex" xmlns:mc="http://schemas.openxmlformats.org/markup-compatibility/2006" xmlns:o="urn:schemas-microsoft-com:office:office" xmlns:r="http://schemas.openxmlformats.org/officeDocument/2006/relationships" xmlns:m="http://schemas.openxmlformats.org/officeDocument/2006/math" xmlns:v="urn:schemas-microsoft-com:vml" xmlns:wp14="http://schemas.microsoft.com/office/word/2010/wordprocessingDrawing" xmlns:wp="http://schemas.openxmlformats.org/drawingml/2006/wordprocessingDrawing" xmlns:w10="urn:schemas-microsoft-com:office:word" xmlns:w="http://schemas.openxmlformats.org/wordprocessingml/2006/main" xmlns:w14="http://schemas.microsoft.com/office/word/2010/wordml" xmlns:w15="http://schemas.microsoft.com/office/word/2012/wordml" xmlns:w16se="http://schemas.microsoft.com/office/word/2015/wordml/symex" xmlns:wpg="http://schemas.microsoft.com/office/word/2010/wordprocessingGroup" xmlns:wpi="http://schemas.microsoft.com/office/word/2010/wordprocessingInk" xmlns:wne="http://schemas.microsoft.com/office/word/2006/wordml" xmlns:wps="http://schemas.microsoft.com/office/word/2010/wordprocessingShape" mc:Ignorable="w14 w15 w16se wp14">
-  <w:abstractNum w:abstractNumId="0" w15:restartNumberingAfterBreak="0">
+<w:numbering xmlns:wpc="http://schemas.microsoft.com/office/word/2010/wordprocessingCanvas" xmlns:mc="http://schemas.openxmlformats.org/markup-compatibility/2006" xmlns:o="urn:schemas-microsoft-com:office:office" xmlns:r="http://schemas.openxmlformats.org/officeDocument/2006/relationships" xmlns:m="http://schemas.openxmlformats.org/officeDocument/2006/math" xmlns:v="urn:schemas-microsoft-com:vml" xmlns:wp14="http://schemas.microsoft.com/office/word/2010/wordprocessingDrawing" xmlns:wp="http://schemas.openxmlformats.org/drawingml/2006/wordprocessingDrawing" xmlns:w10="urn:schemas-microsoft-com:office:word" xmlns:w="http://schemas.openxmlformats.org/wordprocessingml/2006/main" xmlns:w14="http://schemas.microsoft.com/office/word/2010/wordml" xmlns:wpg="http://schemas.microsoft.com/office/word/2010/wordprocessingGroup" xmlns:wpi="http://schemas.microsoft.com/office/word/2010/wordprocessingInk" xmlns:wne="http://schemas.microsoft.com/office/word/2006/wordml" xmlns:wps="http://schemas.microsoft.com/office/word/2010/wordprocessingShape" mc:Ignorable="w14 wp14">
+  <w:abstractNum w:abstractNumId="0">
     <w:nsid w:val="009F7A24"/>
     <w:multiLevelType w:val="hybridMultilevel"/>
     <w:tmpl w:val="116E2110"/>
@@ -9852,7 +10021,7 @@
       </w:rPr>
     </w:lvl>
   </w:abstractNum>
-  <w:abstractNum w:abstractNumId="1" w15:restartNumberingAfterBreak="0">
+  <w:abstractNum w:abstractNumId="1">
     <w:nsid w:val="04EB57C3"/>
     <w:multiLevelType w:val="hybridMultilevel"/>
     <w:tmpl w:val="4A4EF6B8"/>
@@ -9941,7 +10110,7 @@
       </w:pPr>
     </w:lvl>
   </w:abstractNum>
-  <w:abstractNum w:abstractNumId="2" w15:restartNumberingAfterBreak="0">
+  <w:abstractNum w:abstractNumId="2">
     <w:nsid w:val="06D12B7E"/>
     <w:multiLevelType w:val="hybridMultilevel"/>
     <w:tmpl w:val="7C425AB8"/>
@@ -10054,7 +10223,7 @@
       </w:rPr>
     </w:lvl>
   </w:abstractNum>
-  <w:abstractNum w:abstractNumId="3" w15:restartNumberingAfterBreak="0">
+  <w:abstractNum w:abstractNumId="3">
     <w:nsid w:val="087C3198"/>
     <w:multiLevelType w:val="hybridMultilevel"/>
     <w:tmpl w:val="B98818CC"/>
@@ -10167,7 +10336,7 @@
       </w:rPr>
     </w:lvl>
   </w:abstractNum>
-  <w:abstractNum w:abstractNumId="4" w15:restartNumberingAfterBreak="0">
+  <w:abstractNum w:abstractNumId="4">
     <w:nsid w:val="088C18FB"/>
     <w:multiLevelType w:val="hybridMultilevel"/>
     <w:tmpl w:val="0D0CEBF8"/>
@@ -10253,7 +10422,7 @@
       </w:pPr>
     </w:lvl>
   </w:abstractNum>
-  <w:abstractNum w:abstractNumId="5" w15:restartNumberingAfterBreak="0">
+  <w:abstractNum w:abstractNumId="5">
     <w:nsid w:val="0A4A7160"/>
     <w:multiLevelType w:val="hybridMultilevel"/>
     <w:tmpl w:val="6568BFBC"/>
@@ -10366,7 +10535,7 @@
       </w:rPr>
     </w:lvl>
   </w:abstractNum>
-  <w:abstractNum w:abstractNumId="6" w15:restartNumberingAfterBreak="0">
+  <w:abstractNum w:abstractNumId="6">
     <w:nsid w:val="0E1A3060"/>
     <w:multiLevelType w:val="hybridMultilevel"/>
     <w:tmpl w:val="EE68ABD2"/>
@@ -10479,7 +10648,7 @@
       </w:rPr>
     </w:lvl>
   </w:abstractNum>
-  <w:abstractNum w:abstractNumId="7" w15:restartNumberingAfterBreak="0">
+  <w:abstractNum w:abstractNumId="7">
     <w:nsid w:val="0EA03CFC"/>
     <w:multiLevelType w:val="hybridMultilevel"/>
     <w:tmpl w:val="B72243F8"/>
@@ -10592,7 +10761,7 @@
       </w:rPr>
     </w:lvl>
   </w:abstractNum>
-  <w:abstractNum w:abstractNumId="8" w15:restartNumberingAfterBreak="0">
+  <w:abstractNum w:abstractNumId="8">
     <w:nsid w:val="0F270CE5"/>
     <w:multiLevelType w:val="hybridMultilevel"/>
     <w:tmpl w:val="D690FA12"/>
@@ -10705,7 +10874,7 @@
       </w:rPr>
     </w:lvl>
   </w:abstractNum>
-  <w:abstractNum w:abstractNumId="9" w15:restartNumberingAfterBreak="0">
+  <w:abstractNum w:abstractNumId="9">
     <w:nsid w:val="16172B59"/>
     <w:multiLevelType w:val="hybridMultilevel"/>
     <w:tmpl w:val="73922DA6"/>
@@ -10818,7 +10987,7 @@
       </w:rPr>
     </w:lvl>
   </w:abstractNum>
-  <w:abstractNum w:abstractNumId="10" w15:restartNumberingAfterBreak="0">
+  <w:abstractNum w:abstractNumId="10">
     <w:nsid w:val="16B67E62"/>
     <w:multiLevelType w:val="hybridMultilevel"/>
     <w:tmpl w:val="FD68200C"/>
@@ -10931,7 +11100,7 @@
       </w:rPr>
     </w:lvl>
   </w:abstractNum>
-  <w:abstractNum w:abstractNumId="11" w15:restartNumberingAfterBreak="0">
+  <w:abstractNum w:abstractNumId="11">
     <w:nsid w:val="1DB72E1A"/>
     <w:multiLevelType w:val="hybridMultilevel"/>
     <w:tmpl w:val="BAC22A9C"/>
@@ -11017,7 +11186,7 @@
       </w:pPr>
     </w:lvl>
   </w:abstractNum>
-  <w:abstractNum w:abstractNumId="12" w15:restartNumberingAfterBreak="0">
+  <w:abstractNum w:abstractNumId="12">
     <w:nsid w:val="1E485E10"/>
     <w:multiLevelType w:val="hybridMultilevel"/>
     <w:tmpl w:val="55589EDE"/>
@@ -11103,7 +11272,7 @@
       </w:pPr>
     </w:lvl>
   </w:abstractNum>
-  <w:abstractNum w:abstractNumId="13" w15:restartNumberingAfterBreak="0">
+  <w:abstractNum w:abstractNumId="13">
     <w:nsid w:val="23C85991"/>
     <w:multiLevelType w:val="hybridMultilevel"/>
     <w:tmpl w:val="17267BC0"/>
@@ -11189,7 +11358,7 @@
       </w:pPr>
     </w:lvl>
   </w:abstractNum>
-  <w:abstractNum w:abstractNumId="14" w15:restartNumberingAfterBreak="0">
+  <w:abstractNum w:abstractNumId="14">
     <w:nsid w:val="2A69348A"/>
     <w:multiLevelType w:val="hybridMultilevel"/>
     <w:tmpl w:val="AE660246"/>
@@ -11275,7 +11444,7 @@
       </w:pPr>
     </w:lvl>
   </w:abstractNum>
-  <w:abstractNum w:abstractNumId="15" w15:restartNumberingAfterBreak="0">
+  <w:abstractNum w:abstractNumId="15">
     <w:nsid w:val="2A7E5AE7"/>
     <w:multiLevelType w:val="hybridMultilevel"/>
     <w:tmpl w:val="252675CC"/>
@@ -11388,7 +11557,7 @@
       </w:rPr>
     </w:lvl>
   </w:abstractNum>
-  <w:abstractNum w:abstractNumId="16" w15:restartNumberingAfterBreak="0">
+  <w:abstractNum w:abstractNumId="16">
     <w:nsid w:val="2C835819"/>
     <w:multiLevelType w:val="hybridMultilevel"/>
     <w:tmpl w:val="17267BC0"/>
@@ -11474,7 +11643,7 @@
       </w:pPr>
     </w:lvl>
   </w:abstractNum>
-  <w:abstractNum w:abstractNumId="17" w15:restartNumberingAfterBreak="0">
+  <w:abstractNum w:abstractNumId="17">
     <w:nsid w:val="31775E13"/>
     <w:multiLevelType w:val="hybridMultilevel"/>
     <w:tmpl w:val="DD98A14E"/>
@@ -11560,7 +11729,7 @@
       </w:pPr>
     </w:lvl>
   </w:abstractNum>
-  <w:abstractNum w:abstractNumId="18" w15:restartNumberingAfterBreak="0">
+  <w:abstractNum w:abstractNumId="18">
     <w:nsid w:val="3397528A"/>
     <w:multiLevelType w:val="hybridMultilevel"/>
     <w:tmpl w:val="7148332E"/>
@@ -11673,7 +11842,7 @@
       </w:rPr>
     </w:lvl>
   </w:abstractNum>
-  <w:abstractNum w:abstractNumId="19" w15:restartNumberingAfterBreak="0">
+  <w:abstractNum w:abstractNumId="19">
     <w:nsid w:val="365062BF"/>
     <w:multiLevelType w:val="hybridMultilevel"/>
     <w:tmpl w:val="9DCC39B2"/>
@@ -11759,7 +11928,7 @@
       </w:pPr>
     </w:lvl>
   </w:abstractNum>
-  <w:abstractNum w:abstractNumId="20" w15:restartNumberingAfterBreak="0">
+  <w:abstractNum w:abstractNumId="20">
     <w:nsid w:val="38682E2F"/>
     <w:multiLevelType w:val="hybridMultilevel"/>
     <w:tmpl w:val="E988CF2E"/>
@@ -11872,7 +12041,7 @@
       </w:rPr>
     </w:lvl>
   </w:abstractNum>
-  <w:abstractNum w:abstractNumId="21" w15:restartNumberingAfterBreak="0">
+  <w:abstractNum w:abstractNumId="21">
     <w:nsid w:val="3B5449F3"/>
     <w:multiLevelType w:val="hybridMultilevel"/>
     <w:tmpl w:val="FA9A91DE"/>
@@ -11958,7 +12127,7 @@
       </w:pPr>
     </w:lvl>
   </w:abstractNum>
-  <w:abstractNum w:abstractNumId="22" w15:restartNumberingAfterBreak="0">
+  <w:abstractNum w:abstractNumId="22">
     <w:nsid w:val="3E726274"/>
     <w:multiLevelType w:val="hybridMultilevel"/>
     <w:tmpl w:val="8C6ECC80"/>
@@ -12047,7 +12216,7 @@
       </w:pPr>
     </w:lvl>
   </w:abstractNum>
-  <w:abstractNum w:abstractNumId="23" w15:restartNumberingAfterBreak="0">
+  <w:abstractNum w:abstractNumId="23">
     <w:nsid w:val="3E771AB2"/>
     <w:multiLevelType w:val="hybridMultilevel"/>
     <w:tmpl w:val="AECE8838"/>
@@ -12160,7 +12329,120 @@
       </w:rPr>
     </w:lvl>
   </w:abstractNum>
-  <w:abstractNum w:abstractNumId="24" w15:restartNumberingAfterBreak="0">
+  <w:abstractNum w:abstractNumId="24">
+    <w:nsid w:val="432A58D2"/>
+    <w:multiLevelType w:val="hybridMultilevel"/>
+    <w:tmpl w:val="65DE5D58"/>
+    <w:lvl w:ilvl="0" w:tplc="0409000B">
+      <w:start w:val="1"/>
+      <w:numFmt w:val="bullet"/>
+      <w:lvlText w:val=""/>
+      <w:lvlJc w:val="left"/>
+      <w:pPr>
+        <w:ind w:left="720" w:hanging="360"/>
+      </w:pPr>
+      <w:rPr>
+        <w:rFonts w:ascii="Wingdings" w:hAnsi="Wingdings" w:hint="default"/>
+      </w:rPr>
+    </w:lvl>
+    <w:lvl w:ilvl="1" w:tplc="04090003" w:tentative="1">
+      <w:start w:val="1"/>
+      <w:numFmt w:val="bullet"/>
+      <w:lvlText w:val="o"/>
+      <w:lvlJc w:val="left"/>
+      <w:pPr>
+        <w:ind w:left="1440" w:hanging="360"/>
+      </w:pPr>
+      <w:rPr>
+        <w:rFonts w:ascii="Courier New" w:hAnsi="Courier New" w:cs="Courier New" w:hint="default"/>
+      </w:rPr>
+    </w:lvl>
+    <w:lvl w:ilvl="2" w:tplc="04090005" w:tentative="1">
+      <w:start w:val="1"/>
+      <w:numFmt w:val="bullet"/>
+      <w:lvlText w:val=""/>
+      <w:lvlJc w:val="left"/>
+      <w:pPr>
+        <w:ind w:left="2160" w:hanging="360"/>
+      </w:pPr>
+      <w:rPr>
+        <w:rFonts w:ascii="Wingdings" w:hAnsi="Wingdings" w:hint="default"/>
+      </w:rPr>
+    </w:lvl>
+    <w:lvl w:ilvl="3" w:tplc="04090001" w:tentative="1">
+      <w:start w:val="1"/>
+      <w:numFmt w:val="bullet"/>
+      <w:lvlText w:val=""/>
+      <w:lvlJc w:val="left"/>
+      <w:pPr>
+        <w:ind w:left="2880" w:hanging="360"/>
+      </w:pPr>
+      <w:rPr>
+        <w:rFonts w:ascii="Symbol" w:hAnsi="Symbol" w:hint="default"/>
+      </w:rPr>
+    </w:lvl>
+    <w:lvl w:ilvl="4" w:tplc="04090003" w:tentative="1">
+      <w:start w:val="1"/>
+      <w:numFmt w:val="bullet"/>
+      <w:lvlText w:val="o"/>
+      <w:lvlJc w:val="left"/>
+      <w:pPr>
+        <w:ind w:left="3600" w:hanging="360"/>
+      </w:pPr>
+      <w:rPr>
+        <w:rFonts w:ascii="Courier New" w:hAnsi="Courier New" w:cs="Courier New" w:hint="default"/>
+      </w:rPr>
+    </w:lvl>
+    <w:lvl w:ilvl="5" w:tplc="04090005" w:tentative="1">
+      <w:start w:val="1"/>
+      <w:numFmt w:val="bullet"/>
+      <w:lvlText w:val=""/>
+      <w:lvlJc w:val="left"/>
+      <w:pPr>
+        <w:ind w:left="4320" w:hanging="360"/>
+      </w:pPr>
+      <w:rPr>
+        <w:rFonts w:ascii="Wingdings" w:hAnsi="Wingdings" w:hint="default"/>
+      </w:rPr>
+    </w:lvl>
+    <w:lvl w:ilvl="6" w:tplc="04090001" w:tentative="1">
+      <w:start w:val="1"/>
+      <w:numFmt w:val="bullet"/>
+      <w:lvlText w:val=""/>
+      <w:lvlJc w:val="left"/>
+      <w:pPr>
+        <w:ind w:left="5040" w:hanging="360"/>
+      </w:pPr>
+      <w:rPr>
+        <w:rFonts w:ascii="Symbol" w:hAnsi="Symbol" w:hint="default"/>
+      </w:rPr>
+    </w:lvl>
+    <w:lvl w:ilvl="7" w:tplc="04090003" w:tentative="1">
+      <w:start w:val="1"/>
+      <w:numFmt w:val="bullet"/>
+      <w:lvlText w:val="o"/>
+      <w:lvlJc w:val="left"/>
+      <w:pPr>
+        <w:ind w:left="5760" w:hanging="360"/>
+      </w:pPr>
+      <w:rPr>
+        <w:rFonts w:ascii="Courier New" w:hAnsi="Courier New" w:cs="Courier New" w:hint="default"/>
+      </w:rPr>
+    </w:lvl>
+    <w:lvl w:ilvl="8" w:tplc="04090005" w:tentative="1">
+      <w:start w:val="1"/>
+      <w:numFmt w:val="bullet"/>
+      <w:lvlText w:val=""/>
+      <w:lvlJc w:val="left"/>
+      <w:pPr>
+        <w:ind w:left="6480" w:hanging="360"/>
+      </w:pPr>
+      <w:rPr>
+        <w:rFonts w:ascii="Wingdings" w:hAnsi="Wingdings" w:hint="default"/>
+      </w:rPr>
+    </w:lvl>
+  </w:abstractNum>
+  <w:abstractNum w:abstractNumId="25">
     <w:nsid w:val="440C32BE"/>
     <w:multiLevelType w:val="hybridMultilevel"/>
     <w:tmpl w:val="29C4D35A"/>
@@ -12249,7 +12531,7 @@
       </w:pPr>
     </w:lvl>
   </w:abstractNum>
-  <w:abstractNum w:abstractNumId="25" w15:restartNumberingAfterBreak="0">
+  <w:abstractNum w:abstractNumId="26">
     <w:nsid w:val="45127F28"/>
     <w:multiLevelType w:val="hybridMultilevel"/>
     <w:tmpl w:val="E37A6672"/>
@@ -12362,7 +12644,7 @@
       </w:rPr>
     </w:lvl>
   </w:abstractNum>
-  <w:abstractNum w:abstractNumId="26" w15:restartNumberingAfterBreak="0">
+  <w:abstractNum w:abstractNumId="27">
     <w:nsid w:val="47ED0F7D"/>
     <w:multiLevelType w:val="hybridMultilevel"/>
     <w:tmpl w:val="B4B62836"/>
@@ -12475,7 +12757,7 @@
       </w:rPr>
     </w:lvl>
   </w:abstractNum>
-  <w:abstractNum w:abstractNumId="27" w15:restartNumberingAfterBreak="0">
+  <w:abstractNum w:abstractNumId="28">
     <w:nsid w:val="49AA39BE"/>
     <w:multiLevelType w:val="hybridMultilevel"/>
     <w:tmpl w:val="BA04DAB4"/>
@@ -12588,7 +12870,7 @@
       </w:rPr>
     </w:lvl>
   </w:abstractNum>
-  <w:abstractNum w:abstractNumId="28" w15:restartNumberingAfterBreak="0">
+  <w:abstractNum w:abstractNumId="29">
     <w:nsid w:val="4D3A00BF"/>
     <w:multiLevelType w:val="hybridMultilevel"/>
     <w:tmpl w:val="7DB277A2"/>
@@ -12701,7 +12983,120 @@
       </w:rPr>
     </w:lvl>
   </w:abstractNum>
-  <w:abstractNum w:abstractNumId="29" w15:restartNumberingAfterBreak="0">
+  <w:abstractNum w:abstractNumId="30">
+    <w:nsid w:val="4E585AC5"/>
+    <w:multiLevelType w:val="hybridMultilevel"/>
+    <w:tmpl w:val="E4BCA538"/>
+    <w:lvl w:ilvl="0" w:tplc="0409000B">
+      <w:start w:val="1"/>
+      <w:numFmt w:val="bullet"/>
+      <w:lvlText w:val=""/>
+      <w:lvlJc w:val="left"/>
+      <w:pPr>
+        <w:ind w:left="720" w:hanging="360"/>
+      </w:pPr>
+      <w:rPr>
+        <w:rFonts w:ascii="Wingdings" w:hAnsi="Wingdings" w:hint="default"/>
+      </w:rPr>
+    </w:lvl>
+    <w:lvl w:ilvl="1" w:tplc="04090003" w:tentative="1">
+      <w:start w:val="1"/>
+      <w:numFmt w:val="bullet"/>
+      <w:lvlText w:val="o"/>
+      <w:lvlJc w:val="left"/>
+      <w:pPr>
+        <w:ind w:left="1440" w:hanging="360"/>
+      </w:pPr>
+      <w:rPr>
+        <w:rFonts w:ascii="Courier New" w:hAnsi="Courier New" w:cs="Courier New" w:hint="default"/>
+      </w:rPr>
+    </w:lvl>
+    <w:lvl w:ilvl="2" w:tplc="04090005" w:tentative="1">
+      <w:start w:val="1"/>
+      <w:numFmt w:val="bullet"/>
+      <w:lvlText w:val=""/>
+      <w:lvlJc w:val="left"/>
+      <w:pPr>
+        <w:ind w:left="2160" w:hanging="360"/>
+      </w:pPr>
+      <w:rPr>
+        <w:rFonts w:ascii="Wingdings" w:hAnsi="Wingdings" w:hint="default"/>
+      </w:rPr>
+    </w:lvl>
+    <w:lvl w:ilvl="3" w:tplc="04090001" w:tentative="1">
+      <w:start w:val="1"/>
+      <w:numFmt w:val="bullet"/>
+      <w:lvlText w:val=""/>
+      <w:lvlJc w:val="left"/>
+      <w:pPr>
+        <w:ind w:left="2880" w:hanging="360"/>
+      </w:pPr>
+      <w:rPr>
+        <w:rFonts w:ascii="Symbol" w:hAnsi="Symbol" w:hint="default"/>
+      </w:rPr>
+    </w:lvl>
+    <w:lvl w:ilvl="4" w:tplc="04090003" w:tentative="1">
+      <w:start w:val="1"/>
+      <w:numFmt w:val="bullet"/>
+      <w:lvlText w:val="o"/>
+      <w:lvlJc w:val="left"/>
+      <w:pPr>
+        <w:ind w:left="3600" w:hanging="360"/>
+      </w:pPr>
+      <w:rPr>
+        <w:rFonts w:ascii="Courier New" w:hAnsi="Courier New" w:cs="Courier New" w:hint="default"/>
+      </w:rPr>
+    </w:lvl>
+    <w:lvl w:ilvl="5" w:tplc="04090005" w:tentative="1">
+      <w:start w:val="1"/>
+      <w:numFmt w:val="bullet"/>
+      <w:lvlText w:val=""/>
+      <w:lvlJc w:val="left"/>
+      <w:pPr>
+        <w:ind w:left="4320" w:hanging="360"/>
+      </w:pPr>
+      <w:rPr>
+        <w:rFonts w:ascii="Wingdings" w:hAnsi="Wingdings" w:hint="default"/>
+      </w:rPr>
+    </w:lvl>
+    <w:lvl w:ilvl="6" w:tplc="04090001" w:tentative="1">
+      <w:start w:val="1"/>
+      <w:numFmt w:val="bullet"/>
+      <w:lvlText w:val=""/>
+      <w:lvlJc w:val="left"/>
+      <w:pPr>
+        <w:ind w:left="5040" w:hanging="360"/>
+      </w:pPr>
+      <w:rPr>
+        <w:rFonts w:ascii="Symbol" w:hAnsi="Symbol" w:hint="default"/>
+      </w:rPr>
+    </w:lvl>
+    <w:lvl w:ilvl="7" w:tplc="04090003" w:tentative="1">
+      <w:start w:val="1"/>
+      <w:numFmt w:val="bullet"/>
+      <w:lvlText w:val="o"/>
+      <w:lvlJc w:val="left"/>
+      <w:pPr>
+        <w:ind w:left="5760" w:hanging="360"/>
+      </w:pPr>
+      <w:rPr>
+        <w:rFonts w:ascii="Courier New" w:hAnsi="Courier New" w:cs="Courier New" w:hint="default"/>
+      </w:rPr>
+    </w:lvl>
+    <w:lvl w:ilvl="8" w:tplc="04090005" w:tentative="1">
+      <w:start w:val="1"/>
+      <w:numFmt w:val="bullet"/>
+      <w:lvlText w:val=""/>
+      <w:lvlJc w:val="left"/>
+      <w:pPr>
+        <w:ind w:left="6480" w:hanging="360"/>
+      </w:pPr>
+      <w:rPr>
+        <w:rFonts w:ascii="Wingdings" w:hAnsi="Wingdings" w:hint="default"/>
+      </w:rPr>
+    </w:lvl>
+  </w:abstractNum>
+  <w:abstractNum w:abstractNumId="31">
     <w:nsid w:val="4F106A6D"/>
     <w:multiLevelType w:val="hybridMultilevel"/>
     <w:tmpl w:val="43F8FCA8"/>
@@ -12814,7 +13209,7 @@
       </w:rPr>
     </w:lvl>
   </w:abstractNum>
-  <w:abstractNum w:abstractNumId="30" w15:restartNumberingAfterBreak="0">
+  <w:abstractNum w:abstractNumId="32">
     <w:nsid w:val="58CF4E7C"/>
     <w:multiLevelType w:val="hybridMultilevel"/>
     <w:tmpl w:val="5DB2E9F0"/>
@@ -12903,7 +13298,7 @@
       </w:pPr>
     </w:lvl>
   </w:abstractNum>
-  <w:abstractNum w:abstractNumId="31" w15:restartNumberingAfterBreak="0">
+  <w:abstractNum w:abstractNumId="33">
     <w:nsid w:val="5AC04CFF"/>
     <w:multiLevelType w:val="hybridMultilevel"/>
     <w:tmpl w:val="0DD4FAB8"/>
@@ -12989,7 +13384,7 @@
       </w:pPr>
     </w:lvl>
   </w:abstractNum>
-  <w:abstractNum w:abstractNumId="32" w15:restartNumberingAfterBreak="0">
+  <w:abstractNum w:abstractNumId="34">
     <w:nsid w:val="60AE2E72"/>
     <w:multiLevelType w:val="hybridMultilevel"/>
     <w:tmpl w:val="F80C7406"/>
@@ -13102,7 +13497,7 @@
       </w:rPr>
     </w:lvl>
   </w:abstractNum>
-  <w:abstractNum w:abstractNumId="33" w15:restartNumberingAfterBreak="0">
+  <w:abstractNum w:abstractNumId="35">
     <w:nsid w:val="60F5727A"/>
     <w:multiLevelType w:val="hybridMultilevel"/>
     <w:tmpl w:val="115AF91A"/>
@@ -13188,7 +13583,7 @@
       </w:pPr>
     </w:lvl>
   </w:abstractNum>
-  <w:abstractNum w:abstractNumId="34" w15:restartNumberingAfterBreak="0">
+  <w:abstractNum w:abstractNumId="36">
     <w:nsid w:val="63B736B4"/>
     <w:multiLevelType w:val="hybridMultilevel"/>
     <w:tmpl w:val="9738AF92"/>
@@ -13301,7 +13696,7 @@
       </w:rPr>
     </w:lvl>
   </w:abstractNum>
-  <w:abstractNum w:abstractNumId="35" w15:restartNumberingAfterBreak="0">
+  <w:abstractNum w:abstractNumId="37">
     <w:nsid w:val="651646F4"/>
     <w:multiLevelType w:val="hybridMultilevel"/>
     <w:tmpl w:val="95520666"/>
@@ -13414,7 +13809,7 @@
       </w:rPr>
     </w:lvl>
   </w:abstractNum>
-  <w:abstractNum w:abstractNumId="36" w15:restartNumberingAfterBreak="0">
+  <w:abstractNum w:abstractNumId="38">
     <w:nsid w:val="65496AC2"/>
     <w:multiLevelType w:val="hybridMultilevel"/>
     <w:tmpl w:val="D5662F54"/>
@@ -13527,7 +13922,7 @@
       </w:rPr>
     </w:lvl>
   </w:abstractNum>
-  <w:abstractNum w:abstractNumId="37" w15:restartNumberingAfterBreak="0">
+  <w:abstractNum w:abstractNumId="39">
     <w:nsid w:val="66AD4A53"/>
     <w:multiLevelType w:val="hybridMultilevel"/>
     <w:tmpl w:val="0748A992"/>
@@ -13640,7 +14035,7 @@
       </w:rPr>
     </w:lvl>
   </w:abstractNum>
-  <w:abstractNum w:abstractNumId="38" w15:restartNumberingAfterBreak="0">
+  <w:abstractNum w:abstractNumId="40">
     <w:nsid w:val="6E51562B"/>
     <w:multiLevelType w:val="hybridMultilevel"/>
     <w:tmpl w:val="063EDD08"/>
@@ -13753,7 +14148,7 @@
       </w:rPr>
     </w:lvl>
   </w:abstractNum>
-  <w:abstractNum w:abstractNumId="39" w15:restartNumberingAfterBreak="0">
+  <w:abstractNum w:abstractNumId="41">
     <w:nsid w:val="70FD5F9E"/>
     <w:multiLevelType w:val="hybridMultilevel"/>
     <w:tmpl w:val="12E08796"/>
@@ -13866,7 +14261,7 @@
       </w:rPr>
     </w:lvl>
   </w:abstractNum>
-  <w:abstractNum w:abstractNumId="40" w15:restartNumberingAfterBreak="0">
+  <w:abstractNum w:abstractNumId="42">
     <w:nsid w:val="7155118A"/>
     <w:multiLevelType w:val="hybridMultilevel"/>
     <w:tmpl w:val="05C80390"/>
@@ -13979,7 +14374,7 @@
       </w:rPr>
     </w:lvl>
   </w:abstractNum>
-  <w:abstractNum w:abstractNumId="41" w15:restartNumberingAfterBreak="0">
+  <w:abstractNum w:abstractNumId="43">
     <w:nsid w:val="755217D9"/>
     <w:multiLevelType w:val="hybridMultilevel"/>
     <w:tmpl w:val="27D8CC8C"/>
@@ -14092,7 +14487,7 @@
       </w:rPr>
     </w:lvl>
   </w:abstractNum>
-  <w:abstractNum w:abstractNumId="42" w15:restartNumberingAfterBreak="0">
+  <w:abstractNum w:abstractNumId="44">
     <w:nsid w:val="770F3FE7"/>
     <w:multiLevelType w:val="hybridMultilevel"/>
     <w:tmpl w:val="F4ACF52A"/>
@@ -14205,7 +14600,7 @@
       </w:rPr>
     </w:lvl>
   </w:abstractNum>
-  <w:abstractNum w:abstractNumId="43" w15:restartNumberingAfterBreak="0">
+  <w:abstractNum w:abstractNumId="45">
     <w:nsid w:val="799C379B"/>
     <w:multiLevelType w:val="hybridMultilevel"/>
     <w:tmpl w:val="E18AED7A"/>
@@ -14291,7 +14686,7 @@
       </w:pPr>
     </w:lvl>
   </w:abstractNum>
-  <w:abstractNum w:abstractNumId="44" w15:restartNumberingAfterBreak="0">
+  <w:abstractNum w:abstractNumId="46">
     <w:nsid w:val="7B1A5FB0"/>
     <w:multiLevelType w:val="hybridMultilevel"/>
     <w:tmpl w:val="49967020"/>
@@ -14378,10 +14773,10 @@
     </w:lvl>
   </w:abstractNum>
   <w:num w:numId="1">
-    <w:abstractNumId w:val="37"/>
+    <w:abstractNumId w:val="39"/>
   </w:num>
   <w:num w:numId="2">
-    <w:abstractNumId w:val="39"/>
+    <w:abstractNumId w:val="41"/>
   </w:num>
   <w:num w:numId="3">
     <w:abstractNumId w:val="4"/>
@@ -14393,7 +14788,7 @@
     <w:abstractNumId w:val="19"/>
   </w:num>
   <w:num w:numId="6">
-    <w:abstractNumId w:val="44"/>
+    <w:abstractNumId w:val="46"/>
   </w:num>
   <w:num w:numId="7">
     <w:abstractNumId w:val="3"/>
@@ -14402,31 +14797,31 @@
     <w:abstractNumId w:val="14"/>
   </w:num>
   <w:num w:numId="9">
+    <w:abstractNumId w:val="45"/>
+  </w:num>
+  <w:num w:numId="10">
+    <w:abstractNumId w:val="28"/>
+  </w:num>
+  <w:num w:numId="11">
+    <w:abstractNumId w:val="29"/>
+  </w:num>
+  <w:num w:numId="12">
     <w:abstractNumId w:val="43"/>
   </w:num>
-  <w:num w:numId="10">
-    <w:abstractNumId w:val="27"/>
-  </w:num>
-  <w:num w:numId="11">
-    <w:abstractNumId w:val="28"/>
-  </w:num>
-  <w:num w:numId="12">
-    <w:abstractNumId w:val="41"/>
-  </w:num>
   <w:num w:numId="13">
-    <w:abstractNumId w:val="33"/>
+    <w:abstractNumId w:val="35"/>
   </w:num>
   <w:num w:numId="14">
     <w:abstractNumId w:val="5"/>
   </w:num>
   <w:num w:numId="15">
-    <w:abstractNumId w:val="31"/>
+    <w:abstractNumId w:val="33"/>
   </w:num>
   <w:num w:numId="16">
     <w:abstractNumId w:val="10"/>
   </w:num>
   <w:num w:numId="17">
-    <w:abstractNumId w:val="38"/>
+    <w:abstractNumId w:val="40"/>
   </w:num>
   <w:num w:numId="18">
     <w:abstractNumId w:val="17"/>
@@ -14447,19 +14842,19 @@
     <w:abstractNumId w:val="18"/>
   </w:num>
   <w:num w:numId="24">
-    <w:abstractNumId w:val="29"/>
+    <w:abstractNumId w:val="31"/>
   </w:num>
   <w:num w:numId="25">
     <w:abstractNumId w:val="20"/>
   </w:num>
   <w:num w:numId="26">
-    <w:abstractNumId w:val="24"/>
+    <w:abstractNumId w:val="25"/>
   </w:num>
   <w:num w:numId="27">
-    <w:abstractNumId w:val="40"/>
+    <w:abstractNumId w:val="42"/>
   </w:num>
   <w:num w:numId="28">
-    <w:abstractNumId w:val="35"/>
+    <w:abstractNumId w:val="37"/>
   </w:num>
   <w:num w:numId="29">
     <w:abstractNumId w:val="16"/>
@@ -14480,44 +14875,50 @@
     <w:abstractNumId w:val="11"/>
   </w:num>
   <w:num w:numId="35">
-    <w:abstractNumId w:val="32"/>
+    <w:abstractNumId w:val="34"/>
   </w:num>
   <w:num w:numId="36">
     <w:abstractNumId w:val="1"/>
   </w:num>
   <w:num w:numId="37">
-    <w:abstractNumId w:val="42"/>
+    <w:abstractNumId w:val="44"/>
   </w:num>
   <w:num w:numId="38">
     <w:abstractNumId w:val="22"/>
   </w:num>
   <w:num w:numId="39">
-    <w:abstractNumId w:val="30"/>
+    <w:abstractNumId w:val="32"/>
   </w:num>
   <w:num w:numId="40">
-    <w:abstractNumId w:val="25"/>
+    <w:abstractNumId w:val="26"/>
   </w:num>
   <w:num w:numId="41">
-    <w:abstractNumId w:val="34"/>
+    <w:abstractNumId w:val="36"/>
   </w:num>
   <w:num w:numId="42">
     <w:abstractNumId w:val="2"/>
   </w:num>
   <w:num w:numId="43">
-    <w:abstractNumId w:val="26"/>
+    <w:abstractNumId w:val="27"/>
   </w:num>
   <w:num w:numId="44">
     <w:abstractNumId w:val="0"/>
   </w:num>
   <w:num w:numId="45">
-    <w:abstractNumId w:val="36"/>
+    <w:abstractNumId w:val="38"/>
+  </w:num>
+  <w:num w:numId="46">
+    <w:abstractNumId w:val="30"/>
+  </w:num>
+  <w:num w:numId="47">
+    <w:abstractNumId w:val="24"/>
   </w:num>
   <w:numIdMacAtCleanup w:val="38"/>
 </w:numbering>
 </file>
 
 <file path=word/styles.xml><?xml version="1.0" encoding="utf-8"?>
-<w:styles xmlns:mc="http://schemas.openxmlformats.org/markup-compatibility/2006" xmlns:r="http://schemas.openxmlformats.org/officeDocument/2006/relationships" xmlns:w="http://schemas.openxmlformats.org/wordprocessingml/2006/main" xmlns:w14="http://schemas.microsoft.com/office/word/2010/wordml" xmlns:w15="http://schemas.microsoft.com/office/word/2012/wordml" xmlns:w16se="http://schemas.microsoft.com/office/word/2015/wordml/symex" mc:Ignorable="w14 w15 w16se">
+<w:styles xmlns:mc="http://schemas.openxmlformats.org/markup-compatibility/2006" xmlns:r="http://schemas.openxmlformats.org/officeDocument/2006/relationships" xmlns:w="http://schemas.openxmlformats.org/wordprocessingml/2006/main" xmlns:w14="http://schemas.microsoft.com/office/word/2010/wordml" mc:Ignorable="w14">
   <w:docDefaults>
     <w:rPrDefault>
       <w:rPr>
@@ -14533,378 +14934,144 @@
       </w:pPr>
     </w:pPrDefault>
   </w:docDefaults>
-  <w:latentStyles w:defLockedState="0" w:defUIPriority="99" w:defSemiHidden="0" w:defUnhideWhenUsed="0" w:defQFormat="0" w:count="371">
-    <w:lsdException w:name="Normal" w:uiPriority="0" w:qFormat="1"/>
-    <w:lsdException w:name="heading 1" w:uiPriority="9" w:qFormat="1"/>
-    <w:lsdException w:name="heading 2" w:semiHidden="1" w:uiPriority="9" w:unhideWhenUsed="1" w:qFormat="1"/>
-    <w:lsdException w:name="heading 3" w:semiHidden="1" w:uiPriority="9" w:unhideWhenUsed="1" w:qFormat="1"/>
-    <w:lsdException w:name="heading 4" w:semiHidden="1" w:uiPriority="9" w:unhideWhenUsed="1" w:qFormat="1"/>
-    <w:lsdException w:name="heading 5" w:semiHidden="1" w:uiPriority="9" w:unhideWhenUsed="1" w:qFormat="1"/>
-    <w:lsdException w:name="heading 6" w:semiHidden="1" w:uiPriority="9" w:unhideWhenUsed="1" w:qFormat="1"/>
-    <w:lsdException w:name="heading 7" w:semiHidden="1" w:uiPriority="9" w:unhideWhenUsed="1" w:qFormat="1"/>
-    <w:lsdException w:name="heading 8" w:semiHidden="1" w:uiPriority="9" w:unhideWhenUsed="1" w:qFormat="1"/>
-    <w:lsdException w:name="heading 9" w:semiHidden="1" w:uiPriority="9" w:unhideWhenUsed="1" w:qFormat="1"/>
-    <w:lsdException w:name="index 1" w:semiHidden="1" w:unhideWhenUsed="1"/>
-    <w:lsdException w:name="index 2" w:semiHidden="1" w:unhideWhenUsed="1"/>
-    <w:lsdException w:name="index 3" w:semiHidden="1" w:unhideWhenUsed="1"/>
-    <w:lsdException w:name="index 4" w:semiHidden="1" w:unhideWhenUsed="1"/>
-    <w:lsdException w:name="index 5" w:semiHidden="1" w:unhideWhenUsed="1"/>
-    <w:lsdException w:name="index 6" w:semiHidden="1" w:unhideWhenUsed="1"/>
-    <w:lsdException w:name="index 7" w:semiHidden="1" w:unhideWhenUsed="1"/>
-    <w:lsdException w:name="index 8" w:semiHidden="1" w:unhideWhenUsed="1"/>
-    <w:lsdException w:name="index 9" w:semiHidden="1" w:unhideWhenUsed="1"/>
-    <w:lsdException w:name="toc 1" w:semiHidden="1" w:uiPriority="39" w:unhideWhenUsed="1"/>
-    <w:lsdException w:name="toc 2" w:semiHidden="1" w:uiPriority="39" w:unhideWhenUsed="1"/>
-    <w:lsdException w:name="toc 3" w:semiHidden="1" w:uiPriority="39" w:unhideWhenUsed="1"/>
-    <w:lsdException w:name="toc 4" w:semiHidden="1" w:uiPriority="39" w:unhideWhenUsed="1"/>
-    <w:lsdException w:name="toc 5" w:semiHidden="1" w:uiPriority="39" w:unhideWhenUsed="1"/>
-    <w:lsdException w:name="toc 6" w:semiHidden="1" w:uiPriority="39" w:unhideWhenUsed="1"/>
-    <w:lsdException w:name="toc 7" w:semiHidden="1" w:uiPriority="39" w:unhideWhenUsed="1"/>
-    <w:lsdException w:name="toc 8" w:semiHidden="1" w:uiPriority="39" w:unhideWhenUsed="1"/>
-    <w:lsdException w:name="toc 9" w:semiHidden="1" w:uiPriority="39" w:unhideWhenUsed="1"/>
-    <w:lsdException w:name="Normal Indent" w:semiHidden="1" w:unhideWhenUsed="1"/>
-    <w:lsdException w:name="footnote text" w:semiHidden="1" w:unhideWhenUsed="1"/>
-    <w:lsdException w:name="annotation text" w:semiHidden="1" w:unhideWhenUsed="1"/>
-    <w:lsdException w:name="header" w:semiHidden="1" w:unhideWhenUsed="1"/>
-    <w:lsdException w:name="footer" w:semiHidden="1" w:unhideWhenUsed="1"/>
-    <w:lsdException w:name="index heading" w:semiHidden="1" w:unhideWhenUsed="1"/>
-    <w:lsdException w:name="caption" w:semiHidden="1" w:uiPriority="35" w:unhideWhenUsed="1" w:qFormat="1"/>
-    <w:lsdException w:name="table of figures" w:semiHidden="1" w:unhideWhenUsed="1"/>
-    <w:lsdException w:name="envelope address" w:semiHidden="1" w:unhideWhenUsed="1"/>
-    <w:lsdException w:name="envelope return" w:semiHidden="1" w:unhideWhenUsed="1"/>
-    <w:lsdException w:name="footnote reference" w:semiHidden="1" w:unhideWhenUsed="1"/>
-    <w:lsdException w:name="annotation reference" w:semiHidden="1" w:unhideWhenUsed="1"/>
-    <w:lsdException w:name="line number" w:semiHidden="1" w:unhideWhenUsed="1"/>
-    <w:lsdException w:name="page number" w:semiHidden="1" w:unhideWhenUsed="1"/>
-    <w:lsdException w:name="endnote reference" w:semiHidden="1" w:unhideWhenUsed="1"/>
-    <w:lsdException w:name="endnote text" w:semiHidden="1" w:unhideWhenUsed="1"/>
-    <w:lsdException w:name="table of authorities" w:semiHidden="1" w:unhideWhenUsed="1"/>
-    <w:lsdException w:name="macro" w:semiHidden="1" w:unhideWhenUsed="1"/>
-    <w:lsdException w:name="toa heading" w:semiHidden="1" w:unhideWhenUsed="1"/>
-    <w:lsdException w:name="List" w:semiHidden="1" w:unhideWhenUsed="1"/>
-    <w:lsdException w:name="List Bullet" w:semiHidden="1" w:unhideWhenUsed="1"/>
-    <w:lsdException w:name="List Number" w:semiHidden="1" w:unhideWhenUsed="1"/>
-    <w:lsdException w:name="List 2" w:semiHidden="1" w:unhideWhenUsed="1"/>
-    <w:lsdException w:name="List 3" w:semiHidden="1" w:unhideWhenUsed="1"/>
-    <w:lsdException w:name="List 4" w:semiHidden="1" w:unhideWhenUsed="1"/>
-    <w:lsdException w:name="List 5" w:semiHidden="1" w:unhideWhenUsed="1"/>
-    <w:lsdException w:name="List Bullet 2" w:semiHidden="1" w:unhideWhenUsed="1"/>
-    <w:lsdException w:name="List Bullet 3" w:semiHidden="1" w:unhideWhenUsed="1"/>
-    <w:lsdException w:name="List Bullet 4" w:semiHidden="1" w:unhideWhenUsed="1"/>
-    <w:lsdException w:name="List Bullet 5" w:semiHidden="1" w:unhideWhenUsed="1"/>
-    <w:lsdException w:name="List Number 2" w:semiHidden="1" w:unhideWhenUsed="1"/>
-    <w:lsdException w:name="List Number 3" w:semiHidden="1" w:unhideWhenUsed="1"/>
-    <w:lsdException w:name="List Number 4" w:semiHidden="1" w:unhideWhenUsed="1"/>
-    <w:lsdException w:name="List Number 5" w:semiHidden="1" w:unhideWhenUsed="1"/>
-    <w:lsdException w:name="Title" w:uiPriority="10" w:qFormat="1"/>
-    <w:lsdException w:name="Closing" w:semiHidden="1" w:unhideWhenUsed="1"/>
-    <w:lsdException w:name="Signature" w:semiHidden="1" w:unhideWhenUsed="1"/>
-    <w:lsdException w:name="Default Paragraph Font" w:semiHidden="1" w:uiPriority="1" w:unhideWhenUsed="1"/>
-    <w:lsdException w:name="Body Text" w:semiHidden="1" w:unhideWhenUsed="1"/>
-    <w:lsdException w:name="Body Text Indent" w:semiHidden="1" w:unhideWhenUsed="1"/>
-    <w:lsdException w:name="List Continue" w:semiHidden="1" w:unhideWhenUsed="1"/>
-    <w:lsdException w:name="List Continue 2" w:semiHidden="1" w:unhideWhenUsed="1"/>
-    <w:lsdException w:name="List Continue 3" w:semiHidden="1" w:unhideWhenUsed="1"/>
-    <w:lsdException w:name="List Continue 4" w:semiHidden="1" w:unhideWhenUsed="1"/>
-    <w:lsdException w:name="List Continue 5" w:semiHidden="1" w:unhideWhenUsed="1"/>
-    <w:lsdException w:name="Message Header" w:semiHidden="1" w:unhideWhenUsed="1"/>
-    <w:lsdException w:name="Subtitle" w:uiPriority="11" w:qFormat="1"/>
-    <w:lsdException w:name="Salutation" w:semiHidden="1" w:unhideWhenUsed="1"/>
-    <w:lsdException w:name="Date" w:semiHidden="1" w:unhideWhenUsed="1"/>
-    <w:lsdException w:name="Body Text First Indent" w:semiHidden="1" w:unhideWhenUsed="1"/>
-    <w:lsdException w:name="Body Text First Indent 2" w:semiHidden="1" w:unhideWhenUsed="1"/>
-    <w:lsdException w:name="Note Heading" w:semiHidden="1" w:unhideWhenUsed="1"/>
-    <w:lsdException w:name="Body Text 2" w:semiHidden="1" w:unhideWhenUsed="1"/>
-    <w:lsdException w:name="Body Text 3" w:semiHidden="1" w:unhideWhenUsed="1"/>
-    <w:lsdException w:name="Body Text Indent 2" w:semiHidden="1" w:unhideWhenUsed="1"/>
-    <w:lsdException w:name="Body Text Indent 3" w:semiHidden="1" w:unhideWhenUsed="1"/>
-    <w:lsdException w:name="Block Text" w:semiHidden="1" w:unhideWhenUsed="1"/>
-    <w:lsdException w:name="Hyperlink" w:semiHidden="1" w:unhideWhenUsed="1"/>
-    <w:lsdException w:name="FollowedHyperlink" w:semiHidden="1" w:unhideWhenUsed="1"/>
-    <w:lsdException w:name="Strong" w:uiPriority="22" w:qFormat="1"/>
-    <w:lsdException w:name="Emphasis" w:uiPriority="20" w:qFormat="1"/>
-    <w:lsdException w:name="Document Map" w:semiHidden="1" w:unhideWhenUsed="1"/>
-    <w:lsdException w:name="Plain Text" w:semiHidden="1" w:unhideWhenUsed="1"/>
-    <w:lsdException w:name="E-mail Signature" w:semiHidden="1" w:unhideWhenUsed="1"/>
-    <w:lsdException w:name="HTML Top of Form" w:semiHidden="1" w:unhideWhenUsed="1"/>
-    <w:lsdException w:name="HTML Bottom of Form" w:semiHidden="1" w:unhideWhenUsed="1"/>
-    <w:lsdException w:name="Normal (Web)" w:semiHidden="1" w:unhideWhenUsed="1"/>
-    <w:lsdException w:name="HTML Acronym" w:semiHidden="1" w:unhideWhenUsed="1"/>
-    <w:lsdException w:name="HTML Address" w:semiHidden="1" w:unhideWhenUsed="1"/>
-    <w:lsdException w:name="HTML Cite" w:semiHidden="1" w:unhideWhenUsed="1"/>
-    <w:lsdException w:name="HTML Code" w:semiHidden="1" w:unhideWhenUsed="1"/>
-    <w:lsdException w:name="HTML Definition" w:semiHidden="1" w:unhideWhenUsed="1"/>
-    <w:lsdException w:name="HTML Keyboard" w:semiHidden="1" w:unhideWhenUsed="1"/>
-    <w:lsdException w:name="HTML Preformatted" w:semiHidden="1" w:unhideWhenUsed="1"/>
-    <w:lsdException w:name="HTML Sample" w:semiHidden="1" w:unhideWhenUsed="1"/>
-    <w:lsdException w:name="HTML Typewriter" w:semiHidden="1" w:unhideWhenUsed="1"/>
-    <w:lsdException w:name="HTML Variable" w:semiHidden="1" w:unhideWhenUsed="1"/>
-    <w:lsdException w:name="Normal Table" w:semiHidden="1" w:unhideWhenUsed="1"/>
-    <w:lsdException w:name="annotation subject" w:semiHidden="1" w:unhideWhenUsed="1"/>
-    <w:lsdException w:name="No List" w:semiHidden="1" w:unhideWhenUsed="1"/>
-    <w:lsdException w:name="Outline List 1" w:semiHidden="1" w:unhideWhenUsed="1"/>
-    <w:lsdException w:name="Outline List 2" w:semiHidden="1" w:unhideWhenUsed="1"/>
-    <w:lsdException w:name="Outline List 3" w:semiHidden="1" w:unhideWhenUsed="1"/>
-    <w:lsdException w:name="Table Simple 1" w:semiHidden="1" w:unhideWhenUsed="1"/>
-    <w:lsdException w:name="Table Simple 2" w:semiHidden="1" w:unhideWhenUsed="1"/>
-    <w:lsdException w:name="Table Simple 3" w:semiHidden="1" w:unhideWhenUsed="1"/>
-    <w:lsdException w:name="Table Classic 1" w:semiHidden="1" w:unhideWhenUsed="1"/>
-    <w:lsdException w:name="Table Classic 2" w:semiHidden="1" w:unhideWhenUsed="1"/>
-    <w:lsdException w:name="Table Classic 3" w:semiHidden="1" w:unhideWhenUsed="1"/>
-    <w:lsdException w:name="Table Classic 4" w:semiHidden="1" w:unhideWhenUsed="1"/>
-    <w:lsdException w:name="Table Colorful 1" w:semiHidden="1" w:unhideWhenUsed="1"/>
-    <w:lsdException w:name="Table Colorful 2" w:semiHidden="1" w:unhideWhenUsed="1"/>
-    <w:lsdException w:name="Table Colorful 3" w:semiHidden="1" w:unhideWhenUsed="1"/>
-    <w:lsdException w:name="Table Columns 1" w:semiHidden="1" w:unhideWhenUsed="1"/>
-    <w:lsdException w:name="Table Columns 2" w:semiHidden="1" w:unhideWhenUsed="1"/>
-    <w:lsdException w:name="Table Columns 3" w:semiHidden="1" w:unhideWhenUsed="1"/>
-    <w:lsdException w:name="Table Columns 4" w:semiHidden="1" w:unhideWhenUsed="1"/>
-    <w:lsdException w:name="Table Columns 5" w:semiHidden="1" w:unhideWhenUsed="1"/>
-    <w:lsdException w:name="Table Grid 1" w:semiHidden="1" w:unhideWhenUsed="1"/>
-    <w:lsdException w:name="Table Grid 2" w:semiHidden="1" w:unhideWhenUsed="1"/>
-    <w:lsdException w:name="Table Grid 3" w:semiHidden="1" w:unhideWhenUsed="1"/>
-    <w:lsdException w:name="Table Grid 4" w:semiHidden="1" w:unhideWhenUsed="1"/>
-    <w:lsdException w:name="Table Grid 5" w:semiHidden="1" w:unhideWhenUsed="1"/>
-    <w:lsdException w:name="Table Grid 6" w:semiHidden="1" w:unhideWhenUsed="1"/>
-    <w:lsdException w:name="Table Grid 7" w:semiHidden="1" w:unhideWhenUsed="1"/>
-    <w:lsdException w:name="Table Grid 8" w:semiHidden="1" w:unhideWhenUsed="1"/>
-    <w:lsdException w:name="Table List 1" w:semiHidden="1" w:unhideWhenUsed="1"/>
-    <w:lsdException w:name="Table List 2" w:semiHidden="1" w:unhideWhenUsed="1"/>
-    <w:lsdException w:name="Table List 3" w:semiHidden="1" w:unhideWhenUsed="1"/>
-    <w:lsdException w:name="Table List 4" w:semiHidden="1" w:unhideWhenUsed="1"/>
-    <w:lsdException w:name="Table List 5" w:semiHidden="1" w:unhideWhenUsed="1"/>
-    <w:lsdException w:name="Table List 6" w:semiHidden="1" w:unhideWhenUsed="1"/>
-    <w:lsdException w:name="Table List 7" w:semiHidden="1" w:unhideWhenUsed="1"/>
-    <w:lsdException w:name="Table List 8" w:semiHidden="1" w:unhideWhenUsed="1"/>
-    <w:lsdException w:name="Table 3D effects 1" w:semiHidden="1" w:unhideWhenUsed="1"/>
-    <w:lsdException w:name="Table 3D effects 2" w:semiHidden="1" w:unhideWhenUsed="1"/>
-    <w:lsdException w:name="Table 3D effects 3" w:semiHidden="1" w:unhideWhenUsed="1"/>
-    <w:lsdException w:name="Table Contemporary" w:semiHidden="1" w:unhideWhenUsed="1"/>
-    <w:lsdException w:name="Table Elegant" w:semiHidden="1" w:unhideWhenUsed="1"/>
-    <w:lsdException w:name="Table Professional" w:semiHidden="1" w:unhideWhenUsed="1"/>
-    <w:lsdException w:name="Table Subtle 1" w:semiHidden="1" w:unhideWhenUsed="1"/>
-    <w:lsdException w:name="Table Subtle 2" w:semiHidden="1" w:unhideWhenUsed="1"/>
-    <w:lsdException w:name="Table Web 1" w:semiHidden="1" w:unhideWhenUsed="1"/>
-    <w:lsdException w:name="Table Web 2" w:semiHidden="1" w:unhideWhenUsed="1"/>
-    <w:lsdException w:name="Table Web 3" w:semiHidden="1" w:unhideWhenUsed="1"/>
-    <w:lsdException w:name="Balloon Text" w:semiHidden="1" w:unhideWhenUsed="1"/>
-    <w:lsdException w:name="Table Grid" w:uiPriority="39"/>
-    <w:lsdException w:name="Table Theme" w:semiHidden="1" w:unhideWhenUsed="1"/>
-    <w:lsdException w:name="Placeholder Text" w:semiHidden="1"/>
-    <w:lsdException w:name="No Spacing" w:uiPriority="1" w:qFormat="1"/>
-    <w:lsdException w:name="Light Shading" w:uiPriority="60"/>
-    <w:lsdException w:name="Light List" w:uiPriority="61"/>
-    <w:lsdException w:name="Light Grid" w:uiPriority="62"/>
-    <w:lsdException w:name="Medium Shading 1" w:uiPriority="63"/>
-    <w:lsdException w:name="Medium Shading 2" w:uiPriority="64"/>
-    <w:lsdException w:name="Medium List 1" w:uiPriority="65"/>
-    <w:lsdException w:name="Medium List 2" w:uiPriority="66"/>
-    <w:lsdException w:name="Medium Grid 1" w:uiPriority="67"/>
-    <w:lsdException w:name="Medium Grid 2" w:uiPriority="68"/>
-    <w:lsdException w:name="Medium Grid 3" w:uiPriority="69"/>
-    <w:lsdException w:name="Dark List" w:uiPriority="70"/>
-    <w:lsdException w:name="Colorful Shading" w:uiPriority="71"/>
-    <w:lsdException w:name="Colorful List" w:uiPriority="72"/>
-    <w:lsdException w:name="Colorful Grid" w:uiPriority="73"/>
-    <w:lsdException w:name="Light Shading Accent 1" w:uiPriority="60"/>
-    <w:lsdException w:name="Light List Accent 1" w:uiPriority="61"/>
-    <w:lsdException w:name="Light Grid Accent 1" w:uiPriority="62"/>
-    <w:lsdException w:name="Medium Shading 1 Accent 1" w:uiPriority="63"/>
-    <w:lsdException w:name="Medium Shading 2 Accent 1" w:uiPriority="64"/>
-    <w:lsdException w:name="Medium List 1 Accent 1" w:uiPriority="65"/>
-    <w:lsdException w:name="Revision" w:semiHidden="1"/>
-    <w:lsdException w:name="List Paragraph" w:uiPriority="34" w:qFormat="1"/>
-    <w:lsdException w:name="Quote" w:uiPriority="29" w:qFormat="1"/>
-    <w:lsdException w:name="Intense Quote" w:uiPriority="30" w:qFormat="1"/>
-    <w:lsdException w:name="Medium List 2 Accent 1" w:uiPriority="66"/>
-    <w:lsdException w:name="Medium Grid 1 Accent 1" w:uiPriority="67"/>
-    <w:lsdException w:name="Medium Grid 2 Accent 1" w:uiPriority="68"/>
-    <w:lsdException w:name="Medium Grid 3 Accent 1" w:uiPriority="69"/>
-    <w:lsdException w:name="Dark List Accent 1" w:uiPriority="70"/>
-    <w:lsdException w:name="Colorful Shading Accent 1" w:uiPriority="71"/>
-    <w:lsdException w:name="Colorful List Accent 1" w:uiPriority="72"/>
-    <w:lsdException w:name="Colorful Grid Accent 1" w:uiPriority="73"/>
-    <w:lsdException w:name="Light Shading Accent 2" w:uiPriority="60"/>
-    <w:lsdException w:name="Light List Accent 2" w:uiPriority="61"/>
-    <w:lsdException w:name="Light Grid Accent 2" w:uiPriority="62"/>
-    <w:lsdException w:name="Medium Shading 1 Accent 2" w:uiPriority="63"/>
-    <w:lsdException w:name="Medium Shading 2 Accent 2" w:uiPriority="64"/>
-    <w:lsdException w:name="Medium List 1 Accent 2" w:uiPriority="65"/>
-    <w:lsdException w:name="Medium List 2 Accent 2" w:uiPriority="66"/>
-    <w:lsdException w:name="Medium Grid 1 Accent 2" w:uiPriority="67"/>
-    <w:lsdException w:name="Medium Grid 2 Accent 2" w:uiPriority="68"/>
-    <w:lsdException w:name="Medium Grid 3 Accent 2" w:uiPriority="69"/>
-    <w:lsdException w:name="Dark List Accent 2" w:uiPriority="70"/>
-    <w:lsdException w:name="Colorful Shading Accent 2" w:uiPriority="71"/>
-    <w:lsdException w:name="Colorful List Accent 2" w:uiPriority="72"/>
-    <w:lsdException w:name="Colorful Grid Accent 2" w:uiPriority="73"/>
-    <w:lsdException w:name="Light Shading Accent 3" w:uiPriority="60"/>
-    <w:lsdException w:name="Light List Accent 3" w:uiPriority="61"/>
-    <w:lsdException w:name="Light Grid Accent 3" w:uiPriority="62"/>
-    <w:lsdException w:name="Medium Shading 1 Accent 3" w:uiPriority="63"/>
-    <w:lsdException w:name="Medium Shading 2 Accent 3" w:uiPriority="64"/>
-    <w:lsdException w:name="Medium List 1 Accent 3" w:uiPriority="65"/>
-    <w:lsdException w:name="Medium List 2 Accent 3" w:uiPriority="66"/>
-    <w:lsdException w:name="Medium Grid 1 Accent 3" w:uiPriority="67"/>
-    <w:lsdException w:name="Medium Grid 2 Accent 3" w:uiPriority="68"/>
-    <w:lsdException w:name="Medium Grid 3 Accent 3" w:uiPriority="69"/>
-    <w:lsdException w:name="Dark List Accent 3" w:uiPriority="70"/>
-    <w:lsdException w:name="Colorful Shading Accent 3" w:uiPriority="71"/>
-    <w:lsdException w:name="Colorful List Accent 3" w:uiPriority="72"/>
-    <w:lsdException w:name="Colorful Grid Accent 3" w:uiPriority="73"/>
-    <w:lsdException w:name="Light Shading Accent 4" w:uiPriority="60"/>
-    <w:lsdException w:name="Light List Accent 4" w:uiPriority="61"/>
-    <w:lsdException w:name="Light Grid Accent 4" w:uiPriority="62"/>
-    <w:lsdException w:name="Medium Shading 1 Accent 4" w:uiPriority="63"/>
-    <w:lsdException w:name="Medium Shading 2 Accent 4" w:uiPriority="64"/>
-    <w:lsdException w:name="Medium List 1 Accent 4" w:uiPriority="65"/>
-    <w:lsdException w:name="Medium List 2 Accent 4" w:uiPriority="66"/>
-    <w:lsdException w:name="Medium Grid 1 Accent 4" w:uiPriority="67"/>
-    <w:lsdException w:name="Medium Grid 2 Accent 4" w:uiPriority="68"/>
-    <w:lsdException w:name="Medium Grid 3 Accent 4" w:uiPriority="69"/>
-    <w:lsdException w:name="Dark List Accent 4" w:uiPriority="70"/>
-    <w:lsdException w:name="Colorful Shading Accent 4" w:uiPriority="71"/>
-    <w:lsdException w:name="Colorful List Accent 4" w:uiPriority="72"/>
-    <w:lsdException w:name="Colorful Grid Accent 4" w:uiPriority="73"/>
-    <w:lsdException w:name="Light Shading Accent 5" w:uiPriority="60"/>
-    <w:lsdException w:name="Light List Accent 5" w:uiPriority="61"/>
-    <w:lsdException w:name="Light Grid Accent 5" w:uiPriority="62"/>
-    <w:lsdException w:name="Medium Shading 1 Accent 5" w:uiPriority="63"/>
-    <w:lsdException w:name="Medium Shading 2 Accent 5" w:uiPriority="64"/>
-    <w:lsdException w:name="Medium List 1 Accent 5" w:uiPriority="65"/>
-    <w:lsdException w:name="Medium List 2 Accent 5" w:uiPriority="66"/>
-    <w:lsdException w:name="Medium Grid 1 Accent 5" w:uiPriority="67"/>
-    <w:lsdException w:name="Medium Grid 2 Accent 5" w:uiPriority="68"/>
-    <w:lsdException w:name="Medium Grid 3 Accent 5" w:uiPriority="69"/>
-    <w:lsdException w:name="Dark List Accent 5" w:uiPriority="70"/>
-    <w:lsdException w:name="Colorful Shading Accent 5" w:uiPriority="71"/>
-    <w:lsdException w:name="Colorful List Accent 5" w:uiPriority="72"/>
-    <w:lsdException w:name="Colorful Grid Accent 5" w:uiPriority="73"/>
-    <w:lsdException w:name="Light Shading Accent 6" w:uiPriority="60"/>
-    <w:lsdException w:name="Light List Accent 6" w:uiPriority="61"/>
-    <w:lsdException w:name="Light Grid Accent 6" w:uiPriority="62"/>
-    <w:lsdException w:name="Medium Shading 1 Accent 6" w:uiPriority="63"/>
-    <w:lsdException w:name="Medium Shading 2 Accent 6" w:uiPriority="64"/>
-    <w:lsdException w:name="Medium List 1 Accent 6" w:uiPriority="65"/>
-    <w:lsdException w:name="Medium List 2 Accent 6" w:uiPriority="66"/>
-    <w:lsdException w:name="Medium Grid 1 Accent 6" w:uiPriority="67"/>
-    <w:lsdException w:name="Medium Grid 2 Accent 6" w:uiPriority="68"/>
-    <w:lsdException w:name="Medium Grid 3 Accent 6" w:uiPriority="69"/>
-    <w:lsdException w:name="Dark List Accent 6" w:uiPriority="70"/>
-    <w:lsdException w:name="Colorful Shading Accent 6" w:uiPriority="71"/>
-    <w:lsdException w:name="Colorful List Accent 6" w:uiPriority="72"/>
-    <w:lsdException w:name="Colorful Grid Accent 6" w:uiPriority="73"/>
-    <w:lsdException w:name="Subtle Emphasis" w:uiPriority="19" w:qFormat="1"/>
-    <w:lsdException w:name="Intense Emphasis" w:uiPriority="21" w:qFormat="1"/>
-    <w:lsdException w:name="Subtle Reference" w:uiPriority="31" w:qFormat="1"/>
-    <w:lsdException w:name="Intense Reference" w:uiPriority="32" w:qFormat="1"/>
-    <w:lsdException w:name="Book Title" w:uiPriority="33" w:qFormat="1"/>
-    <w:lsdException w:name="Bibliography" w:semiHidden="1" w:uiPriority="37" w:unhideWhenUsed="1"/>
-    <w:lsdException w:name="TOC Heading" w:semiHidden="1" w:uiPriority="39" w:unhideWhenUsed="1" w:qFormat="1"/>
-    <w:lsdException w:name="Plain Table 1" w:uiPriority="41"/>
-    <w:lsdException w:name="Plain Table 2" w:uiPriority="42"/>
-    <w:lsdException w:name="Plain Table 3" w:uiPriority="43"/>
-    <w:lsdException w:name="Plain Table 4" w:uiPriority="44"/>
-    <w:lsdException w:name="Plain Table 5" w:uiPriority="45"/>
-    <w:lsdException w:name="Grid Table Light" w:uiPriority="40"/>
-    <w:lsdException w:name="Grid Table 1 Light" w:uiPriority="46"/>
-    <w:lsdException w:name="Grid Table 2" w:uiPriority="47"/>
-    <w:lsdException w:name="Grid Table 3" w:uiPriority="48"/>
-    <w:lsdException w:name="Grid Table 4" w:uiPriority="49"/>
-    <w:lsdException w:name="Grid Table 5 Dark" w:uiPriority="50"/>
-    <w:lsdException w:name="Grid Table 6 Colorful" w:uiPriority="51"/>
-    <w:lsdException w:name="Grid Table 7 Colorful" w:uiPriority="52"/>
-    <w:lsdException w:name="Grid Table 1 Light Accent 1" w:uiPriority="46"/>
-    <w:lsdException w:name="Grid Table 2 Accent 1" w:uiPriority="47"/>
-    <w:lsdException w:name="Grid Table 3 Accent 1" w:uiPriority="48"/>
-    <w:lsdException w:name="Grid Table 4 Accent 1" w:uiPriority="49"/>
-    <w:lsdException w:name="Grid Table 5 Dark Accent 1" w:uiPriority="50"/>
-    <w:lsdException w:name="Grid Table 6 Colorful Accent 1" w:uiPriority="51"/>
-    <w:lsdException w:name="Grid Table 7 Colorful Accent 1" w:uiPriority="52"/>
-    <w:lsdException w:name="Grid Table 1 Light Accent 2" w:uiPriority="46"/>
-    <w:lsdException w:name="Grid Table 2 Accent 2" w:uiPriority="47"/>
-    <w:lsdException w:name="Grid Table 3 Accent 2" w:uiPriority="48"/>
-    <w:lsdException w:name="Grid Table 4 Accent 2" w:uiPriority="49"/>
-    <w:lsdException w:name="Grid Table 5 Dark Accent 2" w:uiPriority="50"/>
-    <w:lsdException w:name="Grid Table 6 Colorful Accent 2" w:uiPriority="51"/>
-    <w:lsdException w:name="Grid Table 7 Colorful Accent 2" w:uiPriority="52"/>
-    <w:lsdException w:name="Grid Table 1 Light Accent 3" w:uiPriority="46"/>
-    <w:lsdException w:name="Grid Table 2 Accent 3" w:uiPriority="47"/>
-    <w:lsdException w:name="Grid Table 3 Accent 3" w:uiPriority="48"/>
-    <w:lsdException w:name="Grid Table 4 Accent 3" w:uiPriority="49"/>
-    <w:lsdException w:name="Grid Table 5 Dark Accent 3" w:uiPriority="50"/>
-    <w:lsdException w:name="Grid Table 6 Colorful Accent 3" w:uiPriority="51"/>
-    <w:lsdException w:name="Grid Table 7 Colorful Accent 3" w:uiPriority="52"/>
-    <w:lsdException w:name="Grid Table 1 Light Accent 4" w:uiPriority="46"/>
-    <w:lsdException w:name="Grid Table 2 Accent 4" w:uiPriority="47"/>
-    <w:lsdException w:name="Grid Table 3 Accent 4" w:uiPriority="48"/>
-    <w:lsdException w:name="Grid Table 4 Accent 4" w:uiPriority="49"/>
-    <w:lsdException w:name="Grid Table 5 Dark Accent 4" w:uiPriority="50"/>
-    <w:lsdException w:name="Grid Table 6 Colorful Accent 4" w:uiPriority="51"/>
-    <w:lsdException w:name="Grid Table 7 Colorful Accent 4" w:uiPriority="52"/>
-    <w:lsdException w:name="Grid Table 1 Light Accent 5" w:uiPriority="46"/>
-    <w:lsdException w:name="Grid Table 2 Accent 5" w:uiPriority="47"/>
-    <w:lsdException w:name="Grid Table 3 Accent 5" w:uiPriority="48"/>
-    <w:lsdException w:name="Grid Table 4 Accent 5" w:uiPriority="49"/>
-    <w:lsdException w:name="Grid Table 5 Dark Accent 5" w:uiPriority="50"/>
-    <w:lsdException w:name="Grid Table 6 Colorful Accent 5" w:uiPriority="51"/>
-    <w:lsdException w:name="Grid Table 7 Colorful Accent 5" w:uiPriority="52"/>
-    <w:lsdException w:name="Grid Table 1 Light Accent 6" w:uiPriority="46"/>
-    <w:lsdException w:name="Grid Table 2 Accent 6" w:uiPriority="47"/>
-    <w:lsdException w:name="Grid Table 3 Accent 6" w:uiPriority="48"/>
-    <w:lsdException w:name="Grid Table 4 Accent 6" w:uiPriority="49"/>
-    <w:lsdException w:name="Grid Table 5 Dark Accent 6" w:uiPriority="50"/>
-    <w:lsdException w:name="Grid Table 6 Colorful Accent 6" w:uiPriority="51"/>
-    <w:lsdException w:name="Grid Table 7 Colorful Accent 6" w:uiPriority="52"/>
-    <w:lsdException w:name="List Table 1 Light" w:uiPriority="46"/>
-    <w:lsdException w:name="List Table 2" w:uiPriority="47"/>
-    <w:lsdException w:name="List Table 3" w:uiPriority="48"/>
-    <w:lsdException w:name="List Table 4" w:uiPriority="49"/>
-    <w:lsdException w:name="List Table 5 Dark" w:uiPriority="50"/>
-    <w:lsdException w:name="List Table 6 Colorful" w:uiPriority="51"/>
-    <w:lsdException w:name="List Table 7 Colorful" w:uiPriority="52"/>
-    <w:lsdException w:name="List Table 1 Light Accent 1" w:uiPriority="46"/>
-    <w:lsdException w:name="List Table 2 Accent 1" w:uiPriority="47"/>
-    <w:lsdException w:name="List Table 3 Accent 1" w:uiPriority="48"/>
-    <w:lsdException w:name="List Table 4 Accent 1" w:uiPriority="49"/>
-    <w:lsdException w:name="List Table 5 Dark Accent 1" w:uiPriority="50"/>
-    <w:lsdException w:name="List Table 6 Colorful Accent 1" w:uiPriority="51"/>
-    <w:lsdException w:name="List Table 7 Colorful Accent 1" w:uiPriority="52"/>
-    <w:lsdException w:name="List Table 1 Light Accent 2" w:uiPriority="46"/>
-    <w:lsdException w:name="List Table 2 Accent 2" w:uiPriority="47"/>
-    <w:lsdException w:name="List Table 3 Accent 2" w:uiPriority="48"/>
-    <w:lsdException w:name="List Table 4 Accent 2" w:uiPriority="49"/>
-    <w:lsdException w:name="List Table 5 Dark Accent 2" w:uiPriority="50"/>
-    <w:lsdException w:name="List Table 6 Colorful Accent 2" w:uiPriority="51"/>
-    <w:lsdException w:name="List Table 7 Colorful Accent 2" w:uiPriority="52"/>
-    <w:lsdException w:name="List Table 1 Light Accent 3" w:uiPriority="46"/>
-    <w:lsdException w:name="List Table 2 Accent 3" w:uiPriority="47"/>
-    <w:lsdException w:name="List Table 3 Accent 3" w:uiPriority="48"/>
-    <w:lsdException w:name="List Table 4 Accent 3" w:uiPriority="49"/>
-    <w:lsdException w:name="List Table 5 Dark Accent 3" w:uiPriority="50"/>
-    <w:lsdException w:name="List Table 6 Colorful Accent 3" w:uiPriority="51"/>
-    <w:lsdException w:name="List Table 7 Colorful Accent 3" w:uiPriority="52"/>
-    <w:lsdException w:name="List Table 1 Light Accent 4" w:uiPriority="46"/>
-    <w:lsdException w:name="List Table 2 Accent 4" w:uiPriority="47"/>
-    <w:lsdException w:name="List Table 3 Accent 4" w:uiPriority="48"/>
-    <w:lsdException w:name="List Table 4 Accent 4" w:uiPriority="49"/>
-    <w:lsdException w:name="List Table 5 Dark Accent 4" w:uiPriority="50"/>
-    <w:lsdException w:name="List Table 6 Colorful Accent 4" w:uiPriority="51"/>
-    <w:lsdException w:name="List Table 7 Colorful Accent 4" w:uiPriority="52"/>
-    <w:lsdException w:name="List Table 1 Light Accent 5" w:uiPriority="46"/>
-    <w:lsdException w:name="List Table 2 Accent 5" w:uiPriority="47"/>
-    <w:lsdException w:name="List Table 3 Accent 5" w:uiPriority="48"/>
-    <w:lsdException w:name="List Table 4 Accent 5" w:uiPriority="49"/>
-    <w:lsdException w:name="List Table 5 Dark Accent 5" w:uiPriority="50"/>
-    <w:lsdException w:name="List Table 6 Colorful Accent 5" w:uiPriority="51"/>
-    <w:lsdException w:name="List Table 7 Colorful Accent 5" w:uiPriority="52"/>
-    <w:lsdException w:name="List Table 1 Light Accent 6" w:uiPriority="46"/>
-    <w:lsdException w:name="List Table 2 Accent 6" w:uiPriority="47"/>
-    <w:lsdException w:name="List Table 3 Accent 6" w:uiPriority="48"/>
-    <w:lsdException w:name="List Table 4 Accent 6" w:uiPriority="49"/>
-    <w:lsdException w:name="List Table 5 Dark Accent 6" w:uiPriority="50"/>
-    <w:lsdException w:name="List Table 6 Colorful Accent 6" w:uiPriority="51"/>
-    <w:lsdException w:name="List Table 7 Colorful Accent 6" w:uiPriority="52"/>
+  <w:latentStyles w:defLockedState="0" w:defUIPriority="99" w:defSemiHidden="1" w:defUnhideWhenUsed="1" w:defQFormat="0" w:count="267">
+    <w:lsdException w:name="Normal" w:semiHidden="0" w:uiPriority="0" w:unhideWhenUsed="0" w:qFormat="1"/>
+    <w:lsdException w:name="heading 1" w:semiHidden="0" w:uiPriority="9" w:unhideWhenUsed="0" w:qFormat="1"/>
+    <w:lsdException w:name="heading 2" w:uiPriority="9" w:qFormat="1"/>
+    <w:lsdException w:name="heading 3" w:uiPriority="9" w:qFormat="1"/>
+    <w:lsdException w:name="heading 4" w:uiPriority="9" w:qFormat="1"/>
+    <w:lsdException w:name="heading 5" w:uiPriority="9" w:qFormat="1"/>
+    <w:lsdException w:name="heading 6" w:uiPriority="9" w:qFormat="1"/>
+    <w:lsdException w:name="heading 7" w:uiPriority="9" w:qFormat="1"/>
+    <w:lsdException w:name="heading 8" w:uiPriority="9" w:qFormat="1"/>
+    <w:lsdException w:name="heading 9" w:uiPriority="9" w:qFormat="1"/>
+    <w:lsdException w:name="toc 1" w:uiPriority="39"/>
+    <w:lsdException w:name="toc 2" w:uiPriority="39"/>
+    <w:lsdException w:name="toc 3" w:uiPriority="39"/>
+    <w:lsdException w:name="toc 4" w:uiPriority="39"/>
+    <w:lsdException w:name="toc 5" w:uiPriority="39"/>
+    <w:lsdException w:name="toc 6" w:uiPriority="39"/>
+    <w:lsdException w:name="toc 7" w:uiPriority="39"/>
+    <w:lsdException w:name="toc 8" w:uiPriority="39"/>
+    <w:lsdException w:name="toc 9" w:uiPriority="39"/>
+    <w:lsdException w:name="caption" w:uiPriority="35" w:qFormat="1"/>
+    <w:lsdException w:name="Title" w:semiHidden="0" w:uiPriority="10" w:unhideWhenUsed="0" w:qFormat="1"/>
+    <w:lsdException w:name="Default Paragraph Font" w:uiPriority="1"/>
+    <w:lsdException w:name="Subtitle" w:semiHidden="0" w:uiPriority="11" w:unhideWhenUsed="0" w:qFormat="1"/>
+    <w:lsdException w:name="Strong" w:semiHidden="0" w:uiPriority="22" w:unhideWhenUsed="0" w:qFormat="1"/>
+    <w:lsdException w:name="Emphasis" w:semiHidden="0" w:uiPriority="20" w:unhideWhenUsed="0" w:qFormat="1"/>
+    <w:lsdException w:name="Table Grid" w:semiHidden="0" w:uiPriority="39" w:unhideWhenUsed="0"/>
+    <w:lsdException w:name="Placeholder Text" w:unhideWhenUsed="0"/>
+    <w:lsdException w:name="No Spacing" w:semiHidden="0" w:uiPriority="1" w:unhideWhenUsed="0" w:qFormat="1"/>
+    <w:lsdException w:name="Light Shading" w:semiHidden="0" w:uiPriority="60" w:unhideWhenUsed="0"/>
+    <w:lsdException w:name="Light List" w:semiHidden="0" w:uiPriority="61" w:unhideWhenUsed="0"/>
+    <w:lsdException w:name="Light Grid" w:semiHidden="0" w:uiPriority="62" w:unhideWhenUsed="0"/>
+    <w:lsdException w:name="Medium Shading 1" w:semiHidden="0" w:uiPriority="63" w:unhideWhenUsed="0"/>
+    <w:lsdException w:name="Medium Shading 2" w:semiHidden="0" w:uiPriority="64" w:unhideWhenUsed="0"/>
+    <w:lsdException w:name="Medium List 1" w:semiHidden="0" w:uiPriority="65" w:unhideWhenUsed="0"/>
+    <w:lsdException w:name="Medium List 2" w:semiHidden="0" w:uiPriority="66" w:unhideWhenUsed="0"/>
+    <w:lsdException w:name="Medium Grid 1" w:semiHidden="0" w:uiPriority="67" w:unhideWhenUsed="0"/>
+    <w:lsdException w:name="Medium Grid 2" w:semiHidden="0" w:uiPriority="68" w:unhideWhenUsed="0"/>
+    <w:lsdException w:name="Medium Grid 3" w:semiHidden="0" w:uiPriority="69" w:unhideWhenUsed="0"/>
+    <w:lsdException w:name="Dark List" w:semiHidden="0" w:uiPriority="70" w:unhideWhenUsed="0"/>
+    <w:lsdException w:name="Colorful Shading" w:semiHidden="0" w:uiPriority="71" w:unhideWhenUsed="0"/>
+    <w:lsdException w:name="Colorful List" w:semiHidden="0" w:uiPriority="72" w:unhideWhenUsed="0"/>
+    <w:lsdException w:name="Colorful Grid" w:semiHidden="0" w:uiPriority="73" w:unhideWhenUsed="0"/>
+    <w:lsdException w:name="Light Shading Accent 1" w:semiHidden="0" w:uiPriority="60" w:unhideWhenUsed="0"/>
+    <w:lsdException w:name="Light List Accent 1" w:semiHidden="0" w:uiPriority="61" w:unhideWhenUsed="0"/>
+    <w:lsdException w:name="Light Grid Accent 1" w:semiHidden="0" w:uiPriority="62" w:unhideWhenUsed="0"/>
+    <w:lsdException w:name="Medium Shading 1 Accent 1" w:semiHidden="0" w:uiPriority="63" w:unhideWhenUsed="0"/>
+    <w:lsdException w:name="Medium Shading 2 Accent 1" w:semiHidden="0" w:uiPriority="64" w:unhideWhenUsed="0"/>
+    <w:lsdException w:name="Medium List 1 Accent 1" w:semiHidden="0" w:uiPriority="65" w:unhideWhenUsed="0"/>
+    <w:lsdException w:name="Revision" w:unhideWhenUsed="0"/>
+    <w:lsdException w:name="List Paragraph" w:semiHidden="0" w:uiPriority="34" w:unhideWhenUsed="0" w:qFormat="1"/>
+    <w:lsdException w:name="Quote" w:semiHidden="0" w:uiPriority="29" w:unhideWhenUsed="0" w:qFormat="1"/>
+    <w:lsdException w:name="Intense Quote" w:semiHidden="0" w:uiPriority="30" w:unhideWhenUsed="0" w:qFormat="1"/>
+    <w:lsdException w:name="Medium List 2 Accent 1" w:semiHidden="0" w:uiPriority="66" w:unhideWhenUsed="0"/>
+    <w:lsdException w:name="Medium Grid 1 Accent 1" w:semiHidden="0" w:uiPriority="67" w:unhideWhenUsed="0"/>
+    <w:lsdException w:name="Medium Grid 2 Accent 1" w:semiHidden="0" w:uiPriority="68" w:unhideWhenUsed="0"/>
+    <w:lsdException w:name="Medium Grid 3 Accent 1" w:semiHidden="0" w:uiPriority="69" w:unhideWhenUsed="0"/>
+    <w:lsdException w:name="Dark List Accent 1" w:semiHidden="0" w:uiPriority="70" w:unhideWhenUsed="0"/>
+    <w:lsdException w:name="Colorful Shading Accent 1" w:semiHidden="0" w:uiPriority="71" w:unhideWhenUsed="0"/>
+    <w:lsdException w:name="Colorful List Accent 1" w:semiHidden="0" w:uiPriority="72" w:unhideWhenUsed="0"/>
+    <w:lsdException w:name="Colorful Grid Accent 1" w:semiHidden="0" w:uiPriority="73" w:unhideWhenUsed="0"/>
+    <w:lsdException w:name="Light Shading Accent 2" w:semiHidden="0" w:uiPriority="60" w:unhideWhenUsed="0"/>
+    <w:lsdException w:name="Light List Accent 2" w:semiHidden="0" w:uiPriority="61" w:unhideWhenUsed="0"/>
+    <w:lsdException w:name="Light Grid Accent 2" w:semiHidden="0" w:uiPriority="62" w:unhideWhenUsed="0"/>
+    <w:lsdException w:name="Medium Shading 1 Accent 2" w:semiHidden="0" w:uiPriority="63" w:unhideWhenUsed="0"/>
+    <w:lsdException w:name="Medium Shading 2 Accent 2" w:semiHidden="0" w:uiPriority="64" w:unhideWhenUsed="0"/>
+    <w:lsdException w:name="Medium List 1 Accent 2" w:semiHidden="0" w:uiPriority="65" w:unhideWhenUsed="0"/>
+    <w:lsdException w:name="Medium List 2 Accent 2" w:semiHidden="0" w:uiPriority="66" w:unhideWhenUsed="0"/>
+    <w:lsdException w:name="Medium Grid 1 Accent 2" w:semiHidden="0" w:uiPriority="67" w:unhideWhenUsed="0"/>
+    <w:lsdException w:name="Medium Grid 2 Accent 2" w:semiHidden="0" w:uiPriority="68" w:unhideWhenUsed="0"/>
+    <w:lsdException w:name="Medium Grid 3 Accent 2" w:semiHidden="0" w:uiPriority="69" w:unhideWhenUsed="0"/>
+    <w:lsdException w:name="Dark List Accent 2" w:semiHidden="0" w:uiPriority="70" w:unhideWhenUsed="0"/>
+    <w:lsdException w:name="Colorful Shading Accent 2" w:semiHidden="0" w:uiPriority="71" w:unhideWhenUsed="0"/>
+    <w:lsdException w:name="Colorful List Accent 2" w:semiHidden="0" w:uiPriority="72" w:unhideWhenUsed="0"/>
+    <w:lsdException w:name="Colorful Grid Accent 2" w:semiHidden="0" w:uiPriority="73" w:unhideWhenUsed="0"/>
+    <w:lsdException w:name="Light Shading Accent 3" w:semiHidden="0" w:uiPriority="60" w:unhideWhenUsed="0"/>
+    <w:lsdException w:name="Light List Accent 3" w:semiHidden="0" w:uiPriority="61" w:unhideWhenUsed="0"/>
+    <w:lsdException w:name="Light Grid Accent 3" w:semiHidden="0" w:uiPriority="62" w:unhideWhenUsed="0"/>
+    <w:lsdException w:name="Medium Shading 1 Accent 3" w:semiHidden="0" w:uiPriority="63" w:unhideWhenUsed="0"/>
+    <w:lsdException w:name="Medium Shading 2 Accent 3" w:semiHidden="0" w:uiPriority="64" w:unhideWhenUsed="0"/>
+    <w:lsdException w:name="Medium List 1 Accent 3" w:semiHidden="0" w:uiPriority="65" w:unhideWhenUsed="0"/>
+    <w:lsdException w:name="Medium List 2 Accent 3" w:semiHidden="0" w:uiPriority="66" w:unhideWhenUsed="0"/>
+    <w:lsdException w:name="Medium Grid 1 Accent 3" w:semiHidden="0" w:uiPriority="67" w:unhideWhenUsed="0"/>
+    <w:lsdException w:name="Medium Grid 2 Accent 3" w:semiHidden="0" w:uiPriority="68" w:unhideWhenUsed="0"/>
+    <w:lsdException w:name="Medium Grid 3 Accent 3" w:semiHidden="0" w:uiPriority="69" w:unhideWhenUsed="0"/>
+    <w:lsdException w:name="Dark List Accent 3" w:semiHidden="0" w:uiPriority="70" w:unhideWhenUsed="0"/>
+    <w:lsdException w:name="Colorful Shading Accent 3" w:semiHidden="0" w:uiPriority="71" w:unhideWhenUsed="0"/>
+    <w:lsdException w:name="Colorful List Accent 3" w:semiHidden="0" w:uiPriority="72" w:unhideWhenUsed="0"/>
+    <w:lsdException w:name="Colorful Grid Accent 3" w:semiHidden="0" w:uiPriority="73" w:unhideWhenUsed="0"/>
+    <w:lsdException w:name="Light Shading Accent 4" w:semiHidden="0" w:uiPriority="60" w:unhideWhenUsed="0"/>
+    <w:lsdException w:name="Light List Accent 4" w:semiHidden="0" w:uiPriority="61" w:unhideWhenUsed="0"/>
+    <w:lsdException w:name="Light Grid Accent 4" w:semiHidden="0" w:uiPriority="62" w:unhideWhenUsed="0"/>
+    <w:lsdException w:name="Medium Shading 1 Accent 4" w:semiHidden="0" w:uiPriority="63" w:unhideWhenUsed="0"/>
+    <w:lsdException w:name="Medium Shading 2 Accent 4" w:semiHidden="0" w:uiPriority="64" w:unhideWhenUsed="0"/>
+    <w:lsdException w:name="Medium List 1 Accent 4" w:semiHidden="0" w:uiPriority="65" w:unhideWhenUsed="0"/>
+    <w:lsdException w:name="Medium List 2 Accent 4" w:semiHidden="0" w:uiPriority="66" w:unhideWhenUsed="0"/>
+    <w:lsdException w:name="Medium Grid 1 Accent 4" w:semiHidden="0" w:uiPriority="67" w:unhideWhenUsed="0"/>
+    <w:lsdException w:name="Medium Grid 2 Accent 4" w:semiHidden="0" w:uiPriority="68" w:unhideWhenUsed="0"/>
+    <w:lsdException w:name="Medium Grid 3 Accent 4" w:semiHidden="0" w:uiPriority="69" w:unhideWhenUsed="0"/>
+    <w:lsdException w:name="Dark List Accent 4" w:semiHidden="0" w:uiPriority="70" w:unhideWhenUsed="0"/>
+    <w:lsdException w:name="Colorful Shading Accent 4" w:semiHidden="0" w:uiPriority="71" w:unhideWhenUsed="0"/>
+    <w:lsdException w:name="Colorful List Accent 4" w:semiHidden="0" w:uiPriority="72" w:unhideWhenUsed="0"/>
+    <w:lsdException w:name="Colorful Grid Accent 4" w:semiHidden="0" w:uiPriority="73" w:unhideWhenUsed="0"/>
+    <w:lsdException w:name="Light Shading Accent 5" w:semiHidden="0" w:uiPriority="60" w:unhideWhenUsed="0"/>
+    <w:lsdException w:name="Light List Accent 5" w:semiHidden="0" w:uiPriority="61" w:unhideWhenUsed="0"/>
+    <w:lsdException w:name="Light Grid Accent 5" w:semiHidden="0" w:uiPriority="62" w:unhideWhenUsed="0"/>
+    <w:lsdException w:name="Medium Shading 1 Accent 5" w:semiHidden="0" w:uiPriority="63" w:unhideWhenUsed="0"/>
+    <w:lsdException w:name="Medium Shading 2 Accent 5" w:semiHidden="0" w:uiPriority="64" w:unhideWhenUsed="0"/>
+    <w:lsdException w:name="Medium List 1 Accent 5" w:semiHidden="0" w:uiPriority="65" w:unhideWhenUsed="0"/>
+    <w:lsdException w:name="Medium List 2 Accent 5" w:semiHidden="0" w:uiPriority="66" w:unhideWhenUsed="0"/>
+    <w:lsdException w:name="Medium Grid 1 Accent 5" w:semiHidden="0" w:uiPriority="67" w:unhideWhenUsed="0"/>
+    <w:lsdException w:name="Medium Grid 2 Accent 5" w:semiHidden="0" w:uiPriority="68" w:unhideWhenUsed="0"/>
+    <w:lsdException w:name="Medium Grid 3 Accent 5" w:semiHidden="0" w:uiPriority="69" w:unhideWhenUsed="0"/>
+    <w:lsdException w:name="Dark List Accent 5" w:semiHidden="0" w:uiPriority="70" w:unhideWhenUsed="0"/>
+    <w:lsdException w:name="Colorful Shading Accent 5" w:semiHidden="0" w:uiPriority="71" w:unhideWhenUsed="0"/>
+    <w:lsdException w:name="Colorful List Accent 5" w:semiHidden="0" w:uiPriority="72" w:unhideWhenUsed="0"/>
+    <w:lsdException w:name="Colorful Grid Accent 5" w:semiHidden="0" w:uiPriority="73" w:unhideWhenUsed="0"/>
+    <w:lsdException w:name="Light Shading Accent 6" w:semiHidden="0" w:uiPriority="60" w:unhideWhenUsed="0"/>
+    <w:lsdException w:name="Light List Accent 6" w:semiHidden="0" w:uiPriority="61" w:unhideWhenUsed="0"/>
+    <w:lsdException w:name="Light Grid Accent 6" w:semiHidden="0" w:uiPriority="62" w:unhideWhenUsed="0"/>
+    <w:lsdException w:name="Medium Shading 1 Accent 6" w:semiHidden="0" w:uiPriority="63" w:unhideWhenUsed="0"/>
+    <w:lsdException w:name="Medium Shading 2 Accent 6" w:semiHidden="0" w:uiPriority="64" w:unhideWhenUsed="0"/>
+    <w:lsdException w:name="Medium List 1 Accent 6" w:semiHidden="0" w:uiPriority="65" w:unhideWhenUsed="0"/>
+    <w:lsdException w:name="Medium List 2 Accent 6" w:semiHidden="0" w:uiPriority="66" w:unhideWhenUsed="0"/>
+    <w:lsdException w:name="Medium Grid 1 Accent 6" w:semiHidden="0" w:uiPriority="67" w:unhideWhenUsed="0"/>
+    <w:lsdException w:name="Medium Grid 2 Accent 6" w:semiHidden="0" w:uiPriority="68" w:unhideWhenUsed="0"/>
+    <w:lsdException w:name="Medium Grid 3 Accent 6" w:semiHidden="0" w:uiPriority="69" w:unhideWhenUsed="0"/>
+    <w:lsdException w:name="Dark List Accent 6" w:semiHidden="0" w:uiPriority="70" w:unhideWhenUsed="0"/>
+    <w:lsdException w:name="Colorful Shading Accent 6" w:semiHidden="0" w:uiPriority="71" w:unhideWhenUsed="0"/>
+    <w:lsdException w:name="Colorful List Accent 6" w:semiHidden="0" w:uiPriority="72" w:unhideWhenUsed="0"/>
+    <w:lsdException w:name="Colorful Grid Accent 6" w:semiHidden="0" w:uiPriority="73" w:unhideWhenUsed="0"/>
+    <w:lsdException w:name="Subtle Emphasis" w:semiHidden="0" w:uiPriority="19" w:unhideWhenUsed="0" w:qFormat="1"/>
+    <w:lsdException w:name="Intense Emphasis" w:semiHidden="0" w:uiPriority="21" w:unhideWhenUsed="0" w:qFormat="1"/>
+    <w:lsdException w:name="Subtle Reference" w:semiHidden="0" w:uiPriority="31" w:unhideWhenUsed="0" w:qFormat="1"/>
+    <w:lsdException w:name="Intense Reference" w:semiHidden="0" w:uiPriority="32" w:unhideWhenUsed="0" w:qFormat="1"/>
+    <w:lsdException w:name="Book Title" w:semiHidden="0" w:uiPriority="33" w:unhideWhenUsed="0" w:qFormat="1"/>
+    <w:lsdException w:name="Bibliography" w:uiPriority="37"/>
+    <w:lsdException w:name="TOC Heading" w:uiPriority="39" w:qFormat="1"/>
   </w:latentStyles>
   <w:style w:type="paragraph" w:default="1" w:styleId="Normal">
     <w:name w:val="Normal"/>
@@ -14957,6 +15124,7 @@
       <w:spacing w:after="0" w:line="240" w:lineRule="auto"/>
     </w:pPr>
     <w:tblPr>
+      <w:tblInd w:w="0" w:type="dxa"/>
       <w:tblBorders>
         <w:top w:val="single" w:sz="4" w:space="0" w:color="auto"/>
         <w:left w:val="single" w:sz="4" w:space="0" w:color="auto"/>
@@ -14965,6 +15133,12 @@
         <w:insideH w:val="single" w:sz="4" w:space="0" w:color="auto"/>
         <w:insideV w:val="single" w:sz="4" w:space="0" w:color="auto"/>
       </w:tblBorders>
+      <w:tblCellMar>
+        <w:top w:w="0" w:type="dxa"/>
+        <w:left w:w="108" w:type="dxa"/>
+        <w:bottom w:w="0" w:type="dxa"/>
+        <w:right w:w="108" w:type="dxa"/>
+      </w:tblCellMar>
     </w:tblPr>
   </w:style>
   <w:style w:type="paragraph" w:styleId="HTMLPreformatted">
@@ -15011,6 +15185,339 @@
       <w:rFonts w:ascii="Courier New" w:eastAsia="Times New Roman" w:hAnsi="Courier New" w:cs="Courier New"/>
       <w:sz w:val="20"/>
       <w:szCs w:val="20"/>
+    </w:rPr>
+  </w:style>
+  <w:style w:type="paragraph" w:styleId="BalloonText">
+    <w:name w:val="Balloon Text"/>
+    <w:basedOn w:val="Normal"/>
+    <w:link w:val="BalloonTextChar"/>
+    <w:uiPriority w:val="99"/>
+    <w:semiHidden/>
+    <w:unhideWhenUsed/>
+    <w:rsid w:val="003D1094"/>
+    <w:pPr>
+      <w:spacing w:after="0" w:line="240" w:lineRule="auto"/>
+    </w:pPr>
+    <w:rPr>
+      <w:rFonts w:ascii="Tahoma" w:hAnsi="Tahoma" w:cs="Tahoma"/>
+      <w:sz w:val="16"/>
+      <w:szCs w:val="16"/>
+    </w:rPr>
+  </w:style>
+  <w:style w:type="character" w:customStyle="1" w:styleId="BalloonTextChar">
+    <w:name w:val="Balloon Text Char"/>
+    <w:basedOn w:val="DefaultParagraphFont"/>
+    <w:link w:val="BalloonText"/>
+    <w:uiPriority w:val="99"/>
+    <w:semiHidden/>
+    <w:rsid w:val="003D1094"/>
+    <w:rPr>
+      <w:rFonts w:ascii="Tahoma" w:hAnsi="Tahoma" w:cs="Tahoma"/>
+      <w:sz w:val="16"/>
+      <w:szCs w:val="16"/>
+    </w:rPr>
+  </w:style>
+</w:styles>
+</file>
+
+<file path=word/stylesWithEffects.xml><?xml version="1.0" encoding="utf-8"?>
+<w:styles xmlns:wpc="http://schemas.microsoft.com/office/word/2010/wordprocessingCanvas" xmlns:mc="http://schemas.openxmlformats.org/markup-compatibility/2006" xmlns:o="urn:schemas-microsoft-com:office:office" xmlns:r="http://schemas.openxmlformats.org/officeDocument/2006/relationships" xmlns:m="http://schemas.openxmlformats.org/officeDocument/2006/math" xmlns:v="urn:schemas-microsoft-com:vml" xmlns:wp14="http://schemas.microsoft.com/office/word/2010/wordprocessingDrawing" xmlns:wp="http://schemas.openxmlformats.org/drawingml/2006/wordprocessingDrawing" xmlns:w10="urn:schemas-microsoft-com:office:word" xmlns:w="http://schemas.openxmlformats.org/wordprocessingml/2006/main" xmlns:w14="http://schemas.microsoft.com/office/word/2010/wordml" xmlns:wpg="http://schemas.microsoft.com/office/word/2010/wordprocessingGroup" xmlns:wpi="http://schemas.microsoft.com/office/word/2010/wordprocessingInk" xmlns:wne="http://schemas.microsoft.com/office/word/2006/wordml" xmlns:wps="http://schemas.microsoft.com/office/word/2010/wordprocessingShape" mc:Ignorable="w14 wp14">
+  <w:docDefaults>
+    <w:rPrDefault>
+      <w:rPr>
+        <w:rFonts w:asciiTheme="minorHAnsi" w:eastAsiaTheme="minorHAnsi" w:hAnsiTheme="minorHAnsi" w:cstheme="minorBidi"/>
+        <w:sz w:val="22"/>
+        <w:szCs w:val="22"/>
+        <w:lang w:val="en-US" w:eastAsia="en-US" w:bidi="ar-SA"/>
+      </w:rPr>
+    </w:rPrDefault>
+    <w:pPrDefault>
+      <w:pPr>
+        <w:spacing w:after="160" w:line="259" w:lineRule="auto"/>
+      </w:pPr>
+    </w:pPrDefault>
+  </w:docDefaults>
+  <w:latentStyles w:defLockedState="0" w:defUIPriority="99" w:defSemiHidden="1" w:defUnhideWhenUsed="1" w:defQFormat="0" w:count="267">
+    <w:lsdException w:name="Normal" w:semiHidden="0" w:uiPriority="0" w:unhideWhenUsed="0" w:qFormat="1"/>
+    <w:lsdException w:name="heading 1" w:semiHidden="0" w:uiPriority="9" w:unhideWhenUsed="0" w:qFormat="1"/>
+    <w:lsdException w:name="heading 2" w:uiPriority="9" w:qFormat="1"/>
+    <w:lsdException w:name="heading 3" w:uiPriority="9" w:qFormat="1"/>
+    <w:lsdException w:name="heading 4" w:uiPriority="9" w:qFormat="1"/>
+    <w:lsdException w:name="heading 5" w:uiPriority="9" w:qFormat="1"/>
+    <w:lsdException w:name="heading 6" w:uiPriority="9" w:qFormat="1"/>
+    <w:lsdException w:name="heading 7" w:uiPriority="9" w:qFormat="1"/>
+    <w:lsdException w:name="heading 8" w:uiPriority="9" w:qFormat="1"/>
+    <w:lsdException w:name="heading 9" w:uiPriority="9" w:qFormat="1"/>
+    <w:lsdException w:name="toc 1" w:uiPriority="39"/>
+    <w:lsdException w:name="toc 2" w:uiPriority="39"/>
+    <w:lsdException w:name="toc 3" w:uiPriority="39"/>
+    <w:lsdException w:name="toc 4" w:uiPriority="39"/>
+    <w:lsdException w:name="toc 5" w:uiPriority="39"/>
+    <w:lsdException w:name="toc 6" w:uiPriority="39"/>
+    <w:lsdException w:name="toc 7" w:uiPriority="39"/>
+    <w:lsdException w:name="toc 8" w:uiPriority="39"/>
+    <w:lsdException w:name="toc 9" w:uiPriority="39"/>
+    <w:lsdException w:name="caption" w:uiPriority="35" w:qFormat="1"/>
+    <w:lsdException w:name="Title" w:semiHidden="0" w:uiPriority="10" w:unhideWhenUsed="0" w:qFormat="1"/>
+    <w:lsdException w:name="Default Paragraph Font" w:uiPriority="1"/>
+    <w:lsdException w:name="Subtitle" w:semiHidden="0" w:uiPriority="11" w:unhideWhenUsed="0" w:qFormat="1"/>
+    <w:lsdException w:name="Strong" w:semiHidden="0" w:uiPriority="22" w:unhideWhenUsed="0" w:qFormat="1"/>
+    <w:lsdException w:name="Emphasis" w:semiHidden="0" w:uiPriority="20" w:unhideWhenUsed="0" w:qFormat="1"/>
+    <w:lsdException w:name="Table Grid" w:semiHidden="0" w:uiPriority="39" w:unhideWhenUsed="0"/>
+    <w:lsdException w:name="Placeholder Text" w:unhideWhenUsed="0"/>
+    <w:lsdException w:name="No Spacing" w:semiHidden="0" w:uiPriority="1" w:unhideWhenUsed="0" w:qFormat="1"/>
+    <w:lsdException w:name="Light Shading" w:semiHidden="0" w:uiPriority="60" w:unhideWhenUsed="0"/>
+    <w:lsdException w:name="Light List" w:semiHidden="0" w:uiPriority="61" w:unhideWhenUsed="0"/>
+    <w:lsdException w:name="Light Grid" w:semiHidden="0" w:uiPriority="62" w:unhideWhenUsed="0"/>
+    <w:lsdException w:name="Medium Shading 1" w:semiHidden="0" w:uiPriority="63" w:unhideWhenUsed="0"/>
+    <w:lsdException w:name="Medium Shading 2" w:semiHidden="0" w:uiPriority="64" w:unhideWhenUsed="0"/>
+    <w:lsdException w:name="Medium List 1" w:semiHidden="0" w:uiPriority="65" w:unhideWhenUsed="0"/>
+    <w:lsdException w:name="Medium List 2" w:semiHidden="0" w:uiPriority="66" w:unhideWhenUsed="0"/>
+    <w:lsdException w:name="Medium Grid 1" w:semiHidden="0" w:uiPriority="67" w:unhideWhenUsed="0"/>
+    <w:lsdException w:name="Medium Grid 2" w:semiHidden="0" w:uiPriority="68" w:unhideWhenUsed="0"/>
+    <w:lsdException w:name="Medium Grid 3" w:semiHidden="0" w:uiPriority="69" w:unhideWhenUsed="0"/>
+    <w:lsdException w:name="Dark List" w:semiHidden="0" w:uiPriority="70" w:unhideWhenUsed="0"/>
+    <w:lsdException w:name="Colorful Shading" w:semiHidden="0" w:uiPriority="71" w:unhideWhenUsed="0"/>
+    <w:lsdException w:name="Colorful List" w:semiHidden="0" w:uiPriority="72" w:unhideWhenUsed="0"/>
+    <w:lsdException w:name="Colorful Grid" w:semiHidden="0" w:uiPriority="73" w:unhideWhenUsed="0"/>
+    <w:lsdException w:name="Light Shading Accent 1" w:semiHidden="0" w:uiPriority="60" w:unhideWhenUsed="0"/>
+    <w:lsdException w:name="Light List Accent 1" w:semiHidden="0" w:uiPriority="61" w:unhideWhenUsed="0"/>
+    <w:lsdException w:name="Light Grid Accent 1" w:semiHidden="0" w:uiPriority="62" w:unhideWhenUsed="0"/>
+    <w:lsdException w:name="Medium Shading 1 Accent 1" w:semiHidden="0" w:uiPriority="63" w:unhideWhenUsed="0"/>
+    <w:lsdException w:name="Medium Shading 2 Accent 1" w:semiHidden="0" w:uiPriority="64" w:unhideWhenUsed="0"/>
+    <w:lsdException w:name="Medium List 1 Accent 1" w:semiHidden="0" w:uiPriority="65" w:unhideWhenUsed="0"/>
+    <w:lsdException w:name="Revision" w:unhideWhenUsed="0"/>
+    <w:lsdException w:name="List Paragraph" w:semiHidden="0" w:uiPriority="34" w:unhideWhenUsed="0" w:qFormat="1"/>
+    <w:lsdException w:name="Quote" w:semiHidden="0" w:uiPriority="29" w:unhideWhenUsed="0" w:qFormat="1"/>
+    <w:lsdException w:name="Intense Quote" w:semiHidden="0" w:uiPriority="30" w:unhideWhenUsed="0" w:qFormat="1"/>
+    <w:lsdException w:name="Medium List 2 Accent 1" w:semiHidden="0" w:uiPriority="66" w:unhideWhenUsed="0"/>
+    <w:lsdException w:name="Medium Grid 1 Accent 1" w:semiHidden="0" w:uiPriority="67" w:unhideWhenUsed="0"/>
+    <w:lsdException w:name="Medium Grid 2 Accent 1" w:semiHidden="0" w:uiPriority="68" w:unhideWhenUsed="0"/>
+    <w:lsdException w:name="Medium Grid 3 Accent 1" w:semiHidden="0" w:uiPriority="69" w:unhideWhenUsed="0"/>
+    <w:lsdException w:name="Dark List Accent 1" w:semiHidden="0" w:uiPriority="70" w:unhideWhenUsed="0"/>
+    <w:lsdException w:name="Colorful Shading Accent 1" w:semiHidden="0" w:uiPriority="71" w:unhideWhenUsed="0"/>
+    <w:lsdException w:name="Colorful List Accent 1" w:semiHidden="0" w:uiPriority="72" w:unhideWhenUsed="0"/>
+    <w:lsdException w:name="Colorful Grid Accent 1" w:semiHidden="0" w:uiPriority="73" w:unhideWhenUsed="0"/>
+    <w:lsdException w:name="Light Shading Accent 2" w:semiHidden="0" w:uiPriority="60" w:unhideWhenUsed="0"/>
+    <w:lsdException w:name="Light List Accent 2" w:semiHidden="0" w:uiPriority="61" w:unhideWhenUsed="0"/>
+    <w:lsdException w:name="Light Grid Accent 2" w:semiHidden="0" w:uiPriority="62" w:unhideWhenUsed="0"/>
+    <w:lsdException w:name="Medium Shading 1 Accent 2" w:semiHidden="0" w:uiPriority="63" w:unhideWhenUsed="0"/>
+    <w:lsdException w:name="Medium Shading 2 Accent 2" w:semiHidden="0" w:uiPriority="64" w:unhideWhenUsed="0"/>
+    <w:lsdException w:name="Medium List 1 Accent 2" w:semiHidden="0" w:uiPriority="65" w:unhideWhenUsed="0"/>
+    <w:lsdException w:name="Medium List 2 Accent 2" w:semiHidden="0" w:uiPriority="66" w:unhideWhenUsed="0"/>
+    <w:lsdException w:name="Medium Grid 1 Accent 2" w:semiHidden="0" w:uiPriority="67" w:unhideWhenUsed="0"/>
+    <w:lsdException w:name="Medium Grid 2 Accent 2" w:semiHidden="0" w:uiPriority="68" w:unhideWhenUsed="0"/>
+    <w:lsdException w:name="Medium Grid 3 Accent 2" w:semiHidden="0" w:uiPriority="69" w:unhideWhenUsed="0"/>
+    <w:lsdException w:name="Dark List Accent 2" w:semiHidden="0" w:uiPriority="70" w:unhideWhenUsed="0"/>
+    <w:lsdException w:name="Colorful Shading Accent 2" w:semiHidden="0" w:uiPriority="71" w:unhideWhenUsed="0"/>
+    <w:lsdException w:name="Colorful List Accent 2" w:semiHidden="0" w:uiPriority="72" w:unhideWhenUsed="0"/>
+    <w:lsdException w:name="Colorful Grid Accent 2" w:semiHidden="0" w:uiPriority="73" w:unhideWhenUsed="0"/>
+    <w:lsdException w:name="Light Shading Accent 3" w:semiHidden="0" w:uiPriority="60" w:unhideWhenUsed="0"/>
+    <w:lsdException w:name="Light List Accent 3" w:semiHidden="0" w:uiPriority="61" w:unhideWhenUsed="0"/>
+    <w:lsdException w:name="Light Grid Accent 3" w:semiHidden="0" w:uiPriority="62" w:unhideWhenUsed="0"/>
+    <w:lsdException w:name="Medium Shading 1 Accent 3" w:semiHidden="0" w:uiPriority="63" w:unhideWhenUsed="0"/>
+    <w:lsdException w:name="Medium Shading 2 Accent 3" w:semiHidden="0" w:uiPriority="64" w:unhideWhenUsed="0"/>
+    <w:lsdException w:name="Medium List 1 Accent 3" w:semiHidden="0" w:uiPriority="65" w:unhideWhenUsed="0"/>
+    <w:lsdException w:name="Medium List 2 Accent 3" w:semiHidden="0" w:uiPriority="66" w:unhideWhenUsed="0"/>
+    <w:lsdException w:name="Medium Grid 1 Accent 3" w:semiHidden="0" w:uiPriority="67" w:unhideWhenUsed="0"/>
+    <w:lsdException w:name="Medium Grid 2 Accent 3" w:semiHidden="0" w:uiPriority="68" w:unhideWhenUsed="0"/>
+    <w:lsdException w:name="Medium Grid 3 Accent 3" w:semiHidden="0" w:uiPriority="69" w:unhideWhenUsed="0"/>
+    <w:lsdException w:name="Dark List Accent 3" w:semiHidden="0" w:uiPriority="70" w:unhideWhenUsed="0"/>
+    <w:lsdException w:name="Colorful Shading Accent 3" w:semiHidden="0" w:uiPriority="71" w:unhideWhenUsed="0"/>
+    <w:lsdException w:name="Colorful List Accent 3" w:semiHidden="0" w:uiPriority="72" w:unhideWhenUsed="0"/>
+    <w:lsdException w:name="Colorful Grid Accent 3" w:semiHidden="0" w:uiPriority="73" w:unhideWhenUsed="0"/>
+    <w:lsdException w:name="Light Shading Accent 4" w:semiHidden="0" w:uiPriority="60" w:unhideWhenUsed="0"/>
+    <w:lsdException w:name="Light List Accent 4" w:semiHidden="0" w:uiPriority="61" w:unhideWhenUsed="0"/>
+    <w:lsdException w:name="Light Grid Accent 4" w:semiHidden="0" w:uiPriority="62" w:unhideWhenUsed="0"/>
+    <w:lsdException w:name="Medium Shading 1 Accent 4" w:semiHidden="0" w:uiPriority="63" w:unhideWhenUsed="0"/>
+    <w:lsdException w:name="Medium Shading 2 Accent 4" w:semiHidden="0" w:uiPriority="64" w:unhideWhenUsed="0"/>
+    <w:lsdException w:name="Medium List 1 Accent 4" w:semiHidden="0" w:uiPriority="65" w:unhideWhenUsed="0"/>
+    <w:lsdException w:name="Medium List 2 Accent 4" w:semiHidden="0" w:uiPriority="66" w:unhideWhenUsed="0"/>
+    <w:lsdException w:name="Medium Grid 1 Accent 4" w:semiHidden="0" w:uiPriority="67" w:unhideWhenUsed="0"/>
+    <w:lsdException w:name="Medium Grid 2 Accent 4" w:semiHidden="0" w:uiPriority="68" w:unhideWhenUsed="0"/>
+    <w:lsdException w:name="Medium Grid 3 Accent 4" w:semiHidden="0" w:uiPriority="69" w:unhideWhenUsed="0"/>
+    <w:lsdException w:name="Dark List Accent 4" w:semiHidden="0" w:uiPriority="70" w:unhideWhenUsed="0"/>
+    <w:lsdException w:name="Colorful Shading Accent 4" w:semiHidden="0" w:uiPriority="71" w:unhideWhenUsed="0"/>
+    <w:lsdException w:name="Colorful List Accent 4" w:semiHidden="0" w:uiPriority="72" w:unhideWhenUsed="0"/>
+    <w:lsdException w:name="Colorful Grid Accent 4" w:semiHidden="0" w:uiPriority="73" w:unhideWhenUsed="0"/>
+    <w:lsdException w:name="Light Shading Accent 5" w:semiHidden="0" w:uiPriority="60" w:unhideWhenUsed="0"/>
+    <w:lsdException w:name="Light List Accent 5" w:semiHidden="0" w:uiPriority="61" w:unhideWhenUsed="0"/>
+    <w:lsdException w:name="Light Grid Accent 5" w:semiHidden="0" w:uiPriority="62" w:unhideWhenUsed="0"/>
+    <w:lsdException w:name="Medium Shading 1 Accent 5" w:semiHidden="0" w:uiPriority="63" w:unhideWhenUsed="0"/>
+    <w:lsdException w:name="Medium Shading 2 Accent 5" w:semiHidden="0" w:uiPriority="64" w:unhideWhenUsed="0"/>
+    <w:lsdException w:name="Medium List 1 Accent 5" w:semiHidden="0" w:uiPriority="65" w:unhideWhenUsed="0"/>
+    <w:lsdException w:name="Medium List 2 Accent 5" w:semiHidden="0" w:uiPriority="66" w:unhideWhenUsed="0"/>
+    <w:lsdException w:name="Medium Grid 1 Accent 5" w:semiHidden="0" w:uiPriority="67" w:unhideWhenUsed="0"/>
+    <w:lsdException w:name="Medium Grid 2 Accent 5" w:semiHidden="0" w:uiPriority="68" w:unhideWhenUsed="0"/>
+    <w:lsdException w:name="Medium Grid 3 Accent 5" w:semiHidden="0" w:uiPriority="69" w:unhideWhenUsed="0"/>
+    <w:lsdException w:name="Dark List Accent 5" w:semiHidden="0" w:uiPriority="70" w:unhideWhenUsed="0"/>
+    <w:lsdException w:name="Colorful Shading Accent 5" w:semiHidden="0" w:uiPriority="71" w:unhideWhenUsed="0"/>
+    <w:lsdException w:name="Colorful List Accent 5" w:semiHidden="0" w:uiPriority="72" w:unhideWhenUsed="0"/>
+    <w:lsdException w:name="Colorful Grid Accent 5" w:semiHidden="0" w:uiPriority="73" w:unhideWhenUsed="0"/>
+    <w:lsdException w:name="Light Shading Accent 6" w:semiHidden="0" w:uiPriority="60" w:unhideWhenUsed="0"/>
+    <w:lsdException w:name="Light List Accent 6" w:semiHidden="0" w:uiPriority="61" w:unhideWhenUsed="0"/>
+    <w:lsdException w:name="Light Grid Accent 6" w:semiHidden="0" w:uiPriority="62" w:unhideWhenUsed="0"/>
+    <w:lsdException w:name="Medium Shading 1 Accent 6" w:semiHidden="0" w:uiPriority="63" w:unhideWhenUsed="0"/>
+    <w:lsdException w:name="Medium Shading 2 Accent 6" w:semiHidden="0" w:uiPriority="64" w:unhideWhenUsed="0"/>
+    <w:lsdException w:name="Medium List 1 Accent 6" w:semiHidden="0" w:uiPriority="65" w:unhideWhenUsed="0"/>
+    <w:lsdException w:name="Medium List 2 Accent 6" w:semiHidden="0" w:uiPriority="66" w:unhideWhenUsed="0"/>
+    <w:lsdException w:name="Medium Grid 1 Accent 6" w:semiHidden="0" w:uiPriority="67" w:unhideWhenUsed="0"/>
+    <w:lsdException w:name="Medium Grid 2 Accent 6" w:semiHidden="0" w:uiPriority="68" w:unhideWhenUsed="0"/>
+    <w:lsdException w:name="Medium Grid 3 Accent 6" w:semiHidden="0" w:uiPriority="69" w:unhideWhenUsed="0"/>
+    <w:lsdException w:name="Dark List Accent 6" w:semiHidden="0" w:uiPriority="70" w:unhideWhenUsed="0"/>
+    <w:lsdException w:name="Colorful Shading Accent 6" w:semiHidden="0" w:uiPriority="71" w:unhideWhenUsed="0"/>
+    <w:lsdException w:name="Colorful List Accent 6" w:semiHidden="0" w:uiPriority="72" w:unhideWhenUsed="0"/>
+    <w:lsdException w:name="Colorful Grid Accent 6" w:semiHidden="0" w:uiPriority="73" w:unhideWhenUsed="0"/>
+    <w:lsdException w:name="Subtle Emphasis" w:semiHidden="0" w:uiPriority="19" w:unhideWhenUsed="0" w:qFormat="1"/>
+    <w:lsdException w:name="Intense Emphasis" w:semiHidden="0" w:uiPriority="21" w:unhideWhenUsed="0" w:qFormat="1"/>
+    <w:lsdException w:name="Subtle Reference" w:semiHidden="0" w:uiPriority="31" w:unhideWhenUsed="0" w:qFormat="1"/>
+    <w:lsdException w:name="Intense Reference" w:semiHidden="0" w:uiPriority="32" w:unhideWhenUsed="0" w:qFormat="1"/>
+    <w:lsdException w:name="Book Title" w:semiHidden="0" w:uiPriority="33" w:unhideWhenUsed="0" w:qFormat="1"/>
+    <w:lsdException w:name="Bibliography" w:uiPriority="37"/>
+    <w:lsdException w:name="TOC Heading" w:uiPriority="39" w:qFormat="1"/>
+  </w:latentStyles>
+  <w:style w:type="paragraph" w:default="1" w:styleId="Normal">
+    <w:name w:val="Normal"/>
+    <w:qFormat/>
+  </w:style>
+  <w:style w:type="character" w:default="1" w:styleId="DefaultParagraphFont">
+    <w:name w:val="Default Paragraph Font"/>
+    <w:uiPriority w:val="1"/>
+    <w:semiHidden/>
+    <w:unhideWhenUsed/>
+  </w:style>
+  <w:style w:type="table" w:default="1" w:styleId="TableNormal">
+    <w:name w:val="Normal Table"/>
+    <w:uiPriority w:val="99"/>
+    <w:semiHidden/>
+    <w:unhideWhenUsed/>
+    <w:tblPr>
+      <w:tblInd w:w="0" w:type="dxa"/>
+      <w:tblCellMar>
+        <w:top w:w="0" w:type="dxa"/>
+        <w:left w:w="108" w:type="dxa"/>
+        <w:bottom w:w="0" w:type="dxa"/>
+        <w:right w:w="108" w:type="dxa"/>
+      </w:tblCellMar>
+    </w:tblPr>
+  </w:style>
+  <w:style w:type="numbering" w:default="1" w:styleId="NoList">
+    <w:name w:val="No List"/>
+    <w:uiPriority w:val="99"/>
+    <w:semiHidden/>
+    <w:unhideWhenUsed/>
+  </w:style>
+  <w:style w:type="paragraph" w:styleId="ListParagraph">
+    <w:name w:val="List Paragraph"/>
+    <w:basedOn w:val="Normal"/>
+    <w:uiPriority w:val="34"/>
+    <w:qFormat/>
+    <w:rsid w:val="00894FBF"/>
+    <w:pPr>
+      <w:ind w:left="720"/>
+      <w:contextualSpacing/>
+    </w:pPr>
+  </w:style>
+  <w:style w:type="table" w:styleId="TableGrid">
+    <w:name w:val="Table Grid"/>
+    <w:basedOn w:val="TableNormal"/>
+    <w:uiPriority w:val="39"/>
+    <w:rsid w:val="003C146E"/>
+    <w:pPr>
+      <w:spacing w:after="0" w:line="240" w:lineRule="auto"/>
+    </w:pPr>
+    <w:tblPr>
+      <w:tblInd w:w="0" w:type="dxa"/>
+      <w:tblBorders>
+        <w:top w:val="single" w:sz="4" w:space="0" w:color="auto"/>
+        <w:left w:val="single" w:sz="4" w:space="0" w:color="auto"/>
+        <w:bottom w:val="single" w:sz="4" w:space="0" w:color="auto"/>
+        <w:right w:val="single" w:sz="4" w:space="0" w:color="auto"/>
+        <w:insideH w:val="single" w:sz="4" w:space="0" w:color="auto"/>
+        <w:insideV w:val="single" w:sz="4" w:space="0" w:color="auto"/>
+      </w:tblBorders>
+      <w:tblCellMar>
+        <w:top w:w="0" w:type="dxa"/>
+        <w:left w:w="108" w:type="dxa"/>
+        <w:bottom w:w="0" w:type="dxa"/>
+        <w:right w:w="108" w:type="dxa"/>
+      </w:tblCellMar>
+    </w:tblPr>
+  </w:style>
+  <w:style w:type="paragraph" w:styleId="HTMLPreformatted">
+    <w:name w:val="HTML Preformatted"/>
+    <w:basedOn w:val="Normal"/>
+    <w:link w:val="HTMLPreformattedChar"/>
+    <w:uiPriority w:val="99"/>
+    <w:unhideWhenUsed/>
+    <w:rsid w:val="003431EB"/>
+    <w:pPr>
+      <w:tabs>
+        <w:tab w:val="left" w:pos="916"/>
+        <w:tab w:val="left" w:pos="1832"/>
+        <w:tab w:val="left" w:pos="2748"/>
+        <w:tab w:val="left" w:pos="3664"/>
+        <w:tab w:val="left" w:pos="4580"/>
+        <w:tab w:val="left" w:pos="5496"/>
+        <w:tab w:val="left" w:pos="6412"/>
+        <w:tab w:val="left" w:pos="7328"/>
+        <w:tab w:val="left" w:pos="8244"/>
+        <w:tab w:val="left" w:pos="9160"/>
+        <w:tab w:val="left" w:pos="10076"/>
+        <w:tab w:val="left" w:pos="10992"/>
+        <w:tab w:val="left" w:pos="11908"/>
+        <w:tab w:val="left" w:pos="12824"/>
+        <w:tab w:val="left" w:pos="13740"/>
+        <w:tab w:val="left" w:pos="14656"/>
+      </w:tabs>
+      <w:spacing w:after="0" w:line="240" w:lineRule="auto"/>
+    </w:pPr>
+    <w:rPr>
+      <w:rFonts w:ascii="Courier New" w:eastAsia="Times New Roman" w:hAnsi="Courier New" w:cs="Courier New"/>
+      <w:sz w:val="20"/>
+      <w:szCs w:val="20"/>
+    </w:rPr>
+  </w:style>
+  <w:style w:type="character" w:customStyle="1" w:styleId="HTMLPreformattedChar">
+    <w:name w:val="HTML Preformatted Char"/>
+    <w:basedOn w:val="DefaultParagraphFont"/>
+    <w:link w:val="HTMLPreformatted"/>
+    <w:uiPriority w:val="99"/>
+    <w:rsid w:val="003431EB"/>
+    <w:rPr>
+      <w:rFonts w:ascii="Courier New" w:eastAsia="Times New Roman" w:hAnsi="Courier New" w:cs="Courier New"/>
+      <w:sz w:val="20"/>
+      <w:szCs w:val="20"/>
+    </w:rPr>
+  </w:style>
+  <w:style w:type="paragraph" w:styleId="BalloonText">
+    <w:name w:val="Balloon Text"/>
+    <w:basedOn w:val="Normal"/>
+    <w:link w:val="BalloonTextChar"/>
+    <w:uiPriority w:val="99"/>
+    <w:semiHidden/>
+    <w:unhideWhenUsed/>
+    <w:rsid w:val="003D1094"/>
+    <w:pPr>
+      <w:spacing w:after="0" w:line="240" w:lineRule="auto"/>
+    </w:pPr>
+    <w:rPr>
+      <w:rFonts w:ascii="Tahoma" w:hAnsi="Tahoma" w:cs="Tahoma"/>
+      <w:sz w:val="16"/>
+      <w:szCs w:val="16"/>
+    </w:rPr>
+  </w:style>
+  <w:style w:type="character" w:customStyle="1" w:styleId="BalloonTextChar">
+    <w:name w:val="Balloon Text Char"/>
+    <w:basedOn w:val="DefaultParagraphFont"/>
+    <w:link w:val="BalloonText"/>
+    <w:uiPriority w:val="99"/>
+    <w:semiHidden/>
+    <w:rsid w:val="003D1094"/>
+    <w:rPr>
+      <w:rFonts w:ascii="Tahoma" w:hAnsi="Tahoma" w:cs="Tahoma"/>
+      <w:sz w:val="16"/>
+      <w:szCs w:val="16"/>
     </w:rPr>
   </w:style>
 </w:styles>
@@ -15271,7 +15778,7 @@
   <a:extraClrSchemeLst/>
   <a:extLst>
     <a:ext uri="{05A4C25C-085E-4340-85A3-A5531E510DB2}">
-      <thm15:themeFamily xmlns:thm15="http://schemas.microsoft.com/office/thememl/2012/main" name="Office Theme" id="{62F939B6-93AF-4DB8-9C6B-D6C7DFDC589F}" vid="{4A3C46E8-61CC-4603-A589-7422A47A8E4A}"/>
+      <thm15:themeFamily xmlns:thm15="http://schemas.microsoft.com/office/thememl/2012/main" xmlns="" name="Office Theme" id="{62F939B6-93AF-4DB8-9C6B-D6C7DFDC589F}" vid="{4A3C46E8-61CC-4603-A589-7422A47A8E4A}"/>
     </a:ext>
   </a:extLst>
 </a:theme>

</xml_diff>

<commit_message>
render props & context type
</commit_message>
<xml_diff>
--- a/reactJS.docx
+++ b/reactJS.docx
@@ -1,6 +1,6 @@
 
 <file path=word/document.xml><?xml version="1.0" encoding="utf-8"?>
-<w:document xmlns:wpc="http://schemas.microsoft.com/office/word/2010/wordprocessingCanvas" xmlns:mc="http://schemas.openxmlformats.org/markup-compatibility/2006" xmlns:o="urn:schemas-microsoft-com:office:office" xmlns:r="http://schemas.openxmlformats.org/officeDocument/2006/relationships" xmlns:m="http://schemas.openxmlformats.org/officeDocument/2006/math" xmlns:v="urn:schemas-microsoft-com:vml" xmlns:wp14="http://schemas.microsoft.com/office/word/2010/wordprocessingDrawing" xmlns:wp="http://schemas.openxmlformats.org/drawingml/2006/wordprocessingDrawing" xmlns:w10="urn:schemas-microsoft-com:office:word" xmlns:w="http://schemas.openxmlformats.org/wordprocessingml/2006/main" xmlns:w14="http://schemas.microsoft.com/office/word/2010/wordml" xmlns:wpg="http://schemas.microsoft.com/office/word/2010/wordprocessingGroup" xmlns:wpi="http://schemas.microsoft.com/office/word/2010/wordprocessingInk" xmlns:wne="http://schemas.microsoft.com/office/word/2006/wordml" xmlns:wps="http://schemas.microsoft.com/office/word/2010/wordprocessingShape" mc:Ignorable="w14 wp14">
+<w:document xmlns:wpc="http://schemas.microsoft.com/office/word/2010/wordprocessingCanvas" xmlns:cx="http://schemas.microsoft.com/office/drawing/2014/chartex" xmlns:cx1="http://schemas.microsoft.com/office/drawing/2015/9/8/chartex" xmlns:mc="http://schemas.openxmlformats.org/markup-compatibility/2006" xmlns:o="urn:schemas-microsoft-com:office:office" xmlns:r="http://schemas.openxmlformats.org/officeDocument/2006/relationships" xmlns:m="http://schemas.openxmlformats.org/officeDocument/2006/math" xmlns:v="urn:schemas-microsoft-com:vml" xmlns:wp14="http://schemas.microsoft.com/office/word/2010/wordprocessingDrawing" xmlns:wp="http://schemas.openxmlformats.org/drawingml/2006/wordprocessingDrawing" xmlns:w10="urn:schemas-microsoft-com:office:word" xmlns:w="http://schemas.openxmlformats.org/wordprocessingml/2006/main" xmlns:w14="http://schemas.microsoft.com/office/word/2010/wordml" xmlns:w15="http://schemas.microsoft.com/office/word/2012/wordml" xmlns:w16se="http://schemas.microsoft.com/office/word/2015/wordml/symex" xmlns:wpg="http://schemas.microsoft.com/office/word/2010/wordprocessingGroup" xmlns:wpi="http://schemas.microsoft.com/office/word/2010/wordprocessingInk" xmlns:wne="http://schemas.microsoft.com/office/word/2006/wordml" xmlns:wps="http://schemas.microsoft.com/office/word/2010/wordprocessingShape" mc:Ignorable="w14 w15 w16se wp14">
   <w:body>
     <w:p>
       <w:r>
@@ -2896,18 +2896,8 @@
           <w:sz w:val="18"/>
           <w:szCs w:val="18"/>
         </w:rPr>
-        <w:t xml:space="preserve">Welcome </w:t>
-      </w:r>
-      <w:proofErr w:type="spellStart"/>
-      <w:r>
-        <w:rPr>
-          <w:color w:val="A9B7C6"/>
-          <w:sz w:val="18"/>
-          <w:szCs w:val="18"/>
-        </w:rPr>
-        <w:t>srini</w:t>
-      </w:r>
-      <w:proofErr w:type="spellEnd"/>
+        <w:t>Welcome srini</w:t>
+      </w:r>
       <w:r>
         <w:rPr>
           <w:color w:val="E8BF6A"/>
@@ -3558,18 +3548,8 @@
           <w:sz w:val="18"/>
           <w:szCs w:val="18"/>
         </w:rPr>
-        <w:t xml:space="preserve">Welcome </w:t>
-      </w:r>
-      <w:proofErr w:type="spellStart"/>
-      <w:r>
-        <w:rPr>
-          <w:color w:val="A9B7C6"/>
-          <w:sz w:val="18"/>
-          <w:szCs w:val="18"/>
-        </w:rPr>
-        <w:t>srini</w:t>
-      </w:r>
-      <w:proofErr w:type="spellEnd"/>
+        <w:t>Welcome srini</w:t>
+      </w:r>
       <w:r>
         <w:rPr>
           <w:color w:val="E8BF6A"/>
@@ -3708,25 +3688,7 @@
           <w:sz w:val="18"/>
           <w:szCs w:val="18"/>
         </w:rPr>
-        <w:t>'</w:t>
-      </w:r>
-      <w:proofErr w:type="spellStart"/>
-      <w:r>
-        <w:rPr>
-          <w:color w:val="6A8759"/>
-          <w:sz w:val="18"/>
-          <w:szCs w:val="18"/>
-        </w:rPr>
-        <w:t>srini</w:t>
-      </w:r>
-      <w:proofErr w:type="spellEnd"/>
-      <w:r>
-        <w:rPr>
-          <w:color w:val="6A8759"/>
-          <w:sz w:val="18"/>
-          <w:szCs w:val="18"/>
-        </w:rPr>
-        <w:t>'</w:t>
+        <w:t>'srini'</w:t>
       </w:r>
       <w:r>
         <w:rPr>
@@ -4816,7 +4778,6 @@
         </w:rPr>
         <w:t>&gt;</w:t>
       </w:r>
-      <w:proofErr w:type="spellStart"/>
       <w:r>
         <w:rPr>
           <w:rFonts w:ascii="Courier New" w:eastAsia="Times New Roman" w:hAnsi="Courier New" w:cs="Courier New"/>
@@ -4826,7 +4787,6 @@
         </w:rPr>
         <w:t>Stylesheet</w:t>
       </w:r>
-      <w:proofErr w:type="spellEnd"/>
       <w:r>
         <w:rPr>
           <w:rFonts w:ascii="Courier New" w:eastAsia="Times New Roman" w:hAnsi="Courier New" w:cs="Courier New"/>
@@ -7748,21 +7708,12 @@
           <w:u w:val="single"/>
         </w:rPr>
       </w:pPr>
-      <w:proofErr w:type="spellStart"/>
       <w:r>
         <w:rPr>
           <w:b/>
           <w:u w:val="single"/>
         </w:rPr>
-        <w:t>Unmounting</w:t>
-      </w:r>
-      <w:proofErr w:type="spellEnd"/>
-      <w:r>
-        <w:rPr>
-          <w:b/>
-          <w:u w:val="single"/>
-        </w:rPr>
-        <w:t xml:space="preserve"> </w:t>
+        <w:t xml:space="preserve">Unmounting </w:t>
       </w:r>
       <w:proofErr w:type="spellStart"/>
       <w:r>
@@ -8509,7 +8460,7 @@
                     <pic:cNvPicPr/>
                   </pic:nvPicPr>
                   <pic:blipFill>
-                    <a:blip r:embed="rId6"/>
+                    <a:blip r:embed="rId5"/>
                     <a:stretch>
                       <a:fillRect/>
                     </a:stretch>
@@ -9822,13 +9773,7 @@
         </w:numPr>
       </w:pPr>
       <w:r>
-        <w:t xml:space="preserve">This the other way of </w:t>
-      </w:r>
-      <w:r>
-        <w:t>share common functionality between the compon</w:t>
-      </w:r>
-      <w:r>
-        <w:t xml:space="preserve">ents without repeating the code, </w:t>
+        <w:t xml:space="preserve">This the other way of share common functionality between the components without repeating the code, </w:t>
       </w:r>
       <w:r>
         <w:t>it’s</w:t>
@@ -9883,18 +9828,400 @@
           <w:ilvl w:val="0"/>
           <w:numId w:val="46"/>
         </w:numPr>
+      </w:pPr>
+      <w:r>
+        <w:t xml:space="preserve">In react it is possible to </w:t>
+      </w:r>
+      <w:r>
+        <w:rPr>
+          <w:b/>
+        </w:rPr>
+        <w:t>props</w:t>
+      </w:r>
+      <w:r>
+        <w:t xml:space="preserve"> whose value is a </w:t>
+      </w:r>
+      <w:r>
+        <w:rPr>
+          <w:b/>
+        </w:rPr>
+        <w:t>function</w:t>
+      </w:r>
+      <w:r>
+        <w:t xml:space="preserve"> to control what is actually render by a component.</w:t>
+      </w:r>
+    </w:p>
+    <w:p>
+      <w:pPr>
+        <w:pStyle w:val="ListParagraph"/>
+        <w:numPr>
+          <w:ilvl w:val="0"/>
+          <w:numId w:val="46"/>
+        </w:numPr>
+      </w:pPr>
+      <w:r>
+        <w:t xml:space="preserve">There is a different type of approach which don’t make use of </w:t>
+      </w:r>
+      <w:r>
+        <w:rPr>
+          <w:b/>
+        </w:rPr>
+        <w:t>props</w:t>
+      </w:r>
+      <w:r>
+        <w:t xml:space="preserve"> instead </w:t>
+      </w:r>
+      <w:r>
+        <w:rPr>
+          <w:b/>
+        </w:rPr>
+        <w:t>children</w:t>
+      </w:r>
+      <w:r>
+        <w:t xml:space="preserve"> </w:t>
+      </w:r>
+      <w:r>
+        <w:rPr>
+          <w:b/>
+        </w:rPr>
+        <w:t>props</w:t>
+      </w:r>
+      <w:r>
+        <w:t xml:space="preserve"> are used.</w:t>
+      </w:r>
+    </w:p>
+    <w:p>
+      <w:pPr>
+        <w:rPr>
+          <w:b/>
+          <w:u w:val="single"/>
+        </w:rPr>
+      </w:pPr>
+      <w:r>
+        <w:rPr>
+          <w:b/>
+          <w:u w:val="single"/>
+        </w:rPr>
+        <w:t>Context</w:t>
+      </w:r>
+    </w:p>
+    <w:p>
+      <w:pPr>
+        <w:pStyle w:val="ListParagraph"/>
+        <w:numPr>
+          <w:ilvl w:val="0"/>
+          <w:numId w:val="48"/>
+        </w:numPr>
+      </w:pPr>
+      <w:r>
+        <w:t>Context provides a way to pass data through the component tree without having to pass props down manually at every level.</w:t>
+      </w:r>
+    </w:p>
+    <w:p>
+      <w:pPr>
+        <w:pStyle w:val="ListParagraph"/>
+        <w:numPr>
+          <w:ilvl w:val="0"/>
+          <w:numId w:val="48"/>
+        </w:numPr>
+      </w:pPr>
+      <w:r>
+        <w:t xml:space="preserve">There are </w:t>
+      </w:r>
+      <w:r>
+        <w:rPr>
+          <w:b/>
+        </w:rPr>
+        <w:t>three</w:t>
+      </w:r>
+      <w:r>
+        <w:t xml:space="preserve"> steps to implement context.</w:t>
+      </w:r>
+    </w:p>
+    <w:p>
+      <w:pPr>
+        <w:pStyle w:val="ListParagraph"/>
+        <w:numPr>
+          <w:ilvl w:val="1"/>
+          <w:numId w:val="48"/>
+        </w:numPr>
+      </w:pPr>
+      <w:r>
+        <w:t>Create the context</w:t>
+      </w:r>
+      <w:r>
+        <w:t xml:space="preserve">: using </w:t>
+      </w:r>
+      <w:proofErr w:type="spellStart"/>
+      <w:proofErr w:type="gramStart"/>
+      <w:r>
+        <w:rPr>
+          <w:b/>
+        </w:rPr>
+        <w:t>React.createContext</w:t>
+      </w:r>
+      <w:proofErr w:type="spellEnd"/>
+      <w:r>
+        <w:rPr>
+          <w:b/>
+        </w:rPr>
+        <w:t>(</w:t>
+      </w:r>
+      <w:proofErr w:type="gramEnd"/>
+      <w:r>
+        <w:rPr>
+          <w:b/>
+        </w:rPr>
+        <w:t>)</w:t>
+      </w:r>
+      <w:r>
+        <w:t xml:space="preserve"> and make sure to export provider and consumer.</w:t>
+      </w:r>
+    </w:p>
+    <w:p>
+      <w:pPr>
+        <w:pStyle w:val="ListParagraph"/>
+        <w:numPr>
+          <w:ilvl w:val="1"/>
+          <w:numId w:val="48"/>
+        </w:numPr>
+      </w:pPr>
+      <w:r>
+        <w:t>Provide a context value</w:t>
+      </w:r>
+      <w:r>
+        <w:t xml:space="preserve">: </w:t>
+      </w:r>
+      <w:r>
+        <w:t xml:space="preserve">At the top level include the provider component provide a value attribute, this value can be consumed any of the </w:t>
+      </w:r>
+      <w:r>
+        <w:t>descendent</w:t>
+      </w:r>
+      <w:r>
+        <w:t xml:space="preserve"> components.</w:t>
+      </w:r>
+    </w:p>
+    <w:p>
+      <w:pPr>
+        <w:pStyle w:val="ListParagraph"/>
+        <w:numPr>
+          <w:ilvl w:val="1"/>
+          <w:numId w:val="48"/>
+        </w:numPr>
+      </w:pPr>
+      <w:r>
+        <w:t>Consume the context value</w:t>
+      </w:r>
+      <w:r>
+        <w:t xml:space="preserve">: use the consumer component and pass in function as its child, the function receives context value as its parameter that is used to return desired JSX.  </w:t>
+      </w:r>
+    </w:p>
+    <w:p>
+      <w:pPr>
+        <w:pStyle w:val="ListParagraph"/>
+        <w:numPr>
+          <w:ilvl w:val="0"/>
+          <w:numId w:val="48"/>
+        </w:numPr>
+      </w:pPr>
+      <w:r>
+        <w:t xml:space="preserve">The place you provide is important because only the </w:t>
+      </w:r>
+      <w:r>
+        <w:t xml:space="preserve">descendent </w:t>
+      </w:r>
+      <w:r>
+        <w:t>components can consume it.</w:t>
+      </w:r>
+    </w:p>
+    <w:p>
+      <w:pPr>
+        <w:pStyle w:val="ListParagraph"/>
+        <w:numPr>
+          <w:ilvl w:val="0"/>
+          <w:numId w:val="48"/>
+        </w:numPr>
+      </w:pPr>
+      <w:r>
+        <w:t xml:space="preserve">We can set default value the context, it set while creating context and passed as argument to </w:t>
+      </w:r>
+      <w:proofErr w:type="spellStart"/>
+      <w:proofErr w:type="gramStart"/>
+      <w:r>
+        <w:rPr>
+          <w:b/>
+        </w:rPr>
+        <w:t>creatContext</w:t>
+      </w:r>
+      <w:proofErr w:type="spellEnd"/>
+      <w:r>
+        <w:rPr>
+          <w:b/>
+        </w:rPr>
+        <w:t>(</w:t>
+      </w:r>
+      <w:proofErr w:type="gramEnd"/>
+      <w:r>
+        <w:rPr>
+          <w:b/>
+        </w:rPr>
+        <w:t>‘srini’)</w:t>
+      </w:r>
+      <w:r>
+        <w:rPr>
+          <w:b/>
+        </w:rPr>
+        <w:t>.</w:t>
+      </w:r>
+    </w:p>
+    <w:p>
+      <w:pPr>
+        <w:pStyle w:val="ListParagraph"/>
+        <w:numPr>
+          <w:ilvl w:val="0"/>
+          <w:numId w:val="48"/>
+        </w:numPr>
+      </w:pPr>
+      <w:r>
+        <w:t>Context type property on the class.</w:t>
+      </w:r>
+    </w:p>
+    <w:p>
+      <w:pPr>
+        <w:pStyle w:val="ListParagraph"/>
+        <w:numPr>
+          <w:ilvl w:val="1"/>
+          <w:numId w:val="48"/>
+        </w:numPr>
+      </w:pPr>
+      <w:r>
+        <w:t>Export default context</w:t>
+      </w:r>
+    </w:p>
+    <w:p>
+      <w:pPr>
+        <w:pStyle w:val="ListParagraph"/>
+        <w:numPr>
+          <w:ilvl w:val="1"/>
+          <w:numId w:val="48"/>
+        </w:numPr>
+      </w:pPr>
+      <w:r>
+        <w:t>Assign this context to context type property on the class.</w:t>
+      </w:r>
+    </w:p>
+    <w:p>
+      <w:pPr>
+        <w:pStyle w:val="ListParagraph"/>
+        <w:numPr>
+          <w:ilvl w:val="1"/>
+          <w:numId w:val="48"/>
+        </w:numPr>
+      </w:pPr>
+      <w:r>
+        <w:t>It has two limitations</w:t>
+      </w:r>
+    </w:p>
+    <w:p>
+      <w:pPr>
+        <w:pStyle w:val="ListParagraph"/>
+        <w:numPr>
+          <w:ilvl w:val="2"/>
+          <w:numId w:val="48"/>
+        </w:numPr>
+      </w:pPr>
+      <w:r>
+        <w:lastRenderedPageBreak/>
+        <w:t>It only works with class components.</w:t>
+      </w:r>
+    </w:p>
+    <w:p>
+      <w:pPr>
+        <w:pStyle w:val="ListParagraph"/>
+        <w:numPr>
+          <w:ilvl w:val="2"/>
+          <w:numId w:val="48"/>
+        </w:numPr>
+      </w:pPr>
+      <w:r>
+        <w:t xml:space="preserve">You can only subscribe to single context using </w:t>
+      </w:r>
+      <w:proofErr w:type="spellStart"/>
+      <w:r>
+        <w:t>contextType</w:t>
+      </w:r>
+      <w:proofErr w:type="spellEnd"/>
+      <w:r>
+        <w:t>.</w:t>
+      </w:r>
+    </w:p>
+    <w:p>
+      <w:pPr>
+        <w:pStyle w:val="ListParagraph"/>
+        <w:numPr>
+          <w:ilvl w:val="0"/>
+          <w:numId w:val="48"/>
+        </w:numPr>
+      </w:pPr>
+      <w:r>
+        <w:t>Example of having two context types</w:t>
+      </w:r>
+    </w:p>
+    <w:p>
+      <w:pPr>
+        <w:pStyle w:val="ListParagraph"/>
+      </w:pPr>
+      <w:r>
+        <w:rPr>
+          <w:noProof/>
+        </w:rPr>
+        <w:drawing>
+          <wp:inline distT="0" distB="0" distL="0" distR="0" wp14:anchorId="117E74F5" wp14:editId="781D3AEF">
+            <wp:extent cx="5314950" cy="3352800"/>
+            <wp:effectExtent l="0" t="0" r="0" b="0"/>
+            <wp:docPr id="2" name="Picture 2"/>
+            <wp:cNvGraphicFramePr>
+              <a:graphicFrameLocks xmlns:a="http://schemas.openxmlformats.org/drawingml/2006/main" noChangeAspect="1"/>
+            </wp:cNvGraphicFramePr>
+            <a:graphic xmlns:a="http://schemas.openxmlformats.org/drawingml/2006/main">
+              <a:graphicData uri="http://schemas.openxmlformats.org/drawingml/2006/picture">
+                <pic:pic xmlns:pic="http://schemas.openxmlformats.org/drawingml/2006/picture">
+                  <pic:nvPicPr>
+                    <pic:cNvPr id="1" name=""/>
+                    <pic:cNvPicPr/>
+                  </pic:nvPicPr>
+                  <pic:blipFill>
+                    <a:blip r:embed="rId6"/>
+                    <a:stretch>
+                      <a:fillRect/>
+                    </a:stretch>
+                  </pic:blipFill>
+                  <pic:spPr>
+                    <a:xfrm>
+                      <a:off x="0" y="0"/>
+                      <a:ext cx="5314950" cy="3352800"/>
+                    </a:xfrm>
+                    <a:prstGeom prst="rect">
+                      <a:avLst/>
+                    </a:prstGeom>
+                  </pic:spPr>
+                </pic:pic>
+              </a:graphicData>
+            </a:graphic>
+          </wp:inline>
+        </w:drawing>
+      </w:r>
+    </w:p>
+    <w:p>
+      <w:pPr>
+        <w:rPr>
+          <w:b/>
+          <w:u w:val="single"/>
+        </w:rPr>
       </w:pPr>
       <w:bookmarkStart w:id="0" w:name="_GoBack"/>
       <w:bookmarkEnd w:id="0"/>
-    </w:p>
-    <w:p/>
-    <w:p>
-      <w:pPr>
-        <w:rPr>
-          <w:b/>
-          <w:u w:val="single"/>
-        </w:rPr>
-      </w:pPr>
     </w:p>
     <w:sectPr>
       <w:pgSz w:w="12240" w:h="15840"/>
@@ -9907,8 +10234,8 @@
 </file>
 
 <file path=word/numbering.xml><?xml version="1.0" encoding="utf-8"?>
-<w:numbering xmlns:wpc="http://schemas.microsoft.com/office/word/2010/wordprocessingCanvas" xmlns:mc="http://schemas.openxmlformats.org/markup-compatibility/2006" xmlns:o="urn:schemas-microsoft-com:office:office" xmlns:r="http://schemas.openxmlformats.org/officeDocument/2006/relationships" xmlns:m="http://schemas.openxmlformats.org/officeDocument/2006/math" xmlns:v="urn:schemas-microsoft-com:vml" xmlns:wp14="http://schemas.microsoft.com/office/word/2010/wordprocessingDrawing" xmlns:wp="http://schemas.openxmlformats.org/drawingml/2006/wordprocessingDrawing" xmlns:w10="urn:schemas-microsoft-com:office:word" xmlns:w="http://schemas.openxmlformats.org/wordprocessingml/2006/main" xmlns:w14="http://schemas.microsoft.com/office/word/2010/wordml" xmlns:wpg="http://schemas.microsoft.com/office/word/2010/wordprocessingGroup" xmlns:wpi="http://schemas.microsoft.com/office/word/2010/wordprocessingInk" xmlns:wne="http://schemas.microsoft.com/office/word/2006/wordml" xmlns:wps="http://schemas.microsoft.com/office/word/2010/wordprocessingShape" mc:Ignorable="w14 wp14">
-  <w:abstractNum w:abstractNumId="0">
+<w:numbering xmlns:wpc="http://schemas.microsoft.com/office/word/2010/wordprocessingCanvas" xmlns:cx="http://schemas.microsoft.com/office/drawing/2014/chartex" xmlns:cx1="http://schemas.microsoft.com/office/drawing/2015/9/8/chartex" xmlns:mc="http://schemas.openxmlformats.org/markup-compatibility/2006" xmlns:o="urn:schemas-microsoft-com:office:office" xmlns:r="http://schemas.openxmlformats.org/officeDocument/2006/relationships" xmlns:m="http://schemas.openxmlformats.org/officeDocument/2006/math" xmlns:v="urn:schemas-microsoft-com:vml" xmlns:wp14="http://schemas.microsoft.com/office/word/2010/wordprocessingDrawing" xmlns:wp="http://schemas.openxmlformats.org/drawingml/2006/wordprocessingDrawing" xmlns:w10="urn:schemas-microsoft-com:office:word" xmlns:w="http://schemas.openxmlformats.org/wordprocessingml/2006/main" xmlns:w14="http://schemas.microsoft.com/office/word/2010/wordml" xmlns:w15="http://schemas.microsoft.com/office/word/2012/wordml" xmlns:w16se="http://schemas.microsoft.com/office/word/2015/wordml/symex" xmlns:wpg="http://schemas.microsoft.com/office/word/2010/wordprocessingGroup" xmlns:wpi="http://schemas.microsoft.com/office/word/2010/wordprocessingInk" xmlns:wne="http://schemas.microsoft.com/office/word/2006/wordml" xmlns:wps="http://schemas.microsoft.com/office/word/2010/wordprocessingShape" mc:Ignorable="w14 w15 w16se wp14">
+  <w:abstractNum w:abstractNumId="0" w15:restartNumberingAfterBreak="0">
     <w:nsid w:val="009F7A24"/>
     <w:multiLevelType w:val="hybridMultilevel"/>
     <w:tmpl w:val="116E2110"/>
@@ -10021,7 +10348,7 @@
       </w:rPr>
     </w:lvl>
   </w:abstractNum>
-  <w:abstractNum w:abstractNumId="1">
+  <w:abstractNum w:abstractNumId="1" w15:restartNumberingAfterBreak="0">
     <w:nsid w:val="04EB57C3"/>
     <w:multiLevelType w:val="hybridMultilevel"/>
     <w:tmpl w:val="4A4EF6B8"/>
@@ -10110,7 +10437,7 @@
       </w:pPr>
     </w:lvl>
   </w:abstractNum>
-  <w:abstractNum w:abstractNumId="2">
+  <w:abstractNum w:abstractNumId="2" w15:restartNumberingAfterBreak="0">
     <w:nsid w:val="06D12B7E"/>
     <w:multiLevelType w:val="hybridMultilevel"/>
     <w:tmpl w:val="7C425AB8"/>
@@ -10223,7 +10550,7 @@
       </w:rPr>
     </w:lvl>
   </w:abstractNum>
-  <w:abstractNum w:abstractNumId="3">
+  <w:abstractNum w:abstractNumId="3" w15:restartNumberingAfterBreak="0">
     <w:nsid w:val="087C3198"/>
     <w:multiLevelType w:val="hybridMultilevel"/>
     <w:tmpl w:val="B98818CC"/>
@@ -10336,7 +10663,7 @@
       </w:rPr>
     </w:lvl>
   </w:abstractNum>
-  <w:abstractNum w:abstractNumId="4">
+  <w:abstractNum w:abstractNumId="4" w15:restartNumberingAfterBreak="0">
     <w:nsid w:val="088C18FB"/>
     <w:multiLevelType w:val="hybridMultilevel"/>
     <w:tmpl w:val="0D0CEBF8"/>
@@ -10422,7 +10749,7 @@
       </w:pPr>
     </w:lvl>
   </w:abstractNum>
-  <w:abstractNum w:abstractNumId="5">
+  <w:abstractNum w:abstractNumId="5" w15:restartNumberingAfterBreak="0">
     <w:nsid w:val="0A4A7160"/>
     <w:multiLevelType w:val="hybridMultilevel"/>
     <w:tmpl w:val="6568BFBC"/>
@@ -10535,7 +10862,7 @@
       </w:rPr>
     </w:lvl>
   </w:abstractNum>
-  <w:abstractNum w:abstractNumId="6">
+  <w:abstractNum w:abstractNumId="6" w15:restartNumberingAfterBreak="0">
     <w:nsid w:val="0E1A3060"/>
     <w:multiLevelType w:val="hybridMultilevel"/>
     <w:tmpl w:val="EE68ABD2"/>
@@ -10648,7 +10975,7 @@
       </w:rPr>
     </w:lvl>
   </w:abstractNum>
-  <w:abstractNum w:abstractNumId="7">
+  <w:abstractNum w:abstractNumId="7" w15:restartNumberingAfterBreak="0">
     <w:nsid w:val="0EA03CFC"/>
     <w:multiLevelType w:val="hybridMultilevel"/>
     <w:tmpl w:val="B72243F8"/>
@@ -10761,7 +11088,7 @@
       </w:rPr>
     </w:lvl>
   </w:abstractNum>
-  <w:abstractNum w:abstractNumId="8">
+  <w:abstractNum w:abstractNumId="8" w15:restartNumberingAfterBreak="0">
     <w:nsid w:val="0F270CE5"/>
     <w:multiLevelType w:val="hybridMultilevel"/>
     <w:tmpl w:val="D690FA12"/>
@@ -10874,7 +11201,7 @@
       </w:rPr>
     </w:lvl>
   </w:abstractNum>
-  <w:abstractNum w:abstractNumId="9">
+  <w:abstractNum w:abstractNumId="9" w15:restartNumberingAfterBreak="0">
     <w:nsid w:val="16172B59"/>
     <w:multiLevelType w:val="hybridMultilevel"/>
     <w:tmpl w:val="73922DA6"/>
@@ -10987,7 +11314,7 @@
       </w:rPr>
     </w:lvl>
   </w:abstractNum>
-  <w:abstractNum w:abstractNumId="10">
+  <w:abstractNum w:abstractNumId="10" w15:restartNumberingAfterBreak="0">
     <w:nsid w:val="16B67E62"/>
     <w:multiLevelType w:val="hybridMultilevel"/>
     <w:tmpl w:val="FD68200C"/>
@@ -11100,7 +11427,7 @@
       </w:rPr>
     </w:lvl>
   </w:abstractNum>
-  <w:abstractNum w:abstractNumId="11">
+  <w:abstractNum w:abstractNumId="11" w15:restartNumberingAfterBreak="0">
     <w:nsid w:val="1DB72E1A"/>
     <w:multiLevelType w:val="hybridMultilevel"/>
     <w:tmpl w:val="BAC22A9C"/>
@@ -11186,7 +11513,7 @@
       </w:pPr>
     </w:lvl>
   </w:abstractNum>
-  <w:abstractNum w:abstractNumId="12">
+  <w:abstractNum w:abstractNumId="12" w15:restartNumberingAfterBreak="0">
     <w:nsid w:val="1E485E10"/>
     <w:multiLevelType w:val="hybridMultilevel"/>
     <w:tmpl w:val="55589EDE"/>
@@ -11272,7 +11599,7 @@
       </w:pPr>
     </w:lvl>
   </w:abstractNum>
-  <w:abstractNum w:abstractNumId="13">
+  <w:abstractNum w:abstractNumId="13" w15:restartNumberingAfterBreak="0">
     <w:nsid w:val="23C85991"/>
     <w:multiLevelType w:val="hybridMultilevel"/>
     <w:tmpl w:val="17267BC0"/>
@@ -11358,7 +11685,7 @@
       </w:pPr>
     </w:lvl>
   </w:abstractNum>
-  <w:abstractNum w:abstractNumId="14">
+  <w:abstractNum w:abstractNumId="14" w15:restartNumberingAfterBreak="0">
     <w:nsid w:val="2A69348A"/>
     <w:multiLevelType w:val="hybridMultilevel"/>
     <w:tmpl w:val="AE660246"/>
@@ -11444,7 +11771,7 @@
       </w:pPr>
     </w:lvl>
   </w:abstractNum>
-  <w:abstractNum w:abstractNumId="15">
+  <w:abstractNum w:abstractNumId="15" w15:restartNumberingAfterBreak="0">
     <w:nsid w:val="2A7E5AE7"/>
     <w:multiLevelType w:val="hybridMultilevel"/>
     <w:tmpl w:val="252675CC"/>
@@ -11557,7 +11884,7 @@
       </w:rPr>
     </w:lvl>
   </w:abstractNum>
-  <w:abstractNum w:abstractNumId="16">
+  <w:abstractNum w:abstractNumId="16" w15:restartNumberingAfterBreak="0">
     <w:nsid w:val="2C835819"/>
     <w:multiLevelType w:val="hybridMultilevel"/>
     <w:tmpl w:val="17267BC0"/>
@@ -11643,7 +11970,7 @@
       </w:pPr>
     </w:lvl>
   </w:abstractNum>
-  <w:abstractNum w:abstractNumId="17">
+  <w:abstractNum w:abstractNumId="17" w15:restartNumberingAfterBreak="0">
     <w:nsid w:val="31775E13"/>
     <w:multiLevelType w:val="hybridMultilevel"/>
     <w:tmpl w:val="DD98A14E"/>
@@ -11729,7 +12056,7 @@
       </w:pPr>
     </w:lvl>
   </w:abstractNum>
-  <w:abstractNum w:abstractNumId="18">
+  <w:abstractNum w:abstractNumId="18" w15:restartNumberingAfterBreak="0">
     <w:nsid w:val="3397528A"/>
     <w:multiLevelType w:val="hybridMultilevel"/>
     <w:tmpl w:val="7148332E"/>
@@ -11842,7 +12169,7 @@
       </w:rPr>
     </w:lvl>
   </w:abstractNum>
-  <w:abstractNum w:abstractNumId="19">
+  <w:abstractNum w:abstractNumId="19" w15:restartNumberingAfterBreak="0">
     <w:nsid w:val="365062BF"/>
     <w:multiLevelType w:val="hybridMultilevel"/>
     <w:tmpl w:val="9DCC39B2"/>
@@ -11928,7 +12255,7 @@
       </w:pPr>
     </w:lvl>
   </w:abstractNum>
-  <w:abstractNum w:abstractNumId="20">
+  <w:abstractNum w:abstractNumId="20" w15:restartNumberingAfterBreak="0">
     <w:nsid w:val="38682E2F"/>
     <w:multiLevelType w:val="hybridMultilevel"/>
     <w:tmpl w:val="E988CF2E"/>
@@ -12041,7 +12368,7 @@
       </w:rPr>
     </w:lvl>
   </w:abstractNum>
-  <w:abstractNum w:abstractNumId="21">
+  <w:abstractNum w:abstractNumId="21" w15:restartNumberingAfterBreak="0">
     <w:nsid w:val="3B5449F3"/>
     <w:multiLevelType w:val="hybridMultilevel"/>
     <w:tmpl w:val="FA9A91DE"/>
@@ -12127,7 +12454,120 @@
       </w:pPr>
     </w:lvl>
   </w:abstractNum>
-  <w:abstractNum w:abstractNumId="22">
+  <w:abstractNum w:abstractNumId="22" w15:restartNumberingAfterBreak="0">
+    <w:nsid w:val="3C473958"/>
+    <w:multiLevelType w:val="hybridMultilevel"/>
+    <w:tmpl w:val="3A6CC008"/>
+    <w:lvl w:ilvl="0" w:tplc="0409000B">
+      <w:start w:val="1"/>
+      <w:numFmt w:val="bullet"/>
+      <w:lvlText w:val=""/>
+      <w:lvlJc w:val="left"/>
+      <w:pPr>
+        <w:ind w:left="720" w:hanging="360"/>
+      </w:pPr>
+      <w:rPr>
+        <w:rFonts w:ascii="Wingdings" w:hAnsi="Wingdings" w:hint="default"/>
+      </w:rPr>
+    </w:lvl>
+    <w:lvl w:ilvl="1" w:tplc="04090001">
+      <w:start w:val="1"/>
+      <w:numFmt w:val="bullet"/>
+      <w:lvlText w:val=""/>
+      <w:lvlJc w:val="left"/>
+      <w:pPr>
+        <w:ind w:left="1440" w:hanging="360"/>
+      </w:pPr>
+      <w:rPr>
+        <w:rFonts w:ascii="Symbol" w:hAnsi="Symbol" w:hint="default"/>
+      </w:rPr>
+    </w:lvl>
+    <w:lvl w:ilvl="2" w:tplc="04090005">
+      <w:start w:val="1"/>
+      <w:numFmt w:val="bullet"/>
+      <w:lvlText w:val=""/>
+      <w:lvlJc w:val="left"/>
+      <w:pPr>
+        <w:ind w:left="2160" w:hanging="360"/>
+      </w:pPr>
+      <w:rPr>
+        <w:rFonts w:ascii="Wingdings" w:hAnsi="Wingdings" w:hint="default"/>
+      </w:rPr>
+    </w:lvl>
+    <w:lvl w:ilvl="3" w:tplc="04090001" w:tentative="1">
+      <w:start w:val="1"/>
+      <w:numFmt w:val="bullet"/>
+      <w:lvlText w:val=""/>
+      <w:lvlJc w:val="left"/>
+      <w:pPr>
+        <w:ind w:left="2880" w:hanging="360"/>
+      </w:pPr>
+      <w:rPr>
+        <w:rFonts w:ascii="Symbol" w:hAnsi="Symbol" w:hint="default"/>
+      </w:rPr>
+    </w:lvl>
+    <w:lvl w:ilvl="4" w:tplc="04090003" w:tentative="1">
+      <w:start w:val="1"/>
+      <w:numFmt w:val="bullet"/>
+      <w:lvlText w:val="o"/>
+      <w:lvlJc w:val="left"/>
+      <w:pPr>
+        <w:ind w:left="3600" w:hanging="360"/>
+      </w:pPr>
+      <w:rPr>
+        <w:rFonts w:ascii="Courier New" w:hAnsi="Courier New" w:cs="Courier New" w:hint="default"/>
+      </w:rPr>
+    </w:lvl>
+    <w:lvl w:ilvl="5" w:tplc="04090005" w:tentative="1">
+      <w:start w:val="1"/>
+      <w:numFmt w:val="bullet"/>
+      <w:lvlText w:val=""/>
+      <w:lvlJc w:val="left"/>
+      <w:pPr>
+        <w:ind w:left="4320" w:hanging="360"/>
+      </w:pPr>
+      <w:rPr>
+        <w:rFonts w:ascii="Wingdings" w:hAnsi="Wingdings" w:hint="default"/>
+      </w:rPr>
+    </w:lvl>
+    <w:lvl w:ilvl="6" w:tplc="04090001" w:tentative="1">
+      <w:start w:val="1"/>
+      <w:numFmt w:val="bullet"/>
+      <w:lvlText w:val=""/>
+      <w:lvlJc w:val="left"/>
+      <w:pPr>
+        <w:ind w:left="5040" w:hanging="360"/>
+      </w:pPr>
+      <w:rPr>
+        <w:rFonts w:ascii="Symbol" w:hAnsi="Symbol" w:hint="default"/>
+      </w:rPr>
+    </w:lvl>
+    <w:lvl w:ilvl="7" w:tplc="04090003" w:tentative="1">
+      <w:start w:val="1"/>
+      <w:numFmt w:val="bullet"/>
+      <w:lvlText w:val="o"/>
+      <w:lvlJc w:val="left"/>
+      <w:pPr>
+        <w:ind w:left="5760" w:hanging="360"/>
+      </w:pPr>
+      <w:rPr>
+        <w:rFonts w:ascii="Courier New" w:hAnsi="Courier New" w:cs="Courier New" w:hint="default"/>
+      </w:rPr>
+    </w:lvl>
+    <w:lvl w:ilvl="8" w:tplc="04090005" w:tentative="1">
+      <w:start w:val="1"/>
+      <w:numFmt w:val="bullet"/>
+      <w:lvlText w:val=""/>
+      <w:lvlJc w:val="left"/>
+      <w:pPr>
+        <w:ind w:left="6480" w:hanging="360"/>
+      </w:pPr>
+      <w:rPr>
+        <w:rFonts w:ascii="Wingdings" w:hAnsi="Wingdings" w:hint="default"/>
+      </w:rPr>
+    </w:lvl>
+  </w:abstractNum>
+  <w:abstractNum w:abstractNumId="23" w15:restartNumberingAfterBreak="0">
     <w:nsid w:val="3E726274"/>
     <w:multiLevelType w:val="hybridMultilevel"/>
     <w:tmpl w:val="8C6ECC80"/>
@@ -12216,7 +12656,7 @@
       </w:pPr>
     </w:lvl>
   </w:abstractNum>
-  <w:abstractNum w:abstractNumId="23">
+  <w:abstractNum w:abstractNumId="24" w15:restartNumberingAfterBreak="0">
     <w:nsid w:val="3E771AB2"/>
     <w:multiLevelType w:val="hybridMultilevel"/>
     <w:tmpl w:val="AECE8838"/>
@@ -12329,7 +12769,7 @@
       </w:rPr>
     </w:lvl>
   </w:abstractNum>
-  <w:abstractNum w:abstractNumId="24">
+  <w:abstractNum w:abstractNumId="25" w15:restartNumberingAfterBreak="0">
     <w:nsid w:val="432A58D2"/>
     <w:multiLevelType w:val="hybridMultilevel"/>
     <w:tmpl w:val="65DE5D58"/>
@@ -12442,7 +12882,7 @@
       </w:rPr>
     </w:lvl>
   </w:abstractNum>
-  <w:abstractNum w:abstractNumId="25">
+  <w:abstractNum w:abstractNumId="26" w15:restartNumberingAfterBreak="0">
     <w:nsid w:val="440C32BE"/>
     <w:multiLevelType w:val="hybridMultilevel"/>
     <w:tmpl w:val="29C4D35A"/>
@@ -12531,7 +12971,7 @@
       </w:pPr>
     </w:lvl>
   </w:abstractNum>
-  <w:abstractNum w:abstractNumId="26">
+  <w:abstractNum w:abstractNumId="27" w15:restartNumberingAfterBreak="0">
     <w:nsid w:val="45127F28"/>
     <w:multiLevelType w:val="hybridMultilevel"/>
     <w:tmpl w:val="E37A6672"/>
@@ -12644,7 +13084,7 @@
       </w:rPr>
     </w:lvl>
   </w:abstractNum>
-  <w:abstractNum w:abstractNumId="27">
+  <w:abstractNum w:abstractNumId="28" w15:restartNumberingAfterBreak="0">
     <w:nsid w:val="47ED0F7D"/>
     <w:multiLevelType w:val="hybridMultilevel"/>
     <w:tmpl w:val="B4B62836"/>
@@ -12757,7 +13197,7 @@
       </w:rPr>
     </w:lvl>
   </w:abstractNum>
-  <w:abstractNum w:abstractNumId="28">
+  <w:abstractNum w:abstractNumId="29" w15:restartNumberingAfterBreak="0">
     <w:nsid w:val="49AA39BE"/>
     <w:multiLevelType w:val="hybridMultilevel"/>
     <w:tmpl w:val="BA04DAB4"/>
@@ -12870,7 +13310,7 @@
       </w:rPr>
     </w:lvl>
   </w:abstractNum>
-  <w:abstractNum w:abstractNumId="29">
+  <w:abstractNum w:abstractNumId="30" w15:restartNumberingAfterBreak="0">
     <w:nsid w:val="4D3A00BF"/>
     <w:multiLevelType w:val="hybridMultilevel"/>
     <w:tmpl w:val="7DB277A2"/>
@@ -12983,7 +13423,7 @@
       </w:rPr>
     </w:lvl>
   </w:abstractNum>
-  <w:abstractNum w:abstractNumId="30">
+  <w:abstractNum w:abstractNumId="31" w15:restartNumberingAfterBreak="0">
     <w:nsid w:val="4E585AC5"/>
     <w:multiLevelType w:val="hybridMultilevel"/>
     <w:tmpl w:val="E4BCA538"/>
@@ -13096,7 +13536,7 @@
       </w:rPr>
     </w:lvl>
   </w:abstractNum>
-  <w:abstractNum w:abstractNumId="31">
+  <w:abstractNum w:abstractNumId="32" w15:restartNumberingAfterBreak="0">
     <w:nsid w:val="4F106A6D"/>
     <w:multiLevelType w:val="hybridMultilevel"/>
     <w:tmpl w:val="43F8FCA8"/>
@@ -13209,7 +13649,7 @@
       </w:rPr>
     </w:lvl>
   </w:abstractNum>
-  <w:abstractNum w:abstractNumId="32">
+  <w:abstractNum w:abstractNumId="33" w15:restartNumberingAfterBreak="0">
     <w:nsid w:val="58CF4E7C"/>
     <w:multiLevelType w:val="hybridMultilevel"/>
     <w:tmpl w:val="5DB2E9F0"/>
@@ -13298,7 +13738,7 @@
       </w:pPr>
     </w:lvl>
   </w:abstractNum>
-  <w:abstractNum w:abstractNumId="33">
+  <w:abstractNum w:abstractNumId="34" w15:restartNumberingAfterBreak="0">
     <w:nsid w:val="5AC04CFF"/>
     <w:multiLevelType w:val="hybridMultilevel"/>
     <w:tmpl w:val="0DD4FAB8"/>
@@ -13384,7 +13824,7 @@
       </w:pPr>
     </w:lvl>
   </w:abstractNum>
-  <w:abstractNum w:abstractNumId="34">
+  <w:abstractNum w:abstractNumId="35" w15:restartNumberingAfterBreak="0">
     <w:nsid w:val="60AE2E72"/>
     <w:multiLevelType w:val="hybridMultilevel"/>
     <w:tmpl w:val="F80C7406"/>
@@ -13497,7 +13937,7 @@
       </w:rPr>
     </w:lvl>
   </w:abstractNum>
-  <w:abstractNum w:abstractNumId="35">
+  <w:abstractNum w:abstractNumId="36" w15:restartNumberingAfterBreak="0">
     <w:nsid w:val="60F5727A"/>
     <w:multiLevelType w:val="hybridMultilevel"/>
     <w:tmpl w:val="115AF91A"/>
@@ -13583,7 +14023,7 @@
       </w:pPr>
     </w:lvl>
   </w:abstractNum>
-  <w:abstractNum w:abstractNumId="36">
+  <w:abstractNum w:abstractNumId="37" w15:restartNumberingAfterBreak="0">
     <w:nsid w:val="63B736B4"/>
     <w:multiLevelType w:val="hybridMultilevel"/>
     <w:tmpl w:val="9738AF92"/>
@@ -13696,7 +14136,7 @@
       </w:rPr>
     </w:lvl>
   </w:abstractNum>
-  <w:abstractNum w:abstractNumId="37">
+  <w:abstractNum w:abstractNumId="38" w15:restartNumberingAfterBreak="0">
     <w:nsid w:val="651646F4"/>
     <w:multiLevelType w:val="hybridMultilevel"/>
     <w:tmpl w:val="95520666"/>
@@ -13809,7 +14249,7 @@
       </w:rPr>
     </w:lvl>
   </w:abstractNum>
-  <w:abstractNum w:abstractNumId="38">
+  <w:abstractNum w:abstractNumId="39" w15:restartNumberingAfterBreak="0">
     <w:nsid w:val="65496AC2"/>
     <w:multiLevelType w:val="hybridMultilevel"/>
     <w:tmpl w:val="D5662F54"/>
@@ -13922,7 +14362,7 @@
       </w:rPr>
     </w:lvl>
   </w:abstractNum>
-  <w:abstractNum w:abstractNumId="39">
+  <w:abstractNum w:abstractNumId="40" w15:restartNumberingAfterBreak="0">
     <w:nsid w:val="66AD4A53"/>
     <w:multiLevelType w:val="hybridMultilevel"/>
     <w:tmpl w:val="0748A992"/>
@@ -14035,7 +14475,7 @@
       </w:rPr>
     </w:lvl>
   </w:abstractNum>
-  <w:abstractNum w:abstractNumId="40">
+  <w:abstractNum w:abstractNumId="41" w15:restartNumberingAfterBreak="0">
     <w:nsid w:val="6E51562B"/>
     <w:multiLevelType w:val="hybridMultilevel"/>
     <w:tmpl w:val="063EDD08"/>
@@ -14148,7 +14588,7 @@
       </w:rPr>
     </w:lvl>
   </w:abstractNum>
-  <w:abstractNum w:abstractNumId="41">
+  <w:abstractNum w:abstractNumId="42" w15:restartNumberingAfterBreak="0">
     <w:nsid w:val="70FD5F9E"/>
     <w:multiLevelType w:val="hybridMultilevel"/>
     <w:tmpl w:val="12E08796"/>
@@ -14261,7 +14701,7 @@
       </w:rPr>
     </w:lvl>
   </w:abstractNum>
-  <w:abstractNum w:abstractNumId="42">
+  <w:abstractNum w:abstractNumId="43" w15:restartNumberingAfterBreak="0">
     <w:nsid w:val="7155118A"/>
     <w:multiLevelType w:val="hybridMultilevel"/>
     <w:tmpl w:val="05C80390"/>
@@ -14374,7 +14814,7 @@
       </w:rPr>
     </w:lvl>
   </w:abstractNum>
-  <w:abstractNum w:abstractNumId="43">
+  <w:abstractNum w:abstractNumId="44" w15:restartNumberingAfterBreak="0">
     <w:nsid w:val="755217D9"/>
     <w:multiLevelType w:val="hybridMultilevel"/>
     <w:tmpl w:val="27D8CC8C"/>
@@ -14487,7 +14927,7 @@
       </w:rPr>
     </w:lvl>
   </w:abstractNum>
-  <w:abstractNum w:abstractNumId="44">
+  <w:abstractNum w:abstractNumId="45" w15:restartNumberingAfterBreak="0">
     <w:nsid w:val="770F3FE7"/>
     <w:multiLevelType w:val="hybridMultilevel"/>
     <w:tmpl w:val="F4ACF52A"/>
@@ -14600,7 +15040,7 @@
       </w:rPr>
     </w:lvl>
   </w:abstractNum>
-  <w:abstractNum w:abstractNumId="45">
+  <w:abstractNum w:abstractNumId="46" w15:restartNumberingAfterBreak="0">
     <w:nsid w:val="799C379B"/>
     <w:multiLevelType w:val="hybridMultilevel"/>
     <w:tmpl w:val="E18AED7A"/>
@@ -14686,7 +15126,7 @@
       </w:pPr>
     </w:lvl>
   </w:abstractNum>
-  <w:abstractNum w:abstractNumId="46">
+  <w:abstractNum w:abstractNumId="47" w15:restartNumberingAfterBreak="0">
     <w:nsid w:val="7B1A5FB0"/>
     <w:multiLevelType w:val="hybridMultilevel"/>
     <w:tmpl w:val="49967020"/>
@@ -14773,10 +15213,10 @@
     </w:lvl>
   </w:abstractNum>
   <w:num w:numId="1">
-    <w:abstractNumId w:val="39"/>
+    <w:abstractNumId w:val="40"/>
   </w:num>
   <w:num w:numId="2">
-    <w:abstractNumId w:val="41"/>
+    <w:abstractNumId w:val="42"/>
   </w:num>
   <w:num w:numId="3">
     <w:abstractNumId w:val="4"/>
@@ -14788,7 +15228,7 @@
     <w:abstractNumId w:val="19"/>
   </w:num>
   <w:num w:numId="6">
-    <w:abstractNumId w:val="46"/>
+    <w:abstractNumId w:val="47"/>
   </w:num>
   <w:num w:numId="7">
     <w:abstractNumId w:val="3"/>
@@ -14797,31 +15237,31 @@
     <w:abstractNumId w:val="14"/>
   </w:num>
   <w:num w:numId="9">
-    <w:abstractNumId w:val="45"/>
+    <w:abstractNumId w:val="46"/>
   </w:num>
   <w:num w:numId="10">
-    <w:abstractNumId w:val="28"/>
+    <w:abstractNumId w:val="29"/>
   </w:num>
   <w:num w:numId="11">
-    <w:abstractNumId w:val="29"/>
+    <w:abstractNumId w:val="30"/>
   </w:num>
   <w:num w:numId="12">
-    <w:abstractNumId w:val="43"/>
+    <w:abstractNumId w:val="44"/>
   </w:num>
   <w:num w:numId="13">
-    <w:abstractNumId w:val="35"/>
+    <w:abstractNumId w:val="36"/>
   </w:num>
   <w:num w:numId="14">
     <w:abstractNumId w:val="5"/>
   </w:num>
   <w:num w:numId="15">
-    <w:abstractNumId w:val="33"/>
+    <w:abstractNumId w:val="34"/>
   </w:num>
   <w:num w:numId="16">
     <w:abstractNumId w:val="10"/>
   </w:num>
   <w:num w:numId="17">
-    <w:abstractNumId w:val="40"/>
+    <w:abstractNumId w:val="41"/>
   </w:num>
   <w:num w:numId="18">
     <w:abstractNumId w:val="17"/>
@@ -14842,25 +15282,25 @@
     <w:abstractNumId w:val="18"/>
   </w:num>
   <w:num w:numId="24">
-    <w:abstractNumId w:val="31"/>
+    <w:abstractNumId w:val="32"/>
   </w:num>
   <w:num w:numId="25">
     <w:abstractNumId w:val="20"/>
   </w:num>
   <w:num w:numId="26">
-    <w:abstractNumId w:val="25"/>
+    <w:abstractNumId w:val="26"/>
   </w:num>
   <w:num w:numId="27">
-    <w:abstractNumId w:val="42"/>
+    <w:abstractNumId w:val="43"/>
   </w:num>
   <w:num w:numId="28">
-    <w:abstractNumId w:val="37"/>
+    <w:abstractNumId w:val="38"/>
   </w:num>
   <w:num w:numId="29">
     <w:abstractNumId w:val="16"/>
   </w:num>
   <w:num w:numId="30">
-    <w:abstractNumId w:val="23"/>
+    <w:abstractNumId w:val="24"/>
   </w:num>
   <w:num w:numId="31">
     <w:abstractNumId w:val="7"/>
@@ -14875,50 +15315,53 @@
     <w:abstractNumId w:val="11"/>
   </w:num>
   <w:num w:numId="35">
-    <w:abstractNumId w:val="34"/>
+    <w:abstractNumId w:val="35"/>
   </w:num>
   <w:num w:numId="36">
     <w:abstractNumId w:val="1"/>
   </w:num>
   <w:num w:numId="37">
-    <w:abstractNumId w:val="44"/>
+    <w:abstractNumId w:val="45"/>
   </w:num>
   <w:num w:numId="38">
-    <w:abstractNumId w:val="22"/>
+    <w:abstractNumId w:val="23"/>
   </w:num>
   <w:num w:numId="39">
-    <w:abstractNumId w:val="32"/>
+    <w:abstractNumId w:val="33"/>
   </w:num>
   <w:num w:numId="40">
-    <w:abstractNumId w:val="26"/>
+    <w:abstractNumId w:val="27"/>
   </w:num>
   <w:num w:numId="41">
-    <w:abstractNumId w:val="36"/>
+    <w:abstractNumId w:val="37"/>
   </w:num>
   <w:num w:numId="42">
     <w:abstractNumId w:val="2"/>
   </w:num>
   <w:num w:numId="43">
-    <w:abstractNumId w:val="27"/>
+    <w:abstractNumId w:val="28"/>
   </w:num>
   <w:num w:numId="44">
     <w:abstractNumId w:val="0"/>
   </w:num>
   <w:num w:numId="45">
-    <w:abstractNumId w:val="38"/>
+    <w:abstractNumId w:val="39"/>
   </w:num>
   <w:num w:numId="46">
-    <w:abstractNumId w:val="30"/>
+    <w:abstractNumId w:val="31"/>
   </w:num>
   <w:num w:numId="47">
-    <w:abstractNumId w:val="24"/>
+    <w:abstractNumId w:val="25"/>
+  </w:num>
+  <w:num w:numId="48">
+    <w:abstractNumId w:val="22"/>
   </w:num>
   <w:numIdMacAtCleanup w:val="38"/>
 </w:numbering>
 </file>
 
 <file path=word/styles.xml><?xml version="1.0" encoding="utf-8"?>
-<w:styles xmlns:mc="http://schemas.openxmlformats.org/markup-compatibility/2006" xmlns:r="http://schemas.openxmlformats.org/officeDocument/2006/relationships" xmlns:w="http://schemas.openxmlformats.org/wordprocessingml/2006/main" xmlns:w14="http://schemas.microsoft.com/office/word/2010/wordml" mc:Ignorable="w14">
+<w:styles xmlns:mc="http://schemas.openxmlformats.org/markup-compatibility/2006" xmlns:r="http://schemas.openxmlformats.org/officeDocument/2006/relationships" xmlns:w="http://schemas.openxmlformats.org/wordprocessingml/2006/main" xmlns:w14="http://schemas.microsoft.com/office/word/2010/wordml" xmlns:w15="http://schemas.microsoft.com/office/word/2012/wordml" xmlns:w16se="http://schemas.microsoft.com/office/word/2015/wordml/symex" mc:Ignorable="w14 w15 w16se">
   <w:docDefaults>
     <w:rPrDefault>
       <w:rPr>
@@ -14934,144 +15377,378 @@
       </w:pPr>
     </w:pPrDefault>
   </w:docDefaults>
-  <w:latentStyles w:defLockedState="0" w:defUIPriority="99" w:defSemiHidden="1" w:defUnhideWhenUsed="1" w:defQFormat="0" w:count="267">
-    <w:lsdException w:name="Normal" w:semiHidden="0" w:uiPriority="0" w:unhideWhenUsed="0" w:qFormat="1"/>
-    <w:lsdException w:name="heading 1" w:semiHidden="0" w:uiPriority="9" w:unhideWhenUsed="0" w:qFormat="1"/>
-    <w:lsdException w:name="heading 2" w:uiPriority="9" w:qFormat="1"/>
-    <w:lsdException w:name="heading 3" w:uiPriority="9" w:qFormat="1"/>
-    <w:lsdException w:name="heading 4" w:uiPriority="9" w:qFormat="1"/>
-    <w:lsdException w:name="heading 5" w:uiPriority="9" w:qFormat="1"/>
-    <w:lsdException w:name="heading 6" w:uiPriority="9" w:qFormat="1"/>
-    <w:lsdException w:name="heading 7" w:uiPriority="9" w:qFormat="1"/>
-    <w:lsdException w:name="heading 8" w:uiPriority="9" w:qFormat="1"/>
-    <w:lsdException w:name="heading 9" w:uiPriority="9" w:qFormat="1"/>
-    <w:lsdException w:name="toc 1" w:uiPriority="39"/>
-    <w:lsdException w:name="toc 2" w:uiPriority="39"/>
-    <w:lsdException w:name="toc 3" w:uiPriority="39"/>
-    <w:lsdException w:name="toc 4" w:uiPriority="39"/>
-    <w:lsdException w:name="toc 5" w:uiPriority="39"/>
-    <w:lsdException w:name="toc 6" w:uiPriority="39"/>
-    <w:lsdException w:name="toc 7" w:uiPriority="39"/>
-    <w:lsdException w:name="toc 8" w:uiPriority="39"/>
-    <w:lsdException w:name="toc 9" w:uiPriority="39"/>
-    <w:lsdException w:name="caption" w:uiPriority="35" w:qFormat="1"/>
-    <w:lsdException w:name="Title" w:semiHidden="0" w:uiPriority="10" w:unhideWhenUsed="0" w:qFormat="1"/>
-    <w:lsdException w:name="Default Paragraph Font" w:uiPriority="1"/>
-    <w:lsdException w:name="Subtitle" w:semiHidden="0" w:uiPriority="11" w:unhideWhenUsed="0" w:qFormat="1"/>
-    <w:lsdException w:name="Strong" w:semiHidden="0" w:uiPriority="22" w:unhideWhenUsed="0" w:qFormat="1"/>
-    <w:lsdException w:name="Emphasis" w:semiHidden="0" w:uiPriority="20" w:unhideWhenUsed="0" w:qFormat="1"/>
-    <w:lsdException w:name="Table Grid" w:semiHidden="0" w:uiPriority="39" w:unhideWhenUsed="0"/>
-    <w:lsdException w:name="Placeholder Text" w:unhideWhenUsed="0"/>
-    <w:lsdException w:name="No Spacing" w:semiHidden="0" w:uiPriority="1" w:unhideWhenUsed="0" w:qFormat="1"/>
-    <w:lsdException w:name="Light Shading" w:semiHidden="0" w:uiPriority="60" w:unhideWhenUsed="0"/>
-    <w:lsdException w:name="Light List" w:semiHidden="0" w:uiPriority="61" w:unhideWhenUsed="0"/>
-    <w:lsdException w:name="Light Grid" w:semiHidden="0" w:uiPriority="62" w:unhideWhenUsed="0"/>
-    <w:lsdException w:name="Medium Shading 1" w:semiHidden="0" w:uiPriority="63" w:unhideWhenUsed="0"/>
-    <w:lsdException w:name="Medium Shading 2" w:semiHidden="0" w:uiPriority="64" w:unhideWhenUsed="0"/>
-    <w:lsdException w:name="Medium List 1" w:semiHidden="0" w:uiPriority="65" w:unhideWhenUsed="0"/>
-    <w:lsdException w:name="Medium List 2" w:semiHidden="0" w:uiPriority="66" w:unhideWhenUsed="0"/>
-    <w:lsdException w:name="Medium Grid 1" w:semiHidden="0" w:uiPriority="67" w:unhideWhenUsed="0"/>
-    <w:lsdException w:name="Medium Grid 2" w:semiHidden="0" w:uiPriority="68" w:unhideWhenUsed="0"/>
-    <w:lsdException w:name="Medium Grid 3" w:semiHidden="0" w:uiPriority="69" w:unhideWhenUsed="0"/>
-    <w:lsdException w:name="Dark List" w:semiHidden="0" w:uiPriority="70" w:unhideWhenUsed="0"/>
-    <w:lsdException w:name="Colorful Shading" w:semiHidden="0" w:uiPriority="71" w:unhideWhenUsed="0"/>
-    <w:lsdException w:name="Colorful List" w:semiHidden="0" w:uiPriority="72" w:unhideWhenUsed="0"/>
-    <w:lsdException w:name="Colorful Grid" w:semiHidden="0" w:uiPriority="73" w:unhideWhenUsed="0"/>
-    <w:lsdException w:name="Light Shading Accent 1" w:semiHidden="0" w:uiPriority="60" w:unhideWhenUsed="0"/>
-    <w:lsdException w:name="Light List Accent 1" w:semiHidden="0" w:uiPriority="61" w:unhideWhenUsed="0"/>
-    <w:lsdException w:name="Light Grid Accent 1" w:semiHidden="0" w:uiPriority="62" w:unhideWhenUsed="0"/>
-    <w:lsdException w:name="Medium Shading 1 Accent 1" w:semiHidden="0" w:uiPriority="63" w:unhideWhenUsed="0"/>
-    <w:lsdException w:name="Medium Shading 2 Accent 1" w:semiHidden="0" w:uiPriority="64" w:unhideWhenUsed="0"/>
-    <w:lsdException w:name="Medium List 1 Accent 1" w:semiHidden="0" w:uiPriority="65" w:unhideWhenUsed="0"/>
-    <w:lsdException w:name="Revision" w:unhideWhenUsed="0"/>
-    <w:lsdException w:name="List Paragraph" w:semiHidden="0" w:uiPriority="34" w:unhideWhenUsed="0" w:qFormat="1"/>
-    <w:lsdException w:name="Quote" w:semiHidden="0" w:uiPriority="29" w:unhideWhenUsed="0" w:qFormat="1"/>
-    <w:lsdException w:name="Intense Quote" w:semiHidden="0" w:uiPriority="30" w:unhideWhenUsed="0" w:qFormat="1"/>
-    <w:lsdException w:name="Medium List 2 Accent 1" w:semiHidden="0" w:uiPriority="66" w:unhideWhenUsed="0"/>
-    <w:lsdException w:name="Medium Grid 1 Accent 1" w:semiHidden="0" w:uiPriority="67" w:unhideWhenUsed="0"/>
-    <w:lsdException w:name="Medium Grid 2 Accent 1" w:semiHidden="0" w:uiPriority="68" w:unhideWhenUsed="0"/>
-    <w:lsdException w:name="Medium Grid 3 Accent 1" w:semiHidden="0" w:uiPriority="69" w:unhideWhenUsed="0"/>
-    <w:lsdException w:name="Dark List Accent 1" w:semiHidden="0" w:uiPriority="70" w:unhideWhenUsed="0"/>
-    <w:lsdException w:name="Colorful Shading Accent 1" w:semiHidden="0" w:uiPriority="71" w:unhideWhenUsed="0"/>
-    <w:lsdException w:name="Colorful List Accent 1" w:semiHidden="0" w:uiPriority="72" w:unhideWhenUsed="0"/>
-    <w:lsdException w:name="Colorful Grid Accent 1" w:semiHidden="0" w:uiPriority="73" w:unhideWhenUsed="0"/>
-    <w:lsdException w:name="Light Shading Accent 2" w:semiHidden="0" w:uiPriority="60" w:unhideWhenUsed="0"/>
-    <w:lsdException w:name="Light List Accent 2" w:semiHidden="0" w:uiPriority="61" w:unhideWhenUsed="0"/>
-    <w:lsdException w:name="Light Grid Accent 2" w:semiHidden="0" w:uiPriority="62" w:unhideWhenUsed="0"/>
-    <w:lsdException w:name="Medium Shading 1 Accent 2" w:semiHidden="0" w:uiPriority="63" w:unhideWhenUsed="0"/>
-    <w:lsdException w:name="Medium Shading 2 Accent 2" w:semiHidden="0" w:uiPriority="64" w:unhideWhenUsed="0"/>
-    <w:lsdException w:name="Medium List 1 Accent 2" w:semiHidden="0" w:uiPriority="65" w:unhideWhenUsed="0"/>
-    <w:lsdException w:name="Medium List 2 Accent 2" w:semiHidden="0" w:uiPriority="66" w:unhideWhenUsed="0"/>
-    <w:lsdException w:name="Medium Grid 1 Accent 2" w:semiHidden="0" w:uiPriority="67" w:unhideWhenUsed="0"/>
-    <w:lsdException w:name="Medium Grid 2 Accent 2" w:semiHidden="0" w:uiPriority="68" w:unhideWhenUsed="0"/>
-    <w:lsdException w:name="Medium Grid 3 Accent 2" w:semiHidden="0" w:uiPriority="69" w:unhideWhenUsed="0"/>
-    <w:lsdException w:name="Dark List Accent 2" w:semiHidden="0" w:uiPriority="70" w:unhideWhenUsed="0"/>
-    <w:lsdException w:name="Colorful Shading Accent 2" w:semiHidden="0" w:uiPriority="71" w:unhideWhenUsed="0"/>
-    <w:lsdException w:name="Colorful List Accent 2" w:semiHidden="0" w:uiPriority="72" w:unhideWhenUsed="0"/>
-    <w:lsdException w:name="Colorful Grid Accent 2" w:semiHidden="0" w:uiPriority="73" w:unhideWhenUsed="0"/>
-    <w:lsdException w:name="Light Shading Accent 3" w:semiHidden="0" w:uiPriority="60" w:unhideWhenUsed="0"/>
-    <w:lsdException w:name="Light List Accent 3" w:semiHidden="0" w:uiPriority="61" w:unhideWhenUsed="0"/>
-    <w:lsdException w:name="Light Grid Accent 3" w:semiHidden="0" w:uiPriority="62" w:unhideWhenUsed="0"/>
-    <w:lsdException w:name="Medium Shading 1 Accent 3" w:semiHidden="0" w:uiPriority="63" w:unhideWhenUsed="0"/>
-    <w:lsdException w:name="Medium Shading 2 Accent 3" w:semiHidden="0" w:uiPriority="64" w:unhideWhenUsed="0"/>
-    <w:lsdException w:name="Medium List 1 Accent 3" w:semiHidden="0" w:uiPriority="65" w:unhideWhenUsed="0"/>
-    <w:lsdException w:name="Medium List 2 Accent 3" w:semiHidden="0" w:uiPriority="66" w:unhideWhenUsed="0"/>
-    <w:lsdException w:name="Medium Grid 1 Accent 3" w:semiHidden="0" w:uiPriority="67" w:unhideWhenUsed="0"/>
-    <w:lsdException w:name="Medium Grid 2 Accent 3" w:semiHidden="0" w:uiPriority="68" w:unhideWhenUsed="0"/>
-    <w:lsdException w:name="Medium Grid 3 Accent 3" w:semiHidden="0" w:uiPriority="69" w:unhideWhenUsed="0"/>
-    <w:lsdException w:name="Dark List Accent 3" w:semiHidden="0" w:uiPriority="70" w:unhideWhenUsed="0"/>
-    <w:lsdException w:name="Colorful Shading Accent 3" w:semiHidden="0" w:uiPriority="71" w:unhideWhenUsed="0"/>
-    <w:lsdException w:name="Colorful List Accent 3" w:semiHidden="0" w:uiPriority="72" w:unhideWhenUsed="0"/>
-    <w:lsdException w:name="Colorful Grid Accent 3" w:semiHidden="0" w:uiPriority="73" w:unhideWhenUsed="0"/>
-    <w:lsdException w:name="Light Shading Accent 4" w:semiHidden="0" w:uiPriority="60" w:unhideWhenUsed="0"/>
-    <w:lsdException w:name="Light List Accent 4" w:semiHidden="0" w:uiPriority="61" w:unhideWhenUsed="0"/>
-    <w:lsdException w:name="Light Grid Accent 4" w:semiHidden="0" w:uiPriority="62" w:unhideWhenUsed="0"/>
-    <w:lsdException w:name="Medium Shading 1 Accent 4" w:semiHidden="0" w:uiPriority="63" w:unhideWhenUsed="0"/>
-    <w:lsdException w:name="Medium Shading 2 Accent 4" w:semiHidden="0" w:uiPriority="64" w:unhideWhenUsed="0"/>
-    <w:lsdException w:name="Medium List 1 Accent 4" w:semiHidden="0" w:uiPriority="65" w:unhideWhenUsed="0"/>
-    <w:lsdException w:name="Medium List 2 Accent 4" w:semiHidden="0" w:uiPriority="66" w:unhideWhenUsed="0"/>
-    <w:lsdException w:name="Medium Grid 1 Accent 4" w:semiHidden="0" w:uiPriority="67" w:unhideWhenUsed="0"/>
-    <w:lsdException w:name="Medium Grid 2 Accent 4" w:semiHidden="0" w:uiPriority="68" w:unhideWhenUsed="0"/>
-    <w:lsdException w:name="Medium Grid 3 Accent 4" w:semiHidden="0" w:uiPriority="69" w:unhideWhenUsed="0"/>
-    <w:lsdException w:name="Dark List Accent 4" w:semiHidden="0" w:uiPriority="70" w:unhideWhenUsed="0"/>
-    <w:lsdException w:name="Colorful Shading Accent 4" w:semiHidden="0" w:uiPriority="71" w:unhideWhenUsed="0"/>
-    <w:lsdException w:name="Colorful List Accent 4" w:semiHidden="0" w:uiPriority="72" w:unhideWhenUsed="0"/>
-    <w:lsdException w:name="Colorful Grid Accent 4" w:semiHidden="0" w:uiPriority="73" w:unhideWhenUsed="0"/>
-    <w:lsdException w:name="Light Shading Accent 5" w:semiHidden="0" w:uiPriority="60" w:unhideWhenUsed="0"/>
-    <w:lsdException w:name="Light List Accent 5" w:semiHidden="0" w:uiPriority="61" w:unhideWhenUsed="0"/>
-    <w:lsdException w:name="Light Grid Accent 5" w:semiHidden="0" w:uiPriority="62" w:unhideWhenUsed="0"/>
-    <w:lsdException w:name="Medium Shading 1 Accent 5" w:semiHidden="0" w:uiPriority="63" w:unhideWhenUsed="0"/>
-    <w:lsdException w:name="Medium Shading 2 Accent 5" w:semiHidden="0" w:uiPriority="64" w:unhideWhenUsed="0"/>
-    <w:lsdException w:name="Medium List 1 Accent 5" w:semiHidden="0" w:uiPriority="65" w:unhideWhenUsed="0"/>
-    <w:lsdException w:name="Medium List 2 Accent 5" w:semiHidden="0" w:uiPriority="66" w:unhideWhenUsed="0"/>
-    <w:lsdException w:name="Medium Grid 1 Accent 5" w:semiHidden="0" w:uiPriority="67" w:unhideWhenUsed="0"/>
-    <w:lsdException w:name="Medium Grid 2 Accent 5" w:semiHidden="0" w:uiPriority="68" w:unhideWhenUsed="0"/>
-    <w:lsdException w:name="Medium Grid 3 Accent 5" w:semiHidden="0" w:uiPriority="69" w:unhideWhenUsed="0"/>
-    <w:lsdException w:name="Dark List Accent 5" w:semiHidden="0" w:uiPriority="70" w:unhideWhenUsed="0"/>
-    <w:lsdException w:name="Colorful Shading Accent 5" w:semiHidden="0" w:uiPriority="71" w:unhideWhenUsed="0"/>
-    <w:lsdException w:name="Colorful List Accent 5" w:semiHidden="0" w:uiPriority="72" w:unhideWhenUsed="0"/>
-    <w:lsdException w:name="Colorful Grid Accent 5" w:semiHidden="0" w:uiPriority="73" w:unhideWhenUsed="0"/>
-    <w:lsdException w:name="Light Shading Accent 6" w:semiHidden="0" w:uiPriority="60" w:unhideWhenUsed="0"/>
-    <w:lsdException w:name="Light List Accent 6" w:semiHidden="0" w:uiPriority="61" w:unhideWhenUsed="0"/>
-    <w:lsdException w:name="Light Grid Accent 6" w:semiHidden="0" w:uiPriority="62" w:unhideWhenUsed="0"/>
-    <w:lsdException w:name="Medium Shading 1 Accent 6" w:semiHidden="0" w:uiPriority="63" w:unhideWhenUsed="0"/>
-    <w:lsdException w:name="Medium Shading 2 Accent 6" w:semiHidden="0" w:uiPriority="64" w:unhideWhenUsed="0"/>
-    <w:lsdException w:name="Medium List 1 Accent 6" w:semiHidden="0" w:uiPriority="65" w:unhideWhenUsed="0"/>
-    <w:lsdException w:name="Medium List 2 Accent 6" w:semiHidden="0" w:uiPriority="66" w:unhideWhenUsed="0"/>
-    <w:lsdException w:name="Medium Grid 1 Accent 6" w:semiHidden="0" w:uiPriority="67" w:unhideWhenUsed="0"/>
-    <w:lsdException w:name="Medium Grid 2 Accent 6" w:semiHidden="0" w:uiPriority="68" w:unhideWhenUsed="0"/>
-    <w:lsdException w:name="Medium Grid 3 Accent 6" w:semiHidden="0" w:uiPriority="69" w:unhideWhenUsed="0"/>
-    <w:lsdException w:name="Dark List Accent 6" w:semiHidden="0" w:uiPriority="70" w:unhideWhenUsed="0"/>
-    <w:lsdException w:name="Colorful Shading Accent 6" w:semiHidden="0" w:uiPriority="71" w:unhideWhenUsed="0"/>
-    <w:lsdException w:name="Colorful List Accent 6" w:semiHidden="0" w:uiPriority="72" w:unhideWhenUsed="0"/>
-    <w:lsdException w:name="Colorful Grid Accent 6" w:semiHidden="0" w:uiPriority="73" w:unhideWhenUsed="0"/>
-    <w:lsdException w:name="Subtle Emphasis" w:semiHidden="0" w:uiPriority="19" w:unhideWhenUsed="0" w:qFormat="1"/>
-    <w:lsdException w:name="Intense Emphasis" w:semiHidden="0" w:uiPriority="21" w:unhideWhenUsed="0" w:qFormat="1"/>
-    <w:lsdException w:name="Subtle Reference" w:semiHidden="0" w:uiPriority="31" w:unhideWhenUsed="0" w:qFormat="1"/>
-    <w:lsdException w:name="Intense Reference" w:semiHidden="0" w:uiPriority="32" w:unhideWhenUsed="0" w:qFormat="1"/>
-    <w:lsdException w:name="Book Title" w:semiHidden="0" w:uiPriority="33" w:unhideWhenUsed="0" w:qFormat="1"/>
-    <w:lsdException w:name="Bibliography" w:uiPriority="37"/>
-    <w:lsdException w:name="TOC Heading" w:uiPriority="39" w:qFormat="1"/>
+  <w:latentStyles w:defLockedState="0" w:defUIPriority="99" w:defSemiHidden="0" w:defUnhideWhenUsed="0" w:defQFormat="0" w:count="371">
+    <w:lsdException w:name="Normal" w:uiPriority="0" w:qFormat="1"/>
+    <w:lsdException w:name="heading 1" w:uiPriority="9" w:qFormat="1"/>
+    <w:lsdException w:name="heading 2" w:semiHidden="1" w:uiPriority="9" w:unhideWhenUsed="1" w:qFormat="1"/>
+    <w:lsdException w:name="heading 3" w:semiHidden="1" w:uiPriority="9" w:unhideWhenUsed="1" w:qFormat="1"/>
+    <w:lsdException w:name="heading 4" w:semiHidden="1" w:uiPriority="9" w:unhideWhenUsed="1" w:qFormat="1"/>
+    <w:lsdException w:name="heading 5" w:semiHidden="1" w:uiPriority="9" w:unhideWhenUsed="1" w:qFormat="1"/>
+    <w:lsdException w:name="heading 6" w:semiHidden="1" w:uiPriority="9" w:unhideWhenUsed="1" w:qFormat="1"/>
+    <w:lsdException w:name="heading 7" w:semiHidden="1" w:uiPriority="9" w:unhideWhenUsed="1" w:qFormat="1"/>
+    <w:lsdException w:name="heading 8" w:semiHidden="1" w:uiPriority="9" w:unhideWhenUsed="1" w:qFormat="1"/>
+    <w:lsdException w:name="heading 9" w:semiHidden="1" w:uiPriority="9" w:unhideWhenUsed="1" w:qFormat="1"/>
+    <w:lsdException w:name="index 1" w:semiHidden="1" w:unhideWhenUsed="1"/>
+    <w:lsdException w:name="index 2" w:semiHidden="1" w:unhideWhenUsed="1"/>
+    <w:lsdException w:name="index 3" w:semiHidden="1" w:unhideWhenUsed="1"/>
+    <w:lsdException w:name="index 4" w:semiHidden="1" w:unhideWhenUsed="1"/>
+    <w:lsdException w:name="index 5" w:semiHidden="1" w:unhideWhenUsed="1"/>
+    <w:lsdException w:name="index 6" w:semiHidden="1" w:unhideWhenUsed="1"/>
+    <w:lsdException w:name="index 7" w:semiHidden="1" w:unhideWhenUsed="1"/>
+    <w:lsdException w:name="index 8" w:semiHidden="1" w:unhideWhenUsed="1"/>
+    <w:lsdException w:name="index 9" w:semiHidden="1" w:unhideWhenUsed="1"/>
+    <w:lsdException w:name="toc 1" w:semiHidden="1" w:uiPriority="39" w:unhideWhenUsed="1"/>
+    <w:lsdException w:name="toc 2" w:semiHidden="1" w:uiPriority="39" w:unhideWhenUsed="1"/>
+    <w:lsdException w:name="toc 3" w:semiHidden="1" w:uiPriority="39" w:unhideWhenUsed="1"/>
+    <w:lsdException w:name="toc 4" w:semiHidden="1" w:uiPriority="39" w:unhideWhenUsed="1"/>
+    <w:lsdException w:name="toc 5" w:semiHidden="1" w:uiPriority="39" w:unhideWhenUsed="1"/>
+    <w:lsdException w:name="toc 6" w:semiHidden="1" w:uiPriority="39" w:unhideWhenUsed="1"/>
+    <w:lsdException w:name="toc 7" w:semiHidden="1" w:uiPriority="39" w:unhideWhenUsed="1"/>
+    <w:lsdException w:name="toc 8" w:semiHidden="1" w:uiPriority="39" w:unhideWhenUsed="1"/>
+    <w:lsdException w:name="toc 9" w:semiHidden="1" w:uiPriority="39" w:unhideWhenUsed="1"/>
+    <w:lsdException w:name="Normal Indent" w:semiHidden="1" w:unhideWhenUsed="1"/>
+    <w:lsdException w:name="footnote text" w:semiHidden="1" w:unhideWhenUsed="1"/>
+    <w:lsdException w:name="annotation text" w:semiHidden="1" w:unhideWhenUsed="1"/>
+    <w:lsdException w:name="header" w:semiHidden="1" w:unhideWhenUsed="1"/>
+    <w:lsdException w:name="footer" w:semiHidden="1" w:unhideWhenUsed="1"/>
+    <w:lsdException w:name="index heading" w:semiHidden="1" w:unhideWhenUsed="1"/>
+    <w:lsdException w:name="caption" w:semiHidden="1" w:uiPriority="35" w:unhideWhenUsed="1" w:qFormat="1"/>
+    <w:lsdException w:name="table of figures" w:semiHidden="1" w:unhideWhenUsed="1"/>
+    <w:lsdException w:name="envelope address" w:semiHidden="1" w:unhideWhenUsed="1"/>
+    <w:lsdException w:name="envelope return" w:semiHidden="1" w:unhideWhenUsed="1"/>
+    <w:lsdException w:name="footnote reference" w:semiHidden="1" w:unhideWhenUsed="1"/>
+    <w:lsdException w:name="annotation reference" w:semiHidden="1" w:unhideWhenUsed="1"/>
+    <w:lsdException w:name="line number" w:semiHidden="1" w:unhideWhenUsed="1"/>
+    <w:lsdException w:name="page number" w:semiHidden="1" w:unhideWhenUsed="1"/>
+    <w:lsdException w:name="endnote reference" w:semiHidden="1" w:unhideWhenUsed="1"/>
+    <w:lsdException w:name="endnote text" w:semiHidden="1" w:unhideWhenUsed="1"/>
+    <w:lsdException w:name="table of authorities" w:semiHidden="1" w:unhideWhenUsed="1"/>
+    <w:lsdException w:name="macro" w:semiHidden="1" w:unhideWhenUsed="1"/>
+    <w:lsdException w:name="toa heading" w:semiHidden="1" w:unhideWhenUsed="1"/>
+    <w:lsdException w:name="List" w:semiHidden="1" w:unhideWhenUsed="1"/>
+    <w:lsdException w:name="List Bullet" w:semiHidden="1" w:unhideWhenUsed="1"/>
+    <w:lsdException w:name="List Number" w:semiHidden="1" w:unhideWhenUsed="1"/>
+    <w:lsdException w:name="List 2" w:semiHidden="1" w:unhideWhenUsed="1"/>
+    <w:lsdException w:name="List 3" w:semiHidden="1" w:unhideWhenUsed="1"/>
+    <w:lsdException w:name="List 4" w:semiHidden="1" w:unhideWhenUsed="1"/>
+    <w:lsdException w:name="List 5" w:semiHidden="1" w:unhideWhenUsed="1"/>
+    <w:lsdException w:name="List Bullet 2" w:semiHidden="1" w:unhideWhenUsed="1"/>
+    <w:lsdException w:name="List Bullet 3" w:semiHidden="1" w:unhideWhenUsed="1"/>
+    <w:lsdException w:name="List Bullet 4" w:semiHidden="1" w:unhideWhenUsed="1"/>
+    <w:lsdException w:name="List Bullet 5" w:semiHidden="1" w:unhideWhenUsed="1"/>
+    <w:lsdException w:name="List Number 2" w:semiHidden="1" w:unhideWhenUsed="1"/>
+    <w:lsdException w:name="List Number 3" w:semiHidden="1" w:unhideWhenUsed="1"/>
+    <w:lsdException w:name="List Number 4" w:semiHidden="1" w:unhideWhenUsed="1"/>
+    <w:lsdException w:name="List Number 5" w:semiHidden="1" w:unhideWhenUsed="1"/>
+    <w:lsdException w:name="Title" w:uiPriority="10" w:qFormat="1"/>
+    <w:lsdException w:name="Closing" w:semiHidden="1" w:unhideWhenUsed="1"/>
+    <w:lsdException w:name="Signature" w:semiHidden="1" w:unhideWhenUsed="1"/>
+    <w:lsdException w:name="Default Paragraph Font" w:semiHidden="1" w:uiPriority="1" w:unhideWhenUsed="1"/>
+    <w:lsdException w:name="Body Text" w:semiHidden="1" w:unhideWhenUsed="1"/>
+    <w:lsdException w:name="Body Text Indent" w:semiHidden="1" w:unhideWhenUsed="1"/>
+    <w:lsdException w:name="List Continue" w:semiHidden="1" w:unhideWhenUsed="1"/>
+    <w:lsdException w:name="List Continue 2" w:semiHidden="1" w:unhideWhenUsed="1"/>
+    <w:lsdException w:name="List Continue 3" w:semiHidden="1" w:unhideWhenUsed="1"/>
+    <w:lsdException w:name="List Continue 4" w:semiHidden="1" w:unhideWhenUsed="1"/>
+    <w:lsdException w:name="List Continue 5" w:semiHidden="1" w:unhideWhenUsed="1"/>
+    <w:lsdException w:name="Message Header" w:semiHidden="1" w:unhideWhenUsed="1"/>
+    <w:lsdException w:name="Subtitle" w:uiPriority="11" w:qFormat="1"/>
+    <w:lsdException w:name="Salutation" w:semiHidden="1" w:unhideWhenUsed="1"/>
+    <w:lsdException w:name="Date" w:semiHidden="1" w:unhideWhenUsed="1"/>
+    <w:lsdException w:name="Body Text First Indent" w:semiHidden="1" w:unhideWhenUsed="1"/>
+    <w:lsdException w:name="Body Text First Indent 2" w:semiHidden="1" w:unhideWhenUsed="1"/>
+    <w:lsdException w:name="Note Heading" w:semiHidden="1" w:unhideWhenUsed="1"/>
+    <w:lsdException w:name="Body Text 2" w:semiHidden="1" w:unhideWhenUsed="1"/>
+    <w:lsdException w:name="Body Text 3" w:semiHidden="1" w:unhideWhenUsed="1"/>
+    <w:lsdException w:name="Body Text Indent 2" w:semiHidden="1" w:unhideWhenUsed="1"/>
+    <w:lsdException w:name="Body Text Indent 3" w:semiHidden="1" w:unhideWhenUsed="1"/>
+    <w:lsdException w:name="Block Text" w:semiHidden="1" w:unhideWhenUsed="1"/>
+    <w:lsdException w:name="Hyperlink" w:semiHidden="1" w:unhideWhenUsed="1"/>
+    <w:lsdException w:name="FollowedHyperlink" w:semiHidden="1" w:unhideWhenUsed="1"/>
+    <w:lsdException w:name="Strong" w:uiPriority="22" w:qFormat="1"/>
+    <w:lsdException w:name="Emphasis" w:uiPriority="20" w:qFormat="1"/>
+    <w:lsdException w:name="Document Map" w:semiHidden="1" w:unhideWhenUsed="1"/>
+    <w:lsdException w:name="Plain Text" w:semiHidden="1" w:unhideWhenUsed="1"/>
+    <w:lsdException w:name="E-mail Signature" w:semiHidden="1" w:unhideWhenUsed="1"/>
+    <w:lsdException w:name="HTML Top of Form" w:semiHidden="1" w:unhideWhenUsed="1"/>
+    <w:lsdException w:name="HTML Bottom of Form" w:semiHidden="1" w:unhideWhenUsed="1"/>
+    <w:lsdException w:name="Normal (Web)" w:semiHidden="1" w:unhideWhenUsed="1"/>
+    <w:lsdException w:name="HTML Acronym" w:semiHidden="1" w:unhideWhenUsed="1"/>
+    <w:lsdException w:name="HTML Address" w:semiHidden="1" w:unhideWhenUsed="1"/>
+    <w:lsdException w:name="HTML Cite" w:semiHidden="1" w:unhideWhenUsed="1"/>
+    <w:lsdException w:name="HTML Code" w:semiHidden="1" w:unhideWhenUsed="1"/>
+    <w:lsdException w:name="HTML Definition" w:semiHidden="1" w:unhideWhenUsed="1"/>
+    <w:lsdException w:name="HTML Keyboard" w:semiHidden="1" w:unhideWhenUsed="1"/>
+    <w:lsdException w:name="HTML Preformatted" w:semiHidden="1" w:unhideWhenUsed="1"/>
+    <w:lsdException w:name="HTML Sample" w:semiHidden="1" w:unhideWhenUsed="1"/>
+    <w:lsdException w:name="HTML Typewriter" w:semiHidden="1" w:unhideWhenUsed="1"/>
+    <w:lsdException w:name="HTML Variable" w:semiHidden="1" w:unhideWhenUsed="1"/>
+    <w:lsdException w:name="Normal Table" w:semiHidden="1" w:unhideWhenUsed="1"/>
+    <w:lsdException w:name="annotation subject" w:semiHidden="1" w:unhideWhenUsed="1"/>
+    <w:lsdException w:name="No List" w:semiHidden="1" w:unhideWhenUsed="1"/>
+    <w:lsdException w:name="Outline List 1" w:semiHidden="1" w:unhideWhenUsed="1"/>
+    <w:lsdException w:name="Outline List 2" w:semiHidden="1" w:unhideWhenUsed="1"/>
+    <w:lsdException w:name="Outline List 3" w:semiHidden="1" w:unhideWhenUsed="1"/>
+    <w:lsdException w:name="Table Simple 1" w:semiHidden="1" w:unhideWhenUsed="1"/>
+    <w:lsdException w:name="Table Simple 2" w:semiHidden="1" w:unhideWhenUsed="1"/>
+    <w:lsdException w:name="Table Simple 3" w:semiHidden="1" w:unhideWhenUsed="1"/>
+    <w:lsdException w:name="Table Classic 1" w:semiHidden="1" w:unhideWhenUsed="1"/>
+    <w:lsdException w:name="Table Classic 2" w:semiHidden="1" w:unhideWhenUsed="1"/>
+    <w:lsdException w:name="Table Classic 3" w:semiHidden="1" w:unhideWhenUsed="1"/>
+    <w:lsdException w:name="Table Classic 4" w:semiHidden="1" w:unhideWhenUsed="1"/>
+    <w:lsdException w:name="Table Colorful 1" w:semiHidden="1" w:unhideWhenUsed="1"/>
+    <w:lsdException w:name="Table Colorful 2" w:semiHidden="1" w:unhideWhenUsed="1"/>
+    <w:lsdException w:name="Table Colorful 3" w:semiHidden="1" w:unhideWhenUsed="1"/>
+    <w:lsdException w:name="Table Columns 1" w:semiHidden="1" w:unhideWhenUsed="1"/>
+    <w:lsdException w:name="Table Columns 2" w:semiHidden="1" w:unhideWhenUsed="1"/>
+    <w:lsdException w:name="Table Columns 3" w:semiHidden="1" w:unhideWhenUsed="1"/>
+    <w:lsdException w:name="Table Columns 4" w:semiHidden="1" w:unhideWhenUsed="1"/>
+    <w:lsdException w:name="Table Columns 5" w:semiHidden="1" w:unhideWhenUsed="1"/>
+    <w:lsdException w:name="Table Grid 1" w:semiHidden="1" w:unhideWhenUsed="1"/>
+    <w:lsdException w:name="Table Grid 2" w:semiHidden="1" w:unhideWhenUsed="1"/>
+    <w:lsdException w:name="Table Grid 3" w:semiHidden="1" w:unhideWhenUsed="1"/>
+    <w:lsdException w:name="Table Grid 4" w:semiHidden="1" w:unhideWhenUsed="1"/>
+    <w:lsdException w:name="Table Grid 5" w:semiHidden="1" w:unhideWhenUsed="1"/>
+    <w:lsdException w:name="Table Grid 6" w:semiHidden="1" w:unhideWhenUsed="1"/>
+    <w:lsdException w:name="Table Grid 7" w:semiHidden="1" w:unhideWhenUsed="1"/>
+    <w:lsdException w:name="Table Grid 8" w:semiHidden="1" w:unhideWhenUsed="1"/>
+    <w:lsdException w:name="Table List 1" w:semiHidden="1" w:unhideWhenUsed="1"/>
+    <w:lsdException w:name="Table List 2" w:semiHidden="1" w:unhideWhenUsed="1"/>
+    <w:lsdException w:name="Table List 3" w:semiHidden="1" w:unhideWhenUsed="1"/>
+    <w:lsdException w:name="Table List 4" w:semiHidden="1" w:unhideWhenUsed="1"/>
+    <w:lsdException w:name="Table List 5" w:semiHidden="1" w:unhideWhenUsed="1"/>
+    <w:lsdException w:name="Table List 6" w:semiHidden="1" w:unhideWhenUsed="1"/>
+    <w:lsdException w:name="Table List 7" w:semiHidden="1" w:unhideWhenUsed="1"/>
+    <w:lsdException w:name="Table List 8" w:semiHidden="1" w:unhideWhenUsed="1"/>
+    <w:lsdException w:name="Table 3D effects 1" w:semiHidden="1" w:unhideWhenUsed="1"/>
+    <w:lsdException w:name="Table 3D effects 2" w:semiHidden="1" w:unhideWhenUsed="1"/>
+    <w:lsdException w:name="Table 3D effects 3" w:semiHidden="1" w:unhideWhenUsed="1"/>
+    <w:lsdException w:name="Table Contemporary" w:semiHidden="1" w:unhideWhenUsed="1"/>
+    <w:lsdException w:name="Table Elegant" w:semiHidden="1" w:unhideWhenUsed="1"/>
+    <w:lsdException w:name="Table Professional" w:semiHidden="1" w:unhideWhenUsed="1"/>
+    <w:lsdException w:name="Table Subtle 1" w:semiHidden="1" w:unhideWhenUsed="1"/>
+    <w:lsdException w:name="Table Subtle 2" w:semiHidden="1" w:unhideWhenUsed="1"/>
+    <w:lsdException w:name="Table Web 1" w:semiHidden="1" w:unhideWhenUsed="1"/>
+    <w:lsdException w:name="Table Web 2" w:semiHidden="1" w:unhideWhenUsed="1"/>
+    <w:lsdException w:name="Table Web 3" w:semiHidden="1" w:unhideWhenUsed="1"/>
+    <w:lsdException w:name="Balloon Text" w:semiHidden="1" w:unhideWhenUsed="1"/>
+    <w:lsdException w:name="Table Grid" w:uiPriority="39"/>
+    <w:lsdException w:name="Table Theme" w:semiHidden="1" w:unhideWhenUsed="1"/>
+    <w:lsdException w:name="Placeholder Text" w:semiHidden="1"/>
+    <w:lsdException w:name="No Spacing" w:uiPriority="1" w:qFormat="1"/>
+    <w:lsdException w:name="Light Shading" w:uiPriority="60"/>
+    <w:lsdException w:name="Light List" w:uiPriority="61"/>
+    <w:lsdException w:name="Light Grid" w:uiPriority="62"/>
+    <w:lsdException w:name="Medium Shading 1" w:uiPriority="63"/>
+    <w:lsdException w:name="Medium Shading 2" w:uiPriority="64"/>
+    <w:lsdException w:name="Medium List 1" w:uiPriority="65"/>
+    <w:lsdException w:name="Medium List 2" w:uiPriority="66"/>
+    <w:lsdException w:name="Medium Grid 1" w:uiPriority="67"/>
+    <w:lsdException w:name="Medium Grid 2" w:uiPriority="68"/>
+    <w:lsdException w:name="Medium Grid 3" w:uiPriority="69"/>
+    <w:lsdException w:name="Dark List" w:uiPriority="70"/>
+    <w:lsdException w:name="Colorful Shading" w:uiPriority="71"/>
+    <w:lsdException w:name="Colorful List" w:uiPriority="72"/>
+    <w:lsdException w:name="Colorful Grid" w:uiPriority="73"/>
+    <w:lsdException w:name="Light Shading Accent 1" w:uiPriority="60"/>
+    <w:lsdException w:name="Light List Accent 1" w:uiPriority="61"/>
+    <w:lsdException w:name="Light Grid Accent 1" w:uiPriority="62"/>
+    <w:lsdException w:name="Medium Shading 1 Accent 1" w:uiPriority="63"/>
+    <w:lsdException w:name="Medium Shading 2 Accent 1" w:uiPriority="64"/>
+    <w:lsdException w:name="Medium List 1 Accent 1" w:uiPriority="65"/>
+    <w:lsdException w:name="Revision" w:semiHidden="1"/>
+    <w:lsdException w:name="List Paragraph" w:uiPriority="34" w:qFormat="1"/>
+    <w:lsdException w:name="Quote" w:uiPriority="29" w:qFormat="1"/>
+    <w:lsdException w:name="Intense Quote" w:uiPriority="30" w:qFormat="1"/>
+    <w:lsdException w:name="Medium List 2 Accent 1" w:uiPriority="66"/>
+    <w:lsdException w:name="Medium Grid 1 Accent 1" w:uiPriority="67"/>
+    <w:lsdException w:name="Medium Grid 2 Accent 1" w:uiPriority="68"/>
+    <w:lsdException w:name="Medium Grid 3 Accent 1" w:uiPriority="69"/>
+    <w:lsdException w:name="Dark List Accent 1" w:uiPriority="70"/>
+    <w:lsdException w:name="Colorful Shading Accent 1" w:uiPriority="71"/>
+    <w:lsdException w:name="Colorful List Accent 1" w:uiPriority="72"/>
+    <w:lsdException w:name="Colorful Grid Accent 1" w:uiPriority="73"/>
+    <w:lsdException w:name="Light Shading Accent 2" w:uiPriority="60"/>
+    <w:lsdException w:name="Light List Accent 2" w:uiPriority="61"/>
+    <w:lsdException w:name="Light Grid Accent 2" w:uiPriority="62"/>
+    <w:lsdException w:name="Medium Shading 1 Accent 2" w:uiPriority="63"/>
+    <w:lsdException w:name="Medium Shading 2 Accent 2" w:uiPriority="64"/>
+    <w:lsdException w:name="Medium List 1 Accent 2" w:uiPriority="65"/>
+    <w:lsdException w:name="Medium List 2 Accent 2" w:uiPriority="66"/>
+    <w:lsdException w:name="Medium Grid 1 Accent 2" w:uiPriority="67"/>
+    <w:lsdException w:name="Medium Grid 2 Accent 2" w:uiPriority="68"/>
+    <w:lsdException w:name="Medium Grid 3 Accent 2" w:uiPriority="69"/>
+    <w:lsdException w:name="Dark List Accent 2" w:uiPriority="70"/>
+    <w:lsdException w:name="Colorful Shading Accent 2" w:uiPriority="71"/>
+    <w:lsdException w:name="Colorful List Accent 2" w:uiPriority="72"/>
+    <w:lsdException w:name="Colorful Grid Accent 2" w:uiPriority="73"/>
+    <w:lsdException w:name="Light Shading Accent 3" w:uiPriority="60"/>
+    <w:lsdException w:name="Light List Accent 3" w:uiPriority="61"/>
+    <w:lsdException w:name="Light Grid Accent 3" w:uiPriority="62"/>
+    <w:lsdException w:name="Medium Shading 1 Accent 3" w:uiPriority="63"/>
+    <w:lsdException w:name="Medium Shading 2 Accent 3" w:uiPriority="64"/>
+    <w:lsdException w:name="Medium List 1 Accent 3" w:uiPriority="65"/>
+    <w:lsdException w:name="Medium List 2 Accent 3" w:uiPriority="66"/>
+    <w:lsdException w:name="Medium Grid 1 Accent 3" w:uiPriority="67"/>
+    <w:lsdException w:name="Medium Grid 2 Accent 3" w:uiPriority="68"/>
+    <w:lsdException w:name="Medium Grid 3 Accent 3" w:uiPriority="69"/>
+    <w:lsdException w:name="Dark List Accent 3" w:uiPriority="70"/>
+    <w:lsdException w:name="Colorful Shading Accent 3" w:uiPriority="71"/>
+    <w:lsdException w:name="Colorful List Accent 3" w:uiPriority="72"/>
+    <w:lsdException w:name="Colorful Grid Accent 3" w:uiPriority="73"/>
+    <w:lsdException w:name="Light Shading Accent 4" w:uiPriority="60"/>
+    <w:lsdException w:name="Light List Accent 4" w:uiPriority="61"/>
+    <w:lsdException w:name="Light Grid Accent 4" w:uiPriority="62"/>
+    <w:lsdException w:name="Medium Shading 1 Accent 4" w:uiPriority="63"/>
+    <w:lsdException w:name="Medium Shading 2 Accent 4" w:uiPriority="64"/>
+    <w:lsdException w:name="Medium List 1 Accent 4" w:uiPriority="65"/>
+    <w:lsdException w:name="Medium List 2 Accent 4" w:uiPriority="66"/>
+    <w:lsdException w:name="Medium Grid 1 Accent 4" w:uiPriority="67"/>
+    <w:lsdException w:name="Medium Grid 2 Accent 4" w:uiPriority="68"/>
+    <w:lsdException w:name="Medium Grid 3 Accent 4" w:uiPriority="69"/>
+    <w:lsdException w:name="Dark List Accent 4" w:uiPriority="70"/>
+    <w:lsdException w:name="Colorful Shading Accent 4" w:uiPriority="71"/>
+    <w:lsdException w:name="Colorful List Accent 4" w:uiPriority="72"/>
+    <w:lsdException w:name="Colorful Grid Accent 4" w:uiPriority="73"/>
+    <w:lsdException w:name="Light Shading Accent 5" w:uiPriority="60"/>
+    <w:lsdException w:name="Light List Accent 5" w:uiPriority="61"/>
+    <w:lsdException w:name="Light Grid Accent 5" w:uiPriority="62"/>
+    <w:lsdException w:name="Medium Shading 1 Accent 5" w:uiPriority="63"/>
+    <w:lsdException w:name="Medium Shading 2 Accent 5" w:uiPriority="64"/>
+    <w:lsdException w:name="Medium List 1 Accent 5" w:uiPriority="65"/>
+    <w:lsdException w:name="Medium List 2 Accent 5" w:uiPriority="66"/>
+    <w:lsdException w:name="Medium Grid 1 Accent 5" w:uiPriority="67"/>
+    <w:lsdException w:name="Medium Grid 2 Accent 5" w:uiPriority="68"/>
+    <w:lsdException w:name="Medium Grid 3 Accent 5" w:uiPriority="69"/>
+    <w:lsdException w:name="Dark List Accent 5" w:uiPriority="70"/>
+    <w:lsdException w:name="Colorful Shading Accent 5" w:uiPriority="71"/>
+    <w:lsdException w:name="Colorful List Accent 5" w:uiPriority="72"/>
+    <w:lsdException w:name="Colorful Grid Accent 5" w:uiPriority="73"/>
+    <w:lsdException w:name="Light Shading Accent 6" w:uiPriority="60"/>
+    <w:lsdException w:name="Light List Accent 6" w:uiPriority="61"/>
+    <w:lsdException w:name="Light Grid Accent 6" w:uiPriority="62"/>
+    <w:lsdException w:name="Medium Shading 1 Accent 6" w:uiPriority="63"/>
+    <w:lsdException w:name="Medium Shading 2 Accent 6" w:uiPriority="64"/>
+    <w:lsdException w:name="Medium List 1 Accent 6" w:uiPriority="65"/>
+    <w:lsdException w:name="Medium List 2 Accent 6" w:uiPriority="66"/>
+    <w:lsdException w:name="Medium Grid 1 Accent 6" w:uiPriority="67"/>
+    <w:lsdException w:name="Medium Grid 2 Accent 6" w:uiPriority="68"/>
+    <w:lsdException w:name="Medium Grid 3 Accent 6" w:uiPriority="69"/>
+    <w:lsdException w:name="Dark List Accent 6" w:uiPriority="70"/>
+    <w:lsdException w:name="Colorful Shading Accent 6" w:uiPriority="71"/>
+    <w:lsdException w:name="Colorful List Accent 6" w:uiPriority="72"/>
+    <w:lsdException w:name="Colorful Grid Accent 6" w:uiPriority="73"/>
+    <w:lsdException w:name="Subtle Emphasis" w:uiPriority="19" w:qFormat="1"/>
+    <w:lsdException w:name="Intense Emphasis" w:uiPriority="21" w:qFormat="1"/>
+    <w:lsdException w:name="Subtle Reference" w:uiPriority="31" w:qFormat="1"/>
+    <w:lsdException w:name="Intense Reference" w:uiPriority="32" w:qFormat="1"/>
+    <w:lsdException w:name="Book Title" w:uiPriority="33" w:qFormat="1"/>
+    <w:lsdException w:name="Bibliography" w:semiHidden="1" w:uiPriority="37" w:unhideWhenUsed="1"/>
+    <w:lsdException w:name="TOC Heading" w:semiHidden="1" w:uiPriority="39" w:unhideWhenUsed="1" w:qFormat="1"/>
+    <w:lsdException w:name="Plain Table 1" w:uiPriority="41"/>
+    <w:lsdException w:name="Plain Table 2" w:uiPriority="42"/>
+    <w:lsdException w:name="Plain Table 3" w:uiPriority="43"/>
+    <w:lsdException w:name="Plain Table 4" w:uiPriority="44"/>
+    <w:lsdException w:name="Plain Table 5" w:uiPriority="45"/>
+    <w:lsdException w:name="Grid Table Light" w:uiPriority="40"/>
+    <w:lsdException w:name="Grid Table 1 Light" w:uiPriority="46"/>
+    <w:lsdException w:name="Grid Table 2" w:uiPriority="47"/>
+    <w:lsdException w:name="Grid Table 3" w:uiPriority="48"/>
+    <w:lsdException w:name="Grid Table 4" w:uiPriority="49"/>
+    <w:lsdException w:name="Grid Table 5 Dark" w:uiPriority="50"/>
+    <w:lsdException w:name="Grid Table 6 Colorful" w:uiPriority="51"/>
+    <w:lsdException w:name="Grid Table 7 Colorful" w:uiPriority="52"/>
+    <w:lsdException w:name="Grid Table 1 Light Accent 1" w:uiPriority="46"/>
+    <w:lsdException w:name="Grid Table 2 Accent 1" w:uiPriority="47"/>
+    <w:lsdException w:name="Grid Table 3 Accent 1" w:uiPriority="48"/>
+    <w:lsdException w:name="Grid Table 4 Accent 1" w:uiPriority="49"/>
+    <w:lsdException w:name="Grid Table 5 Dark Accent 1" w:uiPriority="50"/>
+    <w:lsdException w:name="Grid Table 6 Colorful Accent 1" w:uiPriority="51"/>
+    <w:lsdException w:name="Grid Table 7 Colorful Accent 1" w:uiPriority="52"/>
+    <w:lsdException w:name="Grid Table 1 Light Accent 2" w:uiPriority="46"/>
+    <w:lsdException w:name="Grid Table 2 Accent 2" w:uiPriority="47"/>
+    <w:lsdException w:name="Grid Table 3 Accent 2" w:uiPriority="48"/>
+    <w:lsdException w:name="Grid Table 4 Accent 2" w:uiPriority="49"/>
+    <w:lsdException w:name="Grid Table 5 Dark Accent 2" w:uiPriority="50"/>
+    <w:lsdException w:name="Grid Table 6 Colorful Accent 2" w:uiPriority="51"/>
+    <w:lsdException w:name="Grid Table 7 Colorful Accent 2" w:uiPriority="52"/>
+    <w:lsdException w:name="Grid Table 1 Light Accent 3" w:uiPriority="46"/>
+    <w:lsdException w:name="Grid Table 2 Accent 3" w:uiPriority="47"/>
+    <w:lsdException w:name="Grid Table 3 Accent 3" w:uiPriority="48"/>
+    <w:lsdException w:name="Grid Table 4 Accent 3" w:uiPriority="49"/>
+    <w:lsdException w:name="Grid Table 5 Dark Accent 3" w:uiPriority="50"/>
+    <w:lsdException w:name="Grid Table 6 Colorful Accent 3" w:uiPriority="51"/>
+    <w:lsdException w:name="Grid Table 7 Colorful Accent 3" w:uiPriority="52"/>
+    <w:lsdException w:name="Grid Table 1 Light Accent 4" w:uiPriority="46"/>
+    <w:lsdException w:name="Grid Table 2 Accent 4" w:uiPriority="47"/>
+    <w:lsdException w:name="Grid Table 3 Accent 4" w:uiPriority="48"/>
+    <w:lsdException w:name="Grid Table 4 Accent 4" w:uiPriority="49"/>
+    <w:lsdException w:name="Grid Table 5 Dark Accent 4" w:uiPriority="50"/>
+    <w:lsdException w:name="Grid Table 6 Colorful Accent 4" w:uiPriority="51"/>
+    <w:lsdException w:name="Grid Table 7 Colorful Accent 4" w:uiPriority="52"/>
+    <w:lsdException w:name="Grid Table 1 Light Accent 5" w:uiPriority="46"/>
+    <w:lsdException w:name="Grid Table 2 Accent 5" w:uiPriority="47"/>
+    <w:lsdException w:name="Grid Table 3 Accent 5" w:uiPriority="48"/>
+    <w:lsdException w:name="Grid Table 4 Accent 5" w:uiPriority="49"/>
+    <w:lsdException w:name="Grid Table 5 Dark Accent 5" w:uiPriority="50"/>
+    <w:lsdException w:name="Grid Table 6 Colorful Accent 5" w:uiPriority="51"/>
+    <w:lsdException w:name="Grid Table 7 Colorful Accent 5" w:uiPriority="52"/>
+    <w:lsdException w:name="Grid Table 1 Light Accent 6" w:uiPriority="46"/>
+    <w:lsdException w:name="Grid Table 2 Accent 6" w:uiPriority="47"/>
+    <w:lsdException w:name="Grid Table 3 Accent 6" w:uiPriority="48"/>
+    <w:lsdException w:name="Grid Table 4 Accent 6" w:uiPriority="49"/>
+    <w:lsdException w:name="Grid Table 5 Dark Accent 6" w:uiPriority="50"/>
+    <w:lsdException w:name="Grid Table 6 Colorful Accent 6" w:uiPriority="51"/>
+    <w:lsdException w:name="Grid Table 7 Colorful Accent 6" w:uiPriority="52"/>
+    <w:lsdException w:name="List Table 1 Light" w:uiPriority="46"/>
+    <w:lsdException w:name="List Table 2" w:uiPriority="47"/>
+    <w:lsdException w:name="List Table 3" w:uiPriority="48"/>
+    <w:lsdException w:name="List Table 4" w:uiPriority="49"/>
+    <w:lsdException w:name="List Table 5 Dark" w:uiPriority="50"/>
+    <w:lsdException w:name="List Table 6 Colorful" w:uiPriority="51"/>
+    <w:lsdException w:name="List Table 7 Colorful" w:uiPriority="52"/>
+    <w:lsdException w:name="List Table 1 Light Accent 1" w:uiPriority="46"/>
+    <w:lsdException w:name="List Table 2 Accent 1" w:uiPriority="47"/>
+    <w:lsdException w:name="List Table 3 Accent 1" w:uiPriority="48"/>
+    <w:lsdException w:name="List Table 4 Accent 1" w:uiPriority="49"/>
+    <w:lsdException w:name="List Table 5 Dark Accent 1" w:uiPriority="50"/>
+    <w:lsdException w:name="List Table 6 Colorful Accent 1" w:uiPriority="51"/>
+    <w:lsdException w:name="List Table 7 Colorful Accent 1" w:uiPriority="52"/>
+    <w:lsdException w:name="List Table 1 Light Accent 2" w:uiPriority="46"/>
+    <w:lsdException w:name="List Table 2 Accent 2" w:uiPriority="47"/>
+    <w:lsdException w:name="List Table 3 Accent 2" w:uiPriority="48"/>
+    <w:lsdException w:name="List Table 4 Accent 2" w:uiPriority="49"/>
+    <w:lsdException w:name="List Table 5 Dark Accent 2" w:uiPriority="50"/>
+    <w:lsdException w:name="List Table 6 Colorful Accent 2" w:uiPriority="51"/>
+    <w:lsdException w:name="List Table 7 Colorful Accent 2" w:uiPriority="52"/>
+    <w:lsdException w:name="List Table 1 Light Accent 3" w:uiPriority="46"/>
+    <w:lsdException w:name="List Table 2 Accent 3" w:uiPriority="47"/>
+    <w:lsdException w:name="List Table 3 Accent 3" w:uiPriority="48"/>
+    <w:lsdException w:name="List Table 4 Accent 3" w:uiPriority="49"/>
+    <w:lsdException w:name="List Table 5 Dark Accent 3" w:uiPriority="50"/>
+    <w:lsdException w:name="List Table 6 Colorful Accent 3" w:uiPriority="51"/>
+    <w:lsdException w:name="List Table 7 Colorful Accent 3" w:uiPriority="52"/>
+    <w:lsdException w:name="List Table 1 Light Accent 4" w:uiPriority="46"/>
+    <w:lsdException w:name="List Table 2 Accent 4" w:uiPriority="47"/>
+    <w:lsdException w:name="List Table 3 Accent 4" w:uiPriority="48"/>
+    <w:lsdException w:name="List Table 4 Accent 4" w:uiPriority="49"/>
+    <w:lsdException w:name="List Table 5 Dark Accent 4" w:uiPriority="50"/>
+    <w:lsdException w:name="List Table 6 Colorful Accent 4" w:uiPriority="51"/>
+    <w:lsdException w:name="List Table 7 Colorful Accent 4" w:uiPriority="52"/>
+    <w:lsdException w:name="List Table 1 Light Accent 5" w:uiPriority="46"/>
+    <w:lsdException w:name="List Table 2 Accent 5" w:uiPriority="47"/>
+    <w:lsdException w:name="List Table 3 Accent 5" w:uiPriority="48"/>
+    <w:lsdException w:name="List Table 4 Accent 5" w:uiPriority="49"/>
+    <w:lsdException w:name="List Table 5 Dark Accent 5" w:uiPriority="50"/>
+    <w:lsdException w:name="List Table 6 Colorful Accent 5" w:uiPriority="51"/>
+    <w:lsdException w:name="List Table 7 Colorful Accent 5" w:uiPriority="52"/>
+    <w:lsdException w:name="List Table 1 Light Accent 6" w:uiPriority="46"/>
+    <w:lsdException w:name="List Table 2 Accent 6" w:uiPriority="47"/>
+    <w:lsdException w:name="List Table 3 Accent 6" w:uiPriority="48"/>
+    <w:lsdException w:name="List Table 4 Accent 6" w:uiPriority="49"/>
+    <w:lsdException w:name="List Table 5 Dark Accent 6" w:uiPriority="50"/>
+    <w:lsdException w:name="List Table 6 Colorful Accent 6" w:uiPriority="51"/>
+    <w:lsdException w:name="List Table 7 Colorful Accent 6" w:uiPriority="52"/>
   </w:latentStyles>
   <w:style w:type="paragraph" w:default="1" w:styleId="Normal">
     <w:name w:val="Normal"/>
@@ -15124,7 +15801,6 @@
       <w:spacing w:after="0" w:line="240" w:lineRule="auto"/>
     </w:pPr>
     <w:tblPr>
-      <w:tblInd w:w="0" w:type="dxa"/>
       <w:tblBorders>
         <w:top w:val="single" w:sz="4" w:space="0" w:color="auto"/>
         <w:left w:val="single" w:sz="4" w:space="0" w:color="auto"/>
@@ -15133,315 +15809,6 @@
         <w:insideH w:val="single" w:sz="4" w:space="0" w:color="auto"/>
         <w:insideV w:val="single" w:sz="4" w:space="0" w:color="auto"/>
       </w:tblBorders>
-      <w:tblCellMar>
-        <w:top w:w="0" w:type="dxa"/>
-        <w:left w:w="108" w:type="dxa"/>
-        <w:bottom w:w="0" w:type="dxa"/>
-        <w:right w:w="108" w:type="dxa"/>
-      </w:tblCellMar>
-    </w:tblPr>
-  </w:style>
-  <w:style w:type="paragraph" w:styleId="HTMLPreformatted">
-    <w:name w:val="HTML Preformatted"/>
-    <w:basedOn w:val="Normal"/>
-    <w:link w:val="HTMLPreformattedChar"/>
-    <w:uiPriority w:val="99"/>
-    <w:unhideWhenUsed/>
-    <w:rsid w:val="003431EB"/>
-    <w:pPr>
-      <w:tabs>
-        <w:tab w:val="left" w:pos="916"/>
-        <w:tab w:val="left" w:pos="1832"/>
-        <w:tab w:val="left" w:pos="2748"/>
-        <w:tab w:val="left" w:pos="3664"/>
-        <w:tab w:val="left" w:pos="4580"/>
-        <w:tab w:val="left" w:pos="5496"/>
-        <w:tab w:val="left" w:pos="6412"/>
-        <w:tab w:val="left" w:pos="7328"/>
-        <w:tab w:val="left" w:pos="8244"/>
-        <w:tab w:val="left" w:pos="9160"/>
-        <w:tab w:val="left" w:pos="10076"/>
-        <w:tab w:val="left" w:pos="10992"/>
-        <w:tab w:val="left" w:pos="11908"/>
-        <w:tab w:val="left" w:pos="12824"/>
-        <w:tab w:val="left" w:pos="13740"/>
-        <w:tab w:val="left" w:pos="14656"/>
-      </w:tabs>
-      <w:spacing w:after="0" w:line="240" w:lineRule="auto"/>
-    </w:pPr>
-    <w:rPr>
-      <w:rFonts w:ascii="Courier New" w:eastAsia="Times New Roman" w:hAnsi="Courier New" w:cs="Courier New"/>
-      <w:sz w:val="20"/>
-      <w:szCs w:val="20"/>
-    </w:rPr>
-  </w:style>
-  <w:style w:type="character" w:customStyle="1" w:styleId="HTMLPreformattedChar">
-    <w:name w:val="HTML Preformatted Char"/>
-    <w:basedOn w:val="DefaultParagraphFont"/>
-    <w:link w:val="HTMLPreformatted"/>
-    <w:uiPriority w:val="99"/>
-    <w:rsid w:val="003431EB"/>
-    <w:rPr>
-      <w:rFonts w:ascii="Courier New" w:eastAsia="Times New Roman" w:hAnsi="Courier New" w:cs="Courier New"/>
-      <w:sz w:val="20"/>
-      <w:szCs w:val="20"/>
-    </w:rPr>
-  </w:style>
-  <w:style w:type="paragraph" w:styleId="BalloonText">
-    <w:name w:val="Balloon Text"/>
-    <w:basedOn w:val="Normal"/>
-    <w:link w:val="BalloonTextChar"/>
-    <w:uiPriority w:val="99"/>
-    <w:semiHidden/>
-    <w:unhideWhenUsed/>
-    <w:rsid w:val="003D1094"/>
-    <w:pPr>
-      <w:spacing w:after="0" w:line="240" w:lineRule="auto"/>
-    </w:pPr>
-    <w:rPr>
-      <w:rFonts w:ascii="Tahoma" w:hAnsi="Tahoma" w:cs="Tahoma"/>
-      <w:sz w:val="16"/>
-      <w:szCs w:val="16"/>
-    </w:rPr>
-  </w:style>
-  <w:style w:type="character" w:customStyle="1" w:styleId="BalloonTextChar">
-    <w:name w:val="Balloon Text Char"/>
-    <w:basedOn w:val="DefaultParagraphFont"/>
-    <w:link w:val="BalloonText"/>
-    <w:uiPriority w:val="99"/>
-    <w:semiHidden/>
-    <w:rsid w:val="003D1094"/>
-    <w:rPr>
-      <w:rFonts w:ascii="Tahoma" w:hAnsi="Tahoma" w:cs="Tahoma"/>
-      <w:sz w:val="16"/>
-      <w:szCs w:val="16"/>
-    </w:rPr>
-  </w:style>
-</w:styles>
-</file>
-
-<file path=word/stylesWithEffects.xml><?xml version="1.0" encoding="utf-8"?>
-<w:styles xmlns:wpc="http://schemas.microsoft.com/office/word/2010/wordprocessingCanvas" xmlns:mc="http://schemas.openxmlformats.org/markup-compatibility/2006" xmlns:o="urn:schemas-microsoft-com:office:office" xmlns:r="http://schemas.openxmlformats.org/officeDocument/2006/relationships" xmlns:m="http://schemas.openxmlformats.org/officeDocument/2006/math" xmlns:v="urn:schemas-microsoft-com:vml" xmlns:wp14="http://schemas.microsoft.com/office/word/2010/wordprocessingDrawing" xmlns:wp="http://schemas.openxmlformats.org/drawingml/2006/wordprocessingDrawing" xmlns:w10="urn:schemas-microsoft-com:office:word" xmlns:w="http://schemas.openxmlformats.org/wordprocessingml/2006/main" xmlns:w14="http://schemas.microsoft.com/office/word/2010/wordml" xmlns:wpg="http://schemas.microsoft.com/office/word/2010/wordprocessingGroup" xmlns:wpi="http://schemas.microsoft.com/office/word/2010/wordprocessingInk" xmlns:wne="http://schemas.microsoft.com/office/word/2006/wordml" xmlns:wps="http://schemas.microsoft.com/office/word/2010/wordprocessingShape" mc:Ignorable="w14 wp14">
-  <w:docDefaults>
-    <w:rPrDefault>
-      <w:rPr>
-        <w:rFonts w:asciiTheme="minorHAnsi" w:eastAsiaTheme="minorHAnsi" w:hAnsiTheme="minorHAnsi" w:cstheme="minorBidi"/>
-        <w:sz w:val="22"/>
-        <w:szCs w:val="22"/>
-        <w:lang w:val="en-US" w:eastAsia="en-US" w:bidi="ar-SA"/>
-      </w:rPr>
-    </w:rPrDefault>
-    <w:pPrDefault>
-      <w:pPr>
-        <w:spacing w:after="160" w:line="259" w:lineRule="auto"/>
-      </w:pPr>
-    </w:pPrDefault>
-  </w:docDefaults>
-  <w:latentStyles w:defLockedState="0" w:defUIPriority="99" w:defSemiHidden="1" w:defUnhideWhenUsed="1" w:defQFormat="0" w:count="267">
-    <w:lsdException w:name="Normal" w:semiHidden="0" w:uiPriority="0" w:unhideWhenUsed="0" w:qFormat="1"/>
-    <w:lsdException w:name="heading 1" w:semiHidden="0" w:uiPriority="9" w:unhideWhenUsed="0" w:qFormat="1"/>
-    <w:lsdException w:name="heading 2" w:uiPriority="9" w:qFormat="1"/>
-    <w:lsdException w:name="heading 3" w:uiPriority="9" w:qFormat="1"/>
-    <w:lsdException w:name="heading 4" w:uiPriority="9" w:qFormat="1"/>
-    <w:lsdException w:name="heading 5" w:uiPriority="9" w:qFormat="1"/>
-    <w:lsdException w:name="heading 6" w:uiPriority="9" w:qFormat="1"/>
-    <w:lsdException w:name="heading 7" w:uiPriority="9" w:qFormat="1"/>
-    <w:lsdException w:name="heading 8" w:uiPriority="9" w:qFormat="1"/>
-    <w:lsdException w:name="heading 9" w:uiPriority="9" w:qFormat="1"/>
-    <w:lsdException w:name="toc 1" w:uiPriority="39"/>
-    <w:lsdException w:name="toc 2" w:uiPriority="39"/>
-    <w:lsdException w:name="toc 3" w:uiPriority="39"/>
-    <w:lsdException w:name="toc 4" w:uiPriority="39"/>
-    <w:lsdException w:name="toc 5" w:uiPriority="39"/>
-    <w:lsdException w:name="toc 6" w:uiPriority="39"/>
-    <w:lsdException w:name="toc 7" w:uiPriority="39"/>
-    <w:lsdException w:name="toc 8" w:uiPriority="39"/>
-    <w:lsdException w:name="toc 9" w:uiPriority="39"/>
-    <w:lsdException w:name="caption" w:uiPriority="35" w:qFormat="1"/>
-    <w:lsdException w:name="Title" w:semiHidden="0" w:uiPriority="10" w:unhideWhenUsed="0" w:qFormat="1"/>
-    <w:lsdException w:name="Default Paragraph Font" w:uiPriority="1"/>
-    <w:lsdException w:name="Subtitle" w:semiHidden="0" w:uiPriority="11" w:unhideWhenUsed="0" w:qFormat="1"/>
-    <w:lsdException w:name="Strong" w:semiHidden="0" w:uiPriority="22" w:unhideWhenUsed="0" w:qFormat="1"/>
-    <w:lsdException w:name="Emphasis" w:semiHidden="0" w:uiPriority="20" w:unhideWhenUsed="0" w:qFormat="1"/>
-    <w:lsdException w:name="Table Grid" w:semiHidden="0" w:uiPriority="39" w:unhideWhenUsed="0"/>
-    <w:lsdException w:name="Placeholder Text" w:unhideWhenUsed="0"/>
-    <w:lsdException w:name="No Spacing" w:semiHidden="0" w:uiPriority="1" w:unhideWhenUsed="0" w:qFormat="1"/>
-    <w:lsdException w:name="Light Shading" w:semiHidden="0" w:uiPriority="60" w:unhideWhenUsed="0"/>
-    <w:lsdException w:name="Light List" w:semiHidden="0" w:uiPriority="61" w:unhideWhenUsed="0"/>
-    <w:lsdException w:name="Light Grid" w:semiHidden="0" w:uiPriority="62" w:unhideWhenUsed="0"/>
-    <w:lsdException w:name="Medium Shading 1" w:semiHidden="0" w:uiPriority="63" w:unhideWhenUsed="0"/>
-    <w:lsdException w:name="Medium Shading 2" w:semiHidden="0" w:uiPriority="64" w:unhideWhenUsed="0"/>
-    <w:lsdException w:name="Medium List 1" w:semiHidden="0" w:uiPriority="65" w:unhideWhenUsed="0"/>
-    <w:lsdException w:name="Medium List 2" w:semiHidden="0" w:uiPriority="66" w:unhideWhenUsed="0"/>
-    <w:lsdException w:name="Medium Grid 1" w:semiHidden="0" w:uiPriority="67" w:unhideWhenUsed="0"/>
-    <w:lsdException w:name="Medium Grid 2" w:semiHidden="0" w:uiPriority="68" w:unhideWhenUsed="0"/>
-    <w:lsdException w:name="Medium Grid 3" w:semiHidden="0" w:uiPriority="69" w:unhideWhenUsed="0"/>
-    <w:lsdException w:name="Dark List" w:semiHidden="0" w:uiPriority="70" w:unhideWhenUsed="0"/>
-    <w:lsdException w:name="Colorful Shading" w:semiHidden="0" w:uiPriority="71" w:unhideWhenUsed="0"/>
-    <w:lsdException w:name="Colorful List" w:semiHidden="0" w:uiPriority="72" w:unhideWhenUsed="0"/>
-    <w:lsdException w:name="Colorful Grid" w:semiHidden="0" w:uiPriority="73" w:unhideWhenUsed="0"/>
-    <w:lsdException w:name="Light Shading Accent 1" w:semiHidden="0" w:uiPriority="60" w:unhideWhenUsed="0"/>
-    <w:lsdException w:name="Light List Accent 1" w:semiHidden="0" w:uiPriority="61" w:unhideWhenUsed="0"/>
-    <w:lsdException w:name="Light Grid Accent 1" w:semiHidden="0" w:uiPriority="62" w:unhideWhenUsed="0"/>
-    <w:lsdException w:name="Medium Shading 1 Accent 1" w:semiHidden="0" w:uiPriority="63" w:unhideWhenUsed="0"/>
-    <w:lsdException w:name="Medium Shading 2 Accent 1" w:semiHidden="0" w:uiPriority="64" w:unhideWhenUsed="0"/>
-    <w:lsdException w:name="Medium List 1 Accent 1" w:semiHidden="0" w:uiPriority="65" w:unhideWhenUsed="0"/>
-    <w:lsdException w:name="Revision" w:unhideWhenUsed="0"/>
-    <w:lsdException w:name="List Paragraph" w:semiHidden="0" w:uiPriority="34" w:unhideWhenUsed="0" w:qFormat="1"/>
-    <w:lsdException w:name="Quote" w:semiHidden="0" w:uiPriority="29" w:unhideWhenUsed="0" w:qFormat="1"/>
-    <w:lsdException w:name="Intense Quote" w:semiHidden="0" w:uiPriority="30" w:unhideWhenUsed="0" w:qFormat="1"/>
-    <w:lsdException w:name="Medium List 2 Accent 1" w:semiHidden="0" w:uiPriority="66" w:unhideWhenUsed="0"/>
-    <w:lsdException w:name="Medium Grid 1 Accent 1" w:semiHidden="0" w:uiPriority="67" w:unhideWhenUsed="0"/>
-    <w:lsdException w:name="Medium Grid 2 Accent 1" w:semiHidden="0" w:uiPriority="68" w:unhideWhenUsed="0"/>
-    <w:lsdException w:name="Medium Grid 3 Accent 1" w:semiHidden="0" w:uiPriority="69" w:unhideWhenUsed="0"/>
-    <w:lsdException w:name="Dark List Accent 1" w:semiHidden="0" w:uiPriority="70" w:unhideWhenUsed="0"/>
-    <w:lsdException w:name="Colorful Shading Accent 1" w:semiHidden="0" w:uiPriority="71" w:unhideWhenUsed="0"/>
-    <w:lsdException w:name="Colorful List Accent 1" w:semiHidden="0" w:uiPriority="72" w:unhideWhenUsed="0"/>
-    <w:lsdException w:name="Colorful Grid Accent 1" w:semiHidden="0" w:uiPriority="73" w:unhideWhenUsed="0"/>
-    <w:lsdException w:name="Light Shading Accent 2" w:semiHidden="0" w:uiPriority="60" w:unhideWhenUsed="0"/>
-    <w:lsdException w:name="Light List Accent 2" w:semiHidden="0" w:uiPriority="61" w:unhideWhenUsed="0"/>
-    <w:lsdException w:name="Light Grid Accent 2" w:semiHidden="0" w:uiPriority="62" w:unhideWhenUsed="0"/>
-    <w:lsdException w:name="Medium Shading 1 Accent 2" w:semiHidden="0" w:uiPriority="63" w:unhideWhenUsed="0"/>
-    <w:lsdException w:name="Medium Shading 2 Accent 2" w:semiHidden="0" w:uiPriority="64" w:unhideWhenUsed="0"/>
-    <w:lsdException w:name="Medium List 1 Accent 2" w:semiHidden="0" w:uiPriority="65" w:unhideWhenUsed="0"/>
-    <w:lsdException w:name="Medium List 2 Accent 2" w:semiHidden="0" w:uiPriority="66" w:unhideWhenUsed="0"/>
-    <w:lsdException w:name="Medium Grid 1 Accent 2" w:semiHidden="0" w:uiPriority="67" w:unhideWhenUsed="0"/>
-    <w:lsdException w:name="Medium Grid 2 Accent 2" w:semiHidden="0" w:uiPriority="68" w:unhideWhenUsed="0"/>
-    <w:lsdException w:name="Medium Grid 3 Accent 2" w:semiHidden="0" w:uiPriority="69" w:unhideWhenUsed="0"/>
-    <w:lsdException w:name="Dark List Accent 2" w:semiHidden="0" w:uiPriority="70" w:unhideWhenUsed="0"/>
-    <w:lsdException w:name="Colorful Shading Accent 2" w:semiHidden="0" w:uiPriority="71" w:unhideWhenUsed="0"/>
-    <w:lsdException w:name="Colorful List Accent 2" w:semiHidden="0" w:uiPriority="72" w:unhideWhenUsed="0"/>
-    <w:lsdException w:name="Colorful Grid Accent 2" w:semiHidden="0" w:uiPriority="73" w:unhideWhenUsed="0"/>
-    <w:lsdException w:name="Light Shading Accent 3" w:semiHidden="0" w:uiPriority="60" w:unhideWhenUsed="0"/>
-    <w:lsdException w:name="Light List Accent 3" w:semiHidden="0" w:uiPriority="61" w:unhideWhenUsed="0"/>
-    <w:lsdException w:name="Light Grid Accent 3" w:semiHidden="0" w:uiPriority="62" w:unhideWhenUsed="0"/>
-    <w:lsdException w:name="Medium Shading 1 Accent 3" w:semiHidden="0" w:uiPriority="63" w:unhideWhenUsed="0"/>
-    <w:lsdException w:name="Medium Shading 2 Accent 3" w:semiHidden="0" w:uiPriority="64" w:unhideWhenUsed="0"/>
-    <w:lsdException w:name="Medium List 1 Accent 3" w:semiHidden="0" w:uiPriority="65" w:unhideWhenUsed="0"/>
-    <w:lsdException w:name="Medium List 2 Accent 3" w:semiHidden="0" w:uiPriority="66" w:unhideWhenUsed="0"/>
-    <w:lsdException w:name="Medium Grid 1 Accent 3" w:semiHidden="0" w:uiPriority="67" w:unhideWhenUsed="0"/>
-    <w:lsdException w:name="Medium Grid 2 Accent 3" w:semiHidden="0" w:uiPriority="68" w:unhideWhenUsed="0"/>
-    <w:lsdException w:name="Medium Grid 3 Accent 3" w:semiHidden="0" w:uiPriority="69" w:unhideWhenUsed="0"/>
-    <w:lsdException w:name="Dark List Accent 3" w:semiHidden="0" w:uiPriority="70" w:unhideWhenUsed="0"/>
-    <w:lsdException w:name="Colorful Shading Accent 3" w:semiHidden="0" w:uiPriority="71" w:unhideWhenUsed="0"/>
-    <w:lsdException w:name="Colorful List Accent 3" w:semiHidden="0" w:uiPriority="72" w:unhideWhenUsed="0"/>
-    <w:lsdException w:name="Colorful Grid Accent 3" w:semiHidden="0" w:uiPriority="73" w:unhideWhenUsed="0"/>
-    <w:lsdException w:name="Light Shading Accent 4" w:semiHidden="0" w:uiPriority="60" w:unhideWhenUsed="0"/>
-    <w:lsdException w:name="Light List Accent 4" w:semiHidden="0" w:uiPriority="61" w:unhideWhenUsed="0"/>
-    <w:lsdException w:name="Light Grid Accent 4" w:semiHidden="0" w:uiPriority="62" w:unhideWhenUsed="0"/>
-    <w:lsdException w:name="Medium Shading 1 Accent 4" w:semiHidden="0" w:uiPriority="63" w:unhideWhenUsed="0"/>
-    <w:lsdException w:name="Medium Shading 2 Accent 4" w:semiHidden="0" w:uiPriority="64" w:unhideWhenUsed="0"/>
-    <w:lsdException w:name="Medium List 1 Accent 4" w:semiHidden="0" w:uiPriority="65" w:unhideWhenUsed="0"/>
-    <w:lsdException w:name="Medium List 2 Accent 4" w:semiHidden="0" w:uiPriority="66" w:unhideWhenUsed="0"/>
-    <w:lsdException w:name="Medium Grid 1 Accent 4" w:semiHidden="0" w:uiPriority="67" w:unhideWhenUsed="0"/>
-    <w:lsdException w:name="Medium Grid 2 Accent 4" w:semiHidden="0" w:uiPriority="68" w:unhideWhenUsed="0"/>
-    <w:lsdException w:name="Medium Grid 3 Accent 4" w:semiHidden="0" w:uiPriority="69" w:unhideWhenUsed="0"/>
-    <w:lsdException w:name="Dark List Accent 4" w:semiHidden="0" w:uiPriority="70" w:unhideWhenUsed="0"/>
-    <w:lsdException w:name="Colorful Shading Accent 4" w:semiHidden="0" w:uiPriority="71" w:unhideWhenUsed="0"/>
-    <w:lsdException w:name="Colorful List Accent 4" w:semiHidden="0" w:uiPriority="72" w:unhideWhenUsed="0"/>
-    <w:lsdException w:name="Colorful Grid Accent 4" w:semiHidden="0" w:uiPriority="73" w:unhideWhenUsed="0"/>
-    <w:lsdException w:name="Light Shading Accent 5" w:semiHidden="0" w:uiPriority="60" w:unhideWhenUsed="0"/>
-    <w:lsdException w:name="Light List Accent 5" w:semiHidden="0" w:uiPriority="61" w:unhideWhenUsed="0"/>
-    <w:lsdException w:name="Light Grid Accent 5" w:semiHidden="0" w:uiPriority="62" w:unhideWhenUsed="0"/>
-    <w:lsdException w:name="Medium Shading 1 Accent 5" w:semiHidden="0" w:uiPriority="63" w:unhideWhenUsed="0"/>
-    <w:lsdException w:name="Medium Shading 2 Accent 5" w:semiHidden="0" w:uiPriority="64" w:unhideWhenUsed="0"/>
-    <w:lsdException w:name="Medium List 1 Accent 5" w:semiHidden="0" w:uiPriority="65" w:unhideWhenUsed="0"/>
-    <w:lsdException w:name="Medium List 2 Accent 5" w:semiHidden="0" w:uiPriority="66" w:unhideWhenUsed="0"/>
-    <w:lsdException w:name="Medium Grid 1 Accent 5" w:semiHidden="0" w:uiPriority="67" w:unhideWhenUsed="0"/>
-    <w:lsdException w:name="Medium Grid 2 Accent 5" w:semiHidden="0" w:uiPriority="68" w:unhideWhenUsed="0"/>
-    <w:lsdException w:name="Medium Grid 3 Accent 5" w:semiHidden="0" w:uiPriority="69" w:unhideWhenUsed="0"/>
-    <w:lsdException w:name="Dark List Accent 5" w:semiHidden="0" w:uiPriority="70" w:unhideWhenUsed="0"/>
-    <w:lsdException w:name="Colorful Shading Accent 5" w:semiHidden="0" w:uiPriority="71" w:unhideWhenUsed="0"/>
-    <w:lsdException w:name="Colorful List Accent 5" w:semiHidden="0" w:uiPriority="72" w:unhideWhenUsed="0"/>
-    <w:lsdException w:name="Colorful Grid Accent 5" w:semiHidden="0" w:uiPriority="73" w:unhideWhenUsed="0"/>
-    <w:lsdException w:name="Light Shading Accent 6" w:semiHidden="0" w:uiPriority="60" w:unhideWhenUsed="0"/>
-    <w:lsdException w:name="Light List Accent 6" w:semiHidden="0" w:uiPriority="61" w:unhideWhenUsed="0"/>
-    <w:lsdException w:name="Light Grid Accent 6" w:semiHidden="0" w:uiPriority="62" w:unhideWhenUsed="0"/>
-    <w:lsdException w:name="Medium Shading 1 Accent 6" w:semiHidden="0" w:uiPriority="63" w:unhideWhenUsed="0"/>
-    <w:lsdException w:name="Medium Shading 2 Accent 6" w:semiHidden="0" w:uiPriority="64" w:unhideWhenUsed="0"/>
-    <w:lsdException w:name="Medium List 1 Accent 6" w:semiHidden="0" w:uiPriority="65" w:unhideWhenUsed="0"/>
-    <w:lsdException w:name="Medium List 2 Accent 6" w:semiHidden="0" w:uiPriority="66" w:unhideWhenUsed="0"/>
-    <w:lsdException w:name="Medium Grid 1 Accent 6" w:semiHidden="0" w:uiPriority="67" w:unhideWhenUsed="0"/>
-    <w:lsdException w:name="Medium Grid 2 Accent 6" w:semiHidden="0" w:uiPriority="68" w:unhideWhenUsed="0"/>
-    <w:lsdException w:name="Medium Grid 3 Accent 6" w:semiHidden="0" w:uiPriority="69" w:unhideWhenUsed="0"/>
-    <w:lsdException w:name="Dark List Accent 6" w:semiHidden="0" w:uiPriority="70" w:unhideWhenUsed="0"/>
-    <w:lsdException w:name="Colorful Shading Accent 6" w:semiHidden="0" w:uiPriority="71" w:unhideWhenUsed="0"/>
-    <w:lsdException w:name="Colorful List Accent 6" w:semiHidden="0" w:uiPriority="72" w:unhideWhenUsed="0"/>
-    <w:lsdException w:name="Colorful Grid Accent 6" w:semiHidden="0" w:uiPriority="73" w:unhideWhenUsed="0"/>
-    <w:lsdException w:name="Subtle Emphasis" w:semiHidden="0" w:uiPriority="19" w:unhideWhenUsed="0" w:qFormat="1"/>
-    <w:lsdException w:name="Intense Emphasis" w:semiHidden="0" w:uiPriority="21" w:unhideWhenUsed="0" w:qFormat="1"/>
-    <w:lsdException w:name="Subtle Reference" w:semiHidden="0" w:uiPriority="31" w:unhideWhenUsed="0" w:qFormat="1"/>
-    <w:lsdException w:name="Intense Reference" w:semiHidden="0" w:uiPriority="32" w:unhideWhenUsed="0" w:qFormat="1"/>
-    <w:lsdException w:name="Book Title" w:semiHidden="0" w:uiPriority="33" w:unhideWhenUsed="0" w:qFormat="1"/>
-    <w:lsdException w:name="Bibliography" w:uiPriority="37"/>
-    <w:lsdException w:name="TOC Heading" w:uiPriority="39" w:qFormat="1"/>
-  </w:latentStyles>
-  <w:style w:type="paragraph" w:default="1" w:styleId="Normal">
-    <w:name w:val="Normal"/>
-    <w:qFormat/>
-  </w:style>
-  <w:style w:type="character" w:default="1" w:styleId="DefaultParagraphFont">
-    <w:name w:val="Default Paragraph Font"/>
-    <w:uiPriority w:val="1"/>
-    <w:semiHidden/>
-    <w:unhideWhenUsed/>
-  </w:style>
-  <w:style w:type="table" w:default="1" w:styleId="TableNormal">
-    <w:name w:val="Normal Table"/>
-    <w:uiPriority w:val="99"/>
-    <w:semiHidden/>
-    <w:unhideWhenUsed/>
-    <w:tblPr>
-      <w:tblInd w:w="0" w:type="dxa"/>
-      <w:tblCellMar>
-        <w:top w:w="0" w:type="dxa"/>
-        <w:left w:w="108" w:type="dxa"/>
-        <w:bottom w:w="0" w:type="dxa"/>
-        <w:right w:w="108" w:type="dxa"/>
-      </w:tblCellMar>
-    </w:tblPr>
-  </w:style>
-  <w:style w:type="numbering" w:default="1" w:styleId="NoList">
-    <w:name w:val="No List"/>
-    <w:uiPriority w:val="99"/>
-    <w:semiHidden/>
-    <w:unhideWhenUsed/>
-  </w:style>
-  <w:style w:type="paragraph" w:styleId="ListParagraph">
-    <w:name w:val="List Paragraph"/>
-    <w:basedOn w:val="Normal"/>
-    <w:uiPriority w:val="34"/>
-    <w:qFormat/>
-    <w:rsid w:val="00894FBF"/>
-    <w:pPr>
-      <w:ind w:left="720"/>
-      <w:contextualSpacing/>
-    </w:pPr>
-  </w:style>
-  <w:style w:type="table" w:styleId="TableGrid">
-    <w:name w:val="Table Grid"/>
-    <w:basedOn w:val="TableNormal"/>
-    <w:uiPriority w:val="39"/>
-    <w:rsid w:val="003C146E"/>
-    <w:pPr>
-      <w:spacing w:after="0" w:line="240" w:lineRule="auto"/>
-    </w:pPr>
-    <w:tblPr>
-      <w:tblInd w:w="0" w:type="dxa"/>
-      <w:tblBorders>
-        <w:top w:val="single" w:sz="4" w:space="0" w:color="auto"/>
-        <w:left w:val="single" w:sz="4" w:space="0" w:color="auto"/>
-        <w:bottom w:val="single" w:sz="4" w:space="0" w:color="auto"/>
-        <w:right w:val="single" w:sz="4" w:space="0" w:color="auto"/>
-        <w:insideH w:val="single" w:sz="4" w:space="0" w:color="auto"/>
-        <w:insideV w:val="single" w:sz="4" w:space="0" w:color="auto"/>
-      </w:tblBorders>
-      <w:tblCellMar>
-        <w:top w:w="0" w:type="dxa"/>
-        <w:left w:w="108" w:type="dxa"/>
-        <w:bottom w:w="0" w:type="dxa"/>
-        <w:right w:w="108" w:type="dxa"/>
-      </w:tblCellMar>
     </w:tblPr>
   </w:style>
   <w:style w:type="paragraph" w:styleId="HTMLPreformatted">
@@ -15778,7 +16145,7 @@
   <a:extraClrSchemeLst/>
   <a:extLst>
     <a:ext uri="{05A4C25C-085E-4340-85A3-A5531E510DB2}">
-      <thm15:themeFamily xmlns:thm15="http://schemas.microsoft.com/office/thememl/2012/main" xmlns="" name="Office Theme" id="{62F939B6-93AF-4DB8-9C6B-D6C7DFDC589F}" vid="{4A3C46E8-61CC-4603-A589-7422A47A8E4A}"/>
+      <thm15:themeFamily xmlns:thm15="http://schemas.microsoft.com/office/thememl/2012/main" name="Office Theme" id="{62F939B6-93AF-4DB8-9C6B-D6C7DFDC589F}" vid="{4A3C46E8-61CC-4603-A589-7422A47A8E4A}"/>
     </a:ext>
   </a:extLst>
 </a:theme>

</xml_diff>

<commit_message>
axios post and get calls
</commit_message>
<xml_diff>
--- a/reactJS.docx
+++ b/reactJS.docx
@@ -8501,7 +8501,7 @@
         <w:pStyle w:val="ListParagraph"/>
         <w:numPr>
           <w:ilvl w:val="0"/>
-          <w:numId w:val="40"/>
+          <w:numId w:val="39"/>
         </w:numPr>
       </w:pPr>
       <w:r>
@@ -8513,7 +8513,7 @@
         <w:pStyle w:val="ListParagraph"/>
         <w:numPr>
           <w:ilvl w:val="0"/>
-          <w:numId w:val="40"/>
+          <w:numId w:val="39"/>
         </w:numPr>
       </w:pPr>
       <w:r>
@@ -8625,7 +8625,7 @@
         <w:pStyle w:val="ListParagraph"/>
         <w:numPr>
           <w:ilvl w:val="0"/>
-          <w:numId w:val="41"/>
+          <w:numId w:val="40"/>
         </w:numPr>
       </w:pPr>
       <w:r>
@@ -8637,7 +8637,7 @@
         <w:pStyle w:val="ListParagraph"/>
         <w:numPr>
           <w:ilvl w:val="0"/>
-          <w:numId w:val="41"/>
+          <w:numId w:val="40"/>
         </w:numPr>
       </w:pPr>
       <w:r>
@@ -8658,7 +8658,7 @@
         <w:pStyle w:val="ListParagraph"/>
         <w:numPr>
           <w:ilvl w:val="0"/>
-          <w:numId w:val="41"/>
+          <w:numId w:val="40"/>
         </w:numPr>
       </w:pPr>
       <w:r>
@@ -8759,7 +8759,7 @@
               <w:pStyle w:val="ListParagraph"/>
               <w:numPr>
                 <w:ilvl w:val="0"/>
-                <w:numId w:val="41"/>
+                <w:numId w:val="40"/>
               </w:numPr>
             </w:pPr>
             <w:r>
@@ -8779,7 +8779,7 @@
               <w:pStyle w:val="ListParagraph"/>
               <w:numPr>
                 <w:ilvl w:val="0"/>
-                <w:numId w:val="41"/>
+                <w:numId w:val="40"/>
               </w:numPr>
               <w:shd w:val="clear" w:color="auto" w:fill="2B2B2B"/>
               <w:tabs>
@@ -8889,7 +8889,7 @@
               <w:pStyle w:val="ListParagraph"/>
               <w:numPr>
                 <w:ilvl w:val="0"/>
-                <w:numId w:val="41"/>
+                <w:numId w:val="40"/>
               </w:numPr>
             </w:pPr>
             <w:r>
@@ -8924,7 +8924,7 @@
               <w:pStyle w:val="ListParagraph"/>
               <w:numPr>
                 <w:ilvl w:val="0"/>
-                <w:numId w:val="41"/>
+                <w:numId w:val="40"/>
               </w:numPr>
             </w:pPr>
             <w:r>
@@ -9047,7 +9047,7 @@
               <w:pStyle w:val="ListParagraph"/>
               <w:numPr>
                 <w:ilvl w:val="0"/>
-                <w:numId w:val="41"/>
+                <w:numId w:val="40"/>
               </w:numPr>
             </w:pPr>
             <w:r>
@@ -9062,7 +9062,7 @@
               <w:pStyle w:val="ListParagraph"/>
               <w:numPr>
                 <w:ilvl w:val="0"/>
-                <w:numId w:val="41"/>
+                <w:numId w:val="40"/>
               </w:numPr>
             </w:pPr>
             <w:r>
@@ -9074,7 +9074,7 @@
               <w:pStyle w:val="ListParagraph"/>
               <w:numPr>
                 <w:ilvl w:val="0"/>
-                <w:numId w:val="41"/>
+                <w:numId w:val="40"/>
               </w:numPr>
             </w:pPr>
             <w:r>
@@ -9191,7 +9191,7 @@
         <w:pStyle w:val="ListParagraph"/>
         <w:numPr>
           <w:ilvl w:val="0"/>
-          <w:numId w:val="43"/>
+          <w:numId w:val="41"/>
         </w:numPr>
         <w:rPr>
           <w:b/>
@@ -9216,7 +9216,7 @@
         <w:pStyle w:val="ListParagraph"/>
         <w:numPr>
           <w:ilvl w:val="0"/>
-          <w:numId w:val="43"/>
+          <w:numId w:val="41"/>
         </w:numPr>
         <w:rPr>
           <w:b/>
@@ -9232,7 +9232,7 @@
         <w:pStyle w:val="ListParagraph"/>
         <w:numPr>
           <w:ilvl w:val="0"/>
-          <w:numId w:val="43"/>
+          <w:numId w:val="41"/>
         </w:numPr>
         <w:rPr>
           <w:b/>
@@ -9263,7 +9263,7 @@
         <w:pStyle w:val="ListParagraph"/>
         <w:numPr>
           <w:ilvl w:val="0"/>
-          <w:numId w:val="44"/>
+          <w:numId w:val="42"/>
         </w:numPr>
       </w:pPr>
       <w:r>
@@ -9275,7 +9275,7 @@
         <w:pStyle w:val="ListParagraph"/>
         <w:numPr>
           <w:ilvl w:val="0"/>
-          <w:numId w:val="44"/>
+          <w:numId w:val="42"/>
         </w:numPr>
       </w:pPr>
       <w:r>
@@ -9308,7 +9308,7 @@
         <w:pStyle w:val="ListParagraph"/>
         <w:numPr>
           <w:ilvl w:val="0"/>
-          <w:numId w:val="44"/>
+          <w:numId w:val="42"/>
         </w:numPr>
         <w:shd w:val="clear" w:color="auto" w:fill="2B2B2B"/>
         <w:tabs>
@@ -9381,7 +9381,7 @@
         <w:pStyle w:val="ListParagraph"/>
         <w:numPr>
           <w:ilvl w:val="0"/>
-          <w:numId w:val="44"/>
+          <w:numId w:val="42"/>
         </w:numPr>
       </w:pPr>
       <w:r>
@@ -9393,7 +9393,7 @@
         <w:pStyle w:val="ListParagraph"/>
         <w:numPr>
           <w:ilvl w:val="0"/>
-          <w:numId w:val="44"/>
+          <w:numId w:val="42"/>
         </w:numPr>
       </w:pPr>
       <w:r>
@@ -9411,7 +9411,7 @@
         <w:pStyle w:val="HTMLPreformatted"/>
         <w:numPr>
           <w:ilvl w:val="0"/>
-          <w:numId w:val="44"/>
+          <w:numId w:val="42"/>
         </w:numPr>
         <w:shd w:val="clear" w:color="auto" w:fill="2B2B2B"/>
         <w:rPr>
@@ -9452,7 +9452,7 @@
         <w:pStyle w:val="ListParagraph"/>
         <w:numPr>
           <w:ilvl w:val="0"/>
-          <w:numId w:val="44"/>
+          <w:numId w:val="42"/>
         </w:numPr>
       </w:pPr>
       <w:r>
@@ -9464,7 +9464,7 @@
         <w:pStyle w:val="ListParagraph"/>
         <w:numPr>
           <w:ilvl w:val="0"/>
-          <w:numId w:val="44"/>
+          <w:numId w:val="42"/>
         </w:numPr>
       </w:pPr>
       <w:r>
@@ -9476,7 +9476,7 @@
         <w:pStyle w:val="ListParagraph"/>
         <w:numPr>
           <w:ilvl w:val="0"/>
-          <w:numId w:val="44"/>
+          <w:numId w:val="42"/>
         </w:numPr>
       </w:pPr>
       <w:r>
@@ -9524,7 +9524,7 @@
         <w:pStyle w:val="ListParagraph"/>
         <w:numPr>
           <w:ilvl w:val="0"/>
-          <w:numId w:val="45"/>
+          <w:numId w:val="43"/>
         </w:numPr>
       </w:pPr>
       <w:r>
@@ -9567,7 +9567,7 @@
         <w:pStyle w:val="ListParagraph"/>
         <w:numPr>
           <w:ilvl w:val="0"/>
-          <w:numId w:val="45"/>
+          <w:numId w:val="43"/>
         </w:numPr>
       </w:pPr>
       <w:r>
@@ -9614,41 +9614,307 @@
         <w:pStyle w:val="ListParagraph"/>
         <w:numPr>
           <w:ilvl w:val="0"/>
+          <w:numId w:val="43"/>
+        </w:numPr>
+      </w:pPr>
+      <w:r>
+        <w:t xml:space="preserve">It </w:t>
+      </w:r>
+      <w:r>
+        <w:t xml:space="preserve">can catch error during rendering, lifecycles methods, constructor and whole tree below them, but </w:t>
+      </w:r>
+      <w:r>
+        <w:rPr>
+          <w:b/>
+        </w:rPr>
+        <w:t>can’t handle the error in</w:t>
+      </w:r>
+      <w:r>
+        <w:t xml:space="preserve"> </w:t>
+      </w:r>
+      <w:r>
+        <w:rPr>
+          <w:b/>
+        </w:rPr>
+        <w:t>event</w:t>
+      </w:r>
+      <w:r>
+        <w:t xml:space="preserve"> </w:t>
+      </w:r>
+      <w:r>
+        <w:rPr>
+          <w:b/>
+        </w:rPr>
+        <w:t>handler</w:t>
+      </w:r>
+      <w:r>
+        <w:t>.</w:t>
+      </w:r>
+    </w:p>
+    <w:p>
+      <w:pPr>
+        <w:pStyle w:val="ListParagraph"/>
+        <w:numPr>
+          <w:ilvl w:val="0"/>
+          <w:numId w:val="43"/>
+        </w:numPr>
+      </w:pPr>
+      <w:r>
+        <w:t>The placement of the error boundary also matters as it controls if the entire app should have fallback UI or just the component causing the problem.</w:t>
+      </w:r>
+    </w:p>
+    <w:p>
+      <w:pPr>
+        <w:rPr>
+          <w:b/>
+          <w:u w:val="single"/>
+        </w:rPr>
+      </w:pPr>
+      <w:r>
+        <w:rPr>
+          <w:b/>
+          <w:u w:val="single"/>
+        </w:rPr>
+        <w:t>Higher Order Components</w:t>
+      </w:r>
+    </w:p>
+    <w:p>
+      <w:pPr>
+        <w:pStyle w:val="ListParagraph"/>
+        <w:numPr>
+          <w:ilvl w:val="0"/>
+          <w:numId w:val="44"/>
+        </w:numPr>
+      </w:pPr>
+      <w:r>
+        <w:t>HO</w:t>
+      </w:r>
+      <w:r>
+        <w:t>C is a pattern where a function accepts the component as parameter and returns an enhanced component.</w:t>
+      </w:r>
+    </w:p>
+    <w:p>
+      <w:pPr>
+        <w:pStyle w:val="ListParagraph"/>
+        <w:numPr>
+          <w:ilvl w:val="0"/>
+          <w:numId w:val="44"/>
+        </w:numPr>
+      </w:pPr>
+      <w:r>
+        <w:t>This is used to share common functionality between the components without repeating the code.</w:t>
+      </w:r>
+    </w:p>
+    <w:p>
+      <w:pPr>
+        <w:pStyle w:val="ListParagraph"/>
+        <w:numPr>
+          <w:ilvl w:val="0"/>
+          <w:numId w:val="44"/>
+        </w:numPr>
+      </w:pPr>
+      <w:r>
+        <w:t>We have to pass down the remaining props to the wrapped-Component using spread operator.</w:t>
+      </w:r>
+    </w:p>
+    <w:p>
+      <w:pPr>
+        <w:pStyle w:val="ListParagraph"/>
+        <w:numPr>
+          <w:ilvl w:val="0"/>
+          <w:numId w:val="44"/>
+        </w:numPr>
+      </w:pPr>
+      <w:r>
+        <w:t>We can pass parameters  to HOC for different functionality</w:t>
+      </w:r>
+    </w:p>
+    <w:p>
+      <w:pPr>
+        <w:pStyle w:val="ListParagraph"/>
+        <w:numPr>
+          <w:ilvl w:val="0"/>
+          <w:numId w:val="44"/>
+        </w:numPr>
+      </w:pPr>
+      <w:r>
+        <w:t xml:space="preserve">We may come across HOC in </w:t>
+      </w:r>
+      <w:proofErr w:type="spellStart"/>
+      <w:r>
+        <w:t>Redux</w:t>
+      </w:r>
+      <w:proofErr w:type="spellEnd"/>
+      <w:r>
+        <w:t>, Routers, and styles in material-UI.</w:t>
+      </w:r>
+    </w:p>
+    <w:p>
+      <w:pPr>
+        <w:rPr>
+          <w:b/>
+          <w:u w:val="single"/>
+        </w:rPr>
+      </w:pPr>
+      <w:r>
+        <w:rPr>
+          <w:b/>
+          <w:u w:val="single"/>
+        </w:rPr>
+        <w:t>Render Props</w:t>
+      </w:r>
+    </w:p>
+    <w:p>
+      <w:pPr>
+        <w:pStyle w:val="ListParagraph"/>
+        <w:numPr>
+          <w:ilvl w:val="0"/>
+          <w:numId w:val="44"/>
+        </w:numPr>
+      </w:pPr>
+      <w:r>
+        <w:t xml:space="preserve">This the other way of share common functionality between the components without repeating the code, </w:t>
+      </w:r>
+      <w:r>
+        <w:t>it’s</w:t>
+      </w:r>
+      <w:r>
+        <w:t xml:space="preserve"> similar to</w:t>
+      </w:r>
+      <w:r>
+        <w:t xml:space="preserve"> HOC.</w:t>
+      </w:r>
+    </w:p>
+    <w:p>
+      <w:pPr>
+        <w:pStyle w:val="ListParagraph"/>
+        <w:numPr>
+          <w:ilvl w:val="0"/>
+          <w:numId w:val="44"/>
+        </w:numPr>
+      </w:pPr>
+      <w:r>
+        <w:t xml:space="preserve">The term </w:t>
+      </w:r>
+      <w:r>
+        <w:rPr>
+          <w:b/>
+        </w:rPr>
+        <w:t>Render prop</w:t>
+      </w:r>
+      <w:r>
+        <w:t xml:space="preserve"> refers to a technique for </w:t>
+      </w:r>
+      <w:r>
+        <w:rPr>
+          <w:b/>
+        </w:rPr>
+        <w:t>sharing code</w:t>
+      </w:r>
+      <w:r>
+        <w:t xml:space="preserve"> between React components using a </w:t>
+      </w:r>
+      <w:r>
+        <w:rPr>
+          <w:b/>
+        </w:rPr>
+        <w:t>prop whose value is a function.</w:t>
+      </w:r>
+    </w:p>
+    <w:p>
+      <w:pPr>
+        <w:pStyle w:val="ListParagraph"/>
+        <w:numPr>
+          <w:ilvl w:val="0"/>
+          <w:numId w:val="44"/>
+        </w:numPr>
+      </w:pPr>
+      <w:r>
+        <w:t xml:space="preserve">In react it is possible to </w:t>
+      </w:r>
+      <w:r>
+        <w:rPr>
+          <w:b/>
+        </w:rPr>
+        <w:t>props</w:t>
+      </w:r>
+      <w:r>
+        <w:t xml:space="preserve"> whose value is a </w:t>
+      </w:r>
+      <w:r>
+        <w:rPr>
+          <w:b/>
+        </w:rPr>
+        <w:t>function</w:t>
+      </w:r>
+      <w:r>
+        <w:t xml:space="preserve"> to control what is actually render by a component.</w:t>
+      </w:r>
+    </w:p>
+    <w:p>
+      <w:pPr>
+        <w:pStyle w:val="ListParagraph"/>
+        <w:numPr>
+          <w:ilvl w:val="0"/>
+          <w:numId w:val="44"/>
+        </w:numPr>
+      </w:pPr>
+      <w:r>
+        <w:t xml:space="preserve">There is a different type of approach which don’t make use of </w:t>
+      </w:r>
+      <w:r>
+        <w:rPr>
+          <w:b/>
+        </w:rPr>
+        <w:t>props</w:t>
+      </w:r>
+      <w:r>
+        <w:t xml:space="preserve"> instead </w:t>
+      </w:r>
+      <w:r>
+        <w:rPr>
+          <w:b/>
+        </w:rPr>
+        <w:t>children</w:t>
+      </w:r>
+      <w:r>
+        <w:t xml:space="preserve"> </w:t>
+      </w:r>
+      <w:r>
+        <w:rPr>
+          <w:b/>
+        </w:rPr>
+        <w:t>props</w:t>
+      </w:r>
+      <w:r>
+        <w:t xml:space="preserve"> are used.</w:t>
+      </w:r>
+    </w:p>
+    <w:p>
+      <w:pPr>
+        <w:rPr>
+          <w:b/>
+          <w:u w:val="single"/>
+        </w:rPr>
+      </w:pPr>
+      <w:r>
+        <w:rPr>
+          <w:b/>
+          <w:u w:val="single"/>
+        </w:rPr>
+        <w:t>Context</w:t>
+      </w:r>
+    </w:p>
+    <w:p>
+      <w:pPr>
+        <w:pStyle w:val="ListParagraph"/>
+        <w:numPr>
+          <w:ilvl w:val="0"/>
           <w:numId w:val="45"/>
         </w:numPr>
       </w:pPr>
       <w:r>
-        <w:t xml:space="preserve">It </w:t>
-      </w:r>
-      <w:r>
-        <w:t xml:space="preserve">can catch error during rendering, lifecycles methods, constructor and whole tree below them, but </w:t>
-      </w:r>
-      <w:r>
-        <w:rPr>
-          <w:b/>
-        </w:rPr>
-        <w:t>can’t handle the error in</w:t>
-      </w:r>
-      <w:r>
-        <w:t xml:space="preserve"> </w:t>
-      </w:r>
-      <w:r>
-        <w:rPr>
-          <w:b/>
-        </w:rPr>
-        <w:t>event</w:t>
-      </w:r>
-      <w:r>
-        <w:t xml:space="preserve"> </w:t>
-      </w:r>
-      <w:r>
-        <w:rPr>
-          <w:b/>
-        </w:rPr>
-        <w:t>handler</w:t>
-      </w:r>
-      <w:r>
-        <w:t>.</w:t>
+        <w:t>Context provides a way to pass data through the component tree without having to pass props down manually at every level.</w:t>
       </w:r>
     </w:p>
     <w:p>
@@ -9660,272 +9926,6 @@
         </w:numPr>
       </w:pPr>
       <w:r>
-        <w:t>The placement of the error boundary also matters as it controls if the entire app should have fallback UI or just the component causing the problem.</w:t>
-      </w:r>
-    </w:p>
-    <w:p>
-      <w:pPr>
-        <w:rPr>
-          <w:b/>
-          <w:u w:val="single"/>
-        </w:rPr>
-      </w:pPr>
-      <w:r>
-        <w:rPr>
-          <w:b/>
-          <w:u w:val="single"/>
-        </w:rPr>
-        <w:t>Higher Order Components</w:t>
-      </w:r>
-    </w:p>
-    <w:p>
-      <w:pPr>
-        <w:pStyle w:val="ListParagraph"/>
-        <w:numPr>
-          <w:ilvl w:val="0"/>
-          <w:numId w:val="46"/>
-        </w:numPr>
-      </w:pPr>
-      <w:r>
-        <w:t>HO</w:t>
-      </w:r>
-      <w:r>
-        <w:t>C is a pattern where a function accepts the component as parameter and returns an enhanced component.</w:t>
-      </w:r>
-    </w:p>
-    <w:p>
-      <w:pPr>
-        <w:pStyle w:val="ListParagraph"/>
-        <w:numPr>
-          <w:ilvl w:val="0"/>
-          <w:numId w:val="46"/>
-        </w:numPr>
-      </w:pPr>
-      <w:r>
-        <w:t>This is used to share common functionality between the components without repeating the code.</w:t>
-      </w:r>
-    </w:p>
-    <w:p>
-      <w:pPr>
-        <w:pStyle w:val="ListParagraph"/>
-        <w:numPr>
-          <w:ilvl w:val="0"/>
-          <w:numId w:val="46"/>
-        </w:numPr>
-      </w:pPr>
-      <w:r>
-        <w:t>We have to pass down the remaining props to the wrapped-Component using spread operator.</w:t>
-      </w:r>
-    </w:p>
-    <w:p>
-      <w:pPr>
-        <w:pStyle w:val="ListParagraph"/>
-        <w:numPr>
-          <w:ilvl w:val="0"/>
-          <w:numId w:val="46"/>
-        </w:numPr>
-      </w:pPr>
-      <w:r>
-        <w:t>We can pass parameters  to HOC for different functionality</w:t>
-      </w:r>
-    </w:p>
-    <w:p>
-      <w:pPr>
-        <w:pStyle w:val="ListParagraph"/>
-        <w:numPr>
-          <w:ilvl w:val="0"/>
-          <w:numId w:val="46"/>
-        </w:numPr>
-      </w:pPr>
-      <w:r>
-        <w:t xml:space="preserve">We may come across HOC in </w:t>
-      </w:r>
-      <w:proofErr w:type="spellStart"/>
-      <w:r>
-        <w:t>Redux</w:t>
-      </w:r>
-      <w:proofErr w:type="spellEnd"/>
-      <w:r>
-        <w:t>, Routers, and styles in material-UI.</w:t>
-      </w:r>
-    </w:p>
-    <w:p>
-      <w:pPr>
-        <w:rPr>
-          <w:b/>
-          <w:u w:val="single"/>
-        </w:rPr>
-      </w:pPr>
-      <w:r>
-        <w:rPr>
-          <w:b/>
-          <w:u w:val="single"/>
-        </w:rPr>
-        <w:t>Render Props</w:t>
-      </w:r>
-    </w:p>
-    <w:p>
-      <w:pPr>
-        <w:pStyle w:val="ListParagraph"/>
-        <w:numPr>
-          <w:ilvl w:val="0"/>
-          <w:numId w:val="46"/>
-        </w:numPr>
-      </w:pPr>
-      <w:r>
-        <w:t xml:space="preserve">This the other way of share common functionality between the components without repeating the code, </w:t>
-      </w:r>
-      <w:r>
-        <w:t>it’s</w:t>
-      </w:r>
-      <w:r>
-        <w:t xml:space="preserve"> similar to</w:t>
-      </w:r>
-      <w:r>
-        <w:t xml:space="preserve"> HOC.</w:t>
-      </w:r>
-    </w:p>
-    <w:p>
-      <w:pPr>
-        <w:pStyle w:val="ListParagraph"/>
-        <w:numPr>
-          <w:ilvl w:val="0"/>
-          <w:numId w:val="46"/>
-        </w:numPr>
-      </w:pPr>
-      <w:r>
-        <w:t xml:space="preserve">The term </w:t>
-      </w:r>
-      <w:r>
-        <w:rPr>
-          <w:b/>
-        </w:rPr>
-        <w:t>Render prop</w:t>
-      </w:r>
-      <w:r>
-        <w:t xml:space="preserve"> refers to a technique for </w:t>
-      </w:r>
-      <w:r>
-        <w:rPr>
-          <w:b/>
-        </w:rPr>
-        <w:t>sharing code</w:t>
-      </w:r>
-      <w:r>
-        <w:t xml:space="preserve"> between React components using a </w:t>
-      </w:r>
-      <w:r>
-        <w:rPr>
-          <w:b/>
-        </w:rPr>
-        <w:t>prop whose value is a function.</w:t>
-      </w:r>
-    </w:p>
-    <w:p>
-      <w:pPr>
-        <w:pStyle w:val="ListParagraph"/>
-        <w:numPr>
-          <w:ilvl w:val="0"/>
-          <w:numId w:val="46"/>
-        </w:numPr>
-      </w:pPr>
-      <w:r>
-        <w:t xml:space="preserve">In react it is possible to </w:t>
-      </w:r>
-      <w:r>
-        <w:rPr>
-          <w:b/>
-        </w:rPr>
-        <w:t>props</w:t>
-      </w:r>
-      <w:r>
-        <w:t xml:space="preserve"> whose value is a </w:t>
-      </w:r>
-      <w:r>
-        <w:rPr>
-          <w:b/>
-        </w:rPr>
-        <w:t>function</w:t>
-      </w:r>
-      <w:r>
-        <w:t xml:space="preserve"> to control what is actually render by a component.</w:t>
-      </w:r>
-    </w:p>
-    <w:p>
-      <w:pPr>
-        <w:pStyle w:val="ListParagraph"/>
-        <w:numPr>
-          <w:ilvl w:val="0"/>
-          <w:numId w:val="46"/>
-        </w:numPr>
-      </w:pPr>
-      <w:r>
-        <w:t xml:space="preserve">There is a different type of approach which don’t make use of </w:t>
-      </w:r>
-      <w:r>
-        <w:rPr>
-          <w:b/>
-        </w:rPr>
-        <w:t>props</w:t>
-      </w:r>
-      <w:r>
-        <w:t xml:space="preserve"> instead </w:t>
-      </w:r>
-      <w:r>
-        <w:rPr>
-          <w:b/>
-        </w:rPr>
-        <w:t>children</w:t>
-      </w:r>
-      <w:r>
-        <w:t xml:space="preserve"> </w:t>
-      </w:r>
-      <w:r>
-        <w:rPr>
-          <w:b/>
-        </w:rPr>
-        <w:t>props</w:t>
-      </w:r>
-      <w:r>
-        <w:t xml:space="preserve"> are used.</w:t>
-      </w:r>
-    </w:p>
-    <w:p>
-      <w:pPr>
-        <w:rPr>
-          <w:b/>
-          <w:u w:val="single"/>
-        </w:rPr>
-      </w:pPr>
-      <w:r>
-        <w:rPr>
-          <w:b/>
-          <w:u w:val="single"/>
-        </w:rPr>
-        <w:t>Context</w:t>
-      </w:r>
-    </w:p>
-    <w:p>
-      <w:pPr>
-        <w:pStyle w:val="ListParagraph"/>
-        <w:numPr>
-          <w:ilvl w:val="0"/>
-          <w:numId w:val="48"/>
-        </w:numPr>
-      </w:pPr>
-      <w:r>
-        <w:t>Context provides a way to pass data through the component tree without having to pass props down manually at every level.</w:t>
-      </w:r>
-    </w:p>
-    <w:p>
-      <w:pPr>
-        <w:pStyle w:val="ListParagraph"/>
-        <w:numPr>
-          <w:ilvl w:val="0"/>
-          <w:numId w:val="48"/>
-        </w:numPr>
-      </w:pPr>
-      <w:r>
         <w:t xml:space="preserve">There are </w:t>
       </w:r>
       <w:r>
@@ -9943,7 +9943,7 @@
         <w:pStyle w:val="ListParagraph"/>
         <w:numPr>
           <w:ilvl w:val="1"/>
-          <w:numId w:val="48"/>
+          <w:numId w:val="45"/>
         </w:numPr>
       </w:pPr>
       <w:r>
@@ -9983,23 +9983,14 @@
         <w:pStyle w:val="ListParagraph"/>
         <w:numPr>
           <w:ilvl w:val="1"/>
-          <w:numId w:val="48"/>
+          <w:numId w:val="45"/>
         </w:numPr>
       </w:pPr>
       <w:r>
         <w:t>Provide a context value</w:t>
       </w:r>
       <w:r>
-        <w:t xml:space="preserve">: </w:t>
-      </w:r>
-      <w:r>
-        <w:t xml:space="preserve">At the top level include the provider component provide a value attribute, this value can be consumed any of the </w:t>
-      </w:r>
-      <w:r>
-        <w:t>descendent</w:t>
-      </w:r>
-      <w:r>
-        <w:t xml:space="preserve"> components.</w:t>
+        <w:t>: At the top level include the provider component provide a value attribute, this value can be consumed any of the descendent components.</w:t>
       </w:r>
     </w:p>
     <w:p>
@@ -10007,7 +9998,7 @@
         <w:pStyle w:val="ListParagraph"/>
         <w:numPr>
           <w:ilvl w:val="1"/>
-          <w:numId w:val="48"/>
+          <w:numId w:val="45"/>
         </w:numPr>
       </w:pPr>
       <w:r>
@@ -10022,7 +10013,7 @@
         <w:pStyle w:val="ListParagraph"/>
         <w:numPr>
           <w:ilvl w:val="0"/>
-          <w:numId w:val="48"/>
+          <w:numId w:val="45"/>
         </w:numPr>
       </w:pPr>
       <w:r>
@@ -10040,7 +10031,7 @@
         <w:pStyle w:val="ListParagraph"/>
         <w:numPr>
           <w:ilvl w:val="0"/>
-          <w:numId w:val="48"/>
+          <w:numId w:val="45"/>
         </w:numPr>
       </w:pPr>
       <w:r>
@@ -10080,7 +10071,7 @@
         <w:pStyle w:val="ListParagraph"/>
         <w:numPr>
           <w:ilvl w:val="0"/>
-          <w:numId w:val="48"/>
+          <w:numId w:val="45"/>
         </w:numPr>
       </w:pPr>
       <w:r>
@@ -10092,7 +10083,7 @@
         <w:pStyle w:val="ListParagraph"/>
         <w:numPr>
           <w:ilvl w:val="1"/>
-          <w:numId w:val="48"/>
+          <w:numId w:val="45"/>
         </w:numPr>
       </w:pPr>
       <w:r>
@@ -10104,7 +10095,7 @@
         <w:pStyle w:val="ListParagraph"/>
         <w:numPr>
           <w:ilvl w:val="1"/>
-          <w:numId w:val="48"/>
+          <w:numId w:val="45"/>
         </w:numPr>
       </w:pPr>
       <w:r>
@@ -10116,7 +10107,7 @@
         <w:pStyle w:val="ListParagraph"/>
         <w:numPr>
           <w:ilvl w:val="1"/>
-          <w:numId w:val="48"/>
+          <w:numId w:val="45"/>
         </w:numPr>
       </w:pPr>
       <w:r>
@@ -10128,7 +10119,7 @@
         <w:pStyle w:val="ListParagraph"/>
         <w:numPr>
           <w:ilvl w:val="2"/>
-          <w:numId w:val="48"/>
+          <w:numId w:val="45"/>
         </w:numPr>
       </w:pPr>
       <w:r>
@@ -10141,7 +10132,7 @@
         <w:pStyle w:val="ListParagraph"/>
         <w:numPr>
           <w:ilvl w:val="2"/>
-          <w:numId w:val="48"/>
+          <w:numId w:val="45"/>
         </w:numPr>
       </w:pPr>
       <w:r>
@@ -10161,7 +10152,7 @@
         <w:pStyle w:val="ListParagraph"/>
         <w:numPr>
           <w:ilvl w:val="0"/>
-          <w:numId w:val="48"/>
+          <w:numId w:val="45"/>
         </w:numPr>
       </w:pPr>
       <w:r>
@@ -10220,9 +10211,496 @@
           <w:u w:val="single"/>
         </w:rPr>
       </w:pPr>
+    </w:p>
+    <w:p>
+      <w:pPr>
+        <w:rPr>
+          <w:b/>
+          <w:u w:val="single"/>
+        </w:rPr>
+      </w:pPr>
+      <w:r>
+        <w:rPr>
+          <w:b/>
+          <w:u w:val="single"/>
+        </w:rPr>
+        <w:t>HTTP and React</w:t>
+      </w:r>
+    </w:p>
+    <w:p>
+      <w:pPr>
+        <w:pStyle w:val="ListParagraph"/>
+        <w:numPr>
+          <w:ilvl w:val="0"/>
+          <w:numId w:val="46"/>
+        </w:numPr>
+      </w:pPr>
+      <w:r>
+        <w:t>React don’t deal with HTTP call, react components just read props &amp; state and render the UI.</w:t>
+      </w:r>
+    </w:p>
+    <w:p>
+      <w:pPr>
+        <w:pStyle w:val="ListParagraph"/>
+        <w:numPr>
+          <w:ilvl w:val="0"/>
+          <w:numId w:val="46"/>
+        </w:numPr>
+      </w:pPr>
+      <w:r>
+        <w:t xml:space="preserve">We make use of HTTP library example: </w:t>
+      </w:r>
+      <w:proofErr w:type="spellStart"/>
+      <w:r>
+        <w:t>axios</w:t>
+      </w:r>
+      <w:proofErr w:type="spellEnd"/>
+    </w:p>
+    <w:p>
+      <w:pPr>
+        <w:pStyle w:val="ListParagraph"/>
+        <w:numPr>
+          <w:ilvl w:val="0"/>
+          <w:numId w:val="46"/>
+        </w:numPr>
+      </w:pPr>
+      <w:r>
+        <w:t xml:space="preserve">To fetch we need API endpoint instead of the we </w:t>
+      </w:r>
+      <w:hyperlink r:id="rId7" w:history="1">
+        <w:r>
+          <w:rPr>
+            <w:rStyle w:val="Hyperlink"/>
+          </w:rPr>
+          <w:t>https://jsonplaceholder.typicode.com/</w:t>
+        </w:r>
+      </w:hyperlink>
+    </w:p>
+    <w:p>
+      <w:pPr>
+        <w:pStyle w:val="ListParagraph"/>
+        <w:numPr>
+          <w:ilvl w:val="0"/>
+          <w:numId w:val="46"/>
+        </w:numPr>
+      </w:pPr>
+      <w:r>
+        <w:t>Examples: Http directory.</w:t>
+      </w:r>
+    </w:p>
+    <w:p>
+      <w:pPr>
+        <w:rPr>
+          <w:b/>
+          <w:u w:val="single"/>
+        </w:rPr>
+      </w:pPr>
+      <w:r>
+        <w:rPr>
+          <w:b/>
+          <w:u w:val="single"/>
+        </w:rPr>
+        <w:t>React Hooks</w:t>
+      </w:r>
+    </w:p>
+    <w:p>
+      <w:pPr>
+        <w:pStyle w:val="ListParagraph"/>
+        <w:numPr>
+          <w:ilvl w:val="0"/>
+          <w:numId w:val="47"/>
+        </w:numPr>
+      </w:pPr>
+      <w:r>
+        <w:t>Hooks are new feature addition in react version 16.8 which allows you to use react feature without having writing a class. Ex: state of a component.</w:t>
+      </w:r>
+    </w:p>
+    <w:p>
+      <w:pPr>
+        <w:pStyle w:val="ListParagraph"/>
+        <w:numPr>
+          <w:ilvl w:val="0"/>
+          <w:numId w:val="47"/>
+        </w:numPr>
+      </w:pPr>
+      <w:r>
+        <w:t>Hooks don’t work inside classes.</w:t>
+      </w:r>
+    </w:p>
+    <w:p>
+      <w:r>
+        <w:t>Reason Set1:</w:t>
+      </w:r>
+    </w:p>
+    <w:p>
+      <w:pPr>
+        <w:pStyle w:val="ListParagraph"/>
+        <w:numPr>
+          <w:ilvl w:val="0"/>
+          <w:numId w:val="49"/>
+        </w:numPr>
+      </w:pPr>
+      <w:r>
+        <w:t xml:space="preserve">Understand how </w:t>
+      </w:r>
+      <w:r>
+        <w:rPr>
+          <w:b/>
+        </w:rPr>
+        <w:t>this</w:t>
+      </w:r>
+      <w:r>
+        <w:t xml:space="preserve"> keyword works in JavaScript.</w:t>
+      </w:r>
+    </w:p>
+    <w:p>
+      <w:pPr>
+        <w:pStyle w:val="ListParagraph"/>
+        <w:numPr>
+          <w:ilvl w:val="0"/>
+          <w:numId w:val="49"/>
+        </w:numPr>
+      </w:pPr>
+      <w:r>
+        <w:t>Remember to bind event handlers in class components.</w:t>
+      </w:r>
+    </w:p>
+    <w:p>
+      <w:pPr>
+        <w:pStyle w:val="ListParagraph"/>
+        <w:numPr>
+          <w:ilvl w:val="0"/>
+          <w:numId w:val="49"/>
+        </w:numPr>
+      </w:pPr>
+      <w:r>
+        <w:t>Classes don’t minify very well and make hot reloading very unreliable.</w:t>
+      </w:r>
+    </w:p>
+    <w:p>
+      <w:r>
+        <w:t>Reason Set2</w:t>
+      </w:r>
+      <w:r>
+        <w:t>:</w:t>
+      </w:r>
+    </w:p>
+    <w:p>
+      <w:pPr>
+        <w:pStyle w:val="ListParagraph"/>
+        <w:numPr>
+          <w:ilvl w:val="0"/>
+          <w:numId w:val="48"/>
+        </w:numPr>
+      </w:pPr>
+      <w:r>
+        <w:t xml:space="preserve">There is no particular way to reuse </w:t>
+      </w:r>
+      <w:proofErr w:type="spellStart"/>
+      <w:r>
+        <w:t>stateful</w:t>
+      </w:r>
+      <w:proofErr w:type="spellEnd"/>
+      <w:r>
+        <w:t xml:space="preserve"> component logic.</w:t>
+      </w:r>
+    </w:p>
+    <w:p>
+      <w:pPr>
+        <w:pStyle w:val="ListParagraph"/>
+        <w:numPr>
+          <w:ilvl w:val="0"/>
+          <w:numId w:val="48"/>
+        </w:numPr>
+      </w:pPr>
+      <w:r>
+        <w:t>HOC and render props patterns do address this problem but make the code harder to follow.</w:t>
+      </w:r>
+    </w:p>
+    <w:p>
+      <w:pPr>
+        <w:pStyle w:val="ListParagraph"/>
+        <w:numPr>
+          <w:ilvl w:val="0"/>
+          <w:numId w:val="48"/>
+        </w:numPr>
+      </w:pPr>
+      <w:r>
+        <w:lastRenderedPageBreak/>
+        <w:t>There is need to share</w:t>
+      </w:r>
+      <w:r>
+        <w:t xml:space="preserve"> </w:t>
+      </w:r>
+      <w:proofErr w:type="spellStart"/>
+      <w:r>
+        <w:t>stateful</w:t>
+      </w:r>
+      <w:proofErr w:type="spellEnd"/>
+      <w:r>
+        <w:t xml:space="preserve"> logic in a better way hooks helps </w:t>
+      </w:r>
+      <w:r>
+        <w:t xml:space="preserve">us in reusing this logic changing component higher </w:t>
+      </w:r>
+      <w:proofErr w:type="spellStart"/>
+      <w:r>
+        <w:t>arcy</w:t>
+      </w:r>
+      <w:proofErr w:type="spellEnd"/>
+      <w:r>
+        <w:t>.</w:t>
+      </w:r>
+    </w:p>
+    <w:p>
+      <w:r>
+        <w:t>Reason Set3</w:t>
+      </w:r>
+      <w:r>
+        <w:t>:</w:t>
+      </w:r>
+    </w:p>
+    <w:p>
+      <w:pPr>
+        <w:pStyle w:val="ListParagraph"/>
+        <w:numPr>
+          <w:ilvl w:val="0"/>
+          <w:numId w:val="50"/>
+        </w:numPr>
+      </w:pPr>
+      <w:r>
+        <w:t>Create components for complex scenarios such as data fetching and subscribing to events.</w:t>
+      </w:r>
+    </w:p>
+    <w:p>
+      <w:pPr>
+        <w:pStyle w:val="ListParagraph"/>
+        <w:numPr>
+          <w:ilvl w:val="0"/>
+          <w:numId w:val="50"/>
+        </w:numPr>
+      </w:pPr>
+      <w:r>
+        <w:t xml:space="preserve">Related code is not organized in one place. </w:t>
+      </w:r>
+    </w:p>
+    <w:p>
+      <w:pPr>
+        <w:pStyle w:val="ListParagraph"/>
+      </w:pPr>
+      <w:r>
+        <w:t xml:space="preserve">Ex: Data fetching – In </w:t>
+      </w:r>
+      <w:proofErr w:type="spellStart"/>
+      <w:r>
+        <w:t>componentDidMount</w:t>
+      </w:r>
+      <w:proofErr w:type="spellEnd"/>
+      <w:r>
+        <w:t xml:space="preserve"> (fetching sometimes) and </w:t>
+      </w:r>
+      <w:proofErr w:type="spellStart"/>
+      <w:r>
+        <w:t>componentDidUpdate</w:t>
+      </w:r>
+      <w:proofErr w:type="spellEnd"/>
+      <w:r>
+        <w:t xml:space="preserve"> </w:t>
+      </w:r>
+      <w:r>
+        <w:t>(fetching</w:t>
+      </w:r>
+      <w:r>
+        <w:t xml:space="preserve"> sometimes</w:t>
+      </w:r>
+      <w:r>
+        <w:t>)</w:t>
+      </w:r>
+    </w:p>
+    <w:p>
+      <w:pPr>
+        <w:pStyle w:val="ListParagraph"/>
+      </w:pPr>
+      <w:r>
+        <w:t xml:space="preserve">Ex: Event listeners – In </w:t>
+      </w:r>
+      <w:proofErr w:type="spellStart"/>
+      <w:proofErr w:type="gramStart"/>
+      <w:r>
+        <w:t>componentDidMount</w:t>
+      </w:r>
+      <w:proofErr w:type="spellEnd"/>
+      <w:r>
+        <w:t>(</w:t>
+      </w:r>
+      <w:proofErr w:type="gramEnd"/>
+      <w:r>
+        <w:t xml:space="preserve">set) and </w:t>
+      </w:r>
+      <w:proofErr w:type="spellStart"/>
+      <w:r>
+        <w:t>componentWillUnmount</w:t>
+      </w:r>
+      <w:proofErr w:type="spellEnd"/>
+      <w:r>
+        <w:t>(unsubscribe)</w:t>
+      </w:r>
+    </w:p>
+    <w:p>
+      <w:pPr>
+        <w:pStyle w:val="ListParagraph"/>
+        <w:numPr>
+          <w:ilvl w:val="0"/>
+          <w:numId w:val="50"/>
+        </w:numPr>
+      </w:pPr>
+      <w:r>
+        <w:t xml:space="preserve">Because of </w:t>
+      </w:r>
+      <w:proofErr w:type="spellStart"/>
+      <w:r>
+        <w:t>stateful</w:t>
+      </w:r>
+      <w:proofErr w:type="spellEnd"/>
+      <w:r>
+        <w:t xml:space="preserve"> logic – cannot break components into smaller ones.</w:t>
+      </w:r>
+    </w:p>
+    <w:p>
+      <w:pPr>
+        <w:rPr>
+          <w:b/>
+          <w:u w:val="single"/>
+        </w:rPr>
+      </w:pPr>
+      <w:r>
+        <w:rPr>
+          <w:b/>
+          <w:u w:val="single"/>
+        </w:rPr>
+        <w:t>Noteworthy Points</w:t>
+      </w:r>
+    </w:p>
+    <w:p>
+      <w:pPr>
+        <w:pStyle w:val="ListParagraph"/>
+        <w:numPr>
+          <w:ilvl w:val="0"/>
+          <w:numId w:val="51"/>
+        </w:numPr>
+      </w:pPr>
+      <w:r>
+        <w:t>Can’t use hooks inside of a class component.</w:t>
+      </w:r>
+    </w:p>
+    <w:p>
+      <w:pPr>
+        <w:pStyle w:val="ListParagraph"/>
+        <w:numPr>
+          <w:ilvl w:val="0"/>
+          <w:numId w:val="51"/>
+        </w:numPr>
+      </w:pPr>
+      <w:r>
+        <w:t>Classes won’t be removed from react.</w:t>
+      </w:r>
+    </w:p>
+    <w:p>
+      <w:pPr>
+        <w:pStyle w:val="ListParagraph"/>
+        <w:numPr>
+          <w:ilvl w:val="0"/>
+          <w:numId w:val="51"/>
+        </w:numPr>
+      </w:pPr>
+      <w:r>
+        <w:t>Needs react version 16.8 or higher and its backwards-compatible.</w:t>
+      </w:r>
+    </w:p>
+    <w:p>
+      <w:pPr>
+        <w:pStyle w:val="ListParagraph"/>
+        <w:numPr>
+          <w:ilvl w:val="0"/>
+          <w:numId w:val="51"/>
+        </w:numPr>
+      </w:pPr>
+      <w:r>
+        <w:t>Hooks provide a more direct API to the react concepts without having to write a class.</w:t>
+      </w:r>
+    </w:p>
+    <w:p>
+      <w:pPr>
+        <w:pStyle w:val="ListParagraph"/>
+        <w:numPr>
+          <w:ilvl w:val="0"/>
+          <w:numId w:val="51"/>
+        </w:numPr>
+      </w:pPr>
+      <w:r>
+        <w:t>Avoid the whole confusion with ‘</w:t>
+      </w:r>
+      <w:r>
+        <w:rPr>
+          <w:b/>
+        </w:rPr>
+        <w:t xml:space="preserve">this’ </w:t>
+      </w:r>
+      <w:r>
+        <w:t>keyword.</w:t>
+      </w:r>
+    </w:p>
+    <w:p>
+      <w:pPr>
+        <w:pStyle w:val="ListParagraph"/>
+        <w:numPr>
+          <w:ilvl w:val="0"/>
+          <w:numId w:val="51"/>
+        </w:numPr>
+      </w:pPr>
+      <w:r>
+        <w:t xml:space="preserve">Allow you to reuse </w:t>
+      </w:r>
+      <w:proofErr w:type="spellStart"/>
+      <w:r>
+        <w:t>st</w:t>
+      </w:r>
+      <w:r>
+        <w:t>a</w:t>
+      </w:r>
+      <w:r>
+        <w:t>teful</w:t>
+      </w:r>
+      <w:proofErr w:type="spellEnd"/>
+      <w:r>
+        <w:t xml:space="preserve"> logic.</w:t>
+      </w:r>
+    </w:p>
+    <w:p>
+      <w:pPr>
+        <w:pStyle w:val="ListParagraph"/>
+        <w:numPr>
+          <w:ilvl w:val="0"/>
+          <w:numId w:val="51"/>
+        </w:numPr>
+      </w:pPr>
+      <w:r>
+        <w:t>Organize the logic inside a component into r</w:t>
+      </w:r>
       <w:bookmarkStart w:id="0" w:name="_GoBack"/>
       <w:bookmarkEnd w:id="0"/>
-    </w:p>
+      <w:r>
+        <w:t>eusable isolated units, mutually related code can put together.</w:t>
+      </w:r>
+    </w:p>
+    <w:p/>
+    <w:p/>
+    <w:p>
+      <w:pPr>
+        <w:ind w:left="720"/>
+      </w:pPr>
+    </w:p>
+    <w:p/>
     <w:sectPr>
       <w:pgSz w:w="12240" w:h="15840"/>
       <w:pgMar w:top="1440" w:right="1440" w:bottom="1440" w:left="1440" w:header="720" w:footer="720" w:gutter="0"/>
@@ -10438,119 +10916,6 @@
     </w:lvl>
   </w:abstractNum>
   <w:abstractNum w:abstractNumId="2" w15:restartNumberingAfterBreak="0">
-    <w:nsid w:val="06D12B7E"/>
-    <w:multiLevelType w:val="hybridMultilevel"/>
-    <w:tmpl w:val="7C425AB8"/>
-    <w:lvl w:ilvl="0" w:tplc="0409000B">
-      <w:start w:val="1"/>
-      <w:numFmt w:val="bullet"/>
-      <w:lvlText w:val=""/>
-      <w:lvlJc w:val="left"/>
-      <w:pPr>
-        <w:ind w:left="720" w:hanging="360"/>
-      </w:pPr>
-      <w:rPr>
-        <w:rFonts w:ascii="Wingdings" w:hAnsi="Wingdings" w:hint="default"/>
-      </w:rPr>
-    </w:lvl>
-    <w:lvl w:ilvl="1" w:tplc="04090003" w:tentative="1">
-      <w:start w:val="1"/>
-      <w:numFmt w:val="bullet"/>
-      <w:lvlText w:val="o"/>
-      <w:lvlJc w:val="left"/>
-      <w:pPr>
-        <w:ind w:left="1440" w:hanging="360"/>
-      </w:pPr>
-      <w:rPr>
-        <w:rFonts w:ascii="Courier New" w:hAnsi="Courier New" w:cs="Courier New" w:hint="default"/>
-      </w:rPr>
-    </w:lvl>
-    <w:lvl w:ilvl="2" w:tplc="04090005" w:tentative="1">
-      <w:start w:val="1"/>
-      <w:numFmt w:val="bullet"/>
-      <w:lvlText w:val=""/>
-      <w:lvlJc w:val="left"/>
-      <w:pPr>
-        <w:ind w:left="2160" w:hanging="360"/>
-      </w:pPr>
-      <w:rPr>
-        <w:rFonts w:ascii="Wingdings" w:hAnsi="Wingdings" w:hint="default"/>
-      </w:rPr>
-    </w:lvl>
-    <w:lvl w:ilvl="3" w:tplc="04090001" w:tentative="1">
-      <w:start w:val="1"/>
-      <w:numFmt w:val="bullet"/>
-      <w:lvlText w:val=""/>
-      <w:lvlJc w:val="left"/>
-      <w:pPr>
-        <w:ind w:left="2880" w:hanging="360"/>
-      </w:pPr>
-      <w:rPr>
-        <w:rFonts w:ascii="Symbol" w:hAnsi="Symbol" w:hint="default"/>
-      </w:rPr>
-    </w:lvl>
-    <w:lvl w:ilvl="4" w:tplc="04090003" w:tentative="1">
-      <w:start w:val="1"/>
-      <w:numFmt w:val="bullet"/>
-      <w:lvlText w:val="o"/>
-      <w:lvlJc w:val="left"/>
-      <w:pPr>
-        <w:ind w:left="3600" w:hanging="360"/>
-      </w:pPr>
-      <w:rPr>
-        <w:rFonts w:ascii="Courier New" w:hAnsi="Courier New" w:cs="Courier New" w:hint="default"/>
-      </w:rPr>
-    </w:lvl>
-    <w:lvl w:ilvl="5" w:tplc="04090005" w:tentative="1">
-      <w:start w:val="1"/>
-      <w:numFmt w:val="bullet"/>
-      <w:lvlText w:val=""/>
-      <w:lvlJc w:val="left"/>
-      <w:pPr>
-        <w:ind w:left="4320" w:hanging="360"/>
-      </w:pPr>
-      <w:rPr>
-        <w:rFonts w:ascii="Wingdings" w:hAnsi="Wingdings" w:hint="default"/>
-      </w:rPr>
-    </w:lvl>
-    <w:lvl w:ilvl="6" w:tplc="04090001" w:tentative="1">
-      <w:start w:val="1"/>
-      <w:numFmt w:val="bullet"/>
-      <w:lvlText w:val=""/>
-      <w:lvlJc w:val="left"/>
-      <w:pPr>
-        <w:ind w:left="5040" w:hanging="360"/>
-      </w:pPr>
-      <w:rPr>
-        <w:rFonts w:ascii="Symbol" w:hAnsi="Symbol" w:hint="default"/>
-      </w:rPr>
-    </w:lvl>
-    <w:lvl w:ilvl="7" w:tplc="04090003" w:tentative="1">
-      <w:start w:val="1"/>
-      <w:numFmt w:val="bullet"/>
-      <w:lvlText w:val="o"/>
-      <w:lvlJc w:val="left"/>
-      <w:pPr>
-        <w:ind w:left="5760" w:hanging="360"/>
-      </w:pPr>
-      <w:rPr>
-        <w:rFonts w:ascii="Courier New" w:hAnsi="Courier New" w:cs="Courier New" w:hint="default"/>
-      </w:rPr>
-    </w:lvl>
-    <w:lvl w:ilvl="8" w:tplc="04090005" w:tentative="1">
-      <w:start w:val="1"/>
-      <w:numFmt w:val="bullet"/>
-      <w:lvlText w:val=""/>
-      <w:lvlJc w:val="left"/>
-      <w:pPr>
-        <w:ind w:left="6480" w:hanging="360"/>
-      </w:pPr>
-      <w:rPr>
-        <w:rFonts w:ascii="Wingdings" w:hAnsi="Wingdings" w:hint="default"/>
-      </w:rPr>
-    </w:lvl>
-  </w:abstractNum>
-  <w:abstractNum w:abstractNumId="3" w15:restartNumberingAfterBreak="0">
     <w:nsid w:val="087C3198"/>
     <w:multiLevelType w:val="hybridMultilevel"/>
     <w:tmpl w:val="B98818CC"/>
@@ -10663,7 +11028,7 @@
       </w:rPr>
     </w:lvl>
   </w:abstractNum>
-  <w:abstractNum w:abstractNumId="4" w15:restartNumberingAfterBreak="0">
+  <w:abstractNum w:abstractNumId="3" w15:restartNumberingAfterBreak="0">
     <w:nsid w:val="088C18FB"/>
     <w:multiLevelType w:val="hybridMultilevel"/>
     <w:tmpl w:val="0D0CEBF8"/>
@@ -10747,6 +11112,119 @@
       <w:pPr>
         <w:ind w:left="7200" w:hanging="180"/>
       </w:pPr>
+    </w:lvl>
+  </w:abstractNum>
+  <w:abstractNum w:abstractNumId="4" w15:restartNumberingAfterBreak="0">
+    <w:nsid w:val="089D23BC"/>
+    <w:multiLevelType w:val="hybridMultilevel"/>
+    <w:tmpl w:val="231671C8"/>
+    <w:lvl w:ilvl="0" w:tplc="0409000B">
+      <w:start w:val="1"/>
+      <w:numFmt w:val="bullet"/>
+      <w:lvlText w:val=""/>
+      <w:lvlJc w:val="left"/>
+      <w:pPr>
+        <w:ind w:left="720" w:hanging="360"/>
+      </w:pPr>
+      <w:rPr>
+        <w:rFonts w:ascii="Wingdings" w:hAnsi="Wingdings" w:hint="default"/>
+      </w:rPr>
+    </w:lvl>
+    <w:lvl w:ilvl="1" w:tplc="04090003" w:tentative="1">
+      <w:start w:val="1"/>
+      <w:numFmt w:val="bullet"/>
+      <w:lvlText w:val="o"/>
+      <w:lvlJc w:val="left"/>
+      <w:pPr>
+        <w:ind w:left="1440" w:hanging="360"/>
+      </w:pPr>
+      <w:rPr>
+        <w:rFonts w:ascii="Courier New" w:hAnsi="Courier New" w:cs="Courier New" w:hint="default"/>
+      </w:rPr>
+    </w:lvl>
+    <w:lvl w:ilvl="2" w:tplc="04090005" w:tentative="1">
+      <w:start w:val="1"/>
+      <w:numFmt w:val="bullet"/>
+      <w:lvlText w:val=""/>
+      <w:lvlJc w:val="left"/>
+      <w:pPr>
+        <w:ind w:left="2160" w:hanging="360"/>
+      </w:pPr>
+      <w:rPr>
+        <w:rFonts w:ascii="Wingdings" w:hAnsi="Wingdings" w:hint="default"/>
+      </w:rPr>
+    </w:lvl>
+    <w:lvl w:ilvl="3" w:tplc="04090001" w:tentative="1">
+      <w:start w:val="1"/>
+      <w:numFmt w:val="bullet"/>
+      <w:lvlText w:val=""/>
+      <w:lvlJc w:val="left"/>
+      <w:pPr>
+        <w:ind w:left="2880" w:hanging="360"/>
+      </w:pPr>
+      <w:rPr>
+        <w:rFonts w:ascii="Symbol" w:hAnsi="Symbol" w:hint="default"/>
+      </w:rPr>
+    </w:lvl>
+    <w:lvl w:ilvl="4" w:tplc="04090003" w:tentative="1">
+      <w:start w:val="1"/>
+      <w:numFmt w:val="bullet"/>
+      <w:lvlText w:val="o"/>
+      <w:lvlJc w:val="left"/>
+      <w:pPr>
+        <w:ind w:left="3600" w:hanging="360"/>
+      </w:pPr>
+      <w:rPr>
+        <w:rFonts w:ascii="Courier New" w:hAnsi="Courier New" w:cs="Courier New" w:hint="default"/>
+      </w:rPr>
+    </w:lvl>
+    <w:lvl w:ilvl="5" w:tplc="04090005" w:tentative="1">
+      <w:start w:val="1"/>
+      <w:numFmt w:val="bullet"/>
+      <w:lvlText w:val=""/>
+      <w:lvlJc w:val="left"/>
+      <w:pPr>
+        <w:ind w:left="4320" w:hanging="360"/>
+      </w:pPr>
+      <w:rPr>
+        <w:rFonts w:ascii="Wingdings" w:hAnsi="Wingdings" w:hint="default"/>
+      </w:rPr>
+    </w:lvl>
+    <w:lvl w:ilvl="6" w:tplc="04090001" w:tentative="1">
+      <w:start w:val="1"/>
+      <w:numFmt w:val="bullet"/>
+      <w:lvlText w:val=""/>
+      <w:lvlJc w:val="left"/>
+      <w:pPr>
+        <w:ind w:left="5040" w:hanging="360"/>
+      </w:pPr>
+      <w:rPr>
+        <w:rFonts w:ascii="Symbol" w:hAnsi="Symbol" w:hint="default"/>
+      </w:rPr>
+    </w:lvl>
+    <w:lvl w:ilvl="7" w:tplc="04090003" w:tentative="1">
+      <w:start w:val="1"/>
+      <w:numFmt w:val="bullet"/>
+      <w:lvlText w:val="o"/>
+      <w:lvlJc w:val="left"/>
+      <w:pPr>
+        <w:ind w:left="5760" w:hanging="360"/>
+      </w:pPr>
+      <w:rPr>
+        <w:rFonts w:ascii="Courier New" w:hAnsi="Courier New" w:cs="Courier New" w:hint="default"/>
+      </w:rPr>
+    </w:lvl>
+    <w:lvl w:ilvl="8" w:tplc="04090005" w:tentative="1">
+      <w:start w:val="1"/>
+      <w:numFmt w:val="bullet"/>
+      <w:lvlText w:val=""/>
+      <w:lvlJc w:val="left"/>
+      <w:pPr>
+        <w:ind w:left="6480" w:hanging="360"/>
+      </w:pPr>
+      <w:rPr>
+        <w:rFonts w:ascii="Wingdings" w:hAnsi="Wingdings" w:hint="default"/>
+      </w:rPr>
     </w:lvl>
   </w:abstractNum>
   <w:abstractNum w:abstractNumId="5" w15:restartNumberingAfterBreak="0">
@@ -11202,6 +11680,119 @@
     </w:lvl>
   </w:abstractNum>
   <w:abstractNum w:abstractNumId="9" w15:restartNumberingAfterBreak="0">
+    <w:nsid w:val="0F48608E"/>
+    <w:multiLevelType w:val="hybridMultilevel"/>
+    <w:tmpl w:val="E104F3E2"/>
+    <w:lvl w:ilvl="0" w:tplc="0409000B">
+      <w:start w:val="1"/>
+      <w:numFmt w:val="bullet"/>
+      <w:lvlText w:val=""/>
+      <w:lvlJc w:val="left"/>
+      <w:pPr>
+        <w:ind w:left="720" w:hanging="360"/>
+      </w:pPr>
+      <w:rPr>
+        <w:rFonts w:ascii="Wingdings" w:hAnsi="Wingdings" w:hint="default"/>
+      </w:rPr>
+    </w:lvl>
+    <w:lvl w:ilvl="1" w:tplc="04090003" w:tentative="1">
+      <w:start w:val="1"/>
+      <w:numFmt w:val="bullet"/>
+      <w:lvlText w:val="o"/>
+      <w:lvlJc w:val="left"/>
+      <w:pPr>
+        <w:ind w:left="1440" w:hanging="360"/>
+      </w:pPr>
+      <w:rPr>
+        <w:rFonts w:ascii="Courier New" w:hAnsi="Courier New" w:cs="Courier New" w:hint="default"/>
+      </w:rPr>
+    </w:lvl>
+    <w:lvl w:ilvl="2" w:tplc="04090005" w:tentative="1">
+      <w:start w:val="1"/>
+      <w:numFmt w:val="bullet"/>
+      <w:lvlText w:val=""/>
+      <w:lvlJc w:val="left"/>
+      <w:pPr>
+        <w:ind w:left="2160" w:hanging="360"/>
+      </w:pPr>
+      <w:rPr>
+        <w:rFonts w:ascii="Wingdings" w:hAnsi="Wingdings" w:hint="default"/>
+      </w:rPr>
+    </w:lvl>
+    <w:lvl w:ilvl="3" w:tplc="04090001" w:tentative="1">
+      <w:start w:val="1"/>
+      <w:numFmt w:val="bullet"/>
+      <w:lvlText w:val=""/>
+      <w:lvlJc w:val="left"/>
+      <w:pPr>
+        <w:ind w:left="2880" w:hanging="360"/>
+      </w:pPr>
+      <w:rPr>
+        <w:rFonts w:ascii="Symbol" w:hAnsi="Symbol" w:hint="default"/>
+      </w:rPr>
+    </w:lvl>
+    <w:lvl w:ilvl="4" w:tplc="04090003" w:tentative="1">
+      <w:start w:val="1"/>
+      <w:numFmt w:val="bullet"/>
+      <w:lvlText w:val="o"/>
+      <w:lvlJc w:val="left"/>
+      <w:pPr>
+        <w:ind w:left="3600" w:hanging="360"/>
+      </w:pPr>
+      <w:rPr>
+        <w:rFonts w:ascii="Courier New" w:hAnsi="Courier New" w:cs="Courier New" w:hint="default"/>
+      </w:rPr>
+    </w:lvl>
+    <w:lvl w:ilvl="5" w:tplc="04090005" w:tentative="1">
+      <w:start w:val="1"/>
+      <w:numFmt w:val="bullet"/>
+      <w:lvlText w:val=""/>
+      <w:lvlJc w:val="left"/>
+      <w:pPr>
+        <w:ind w:left="4320" w:hanging="360"/>
+      </w:pPr>
+      <w:rPr>
+        <w:rFonts w:ascii="Wingdings" w:hAnsi="Wingdings" w:hint="default"/>
+      </w:rPr>
+    </w:lvl>
+    <w:lvl w:ilvl="6" w:tplc="04090001" w:tentative="1">
+      <w:start w:val="1"/>
+      <w:numFmt w:val="bullet"/>
+      <w:lvlText w:val=""/>
+      <w:lvlJc w:val="left"/>
+      <w:pPr>
+        <w:ind w:left="5040" w:hanging="360"/>
+      </w:pPr>
+      <w:rPr>
+        <w:rFonts w:ascii="Symbol" w:hAnsi="Symbol" w:hint="default"/>
+      </w:rPr>
+    </w:lvl>
+    <w:lvl w:ilvl="7" w:tplc="04090003" w:tentative="1">
+      <w:start w:val="1"/>
+      <w:numFmt w:val="bullet"/>
+      <w:lvlText w:val="o"/>
+      <w:lvlJc w:val="left"/>
+      <w:pPr>
+        <w:ind w:left="5760" w:hanging="360"/>
+      </w:pPr>
+      <w:rPr>
+        <w:rFonts w:ascii="Courier New" w:hAnsi="Courier New" w:cs="Courier New" w:hint="default"/>
+      </w:rPr>
+    </w:lvl>
+    <w:lvl w:ilvl="8" w:tplc="04090005" w:tentative="1">
+      <w:start w:val="1"/>
+      <w:numFmt w:val="bullet"/>
+      <w:lvlText w:val=""/>
+      <w:lvlJc w:val="left"/>
+      <w:pPr>
+        <w:ind w:left="6480" w:hanging="360"/>
+      </w:pPr>
+      <w:rPr>
+        <w:rFonts w:ascii="Wingdings" w:hAnsi="Wingdings" w:hint="default"/>
+      </w:rPr>
+    </w:lvl>
+  </w:abstractNum>
+  <w:abstractNum w:abstractNumId="10" w15:restartNumberingAfterBreak="0">
     <w:nsid w:val="16172B59"/>
     <w:multiLevelType w:val="hybridMultilevel"/>
     <w:tmpl w:val="73922DA6"/>
@@ -11314,7 +11905,7 @@
       </w:rPr>
     </w:lvl>
   </w:abstractNum>
-  <w:abstractNum w:abstractNumId="10" w15:restartNumberingAfterBreak="0">
+  <w:abstractNum w:abstractNumId="11" w15:restartNumberingAfterBreak="0">
     <w:nsid w:val="16B67E62"/>
     <w:multiLevelType w:val="hybridMultilevel"/>
     <w:tmpl w:val="FD68200C"/>
@@ -11427,7 +12018,7 @@
       </w:rPr>
     </w:lvl>
   </w:abstractNum>
-  <w:abstractNum w:abstractNumId="11" w15:restartNumberingAfterBreak="0">
+  <w:abstractNum w:abstractNumId="12" w15:restartNumberingAfterBreak="0">
     <w:nsid w:val="1DB72E1A"/>
     <w:multiLevelType w:val="hybridMultilevel"/>
     <w:tmpl w:val="BAC22A9C"/>
@@ -11513,7 +12104,7 @@
       </w:pPr>
     </w:lvl>
   </w:abstractNum>
-  <w:abstractNum w:abstractNumId="12" w15:restartNumberingAfterBreak="0">
+  <w:abstractNum w:abstractNumId="13" w15:restartNumberingAfterBreak="0">
     <w:nsid w:val="1E485E10"/>
     <w:multiLevelType w:val="hybridMultilevel"/>
     <w:tmpl w:val="55589EDE"/>
@@ -11599,7 +12190,7 @@
       </w:pPr>
     </w:lvl>
   </w:abstractNum>
-  <w:abstractNum w:abstractNumId="13" w15:restartNumberingAfterBreak="0">
+  <w:abstractNum w:abstractNumId="14" w15:restartNumberingAfterBreak="0">
     <w:nsid w:val="23C85991"/>
     <w:multiLevelType w:val="hybridMultilevel"/>
     <w:tmpl w:val="17267BC0"/>
@@ -11685,7 +12276,7 @@
       </w:pPr>
     </w:lvl>
   </w:abstractNum>
-  <w:abstractNum w:abstractNumId="14" w15:restartNumberingAfterBreak="0">
+  <w:abstractNum w:abstractNumId="15" w15:restartNumberingAfterBreak="0">
     <w:nsid w:val="2A69348A"/>
     <w:multiLevelType w:val="hybridMultilevel"/>
     <w:tmpl w:val="AE660246"/>
@@ -11771,7 +12362,7 @@
       </w:pPr>
     </w:lvl>
   </w:abstractNum>
-  <w:abstractNum w:abstractNumId="15" w15:restartNumberingAfterBreak="0">
+  <w:abstractNum w:abstractNumId="16" w15:restartNumberingAfterBreak="0">
     <w:nsid w:val="2A7E5AE7"/>
     <w:multiLevelType w:val="hybridMultilevel"/>
     <w:tmpl w:val="252675CC"/>
@@ -11884,7 +12475,7 @@
       </w:rPr>
     </w:lvl>
   </w:abstractNum>
-  <w:abstractNum w:abstractNumId="16" w15:restartNumberingAfterBreak="0">
+  <w:abstractNum w:abstractNumId="17" w15:restartNumberingAfterBreak="0">
     <w:nsid w:val="2C835819"/>
     <w:multiLevelType w:val="hybridMultilevel"/>
     <w:tmpl w:val="17267BC0"/>
@@ -11970,7 +12561,7 @@
       </w:pPr>
     </w:lvl>
   </w:abstractNum>
-  <w:abstractNum w:abstractNumId="17" w15:restartNumberingAfterBreak="0">
+  <w:abstractNum w:abstractNumId="18" w15:restartNumberingAfterBreak="0">
     <w:nsid w:val="31775E13"/>
     <w:multiLevelType w:val="hybridMultilevel"/>
     <w:tmpl w:val="DD98A14E"/>
@@ -12056,7 +12647,7 @@
       </w:pPr>
     </w:lvl>
   </w:abstractNum>
-  <w:abstractNum w:abstractNumId="18" w15:restartNumberingAfterBreak="0">
+  <w:abstractNum w:abstractNumId="19" w15:restartNumberingAfterBreak="0">
     <w:nsid w:val="3397528A"/>
     <w:multiLevelType w:val="hybridMultilevel"/>
     <w:tmpl w:val="7148332E"/>
@@ -12169,7 +12760,7 @@
       </w:rPr>
     </w:lvl>
   </w:abstractNum>
-  <w:abstractNum w:abstractNumId="19" w15:restartNumberingAfterBreak="0">
+  <w:abstractNum w:abstractNumId="20" w15:restartNumberingAfterBreak="0">
     <w:nsid w:val="365062BF"/>
     <w:multiLevelType w:val="hybridMultilevel"/>
     <w:tmpl w:val="9DCC39B2"/>
@@ -12255,7 +12846,7 @@
       </w:pPr>
     </w:lvl>
   </w:abstractNum>
-  <w:abstractNum w:abstractNumId="20" w15:restartNumberingAfterBreak="0">
+  <w:abstractNum w:abstractNumId="21" w15:restartNumberingAfterBreak="0">
     <w:nsid w:val="38682E2F"/>
     <w:multiLevelType w:val="hybridMultilevel"/>
     <w:tmpl w:val="E988CF2E"/>
@@ -12368,7 +12959,7 @@
       </w:rPr>
     </w:lvl>
   </w:abstractNum>
-  <w:abstractNum w:abstractNumId="21" w15:restartNumberingAfterBreak="0">
+  <w:abstractNum w:abstractNumId="22" w15:restartNumberingAfterBreak="0">
     <w:nsid w:val="3B5449F3"/>
     <w:multiLevelType w:val="hybridMultilevel"/>
     <w:tmpl w:val="FA9A91DE"/>
@@ -12454,7 +13045,7 @@
       </w:pPr>
     </w:lvl>
   </w:abstractNum>
-  <w:abstractNum w:abstractNumId="22" w15:restartNumberingAfterBreak="0">
+  <w:abstractNum w:abstractNumId="23" w15:restartNumberingAfterBreak="0">
     <w:nsid w:val="3C473958"/>
     <w:multiLevelType w:val="hybridMultilevel"/>
     <w:tmpl w:val="3A6CC008"/>
@@ -12567,7 +13158,7 @@
       </w:rPr>
     </w:lvl>
   </w:abstractNum>
-  <w:abstractNum w:abstractNumId="23" w15:restartNumberingAfterBreak="0">
+  <w:abstractNum w:abstractNumId="24" w15:restartNumberingAfterBreak="0">
     <w:nsid w:val="3E726274"/>
     <w:multiLevelType w:val="hybridMultilevel"/>
     <w:tmpl w:val="8C6ECC80"/>
@@ -12656,123 +13247,10 @@
       </w:pPr>
     </w:lvl>
   </w:abstractNum>
-  <w:abstractNum w:abstractNumId="24" w15:restartNumberingAfterBreak="0">
+  <w:abstractNum w:abstractNumId="25" w15:restartNumberingAfterBreak="0">
     <w:nsid w:val="3E771AB2"/>
     <w:multiLevelType w:val="hybridMultilevel"/>
     <w:tmpl w:val="AECE8838"/>
-    <w:lvl w:ilvl="0" w:tplc="0409000B">
-      <w:start w:val="1"/>
-      <w:numFmt w:val="bullet"/>
-      <w:lvlText w:val=""/>
-      <w:lvlJc w:val="left"/>
-      <w:pPr>
-        <w:ind w:left="720" w:hanging="360"/>
-      </w:pPr>
-      <w:rPr>
-        <w:rFonts w:ascii="Wingdings" w:hAnsi="Wingdings" w:hint="default"/>
-      </w:rPr>
-    </w:lvl>
-    <w:lvl w:ilvl="1" w:tplc="04090003" w:tentative="1">
-      <w:start w:val="1"/>
-      <w:numFmt w:val="bullet"/>
-      <w:lvlText w:val="o"/>
-      <w:lvlJc w:val="left"/>
-      <w:pPr>
-        <w:ind w:left="1440" w:hanging="360"/>
-      </w:pPr>
-      <w:rPr>
-        <w:rFonts w:ascii="Courier New" w:hAnsi="Courier New" w:cs="Courier New" w:hint="default"/>
-      </w:rPr>
-    </w:lvl>
-    <w:lvl w:ilvl="2" w:tplc="04090005" w:tentative="1">
-      <w:start w:val="1"/>
-      <w:numFmt w:val="bullet"/>
-      <w:lvlText w:val=""/>
-      <w:lvlJc w:val="left"/>
-      <w:pPr>
-        <w:ind w:left="2160" w:hanging="360"/>
-      </w:pPr>
-      <w:rPr>
-        <w:rFonts w:ascii="Wingdings" w:hAnsi="Wingdings" w:hint="default"/>
-      </w:rPr>
-    </w:lvl>
-    <w:lvl w:ilvl="3" w:tplc="04090001" w:tentative="1">
-      <w:start w:val="1"/>
-      <w:numFmt w:val="bullet"/>
-      <w:lvlText w:val=""/>
-      <w:lvlJc w:val="left"/>
-      <w:pPr>
-        <w:ind w:left="2880" w:hanging="360"/>
-      </w:pPr>
-      <w:rPr>
-        <w:rFonts w:ascii="Symbol" w:hAnsi="Symbol" w:hint="default"/>
-      </w:rPr>
-    </w:lvl>
-    <w:lvl w:ilvl="4" w:tplc="04090003" w:tentative="1">
-      <w:start w:val="1"/>
-      <w:numFmt w:val="bullet"/>
-      <w:lvlText w:val="o"/>
-      <w:lvlJc w:val="left"/>
-      <w:pPr>
-        <w:ind w:left="3600" w:hanging="360"/>
-      </w:pPr>
-      <w:rPr>
-        <w:rFonts w:ascii="Courier New" w:hAnsi="Courier New" w:cs="Courier New" w:hint="default"/>
-      </w:rPr>
-    </w:lvl>
-    <w:lvl w:ilvl="5" w:tplc="04090005" w:tentative="1">
-      <w:start w:val="1"/>
-      <w:numFmt w:val="bullet"/>
-      <w:lvlText w:val=""/>
-      <w:lvlJc w:val="left"/>
-      <w:pPr>
-        <w:ind w:left="4320" w:hanging="360"/>
-      </w:pPr>
-      <w:rPr>
-        <w:rFonts w:ascii="Wingdings" w:hAnsi="Wingdings" w:hint="default"/>
-      </w:rPr>
-    </w:lvl>
-    <w:lvl w:ilvl="6" w:tplc="04090001" w:tentative="1">
-      <w:start w:val="1"/>
-      <w:numFmt w:val="bullet"/>
-      <w:lvlText w:val=""/>
-      <w:lvlJc w:val="left"/>
-      <w:pPr>
-        <w:ind w:left="5040" w:hanging="360"/>
-      </w:pPr>
-      <w:rPr>
-        <w:rFonts w:ascii="Symbol" w:hAnsi="Symbol" w:hint="default"/>
-      </w:rPr>
-    </w:lvl>
-    <w:lvl w:ilvl="7" w:tplc="04090003" w:tentative="1">
-      <w:start w:val="1"/>
-      <w:numFmt w:val="bullet"/>
-      <w:lvlText w:val="o"/>
-      <w:lvlJc w:val="left"/>
-      <w:pPr>
-        <w:ind w:left="5760" w:hanging="360"/>
-      </w:pPr>
-      <w:rPr>
-        <w:rFonts w:ascii="Courier New" w:hAnsi="Courier New" w:cs="Courier New" w:hint="default"/>
-      </w:rPr>
-    </w:lvl>
-    <w:lvl w:ilvl="8" w:tplc="04090005" w:tentative="1">
-      <w:start w:val="1"/>
-      <w:numFmt w:val="bullet"/>
-      <w:lvlText w:val=""/>
-      <w:lvlJc w:val="left"/>
-      <w:pPr>
-        <w:ind w:left="6480" w:hanging="360"/>
-      </w:pPr>
-      <w:rPr>
-        <w:rFonts w:ascii="Wingdings" w:hAnsi="Wingdings" w:hint="default"/>
-      </w:rPr>
-    </w:lvl>
-  </w:abstractNum>
-  <w:abstractNum w:abstractNumId="25" w15:restartNumberingAfterBreak="0">
-    <w:nsid w:val="432A58D2"/>
-    <w:multiLevelType w:val="hybridMultilevel"/>
-    <w:tmpl w:val="65DE5D58"/>
     <w:lvl w:ilvl="0" w:tplc="0409000B">
       <w:start w:val="1"/>
       <w:numFmt w:val="bullet"/>
@@ -13424,6 +13902,119 @@
     </w:lvl>
   </w:abstractNum>
   <w:abstractNum w:abstractNumId="31" w15:restartNumberingAfterBreak="0">
+    <w:nsid w:val="4DFD2EF9"/>
+    <w:multiLevelType w:val="hybridMultilevel"/>
+    <w:tmpl w:val="A79224EA"/>
+    <w:lvl w:ilvl="0" w:tplc="04090001">
+      <w:start w:val="1"/>
+      <w:numFmt w:val="bullet"/>
+      <w:lvlText w:val=""/>
+      <w:lvlJc w:val="left"/>
+      <w:pPr>
+        <w:ind w:left="720" w:hanging="360"/>
+      </w:pPr>
+      <w:rPr>
+        <w:rFonts w:ascii="Symbol" w:hAnsi="Symbol" w:hint="default"/>
+      </w:rPr>
+    </w:lvl>
+    <w:lvl w:ilvl="1" w:tplc="04090003" w:tentative="1">
+      <w:start w:val="1"/>
+      <w:numFmt w:val="bullet"/>
+      <w:lvlText w:val="o"/>
+      <w:lvlJc w:val="left"/>
+      <w:pPr>
+        <w:ind w:left="1440" w:hanging="360"/>
+      </w:pPr>
+      <w:rPr>
+        <w:rFonts w:ascii="Courier New" w:hAnsi="Courier New" w:cs="Courier New" w:hint="default"/>
+      </w:rPr>
+    </w:lvl>
+    <w:lvl w:ilvl="2" w:tplc="04090005" w:tentative="1">
+      <w:start w:val="1"/>
+      <w:numFmt w:val="bullet"/>
+      <w:lvlText w:val=""/>
+      <w:lvlJc w:val="left"/>
+      <w:pPr>
+        <w:ind w:left="2160" w:hanging="360"/>
+      </w:pPr>
+      <w:rPr>
+        <w:rFonts w:ascii="Wingdings" w:hAnsi="Wingdings" w:hint="default"/>
+      </w:rPr>
+    </w:lvl>
+    <w:lvl w:ilvl="3" w:tplc="04090001" w:tentative="1">
+      <w:start w:val="1"/>
+      <w:numFmt w:val="bullet"/>
+      <w:lvlText w:val=""/>
+      <w:lvlJc w:val="left"/>
+      <w:pPr>
+        <w:ind w:left="2880" w:hanging="360"/>
+      </w:pPr>
+      <w:rPr>
+        <w:rFonts w:ascii="Symbol" w:hAnsi="Symbol" w:hint="default"/>
+      </w:rPr>
+    </w:lvl>
+    <w:lvl w:ilvl="4" w:tplc="04090003" w:tentative="1">
+      <w:start w:val="1"/>
+      <w:numFmt w:val="bullet"/>
+      <w:lvlText w:val="o"/>
+      <w:lvlJc w:val="left"/>
+      <w:pPr>
+        <w:ind w:left="3600" w:hanging="360"/>
+      </w:pPr>
+      <w:rPr>
+        <w:rFonts w:ascii="Courier New" w:hAnsi="Courier New" w:cs="Courier New" w:hint="default"/>
+      </w:rPr>
+    </w:lvl>
+    <w:lvl w:ilvl="5" w:tplc="04090005" w:tentative="1">
+      <w:start w:val="1"/>
+      <w:numFmt w:val="bullet"/>
+      <w:lvlText w:val=""/>
+      <w:lvlJc w:val="left"/>
+      <w:pPr>
+        <w:ind w:left="4320" w:hanging="360"/>
+      </w:pPr>
+      <w:rPr>
+        <w:rFonts w:ascii="Wingdings" w:hAnsi="Wingdings" w:hint="default"/>
+      </w:rPr>
+    </w:lvl>
+    <w:lvl w:ilvl="6" w:tplc="04090001" w:tentative="1">
+      <w:start w:val="1"/>
+      <w:numFmt w:val="bullet"/>
+      <w:lvlText w:val=""/>
+      <w:lvlJc w:val="left"/>
+      <w:pPr>
+        <w:ind w:left="5040" w:hanging="360"/>
+      </w:pPr>
+      <w:rPr>
+        <w:rFonts w:ascii="Symbol" w:hAnsi="Symbol" w:hint="default"/>
+      </w:rPr>
+    </w:lvl>
+    <w:lvl w:ilvl="7" w:tplc="04090003" w:tentative="1">
+      <w:start w:val="1"/>
+      <w:numFmt w:val="bullet"/>
+      <w:lvlText w:val="o"/>
+      <w:lvlJc w:val="left"/>
+      <w:pPr>
+        <w:ind w:left="5760" w:hanging="360"/>
+      </w:pPr>
+      <w:rPr>
+        <w:rFonts w:ascii="Courier New" w:hAnsi="Courier New" w:cs="Courier New" w:hint="default"/>
+      </w:rPr>
+    </w:lvl>
+    <w:lvl w:ilvl="8" w:tplc="04090005" w:tentative="1">
+      <w:start w:val="1"/>
+      <w:numFmt w:val="bullet"/>
+      <w:lvlText w:val=""/>
+      <w:lvlJc w:val="left"/>
+      <w:pPr>
+        <w:ind w:left="6480" w:hanging="360"/>
+      </w:pPr>
+      <w:rPr>
+        <w:rFonts w:ascii="Wingdings" w:hAnsi="Wingdings" w:hint="default"/>
+      </w:rPr>
+    </w:lvl>
+  </w:abstractNum>
+  <w:abstractNum w:abstractNumId="32" w15:restartNumberingAfterBreak="0">
     <w:nsid w:val="4E585AC5"/>
     <w:multiLevelType w:val="hybridMultilevel"/>
     <w:tmpl w:val="E4BCA538"/>
@@ -13536,7 +14127,7 @@
       </w:rPr>
     </w:lvl>
   </w:abstractNum>
-  <w:abstractNum w:abstractNumId="32" w15:restartNumberingAfterBreak="0">
+  <w:abstractNum w:abstractNumId="33" w15:restartNumberingAfterBreak="0">
     <w:nsid w:val="4F106A6D"/>
     <w:multiLevelType w:val="hybridMultilevel"/>
     <w:tmpl w:val="43F8FCA8"/>
@@ -13649,96 +14240,120 @@
       </w:rPr>
     </w:lvl>
   </w:abstractNum>
-  <w:abstractNum w:abstractNumId="33" w15:restartNumberingAfterBreak="0">
-    <w:nsid w:val="58CF4E7C"/>
+  <w:abstractNum w:abstractNumId="34" w15:restartNumberingAfterBreak="0">
+    <w:nsid w:val="4FAA624C"/>
     <w:multiLevelType w:val="hybridMultilevel"/>
-    <w:tmpl w:val="5DB2E9F0"/>
-    <w:lvl w:ilvl="0" w:tplc="1F78BA30">
-      <w:start w:val="1"/>
-      <w:numFmt w:val="decimal"/>
-      <w:lvlText w:val="%1."/>
+    <w:tmpl w:val="8B5007A4"/>
+    <w:lvl w:ilvl="0" w:tplc="0409000B">
+      <w:start w:val="1"/>
+      <w:numFmt w:val="bullet"/>
+      <w:lvlText w:val=""/>
       <w:lvlJc w:val="left"/>
       <w:pPr>
         <w:ind w:left="720" w:hanging="360"/>
       </w:pPr>
       <w:rPr>
-        <w:b w:val="0"/>
-      </w:rPr>
-    </w:lvl>
-    <w:lvl w:ilvl="1" w:tplc="04090019" w:tentative="1">
-      <w:start w:val="1"/>
-      <w:numFmt w:val="lowerLetter"/>
-      <w:lvlText w:val="%2."/>
+        <w:rFonts w:ascii="Wingdings" w:hAnsi="Wingdings" w:hint="default"/>
+      </w:rPr>
+    </w:lvl>
+    <w:lvl w:ilvl="1" w:tplc="04090003" w:tentative="1">
+      <w:start w:val="1"/>
+      <w:numFmt w:val="bullet"/>
+      <w:lvlText w:val="o"/>
       <w:lvlJc w:val="left"/>
       <w:pPr>
         <w:ind w:left="1440" w:hanging="360"/>
       </w:pPr>
-    </w:lvl>
-    <w:lvl w:ilvl="2" w:tplc="0409001B" w:tentative="1">
-      <w:start w:val="1"/>
-      <w:numFmt w:val="lowerRoman"/>
-      <w:lvlText w:val="%3."/>
-      <w:lvlJc w:val="right"/>
-      <w:pPr>
-        <w:ind w:left="2160" w:hanging="180"/>
-      </w:pPr>
-    </w:lvl>
-    <w:lvl w:ilvl="3" w:tplc="0409000F" w:tentative="1">
-      <w:start w:val="1"/>
-      <w:numFmt w:val="decimal"/>
-      <w:lvlText w:val="%4."/>
+      <w:rPr>
+        <w:rFonts w:ascii="Courier New" w:hAnsi="Courier New" w:cs="Courier New" w:hint="default"/>
+      </w:rPr>
+    </w:lvl>
+    <w:lvl w:ilvl="2" w:tplc="04090005" w:tentative="1">
+      <w:start w:val="1"/>
+      <w:numFmt w:val="bullet"/>
+      <w:lvlText w:val=""/>
+      <w:lvlJc w:val="left"/>
+      <w:pPr>
+        <w:ind w:left="2160" w:hanging="360"/>
+      </w:pPr>
+      <w:rPr>
+        <w:rFonts w:ascii="Wingdings" w:hAnsi="Wingdings" w:hint="default"/>
+      </w:rPr>
+    </w:lvl>
+    <w:lvl w:ilvl="3" w:tplc="04090001" w:tentative="1">
+      <w:start w:val="1"/>
+      <w:numFmt w:val="bullet"/>
+      <w:lvlText w:val=""/>
       <w:lvlJc w:val="left"/>
       <w:pPr>
         <w:ind w:left="2880" w:hanging="360"/>
       </w:pPr>
-    </w:lvl>
-    <w:lvl w:ilvl="4" w:tplc="04090019" w:tentative="1">
-      <w:start w:val="1"/>
-      <w:numFmt w:val="lowerLetter"/>
-      <w:lvlText w:val="%5."/>
+      <w:rPr>
+        <w:rFonts w:ascii="Symbol" w:hAnsi="Symbol" w:hint="default"/>
+      </w:rPr>
+    </w:lvl>
+    <w:lvl w:ilvl="4" w:tplc="04090003" w:tentative="1">
+      <w:start w:val="1"/>
+      <w:numFmt w:val="bullet"/>
+      <w:lvlText w:val="o"/>
       <w:lvlJc w:val="left"/>
       <w:pPr>
         <w:ind w:left="3600" w:hanging="360"/>
       </w:pPr>
-    </w:lvl>
-    <w:lvl w:ilvl="5" w:tplc="0409001B" w:tentative="1">
-      <w:start w:val="1"/>
-      <w:numFmt w:val="lowerRoman"/>
-      <w:lvlText w:val="%6."/>
-      <w:lvlJc w:val="right"/>
-      <w:pPr>
-        <w:ind w:left="4320" w:hanging="180"/>
-      </w:pPr>
-    </w:lvl>
-    <w:lvl w:ilvl="6" w:tplc="0409000F" w:tentative="1">
-      <w:start w:val="1"/>
-      <w:numFmt w:val="decimal"/>
-      <w:lvlText w:val="%7."/>
+      <w:rPr>
+        <w:rFonts w:ascii="Courier New" w:hAnsi="Courier New" w:cs="Courier New" w:hint="default"/>
+      </w:rPr>
+    </w:lvl>
+    <w:lvl w:ilvl="5" w:tplc="04090005" w:tentative="1">
+      <w:start w:val="1"/>
+      <w:numFmt w:val="bullet"/>
+      <w:lvlText w:val=""/>
+      <w:lvlJc w:val="left"/>
+      <w:pPr>
+        <w:ind w:left="4320" w:hanging="360"/>
+      </w:pPr>
+      <w:rPr>
+        <w:rFonts w:ascii="Wingdings" w:hAnsi="Wingdings" w:hint="default"/>
+      </w:rPr>
+    </w:lvl>
+    <w:lvl w:ilvl="6" w:tplc="04090001" w:tentative="1">
+      <w:start w:val="1"/>
+      <w:numFmt w:val="bullet"/>
+      <w:lvlText w:val=""/>
       <w:lvlJc w:val="left"/>
       <w:pPr>
         <w:ind w:left="5040" w:hanging="360"/>
       </w:pPr>
-    </w:lvl>
-    <w:lvl w:ilvl="7" w:tplc="04090019" w:tentative="1">
-      <w:start w:val="1"/>
-      <w:numFmt w:val="lowerLetter"/>
-      <w:lvlText w:val="%8."/>
+      <w:rPr>
+        <w:rFonts w:ascii="Symbol" w:hAnsi="Symbol" w:hint="default"/>
+      </w:rPr>
+    </w:lvl>
+    <w:lvl w:ilvl="7" w:tplc="04090003" w:tentative="1">
+      <w:start w:val="1"/>
+      <w:numFmt w:val="bullet"/>
+      <w:lvlText w:val="o"/>
       <w:lvlJc w:val="left"/>
       <w:pPr>
         <w:ind w:left="5760" w:hanging="360"/>
       </w:pPr>
-    </w:lvl>
-    <w:lvl w:ilvl="8" w:tplc="0409001B" w:tentative="1">
-      <w:start w:val="1"/>
-      <w:numFmt w:val="lowerRoman"/>
-      <w:lvlText w:val="%9."/>
-      <w:lvlJc w:val="right"/>
-      <w:pPr>
-        <w:ind w:left="6480" w:hanging="180"/>
-      </w:pPr>
+      <w:rPr>
+        <w:rFonts w:ascii="Courier New" w:hAnsi="Courier New" w:cs="Courier New" w:hint="default"/>
+      </w:rPr>
+    </w:lvl>
+    <w:lvl w:ilvl="8" w:tplc="04090005" w:tentative="1">
+      <w:start w:val="1"/>
+      <w:numFmt w:val="bullet"/>
+      <w:lvlText w:val=""/>
+      <w:lvlJc w:val="left"/>
+      <w:pPr>
+        <w:ind w:left="6480" w:hanging="360"/>
+      </w:pPr>
+      <w:rPr>
+        <w:rFonts w:ascii="Wingdings" w:hAnsi="Wingdings" w:hint="default"/>
+      </w:rPr>
     </w:lvl>
   </w:abstractNum>
-  <w:abstractNum w:abstractNumId="34" w15:restartNumberingAfterBreak="0">
+  <w:abstractNum w:abstractNumId="35" w15:restartNumberingAfterBreak="0">
     <w:nsid w:val="5AC04CFF"/>
     <w:multiLevelType w:val="hybridMultilevel"/>
     <w:tmpl w:val="0DD4FAB8"/>
@@ -13824,7 +14439,7 @@
       </w:pPr>
     </w:lvl>
   </w:abstractNum>
-  <w:abstractNum w:abstractNumId="35" w15:restartNumberingAfterBreak="0">
+  <w:abstractNum w:abstractNumId="36" w15:restartNumberingAfterBreak="0">
     <w:nsid w:val="60AE2E72"/>
     <w:multiLevelType w:val="hybridMultilevel"/>
     <w:tmpl w:val="F80C7406"/>
@@ -13937,7 +14552,7 @@
       </w:rPr>
     </w:lvl>
   </w:abstractNum>
-  <w:abstractNum w:abstractNumId="36" w15:restartNumberingAfterBreak="0">
+  <w:abstractNum w:abstractNumId="37" w15:restartNumberingAfterBreak="0">
     <w:nsid w:val="60F5727A"/>
     <w:multiLevelType w:val="hybridMultilevel"/>
     <w:tmpl w:val="115AF91A"/>
@@ -14023,7 +14638,7 @@
       </w:pPr>
     </w:lvl>
   </w:abstractNum>
-  <w:abstractNum w:abstractNumId="37" w15:restartNumberingAfterBreak="0">
+  <w:abstractNum w:abstractNumId="38" w15:restartNumberingAfterBreak="0">
     <w:nsid w:val="63B736B4"/>
     <w:multiLevelType w:val="hybridMultilevel"/>
     <w:tmpl w:val="9738AF92"/>
@@ -14136,7 +14751,7 @@
       </w:rPr>
     </w:lvl>
   </w:abstractNum>
-  <w:abstractNum w:abstractNumId="38" w15:restartNumberingAfterBreak="0">
+  <w:abstractNum w:abstractNumId="39" w15:restartNumberingAfterBreak="0">
     <w:nsid w:val="651646F4"/>
     <w:multiLevelType w:val="hybridMultilevel"/>
     <w:tmpl w:val="95520666"/>
@@ -14249,7 +14864,7 @@
       </w:rPr>
     </w:lvl>
   </w:abstractNum>
-  <w:abstractNum w:abstractNumId="39" w15:restartNumberingAfterBreak="0">
+  <w:abstractNum w:abstractNumId="40" w15:restartNumberingAfterBreak="0">
     <w:nsid w:val="65496AC2"/>
     <w:multiLevelType w:val="hybridMultilevel"/>
     <w:tmpl w:val="D5662F54"/>
@@ -14362,7 +14977,7 @@
       </w:rPr>
     </w:lvl>
   </w:abstractNum>
-  <w:abstractNum w:abstractNumId="40" w15:restartNumberingAfterBreak="0">
+  <w:abstractNum w:abstractNumId="41" w15:restartNumberingAfterBreak="0">
     <w:nsid w:val="66AD4A53"/>
     <w:multiLevelType w:val="hybridMultilevel"/>
     <w:tmpl w:val="0748A992"/>
@@ -14475,7 +15090,7 @@
       </w:rPr>
     </w:lvl>
   </w:abstractNum>
-  <w:abstractNum w:abstractNumId="41" w15:restartNumberingAfterBreak="0">
+  <w:abstractNum w:abstractNumId="42" w15:restartNumberingAfterBreak="0">
     <w:nsid w:val="6E51562B"/>
     <w:multiLevelType w:val="hybridMultilevel"/>
     <w:tmpl w:val="063EDD08"/>
@@ -14588,7 +15203,7 @@
       </w:rPr>
     </w:lvl>
   </w:abstractNum>
-  <w:abstractNum w:abstractNumId="42" w15:restartNumberingAfterBreak="0">
+  <w:abstractNum w:abstractNumId="43" w15:restartNumberingAfterBreak="0">
     <w:nsid w:val="70FD5F9E"/>
     <w:multiLevelType w:val="hybridMultilevel"/>
     <w:tmpl w:val="12E08796"/>
@@ -14701,7 +15316,7 @@
       </w:rPr>
     </w:lvl>
   </w:abstractNum>
-  <w:abstractNum w:abstractNumId="43" w15:restartNumberingAfterBreak="0">
+  <w:abstractNum w:abstractNumId="44" w15:restartNumberingAfterBreak="0">
     <w:nsid w:val="7155118A"/>
     <w:multiLevelType w:val="hybridMultilevel"/>
     <w:tmpl w:val="05C80390"/>
@@ -14814,7 +15429,7 @@
       </w:rPr>
     </w:lvl>
   </w:abstractNum>
-  <w:abstractNum w:abstractNumId="44" w15:restartNumberingAfterBreak="0">
+  <w:abstractNum w:abstractNumId="45" w15:restartNumberingAfterBreak="0">
     <w:nsid w:val="755217D9"/>
     <w:multiLevelType w:val="hybridMultilevel"/>
     <w:tmpl w:val="27D8CC8C"/>
@@ -14927,7 +15542,7 @@
       </w:rPr>
     </w:lvl>
   </w:abstractNum>
-  <w:abstractNum w:abstractNumId="45" w15:restartNumberingAfterBreak="0">
+  <w:abstractNum w:abstractNumId="46" w15:restartNumberingAfterBreak="0">
     <w:nsid w:val="770F3FE7"/>
     <w:multiLevelType w:val="hybridMultilevel"/>
     <w:tmpl w:val="F4ACF52A"/>
@@ -15040,7 +15655,7 @@
       </w:rPr>
     </w:lvl>
   </w:abstractNum>
-  <w:abstractNum w:abstractNumId="46" w15:restartNumberingAfterBreak="0">
+  <w:abstractNum w:abstractNumId="47" w15:restartNumberingAfterBreak="0">
     <w:nsid w:val="799C379B"/>
     <w:multiLevelType w:val="hybridMultilevel"/>
     <w:tmpl w:val="E18AED7A"/>
@@ -15126,7 +15741,7 @@
       </w:pPr>
     </w:lvl>
   </w:abstractNum>
-  <w:abstractNum w:abstractNumId="47" w15:restartNumberingAfterBreak="0">
+  <w:abstractNum w:abstractNumId="48" w15:restartNumberingAfterBreak="0">
     <w:nsid w:val="7B1A5FB0"/>
     <w:multiLevelType w:val="hybridMultilevel"/>
     <w:tmpl w:val="49967020"/>
@@ -15212,32 +15827,258 @@
       </w:pPr>
     </w:lvl>
   </w:abstractNum>
+  <w:abstractNum w:abstractNumId="49" w15:restartNumberingAfterBreak="0">
+    <w:nsid w:val="7D6A2E3D"/>
+    <w:multiLevelType w:val="hybridMultilevel"/>
+    <w:tmpl w:val="B9C42B0A"/>
+    <w:lvl w:ilvl="0" w:tplc="04090001">
+      <w:start w:val="1"/>
+      <w:numFmt w:val="bullet"/>
+      <w:lvlText w:val=""/>
+      <w:lvlJc w:val="left"/>
+      <w:pPr>
+        <w:ind w:left="720" w:hanging="360"/>
+      </w:pPr>
+      <w:rPr>
+        <w:rFonts w:ascii="Symbol" w:hAnsi="Symbol" w:hint="default"/>
+      </w:rPr>
+    </w:lvl>
+    <w:lvl w:ilvl="1" w:tplc="04090003" w:tentative="1">
+      <w:start w:val="1"/>
+      <w:numFmt w:val="bullet"/>
+      <w:lvlText w:val="o"/>
+      <w:lvlJc w:val="left"/>
+      <w:pPr>
+        <w:ind w:left="1440" w:hanging="360"/>
+      </w:pPr>
+      <w:rPr>
+        <w:rFonts w:ascii="Courier New" w:hAnsi="Courier New" w:cs="Courier New" w:hint="default"/>
+      </w:rPr>
+    </w:lvl>
+    <w:lvl w:ilvl="2" w:tplc="04090005" w:tentative="1">
+      <w:start w:val="1"/>
+      <w:numFmt w:val="bullet"/>
+      <w:lvlText w:val=""/>
+      <w:lvlJc w:val="left"/>
+      <w:pPr>
+        <w:ind w:left="2160" w:hanging="360"/>
+      </w:pPr>
+      <w:rPr>
+        <w:rFonts w:ascii="Wingdings" w:hAnsi="Wingdings" w:hint="default"/>
+      </w:rPr>
+    </w:lvl>
+    <w:lvl w:ilvl="3" w:tplc="04090001" w:tentative="1">
+      <w:start w:val="1"/>
+      <w:numFmt w:val="bullet"/>
+      <w:lvlText w:val=""/>
+      <w:lvlJc w:val="left"/>
+      <w:pPr>
+        <w:ind w:left="2880" w:hanging="360"/>
+      </w:pPr>
+      <w:rPr>
+        <w:rFonts w:ascii="Symbol" w:hAnsi="Symbol" w:hint="default"/>
+      </w:rPr>
+    </w:lvl>
+    <w:lvl w:ilvl="4" w:tplc="04090003" w:tentative="1">
+      <w:start w:val="1"/>
+      <w:numFmt w:val="bullet"/>
+      <w:lvlText w:val="o"/>
+      <w:lvlJc w:val="left"/>
+      <w:pPr>
+        <w:ind w:left="3600" w:hanging="360"/>
+      </w:pPr>
+      <w:rPr>
+        <w:rFonts w:ascii="Courier New" w:hAnsi="Courier New" w:cs="Courier New" w:hint="default"/>
+      </w:rPr>
+    </w:lvl>
+    <w:lvl w:ilvl="5" w:tplc="04090005" w:tentative="1">
+      <w:start w:val="1"/>
+      <w:numFmt w:val="bullet"/>
+      <w:lvlText w:val=""/>
+      <w:lvlJc w:val="left"/>
+      <w:pPr>
+        <w:ind w:left="4320" w:hanging="360"/>
+      </w:pPr>
+      <w:rPr>
+        <w:rFonts w:ascii="Wingdings" w:hAnsi="Wingdings" w:hint="default"/>
+      </w:rPr>
+    </w:lvl>
+    <w:lvl w:ilvl="6" w:tplc="04090001" w:tentative="1">
+      <w:start w:val="1"/>
+      <w:numFmt w:val="bullet"/>
+      <w:lvlText w:val=""/>
+      <w:lvlJc w:val="left"/>
+      <w:pPr>
+        <w:ind w:left="5040" w:hanging="360"/>
+      </w:pPr>
+      <w:rPr>
+        <w:rFonts w:ascii="Symbol" w:hAnsi="Symbol" w:hint="default"/>
+      </w:rPr>
+    </w:lvl>
+    <w:lvl w:ilvl="7" w:tplc="04090003" w:tentative="1">
+      <w:start w:val="1"/>
+      <w:numFmt w:val="bullet"/>
+      <w:lvlText w:val="o"/>
+      <w:lvlJc w:val="left"/>
+      <w:pPr>
+        <w:ind w:left="5760" w:hanging="360"/>
+      </w:pPr>
+      <w:rPr>
+        <w:rFonts w:ascii="Courier New" w:hAnsi="Courier New" w:cs="Courier New" w:hint="default"/>
+      </w:rPr>
+    </w:lvl>
+    <w:lvl w:ilvl="8" w:tplc="04090005" w:tentative="1">
+      <w:start w:val="1"/>
+      <w:numFmt w:val="bullet"/>
+      <w:lvlText w:val=""/>
+      <w:lvlJc w:val="left"/>
+      <w:pPr>
+        <w:ind w:left="6480" w:hanging="360"/>
+      </w:pPr>
+      <w:rPr>
+        <w:rFonts w:ascii="Wingdings" w:hAnsi="Wingdings" w:hint="default"/>
+      </w:rPr>
+    </w:lvl>
+  </w:abstractNum>
+  <w:abstractNum w:abstractNumId="50" w15:restartNumberingAfterBreak="0">
+    <w:nsid w:val="7F2456D5"/>
+    <w:multiLevelType w:val="hybridMultilevel"/>
+    <w:tmpl w:val="DF2AD2D4"/>
+    <w:lvl w:ilvl="0" w:tplc="04090001">
+      <w:start w:val="1"/>
+      <w:numFmt w:val="bullet"/>
+      <w:lvlText w:val=""/>
+      <w:lvlJc w:val="left"/>
+      <w:pPr>
+        <w:ind w:left="720" w:hanging="360"/>
+      </w:pPr>
+      <w:rPr>
+        <w:rFonts w:ascii="Symbol" w:hAnsi="Symbol" w:hint="default"/>
+      </w:rPr>
+    </w:lvl>
+    <w:lvl w:ilvl="1" w:tplc="04090003" w:tentative="1">
+      <w:start w:val="1"/>
+      <w:numFmt w:val="bullet"/>
+      <w:lvlText w:val="o"/>
+      <w:lvlJc w:val="left"/>
+      <w:pPr>
+        <w:ind w:left="1440" w:hanging="360"/>
+      </w:pPr>
+      <w:rPr>
+        <w:rFonts w:ascii="Courier New" w:hAnsi="Courier New" w:cs="Courier New" w:hint="default"/>
+      </w:rPr>
+    </w:lvl>
+    <w:lvl w:ilvl="2" w:tplc="04090005" w:tentative="1">
+      <w:start w:val="1"/>
+      <w:numFmt w:val="bullet"/>
+      <w:lvlText w:val=""/>
+      <w:lvlJc w:val="left"/>
+      <w:pPr>
+        <w:ind w:left="2160" w:hanging="360"/>
+      </w:pPr>
+      <w:rPr>
+        <w:rFonts w:ascii="Wingdings" w:hAnsi="Wingdings" w:hint="default"/>
+      </w:rPr>
+    </w:lvl>
+    <w:lvl w:ilvl="3" w:tplc="04090001" w:tentative="1">
+      <w:start w:val="1"/>
+      <w:numFmt w:val="bullet"/>
+      <w:lvlText w:val=""/>
+      <w:lvlJc w:val="left"/>
+      <w:pPr>
+        <w:ind w:left="2880" w:hanging="360"/>
+      </w:pPr>
+      <w:rPr>
+        <w:rFonts w:ascii="Symbol" w:hAnsi="Symbol" w:hint="default"/>
+      </w:rPr>
+    </w:lvl>
+    <w:lvl w:ilvl="4" w:tplc="04090003" w:tentative="1">
+      <w:start w:val="1"/>
+      <w:numFmt w:val="bullet"/>
+      <w:lvlText w:val="o"/>
+      <w:lvlJc w:val="left"/>
+      <w:pPr>
+        <w:ind w:left="3600" w:hanging="360"/>
+      </w:pPr>
+      <w:rPr>
+        <w:rFonts w:ascii="Courier New" w:hAnsi="Courier New" w:cs="Courier New" w:hint="default"/>
+      </w:rPr>
+    </w:lvl>
+    <w:lvl w:ilvl="5" w:tplc="04090005" w:tentative="1">
+      <w:start w:val="1"/>
+      <w:numFmt w:val="bullet"/>
+      <w:lvlText w:val=""/>
+      <w:lvlJc w:val="left"/>
+      <w:pPr>
+        <w:ind w:left="4320" w:hanging="360"/>
+      </w:pPr>
+      <w:rPr>
+        <w:rFonts w:ascii="Wingdings" w:hAnsi="Wingdings" w:hint="default"/>
+      </w:rPr>
+    </w:lvl>
+    <w:lvl w:ilvl="6" w:tplc="04090001" w:tentative="1">
+      <w:start w:val="1"/>
+      <w:numFmt w:val="bullet"/>
+      <w:lvlText w:val=""/>
+      <w:lvlJc w:val="left"/>
+      <w:pPr>
+        <w:ind w:left="5040" w:hanging="360"/>
+      </w:pPr>
+      <w:rPr>
+        <w:rFonts w:ascii="Symbol" w:hAnsi="Symbol" w:hint="default"/>
+      </w:rPr>
+    </w:lvl>
+    <w:lvl w:ilvl="7" w:tplc="04090003" w:tentative="1">
+      <w:start w:val="1"/>
+      <w:numFmt w:val="bullet"/>
+      <w:lvlText w:val="o"/>
+      <w:lvlJc w:val="left"/>
+      <w:pPr>
+        <w:ind w:left="5760" w:hanging="360"/>
+      </w:pPr>
+      <w:rPr>
+        <w:rFonts w:ascii="Courier New" w:hAnsi="Courier New" w:cs="Courier New" w:hint="default"/>
+      </w:rPr>
+    </w:lvl>
+    <w:lvl w:ilvl="8" w:tplc="04090005" w:tentative="1">
+      <w:start w:val="1"/>
+      <w:numFmt w:val="bullet"/>
+      <w:lvlText w:val=""/>
+      <w:lvlJc w:val="left"/>
+      <w:pPr>
+        <w:ind w:left="6480" w:hanging="360"/>
+      </w:pPr>
+      <w:rPr>
+        <w:rFonts w:ascii="Wingdings" w:hAnsi="Wingdings" w:hint="default"/>
+      </w:rPr>
+    </w:lvl>
+  </w:abstractNum>
   <w:num w:numId="1">
-    <w:abstractNumId w:val="40"/>
+    <w:abstractNumId w:val="41"/>
   </w:num>
   <w:num w:numId="2">
-    <w:abstractNumId w:val="42"/>
+    <w:abstractNumId w:val="43"/>
   </w:num>
   <w:num w:numId="3">
-    <w:abstractNumId w:val="4"/>
+    <w:abstractNumId w:val="3"/>
   </w:num>
   <w:num w:numId="4">
-    <w:abstractNumId w:val="21"/>
+    <w:abstractNumId w:val="22"/>
   </w:num>
   <w:num w:numId="5">
-    <w:abstractNumId w:val="19"/>
+    <w:abstractNumId w:val="20"/>
   </w:num>
   <w:num w:numId="6">
-    <w:abstractNumId w:val="47"/>
+    <w:abstractNumId w:val="48"/>
   </w:num>
   <w:num w:numId="7">
-    <w:abstractNumId w:val="3"/>
+    <w:abstractNumId w:val="2"/>
   </w:num>
   <w:num w:numId="8">
-    <w:abstractNumId w:val="14"/>
+    <w:abstractNumId w:val="15"/>
   </w:num>
   <w:num w:numId="9">
-    <w:abstractNumId w:val="46"/>
+    <w:abstractNumId w:val="47"/>
   </w:num>
   <w:num w:numId="10">
     <w:abstractNumId w:val="29"/>
@@ -15246,117 +16087,126 @@
     <w:abstractNumId w:val="30"/>
   </w:num>
   <w:num w:numId="12">
-    <w:abstractNumId w:val="44"/>
+    <w:abstractNumId w:val="45"/>
   </w:num>
   <w:num w:numId="13">
-    <w:abstractNumId w:val="36"/>
+    <w:abstractNumId w:val="37"/>
   </w:num>
   <w:num w:numId="14">
     <w:abstractNumId w:val="5"/>
   </w:num>
   <w:num w:numId="15">
-    <w:abstractNumId w:val="34"/>
+    <w:abstractNumId w:val="35"/>
   </w:num>
   <w:num w:numId="16">
-    <w:abstractNumId w:val="10"/>
+    <w:abstractNumId w:val="11"/>
   </w:num>
   <w:num w:numId="17">
-    <w:abstractNumId w:val="41"/>
+    <w:abstractNumId w:val="42"/>
   </w:num>
   <w:num w:numId="18">
-    <w:abstractNumId w:val="17"/>
+    <w:abstractNumId w:val="18"/>
   </w:num>
   <w:num w:numId="19">
     <w:abstractNumId w:val="8"/>
   </w:num>
   <w:num w:numId="20">
-    <w:abstractNumId w:val="13"/>
+    <w:abstractNumId w:val="14"/>
   </w:num>
   <w:num w:numId="21">
-    <w:abstractNumId w:val="12"/>
+    <w:abstractNumId w:val="13"/>
   </w:num>
   <w:num w:numId="22">
     <w:abstractNumId w:val="6"/>
   </w:num>
   <w:num w:numId="23">
-    <w:abstractNumId w:val="18"/>
+    <w:abstractNumId w:val="19"/>
   </w:num>
   <w:num w:numId="24">
-    <w:abstractNumId w:val="32"/>
+    <w:abstractNumId w:val="33"/>
   </w:num>
   <w:num w:numId="25">
-    <w:abstractNumId w:val="20"/>
+    <w:abstractNumId w:val="21"/>
   </w:num>
   <w:num w:numId="26">
     <w:abstractNumId w:val="26"/>
   </w:num>
   <w:num w:numId="27">
-    <w:abstractNumId w:val="43"/>
+    <w:abstractNumId w:val="44"/>
   </w:num>
   <w:num w:numId="28">
-    <w:abstractNumId w:val="38"/>
+    <w:abstractNumId w:val="39"/>
   </w:num>
   <w:num w:numId="29">
-    <w:abstractNumId w:val="16"/>
+    <w:abstractNumId w:val="17"/>
   </w:num>
   <w:num w:numId="30">
-    <w:abstractNumId w:val="24"/>
+    <w:abstractNumId w:val="25"/>
   </w:num>
   <w:num w:numId="31">
     <w:abstractNumId w:val="7"/>
   </w:num>
   <w:num w:numId="32">
-    <w:abstractNumId w:val="9"/>
+    <w:abstractNumId w:val="10"/>
   </w:num>
   <w:num w:numId="33">
-    <w:abstractNumId w:val="15"/>
+    <w:abstractNumId w:val="16"/>
   </w:num>
   <w:num w:numId="34">
-    <w:abstractNumId w:val="11"/>
+    <w:abstractNumId w:val="12"/>
   </w:num>
   <w:num w:numId="35">
-    <w:abstractNumId w:val="35"/>
+    <w:abstractNumId w:val="36"/>
   </w:num>
   <w:num w:numId="36">
     <w:abstractNumId w:val="1"/>
   </w:num>
   <w:num w:numId="37">
-    <w:abstractNumId w:val="45"/>
+    <w:abstractNumId w:val="46"/>
   </w:num>
   <w:num w:numId="38">
+    <w:abstractNumId w:val="24"/>
+  </w:num>
+  <w:num w:numId="39">
+    <w:abstractNumId w:val="27"/>
+  </w:num>
+  <w:num w:numId="40">
+    <w:abstractNumId w:val="38"/>
+  </w:num>
+  <w:num w:numId="41">
+    <w:abstractNumId w:val="28"/>
+  </w:num>
+  <w:num w:numId="42">
+    <w:abstractNumId w:val="0"/>
+  </w:num>
+  <w:num w:numId="43">
+    <w:abstractNumId w:val="40"/>
+  </w:num>
+  <w:num w:numId="44">
+    <w:abstractNumId w:val="32"/>
+  </w:num>
+  <w:num w:numId="45">
     <w:abstractNumId w:val="23"/>
   </w:num>
-  <w:num w:numId="39">
-    <w:abstractNumId w:val="33"/>
+  <w:num w:numId="46">
+    <w:abstractNumId w:val="34"/>
   </w:num>
-  <w:num w:numId="40">
-    <w:abstractNumId w:val="27"/>
+  <w:num w:numId="47">
+    <w:abstractNumId w:val="4"/>
   </w:num>
-  <w:num w:numId="41">
-    <w:abstractNumId w:val="37"/>
+  <w:num w:numId="48">
+    <w:abstractNumId w:val="50"/>
   </w:num>
-  <w:num w:numId="42">
-    <w:abstractNumId w:val="2"/>
-  </w:num>
-  <w:num w:numId="43">
-    <w:abstractNumId w:val="28"/>
-  </w:num>
-  <w:num w:numId="44">
-    <w:abstractNumId w:val="0"/>
-  </w:num>
-  <w:num w:numId="45">
-    <w:abstractNumId w:val="39"/>
-  </w:num>
-  <w:num w:numId="46">
+  <w:num w:numId="49">
     <w:abstractNumId w:val="31"/>
   </w:num>
-  <w:num w:numId="47">
-    <w:abstractNumId w:val="25"/>
+  <w:num w:numId="50">
+    <w:abstractNumId w:val="49"/>
   </w:num>
-  <w:num w:numId="48">
-    <w:abstractNumId w:val="22"/>
+  <w:num w:numId="51">
+    <w:abstractNumId w:val="9"/>
   </w:num>
-  <w:numIdMacAtCleanup w:val="38"/>
+  <w:numIdMacAtCleanup w:val="51"/>
 </w:numbering>
 </file>
 
@@ -15887,6 +16737,18 @@
       <w:szCs w:val="16"/>
     </w:rPr>
   </w:style>
+  <w:style w:type="character" w:styleId="Hyperlink">
+    <w:name w:val="Hyperlink"/>
+    <w:basedOn w:val="DefaultParagraphFont"/>
+    <w:uiPriority w:val="99"/>
+    <w:semiHidden/>
+    <w:unhideWhenUsed/>
+    <w:rsid w:val="00F60E8F"/>
+    <w:rPr>
+      <w:color w:val="0000FF"/>
+      <w:u w:val="single"/>
+    </w:rPr>
+  </w:style>
 </w:styles>
 </file>
 

</xml_diff>

<commit_message>
hooks useState count object
</commit_message>
<xml_diff>
--- a/reactJS.docx
+++ b/reactJS.docx
@@ -1,6 +1,6 @@
 
 <file path=word/document.xml><?xml version="1.0" encoding="utf-8"?>
-<w:document xmlns:wpc="http://schemas.microsoft.com/office/word/2010/wordprocessingCanvas" xmlns:cx="http://schemas.microsoft.com/office/drawing/2014/chartex" xmlns:cx1="http://schemas.microsoft.com/office/drawing/2015/9/8/chartex" xmlns:mc="http://schemas.openxmlformats.org/markup-compatibility/2006" xmlns:o="urn:schemas-microsoft-com:office:office" xmlns:r="http://schemas.openxmlformats.org/officeDocument/2006/relationships" xmlns:m="http://schemas.openxmlformats.org/officeDocument/2006/math" xmlns:v="urn:schemas-microsoft-com:vml" xmlns:wp14="http://schemas.microsoft.com/office/word/2010/wordprocessingDrawing" xmlns:wp="http://schemas.openxmlformats.org/drawingml/2006/wordprocessingDrawing" xmlns:w10="urn:schemas-microsoft-com:office:word" xmlns:w="http://schemas.openxmlformats.org/wordprocessingml/2006/main" xmlns:w14="http://schemas.microsoft.com/office/word/2010/wordml" xmlns:w15="http://schemas.microsoft.com/office/word/2012/wordml" xmlns:w16se="http://schemas.microsoft.com/office/word/2015/wordml/symex" xmlns:wpg="http://schemas.microsoft.com/office/word/2010/wordprocessingGroup" xmlns:wpi="http://schemas.microsoft.com/office/word/2010/wordprocessingInk" xmlns:wne="http://schemas.microsoft.com/office/word/2006/wordml" xmlns:wps="http://schemas.microsoft.com/office/word/2010/wordprocessingShape" mc:Ignorable="w14 w15 w16se wp14">
+<w:document xmlns:wpc="http://schemas.microsoft.com/office/word/2010/wordprocessingCanvas" xmlns:mc="http://schemas.openxmlformats.org/markup-compatibility/2006" xmlns:o="urn:schemas-microsoft-com:office:office" xmlns:r="http://schemas.openxmlformats.org/officeDocument/2006/relationships" xmlns:m="http://schemas.openxmlformats.org/officeDocument/2006/math" xmlns:v="urn:schemas-microsoft-com:vml" xmlns:wp14="http://schemas.microsoft.com/office/word/2010/wordprocessingDrawing" xmlns:wp="http://schemas.openxmlformats.org/drawingml/2006/wordprocessingDrawing" xmlns:w10="urn:schemas-microsoft-com:office:word" xmlns:w="http://schemas.openxmlformats.org/wordprocessingml/2006/main" xmlns:w14="http://schemas.microsoft.com/office/word/2010/wordml" xmlns:wpg="http://schemas.microsoft.com/office/word/2010/wordprocessingGroup" xmlns:wpi="http://schemas.microsoft.com/office/word/2010/wordprocessingInk" xmlns:wne="http://schemas.microsoft.com/office/word/2006/wordml" xmlns:wps="http://schemas.microsoft.com/office/word/2010/wordprocessingShape" mc:Ignorable="w14 wp14">
   <w:body>
     <w:p>
       <w:r>
@@ -33,13 +33,19 @@
         </w:numPr>
       </w:pPr>
       <w:r>
-        <w:t xml:space="preserve">Focus only on UI, don’t focus on http calls/routings, only responsible for rich </w:t>
-      </w:r>
-      <w:proofErr w:type="spellStart"/>
-      <w:r>
-        <w:t>Ui</w:t>
-      </w:r>
-      <w:proofErr w:type="spellEnd"/>
+        <w:t xml:space="preserve">Focus only on </w:t>
+      </w:r>
+      <w:proofErr w:type="gramStart"/>
+      <w:r>
+        <w:t>UI,</w:t>
+      </w:r>
+      <w:proofErr w:type="gramEnd"/>
+      <w:r>
+        <w:t xml:space="preserve"> don’t focus on http calls/routin</w:t>
+      </w:r>
+      <w:r>
+        <w:t>gs, only responsible for rich UI experience.</w:t>
+      </w:r>
     </w:p>
     <w:p>
       <w:pPr>
@@ -2896,8 +2902,18 @@
           <w:sz w:val="18"/>
           <w:szCs w:val="18"/>
         </w:rPr>
-        <w:t>Welcome srini</w:t>
-      </w:r>
+        <w:t xml:space="preserve">Welcome </w:t>
+      </w:r>
+      <w:proofErr w:type="spellStart"/>
+      <w:r>
+        <w:rPr>
+          <w:color w:val="A9B7C6"/>
+          <w:sz w:val="18"/>
+          <w:szCs w:val="18"/>
+        </w:rPr>
+        <w:t>srini</w:t>
+      </w:r>
+      <w:proofErr w:type="spellEnd"/>
       <w:r>
         <w:rPr>
           <w:color w:val="E8BF6A"/>
@@ -3548,8 +3564,18 @@
           <w:sz w:val="18"/>
           <w:szCs w:val="18"/>
         </w:rPr>
-        <w:t>Welcome srini</w:t>
-      </w:r>
+        <w:t xml:space="preserve">Welcome </w:t>
+      </w:r>
+      <w:proofErr w:type="spellStart"/>
+      <w:r>
+        <w:rPr>
+          <w:color w:val="A9B7C6"/>
+          <w:sz w:val="18"/>
+          <w:szCs w:val="18"/>
+        </w:rPr>
+        <w:t>srini</w:t>
+      </w:r>
+      <w:proofErr w:type="spellEnd"/>
       <w:r>
         <w:rPr>
           <w:color w:val="E8BF6A"/>
@@ -3688,7 +3714,25 @@
           <w:sz w:val="18"/>
           <w:szCs w:val="18"/>
         </w:rPr>
-        <w:t>'srini'</w:t>
+        <w:t>'</w:t>
+      </w:r>
+      <w:proofErr w:type="spellStart"/>
+      <w:r>
+        <w:rPr>
+          <w:color w:val="6A8759"/>
+          <w:sz w:val="18"/>
+          <w:szCs w:val="18"/>
+        </w:rPr>
+        <w:t>srini</w:t>
+      </w:r>
+      <w:proofErr w:type="spellEnd"/>
+      <w:r>
+        <w:rPr>
+          <w:color w:val="6A8759"/>
+          <w:sz w:val="18"/>
+          <w:szCs w:val="18"/>
+        </w:rPr>
+        <w:t>'</w:t>
       </w:r>
       <w:r>
         <w:rPr>
@@ -4778,6 +4822,7 @@
         </w:rPr>
         <w:t>&gt;</w:t>
       </w:r>
+      <w:proofErr w:type="spellStart"/>
       <w:r>
         <w:rPr>
           <w:rFonts w:ascii="Courier New" w:eastAsia="Times New Roman" w:hAnsi="Courier New" w:cs="Courier New"/>
@@ -4787,6 +4832,7 @@
         </w:rPr>
         <w:t>Stylesheet</w:t>
       </w:r>
+      <w:proofErr w:type="spellEnd"/>
       <w:r>
         <w:rPr>
           <w:rFonts w:ascii="Courier New" w:eastAsia="Times New Roman" w:hAnsi="Courier New" w:cs="Courier New"/>
@@ -7708,12 +7754,21 @@
           <w:u w:val="single"/>
         </w:rPr>
       </w:pPr>
+      <w:proofErr w:type="spellStart"/>
       <w:r>
         <w:rPr>
           <w:b/>
           <w:u w:val="single"/>
         </w:rPr>
-        <w:t xml:space="preserve">Unmounting </w:t>
+        <w:t>Unmounting</w:t>
+      </w:r>
+      <w:proofErr w:type="spellEnd"/>
+      <w:r>
+        <w:rPr>
+          <w:b/>
+          <w:u w:val="single"/>
+        </w:rPr>
+        <w:t xml:space="preserve"> </w:t>
       </w:r>
       <w:proofErr w:type="spellStart"/>
       <w:r>
@@ -8460,7 +8515,7 @@
                     <pic:cNvPicPr/>
                   </pic:nvPicPr>
                   <pic:blipFill>
-                    <a:blip r:embed="rId5"/>
+                    <a:blip r:embed="rId6"/>
                     <a:stretch>
                       <a:fillRect/>
                     </a:stretch>
@@ -10057,7 +10112,21 @@
         <w:rPr>
           <w:b/>
         </w:rPr>
-        <w:t>‘srini’)</w:t>
+        <w:t>‘</w:t>
+      </w:r>
+      <w:proofErr w:type="spellStart"/>
+      <w:r>
+        <w:rPr>
+          <w:b/>
+        </w:rPr>
+        <w:t>srini</w:t>
+      </w:r>
+      <w:proofErr w:type="spellEnd"/>
+      <w:r>
+        <w:rPr>
+          <w:b/>
+        </w:rPr>
+        <w:t>’)</w:t>
       </w:r>
       <w:r>
         <w:rPr>
@@ -10183,7 +10252,7 @@
                     <pic:cNvPicPr/>
                   </pic:nvPicPr>
                   <pic:blipFill>
-                    <a:blip r:embed="rId6"/>
+                    <a:blip r:embed="rId7"/>
                     <a:stretch>
                       <a:fillRect/>
                     </a:stretch>
@@ -10267,7 +10336,7 @@
       <w:r>
         <w:t xml:space="preserve">To fetch we need API endpoint instead of the we </w:t>
       </w:r>
-      <w:hyperlink r:id="rId7" w:history="1">
+      <w:hyperlink r:id="rId8" w:history="1">
         <w:r>
           <w:rPr>
             <w:rStyle w:val="Hyperlink"/>
@@ -10379,10 +10448,7 @@
     </w:p>
     <w:p>
       <w:r>
-        <w:t>Reason Set2</w:t>
-      </w:r>
-      <w:r>
-        <w:t>:</w:t>
+        <w:t>Reason Set2:</w:t>
       </w:r>
     </w:p>
     <w:p>
@@ -10454,10 +10520,7 @@
     </w:p>
     <w:p>
       <w:r>
-        <w:t>Reason Set3</w:t>
-      </w:r>
-      <w:r>
-        <w:t>:</w:t>
+        <w:t>Reason Set3:</w:t>
       </w:r>
     </w:p>
     <w:p>
@@ -10505,16 +10568,7 @@
       </w:r>
       <w:proofErr w:type="spellEnd"/>
       <w:r>
-        <w:t xml:space="preserve"> </w:t>
-      </w:r>
-      <w:r>
-        <w:t>(fetching</w:t>
-      </w:r>
-      <w:r>
-        <w:t xml:space="preserve"> sometimes</w:t>
-      </w:r>
-      <w:r>
-        <w:t>)</w:t>
+        <w:t xml:space="preserve"> (fetching sometimes)</w:t>
       </w:r>
     </w:p>
     <w:p>
@@ -10649,48 +10703,209 @@
       <w:r>
         <w:t>keyword.</w:t>
       </w:r>
-    </w:p>
-    <w:p>
-      <w:pPr>
-        <w:pStyle w:val="ListParagraph"/>
-        <w:numPr>
-          <w:ilvl w:val="0"/>
-          <w:numId w:val="51"/>
-        </w:numPr>
-      </w:pPr>
-      <w:r>
-        <w:t xml:space="preserve">Allow you to reuse </w:t>
-      </w:r>
-      <w:proofErr w:type="spellStart"/>
-      <w:r>
-        <w:t>st</w:t>
-      </w:r>
-      <w:r>
-        <w:t>a</w:t>
-      </w:r>
-      <w:r>
-        <w:t>teful</w:t>
-      </w:r>
-      <w:proofErr w:type="spellEnd"/>
-      <w:r>
-        <w:t xml:space="preserve"> logic.</w:t>
-      </w:r>
-    </w:p>
-    <w:p>
-      <w:pPr>
-        <w:pStyle w:val="ListParagraph"/>
-        <w:numPr>
-          <w:ilvl w:val="0"/>
-          <w:numId w:val="51"/>
-        </w:numPr>
-      </w:pPr>
-      <w:r>
-        <w:t>Organize the logic inside a component into r</w:t>
-      </w:r>
       <w:bookmarkStart w:id="0" w:name="_GoBack"/>
       <w:bookmarkEnd w:id="0"/>
-      <w:r>
-        <w:t>eusable isolated units, mutually related code can put together.</w:t>
+    </w:p>
+    <w:p>
+      <w:pPr>
+        <w:pStyle w:val="ListParagraph"/>
+        <w:numPr>
+          <w:ilvl w:val="0"/>
+          <w:numId w:val="51"/>
+        </w:numPr>
+      </w:pPr>
+      <w:r>
+        <w:t xml:space="preserve">Allow you to reuse </w:t>
+      </w:r>
+      <w:proofErr w:type="spellStart"/>
+      <w:r>
+        <w:t>st</w:t>
+      </w:r>
+      <w:r>
+        <w:t>a</w:t>
+      </w:r>
+      <w:r>
+        <w:t>teful</w:t>
+      </w:r>
+      <w:proofErr w:type="spellEnd"/>
+      <w:r>
+        <w:t xml:space="preserve"> logic.</w:t>
+      </w:r>
+    </w:p>
+    <w:p>
+      <w:pPr>
+        <w:pStyle w:val="ListParagraph"/>
+        <w:numPr>
+          <w:ilvl w:val="0"/>
+          <w:numId w:val="51"/>
+        </w:numPr>
+      </w:pPr>
+      <w:r>
+        <w:t>Organize the logic inside a component into reusable isolated units, mutually related code can put together.</w:t>
+      </w:r>
+    </w:p>
+    <w:p>
+      <w:pPr>
+        <w:rPr>
+          <w:b/>
+          <w:u w:val="single"/>
+        </w:rPr>
+      </w:pPr>
+      <w:r>
+        <w:rPr>
+          <w:b/>
+          <w:u w:val="single"/>
+        </w:rPr>
+        <w:t>Rules of Hooks</w:t>
+      </w:r>
+    </w:p>
+    <w:p>
+      <w:pPr>
+        <w:pStyle w:val="ListParagraph"/>
+        <w:numPr>
+          <w:ilvl w:val="0"/>
+          <w:numId w:val="52"/>
+        </w:numPr>
+      </w:pPr>
+      <w:r>
+        <w:t>**Only call hooks at the top level**.</w:t>
+      </w:r>
+    </w:p>
+    <w:p>
+      <w:pPr>
+        <w:pStyle w:val="ListParagraph"/>
+        <w:numPr>
+          <w:ilvl w:val="0"/>
+          <w:numId w:val="52"/>
+        </w:numPr>
+      </w:pPr>
+      <w:r>
+        <w:t>Don’t call Hook inside loops, conditions or nested functions.</w:t>
+      </w:r>
+    </w:p>
+    <w:p>
+      <w:pPr>
+        <w:pStyle w:val="ListParagraph"/>
+        <w:numPr>
+          <w:ilvl w:val="0"/>
+          <w:numId w:val="52"/>
+        </w:numPr>
+      </w:pPr>
+      <w:r>
+        <w:t>**Only call hooks from the react functions**.</w:t>
+      </w:r>
+    </w:p>
+    <w:p>
+      <w:pPr>
+        <w:pStyle w:val="ListParagraph"/>
+        <w:numPr>
+          <w:ilvl w:val="0"/>
+          <w:numId w:val="52"/>
+        </w:numPr>
+      </w:pPr>
+      <w:r>
+        <w:t>Call them from within react functional components and not from the regular JavaScript function.</w:t>
+      </w:r>
+    </w:p>
+    <w:p>
+      <w:pPr>
+        <w:rPr>
+          <w:b/>
+          <w:u w:val="single"/>
+        </w:rPr>
+      </w:pPr>
+      <w:proofErr w:type="spellStart"/>
+      <w:r>
+        <w:rPr>
+          <w:b/>
+          <w:u w:val="single"/>
+        </w:rPr>
+        <w:t>KeyPoint</w:t>
+      </w:r>
+      <w:proofErr w:type="spellEnd"/>
+      <w:r>
+        <w:rPr>
+          <w:b/>
+          <w:u w:val="single"/>
+        </w:rPr>
+        <w:t>:</w:t>
+      </w:r>
+    </w:p>
+    <w:p>
+      <w:pPr>
+        <w:pStyle w:val="ListParagraph"/>
+        <w:numPr>
+          <w:ilvl w:val="0"/>
+          <w:numId w:val="53"/>
+        </w:numPr>
+      </w:pPr>
+      <w:r>
+        <w:t xml:space="preserve">Anytime if you want to </w:t>
+      </w:r>
+      <w:r>
+        <w:rPr>
+          <w:b/>
+        </w:rPr>
+        <w:t>update</w:t>
+      </w:r>
+      <w:r>
+        <w:t xml:space="preserve"> state value based on </w:t>
+      </w:r>
+      <w:r>
+        <w:rPr>
+          <w:b/>
+        </w:rPr>
+        <w:t>previous</w:t>
+      </w:r>
+      <w:r>
+        <w:t xml:space="preserve"> state value always go with the option passing in a </w:t>
+      </w:r>
+      <w:r>
+        <w:rPr>
+          <w:b/>
+        </w:rPr>
+        <w:t>function</w:t>
+      </w:r>
+      <w:r>
+        <w:t xml:space="preserve"> that will </w:t>
+      </w:r>
+      <w:r>
+        <w:rPr>
+          <w:b/>
+        </w:rPr>
+        <w:t>set</w:t>
+      </w:r>
+      <w:r>
+        <w:t xml:space="preserve"> the new value.</w:t>
+      </w:r>
+    </w:p>
+    <w:p>
+      <w:pPr>
+        <w:pStyle w:val="ListParagraph"/>
+        <w:numPr>
+          <w:ilvl w:val="0"/>
+          <w:numId w:val="53"/>
+        </w:numPr>
+      </w:pPr>
+      <w:r>
+        <w:t xml:space="preserve">Setter function provided by </w:t>
+      </w:r>
+      <w:proofErr w:type="spellStart"/>
+      <w:r>
+        <w:rPr>
+          <w:b/>
+        </w:rPr>
+        <w:t>useState</w:t>
+      </w:r>
+      <w:proofErr w:type="spellEnd"/>
+      <w:r>
+        <w:rPr>
+          <w:b/>
+        </w:rPr>
+        <w:t xml:space="preserve"> </w:t>
+      </w:r>
+      <w:r>
+        <w:t>hook doesn’t automatically merge and update the object you have to manually merge and pass the value to setter function.</w:t>
       </w:r>
     </w:p>
     <w:p/>
@@ -10712,8 +10927,8 @@
 </file>
 
 <file path=word/numbering.xml><?xml version="1.0" encoding="utf-8"?>
-<w:numbering xmlns:wpc="http://schemas.microsoft.com/office/word/2010/wordprocessingCanvas" xmlns:cx="http://schemas.microsoft.com/office/drawing/2014/chartex" xmlns:cx1="http://schemas.microsoft.com/office/drawing/2015/9/8/chartex" xmlns:mc="http://schemas.openxmlformats.org/markup-compatibility/2006" xmlns:o="urn:schemas-microsoft-com:office:office" xmlns:r="http://schemas.openxmlformats.org/officeDocument/2006/relationships" xmlns:m="http://schemas.openxmlformats.org/officeDocument/2006/math" xmlns:v="urn:schemas-microsoft-com:vml" xmlns:wp14="http://schemas.microsoft.com/office/word/2010/wordprocessingDrawing" xmlns:wp="http://schemas.openxmlformats.org/drawingml/2006/wordprocessingDrawing" xmlns:w10="urn:schemas-microsoft-com:office:word" xmlns:w="http://schemas.openxmlformats.org/wordprocessingml/2006/main" xmlns:w14="http://schemas.microsoft.com/office/word/2010/wordml" xmlns:w15="http://schemas.microsoft.com/office/word/2012/wordml" xmlns:w16se="http://schemas.microsoft.com/office/word/2015/wordml/symex" xmlns:wpg="http://schemas.microsoft.com/office/word/2010/wordprocessingGroup" xmlns:wpi="http://schemas.microsoft.com/office/word/2010/wordprocessingInk" xmlns:wne="http://schemas.microsoft.com/office/word/2006/wordml" xmlns:wps="http://schemas.microsoft.com/office/word/2010/wordprocessingShape" mc:Ignorable="w14 w15 w16se wp14">
-  <w:abstractNum w:abstractNumId="0" w15:restartNumberingAfterBreak="0">
+<w:numbering xmlns:wpc="http://schemas.microsoft.com/office/word/2010/wordprocessingCanvas" xmlns:mc="http://schemas.openxmlformats.org/markup-compatibility/2006" xmlns:o="urn:schemas-microsoft-com:office:office" xmlns:r="http://schemas.openxmlformats.org/officeDocument/2006/relationships" xmlns:m="http://schemas.openxmlformats.org/officeDocument/2006/math" xmlns:v="urn:schemas-microsoft-com:vml" xmlns:wp14="http://schemas.microsoft.com/office/word/2010/wordprocessingDrawing" xmlns:wp="http://schemas.openxmlformats.org/drawingml/2006/wordprocessingDrawing" xmlns:w10="urn:schemas-microsoft-com:office:word" xmlns:w="http://schemas.openxmlformats.org/wordprocessingml/2006/main" xmlns:w14="http://schemas.microsoft.com/office/word/2010/wordml" xmlns:wpg="http://schemas.microsoft.com/office/word/2010/wordprocessingGroup" xmlns:wpi="http://schemas.microsoft.com/office/word/2010/wordprocessingInk" xmlns:wne="http://schemas.microsoft.com/office/word/2006/wordml" xmlns:wps="http://schemas.microsoft.com/office/word/2010/wordprocessingShape" mc:Ignorable="w14 wp14">
+  <w:abstractNum w:abstractNumId="0">
     <w:nsid w:val="009F7A24"/>
     <w:multiLevelType w:val="hybridMultilevel"/>
     <w:tmpl w:val="116E2110"/>
@@ -10826,7 +11041,7 @@
       </w:rPr>
     </w:lvl>
   </w:abstractNum>
-  <w:abstractNum w:abstractNumId="1" w15:restartNumberingAfterBreak="0">
+  <w:abstractNum w:abstractNumId="1">
     <w:nsid w:val="04EB57C3"/>
     <w:multiLevelType w:val="hybridMultilevel"/>
     <w:tmpl w:val="4A4EF6B8"/>
@@ -10915,7 +11130,7 @@
       </w:pPr>
     </w:lvl>
   </w:abstractNum>
-  <w:abstractNum w:abstractNumId="2" w15:restartNumberingAfterBreak="0">
+  <w:abstractNum w:abstractNumId="2">
     <w:nsid w:val="087C3198"/>
     <w:multiLevelType w:val="hybridMultilevel"/>
     <w:tmpl w:val="B98818CC"/>
@@ -11028,7 +11243,7 @@
       </w:rPr>
     </w:lvl>
   </w:abstractNum>
-  <w:abstractNum w:abstractNumId="3" w15:restartNumberingAfterBreak="0">
+  <w:abstractNum w:abstractNumId="3">
     <w:nsid w:val="088C18FB"/>
     <w:multiLevelType w:val="hybridMultilevel"/>
     <w:tmpl w:val="0D0CEBF8"/>
@@ -11114,7 +11329,7 @@
       </w:pPr>
     </w:lvl>
   </w:abstractNum>
-  <w:abstractNum w:abstractNumId="4" w15:restartNumberingAfterBreak="0">
+  <w:abstractNum w:abstractNumId="4">
     <w:nsid w:val="089D23BC"/>
     <w:multiLevelType w:val="hybridMultilevel"/>
     <w:tmpl w:val="231671C8"/>
@@ -11227,7 +11442,7 @@
       </w:rPr>
     </w:lvl>
   </w:abstractNum>
-  <w:abstractNum w:abstractNumId="5" w15:restartNumberingAfterBreak="0">
+  <w:abstractNum w:abstractNumId="5">
     <w:nsid w:val="0A4A7160"/>
     <w:multiLevelType w:val="hybridMultilevel"/>
     <w:tmpl w:val="6568BFBC"/>
@@ -11340,7 +11555,7 @@
       </w:rPr>
     </w:lvl>
   </w:abstractNum>
-  <w:abstractNum w:abstractNumId="6" w15:restartNumberingAfterBreak="0">
+  <w:abstractNum w:abstractNumId="6">
     <w:nsid w:val="0E1A3060"/>
     <w:multiLevelType w:val="hybridMultilevel"/>
     <w:tmpl w:val="EE68ABD2"/>
@@ -11453,7 +11668,7 @@
       </w:rPr>
     </w:lvl>
   </w:abstractNum>
-  <w:abstractNum w:abstractNumId="7" w15:restartNumberingAfterBreak="0">
+  <w:abstractNum w:abstractNumId="7">
     <w:nsid w:val="0EA03CFC"/>
     <w:multiLevelType w:val="hybridMultilevel"/>
     <w:tmpl w:val="B72243F8"/>
@@ -11566,7 +11781,7 @@
       </w:rPr>
     </w:lvl>
   </w:abstractNum>
-  <w:abstractNum w:abstractNumId="8" w15:restartNumberingAfterBreak="0">
+  <w:abstractNum w:abstractNumId="8">
     <w:nsid w:val="0F270CE5"/>
     <w:multiLevelType w:val="hybridMultilevel"/>
     <w:tmpl w:val="D690FA12"/>
@@ -11679,7 +11894,7 @@
       </w:rPr>
     </w:lvl>
   </w:abstractNum>
-  <w:abstractNum w:abstractNumId="9" w15:restartNumberingAfterBreak="0">
+  <w:abstractNum w:abstractNumId="9">
     <w:nsid w:val="0F48608E"/>
     <w:multiLevelType w:val="hybridMultilevel"/>
     <w:tmpl w:val="E104F3E2"/>
@@ -11792,7 +12007,7 @@
       </w:rPr>
     </w:lvl>
   </w:abstractNum>
-  <w:abstractNum w:abstractNumId="10" w15:restartNumberingAfterBreak="0">
+  <w:abstractNum w:abstractNumId="10">
     <w:nsid w:val="16172B59"/>
     <w:multiLevelType w:val="hybridMultilevel"/>
     <w:tmpl w:val="73922DA6"/>
@@ -11905,7 +12120,7 @@
       </w:rPr>
     </w:lvl>
   </w:abstractNum>
-  <w:abstractNum w:abstractNumId="11" w15:restartNumberingAfterBreak="0">
+  <w:abstractNum w:abstractNumId="11">
     <w:nsid w:val="16B67E62"/>
     <w:multiLevelType w:val="hybridMultilevel"/>
     <w:tmpl w:val="FD68200C"/>
@@ -12018,7 +12233,7 @@
       </w:rPr>
     </w:lvl>
   </w:abstractNum>
-  <w:abstractNum w:abstractNumId="12" w15:restartNumberingAfterBreak="0">
+  <w:abstractNum w:abstractNumId="12">
     <w:nsid w:val="1DB72E1A"/>
     <w:multiLevelType w:val="hybridMultilevel"/>
     <w:tmpl w:val="BAC22A9C"/>
@@ -12104,7 +12319,7 @@
       </w:pPr>
     </w:lvl>
   </w:abstractNum>
-  <w:abstractNum w:abstractNumId="13" w15:restartNumberingAfterBreak="0">
+  <w:abstractNum w:abstractNumId="13">
     <w:nsid w:val="1E485E10"/>
     <w:multiLevelType w:val="hybridMultilevel"/>
     <w:tmpl w:val="55589EDE"/>
@@ -12190,7 +12405,120 @@
       </w:pPr>
     </w:lvl>
   </w:abstractNum>
-  <w:abstractNum w:abstractNumId="14" w15:restartNumberingAfterBreak="0">
+  <w:abstractNum w:abstractNumId="14">
+    <w:nsid w:val="202B4CEB"/>
+    <w:multiLevelType w:val="hybridMultilevel"/>
+    <w:tmpl w:val="4A9A7332"/>
+    <w:lvl w:ilvl="0" w:tplc="0409000B">
+      <w:start w:val="1"/>
+      <w:numFmt w:val="bullet"/>
+      <w:lvlText w:val=""/>
+      <w:lvlJc w:val="left"/>
+      <w:pPr>
+        <w:ind w:left="720" w:hanging="360"/>
+      </w:pPr>
+      <w:rPr>
+        <w:rFonts w:ascii="Wingdings" w:hAnsi="Wingdings" w:hint="default"/>
+      </w:rPr>
+    </w:lvl>
+    <w:lvl w:ilvl="1" w:tplc="04090003" w:tentative="1">
+      <w:start w:val="1"/>
+      <w:numFmt w:val="bullet"/>
+      <w:lvlText w:val="o"/>
+      <w:lvlJc w:val="left"/>
+      <w:pPr>
+        <w:ind w:left="1440" w:hanging="360"/>
+      </w:pPr>
+      <w:rPr>
+        <w:rFonts w:ascii="Courier New" w:hAnsi="Courier New" w:cs="Courier New" w:hint="default"/>
+      </w:rPr>
+    </w:lvl>
+    <w:lvl w:ilvl="2" w:tplc="04090005" w:tentative="1">
+      <w:start w:val="1"/>
+      <w:numFmt w:val="bullet"/>
+      <w:lvlText w:val=""/>
+      <w:lvlJc w:val="left"/>
+      <w:pPr>
+        <w:ind w:left="2160" w:hanging="360"/>
+      </w:pPr>
+      <w:rPr>
+        <w:rFonts w:ascii="Wingdings" w:hAnsi="Wingdings" w:hint="default"/>
+      </w:rPr>
+    </w:lvl>
+    <w:lvl w:ilvl="3" w:tplc="04090001" w:tentative="1">
+      <w:start w:val="1"/>
+      <w:numFmt w:val="bullet"/>
+      <w:lvlText w:val=""/>
+      <w:lvlJc w:val="left"/>
+      <w:pPr>
+        <w:ind w:left="2880" w:hanging="360"/>
+      </w:pPr>
+      <w:rPr>
+        <w:rFonts w:ascii="Symbol" w:hAnsi="Symbol" w:hint="default"/>
+      </w:rPr>
+    </w:lvl>
+    <w:lvl w:ilvl="4" w:tplc="04090003" w:tentative="1">
+      <w:start w:val="1"/>
+      <w:numFmt w:val="bullet"/>
+      <w:lvlText w:val="o"/>
+      <w:lvlJc w:val="left"/>
+      <w:pPr>
+        <w:ind w:left="3600" w:hanging="360"/>
+      </w:pPr>
+      <w:rPr>
+        <w:rFonts w:ascii="Courier New" w:hAnsi="Courier New" w:cs="Courier New" w:hint="default"/>
+      </w:rPr>
+    </w:lvl>
+    <w:lvl w:ilvl="5" w:tplc="04090005" w:tentative="1">
+      <w:start w:val="1"/>
+      <w:numFmt w:val="bullet"/>
+      <w:lvlText w:val=""/>
+      <w:lvlJc w:val="left"/>
+      <w:pPr>
+        <w:ind w:left="4320" w:hanging="360"/>
+      </w:pPr>
+      <w:rPr>
+        <w:rFonts w:ascii="Wingdings" w:hAnsi="Wingdings" w:hint="default"/>
+      </w:rPr>
+    </w:lvl>
+    <w:lvl w:ilvl="6" w:tplc="04090001" w:tentative="1">
+      <w:start w:val="1"/>
+      <w:numFmt w:val="bullet"/>
+      <w:lvlText w:val=""/>
+      <w:lvlJc w:val="left"/>
+      <w:pPr>
+        <w:ind w:left="5040" w:hanging="360"/>
+      </w:pPr>
+      <w:rPr>
+        <w:rFonts w:ascii="Symbol" w:hAnsi="Symbol" w:hint="default"/>
+      </w:rPr>
+    </w:lvl>
+    <w:lvl w:ilvl="7" w:tplc="04090003" w:tentative="1">
+      <w:start w:val="1"/>
+      <w:numFmt w:val="bullet"/>
+      <w:lvlText w:val="o"/>
+      <w:lvlJc w:val="left"/>
+      <w:pPr>
+        <w:ind w:left="5760" w:hanging="360"/>
+      </w:pPr>
+      <w:rPr>
+        <w:rFonts w:ascii="Courier New" w:hAnsi="Courier New" w:cs="Courier New" w:hint="default"/>
+      </w:rPr>
+    </w:lvl>
+    <w:lvl w:ilvl="8" w:tplc="04090005" w:tentative="1">
+      <w:start w:val="1"/>
+      <w:numFmt w:val="bullet"/>
+      <w:lvlText w:val=""/>
+      <w:lvlJc w:val="left"/>
+      <w:pPr>
+        <w:ind w:left="6480" w:hanging="360"/>
+      </w:pPr>
+      <w:rPr>
+        <w:rFonts w:ascii="Wingdings" w:hAnsi="Wingdings" w:hint="default"/>
+      </w:rPr>
+    </w:lvl>
+  </w:abstractNum>
+  <w:abstractNum w:abstractNumId="15">
     <w:nsid w:val="23C85991"/>
     <w:multiLevelType w:val="hybridMultilevel"/>
     <w:tmpl w:val="17267BC0"/>
@@ -12276,7 +12604,7 @@
       </w:pPr>
     </w:lvl>
   </w:abstractNum>
-  <w:abstractNum w:abstractNumId="15" w15:restartNumberingAfterBreak="0">
+  <w:abstractNum w:abstractNumId="16">
     <w:nsid w:val="2A69348A"/>
     <w:multiLevelType w:val="hybridMultilevel"/>
     <w:tmpl w:val="AE660246"/>
@@ -12362,7 +12690,7 @@
       </w:pPr>
     </w:lvl>
   </w:abstractNum>
-  <w:abstractNum w:abstractNumId="16" w15:restartNumberingAfterBreak="0">
+  <w:abstractNum w:abstractNumId="17">
     <w:nsid w:val="2A7E5AE7"/>
     <w:multiLevelType w:val="hybridMultilevel"/>
     <w:tmpl w:val="252675CC"/>
@@ -12475,7 +12803,7 @@
       </w:rPr>
     </w:lvl>
   </w:abstractNum>
-  <w:abstractNum w:abstractNumId="17" w15:restartNumberingAfterBreak="0">
+  <w:abstractNum w:abstractNumId="18">
     <w:nsid w:val="2C835819"/>
     <w:multiLevelType w:val="hybridMultilevel"/>
     <w:tmpl w:val="17267BC0"/>
@@ -12561,7 +12889,7 @@
       </w:pPr>
     </w:lvl>
   </w:abstractNum>
-  <w:abstractNum w:abstractNumId="18" w15:restartNumberingAfterBreak="0">
+  <w:abstractNum w:abstractNumId="19">
     <w:nsid w:val="31775E13"/>
     <w:multiLevelType w:val="hybridMultilevel"/>
     <w:tmpl w:val="DD98A14E"/>
@@ -12647,7 +12975,7 @@
       </w:pPr>
     </w:lvl>
   </w:abstractNum>
-  <w:abstractNum w:abstractNumId="19" w15:restartNumberingAfterBreak="0">
+  <w:abstractNum w:abstractNumId="20">
     <w:nsid w:val="3397528A"/>
     <w:multiLevelType w:val="hybridMultilevel"/>
     <w:tmpl w:val="7148332E"/>
@@ -12760,7 +13088,7 @@
       </w:rPr>
     </w:lvl>
   </w:abstractNum>
-  <w:abstractNum w:abstractNumId="20" w15:restartNumberingAfterBreak="0">
+  <w:abstractNum w:abstractNumId="21">
     <w:nsid w:val="365062BF"/>
     <w:multiLevelType w:val="hybridMultilevel"/>
     <w:tmpl w:val="9DCC39B2"/>
@@ -12846,7 +13174,7 @@
       </w:pPr>
     </w:lvl>
   </w:abstractNum>
-  <w:abstractNum w:abstractNumId="21" w15:restartNumberingAfterBreak="0">
+  <w:abstractNum w:abstractNumId="22">
     <w:nsid w:val="38682E2F"/>
     <w:multiLevelType w:val="hybridMultilevel"/>
     <w:tmpl w:val="E988CF2E"/>
@@ -12959,7 +13287,7 @@
       </w:rPr>
     </w:lvl>
   </w:abstractNum>
-  <w:abstractNum w:abstractNumId="22" w15:restartNumberingAfterBreak="0">
+  <w:abstractNum w:abstractNumId="23">
     <w:nsid w:val="3B5449F3"/>
     <w:multiLevelType w:val="hybridMultilevel"/>
     <w:tmpl w:val="FA9A91DE"/>
@@ -13045,7 +13373,7 @@
       </w:pPr>
     </w:lvl>
   </w:abstractNum>
-  <w:abstractNum w:abstractNumId="23" w15:restartNumberingAfterBreak="0">
+  <w:abstractNum w:abstractNumId="24">
     <w:nsid w:val="3C473958"/>
     <w:multiLevelType w:val="hybridMultilevel"/>
     <w:tmpl w:val="3A6CC008"/>
@@ -13158,7 +13486,7 @@
       </w:rPr>
     </w:lvl>
   </w:abstractNum>
-  <w:abstractNum w:abstractNumId="24" w15:restartNumberingAfterBreak="0">
+  <w:abstractNum w:abstractNumId="25">
     <w:nsid w:val="3E726274"/>
     <w:multiLevelType w:val="hybridMultilevel"/>
     <w:tmpl w:val="8C6ECC80"/>
@@ -13247,7 +13575,7 @@
       </w:pPr>
     </w:lvl>
   </w:abstractNum>
-  <w:abstractNum w:abstractNumId="25" w15:restartNumberingAfterBreak="0">
+  <w:abstractNum w:abstractNumId="26">
     <w:nsid w:val="3E771AB2"/>
     <w:multiLevelType w:val="hybridMultilevel"/>
     <w:tmpl w:val="AECE8838"/>
@@ -13360,7 +13688,7 @@
       </w:rPr>
     </w:lvl>
   </w:abstractNum>
-  <w:abstractNum w:abstractNumId="26" w15:restartNumberingAfterBreak="0">
+  <w:abstractNum w:abstractNumId="27">
     <w:nsid w:val="440C32BE"/>
     <w:multiLevelType w:val="hybridMultilevel"/>
     <w:tmpl w:val="29C4D35A"/>
@@ -13449,7 +13777,7 @@
       </w:pPr>
     </w:lvl>
   </w:abstractNum>
-  <w:abstractNum w:abstractNumId="27" w15:restartNumberingAfterBreak="0">
+  <w:abstractNum w:abstractNumId="28">
     <w:nsid w:val="45127F28"/>
     <w:multiLevelType w:val="hybridMultilevel"/>
     <w:tmpl w:val="E37A6672"/>
@@ -13562,7 +13890,7 @@
       </w:rPr>
     </w:lvl>
   </w:abstractNum>
-  <w:abstractNum w:abstractNumId="28" w15:restartNumberingAfterBreak="0">
+  <w:abstractNum w:abstractNumId="29">
     <w:nsid w:val="47ED0F7D"/>
     <w:multiLevelType w:val="hybridMultilevel"/>
     <w:tmpl w:val="B4B62836"/>
@@ -13675,7 +14003,7 @@
       </w:rPr>
     </w:lvl>
   </w:abstractNum>
-  <w:abstractNum w:abstractNumId="29" w15:restartNumberingAfterBreak="0">
+  <w:abstractNum w:abstractNumId="30">
     <w:nsid w:val="49AA39BE"/>
     <w:multiLevelType w:val="hybridMultilevel"/>
     <w:tmpl w:val="BA04DAB4"/>
@@ -13788,7 +14116,120 @@
       </w:rPr>
     </w:lvl>
   </w:abstractNum>
-  <w:abstractNum w:abstractNumId="30" w15:restartNumberingAfterBreak="0">
+  <w:abstractNum w:abstractNumId="31">
+    <w:nsid w:val="4CE77370"/>
+    <w:multiLevelType w:val="hybridMultilevel"/>
+    <w:tmpl w:val="B1406026"/>
+    <w:lvl w:ilvl="0" w:tplc="0409000B">
+      <w:start w:val="1"/>
+      <w:numFmt w:val="bullet"/>
+      <w:lvlText w:val=""/>
+      <w:lvlJc w:val="left"/>
+      <w:pPr>
+        <w:ind w:left="720" w:hanging="360"/>
+      </w:pPr>
+      <w:rPr>
+        <w:rFonts w:ascii="Wingdings" w:hAnsi="Wingdings" w:hint="default"/>
+      </w:rPr>
+    </w:lvl>
+    <w:lvl w:ilvl="1" w:tplc="04090003" w:tentative="1">
+      <w:start w:val="1"/>
+      <w:numFmt w:val="bullet"/>
+      <w:lvlText w:val="o"/>
+      <w:lvlJc w:val="left"/>
+      <w:pPr>
+        <w:ind w:left="1440" w:hanging="360"/>
+      </w:pPr>
+      <w:rPr>
+        <w:rFonts w:ascii="Courier New" w:hAnsi="Courier New" w:cs="Courier New" w:hint="default"/>
+      </w:rPr>
+    </w:lvl>
+    <w:lvl w:ilvl="2" w:tplc="04090005" w:tentative="1">
+      <w:start w:val="1"/>
+      <w:numFmt w:val="bullet"/>
+      <w:lvlText w:val=""/>
+      <w:lvlJc w:val="left"/>
+      <w:pPr>
+        <w:ind w:left="2160" w:hanging="360"/>
+      </w:pPr>
+      <w:rPr>
+        <w:rFonts w:ascii="Wingdings" w:hAnsi="Wingdings" w:hint="default"/>
+      </w:rPr>
+    </w:lvl>
+    <w:lvl w:ilvl="3" w:tplc="04090001" w:tentative="1">
+      <w:start w:val="1"/>
+      <w:numFmt w:val="bullet"/>
+      <w:lvlText w:val=""/>
+      <w:lvlJc w:val="left"/>
+      <w:pPr>
+        <w:ind w:left="2880" w:hanging="360"/>
+      </w:pPr>
+      <w:rPr>
+        <w:rFonts w:ascii="Symbol" w:hAnsi="Symbol" w:hint="default"/>
+      </w:rPr>
+    </w:lvl>
+    <w:lvl w:ilvl="4" w:tplc="04090003" w:tentative="1">
+      <w:start w:val="1"/>
+      <w:numFmt w:val="bullet"/>
+      <w:lvlText w:val="o"/>
+      <w:lvlJc w:val="left"/>
+      <w:pPr>
+        <w:ind w:left="3600" w:hanging="360"/>
+      </w:pPr>
+      <w:rPr>
+        <w:rFonts w:ascii="Courier New" w:hAnsi="Courier New" w:cs="Courier New" w:hint="default"/>
+      </w:rPr>
+    </w:lvl>
+    <w:lvl w:ilvl="5" w:tplc="04090005" w:tentative="1">
+      <w:start w:val="1"/>
+      <w:numFmt w:val="bullet"/>
+      <w:lvlText w:val=""/>
+      <w:lvlJc w:val="left"/>
+      <w:pPr>
+        <w:ind w:left="4320" w:hanging="360"/>
+      </w:pPr>
+      <w:rPr>
+        <w:rFonts w:ascii="Wingdings" w:hAnsi="Wingdings" w:hint="default"/>
+      </w:rPr>
+    </w:lvl>
+    <w:lvl w:ilvl="6" w:tplc="04090001" w:tentative="1">
+      <w:start w:val="1"/>
+      <w:numFmt w:val="bullet"/>
+      <w:lvlText w:val=""/>
+      <w:lvlJc w:val="left"/>
+      <w:pPr>
+        <w:ind w:left="5040" w:hanging="360"/>
+      </w:pPr>
+      <w:rPr>
+        <w:rFonts w:ascii="Symbol" w:hAnsi="Symbol" w:hint="default"/>
+      </w:rPr>
+    </w:lvl>
+    <w:lvl w:ilvl="7" w:tplc="04090003" w:tentative="1">
+      <w:start w:val="1"/>
+      <w:numFmt w:val="bullet"/>
+      <w:lvlText w:val="o"/>
+      <w:lvlJc w:val="left"/>
+      <w:pPr>
+        <w:ind w:left="5760" w:hanging="360"/>
+      </w:pPr>
+      <w:rPr>
+        <w:rFonts w:ascii="Courier New" w:hAnsi="Courier New" w:cs="Courier New" w:hint="default"/>
+      </w:rPr>
+    </w:lvl>
+    <w:lvl w:ilvl="8" w:tplc="04090005" w:tentative="1">
+      <w:start w:val="1"/>
+      <w:numFmt w:val="bullet"/>
+      <w:lvlText w:val=""/>
+      <w:lvlJc w:val="left"/>
+      <w:pPr>
+        <w:ind w:left="6480" w:hanging="360"/>
+      </w:pPr>
+      <w:rPr>
+        <w:rFonts w:ascii="Wingdings" w:hAnsi="Wingdings" w:hint="default"/>
+      </w:rPr>
+    </w:lvl>
+  </w:abstractNum>
+  <w:abstractNum w:abstractNumId="32">
     <w:nsid w:val="4D3A00BF"/>
     <w:multiLevelType w:val="hybridMultilevel"/>
     <w:tmpl w:val="7DB277A2"/>
@@ -13901,7 +14342,7 @@
       </w:rPr>
     </w:lvl>
   </w:abstractNum>
-  <w:abstractNum w:abstractNumId="31" w15:restartNumberingAfterBreak="0">
+  <w:abstractNum w:abstractNumId="33">
     <w:nsid w:val="4DFD2EF9"/>
     <w:multiLevelType w:val="hybridMultilevel"/>
     <w:tmpl w:val="A79224EA"/>
@@ -14014,7 +14455,7 @@
       </w:rPr>
     </w:lvl>
   </w:abstractNum>
-  <w:abstractNum w:abstractNumId="32" w15:restartNumberingAfterBreak="0">
+  <w:abstractNum w:abstractNumId="34">
     <w:nsid w:val="4E585AC5"/>
     <w:multiLevelType w:val="hybridMultilevel"/>
     <w:tmpl w:val="E4BCA538"/>
@@ -14127,7 +14568,7 @@
       </w:rPr>
     </w:lvl>
   </w:abstractNum>
-  <w:abstractNum w:abstractNumId="33" w15:restartNumberingAfterBreak="0">
+  <w:abstractNum w:abstractNumId="35">
     <w:nsid w:val="4F106A6D"/>
     <w:multiLevelType w:val="hybridMultilevel"/>
     <w:tmpl w:val="43F8FCA8"/>
@@ -14240,7 +14681,7 @@
       </w:rPr>
     </w:lvl>
   </w:abstractNum>
-  <w:abstractNum w:abstractNumId="34" w15:restartNumberingAfterBreak="0">
+  <w:abstractNum w:abstractNumId="36">
     <w:nsid w:val="4FAA624C"/>
     <w:multiLevelType w:val="hybridMultilevel"/>
     <w:tmpl w:val="8B5007A4"/>
@@ -14353,7 +14794,7 @@
       </w:rPr>
     </w:lvl>
   </w:abstractNum>
-  <w:abstractNum w:abstractNumId="35" w15:restartNumberingAfterBreak="0">
+  <w:abstractNum w:abstractNumId="37">
     <w:nsid w:val="5AC04CFF"/>
     <w:multiLevelType w:val="hybridMultilevel"/>
     <w:tmpl w:val="0DD4FAB8"/>
@@ -14439,7 +14880,7 @@
       </w:pPr>
     </w:lvl>
   </w:abstractNum>
-  <w:abstractNum w:abstractNumId="36" w15:restartNumberingAfterBreak="0">
+  <w:abstractNum w:abstractNumId="38">
     <w:nsid w:val="60AE2E72"/>
     <w:multiLevelType w:val="hybridMultilevel"/>
     <w:tmpl w:val="F80C7406"/>
@@ -14552,7 +14993,7 @@
       </w:rPr>
     </w:lvl>
   </w:abstractNum>
-  <w:abstractNum w:abstractNumId="37" w15:restartNumberingAfterBreak="0">
+  <w:abstractNum w:abstractNumId="39">
     <w:nsid w:val="60F5727A"/>
     <w:multiLevelType w:val="hybridMultilevel"/>
     <w:tmpl w:val="115AF91A"/>
@@ -14638,7 +15079,7 @@
       </w:pPr>
     </w:lvl>
   </w:abstractNum>
-  <w:abstractNum w:abstractNumId="38" w15:restartNumberingAfterBreak="0">
+  <w:abstractNum w:abstractNumId="40">
     <w:nsid w:val="63B736B4"/>
     <w:multiLevelType w:val="hybridMultilevel"/>
     <w:tmpl w:val="9738AF92"/>
@@ -14751,7 +15192,7 @@
       </w:rPr>
     </w:lvl>
   </w:abstractNum>
-  <w:abstractNum w:abstractNumId="39" w15:restartNumberingAfterBreak="0">
+  <w:abstractNum w:abstractNumId="41">
     <w:nsid w:val="651646F4"/>
     <w:multiLevelType w:val="hybridMultilevel"/>
     <w:tmpl w:val="95520666"/>
@@ -14864,7 +15305,7 @@
       </w:rPr>
     </w:lvl>
   </w:abstractNum>
-  <w:abstractNum w:abstractNumId="40" w15:restartNumberingAfterBreak="0">
+  <w:abstractNum w:abstractNumId="42">
     <w:nsid w:val="65496AC2"/>
     <w:multiLevelType w:val="hybridMultilevel"/>
     <w:tmpl w:val="D5662F54"/>
@@ -14977,7 +15418,7 @@
       </w:rPr>
     </w:lvl>
   </w:abstractNum>
-  <w:abstractNum w:abstractNumId="41" w15:restartNumberingAfterBreak="0">
+  <w:abstractNum w:abstractNumId="43">
     <w:nsid w:val="66AD4A53"/>
     <w:multiLevelType w:val="hybridMultilevel"/>
     <w:tmpl w:val="0748A992"/>
@@ -15090,7 +15531,7 @@
       </w:rPr>
     </w:lvl>
   </w:abstractNum>
-  <w:abstractNum w:abstractNumId="42" w15:restartNumberingAfterBreak="0">
+  <w:abstractNum w:abstractNumId="44">
     <w:nsid w:val="6E51562B"/>
     <w:multiLevelType w:val="hybridMultilevel"/>
     <w:tmpl w:val="063EDD08"/>
@@ -15203,7 +15644,7 @@
       </w:rPr>
     </w:lvl>
   </w:abstractNum>
-  <w:abstractNum w:abstractNumId="43" w15:restartNumberingAfterBreak="0">
+  <w:abstractNum w:abstractNumId="45">
     <w:nsid w:val="70FD5F9E"/>
     <w:multiLevelType w:val="hybridMultilevel"/>
     <w:tmpl w:val="12E08796"/>
@@ -15316,7 +15757,7 @@
       </w:rPr>
     </w:lvl>
   </w:abstractNum>
-  <w:abstractNum w:abstractNumId="44" w15:restartNumberingAfterBreak="0">
+  <w:abstractNum w:abstractNumId="46">
     <w:nsid w:val="7155118A"/>
     <w:multiLevelType w:val="hybridMultilevel"/>
     <w:tmpl w:val="05C80390"/>
@@ -15429,7 +15870,7 @@
       </w:rPr>
     </w:lvl>
   </w:abstractNum>
-  <w:abstractNum w:abstractNumId="45" w15:restartNumberingAfterBreak="0">
+  <w:abstractNum w:abstractNumId="47">
     <w:nsid w:val="755217D9"/>
     <w:multiLevelType w:val="hybridMultilevel"/>
     <w:tmpl w:val="27D8CC8C"/>
@@ -15542,7 +15983,7 @@
       </w:rPr>
     </w:lvl>
   </w:abstractNum>
-  <w:abstractNum w:abstractNumId="46" w15:restartNumberingAfterBreak="0">
+  <w:abstractNum w:abstractNumId="48">
     <w:nsid w:val="770F3FE7"/>
     <w:multiLevelType w:val="hybridMultilevel"/>
     <w:tmpl w:val="F4ACF52A"/>
@@ -15655,7 +16096,7 @@
       </w:rPr>
     </w:lvl>
   </w:abstractNum>
-  <w:abstractNum w:abstractNumId="47" w15:restartNumberingAfterBreak="0">
+  <w:abstractNum w:abstractNumId="49">
     <w:nsid w:val="799C379B"/>
     <w:multiLevelType w:val="hybridMultilevel"/>
     <w:tmpl w:val="E18AED7A"/>
@@ -15741,7 +16182,7 @@
       </w:pPr>
     </w:lvl>
   </w:abstractNum>
-  <w:abstractNum w:abstractNumId="48" w15:restartNumberingAfterBreak="0">
+  <w:abstractNum w:abstractNumId="50">
     <w:nsid w:val="7B1A5FB0"/>
     <w:multiLevelType w:val="hybridMultilevel"/>
     <w:tmpl w:val="49967020"/>
@@ -15827,7 +16268,7 @@
       </w:pPr>
     </w:lvl>
   </w:abstractNum>
-  <w:abstractNum w:abstractNumId="49" w15:restartNumberingAfterBreak="0">
+  <w:abstractNum w:abstractNumId="51">
     <w:nsid w:val="7D6A2E3D"/>
     <w:multiLevelType w:val="hybridMultilevel"/>
     <w:tmpl w:val="B9C42B0A"/>
@@ -15940,7 +16381,7 @@
       </w:rPr>
     </w:lvl>
   </w:abstractNum>
-  <w:abstractNum w:abstractNumId="50" w15:restartNumberingAfterBreak="0">
+  <w:abstractNum w:abstractNumId="52">
     <w:nsid w:val="7F2456D5"/>
     <w:multiLevelType w:val="hybridMultilevel"/>
     <w:tmpl w:val="DF2AD2D4"/>
@@ -16054,64 +16495,64 @@
     </w:lvl>
   </w:abstractNum>
   <w:num w:numId="1">
-    <w:abstractNumId w:val="41"/>
+    <w:abstractNumId w:val="43"/>
   </w:num>
   <w:num w:numId="2">
-    <w:abstractNumId w:val="43"/>
+    <w:abstractNumId w:val="45"/>
   </w:num>
   <w:num w:numId="3">
     <w:abstractNumId w:val="3"/>
   </w:num>
   <w:num w:numId="4">
-    <w:abstractNumId w:val="22"/>
+    <w:abstractNumId w:val="23"/>
   </w:num>
   <w:num w:numId="5">
-    <w:abstractNumId w:val="20"/>
+    <w:abstractNumId w:val="21"/>
   </w:num>
   <w:num w:numId="6">
-    <w:abstractNumId w:val="48"/>
+    <w:abstractNumId w:val="50"/>
   </w:num>
   <w:num w:numId="7">
     <w:abstractNumId w:val="2"/>
   </w:num>
   <w:num w:numId="8">
-    <w:abstractNumId w:val="15"/>
+    <w:abstractNumId w:val="16"/>
   </w:num>
   <w:num w:numId="9">
+    <w:abstractNumId w:val="49"/>
+  </w:num>
+  <w:num w:numId="10">
+    <w:abstractNumId w:val="30"/>
+  </w:num>
+  <w:num w:numId="11">
+    <w:abstractNumId w:val="32"/>
+  </w:num>
+  <w:num w:numId="12">
     <w:abstractNumId w:val="47"/>
   </w:num>
-  <w:num w:numId="10">
-    <w:abstractNumId w:val="29"/>
-  </w:num>
-  <w:num w:numId="11">
-    <w:abstractNumId w:val="30"/>
-  </w:num>
-  <w:num w:numId="12">
-    <w:abstractNumId w:val="45"/>
-  </w:num>
   <w:num w:numId="13">
-    <w:abstractNumId w:val="37"/>
+    <w:abstractNumId w:val="39"/>
   </w:num>
   <w:num w:numId="14">
     <w:abstractNumId w:val="5"/>
   </w:num>
   <w:num w:numId="15">
-    <w:abstractNumId w:val="35"/>
+    <w:abstractNumId w:val="37"/>
   </w:num>
   <w:num w:numId="16">
     <w:abstractNumId w:val="11"/>
   </w:num>
   <w:num w:numId="17">
-    <w:abstractNumId w:val="42"/>
+    <w:abstractNumId w:val="44"/>
   </w:num>
   <w:num w:numId="18">
-    <w:abstractNumId w:val="18"/>
+    <w:abstractNumId w:val="19"/>
   </w:num>
   <w:num w:numId="19">
     <w:abstractNumId w:val="8"/>
   </w:num>
   <w:num w:numId="20">
-    <w:abstractNumId w:val="14"/>
+    <w:abstractNumId w:val="15"/>
   </w:num>
   <w:num w:numId="21">
     <w:abstractNumId w:val="13"/>
@@ -16120,28 +16561,28 @@
     <w:abstractNumId w:val="6"/>
   </w:num>
   <w:num w:numId="23">
-    <w:abstractNumId w:val="19"/>
+    <w:abstractNumId w:val="20"/>
   </w:num>
   <w:num w:numId="24">
-    <w:abstractNumId w:val="33"/>
+    <w:abstractNumId w:val="35"/>
   </w:num>
   <w:num w:numId="25">
-    <w:abstractNumId w:val="21"/>
+    <w:abstractNumId w:val="22"/>
   </w:num>
   <w:num w:numId="26">
-    <w:abstractNumId w:val="26"/>
+    <w:abstractNumId w:val="27"/>
   </w:num>
   <w:num w:numId="27">
-    <w:abstractNumId w:val="44"/>
+    <w:abstractNumId w:val="46"/>
   </w:num>
   <w:num w:numId="28">
-    <w:abstractNumId w:val="39"/>
+    <w:abstractNumId w:val="41"/>
   </w:num>
   <w:num w:numId="29">
-    <w:abstractNumId w:val="17"/>
+    <w:abstractNumId w:val="18"/>
   </w:num>
   <w:num w:numId="30">
-    <w:abstractNumId w:val="25"/>
+    <w:abstractNumId w:val="26"/>
   </w:num>
   <w:num w:numId="31">
     <w:abstractNumId w:val="7"/>
@@ -16150,68 +16591,74 @@
     <w:abstractNumId w:val="10"/>
   </w:num>
   <w:num w:numId="33">
-    <w:abstractNumId w:val="16"/>
+    <w:abstractNumId w:val="17"/>
   </w:num>
   <w:num w:numId="34">
     <w:abstractNumId w:val="12"/>
   </w:num>
   <w:num w:numId="35">
-    <w:abstractNumId w:val="36"/>
+    <w:abstractNumId w:val="38"/>
   </w:num>
   <w:num w:numId="36">
     <w:abstractNumId w:val="1"/>
   </w:num>
   <w:num w:numId="37">
-    <w:abstractNumId w:val="46"/>
+    <w:abstractNumId w:val="48"/>
   </w:num>
   <w:num w:numId="38">
-    <w:abstractNumId w:val="24"/>
+    <w:abstractNumId w:val="25"/>
   </w:num>
   <w:num w:numId="39">
-    <w:abstractNumId w:val="27"/>
+    <w:abstractNumId w:val="28"/>
   </w:num>
   <w:num w:numId="40">
-    <w:abstractNumId w:val="38"/>
+    <w:abstractNumId w:val="40"/>
   </w:num>
   <w:num w:numId="41">
-    <w:abstractNumId w:val="28"/>
+    <w:abstractNumId w:val="29"/>
   </w:num>
   <w:num w:numId="42">
     <w:abstractNumId w:val="0"/>
   </w:num>
   <w:num w:numId="43">
-    <w:abstractNumId w:val="40"/>
+    <w:abstractNumId w:val="42"/>
   </w:num>
   <w:num w:numId="44">
-    <w:abstractNumId w:val="32"/>
+    <w:abstractNumId w:val="34"/>
   </w:num>
   <w:num w:numId="45">
-    <w:abstractNumId w:val="23"/>
+    <w:abstractNumId w:val="24"/>
   </w:num>
   <w:num w:numId="46">
-    <w:abstractNumId w:val="34"/>
+    <w:abstractNumId w:val="36"/>
   </w:num>
   <w:num w:numId="47">
     <w:abstractNumId w:val="4"/>
   </w:num>
   <w:num w:numId="48">
-    <w:abstractNumId w:val="50"/>
+    <w:abstractNumId w:val="52"/>
   </w:num>
   <w:num w:numId="49">
-    <w:abstractNumId w:val="31"/>
+    <w:abstractNumId w:val="33"/>
   </w:num>
   <w:num w:numId="50">
-    <w:abstractNumId w:val="49"/>
+    <w:abstractNumId w:val="51"/>
   </w:num>
   <w:num w:numId="51">
     <w:abstractNumId w:val="9"/>
+  </w:num>
+  <w:num w:numId="52">
+    <w:abstractNumId w:val="31"/>
+  </w:num>
+  <w:num w:numId="53">
+    <w:abstractNumId w:val="14"/>
   </w:num>
   <w:numIdMacAtCleanup w:val="51"/>
 </w:numbering>
 </file>
 
 <file path=word/styles.xml><?xml version="1.0" encoding="utf-8"?>
-<w:styles xmlns:mc="http://schemas.openxmlformats.org/markup-compatibility/2006" xmlns:r="http://schemas.openxmlformats.org/officeDocument/2006/relationships" xmlns:w="http://schemas.openxmlformats.org/wordprocessingml/2006/main" xmlns:w14="http://schemas.microsoft.com/office/word/2010/wordml" xmlns:w15="http://schemas.microsoft.com/office/word/2012/wordml" xmlns:w16se="http://schemas.microsoft.com/office/word/2015/wordml/symex" mc:Ignorable="w14 w15 w16se">
+<w:styles xmlns:mc="http://schemas.openxmlformats.org/markup-compatibility/2006" xmlns:r="http://schemas.openxmlformats.org/officeDocument/2006/relationships" xmlns:w="http://schemas.openxmlformats.org/wordprocessingml/2006/main" xmlns:w14="http://schemas.microsoft.com/office/word/2010/wordml" mc:Ignorable="w14">
   <w:docDefaults>
     <w:rPrDefault>
       <w:rPr>
@@ -16227,378 +16674,144 @@
       </w:pPr>
     </w:pPrDefault>
   </w:docDefaults>
-  <w:latentStyles w:defLockedState="0" w:defUIPriority="99" w:defSemiHidden="0" w:defUnhideWhenUsed="0" w:defQFormat="0" w:count="371">
-    <w:lsdException w:name="Normal" w:uiPriority="0" w:qFormat="1"/>
-    <w:lsdException w:name="heading 1" w:uiPriority="9" w:qFormat="1"/>
-    <w:lsdException w:name="heading 2" w:semiHidden="1" w:uiPriority="9" w:unhideWhenUsed="1" w:qFormat="1"/>
-    <w:lsdException w:name="heading 3" w:semiHidden="1" w:uiPriority="9" w:unhideWhenUsed="1" w:qFormat="1"/>
-    <w:lsdException w:name="heading 4" w:semiHidden="1" w:uiPriority="9" w:unhideWhenUsed="1" w:qFormat="1"/>
-    <w:lsdException w:name="heading 5" w:semiHidden="1" w:uiPriority="9" w:unhideWhenUsed="1" w:qFormat="1"/>
-    <w:lsdException w:name="heading 6" w:semiHidden="1" w:uiPriority="9" w:unhideWhenUsed="1" w:qFormat="1"/>
-    <w:lsdException w:name="heading 7" w:semiHidden="1" w:uiPriority="9" w:unhideWhenUsed="1" w:qFormat="1"/>
-    <w:lsdException w:name="heading 8" w:semiHidden="1" w:uiPriority="9" w:unhideWhenUsed="1" w:qFormat="1"/>
-    <w:lsdException w:name="heading 9" w:semiHidden="1" w:uiPriority="9" w:unhideWhenUsed="1" w:qFormat="1"/>
-    <w:lsdException w:name="index 1" w:semiHidden="1" w:unhideWhenUsed="1"/>
-    <w:lsdException w:name="index 2" w:semiHidden="1" w:unhideWhenUsed="1"/>
-    <w:lsdException w:name="index 3" w:semiHidden="1" w:unhideWhenUsed="1"/>
-    <w:lsdException w:name="index 4" w:semiHidden="1" w:unhideWhenUsed="1"/>
-    <w:lsdException w:name="index 5" w:semiHidden="1" w:unhideWhenUsed="1"/>
-    <w:lsdException w:name="index 6" w:semiHidden="1" w:unhideWhenUsed="1"/>
-    <w:lsdException w:name="index 7" w:semiHidden="1" w:unhideWhenUsed="1"/>
-    <w:lsdException w:name="index 8" w:semiHidden="1" w:unhideWhenUsed="1"/>
-    <w:lsdException w:name="index 9" w:semiHidden="1" w:unhideWhenUsed="1"/>
-    <w:lsdException w:name="toc 1" w:semiHidden="1" w:uiPriority="39" w:unhideWhenUsed="1"/>
-    <w:lsdException w:name="toc 2" w:semiHidden="1" w:uiPriority="39" w:unhideWhenUsed="1"/>
-    <w:lsdException w:name="toc 3" w:semiHidden="1" w:uiPriority="39" w:unhideWhenUsed="1"/>
-    <w:lsdException w:name="toc 4" w:semiHidden="1" w:uiPriority="39" w:unhideWhenUsed="1"/>
-    <w:lsdException w:name="toc 5" w:semiHidden="1" w:uiPriority="39" w:unhideWhenUsed="1"/>
-    <w:lsdException w:name="toc 6" w:semiHidden="1" w:uiPriority="39" w:unhideWhenUsed="1"/>
-    <w:lsdException w:name="toc 7" w:semiHidden="1" w:uiPriority="39" w:unhideWhenUsed="1"/>
-    <w:lsdException w:name="toc 8" w:semiHidden="1" w:uiPriority="39" w:unhideWhenUsed="1"/>
-    <w:lsdException w:name="toc 9" w:semiHidden="1" w:uiPriority="39" w:unhideWhenUsed="1"/>
-    <w:lsdException w:name="Normal Indent" w:semiHidden="1" w:unhideWhenUsed="1"/>
-    <w:lsdException w:name="footnote text" w:semiHidden="1" w:unhideWhenUsed="1"/>
-    <w:lsdException w:name="annotation text" w:semiHidden="1" w:unhideWhenUsed="1"/>
-    <w:lsdException w:name="header" w:semiHidden="1" w:unhideWhenUsed="1"/>
-    <w:lsdException w:name="footer" w:semiHidden="1" w:unhideWhenUsed="1"/>
-    <w:lsdException w:name="index heading" w:semiHidden="1" w:unhideWhenUsed="1"/>
-    <w:lsdException w:name="caption" w:semiHidden="1" w:uiPriority="35" w:unhideWhenUsed="1" w:qFormat="1"/>
-    <w:lsdException w:name="table of figures" w:semiHidden="1" w:unhideWhenUsed="1"/>
-    <w:lsdException w:name="envelope address" w:semiHidden="1" w:unhideWhenUsed="1"/>
-    <w:lsdException w:name="envelope return" w:semiHidden="1" w:unhideWhenUsed="1"/>
-    <w:lsdException w:name="footnote reference" w:semiHidden="1" w:unhideWhenUsed="1"/>
-    <w:lsdException w:name="annotation reference" w:semiHidden="1" w:unhideWhenUsed="1"/>
-    <w:lsdException w:name="line number" w:semiHidden="1" w:unhideWhenUsed="1"/>
-    <w:lsdException w:name="page number" w:semiHidden="1" w:unhideWhenUsed="1"/>
-    <w:lsdException w:name="endnote reference" w:semiHidden="1" w:unhideWhenUsed="1"/>
-    <w:lsdException w:name="endnote text" w:semiHidden="1" w:unhideWhenUsed="1"/>
-    <w:lsdException w:name="table of authorities" w:semiHidden="1" w:unhideWhenUsed="1"/>
-    <w:lsdException w:name="macro" w:semiHidden="1" w:unhideWhenUsed="1"/>
-    <w:lsdException w:name="toa heading" w:semiHidden="1" w:unhideWhenUsed="1"/>
-    <w:lsdException w:name="List" w:semiHidden="1" w:unhideWhenUsed="1"/>
-    <w:lsdException w:name="List Bullet" w:semiHidden="1" w:unhideWhenUsed="1"/>
-    <w:lsdException w:name="List Number" w:semiHidden="1" w:unhideWhenUsed="1"/>
-    <w:lsdException w:name="List 2" w:semiHidden="1" w:unhideWhenUsed="1"/>
-    <w:lsdException w:name="List 3" w:semiHidden="1" w:unhideWhenUsed="1"/>
-    <w:lsdException w:name="List 4" w:semiHidden="1" w:unhideWhenUsed="1"/>
-    <w:lsdException w:name="List 5" w:semiHidden="1" w:unhideWhenUsed="1"/>
-    <w:lsdException w:name="List Bullet 2" w:semiHidden="1" w:unhideWhenUsed="1"/>
-    <w:lsdException w:name="List Bullet 3" w:semiHidden="1" w:unhideWhenUsed="1"/>
-    <w:lsdException w:name="List Bullet 4" w:semiHidden="1" w:unhideWhenUsed="1"/>
-    <w:lsdException w:name="List Bullet 5" w:semiHidden="1" w:unhideWhenUsed="1"/>
-    <w:lsdException w:name="List Number 2" w:semiHidden="1" w:unhideWhenUsed="1"/>
-    <w:lsdException w:name="List Number 3" w:semiHidden="1" w:unhideWhenUsed="1"/>
-    <w:lsdException w:name="List Number 4" w:semiHidden="1" w:unhideWhenUsed="1"/>
-    <w:lsdException w:name="List Number 5" w:semiHidden="1" w:unhideWhenUsed="1"/>
-    <w:lsdException w:name="Title" w:uiPriority="10" w:qFormat="1"/>
-    <w:lsdException w:name="Closing" w:semiHidden="1" w:unhideWhenUsed="1"/>
-    <w:lsdException w:name="Signature" w:semiHidden="1" w:unhideWhenUsed="1"/>
-    <w:lsdException w:name="Default Paragraph Font" w:semiHidden="1" w:uiPriority="1" w:unhideWhenUsed="1"/>
-    <w:lsdException w:name="Body Text" w:semiHidden="1" w:unhideWhenUsed="1"/>
-    <w:lsdException w:name="Body Text Indent" w:semiHidden="1" w:unhideWhenUsed="1"/>
-    <w:lsdException w:name="List Continue" w:semiHidden="1" w:unhideWhenUsed="1"/>
-    <w:lsdException w:name="List Continue 2" w:semiHidden="1" w:unhideWhenUsed="1"/>
-    <w:lsdException w:name="List Continue 3" w:semiHidden="1" w:unhideWhenUsed="1"/>
-    <w:lsdException w:name="List Continue 4" w:semiHidden="1" w:unhideWhenUsed="1"/>
-    <w:lsdException w:name="List Continue 5" w:semiHidden="1" w:unhideWhenUsed="1"/>
-    <w:lsdException w:name="Message Header" w:semiHidden="1" w:unhideWhenUsed="1"/>
-    <w:lsdException w:name="Subtitle" w:uiPriority="11" w:qFormat="1"/>
-    <w:lsdException w:name="Salutation" w:semiHidden="1" w:unhideWhenUsed="1"/>
-    <w:lsdException w:name="Date" w:semiHidden="1" w:unhideWhenUsed="1"/>
-    <w:lsdException w:name="Body Text First Indent" w:semiHidden="1" w:unhideWhenUsed="1"/>
-    <w:lsdException w:name="Body Text First Indent 2" w:semiHidden="1" w:unhideWhenUsed="1"/>
-    <w:lsdException w:name="Note Heading" w:semiHidden="1" w:unhideWhenUsed="1"/>
-    <w:lsdException w:name="Body Text 2" w:semiHidden="1" w:unhideWhenUsed="1"/>
-    <w:lsdException w:name="Body Text 3" w:semiHidden="1" w:unhideWhenUsed="1"/>
-    <w:lsdException w:name="Body Text Indent 2" w:semiHidden="1" w:unhideWhenUsed="1"/>
-    <w:lsdException w:name="Body Text Indent 3" w:semiHidden="1" w:unhideWhenUsed="1"/>
-    <w:lsdException w:name="Block Text" w:semiHidden="1" w:unhideWhenUsed="1"/>
-    <w:lsdException w:name="Hyperlink" w:semiHidden="1" w:unhideWhenUsed="1"/>
-    <w:lsdException w:name="FollowedHyperlink" w:semiHidden="1" w:unhideWhenUsed="1"/>
-    <w:lsdException w:name="Strong" w:uiPriority="22" w:qFormat="1"/>
-    <w:lsdException w:name="Emphasis" w:uiPriority="20" w:qFormat="1"/>
-    <w:lsdException w:name="Document Map" w:semiHidden="1" w:unhideWhenUsed="1"/>
-    <w:lsdException w:name="Plain Text" w:semiHidden="1" w:unhideWhenUsed="1"/>
-    <w:lsdException w:name="E-mail Signature" w:semiHidden="1" w:unhideWhenUsed="1"/>
-    <w:lsdException w:name="HTML Top of Form" w:semiHidden="1" w:unhideWhenUsed="1"/>
-    <w:lsdException w:name="HTML Bottom of Form" w:semiHidden="1" w:unhideWhenUsed="1"/>
-    <w:lsdException w:name="Normal (Web)" w:semiHidden="1" w:unhideWhenUsed="1"/>
-    <w:lsdException w:name="HTML Acronym" w:semiHidden="1" w:unhideWhenUsed="1"/>
-    <w:lsdException w:name="HTML Address" w:semiHidden="1" w:unhideWhenUsed="1"/>
-    <w:lsdException w:name="HTML Cite" w:semiHidden="1" w:unhideWhenUsed="1"/>
-    <w:lsdException w:name="HTML Code" w:semiHidden="1" w:unhideWhenUsed="1"/>
-    <w:lsdException w:name="HTML Definition" w:semiHidden="1" w:unhideWhenUsed="1"/>
-    <w:lsdException w:name="HTML Keyboard" w:semiHidden="1" w:unhideWhenUsed="1"/>
-    <w:lsdException w:name="HTML Preformatted" w:semiHidden="1" w:unhideWhenUsed="1"/>
-    <w:lsdException w:name="HTML Sample" w:semiHidden="1" w:unhideWhenUsed="1"/>
-    <w:lsdException w:name="HTML Typewriter" w:semiHidden="1" w:unhideWhenUsed="1"/>
-    <w:lsdException w:name="HTML Variable" w:semiHidden="1" w:unhideWhenUsed="1"/>
-    <w:lsdException w:name="Normal Table" w:semiHidden="1" w:unhideWhenUsed="1"/>
-    <w:lsdException w:name="annotation subject" w:semiHidden="1" w:unhideWhenUsed="1"/>
-    <w:lsdException w:name="No List" w:semiHidden="1" w:unhideWhenUsed="1"/>
-    <w:lsdException w:name="Outline List 1" w:semiHidden="1" w:unhideWhenUsed="1"/>
-    <w:lsdException w:name="Outline List 2" w:semiHidden="1" w:unhideWhenUsed="1"/>
-    <w:lsdException w:name="Outline List 3" w:semiHidden="1" w:unhideWhenUsed="1"/>
-    <w:lsdException w:name="Table Simple 1" w:semiHidden="1" w:unhideWhenUsed="1"/>
-    <w:lsdException w:name="Table Simple 2" w:semiHidden="1" w:unhideWhenUsed="1"/>
-    <w:lsdException w:name="Table Simple 3" w:semiHidden="1" w:unhideWhenUsed="1"/>
-    <w:lsdException w:name="Table Classic 1" w:semiHidden="1" w:unhideWhenUsed="1"/>
-    <w:lsdException w:name="Table Classic 2" w:semiHidden="1" w:unhideWhenUsed="1"/>
-    <w:lsdException w:name="Table Classic 3" w:semiHidden="1" w:unhideWhenUsed="1"/>
-    <w:lsdException w:name="Table Classic 4" w:semiHidden="1" w:unhideWhenUsed="1"/>
-    <w:lsdException w:name="Table Colorful 1" w:semiHidden="1" w:unhideWhenUsed="1"/>
-    <w:lsdException w:name="Table Colorful 2" w:semiHidden="1" w:unhideWhenUsed="1"/>
-    <w:lsdException w:name="Table Colorful 3" w:semiHidden="1" w:unhideWhenUsed="1"/>
-    <w:lsdException w:name="Table Columns 1" w:semiHidden="1" w:unhideWhenUsed="1"/>
-    <w:lsdException w:name="Table Columns 2" w:semiHidden="1" w:unhideWhenUsed="1"/>
-    <w:lsdException w:name="Table Columns 3" w:semiHidden="1" w:unhideWhenUsed="1"/>
-    <w:lsdException w:name="Table Columns 4" w:semiHidden="1" w:unhideWhenUsed="1"/>
-    <w:lsdException w:name="Table Columns 5" w:semiHidden="1" w:unhideWhenUsed="1"/>
-    <w:lsdException w:name="Table Grid 1" w:semiHidden="1" w:unhideWhenUsed="1"/>
-    <w:lsdException w:name="Table Grid 2" w:semiHidden="1" w:unhideWhenUsed="1"/>
-    <w:lsdException w:name="Table Grid 3" w:semiHidden="1" w:unhideWhenUsed="1"/>
-    <w:lsdException w:name="Table Grid 4" w:semiHidden="1" w:unhideWhenUsed="1"/>
-    <w:lsdException w:name="Table Grid 5" w:semiHidden="1" w:unhideWhenUsed="1"/>
-    <w:lsdException w:name="Table Grid 6" w:semiHidden="1" w:unhideWhenUsed="1"/>
-    <w:lsdException w:name="Table Grid 7" w:semiHidden="1" w:unhideWhenUsed="1"/>
-    <w:lsdException w:name="Table Grid 8" w:semiHidden="1" w:unhideWhenUsed="1"/>
-    <w:lsdException w:name="Table List 1" w:semiHidden="1" w:unhideWhenUsed="1"/>
-    <w:lsdException w:name="Table List 2" w:semiHidden="1" w:unhideWhenUsed="1"/>
-    <w:lsdException w:name="Table List 3" w:semiHidden="1" w:unhideWhenUsed="1"/>
-    <w:lsdException w:name="Table List 4" w:semiHidden="1" w:unhideWhenUsed="1"/>
-    <w:lsdException w:name="Table List 5" w:semiHidden="1" w:unhideWhenUsed="1"/>
-    <w:lsdException w:name="Table List 6" w:semiHidden="1" w:unhideWhenUsed="1"/>
-    <w:lsdException w:name="Table List 7" w:semiHidden="1" w:unhideWhenUsed="1"/>
-    <w:lsdException w:name="Table List 8" w:semiHidden="1" w:unhideWhenUsed="1"/>
-    <w:lsdException w:name="Table 3D effects 1" w:semiHidden="1" w:unhideWhenUsed="1"/>
-    <w:lsdException w:name="Table 3D effects 2" w:semiHidden="1" w:unhideWhenUsed="1"/>
-    <w:lsdException w:name="Table 3D effects 3" w:semiHidden="1" w:unhideWhenUsed="1"/>
-    <w:lsdException w:name="Table Contemporary" w:semiHidden="1" w:unhideWhenUsed="1"/>
-    <w:lsdException w:name="Table Elegant" w:semiHidden="1" w:unhideWhenUsed="1"/>
-    <w:lsdException w:name="Table Professional" w:semiHidden="1" w:unhideWhenUsed="1"/>
-    <w:lsdException w:name="Table Subtle 1" w:semiHidden="1" w:unhideWhenUsed="1"/>
-    <w:lsdException w:name="Table Subtle 2" w:semiHidden="1" w:unhideWhenUsed="1"/>
-    <w:lsdException w:name="Table Web 1" w:semiHidden="1" w:unhideWhenUsed="1"/>
-    <w:lsdException w:name="Table Web 2" w:semiHidden="1" w:unhideWhenUsed="1"/>
-    <w:lsdException w:name="Table Web 3" w:semiHidden="1" w:unhideWhenUsed="1"/>
-    <w:lsdException w:name="Balloon Text" w:semiHidden="1" w:unhideWhenUsed="1"/>
-    <w:lsdException w:name="Table Grid" w:uiPriority="39"/>
-    <w:lsdException w:name="Table Theme" w:semiHidden="1" w:unhideWhenUsed="1"/>
-    <w:lsdException w:name="Placeholder Text" w:semiHidden="1"/>
-    <w:lsdException w:name="No Spacing" w:uiPriority="1" w:qFormat="1"/>
-    <w:lsdException w:name="Light Shading" w:uiPriority="60"/>
-    <w:lsdException w:name="Light List" w:uiPriority="61"/>
-    <w:lsdException w:name="Light Grid" w:uiPriority="62"/>
-    <w:lsdException w:name="Medium Shading 1" w:uiPriority="63"/>
-    <w:lsdException w:name="Medium Shading 2" w:uiPriority="64"/>
-    <w:lsdException w:name="Medium List 1" w:uiPriority="65"/>
-    <w:lsdException w:name="Medium List 2" w:uiPriority="66"/>
-    <w:lsdException w:name="Medium Grid 1" w:uiPriority="67"/>
-    <w:lsdException w:name="Medium Grid 2" w:uiPriority="68"/>
-    <w:lsdException w:name="Medium Grid 3" w:uiPriority="69"/>
-    <w:lsdException w:name="Dark List" w:uiPriority="70"/>
-    <w:lsdException w:name="Colorful Shading" w:uiPriority="71"/>
-    <w:lsdException w:name="Colorful List" w:uiPriority="72"/>
-    <w:lsdException w:name="Colorful Grid" w:uiPriority="73"/>
-    <w:lsdException w:name="Light Shading Accent 1" w:uiPriority="60"/>
-    <w:lsdException w:name="Light List Accent 1" w:uiPriority="61"/>
-    <w:lsdException w:name="Light Grid Accent 1" w:uiPriority="62"/>
-    <w:lsdException w:name="Medium Shading 1 Accent 1" w:uiPriority="63"/>
-    <w:lsdException w:name="Medium Shading 2 Accent 1" w:uiPriority="64"/>
-    <w:lsdException w:name="Medium List 1 Accent 1" w:uiPriority="65"/>
-    <w:lsdException w:name="Revision" w:semiHidden="1"/>
-    <w:lsdException w:name="List Paragraph" w:uiPriority="34" w:qFormat="1"/>
-    <w:lsdException w:name="Quote" w:uiPriority="29" w:qFormat="1"/>
-    <w:lsdException w:name="Intense Quote" w:uiPriority="30" w:qFormat="1"/>
-    <w:lsdException w:name="Medium List 2 Accent 1" w:uiPriority="66"/>
-    <w:lsdException w:name="Medium Grid 1 Accent 1" w:uiPriority="67"/>
-    <w:lsdException w:name="Medium Grid 2 Accent 1" w:uiPriority="68"/>
-    <w:lsdException w:name="Medium Grid 3 Accent 1" w:uiPriority="69"/>
-    <w:lsdException w:name="Dark List Accent 1" w:uiPriority="70"/>
-    <w:lsdException w:name="Colorful Shading Accent 1" w:uiPriority="71"/>
-    <w:lsdException w:name="Colorful List Accent 1" w:uiPriority="72"/>
-    <w:lsdException w:name="Colorful Grid Accent 1" w:uiPriority="73"/>
-    <w:lsdException w:name="Light Shading Accent 2" w:uiPriority="60"/>
-    <w:lsdException w:name="Light List Accent 2" w:uiPriority="61"/>
-    <w:lsdException w:name="Light Grid Accent 2" w:uiPriority="62"/>
-    <w:lsdException w:name="Medium Shading 1 Accent 2" w:uiPriority="63"/>
-    <w:lsdException w:name="Medium Shading 2 Accent 2" w:uiPriority="64"/>
-    <w:lsdException w:name="Medium List 1 Accent 2" w:uiPriority="65"/>
-    <w:lsdException w:name="Medium List 2 Accent 2" w:uiPriority="66"/>
-    <w:lsdException w:name="Medium Grid 1 Accent 2" w:uiPriority="67"/>
-    <w:lsdException w:name="Medium Grid 2 Accent 2" w:uiPriority="68"/>
-    <w:lsdException w:name="Medium Grid 3 Accent 2" w:uiPriority="69"/>
-    <w:lsdException w:name="Dark List Accent 2" w:uiPriority="70"/>
-    <w:lsdException w:name="Colorful Shading Accent 2" w:uiPriority="71"/>
-    <w:lsdException w:name="Colorful List Accent 2" w:uiPriority="72"/>
-    <w:lsdException w:name="Colorful Grid Accent 2" w:uiPriority="73"/>
-    <w:lsdException w:name="Light Shading Accent 3" w:uiPriority="60"/>
-    <w:lsdException w:name="Light List Accent 3" w:uiPriority="61"/>
-    <w:lsdException w:name="Light Grid Accent 3" w:uiPriority="62"/>
-    <w:lsdException w:name="Medium Shading 1 Accent 3" w:uiPriority="63"/>
-    <w:lsdException w:name="Medium Shading 2 Accent 3" w:uiPriority="64"/>
-    <w:lsdException w:name="Medium List 1 Accent 3" w:uiPriority="65"/>
-    <w:lsdException w:name="Medium List 2 Accent 3" w:uiPriority="66"/>
-    <w:lsdException w:name="Medium Grid 1 Accent 3" w:uiPriority="67"/>
-    <w:lsdException w:name="Medium Grid 2 Accent 3" w:uiPriority="68"/>
-    <w:lsdException w:name="Medium Grid 3 Accent 3" w:uiPriority="69"/>
-    <w:lsdException w:name="Dark List Accent 3" w:uiPriority="70"/>
-    <w:lsdException w:name="Colorful Shading Accent 3" w:uiPriority="71"/>
-    <w:lsdException w:name="Colorful List Accent 3" w:uiPriority="72"/>
-    <w:lsdException w:name="Colorful Grid Accent 3" w:uiPriority="73"/>
-    <w:lsdException w:name="Light Shading Accent 4" w:uiPriority="60"/>
-    <w:lsdException w:name="Light List Accent 4" w:uiPriority="61"/>
-    <w:lsdException w:name="Light Grid Accent 4" w:uiPriority="62"/>
-    <w:lsdException w:name="Medium Shading 1 Accent 4" w:uiPriority="63"/>
-    <w:lsdException w:name="Medium Shading 2 Accent 4" w:uiPriority="64"/>
-    <w:lsdException w:name="Medium List 1 Accent 4" w:uiPriority="65"/>
-    <w:lsdException w:name="Medium List 2 Accent 4" w:uiPriority="66"/>
-    <w:lsdException w:name="Medium Grid 1 Accent 4" w:uiPriority="67"/>
-    <w:lsdException w:name="Medium Grid 2 Accent 4" w:uiPriority="68"/>
-    <w:lsdException w:name="Medium Grid 3 Accent 4" w:uiPriority="69"/>
-    <w:lsdException w:name="Dark List Accent 4" w:uiPriority="70"/>
-    <w:lsdException w:name="Colorful Shading Accent 4" w:uiPriority="71"/>
-    <w:lsdException w:name="Colorful List Accent 4" w:uiPriority="72"/>
-    <w:lsdException w:name="Colorful Grid Accent 4" w:uiPriority="73"/>
-    <w:lsdException w:name="Light Shading Accent 5" w:uiPriority="60"/>
-    <w:lsdException w:name="Light List Accent 5" w:uiPriority="61"/>
-    <w:lsdException w:name="Light Grid Accent 5" w:uiPriority="62"/>
-    <w:lsdException w:name="Medium Shading 1 Accent 5" w:uiPriority="63"/>
-    <w:lsdException w:name="Medium Shading 2 Accent 5" w:uiPriority="64"/>
-    <w:lsdException w:name="Medium List 1 Accent 5" w:uiPriority="65"/>
-    <w:lsdException w:name="Medium List 2 Accent 5" w:uiPriority="66"/>
-    <w:lsdException w:name="Medium Grid 1 Accent 5" w:uiPriority="67"/>
-    <w:lsdException w:name="Medium Grid 2 Accent 5" w:uiPriority="68"/>
-    <w:lsdException w:name="Medium Grid 3 Accent 5" w:uiPriority="69"/>
-    <w:lsdException w:name="Dark List Accent 5" w:uiPriority="70"/>
-    <w:lsdException w:name="Colorful Shading Accent 5" w:uiPriority="71"/>
-    <w:lsdException w:name="Colorful List Accent 5" w:uiPriority="72"/>
-    <w:lsdException w:name="Colorful Grid Accent 5" w:uiPriority="73"/>
-    <w:lsdException w:name="Light Shading Accent 6" w:uiPriority="60"/>
-    <w:lsdException w:name="Light List Accent 6" w:uiPriority="61"/>
-    <w:lsdException w:name="Light Grid Accent 6" w:uiPriority="62"/>
-    <w:lsdException w:name="Medium Shading 1 Accent 6" w:uiPriority="63"/>
-    <w:lsdException w:name="Medium Shading 2 Accent 6" w:uiPriority="64"/>
-    <w:lsdException w:name="Medium List 1 Accent 6" w:uiPriority="65"/>
-    <w:lsdException w:name="Medium List 2 Accent 6" w:uiPriority="66"/>
-    <w:lsdException w:name="Medium Grid 1 Accent 6" w:uiPriority="67"/>
-    <w:lsdException w:name="Medium Grid 2 Accent 6" w:uiPriority="68"/>
-    <w:lsdException w:name="Medium Grid 3 Accent 6" w:uiPriority="69"/>
-    <w:lsdException w:name="Dark List Accent 6" w:uiPriority="70"/>
-    <w:lsdException w:name="Colorful Shading Accent 6" w:uiPriority="71"/>
-    <w:lsdException w:name="Colorful List Accent 6" w:uiPriority="72"/>
-    <w:lsdException w:name="Colorful Grid Accent 6" w:uiPriority="73"/>
-    <w:lsdException w:name="Subtle Emphasis" w:uiPriority="19" w:qFormat="1"/>
-    <w:lsdException w:name="Intense Emphasis" w:uiPriority="21" w:qFormat="1"/>
-    <w:lsdException w:name="Subtle Reference" w:uiPriority="31" w:qFormat="1"/>
-    <w:lsdException w:name="Intense Reference" w:uiPriority="32" w:qFormat="1"/>
-    <w:lsdException w:name="Book Title" w:uiPriority="33" w:qFormat="1"/>
-    <w:lsdException w:name="Bibliography" w:semiHidden="1" w:uiPriority="37" w:unhideWhenUsed="1"/>
-    <w:lsdException w:name="TOC Heading" w:semiHidden="1" w:uiPriority="39" w:unhideWhenUsed="1" w:qFormat="1"/>
-    <w:lsdException w:name="Plain Table 1" w:uiPriority="41"/>
-    <w:lsdException w:name="Plain Table 2" w:uiPriority="42"/>
-    <w:lsdException w:name="Plain Table 3" w:uiPriority="43"/>
-    <w:lsdException w:name="Plain Table 4" w:uiPriority="44"/>
-    <w:lsdException w:name="Plain Table 5" w:uiPriority="45"/>
-    <w:lsdException w:name="Grid Table Light" w:uiPriority="40"/>
-    <w:lsdException w:name="Grid Table 1 Light" w:uiPriority="46"/>
-    <w:lsdException w:name="Grid Table 2" w:uiPriority="47"/>
-    <w:lsdException w:name="Grid Table 3" w:uiPriority="48"/>
-    <w:lsdException w:name="Grid Table 4" w:uiPriority="49"/>
-    <w:lsdException w:name="Grid Table 5 Dark" w:uiPriority="50"/>
-    <w:lsdException w:name="Grid Table 6 Colorful" w:uiPriority="51"/>
-    <w:lsdException w:name="Grid Table 7 Colorful" w:uiPriority="52"/>
-    <w:lsdException w:name="Grid Table 1 Light Accent 1" w:uiPriority="46"/>
-    <w:lsdException w:name="Grid Table 2 Accent 1" w:uiPriority="47"/>
-    <w:lsdException w:name="Grid Table 3 Accent 1" w:uiPriority="48"/>
-    <w:lsdException w:name="Grid Table 4 Accent 1" w:uiPriority="49"/>
-    <w:lsdException w:name="Grid Table 5 Dark Accent 1" w:uiPriority="50"/>
-    <w:lsdException w:name="Grid Table 6 Colorful Accent 1" w:uiPriority="51"/>
-    <w:lsdException w:name="Grid Table 7 Colorful Accent 1" w:uiPriority="52"/>
-    <w:lsdException w:name="Grid Table 1 Light Accent 2" w:uiPriority="46"/>
-    <w:lsdException w:name="Grid Table 2 Accent 2" w:uiPriority="47"/>
-    <w:lsdException w:name="Grid Table 3 Accent 2" w:uiPriority="48"/>
-    <w:lsdException w:name="Grid Table 4 Accent 2" w:uiPriority="49"/>
-    <w:lsdException w:name="Grid Table 5 Dark Accent 2" w:uiPriority="50"/>
-    <w:lsdException w:name="Grid Table 6 Colorful Accent 2" w:uiPriority="51"/>
-    <w:lsdException w:name="Grid Table 7 Colorful Accent 2" w:uiPriority="52"/>
-    <w:lsdException w:name="Grid Table 1 Light Accent 3" w:uiPriority="46"/>
-    <w:lsdException w:name="Grid Table 2 Accent 3" w:uiPriority="47"/>
-    <w:lsdException w:name="Grid Table 3 Accent 3" w:uiPriority="48"/>
-    <w:lsdException w:name="Grid Table 4 Accent 3" w:uiPriority="49"/>
-    <w:lsdException w:name="Grid Table 5 Dark Accent 3" w:uiPriority="50"/>
-    <w:lsdException w:name="Grid Table 6 Colorful Accent 3" w:uiPriority="51"/>
-    <w:lsdException w:name="Grid Table 7 Colorful Accent 3" w:uiPriority="52"/>
-    <w:lsdException w:name="Grid Table 1 Light Accent 4" w:uiPriority="46"/>
-    <w:lsdException w:name="Grid Table 2 Accent 4" w:uiPriority="47"/>
-    <w:lsdException w:name="Grid Table 3 Accent 4" w:uiPriority="48"/>
-    <w:lsdException w:name="Grid Table 4 Accent 4" w:uiPriority="49"/>
-    <w:lsdException w:name="Grid Table 5 Dark Accent 4" w:uiPriority="50"/>
-    <w:lsdException w:name="Grid Table 6 Colorful Accent 4" w:uiPriority="51"/>
-    <w:lsdException w:name="Grid Table 7 Colorful Accent 4" w:uiPriority="52"/>
-    <w:lsdException w:name="Grid Table 1 Light Accent 5" w:uiPriority="46"/>
-    <w:lsdException w:name="Grid Table 2 Accent 5" w:uiPriority="47"/>
-    <w:lsdException w:name="Grid Table 3 Accent 5" w:uiPriority="48"/>
-    <w:lsdException w:name="Grid Table 4 Accent 5" w:uiPriority="49"/>
-    <w:lsdException w:name="Grid Table 5 Dark Accent 5" w:uiPriority="50"/>
-    <w:lsdException w:name="Grid Table 6 Colorful Accent 5" w:uiPriority="51"/>
-    <w:lsdException w:name="Grid Table 7 Colorful Accent 5" w:uiPriority="52"/>
-    <w:lsdException w:name="Grid Table 1 Light Accent 6" w:uiPriority="46"/>
-    <w:lsdException w:name="Grid Table 2 Accent 6" w:uiPriority="47"/>
-    <w:lsdException w:name="Grid Table 3 Accent 6" w:uiPriority="48"/>
-    <w:lsdException w:name="Grid Table 4 Accent 6" w:uiPriority="49"/>
-    <w:lsdException w:name="Grid Table 5 Dark Accent 6" w:uiPriority="50"/>
-    <w:lsdException w:name="Grid Table 6 Colorful Accent 6" w:uiPriority="51"/>
-    <w:lsdException w:name="Grid Table 7 Colorful Accent 6" w:uiPriority="52"/>
-    <w:lsdException w:name="List Table 1 Light" w:uiPriority="46"/>
-    <w:lsdException w:name="List Table 2" w:uiPriority="47"/>
-    <w:lsdException w:name="List Table 3" w:uiPriority="48"/>
-    <w:lsdException w:name="List Table 4" w:uiPriority="49"/>
-    <w:lsdException w:name="List Table 5 Dark" w:uiPriority="50"/>
-    <w:lsdException w:name="List Table 6 Colorful" w:uiPriority="51"/>
-    <w:lsdException w:name="List Table 7 Colorful" w:uiPriority="52"/>
-    <w:lsdException w:name="List Table 1 Light Accent 1" w:uiPriority="46"/>
-    <w:lsdException w:name="List Table 2 Accent 1" w:uiPriority="47"/>
-    <w:lsdException w:name="List Table 3 Accent 1" w:uiPriority="48"/>
-    <w:lsdException w:name="List Table 4 Accent 1" w:uiPriority="49"/>
-    <w:lsdException w:name="List Table 5 Dark Accent 1" w:uiPriority="50"/>
-    <w:lsdException w:name="List Table 6 Colorful Accent 1" w:uiPriority="51"/>
-    <w:lsdException w:name="List Table 7 Colorful Accent 1" w:uiPriority="52"/>
-    <w:lsdException w:name="List Table 1 Light Accent 2" w:uiPriority="46"/>
-    <w:lsdException w:name="List Table 2 Accent 2" w:uiPriority="47"/>
-    <w:lsdException w:name="List Table 3 Accent 2" w:uiPriority="48"/>
-    <w:lsdException w:name="List Table 4 Accent 2" w:uiPriority="49"/>
-    <w:lsdException w:name="List Table 5 Dark Accent 2" w:uiPriority="50"/>
-    <w:lsdException w:name="List Table 6 Colorful Accent 2" w:uiPriority="51"/>
-    <w:lsdException w:name="List Table 7 Colorful Accent 2" w:uiPriority="52"/>
-    <w:lsdException w:name="List Table 1 Light Accent 3" w:uiPriority="46"/>
-    <w:lsdException w:name="List Table 2 Accent 3" w:uiPriority="47"/>
-    <w:lsdException w:name="List Table 3 Accent 3" w:uiPriority="48"/>
-    <w:lsdException w:name="List Table 4 Accent 3" w:uiPriority="49"/>
-    <w:lsdException w:name="List Table 5 Dark Accent 3" w:uiPriority="50"/>
-    <w:lsdException w:name="List Table 6 Colorful Accent 3" w:uiPriority="51"/>
-    <w:lsdException w:name="List Table 7 Colorful Accent 3" w:uiPriority="52"/>
-    <w:lsdException w:name="List Table 1 Light Accent 4" w:uiPriority="46"/>
-    <w:lsdException w:name="List Table 2 Accent 4" w:uiPriority="47"/>
-    <w:lsdException w:name="List Table 3 Accent 4" w:uiPriority="48"/>
-    <w:lsdException w:name="List Table 4 Accent 4" w:uiPriority="49"/>
-    <w:lsdException w:name="List Table 5 Dark Accent 4" w:uiPriority="50"/>
-    <w:lsdException w:name="List Table 6 Colorful Accent 4" w:uiPriority="51"/>
-    <w:lsdException w:name="List Table 7 Colorful Accent 4" w:uiPriority="52"/>
-    <w:lsdException w:name="List Table 1 Light Accent 5" w:uiPriority="46"/>
-    <w:lsdException w:name="List Table 2 Accent 5" w:uiPriority="47"/>
-    <w:lsdException w:name="List Table 3 Accent 5" w:uiPriority="48"/>
-    <w:lsdException w:name="List Table 4 Accent 5" w:uiPriority="49"/>
-    <w:lsdException w:name="List Table 5 Dark Accent 5" w:uiPriority="50"/>
-    <w:lsdException w:name="List Table 6 Colorful Accent 5" w:uiPriority="51"/>
-    <w:lsdException w:name="List Table 7 Colorful Accent 5" w:uiPriority="52"/>
-    <w:lsdException w:name="List Table 1 Light Accent 6" w:uiPriority="46"/>
-    <w:lsdException w:name="List Table 2 Accent 6" w:uiPriority="47"/>
-    <w:lsdException w:name="List Table 3 Accent 6" w:uiPriority="48"/>
-    <w:lsdException w:name="List Table 4 Accent 6" w:uiPriority="49"/>
-    <w:lsdException w:name="List Table 5 Dark Accent 6" w:uiPriority="50"/>
-    <w:lsdException w:name="List Table 6 Colorful Accent 6" w:uiPriority="51"/>
-    <w:lsdException w:name="List Table 7 Colorful Accent 6" w:uiPriority="52"/>
+  <w:latentStyles w:defLockedState="0" w:defUIPriority="99" w:defSemiHidden="1" w:defUnhideWhenUsed="1" w:defQFormat="0" w:count="267">
+    <w:lsdException w:name="Normal" w:semiHidden="0" w:uiPriority="0" w:unhideWhenUsed="0" w:qFormat="1"/>
+    <w:lsdException w:name="heading 1" w:semiHidden="0" w:uiPriority="9" w:unhideWhenUsed="0" w:qFormat="1"/>
+    <w:lsdException w:name="heading 2" w:uiPriority="9" w:qFormat="1"/>
+    <w:lsdException w:name="heading 3" w:uiPriority="9" w:qFormat="1"/>
+    <w:lsdException w:name="heading 4" w:uiPriority="9" w:qFormat="1"/>
+    <w:lsdException w:name="heading 5" w:uiPriority="9" w:qFormat="1"/>
+    <w:lsdException w:name="heading 6" w:uiPriority="9" w:qFormat="1"/>
+    <w:lsdException w:name="heading 7" w:uiPriority="9" w:qFormat="1"/>
+    <w:lsdException w:name="heading 8" w:uiPriority="9" w:qFormat="1"/>
+    <w:lsdException w:name="heading 9" w:uiPriority="9" w:qFormat="1"/>
+    <w:lsdException w:name="toc 1" w:uiPriority="39"/>
+    <w:lsdException w:name="toc 2" w:uiPriority="39"/>
+    <w:lsdException w:name="toc 3" w:uiPriority="39"/>
+    <w:lsdException w:name="toc 4" w:uiPriority="39"/>
+    <w:lsdException w:name="toc 5" w:uiPriority="39"/>
+    <w:lsdException w:name="toc 6" w:uiPriority="39"/>
+    <w:lsdException w:name="toc 7" w:uiPriority="39"/>
+    <w:lsdException w:name="toc 8" w:uiPriority="39"/>
+    <w:lsdException w:name="toc 9" w:uiPriority="39"/>
+    <w:lsdException w:name="caption" w:uiPriority="35" w:qFormat="1"/>
+    <w:lsdException w:name="Title" w:semiHidden="0" w:uiPriority="10" w:unhideWhenUsed="0" w:qFormat="1"/>
+    <w:lsdException w:name="Default Paragraph Font" w:uiPriority="1"/>
+    <w:lsdException w:name="Subtitle" w:semiHidden="0" w:uiPriority="11" w:unhideWhenUsed="0" w:qFormat="1"/>
+    <w:lsdException w:name="Strong" w:semiHidden="0" w:uiPriority="22" w:unhideWhenUsed="0" w:qFormat="1"/>
+    <w:lsdException w:name="Emphasis" w:semiHidden="0" w:uiPriority="20" w:unhideWhenUsed="0" w:qFormat="1"/>
+    <w:lsdException w:name="Table Grid" w:semiHidden="0" w:uiPriority="39" w:unhideWhenUsed="0"/>
+    <w:lsdException w:name="Placeholder Text" w:unhideWhenUsed="0"/>
+    <w:lsdException w:name="No Spacing" w:semiHidden="0" w:uiPriority="1" w:unhideWhenUsed="0" w:qFormat="1"/>
+    <w:lsdException w:name="Light Shading" w:semiHidden="0" w:uiPriority="60" w:unhideWhenUsed="0"/>
+    <w:lsdException w:name="Light List" w:semiHidden="0" w:uiPriority="61" w:unhideWhenUsed="0"/>
+    <w:lsdException w:name="Light Grid" w:semiHidden="0" w:uiPriority="62" w:unhideWhenUsed="0"/>
+    <w:lsdException w:name="Medium Shading 1" w:semiHidden="0" w:uiPriority="63" w:unhideWhenUsed="0"/>
+    <w:lsdException w:name="Medium Shading 2" w:semiHidden="0" w:uiPriority="64" w:unhideWhenUsed="0"/>
+    <w:lsdException w:name="Medium List 1" w:semiHidden="0" w:uiPriority="65" w:unhideWhenUsed="0"/>
+    <w:lsdException w:name="Medium List 2" w:semiHidden="0" w:uiPriority="66" w:unhideWhenUsed="0"/>
+    <w:lsdException w:name="Medium Grid 1" w:semiHidden="0" w:uiPriority="67" w:unhideWhenUsed="0"/>
+    <w:lsdException w:name="Medium Grid 2" w:semiHidden="0" w:uiPriority="68" w:unhideWhenUsed="0"/>
+    <w:lsdException w:name="Medium Grid 3" w:semiHidden="0" w:uiPriority="69" w:unhideWhenUsed="0"/>
+    <w:lsdException w:name="Dark List" w:semiHidden="0" w:uiPriority="70" w:unhideWhenUsed="0"/>
+    <w:lsdException w:name="Colorful Shading" w:semiHidden="0" w:uiPriority="71" w:unhideWhenUsed="0"/>
+    <w:lsdException w:name="Colorful List" w:semiHidden="0" w:uiPriority="72" w:unhideWhenUsed="0"/>
+    <w:lsdException w:name="Colorful Grid" w:semiHidden="0" w:uiPriority="73" w:unhideWhenUsed="0"/>
+    <w:lsdException w:name="Light Shading Accent 1" w:semiHidden="0" w:uiPriority="60" w:unhideWhenUsed="0"/>
+    <w:lsdException w:name="Light List Accent 1" w:semiHidden="0" w:uiPriority="61" w:unhideWhenUsed="0"/>
+    <w:lsdException w:name="Light Grid Accent 1" w:semiHidden="0" w:uiPriority="62" w:unhideWhenUsed="0"/>
+    <w:lsdException w:name="Medium Shading 1 Accent 1" w:semiHidden="0" w:uiPriority="63" w:unhideWhenUsed="0"/>
+    <w:lsdException w:name="Medium Shading 2 Accent 1" w:semiHidden="0" w:uiPriority="64" w:unhideWhenUsed="0"/>
+    <w:lsdException w:name="Medium List 1 Accent 1" w:semiHidden="0" w:uiPriority="65" w:unhideWhenUsed="0"/>
+    <w:lsdException w:name="Revision" w:unhideWhenUsed="0"/>
+    <w:lsdException w:name="List Paragraph" w:semiHidden="0" w:uiPriority="34" w:unhideWhenUsed="0" w:qFormat="1"/>
+    <w:lsdException w:name="Quote" w:semiHidden="0" w:uiPriority="29" w:unhideWhenUsed="0" w:qFormat="1"/>
+    <w:lsdException w:name="Intense Quote" w:semiHidden="0" w:uiPriority="30" w:unhideWhenUsed="0" w:qFormat="1"/>
+    <w:lsdException w:name="Medium List 2 Accent 1" w:semiHidden="0" w:uiPriority="66" w:unhideWhenUsed="0"/>
+    <w:lsdException w:name="Medium Grid 1 Accent 1" w:semiHidden="0" w:uiPriority="67" w:unhideWhenUsed="0"/>
+    <w:lsdException w:name="Medium Grid 2 Accent 1" w:semiHidden="0" w:uiPriority="68" w:unhideWhenUsed="0"/>
+    <w:lsdException w:name="Medium Grid 3 Accent 1" w:semiHidden="0" w:uiPriority="69" w:unhideWhenUsed="0"/>
+    <w:lsdException w:name="Dark List Accent 1" w:semiHidden="0" w:uiPriority="70" w:unhideWhenUsed="0"/>
+    <w:lsdException w:name="Colorful Shading Accent 1" w:semiHidden="0" w:uiPriority="71" w:unhideWhenUsed="0"/>
+    <w:lsdException w:name="Colorful List Accent 1" w:semiHidden="0" w:uiPriority="72" w:unhideWhenUsed="0"/>
+    <w:lsdException w:name="Colorful Grid Accent 1" w:semiHidden="0" w:uiPriority="73" w:unhideWhenUsed="0"/>
+    <w:lsdException w:name="Light Shading Accent 2" w:semiHidden="0" w:uiPriority="60" w:unhideWhenUsed="0"/>
+    <w:lsdException w:name="Light List Accent 2" w:semiHidden="0" w:uiPriority="61" w:unhideWhenUsed="0"/>
+    <w:lsdException w:name="Light Grid Accent 2" w:semiHidden="0" w:uiPriority="62" w:unhideWhenUsed="0"/>
+    <w:lsdException w:name="Medium Shading 1 Accent 2" w:semiHidden="0" w:uiPriority="63" w:unhideWhenUsed="0"/>
+    <w:lsdException w:name="Medium Shading 2 Accent 2" w:semiHidden="0" w:uiPriority="64" w:unhideWhenUsed="0"/>
+    <w:lsdException w:name="Medium List 1 Accent 2" w:semiHidden="0" w:uiPriority="65" w:unhideWhenUsed="0"/>
+    <w:lsdException w:name="Medium List 2 Accent 2" w:semiHidden="0" w:uiPriority="66" w:unhideWhenUsed="0"/>
+    <w:lsdException w:name="Medium Grid 1 Accent 2" w:semiHidden="0" w:uiPriority="67" w:unhideWhenUsed="0"/>
+    <w:lsdException w:name="Medium Grid 2 Accent 2" w:semiHidden="0" w:uiPriority="68" w:unhideWhenUsed="0"/>
+    <w:lsdException w:name="Medium Grid 3 Accent 2" w:semiHidden="0" w:uiPriority="69" w:unhideWhenUsed="0"/>
+    <w:lsdException w:name="Dark List Accent 2" w:semiHidden="0" w:uiPriority="70" w:unhideWhenUsed="0"/>
+    <w:lsdException w:name="Colorful Shading Accent 2" w:semiHidden="0" w:uiPriority="71" w:unhideWhenUsed="0"/>
+    <w:lsdException w:name="Colorful List Accent 2" w:semiHidden="0" w:uiPriority="72" w:unhideWhenUsed="0"/>
+    <w:lsdException w:name="Colorful Grid Accent 2" w:semiHidden="0" w:uiPriority="73" w:unhideWhenUsed="0"/>
+    <w:lsdException w:name="Light Shading Accent 3" w:semiHidden="0" w:uiPriority="60" w:unhideWhenUsed="0"/>
+    <w:lsdException w:name="Light List Accent 3" w:semiHidden="0" w:uiPriority="61" w:unhideWhenUsed="0"/>
+    <w:lsdException w:name="Light Grid Accent 3" w:semiHidden="0" w:uiPriority="62" w:unhideWhenUsed="0"/>
+    <w:lsdException w:name="Medium Shading 1 Accent 3" w:semiHidden="0" w:uiPriority="63" w:unhideWhenUsed="0"/>
+    <w:lsdException w:name="Medium Shading 2 Accent 3" w:semiHidden="0" w:uiPriority="64" w:unhideWhenUsed="0"/>
+    <w:lsdException w:name="Medium List 1 Accent 3" w:semiHidden="0" w:uiPriority="65" w:unhideWhenUsed="0"/>
+    <w:lsdException w:name="Medium List 2 Accent 3" w:semiHidden="0" w:uiPriority="66" w:unhideWhenUsed="0"/>
+    <w:lsdException w:name="Medium Grid 1 Accent 3" w:semiHidden="0" w:uiPriority="67" w:unhideWhenUsed="0"/>
+    <w:lsdException w:name="Medium Grid 2 Accent 3" w:semiHidden="0" w:uiPriority="68" w:unhideWhenUsed="0"/>
+    <w:lsdException w:name="Medium Grid 3 Accent 3" w:semiHidden="0" w:uiPriority="69" w:unhideWhenUsed="0"/>
+    <w:lsdException w:name="Dark List Accent 3" w:semiHidden="0" w:uiPriority="70" w:unhideWhenUsed="0"/>
+    <w:lsdException w:name="Colorful Shading Accent 3" w:semiHidden="0" w:uiPriority="71" w:unhideWhenUsed="0"/>
+    <w:lsdException w:name="Colorful List Accent 3" w:semiHidden="0" w:uiPriority="72" w:unhideWhenUsed="0"/>
+    <w:lsdException w:name="Colorful Grid Accent 3" w:semiHidden="0" w:uiPriority="73" w:unhideWhenUsed="0"/>
+    <w:lsdException w:name="Light Shading Accent 4" w:semiHidden="0" w:uiPriority="60" w:unhideWhenUsed="0"/>
+    <w:lsdException w:name="Light List Accent 4" w:semiHidden="0" w:uiPriority="61" w:unhideWhenUsed="0"/>
+    <w:lsdException w:name="Light Grid Accent 4" w:semiHidden="0" w:uiPriority="62" w:unhideWhenUsed="0"/>
+    <w:lsdException w:name="Medium Shading 1 Accent 4" w:semiHidden="0" w:uiPriority="63" w:unhideWhenUsed="0"/>
+    <w:lsdException w:name="Medium Shading 2 Accent 4" w:semiHidden="0" w:uiPriority="64" w:unhideWhenUsed="0"/>
+    <w:lsdException w:name="Medium List 1 Accent 4" w:semiHidden="0" w:uiPriority="65" w:unhideWhenUsed="0"/>
+    <w:lsdException w:name="Medium List 2 Accent 4" w:semiHidden="0" w:uiPriority="66" w:unhideWhenUsed="0"/>
+    <w:lsdException w:name="Medium Grid 1 Accent 4" w:semiHidden="0" w:uiPriority="67" w:unhideWhenUsed="0"/>
+    <w:lsdException w:name="Medium Grid 2 Accent 4" w:semiHidden="0" w:uiPriority="68" w:unhideWhenUsed="0"/>
+    <w:lsdException w:name="Medium Grid 3 Accent 4" w:semiHidden="0" w:uiPriority="69" w:unhideWhenUsed="0"/>
+    <w:lsdException w:name="Dark List Accent 4" w:semiHidden="0" w:uiPriority="70" w:unhideWhenUsed="0"/>
+    <w:lsdException w:name="Colorful Shading Accent 4" w:semiHidden="0" w:uiPriority="71" w:unhideWhenUsed="0"/>
+    <w:lsdException w:name="Colorful List Accent 4" w:semiHidden="0" w:uiPriority="72" w:unhideWhenUsed="0"/>
+    <w:lsdException w:name="Colorful Grid Accent 4" w:semiHidden="0" w:uiPriority="73" w:unhideWhenUsed="0"/>
+    <w:lsdException w:name="Light Shading Accent 5" w:semiHidden="0" w:uiPriority="60" w:unhideWhenUsed="0"/>
+    <w:lsdException w:name="Light List Accent 5" w:semiHidden="0" w:uiPriority="61" w:unhideWhenUsed="0"/>
+    <w:lsdException w:name="Light Grid Accent 5" w:semiHidden="0" w:uiPriority="62" w:unhideWhenUsed="0"/>
+    <w:lsdException w:name="Medium Shading 1 Accent 5" w:semiHidden="0" w:uiPriority="63" w:unhideWhenUsed="0"/>
+    <w:lsdException w:name="Medium Shading 2 Accent 5" w:semiHidden="0" w:uiPriority="64" w:unhideWhenUsed="0"/>
+    <w:lsdException w:name="Medium List 1 Accent 5" w:semiHidden="0" w:uiPriority="65" w:unhideWhenUsed="0"/>
+    <w:lsdException w:name="Medium List 2 Accent 5" w:semiHidden="0" w:uiPriority="66" w:unhideWhenUsed="0"/>
+    <w:lsdException w:name="Medium Grid 1 Accent 5" w:semiHidden="0" w:uiPriority="67" w:unhideWhenUsed="0"/>
+    <w:lsdException w:name="Medium Grid 2 Accent 5" w:semiHidden="0" w:uiPriority="68" w:unhideWhenUsed="0"/>
+    <w:lsdException w:name="Medium Grid 3 Accent 5" w:semiHidden="0" w:uiPriority="69" w:unhideWhenUsed="0"/>
+    <w:lsdException w:name="Dark List Accent 5" w:semiHidden="0" w:uiPriority="70" w:unhideWhenUsed="0"/>
+    <w:lsdException w:name="Colorful Shading Accent 5" w:semiHidden="0" w:uiPriority="71" w:unhideWhenUsed="0"/>
+    <w:lsdException w:name="Colorful List Accent 5" w:semiHidden="0" w:uiPriority="72" w:unhideWhenUsed="0"/>
+    <w:lsdException w:name="Colorful Grid Accent 5" w:semiHidden="0" w:uiPriority="73" w:unhideWhenUsed="0"/>
+    <w:lsdException w:name="Light Shading Accent 6" w:semiHidden="0" w:uiPriority="60" w:unhideWhenUsed="0"/>
+    <w:lsdException w:name="Light List Accent 6" w:semiHidden="0" w:uiPriority="61" w:unhideWhenUsed="0"/>
+    <w:lsdException w:name="Light Grid Accent 6" w:semiHidden="0" w:uiPriority="62" w:unhideWhenUsed="0"/>
+    <w:lsdException w:name="Medium Shading 1 Accent 6" w:semiHidden="0" w:uiPriority="63" w:unhideWhenUsed="0"/>
+    <w:lsdException w:name="Medium Shading 2 Accent 6" w:semiHidden="0" w:uiPriority="64" w:unhideWhenUsed="0"/>
+    <w:lsdException w:name="Medium List 1 Accent 6" w:semiHidden="0" w:uiPriority="65" w:unhideWhenUsed="0"/>
+    <w:lsdException w:name="Medium List 2 Accent 6" w:semiHidden="0" w:uiPriority="66" w:unhideWhenUsed="0"/>
+    <w:lsdException w:name="Medium Grid 1 Accent 6" w:semiHidden="0" w:uiPriority="67" w:unhideWhenUsed="0"/>
+    <w:lsdException w:name="Medium Grid 2 Accent 6" w:semiHidden="0" w:uiPriority="68" w:unhideWhenUsed="0"/>
+    <w:lsdException w:name="Medium Grid 3 Accent 6" w:semiHidden="0" w:uiPriority="69" w:unhideWhenUsed="0"/>
+    <w:lsdException w:name="Dark List Accent 6" w:semiHidden="0" w:uiPriority="70" w:unhideWhenUsed="0"/>
+    <w:lsdException w:name="Colorful Shading Accent 6" w:semiHidden="0" w:uiPriority="71" w:unhideWhenUsed="0"/>
+    <w:lsdException w:name="Colorful List Accent 6" w:semiHidden="0" w:uiPriority="72" w:unhideWhenUsed="0"/>
+    <w:lsdException w:name="Colorful Grid Accent 6" w:semiHidden="0" w:uiPriority="73" w:unhideWhenUsed="0"/>
+    <w:lsdException w:name="Subtle Emphasis" w:semiHidden="0" w:uiPriority="19" w:unhideWhenUsed="0" w:qFormat="1"/>
+    <w:lsdException w:name="Intense Emphasis" w:semiHidden="0" w:uiPriority="21" w:unhideWhenUsed="0" w:qFormat="1"/>
+    <w:lsdException w:name="Subtle Reference" w:semiHidden="0" w:uiPriority="31" w:unhideWhenUsed="0" w:qFormat="1"/>
+    <w:lsdException w:name="Intense Reference" w:semiHidden="0" w:uiPriority="32" w:unhideWhenUsed="0" w:qFormat="1"/>
+    <w:lsdException w:name="Book Title" w:semiHidden="0" w:uiPriority="33" w:unhideWhenUsed="0" w:qFormat="1"/>
+    <w:lsdException w:name="Bibliography" w:uiPriority="37"/>
+    <w:lsdException w:name="TOC Heading" w:uiPriority="39" w:qFormat="1"/>
   </w:latentStyles>
   <w:style w:type="paragraph" w:default="1" w:styleId="Normal">
     <w:name w:val="Normal"/>
@@ -16651,6 +16864,7 @@
       <w:spacing w:after="0" w:line="240" w:lineRule="auto"/>
     </w:pPr>
     <w:tblPr>
+      <w:tblInd w:w="0" w:type="dxa"/>
       <w:tblBorders>
         <w:top w:val="single" w:sz="4" w:space="0" w:color="auto"/>
         <w:left w:val="single" w:sz="4" w:space="0" w:color="auto"/>
@@ -16659,6 +16873,327 @@
         <w:insideH w:val="single" w:sz="4" w:space="0" w:color="auto"/>
         <w:insideV w:val="single" w:sz="4" w:space="0" w:color="auto"/>
       </w:tblBorders>
+      <w:tblCellMar>
+        <w:top w:w="0" w:type="dxa"/>
+        <w:left w:w="108" w:type="dxa"/>
+        <w:bottom w:w="0" w:type="dxa"/>
+        <w:right w:w="108" w:type="dxa"/>
+      </w:tblCellMar>
+    </w:tblPr>
+  </w:style>
+  <w:style w:type="paragraph" w:styleId="HTMLPreformatted">
+    <w:name w:val="HTML Preformatted"/>
+    <w:basedOn w:val="Normal"/>
+    <w:link w:val="HTMLPreformattedChar"/>
+    <w:uiPriority w:val="99"/>
+    <w:unhideWhenUsed/>
+    <w:rsid w:val="003431EB"/>
+    <w:pPr>
+      <w:tabs>
+        <w:tab w:val="left" w:pos="916"/>
+        <w:tab w:val="left" w:pos="1832"/>
+        <w:tab w:val="left" w:pos="2748"/>
+        <w:tab w:val="left" w:pos="3664"/>
+        <w:tab w:val="left" w:pos="4580"/>
+        <w:tab w:val="left" w:pos="5496"/>
+        <w:tab w:val="left" w:pos="6412"/>
+        <w:tab w:val="left" w:pos="7328"/>
+        <w:tab w:val="left" w:pos="8244"/>
+        <w:tab w:val="left" w:pos="9160"/>
+        <w:tab w:val="left" w:pos="10076"/>
+        <w:tab w:val="left" w:pos="10992"/>
+        <w:tab w:val="left" w:pos="11908"/>
+        <w:tab w:val="left" w:pos="12824"/>
+        <w:tab w:val="left" w:pos="13740"/>
+        <w:tab w:val="left" w:pos="14656"/>
+      </w:tabs>
+      <w:spacing w:after="0" w:line="240" w:lineRule="auto"/>
+    </w:pPr>
+    <w:rPr>
+      <w:rFonts w:ascii="Courier New" w:eastAsia="Times New Roman" w:hAnsi="Courier New" w:cs="Courier New"/>
+      <w:sz w:val="20"/>
+      <w:szCs w:val="20"/>
+    </w:rPr>
+  </w:style>
+  <w:style w:type="character" w:customStyle="1" w:styleId="HTMLPreformattedChar">
+    <w:name w:val="HTML Preformatted Char"/>
+    <w:basedOn w:val="DefaultParagraphFont"/>
+    <w:link w:val="HTMLPreformatted"/>
+    <w:uiPriority w:val="99"/>
+    <w:rsid w:val="003431EB"/>
+    <w:rPr>
+      <w:rFonts w:ascii="Courier New" w:eastAsia="Times New Roman" w:hAnsi="Courier New" w:cs="Courier New"/>
+      <w:sz w:val="20"/>
+      <w:szCs w:val="20"/>
+    </w:rPr>
+  </w:style>
+  <w:style w:type="paragraph" w:styleId="BalloonText">
+    <w:name w:val="Balloon Text"/>
+    <w:basedOn w:val="Normal"/>
+    <w:link w:val="BalloonTextChar"/>
+    <w:uiPriority w:val="99"/>
+    <w:semiHidden/>
+    <w:unhideWhenUsed/>
+    <w:rsid w:val="003D1094"/>
+    <w:pPr>
+      <w:spacing w:after="0" w:line="240" w:lineRule="auto"/>
+    </w:pPr>
+    <w:rPr>
+      <w:rFonts w:ascii="Tahoma" w:hAnsi="Tahoma" w:cs="Tahoma"/>
+      <w:sz w:val="16"/>
+      <w:szCs w:val="16"/>
+    </w:rPr>
+  </w:style>
+  <w:style w:type="character" w:customStyle="1" w:styleId="BalloonTextChar">
+    <w:name w:val="Balloon Text Char"/>
+    <w:basedOn w:val="DefaultParagraphFont"/>
+    <w:link w:val="BalloonText"/>
+    <w:uiPriority w:val="99"/>
+    <w:semiHidden/>
+    <w:rsid w:val="003D1094"/>
+    <w:rPr>
+      <w:rFonts w:ascii="Tahoma" w:hAnsi="Tahoma" w:cs="Tahoma"/>
+      <w:sz w:val="16"/>
+      <w:szCs w:val="16"/>
+    </w:rPr>
+  </w:style>
+  <w:style w:type="character" w:styleId="Hyperlink">
+    <w:name w:val="Hyperlink"/>
+    <w:basedOn w:val="DefaultParagraphFont"/>
+    <w:uiPriority w:val="99"/>
+    <w:semiHidden/>
+    <w:unhideWhenUsed/>
+    <w:rsid w:val="00F60E8F"/>
+    <w:rPr>
+      <w:color w:val="0000FF"/>
+      <w:u w:val="single"/>
+    </w:rPr>
+  </w:style>
+</w:styles>
+</file>
+
+<file path=word/stylesWithEffects.xml><?xml version="1.0" encoding="utf-8"?>
+<w:styles xmlns:wpc="http://schemas.microsoft.com/office/word/2010/wordprocessingCanvas" xmlns:mc="http://schemas.openxmlformats.org/markup-compatibility/2006" xmlns:o="urn:schemas-microsoft-com:office:office" xmlns:r="http://schemas.openxmlformats.org/officeDocument/2006/relationships" xmlns:m="http://schemas.openxmlformats.org/officeDocument/2006/math" xmlns:v="urn:schemas-microsoft-com:vml" xmlns:wp14="http://schemas.microsoft.com/office/word/2010/wordprocessingDrawing" xmlns:wp="http://schemas.openxmlformats.org/drawingml/2006/wordprocessingDrawing" xmlns:w10="urn:schemas-microsoft-com:office:word" xmlns:w="http://schemas.openxmlformats.org/wordprocessingml/2006/main" xmlns:w14="http://schemas.microsoft.com/office/word/2010/wordml" xmlns:wpg="http://schemas.microsoft.com/office/word/2010/wordprocessingGroup" xmlns:wpi="http://schemas.microsoft.com/office/word/2010/wordprocessingInk" xmlns:wne="http://schemas.microsoft.com/office/word/2006/wordml" xmlns:wps="http://schemas.microsoft.com/office/word/2010/wordprocessingShape" mc:Ignorable="w14 wp14">
+  <w:docDefaults>
+    <w:rPrDefault>
+      <w:rPr>
+        <w:rFonts w:asciiTheme="minorHAnsi" w:eastAsiaTheme="minorHAnsi" w:hAnsiTheme="minorHAnsi" w:cstheme="minorBidi"/>
+        <w:sz w:val="22"/>
+        <w:szCs w:val="22"/>
+        <w:lang w:val="en-US" w:eastAsia="en-US" w:bidi="ar-SA"/>
+      </w:rPr>
+    </w:rPrDefault>
+    <w:pPrDefault>
+      <w:pPr>
+        <w:spacing w:after="160" w:line="259" w:lineRule="auto"/>
+      </w:pPr>
+    </w:pPrDefault>
+  </w:docDefaults>
+  <w:latentStyles w:defLockedState="0" w:defUIPriority="99" w:defSemiHidden="1" w:defUnhideWhenUsed="1" w:defQFormat="0" w:count="267">
+    <w:lsdException w:name="Normal" w:semiHidden="0" w:uiPriority="0" w:unhideWhenUsed="0" w:qFormat="1"/>
+    <w:lsdException w:name="heading 1" w:semiHidden="0" w:uiPriority="9" w:unhideWhenUsed="0" w:qFormat="1"/>
+    <w:lsdException w:name="heading 2" w:uiPriority="9" w:qFormat="1"/>
+    <w:lsdException w:name="heading 3" w:uiPriority="9" w:qFormat="1"/>
+    <w:lsdException w:name="heading 4" w:uiPriority="9" w:qFormat="1"/>
+    <w:lsdException w:name="heading 5" w:uiPriority="9" w:qFormat="1"/>
+    <w:lsdException w:name="heading 6" w:uiPriority="9" w:qFormat="1"/>
+    <w:lsdException w:name="heading 7" w:uiPriority="9" w:qFormat="1"/>
+    <w:lsdException w:name="heading 8" w:uiPriority="9" w:qFormat="1"/>
+    <w:lsdException w:name="heading 9" w:uiPriority="9" w:qFormat="1"/>
+    <w:lsdException w:name="toc 1" w:uiPriority="39"/>
+    <w:lsdException w:name="toc 2" w:uiPriority="39"/>
+    <w:lsdException w:name="toc 3" w:uiPriority="39"/>
+    <w:lsdException w:name="toc 4" w:uiPriority="39"/>
+    <w:lsdException w:name="toc 5" w:uiPriority="39"/>
+    <w:lsdException w:name="toc 6" w:uiPriority="39"/>
+    <w:lsdException w:name="toc 7" w:uiPriority="39"/>
+    <w:lsdException w:name="toc 8" w:uiPriority="39"/>
+    <w:lsdException w:name="toc 9" w:uiPriority="39"/>
+    <w:lsdException w:name="caption" w:uiPriority="35" w:qFormat="1"/>
+    <w:lsdException w:name="Title" w:semiHidden="0" w:uiPriority="10" w:unhideWhenUsed="0" w:qFormat="1"/>
+    <w:lsdException w:name="Default Paragraph Font" w:uiPriority="1"/>
+    <w:lsdException w:name="Subtitle" w:semiHidden="0" w:uiPriority="11" w:unhideWhenUsed="0" w:qFormat="1"/>
+    <w:lsdException w:name="Strong" w:semiHidden="0" w:uiPriority="22" w:unhideWhenUsed="0" w:qFormat="1"/>
+    <w:lsdException w:name="Emphasis" w:semiHidden="0" w:uiPriority="20" w:unhideWhenUsed="0" w:qFormat="1"/>
+    <w:lsdException w:name="Table Grid" w:semiHidden="0" w:uiPriority="39" w:unhideWhenUsed="0"/>
+    <w:lsdException w:name="Placeholder Text" w:unhideWhenUsed="0"/>
+    <w:lsdException w:name="No Spacing" w:semiHidden="0" w:uiPriority="1" w:unhideWhenUsed="0" w:qFormat="1"/>
+    <w:lsdException w:name="Light Shading" w:semiHidden="0" w:uiPriority="60" w:unhideWhenUsed="0"/>
+    <w:lsdException w:name="Light List" w:semiHidden="0" w:uiPriority="61" w:unhideWhenUsed="0"/>
+    <w:lsdException w:name="Light Grid" w:semiHidden="0" w:uiPriority="62" w:unhideWhenUsed="0"/>
+    <w:lsdException w:name="Medium Shading 1" w:semiHidden="0" w:uiPriority="63" w:unhideWhenUsed="0"/>
+    <w:lsdException w:name="Medium Shading 2" w:semiHidden="0" w:uiPriority="64" w:unhideWhenUsed="0"/>
+    <w:lsdException w:name="Medium List 1" w:semiHidden="0" w:uiPriority="65" w:unhideWhenUsed="0"/>
+    <w:lsdException w:name="Medium List 2" w:semiHidden="0" w:uiPriority="66" w:unhideWhenUsed="0"/>
+    <w:lsdException w:name="Medium Grid 1" w:semiHidden="0" w:uiPriority="67" w:unhideWhenUsed="0"/>
+    <w:lsdException w:name="Medium Grid 2" w:semiHidden="0" w:uiPriority="68" w:unhideWhenUsed="0"/>
+    <w:lsdException w:name="Medium Grid 3" w:semiHidden="0" w:uiPriority="69" w:unhideWhenUsed="0"/>
+    <w:lsdException w:name="Dark List" w:semiHidden="0" w:uiPriority="70" w:unhideWhenUsed="0"/>
+    <w:lsdException w:name="Colorful Shading" w:semiHidden="0" w:uiPriority="71" w:unhideWhenUsed="0"/>
+    <w:lsdException w:name="Colorful List" w:semiHidden="0" w:uiPriority="72" w:unhideWhenUsed="0"/>
+    <w:lsdException w:name="Colorful Grid" w:semiHidden="0" w:uiPriority="73" w:unhideWhenUsed="0"/>
+    <w:lsdException w:name="Light Shading Accent 1" w:semiHidden="0" w:uiPriority="60" w:unhideWhenUsed="0"/>
+    <w:lsdException w:name="Light List Accent 1" w:semiHidden="0" w:uiPriority="61" w:unhideWhenUsed="0"/>
+    <w:lsdException w:name="Light Grid Accent 1" w:semiHidden="0" w:uiPriority="62" w:unhideWhenUsed="0"/>
+    <w:lsdException w:name="Medium Shading 1 Accent 1" w:semiHidden="0" w:uiPriority="63" w:unhideWhenUsed="0"/>
+    <w:lsdException w:name="Medium Shading 2 Accent 1" w:semiHidden="0" w:uiPriority="64" w:unhideWhenUsed="0"/>
+    <w:lsdException w:name="Medium List 1 Accent 1" w:semiHidden="0" w:uiPriority="65" w:unhideWhenUsed="0"/>
+    <w:lsdException w:name="Revision" w:unhideWhenUsed="0"/>
+    <w:lsdException w:name="List Paragraph" w:semiHidden="0" w:uiPriority="34" w:unhideWhenUsed="0" w:qFormat="1"/>
+    <w:lsdException w:name="Quote" w:semiHidden="0" w:uiPriority="29" w:unhideWhenUsed="0" w:qFormat="1"/>
+    <w:lsdException w:name="Intense Quote" w:semiHidden="0" w:uiPriority="30" w:unhideWhenUsed="0" w:qFormat="1"/>
+    <w:lsdException w:name="Medium List 2 Accent 1" w:semiHidden="0" w:uiPriority="66" w:unhideWhenUsed="0"/>
+    <w:lsdException w:name="Medium Grid 1 Accent 1" w:semiHidden="0" w:uiPriority="67" w:unhideWhenUsed="0"/>
+    <w:lsdException w:name="Medium Grid 2 Accent 1" w:semiHidden="0" w:uiPriority="68" w:unhideWhenUsed="0"/>
+    <w:lsdException w:name="Medium Grid 3 Accent 1" w:semiHidden="0" w:uiPriority="69" w:unhideWhenUsed="0"/>
+    <w:lsdException w:name="Dark List Accent 1" w:semiHidden="0" w:uiPriority="70" w:unhideWhenUsed="0"/>
+    <w:lsdException w:name="Colorful Shading Accent 1" w:semiHidden="0" w:uiPriority="71" w:unhideWhenUsed="0"/>
+    <w:lsdException w:name="Colorful List Accent 1" w:semiHidden="0" w:uiPriority="72" w:unhideWhenUsed="0"/>
+    <w:lsdException w:name="Colorful Grid Accent 1" w:semiHidden="0" w:uiPriority="73" w:unhideWhenUsed="0"/>
+    <w:lsdException w:name="Light Shading Accent 2" w:semiHidden="0" w:uiPriority="60" w:unhideWhenUsed="0"/>
+    <w:lsdException w:name="Light List Accent 2" w:semiHidden="0" w:uiPriority="61" w:unhideWhenUsed="0"/>
+    <w:lsdException w:name="Light Grid Accent 2" w:semiHidden="0" w:uiPriority="62" w:unhideWhenUsed="0"/>
+    <w:lsdException w:name="Medium Shading 1 Accent 2" w:semiHidden="0" w:uiPriority="63" w:unhideWhenUsed="0"/>
+    <w:lsdException w:name="Medium Shading 2 Accent 2" w:semiHidden="0" w:uiPriority="64" w:unhideWhenUsed="0"/>
+    <w:lsdException w:name="Medium List 1 Accent 2" w:semiHidden="0" w:uiPriority="65" w:unhideWhenUsed="0"/>
+    <w:lsdException w:name="Medium List 2 Accent 2" w:semiHidden="0" w:uiPriority="66" w:unhideWhenUsed="0"/>
+    <w:lsdException w:name="Medium Grid 1 Accent 2" w:semiHidden="0" w:uiPriority="67" w:unhideWhenUsed="0"/>
+    <w:lsdException w:name="Medium Grid 2 Accent 2" w:semiHidden="0" w:uiPriority="68" w:unhideWhenUsed="0"/>
+    <w:lsdException w:name="Medium Grid 3 Accent 2" w:semiHidden="0" w:uiPriority="69" w:unhideWhenUsed="0"/>
+    <w:lsdException w:name="Dark List Accent 2" w:semiHidden="0" w:uiPriority="70" w:unhideWhenUsed="0"/>
+    <w:lsdException w:name="Colorful Shading Accent 2" w:semiHidden="0" w:uiPriority="71" w:unhideWhenUsed="0"/>
+    <w:lsdException w:name="Colorful List Accent 2" w:semiHidden="0" w:uiPriority="72" w:unhideWhenUsed="0"/>
+    <w:lsdException w:name="Colorful Grid Accent 2" w:semiHidden="0" w:uiPriority="73" w:unhideWhenUsed="0"/>
+    <w:lsdException w:name="Light Shading Accent 3" w:semiHidden="0" w:uiPriority="60" w:unhideWhenUsed="0"/>
+    <w:lsdException w:name="Light List Accent 3" w:semiHidden="0" w:uiPriority="61" w:unhideWhenUsed="0"/>
+    <w:lsdException w:name="Light Grid Accent 3" w:semiHidden="0" w:uiPriority="62" w:unhideWhenUsed="0"/>
+    <w:lsdException w:name="Medium Shading 1 Accent 3" w:semiHidden="0" w:uiPriority="63" w:unhideWhenUsed="0"/>
+    <w:lsdException w:name="Medium Shading 2 Accent 3" w:semiHidden="0" w:uiPriority="64" w:unhideWhenUsed="0"/>
+    <w:lsdException w:name="Medium List 1 Accent 3" w:semiHidden="0" w:uiPriority="65" w:unhideWhenUsed="0"/>
+    <w:lsdException w:name="Medium List 2 Accent 3" w:semiHidden="0" w:uiPriority="66" w:unhideWhenUsed="0"/>
+    <w:lsdException w:name="Medium Grid 1 Accent 3" w:semiHidden="0" w:uiPriority="67" w:unhideWhenUsed="0"/>
+    <w:lsdException w:name="Medium Grid 2 Accent 3" w:semiHidden="0" w:uiPriority="68" w:unhideWhenUsed="0"/>
+    <w:lsdException w:name="Medium Grid 3 Accent 3" w:semiHidden="0" w:uiPriority="69" w:unhideWhenUsed="0"/>
+    <w:lsdException w:name="Dark List Accent 3" w:semiHidden="0" w:uiPriority="70" w:unhideWhenUsed="0"/>
+    <w:lsdException w:name="Colorful Shading Accent 3" w:semiHidden="0" w:uiPriority="71" w:unhideWhenUsed="0"/>
+    <w:lsdException w:name="Colorful List Accent 3" w:semiHidden="0" w:uiPriority="72" w:unhideWhenUsed="0"/>
+    <w:lsdException w:name="Colorful Grid Accent 3" w:semiHidden="0" w:uiPriority="73" w:unhideWhenUsed="0"/>
+    <w:lsdException w:name="Light Shading Accent 4" w:semiHidden="0" w:uiPriority="60" w:unhideWhenUsed="0"/>
+    <w:lsdException w:name="Light List Accent 4" w:semiHidden="0" w:uiPriority="61" w:unhideWhenUsed="0"/>
+    <w:lsdException w:name="Light Grid Accent 4" w:semiHidden="0" w:uiPriority="62" w:unhideWhenUsed="0"/>
+    <w:lsdException w:name="Medium Shading 1 Accent 4" w:semiHidden="0" w:uiPriority="63" w:unhideWhenUsed="0"/>
+    <w:lsdException w:name="Medium Shading 2 Accent 4" w:semiHidden="0" w:uiPriority="64" w:unhideWhenUsed="0"/>
+    <w:lsdException w:name="Medium List 1 Accent 4" w:semiHidden="0" w:uiPriority="65" w:unhideWhenUsed="0"/>
+    <w:lsdException w:name="Medium List 2 Accent 4" w:semiHidden="0" w:uiPriority="66" w:unhideWhenUsed="0"/>
+    <w:lsdException w:name="Medium Grid 1 Accent 4" w:semiHidden="0" w:uiPriority="67" w:unhideWhenUsed="0"/>
+    <w:lsdException w:name="Medium Grid 2 Accent 4" w:semiHidden="0" w:uiPriority="68" w:unhideWhenUsed="0"/>
+    <w:lsdException w:name="Medium Grid 3 Accent 4" w:semiHidden="0" w:uiPriority="69" w:unhideWhenUsed="0"/>
+    <w:lsdException w:name="Dark List Accent 4" w:semiHidden="0" w:uiPriority="70" w:unhideWhenUsed="0"/>
+    <w:lsdException w:name="Colorful Shading Accent 4" w:semiHidden="0" w:uiPriority="71" w:unhideWhenUsed="0"/>
+    <w:lsdException w:name="Colorful List Accent 4" w:semiHidden="0" w:uiPriority="72" w:unhideWhenUsed="0"/>
+    <w:lsdException w:name="Colorful Grid Accent 4" w:semiHidden="0" w:uiPriority="73" w:unhideWhenUsed="0"/>
+    <w:lsdException w:name="Light Shading Accent 5" w:semiHidden="0" w:uiPriority="60" w:unhideWhenUsed="0"/>
+    <w:lsdException w:name="Light List Accent 5" w:semiHidden="0" w:uiPriority="61" w:unhideWhenUsed="0"/>
+    <w:lsdException w:name="Light Grid Accent 5" w:semiHidden="0" w:uiPriority="62" w:unhideWhenUsed="0"/>
+    <w:lsdException w:name="Medium Shading 1 Accent 5" w:semiHidden="0" w:uiPriority="63" w:unhideWhenUsed="0"/>
+    <w:lsdException w:name="Medium Shading 2 Accent 5" w:semiHidden="0" w:uiPriority="64" w:unhideWhenUsed="0"/>
+    <w:lsdException w:name="Medium List 1 Accent 5" w:semiHidden="0" w:uiPriority="65" w:unhideWhenUsed="0"/>
+    <w:lsdException w:name="Medium List 2 Accent 5" w:semiHidden="0" w:uiPriority="66" w:unhideWhenUsed="0"/>
+    <w:lsdException w:name="Medium Grid 1 Accent 5" w:semiHidden="0" w:uiPriority="67" w:unhideWhenUsed="0"/>
+    <w:lsdException w:name="Medium Grid 2 Accent 5" w:semiHidden="0" w:uiPriority="68" w:unhideWhenUsed="0"/>
+    <w:lsdException w:name="Medium Grid 3 Accent 5" w:semiHidden="0" w:uiPriority="69" w:unhideWhenUsed="0"/>
+    <w:lsdException w:name="Dark List Accent 5" w:semiHidden="0" w:uiPriority="70" w:unhideWhenUsed="0"/>
+    <w:lsdException w:name="Colorful Shading Accent 5" w:semiHidden="0" w:uiPriority="71" w:unhideWhenUsed="0"/>
+    <w:lsdException w:name="Colorful List Accent 5" w:semiHidden="0" w:uiPriority="72" w:unhideWhenUsed="0"/>
+    <w:lsdException w:name="Colorful Grid Accent 5" w:semiHidden="0" w:uiPriority="73" w:unhideWhenUsed="0"/>
+    <w:lsdException w:name="Light Shading Accent 6" w:semiHidden="0" w:uiPriority="60" w:unhideWhenUsed="0"/>
+    <w:lsdException w:name="Light List Accent 6" w:semiHidden="0" w:uiPriority="61" w:unhideWhenUsed="0"/>
+    <w:lsdException w:name="Light Grid Accent 6" w:semiHidden="0" w:uiPriority="62" w:unhideWhenUsed="0"/>
+    <w:lsdException w:name="Medium Shading 1 Accent 6" w:semiHidden="0" w:uiPriority="63" w:unhideWhenUsed="0"/>
+    <w:lsdException w:name="Medium Shading 2 Accent 6" w:semiHidden="0" w:uiPriority="64" w:unhideWhenUsed="0"/>
+    <w:lsdException w:name="Medium List 1 Accent 6" w:semiHidden="0" w:uiPriority="65" w:unhideWhenUsed="0"/>
+    <w:lsdException w:name="Medium List 2 Accent 6" w:semiHidden="0" w:uiPriority="66" w:unhideWhenUsed="0"/>
+    <w:lsdException w:name="Medium Grid 1 Accent 6" w:semiHidden="0" w:uiPriority="67" w:unhideWhenUsed="0"/>
+    <w:lsdException w:name="Medium Grid 2 Accent 6" w:semiHidden="0" w:uiPriority="68" w:unhideWhenUsed="0"/>
+    <w:lsdException w:name="Medium Grid 3 Accent 6" w:semiHidden="0" w:uiPriority="69" w:unhideWhenUsed="0"/>
+    <w:lsdException w:name="Dark List Accent 6" w:semiHidden="0" w:uiPriority="70" w:unhideWhenUsed="0"/>
+    <w:lsdException w:name="Colorful Shading Accent 6" w:semiHidden="0" w:uiPriority="71" w:unhideWhenUsed="0"/>
+    <w:lsdException w:name="Colorful List Accent 6" w:semiHidden="0" w:uiPriority="72" w:unhideWhenUsed="0"/>
+    <w:lsdException w:name="Colorful Grid Accent 6" w:semiHidden="0" w:uiPriority="73" w:unhideWhenUsed="0"/>
+    <w:lsdException w:name="Subtle Emphasis" w:semiHidden="0" w:uiPriority="19" w:unhideWhenUsed="0" w:qFormat="1"/>
+    <w:lsdException w:name="Intense Emphasis" w:semiHidden="0" w:uiPriority="21" w:unhideWhenUsed="0" w:qFormat="1"/>
+    <w:lsdException w:name="Subtle Reference" w:semiHidden="0" w:uiPriority="31" w:unhideWhenUsed="0" w:qFormat="1"/>
+    <w:lsdException w:name="Intense Reference" w:semiHidden="0" w:uiPriority="32" w:unhideWhenUsed="0" w:qFormat="1"/>
+    <w:lsdException w:name="Book Title" w:semiHidden="0" w:uiPriority="33" w:unhideWhenUsed="0" w:qFormat="1"/>
+    <w:lsdException w:name="Bibliography" w:uiPriority="37"/>
+    <w:lsdException w:name="TOC Heading" w:uiPriority="39" w:qFormat="1"/>
+  </w:latentStyles>
+  <w:style w:type="paragraph" w:default="1" w:styleId="Normal">
+    <w:name w:val="Normal"/>
+    <w:qFormat/>
+  </w:style>
+  <w:style w:type="character" w:default="1" w:styleId="DefaultParagraphFont">
+    <w:name w:val="Default Paragraph Font"/>
+    <w:uiPriority w:val="1"/>
+    <w:semiHidden/>
+    <w:unhideWhenUsed/>
+  </w:style>
+  <w:style w:type="table" w:default="1" w:styleId="TableNormal">
+    <w:name w:val="Normal Table"/>
+    <w:uiPriority w:val="99"/>
+    <w:semiHidden/>
+    <w:unhideWhenUsed/>
+    <w:tblPr>
+      <w:tblInd w:w="0" w:type="dxa"/>
+      <w:tblCellMar>
+        <w:top w:w="0" w:type="dxa"/>
+        <w:left w:w="108" w:type="dxa"/>
+        <w:bottom w:w="0" w:type="dxa"/>
+        <w:right w:w="108" w:type="dxa"/>
+      </w:tblCellMar>
+    </w:tblPr>
+  </w:style>
+  <w:style w:type="numbering" w:default="1" w:styleId="NoList">
+    <w:name w:val="No List"/>
+    <w:uiPriority w:val="99"/>
+    <w:semiHidden/>
+    <w:unhideWhenUsed/>
+  </w:style>
+  <w:style w:type="paragraph" w:styleId="ListParagraph">
+    <w:name w:val="List Paragraph"/>
+    <w:basedOn w:val="Normal"/>
+    <w:uiPriority w:val="34"/>
+    <w:qFormat/>
+    <w:rsid w:val="00894FBF"/>
+    <w:pPr>
+      <w:ind w:left="720"/>
+      <w:contextualSpacing/>
+    </w:pPr>
+  </w:style>
+  <w:style w:type="table" w:styleId="TableGrid">
+    <w:name w:val="Table Grid"/>
+    <w:basedOn w:val="TableNormal"/>
+    <w:uiPriority w:val="39"/>
+    <w:rsid w:val="003C146E"/>
+    <w:pPr>
+      <w:spacing w:after="0" w:line="240" w:lineRule="auto"/>
+    </w:pPr>
+    <w:tblPr>
+      <w:tblInd w:w="0" w:type="dxa"/>
+      <w:tblBorders>
+        <w:top w:val="single" w:sz="4" w:space="0" w:color="auto"/>
+        <w:left w:val="single" w:sz="4" w:space="0" w:color="auto"/>
+        <w:bottom w:val="single" w:sz="4" w:space="0" w:color="auto"/>
+        <w:right w:val="single" w:sz="4" w:space="0" w:color="auto"/>
+        <w:insideH w:val="single" w:sz="4" w:space="0" w:color="auto"/>
+        <w:insideV w:val="single" w:sz="4" w:space="0" w:color="auto"/>
+      </w:tblBorders>
+      <w:tblCellMar>
+        <w:top w:w="0" w:type="dxa"/>
+        <w:left w:w="108" w:type="dxa"/>
+        <w:bottom w:w="0" w:type="dxa"/>
+        <w:right w:w="108" w:type="dxa"/>
+      </w:tblCellMar>
     </w:tblPr>
   </w:style>
   <w:style w:type="paragraph" w:styleId="HTMLPreformatted">
@@ -17007,7 +17542,7 @@
   <a:extraClrSchemeLst/>
   <a:extLst>
     <a:ext uri="{05A4C25C-085E-4340-85A3-A5531E510DB2}">
-      <thm15:themeFamily xmlns:thm15="http://schemas.microsoft.com/office/thememl/2012/main" name="Office Theme" id="{62F939B6-93AF-4DB8-9C6B-D6C7DFDC589F}" vid="{4A3C46E8-61CC-4603-A589-7422A47A8E4A}"/>
+      <thm15:themeFamily xmlns="" xmlns:thm15="http://schemas.microsoft.com/office/thememl/2012/main" name="Office Theme" id="{62F939B6-93AF-4DB8-9C6B-D6C7DFDC589F}" vid="{4A3C46E8-61CC-4603-A589-7422A47A8E4A}"/>
     </a:ext>
   </a:extLst>
 </a:theme>

</xml_diff>

<commit_message>
useState hook with array
</commit_message>
<xml_diff>
--- a/reactJS.docx
+++ b/reactJS.docx
@@ -1,6 +1,6 @@
 
 <file path=word/document.xml><?xml version="1.0" encoding="utf-8"?>
-<w:document xmlns:wpc="http://schemas.microsoft.com/office/word/2010/wordprocessingCanvas" xmlns:mc="http://schemas.openxmlformats.org/markup-compatibility/2006" xmlns:o="urn:schemas-microsoft-com:office:office" xmlns:r="http://schemas.openxmlformats.org/officeDocument/2006/relationships" xmlns:m="http://schemas.openxmlformats.org/officeDocument/2006/math" xmlns:v="urn:schemas-microsoft-com:vml" xmlns:wp14="http://schemas.microsoft.com/office/word/2010/wordprocessingDrawing" xmlns:wp="http://schemas.openxmlformats.org/drawingml/2006/wordprocessingDrawing" xmlns:w10="urn:schemas-microsoft-com:office:word" xmlns:w="http://schemas.openxmlformats.org/wordprocessingml/2006/main" xmlns:w14="http://schemas.microsoft.com/office/word/2010/wordml" xmlns:wpg="http://schemas.microsoft.com/office/word/2010/wordprocessingGroup" xmlns:wpi="http://schemas.microsoft.com/office/word/2010/wordprocessingInk" xmlns:wne="http://schemas.microsoft.com/office/word/2006/wordml" xmlns:wps="http://schemas.microsoft.com/office/word/2010/wordprocessingShape" mc:Ignorable="w14 wp14">
+<w:document xmlns:wpc="http://schemas.microsoft.com/office/word/2010/wordprocessingCanvas" xmlns:cx="http://schemas.microsoft.com/office/drawing/2014/chartex" xmlns:cx1="http://schemas.microsoft.com/office/drawing/2015/9/8/chartex" xmlns:mc="http://schemas.openxmlformats.org/markup-compatibility/2006" xmlns:o="urn:schemas-microsoft-com:office:office" xmlns:r="http://schemas.openxmlformats.org/officeDocument/2006/relationships" xmlns:m="http://schemas.openxmlformats.org/officeDocument/2006/math" xmlns:v="urn:schemas-microsoft-com:vml" xmlns:wp14="http://schemas.microsoft.com/office/word/2010/wordprocessingDrawing" xmlns:wp="http://schemas.openxmlformats.org/drawingml/2006/wordprocessingDrawing" xmlns:w10="urn:schemas-microsoft-com:office:word" xmlns:w="http://schemas.openxmlformats.org/wordprocessingml/2006/main" xmlns:w14="http://schemas.microsoft.com/office/word/2010/wordml" xmlns:w15="http://schemas.microsoft.com/office/word/2012/wordml" xmlns:w16se="http://schemas.microsoft.com/office/word/2015/wordml/symex" xmlns:wpg="http://schemas.microsoft.com/office/word/2010/wordprocessingGroup" xmlns:wpi="http://schemas.microsoft.com/office/word/2010/wordprocessingInk" xmlns:wne="http://schemas.microsoft.com/office/word/2006/wordml" xmlns:wps="http://schemas.microsoft.com/office/word/2010/wordprocessingShape" mc:Ignorable="w14 w15 w16se wp14">
   <w:body>
     <w:p>
       <w:r>
@@ -33,15 +33,7 @@
         </w:numPr>
       </w:pPr>
       <w:r>
-        <w:t xml:space="preserve">Focus only on </w:t>
-      </w:r>
-      <w:proofErr w:type="gramStart"/>
-      <w:r>
-        <w:t>UI,</w:t>
-      </w:r>
-      <w:proofErr w:type="gramEnd"/>
-      <w:r>
-        <w:t xml:space="preserve"> don’t focus on http calls/routin</w:t>
+        <w:t>Focus only on UI, don’t focus on http calls/routin</w:t>
       </w:r>
       <w:r>
         <w:t>gs, only responsible for rich UI experience.</w:t>
@@ -2902,18 +2894,8 @@
           <w:sz w:val="18"/>
           <w:szCs w:val="18"/>
         </w:rPr>
-        <w:t xml:space="preserve">Welcome </w:t>
-      </w:r>
-      <w:proofErr w:type="spellStart"/>
-      <w:r>
-        <w:rPr>
-          <w:color w:val="A9B7C6"/>
-          <w:sz w:val="18"/>
-          <w:szCs w:val="18"/>
-        </w:rPr>
-        <w:t>srini</w:t>
-      </w:r>
-      <w:proofErr w:type="spellEnd"/>
+        <w:t>Welcome srini</w:t>
+      </w:r>
       <w:r>
         <w:rPr>
           <w:color w:val="E8BF6A"/>
@@ -3564,18 +3546,8 @@
           <w:sz w:val="18"/>
           <w:szCs w:val="18"/>
         </w:rPr>
-        <w:t xml:space="preserve">Welcome </w:t>
-      </w:r>
-      <w:proofErr w:type="spellStart"/>
-      <w:r>
-        <w:rPr>
-          <w:color w:val="A9B7C6"/>
-          <w:sz w:val="18"/>
-          <w:szCs w:val="18"/>
-        </w:rPr>
-        <w:t>srini</w:t>
-      </w:r>
-      <w:proofErr w:type="spellEnd"/>
+        <w:t>Welcome srini</w:t>
+      </w:r>
       <w:r>
         <w:rPr>
           <w:color w:val="E8BF6A"/>
@@ -3714,25 +3686,7 @@
           <w:sz w:val="18"/>
           <w:szCs w:val="18"/>
         </w:rPr>
-        <w:t>'</w:t>
-      </w:r>
-      <w:proofErr w:type="spellStart"/>
-      <w:r>
-        <w:rPr>
-          <w:color w:val="6A8759"/>
-          <w:sz w:val="18"/>
-          <w:szCs w:val="18"/>
-        </w:rPr>
-        <w:t>srini</w:t>
-      </w:r>
-      <w:proofErr w:type="spellEnd"/>
-      <w:r>
-        <w:rPr>
-          <w:color w:val="6A8759"/>
-          <w:sz w:val="18"/>
-          <w:szCs w:val="18"/>
-        </w:rPr>
-        <w:t>'</w:t>
+        <w:t>'srini'</w:t>
       </w:r>
       <w:r>
         <w:rPr>
@@ -4822,7 +4776,6 @@
         </w:rPr>
         <w:t>&gt;</w:t>
       </w:r>
-      <w:proofErr w:type="spellStart"/>
       <w:r>
         <w:rPr>
           <w:rFonts w:ascii="Courier New" w:eastAsia="Times New Roman" w:hAnsi="Courier New" w:cs="Courier New"/>
@@ -4832,7 +4785,6 @@
         </w:rPr>
         <w:t>Stylesheet</w:t>
       </w:r>
-      <w:proofErr w:type="spellEnd"/>
       <w:r>
         <w:rPr>
           <w:rFonts w:ascii="Courier New" w:eastAsia="Times New Roman" w:hAnsi="Courier New" w:cs="Courier New"/>
@@ -7754,21 +7706,12 @@
           <w:u w:val="single"/>
         </w:rPr>
       </w:pPr>
-      <w:proofErr w:type="spellStart"/>
       <w:r>
         <w:rPr>
           <w:b/>
           <w:u w:val="single"/>
         </w:rPr>
-        <w:t>Unmounting</w:t>
-      </w:r>
-      <w:proofErr w:type="spellEnd"/>
-      <w:r>
-        <w:rPr>
-          <w:b/>
-          <w:u w:val="single"/>
-        </w:rPr>
-        <w:t xml:space="preserve"> </w:t>
+        <w:t xml:space="preserve">Unmounting </w:t>
       </w:r>
       <w:proofErr w:type="spellStart"/>
       <w:r>
@@ -8515,7 +8458,7 @@
                     <pic:cNvPicPr/>
                   </pic:nvPicPr>
                   <pic:blipFill>
-                    <a:blip r:embed="rId6"/>
+                    <a:blip r:embed="rId5"/>
                     <a:stretch>
                       <a:fillRect/>
                     </a:stretch>
@@ -10112,21 +10055,7 @@
         <w:rPr>
           <w:b/>
         </w:rPr>
-        <w:t>‘</w:t>
-      </w:r>
-      <w:proofErr w:type="spellStart"/>
-      <w:r>
-        <w:rPr>
-          <w:b/>
-        </w:rPr>
-        <w:t>srini</w:t>
-      </w:r>
-      <w:proofErr w:type="spellEnd"/>
-      <w:r>
-        <w:rPr>
-          <w:b/>
-        </w:rPr>
-        <w:t>’)</w:t>
+        <w:t>‘srini’)</w:t>
       </w:r>
       <w:r>
         <w:rPr>
@@ -10252,7 +10181,7 @@
                     <pic:cNvPicPr/>
                   </pic:nvPicPr>
                   <pic:blipFill>
-                    <a:blip r:embed="rId7"/>
+                    <a:blip r:embed="rId6"/>
                     <a:stretch>
                       <a:fillRect/>
                     </a:stretch>
@@ -10336,7 +10265,7 @@
       <w:r>
         <w:t xml:space="preserve">To fetch we need API endpoint instead of the we </w:t>
       </w:r>
-      <w:hyperlink r:id="rId8" w:history="1">
+      <w:hyperlink r:id="rId7" w:history="1">
         <w:r>
           <w:rPr>
             <w:rStyle w:val="Hyperlink"/>
@@ -10703,210 +10632,413 @@
       <w:r>
         <w:t>keyword.</w:t>
       </w:r>
+    </w:p>
+    <w:p>
+      <w:pPr>
+        <w:pStyle w:val="ListParagraph"/>
+        <w:numPr>
+          <w:ilvl w:val="0"/>
+          <w:numId w:val="51"/>
+        </w:numPr>
+      </w:pPr>
+      <w:r>
+        <w:t xml:space="preserve">Allow you to reuse </w:t>
+      </w:r>
+      <w:proofErr w:type="spellStart"/>
+      <w:r>
+        <w:t>st</w:t>
+      </w:r>
+      <w:r>
+        <w:t>a</w:t>
+      </w:r>
+      <w:r>
+        <w:t>teful</w:t>
+      </w:r>
+      <w:proofErr w:type="spellEnd"/>
+      <w:r>
+        <w:t xml:space="preserve"> logic.</w:t>
+      </w:r>
+    </w:p>
+    <w:p>
+      <w:pPr>
+        <w:pStyle w:val="ListParagraph"/>
+        <w:numPr>
+          <w:ilvl w:val="0"/>
+          <w:numId w:val="51"/>
+        </w:numPr>
+      </w:pPr>
+      <w:r>
+        <w:t>Organize the logic inside a component into reusable isolated units, mutually related code can put together.</w:t>
+      </w:r>
+    </w:p>
+    <w:p>
+      <w:pPr>
+        <w:rPr>
+          <w:b/>
+          <w:u w:val="single"/>
+        </w:rPr>
+      </w:pPr>
+      <w:r>
+        <w:rPr>
+          <w:b/>
+          <w:u w:val="single"/>
+        </w:rPr>
+        <w:t>Rules of Hooks</w:t>
+      </w:r>
+    </w:p>
+    <w:p>
+      <w:pPr>
+        <w:pStyle w:val="ListParagraph"/>
+        <w:numPr>
+          <w:ilvl w:val="0"/>
+          <w:numId w:val="52"/>
+        </w:numPr>
+      </w:pPr>
+      <w:r>
+        <w:t>**Only call hooks at the top level**.</w:t>
+      </w:r>
+    </w:p>
+    <w:p>
+      <w:pPr>
+        <w:pStyle w:val="ListParagraph"/>
+        <w:numPr>
+          <w:ilvl w:val="0"/>
+          <w:numId w:val="52"/>
+        </w:numPr>
+      </w:pPr>
+      <w:r>
+        <w:t>Don’t call Hook inside loops, conditions or nested functions.</w:t>
+      </w:r>
+    </w:p>
+    <w:p>
+      <w:pPr>
+        <w:pStyle w:val="ListParagraph"/>
+        <w:numPr>
+          <w:ilvl w:val="0"/>
+          <w:numId w:val="52"/>
+        </w:numPr>
+      </w:pPr>
+      <w:r>
+        <w:t>**Only call hooks from the react functions**.</w:t>
+      </w:r>
+    </w:p>
+    <w:p>
+      <w:pPr>
+        <w:pStyle w:val="ListParagraph"/>
+        <w:numPr>
+          <w:ilvl w:val="0"/>
+          <w:numId w:val="52"/>
+        </w:numPr>
+      </w:pPr>
+      <w:r>
+        <w:t>Call them from within react functional components and not from the regular JavaScript function.</w:t>
+      </w:r>
+    </w:p>
+    <w:p>
+      <w:pPr>
+        <w:rPr>
+          <w:b/>
+          <w:u w:val="single"/>
+        </w:rPr>
+      </w:pPr>
+      <w:proofErr w:type="spellStart"/>
+      <w:proofErr w:type="gramStart"/>
+      <w:r>
+        <w:rPr>
+          <w:b/>
+          <w:u w:val="single"/>
+        </w:rPr>
+        <w:t>useState</w:t>
+      </w:r>
+      <w:proofErr w:type="spellEnd"/>
+      <w:proofErr w:type="gramEnd"/>
+      <w:r>
+        <w:rPr>
+          <w:b/>
+          <w:u w:val="single"/>
+        </w:rPr>
+        <w:t>:</w:t>
+      </w:r>
+    </w:p>
+    <w:p>
+      <w:pPr>
+        <w:pStyle w:val="ListParagraph"/>
+        <w:numPr>
+          <w:ilvl w:val="0"/>
+          <w:numId w:val="53"/>
+        </w:numPr>
+      </w:pPr>
+      <w:r>
+        <w:t xml:space="preserve">Anytime if you want to </w:t>
+      </w:r>
+      <w:r>
+        <w:rPr>
+          <w:b/>
+        </w:rPr>
+        <w:t>update</w:t>
+      </w:r>
+      <w:r>
+        <w:t xml:space="preserve"> state value based on </w:t>
+      </w:r>
+      <w:r>
+        <w:rPr>
+          <w:b/>
+        </w:rPr>
+        <w:t>previous</w:t>
+      </w:r>
+      <w:r>
+        <w:t xml:space="preserve"> state value</w:t>
+      </w:r>
+      <w:r>
+        <w:t>?</w:t>
+      </w:r>
+      <w:r>
+        <w:t xml:space="preserve"> always go with the option passing in a </w:t>
+      </w:r>
+      <w:r>
+        <w:rPr>
+          <w:b/>
+        </w:rPr>
+        <w:t>function</w:t>
+      </w:r>
+      <w:r>
+        <w:t xml:space="preserve"> that will </w:t>
+      </w:r>
+      <w:r>
+        <w:rPr>
+          <w:b/>
+        </w:rPr>
+        <w:t>set</w:t>
+      </w:r>
+      <w:r>
+        <w:t xml:space="preserve"> the new value.</w:t>
+      </w:r>
+    </w:p>
+    <w:p>
+      <w:pPr>
+        <w:pStyle w:val="ListParagraph"/>
+        <w:numPr>
+          <w:ilvl w:val="0"/>
+          <w:numId w:val="53"/>
+        </w:numPr>
+      </w:pPr>
+      <w:r>
+        <w:t xml:space="preserve">Setter function provided by </w:t>
+      </w:r>
+      <w:proofErr w:type="spellStart"/>
+      <w:r>
+        <w:rPr>
+          <w:b/>
+        </w:rPr>
+        <w:t>useState</w:t>
+      </w:r>
+      <w:proofErr w:type="spellEnd"/>
+      <w:r>
+        <w:rPr>
+          <w:b/>
+        </w:rPr>
+        <w:t xml:space="preserve"> </w:t>
+      </w:r>
+      <w:r>
+        <w:t>hook doesn’t automatically merge and update the object you have to manually merge and pass the value to setter function.</w:t>
+      </w:r>
+    </w:p>
+    <w:p>
+      <w:pPr>
+        <w:pStyle w:val="ListParagraph"/>
+        <w:numPr>
+          <w:ilvl w:val="0"/>
+          <w:numId w:val="53"/>
+        </w:numPr>
+      </w:pPr>
+      <w:r>
+        <w:t xml:space="preserve">The </w:t>
+      </w:r>
+      <w:proofErr w:type="spellStart"/>
+      <w:r>
+        <w:t>useState</w:t>
+      </w:r>
+      <w:proofErr w:type="spellEnd"/>
+      <w:r>
+        <w:t xml:space="preserve"> hook lets you add state to functional components.(creating single piece of state)</w:t>
+      </w:r>
+    </w:p>
+    <w:p>
+      <w:pPr>
+        <w:pStyle w:val="ListParagraph"/>
+        <w:numPr>
+          <w:ilvl w:val="0"/>
+          <w:numId w:val="53"/>
+        </w:numPr>
+      </w:pPr>
+      <w:r>
+        <w:t xml:space="preserve">In </w:t>
+      </w:r>
+      <w:r>
+        <w:rPr>
+          <w:b/>
+        </w:rPr>
+        <w:t>classes</w:t>
+      </w:r>
+      <w:r>
+        <w:t xml:space="preserve">, the state is always an </w:t>
+      </w:r>
+      <w:r>
+        <w:rPr>
+          <w:b/>
+        </w:rPr>
+        <w:t>object</w:t>
+      </w:r>
+      <w:r>
+        <w:t xml:space="preserve">. With the </w:t>
+      </w:r>
+      <w:proofErr w:type="spellStart"/>
+      <w:r>
+        <w:rPr>
+          <w:b/>
+        </w:rPr>
+        <w:t>useState</w:t>
+      </w:r>
+      <w:proofErr w:type="spellEnd"/>
+      <w:r>
+        <w:t xml:space="preserve"> hook, the state doesn’t have to be an object, it can be array, object, Boolean, string, number etc.</w:t>
+      </w:r>
+    </w:p>
+    <w:p>
+      <w:pPr>
+        <w:pStyle w:val="ListParagraph"/>
+        <w:numPr>
+          <w:ilvl w:val="0"/>
+          <w:numId w:val="53"/>
+        </w:numPr>
+      </w:pPr>
+      <w:r>
+        <w:t xml:space="preserve">The </w:t>
+      </w:r>
+      <w:proofErr w:type="spellStart"/>
+      <w:r>
+        <w:t>useState</w:t>
+      </w:r>
+      <w:proofErr w:type="spellEnd"/>
+      <w:r>
+        <w:t xml:space="preserve"> hook returns an array with 2 elements, the first element is the current value of the state and the second element is a state setter function.</w:t>
+      </w:r>
+    </w:p>
+    <w:p>
+      <w:pPr>
+        <w:pStyle w:val="ListParagraph"/>
+        <w:numPr>
+          <w:ilvl w:val="0"/>
+          <w:numId w:val="53"/>
+        </w:numPr>
+      </w:pPr>
+      <w:r>
+        <w:t>When dealing with object or array, always make sure to spread your state variable and then call the setter function.</w:t>
+      </w:r>
+    </w:p>
+    <w:p>
+      <w:pPr>
+        <w:rPr>
+          <w:b/>
+          <w:u w:val="single"/>
+        </w:rPr>
+      </w:pPr>
+      <w:proofErr w:type="spellStart"/>
+      <w:proofErr w:type="gramStart"/>
+      <w:r>
+        <w:rPr>
+          <w:b/>
+          <w:u w:val="single"/>
+        </w:rPr>
+        <w:t>useEffect</w:t>
+      </w:r>
+      <w:proofErr w:type="spellEnd"/>
+      <w:proofErr w:type="gramEnd"/>
+      <w:r>
+        <w:rPr>
+          <w:b/>
+          <w:u w:val="single"/>
+        </w:rPr>
+        <w:t>:</w:t>
+      </w:r>
+    </w:p>
+    <w:p>
+      <w:pPr>
+        <w:pStyle w:val="ListParagraph"/>
+        <w:numPr>
+          <w:ilvl w:val="0"/>
+          <w:numId w:val="54"/>
+        </w:numPr>
+      </w:pPr>
+      <w:r>
+        <w:t xml:space="preserve">The Effect Hook lets you perform </w:t>
+      </w:r>
+      <w:r>
+        <w:rPr>
+          <w:b/>
+        </w:rPr>
+        <w:t xml:space="preserve">side effects </w:t>
+      </w:r>
+      <w:r>
+        <w:t xml:space="preserve">in </w:t>
+      </w:r>
+      <w:r>
+        <w:rPr>
+          <w:b/>
+        </w:rPr>
+        <w:t>functional components.</w:t>
+      </w:r>
+    </w:p>
+    <w:p>
+      <w:pPr>
+        <w:pStyle w:val="ListParagraph"/>
+        <w:numPr>
+          <w:ilvl w:val="0"/>
+          <w:numId w:val="54"/>
+        </w:numPr>
+      </w:pPr>
+      <w:r>
+        <w:t xml:space="preserve">It is a close replacement for </w:t>
+      </w:r>
+      <w:proofErr w:type="spellStart"/>
+      <w:r>
+        <w:rPr>
+          <w:b/>
+        </w:rPr>
+        <w:t>componentDidMount</w:t>
+      </w:r>
+      <w:proofErr w:type="spellEnd"/>
+      <w:r>
+        <w:rPr>
+          <w:b/>
+        </w:rPr>
+        <w:t xml:space="preserve">, </w:t>
+      </w:r>
+      <w:proofErr w:type="spellStart"/>
+      <w:r>
+        <w:rPr>
+          <w:b/>
+        </w:rPr>
+        <w:t>componentDidUpdate</w:t>
+      </w:r>
+      <w:proofErr w:type="spellEnd"/>
+      <w:r>
+        <w:rPr>
+          <w:b/>
+        </w:rPr>
+        <w:t xml:space="preserve"> </w:t>
+      </w:r>
+      <w:r>
+        <w:t xml:space="preserve">and </w:t>
+      </w:r>
+      <w:r>
+        <w:rPr>
+          <w:b/>
+        </w:rPr>
+        <w:t>componentWillUnmount.</w:t>
+      </w:r>
       <w:bookmarkStart w:id="0" w:name="_GoBack"/>
       <w:bookmarkEnd w:id="0"/>
-    </w:p>
-    <w:p>
-      <w:pPr>
-        <w:pStyle w:val="ListParagraph"/>
-        <w:numPr>
-          <w:ilvl w:val="0"/>
-          <w:numId w:val="51"/>
-        </w:numPr>
-      </w:pPr>
-      <w:r>
-        <w:t xml:space="preserve">Allow you to reuse </w:t>
-      </w:r>
-      <w:proofErr w:type="spellStart"/>
-      <w:r>
-        <w:t>st</w:t>
-      </w:r>
-      <w:r>
-        <w:t>a</w:t>
-      </w:r>
-      <w:r>
-        <w:t>teful</w:t>
-      </w:r>
-      <w:proofErr w:type="spellEnd"/>
-      <w:r>
-        <w:t xml:space="preserve"> logic.</w:t>
-      </w:r>
-    </w:p>
-    <w:p>
-      <w:pPr>
-        <w:pStyle w:val="ListParagraph"/>
-        <w:numPr>
-          <w:ilvl w:val="0"/>
-          <w:numId w:val="51"/>
-        </w:numPr>
-      </w:pPr>
-      <w:r>
-        <w:t>Organize the logic inside a component into reusable isolated units, mutually related code can put together.</w:t>
-      </w:r>
-    </w:p>
-    <w:p>
-      <w:pPr>
-        <w:rPr>
-          <w:b/>
-          <w:u w:val="single"/>
-        </w:rPr>
-      </w:pPr>
-      <w:r>
-        <w:rPr>
-          <w:b/>
-          <w:u w:val="single"/>
-        </w:rPr>
-        <w:t>Rules of Hooks</w:t>
-      </w:r>
-    </w:p>
-    <w:p>
-      <w:pPr>
-        <w:pStyle w:val="ListParagraph"/>
-        <w:numPr>
-          <w:ilvl w:val="0"/>
-          <w:numId w:val="52"/>
-        </w:numPr>
-      </w:pPr>
-      <w:r>
-        <w:t>**Only call hooks at the top level**.</w:t>
-      </w:r>
-    </w:p>
-    <w:p>
-      <w:pPr>
-        <w:pStyle w:val="ListParagraph"/>
-        <w:numPr>
-          <w:ilvl w:val="0"/>
-          <w:numId w:val="52"/>
-        </w:numPr>
-      </w:pPr>
-      <w:r>
-        <w:t>Don’t call Hook inside loops, conditions or nested functions.</w:t>
-      </w:r>
-    </w:p>
-    <w:p>
-      <w:pPr>
-        <w:pStyle w:val="ListParagraph"/>
-        <w:numPr>
-          <w:ilvl w:val="0"/>
-          <w:numId w:val="52"/>
-        </w:numPr>
-      </w:pPr>
-      <w:r>
-        <w:t>**Only call hooks from the react functions**.</w:t>
-      </w:r>
-    </w:p>
-    <w:p>
-      <w:pPr>
-        <w:pStyle w:val="ListParagraph"/>
-        <w:numPr>
-          <w:ilvl w:val="0"/>
-          <w:numId w:val="52"/>
-        </w:numPr>
-      </w:pPr>
-      <w:r>
-        <w:t>Call them from within react functional components and not from the regular JavaScript function.</w:t>
-      </w:r>
-    </w:p>
-    <w:p>
-      <w:pPr>
-        <w:rPr>
-          <w:b/>
-          <w:u w:val="single"/>
-        </w:rPr>
-      </w:pPr>
-      <w:proofErr w:type="spellStart"/>
-      <w:r>
-        <w:rPr>
-          <w:b/>
-          <w:u w:val="single"/>
-        </w:rPr>
-        <w:t>KeyPoint</w:t>
-      </w:r>
-      <w:proofErr w:type="spellEnd"/>
-      <w:r>
-        <w:rPr>
-          <w:b/>
-          <w:u w:val="single"/>
-        </w:rPr>
-        <w:t>:</w:t>
-      </w:r>
-    </w:p>
-    <w:p>
-      <w:pPr>
-        <w:pStyle w:val="ListParagraph"/>
-        <w:numPr>
-          <w:ilvl w:val="0"/>
-          <w:numId w:val="53"/>
-        </w:numPr>
-      </w:pPr>
-      <w:r>
-        <w:t xml:space="preserve">Anytime if you want to </w:t>
-      </w:r>
-      <w:r>
-        <w:rPr>
-          <w:b/>
-        </w:rPr>
-        <w:t>update</w:t>
-      </w:r>
-      <w:r>
-        <w:t xml:space="preserve"> state value based on </w:t>
-      </w:r>
-      <w:r>
-        <w:rPr>
-          <w:b/>
-        </w:rPr>
-        <w:t>previous</w:t>
-      </w:r>
-      <w:r>
-        <w:t xml:space="preserve"> state value always go with the option passing in a </w:t>
-      </w:r>
-      <w:r>
-        <w:rPr>
-          <w:b/>
-        </w:rPr>
-        <w:t>function</w:t>
-      </w:r>
-      <w:r>
-        <w:t xml:space="preserve"> that will </w:t>
-      </w:r>
-      <w:r>
-        <w:rPr>
-          <w:b/>
-        </w:rPr>
-        <w:t>set</w:t>
-      </w:r>
-      <w:r>
-        <w:t xml:space="preserve"> the new value.</w:t>
-      </w:r>
-    </w:p>
-    <w:p>
-      <w:pPr>
-        <w:pStyle w:val="ListParagraph"/>
-        <w:numPr>
-          <w:ilvl w:val="0"/>
-          <w:numId w:val="53"/>
-        </w:numPr>
-      </w:pPr>
-      <w:r>
-        <w:t xml:space="preserve">Setter function provided by </w:t>
-      </w:r>
-      <w:proofErr w:type="spellStart"/>
-      <w:r>
-        <w:rPr>
-          <w:b/>
-        </w:rPr>
-        <w:t>useState</w:t>
-      </w:r>
-      <w:proofErr w:type="spellEnd"/>
-      <w:r>
-        <w:rPr>
-          <w:b/>
-        </w:rPr>
-        <w:t xml:space="preserve"> </w:t>
-      </w:r>
-      <w:r>
-        <w:t>hook doesn’t automatically merge and update the object you have to manually merge and pass the value to setter function.</w:t>
-      </w:r>
     </w:p>
     <w:p/>
     <w:p/>
@@ -10927,8 +11059,8 @@
 </file>
 
 <file path=word/numbering.xml><?xml version="1.0" encoding="utf-8"?>
-<w:numbering xmlns:wpc="http://schemas.microsoft.com/office/word/2010/wordprocessingCanvas" xmlns:mc="http://schemas.openxmlformats.org/markup-compatibility/2006" xmlns:o="urn:schemas-microsoft-com:office:office" xmlns:r="http://schemas.openxmlformats.org/officeDocument/2006/relationships" xmlns:m="http://schemas.openxmlformats.org/officeDocument/2006/math" xmlns:v="urn:schemas-microsoft-com:vml" xmlns:wp14="http://schemas.microsoft.com/office/word/2010/wordprocessingDrawing" xmlns:wp="http://schemas.openxmlformats.org/drawingml/2006/wordprocessingDrawing" xmlns:w10="urn:schemas-microsoft-com:office:word" xmlns:w="http://schemas.openxmlformats.org/wordprocessingml/2006/main" xmlns:w14="http://schemas.microsoft.com/office/word/2010/wordml" xmlns:wpg="http://schemas.microsoft.com/office/word/2010/wordprocessingGroup" xmlns:wpi="http://schemas.microsoft.com/office/word/2010/wordprocessingInk" xmlns:wne="http://schemas.microsoft.com/office/word/2006/wordml" xmlns:wps="http://schemas.microsoft.com/office/word/2010/wordprocessingShape" mc:Ignorable="w14 wp14">
-  <w:abstractNum w:abstractNumId="0">
+<w:numbering xmlns:wpc="http://schemas.microsoft.com/office/word/2010/wordprocessingCanvas" xmlns:cx="http://schemas.microsoft.com/office/drawing/2014/chartex" xmlns:cx1="http://schemas.microsoft.com/office/drawing/2015/9/8/chartex" xmlns:mc="http://schemas.openxmlformats.org/markup-compatibility/2006" xmlns:o="urn:schemas-microsoft-com:office:office" xmlns:r="http://schemas.openxmlformats.org/officeDocument/2006/relationships" xmlns:m="http://schemas.openxmlformats.org/officeDocument/2006/math" xmlns:v="urn:schemas-microsoft-com:vml" xmlns:wp14="http://schemas.microsoft.com/office/word/2010/wordprocessingDrawing" xmlns:wp="http://schemas.openxmlformats.org/drawingml/2006/wordprocessingDrawing" xmlns:w10="urn:schemas-microsoft-com:office:word" xmlns:w="http://schemas.openxmlformats.org/wordprocessingml/2006/main" xmlns:w14="http://schemas.microsoft.com/office/word/2010/wordml" xmlns:w15="http://schemas.microsoft.com/office/word/2012/wordml" xmlns:w16se="http://schemas.microsoft.com/office/word/2015/wordml/symex" xmlns:wpg="http://schemas.microsoft.com/office/word/2010/wordprocessingGroup" xmlns:wpi="http://schemas.microsoft.com/office/word/2010/wordprocessingInk" xmlns:wne="http://schemas.microsoft.com/office/word/2006/wordml" xmlns:wps="http://schemas.microsoft.com/office/word/2010/wordprocessingShape" mc:Ignorable="w14 w15 w16se wp14">
+  <w:abstractNum w:abstractNumId="0" w15:restartNumberingAfterBreak="0">
     <w:nsid w:val="009F7A24"/>
     <w:multiLevelType w:val="hybridMultilevel"/>
     <w:tmpl w:val="116E2110"/>
@@ -11041,7 +11173,7 @@
       </w:rPr>
     </w:lvl>
   </w:abstractNum>
-  <w:abstractNum w:abstractNumId="1">
+  <w:abstractNum w:abstractNumId="1" w15:restartNumberingAfterBreak="0">
     <w:nsid w:val="04EB57C3"/>
     <w:multiLevelType w:val="hybridMultilevel"/>
     <w:tmpl w:val="4A4EF6B8"/>
@@ -11130,7 +11262,7 @@
       </w:pPr>
     </w:lvl>
   </w:abstractNum>
-  <w:abstractNum w:abstractNumId="2">
+  <w:abstractNum w:abstractNumId="2" w15:restartNumberingAfterBreak="0">
     <w:nsid w:val="087C3198"/>
     <w:multiLevelType w:val="hybridMultilevel"/>
     <w:tmpl w:val="B98818CC"/>
@@ -11243,7 +11375,7 @@
       </w:rPr>
     </w:lvl>
   </w:abstractNum>
-  <w:abstractNum w:abstractNumId="3">
+  <w:abstractNum w:abstractNumId="3" w15:restartNumberingAfterBreak="0">
     <w:nsid w:val="088C18FB"/>
     <w:multiLevelType w:val="hybridMultilevel"/>
     <w:tmpl w:val="0D0CEBF8"/>
@@ -11329,7 +11461,7 @@
       </w:pPr>
     </w:lvl>
   </w:abstractNum>
-  <w:abstractNum w:abstractNumId="4">
+  <w:abstractNum w:abstractNumId="4" w15:restartNumberingAfterBreak="0">
     <w:nsid w:val="089D23BC"/>
     <w:multiLevelType w:val="hybridMultilevel"/>
     <w:tmpl w:val="231671C8"/>
@@ -11442,7 +11574,7 @@
       </w:rPr>
     </w:lvl>
   </w:abstractNum>
-  <w:abstractNum w:abstractNumId="5">
+  <w:abstractNum w:abstractNumId="5" w15:restartNumberingAfterBreak="0">
     <w:nsid w:val="0A4A7160"/>
     <w:multiLevelType w:val="hybridMultilevel"/>
     <w:tmpl w:val="6568BFBC"/>
@@ -11555,7 +11687,7 @@
       </w:rPr>
     </w:lvl>
   </w:abstractNum>
-  <w:abstractNum w:abstractNumId="6">
+  <w:abstractNum w:abstractNumId="6" w15:restartNumberingAfterBreak="0">
     <w:nsid w:val="0E1A3060"/>
     <w:multiLevelType w:val="hybridMultilevel"/>
     <w:tmpl w:val="EE68ABD2"/>
@@ -11668,7 +11800,7 @@
       </w:rPr>
     </w:lvl>
   </w:abstractNum>
-  <w:abstractNum w:abstractNumId="7">
+  <w:abstractNum w:abstractNumId="7" w15:restartNumberingAfterBreak="0">
     <w:nsid w:val="0EA03CFC"/>
     <w:multiLevelType w:val="hybridMultilevel"/>
     <w:tmpl w:val="B72243F8"/>
@@ -11781,7 +11913,7 @@
       </w:rPr>
     </w:lvl>
   </w:abstractNum>
-  <w:abstractNum w:abstractNumId="8">
+  <w:abstractNum w:abstractNumId="8" w15:restartNumberingAfterBreak="0">
     <w:nsid w:val="0F270CE5"/>
     <w:multiLevelType w:val="hybridMultilevel"/>
     <w:tmpl w:val="D690FA12"/>
@@ -11894,7 +12026,7 @@
       </w:rPr>
     </w:lvl>
   </w:abstractNum>
-  <w:abstractNum w:abstractNumId="9">
+  <w:abstractNum w:abstractNumId="9" w15:restartNumberingAfterBreak="0">
     <w:nsid w:val="0F48608E"/>
     <w:multiLevelType w:val="hybridMultilevel"/>
     <w:tmpl w:val="E104F3E2"/>
@@ -12007,7 +12139,7 @@
       </w:rPr>
     </w:lvl>
   </w:abstractNum>
-  <w:abstractNum w:abstractNumId="10">
+  <w:abstractNum w:abstractNumId="10" w15:restartNumberingAfterBreak="0">
     <w:nsid w:val="16172B59"/>
     <w:multiLevelType w:val="hybridMultilevel"/>
     <w:tmpl w:val="73922DA6"/>
@@ -12120,7 +12252,7 @@
       </w:rPr>
     </w:lvl>
   </w:abstractNum>
-  <w:abstractNum w:abstractNumId="11">
+  <w:abstractNum w:abstractNumId="11" w15:restartNumberingAfterBreak="0">
     <w:nsid w:val="16B67E62"/>
     <w:multiLevelType w:val="hybridMultilevel"/>
     <w:tmpl w:val="FD68200C"/>
@@ -12233,7 +12365,7 @@
       </w:rPr>
     </w:lvl>
   </w:abstractNum>
-  <w:abstractNum w:abstractNumId="12">
+  <w:abstractNum w:abstractNumId="12" w15:restartNumberingAfterBreak="0">
     <w:nsid w:val="1DB72E1A"/>
     <w:multiLevelType w:val="hybridMultilevel"/>
     <w:tmpl w:val="BAC22A9C"/>
@@ -12319,7 +12451,7 @@
       </w:pPr>
     </w:lvl>
   </w:abstractNum>
-  <w:abstractNum w:abstractNumId="13">
+  <w:abstractNum w:abstractNumId="13" w15:restartNumberingAfterBreak="0">
     <w:nsid w:val="1E485E10"/>
     <w:multiLevelType w:val="hybridMultilevel"/>
     <w:tmpl w:val="55589EDE"/>
@@ -12405,7 +12537,7 @@
       </w:pPr>
     </w:lvl>
   </w:abstractNum>
-  <w:abstractNum w:abstractNumId="14">
+  <w:abstractNum w:abstractNumId="14" w15:restartNumberingAfterBreak="0">
     <w:nsid w:val="202B4CEB"/>
     <w:multiLevelType w:val="hybridMultilevel"/>
     <w:tmpl w:val="4A9A7332"/>
@@ -12518,7 +12650,7 @@
       </w:rPr>
     </w:lvl>
   </w:abstractNum>
-  <w:abstractNum w:abstractNumId="15">
+  <w:abstractNum w:abstractNumId="15" w15:restartNumberingAfterBreak="0">
     <w:nsid w:val="23C85991"/>
     <w:multiLevelType w:val="hybridMultilevel"/>
     <w:tmpl w:val="17267BC0"/>
@@ -12604,7 +12736,7 @@
       </w:pPr>
     </w:lvl>
   </w:abstractNum>
-  <w:abstractNum w:abstractNumId="16">
+  <w:abstractNum w:abstractNumId="16" w15:restartNumberingAfterBreak="0">
     <w:nsid w:val="2A69348A"/>
     <w:multiLevelType w:val="hybridMultilevel"/>
     <w:tmpl w:val="AE660246"/>
@@ -12690,7 +12822,7 @@
       </w:pPr>
     </w:lvl>
   </w:abstractNum>
-  <w:abstractNum w:abstractNumId="17">
+  <w:abstractNum w:abstractNumId="17" w15:restartNumberingAfterBreak="0">
     <w:nsid w:val="2A7E5AE7"/>
     <w:multiLevelType w:val="hybridMultilevel"/>
     <w:tmpl w:val="252675CC"/>
@@ -12803,7 +12935,7 @@
       </w:rPr>
     </w:lvl>
   </w:abstractNum>
-  <w:abstractNum w:abstractNumId="18">
+  <w:abstractNum w:abstractNumId="18" w15:restartNumberingAfterBreak="0">
     <w:nsid w:val="2C835819"/>
     <w:multiLevelType w:val="hybridMultilevel"/>
     <w:tmpl w:val="17267BC0"/>
@@ -12889,7 +13021,7 @@
       </w:pPr>
     </w:lvl>
   </w:abstractNum>
-  <w:abstractNum w:abstractNumId="19">
+  <w:abstractNum w:abstractNumId="19" w15:restartNumberingAfterBreak="0">
     <w:nsid w:val="31775E13"/>
     <w:multiLevelType w:val="hybridMultilevel"/>
     <w:tmpl w:val="DD98A14E"/>
@@ -12975,7 +13107,7 @@
       </w:pPr>
     </w:lvl>
   </w:abstractNum>
-  <w:abstractNum w:abstractNumId="20">
+  <w:abstractNum w:abstractNumId="20" w15:restartNumberingAfterBreak="0">
     <w:nsid w:val="3397528A"/>
     <w:multiLevelType w:val="hybridMultilevel"/>
     <w:tmpl w:val="7148332E"/>
@@ -13088,7 +13220,7 @@
       </w:rPr>
     </w:lvl>
   </w:abstractNum>
-  <w:abstractNum w:abstractNumId="21">
+  <w:abstractNum w:abstractNumId="21" w15:restartNumberingAfterBreak="0">
     <w:nsid w:val="365062BF"/>
     <w:multiLevelType w:val="hybridMultilevel"/>
     <w:tmpl w:val="9DCC39B2"/>
@@ -13174,7 +13306,7 @@
       </w:pPr>
     </w:lvl>
   </w:abstractNum>
-  <w:abstractNum w:abstractNumId="22">
+  <w:abstractNum w:abstractNumId="22" w15:restartNumberingAfterBreak="0">
     <w:nsid w:val="38682E2F"/>
     <w:multiLevelType w:val="hybridMultilevel"/>
     <w:tmpl w:val="E988CF2E"/>
@@ -13287,7 +13419,7 @@
       </w:rPr>
     </w:lvl>
   </w:abstractNum>
-  <w:abstractNum w:abstractNumId="23">
+  <w:abstractNum w:abstractNumId="23" w15:restartNumberingAfterBreak="0">
     <w:nsid w:val="3B5449F3"/>
     <w:multiLevelType w:val="hybridMultilevel"/>
     <w:tmpl w:val="FA9A91DE"/>
@@ -13373,7 +13505,7 @@
       </w:pPr>
     </w:lvl>
   </w:abstractNum>
-  <w:abstractNum w:abstractNumId="24">
+  <w:abstractNum w:abstractNumId="24" w15:restartNumberingAfterBreak="0">
     <w:nsid w:val="3C473958"/>
     <w:multiLevelType w:val="hybridMultilevel"/>
     <w:tmpl w:val="3A6CC008"/>
@@ -13486,7 +13618,7 @@
       </w:rPr>
     </w:lvl>
   </w:abstractNum>
-  <w:abstractNum w:abstractNumId="25">
+  <w:abstractNum w:abstractNumId="25" w15:restartNumberingAfterBreak="0">
     <w:nsid w:val="3E726274"/>
     <w:multiLevelType w:val="hybridMultilevel"/>
     <w:tmpl w:val="8C6ECC80"/>
@@ -13575,7 +13707,7 @@
       </w:pPr>
     </w:lvl>
   </w:abstractNum>
-  <w:abstractNum w:abstractNumId="26">
+  <w:abstractNum w:abstractNumId="26" w15:restartNumberingAfterBreak="0">
     <w:nsid w:val="3E771AB2"/>
     <w:multiLevelType w:val="hybridMultilevel"/>
     <w:tmpl w:val="AECE8838"/>
@@ -13688,7 +13820,7 @@
       </w:rPr>
     </w:lvl>
   </w:abstractNum>
-  <w:abstractNum w:abstractNumId="27">
+  <w:abstractNum w:abstractNumId="27" w15:restartNumberingAfterBreak="0">
     <w:nsid w:val="440C32BE"/>
     <w:multiLevelType w:val="hybridMultilevel"/>
     <w:tmpl w:val="29C4D35A"/>
@@ -13777,7 +13909,7 @@
       </w:pPr>
     </w:lvl>
   </w:abstractNum>
-  <w:abstractNum w:abstractNumId="28">
+  <w:abstractNum w:abstractNumId="28" w15:restartNumberingAfterBreak="0">
     <w:nsid w:val="45127F28"/>
     <w:multiLevelType w:val="hybridMultilevel"/>
     <w:tmpl w:val="E37A6672"/>
@@ -13890,7 +14022,7 @@
       </w:rPr>
     </w:lvl>
   </w:abstractNum>
-  <w:abstractNum w:abstractNumId="29">
+  <w:abstractNum w:abstractNumId="29" w15:restartNumberingAfterBreak="0">
     <w:nsid w:val="47ED0F7D"/>
     <w:multiLevelType w:val="hybridMultilevel"/>
     <w:tmpl w:val="B4B62836"/>
@@ -14003,7 +14135,7 @@
       </w:rPr>
     </w:lvl>
   </w:abstractNum>
-  <w:abstractNum w:abstractNumId="30">
+  <w:abstractNum w:abstractNumId="30" w15:restartNumberingAfterBreak="0">
     <w:nsid w:val="49AA39BE"/>
     <w:multiLevelType w:val="hybridMultilevel"/>
     <w:tmpl w:val="BA04DAB4"/>
@@ -14116,7 +14248,7 @@
       </w:rPr>
     </w:lvl>
   </w:abstractNum>
-  <w:abstractNum w:abstractNumId="31">
+  <w:abstractNum w:abstractNumId="31" w15:restartNumberingAfterBreak="0">
     <w:nsid w:val="4CE77370"/>
     <w:multiLevelType w:val="hybridMultilevel"/>
     <w:tmpl w:val="B1406026"/>
@@ -14229,7 +14361,7 @@
       </w:rPr>
     </w:lvl>
   </w:abstractNum>
-  <w:abstractNum w:abstractNumId="32">
+  <w:abstractNum w:abstractNumId="32" w15:restartNumberingAfterBreak="0">
     <w:nsid w:val="4D3A00BF"/>
     <w:multiLevelType w:val="hybridMultilevel"/>
     <w:tmpl w:val="7DB277A2"/>
@@ -14342,7 +14474,7 @@
       </w:rPr>
     </w:lvl>
   </w:abstractNum>
-  <w:abstractNum w:abstractNumId="33">
+  <w:abstractNum w:abstractNumId="33" w15:restartNumberingAfterBreak="0">
     <w:nsid w:val="4DFD2EF9"/>
     <w:multiLevelType w:val="hybridMultilevel"/>
     <w:tmpl w:val="A79224EA"/>
@@ -14455,7 +14587,7 @@
       </w:rPr>
     </w:lvl>
   </w:abstractNum>
-  <w:abstractNum w:abstractNumId="34">
+  <w:abstractNum w:abstractNumId="34" w15:restartNumberingAfterBreak="0">
     <w:nsid w:val="4E585AC5"/>
     <w:multiLevelType w:val="hybridMultilevel"/>
     <w:tmpl w:val="E4BCA538"/>
@@ -14568,7 +14700,7 @@
       </w:rPr>
     </w:lvl>
   </w:abstractNum>
-  <w:abstractNum w:abstractNumId="35">
+  <w:abstractNum w:abstractNumId="35" w15:restartNumberingAfterBreak="0">
     <w:nsid w:val="4F106A6D"/>
     <w:multiLevelType w:val="hybridMultilevel"/>
     <w:tmpl w:val="43F8FCA8"/>
@@ -14681,7 +14813,7 @@
       </w:rPr>
     </w:lvl>
   </w:abstractNum>
-  <w:abstractNum w:abstractNumId="36">
+  <w:abstractNum w:abstractNumId="36" w15:restartNumberingAfterBreak="0">
     <w:nsid w:val="4FAA624C"/>
     <w:multiLevelType w:val="hybridMultilevel"/>
     <w:tmpl w:val="8B5007A4"/>
@@ -14794,7 +14926,7 @@
       </w:rPr>
     </w:lvl>
   </w:abstractNum>
-  <w:abstractNum w:abstractNumId="37">
+  <w:abstractNum w:abstractNumId="37" w15:restartNumberingAfterBreak="0">
     <w:nsid w:val="5AC04CFF"/>
     <w:multiLevelType w:val="hybridMultilevel"/>
     <w:tmpl w:val="0DD4FAB8"/>
@@ -14880,7 +15012,7 @@
       </w:pPr>
     </w:lvl>
   </w:abstractNum>
-  <w:abstractNum w:abstractNumId="38">
+  <w:abstractNum w:abstractNumId="38" w15:restartNumberingAfterBreak="0">
     <w:nsid w:val="60AE2E72"/>
     <w:multiLevelType w:val="hybridMultilevel"/>
     <w:tmpl w:val="F80C7406"/>
@@ -14993,7 +15125,7 @@
       </w:rPr>
     </w:lvl>
   </w:abstractNum>
-  <w:abstractNum w:abstractNumId="39">
+  <w:abstractNum w:abstractNumId="39" w15:restartNumberingAfterBreak="0">
     <w:nsid w:val="60F5727A"/>
     <w:multiLevelType w:val="hybridMultilevel"/>
     <w:tmpl w:val="115AF91A"/>
@@ -15079,7 +15211,7 @@
       </w:pPr>
     </w:lvl>
   </w:abstractNum>
-  <w:abstractNum w:abstractNumId="40">
+  <w:abstractNum w:abstractNumId="40" w15:restartNumberingAfterBreak="0">
     <w:nsid w:val="63B736B4"/>
     <w:multiLevelType w:val="hybridMultilevel"/>
     <w:tmpl w:val="9738AF92"/>
@@ -15192,7 +15324,7 @@
       </w:rPr>
     </w:lvl>
   </w:abstractNum>
-  <w:abstractNum w:abstractNumId="41">
+  <w:abstractNum w:abstractNumId="41" w15:restartNumberingAfterBreak="0">
     <w:nsid w:val="651646F4"/>
     <w:multiLevelType w:val="hybridMultilevel"/>
     <w:tmpl w:val="95520666"/>
@@ -15305,7 +15437,7 @@
       </w:rPr>
     </w:lvl>
   </w:abstractNum>
-  <w:abstractNum w:abstractNumId="42">
+  <w:abstractNum w:abstractNumId="42" w15:restartNumberingAfterBreak="0">
     <w:nsid w:val="65496AC2"/>
     <w:multiLevelType w:val="hybridMultilevel"/>
     <w:tmpl w:val="D5662F54"/>
@@ -15418,7 +15550,7 @@
       </w:rPr>
     </w:lvl>
   </w:abstractNum>
-  <w:abstractNum w:abstractNumId="43">
+  <w:abstractNum w:abstractNumId="43" w15:restartNumberingAfterBreak="0">
     <w:nsid w:val="66AD4A53"/>
     <w:multiLevelType w:val="hybridMultilevel"/>
     <w:tmpl w:val="0748A992"/>
@@ -15531,7 +15663,7 @@
       </w:rPr>
     </w:lvl>
   </w:abstractNum>
-  <w:abstractNum w:abstractNumId="44">
+  <w:abstractNum w:abstractNumId="44" w15:restartNumberingAfterBreak="0">
     <w:nsid w:val="6E51562B"/>
     <w:multiLevelType w:val="hybridMultilevel"/>
     <w:tmpl w:val="063EDD08"/>
@@ -15644,7 +15776,7 @@
       </w:rPr>
     </w:lvl>
   </w:abstractNum>
-  <w:abstractNum w:abstractNumId="45">
+  <w:abstractNum w:abstractNumId="45" w15:restartNumberingAfterBreak="0">
     <w:nsid w:val="70FD5F9E"/>
     <w:multiLevelType w:val="hybridMultilevel"/>
     <w:tmpl w:val="12E08796"/>
@@ -15757,7 +15889,7 @@
       </w:rPr>
     </w:lvl>
   </w:abstractNum>
-  <w:abstractNum w:abstractNumId="46">
+  <w:abstractNum w:abstractNumId="46" w15:restartNumberingAfterBreak="0">
     <w:nsid w:val="7155118A"/>
     <w:multiLevelType w:val="hybridMultilevel"/>
     <w:tmpl w:val="05C80390"/>
@@ -15870,7 +16002,7 @@
       </w:rPr>
     </w:lvl>
   </w:abstractNum>
-  <w:abstractNum w:abstractNumId="47">
+  <w:abstractNum w:abstractNumId="47" w15:restartNumberingAfterBreak="0">
     <w:nsid w:val="755217D9"/>
     <w:multiLevelType w:val="hybridMultilevel"/>
     <w:tmpl w:val="27D8CC8C"/>
@@ -15983,7 +16115,7 @@
       </w:rPr>
     </w:lvl>
   </w:abstractNum>
-  <w:abstractNum w:abstractNumId="48">
+  <w:abstractNum w:abstractNumId="48" w15:restartNumberingAfterBreak="0">
     <w:nsid w:val="770F3FE7"/>
     <w:multiLevelType w:val="hybridMultilevel"/>
     <w:tmpl w:val="F4ACF52A"/>
@@ -16096,7 +16228,120 @@
       </w:rPr>
     </w:lvl>
   </w:abstractNum>
-  <w:abstractNum w:abstractNumId="49">
+  <w:abstractNum w:abstractNumId="49" w15:restartNumberingAfterBreak="0">
+    <w:nsid w:val="772C14D8"/>
+    <w:multiLevelType w:val="hybridMultilevel"/>
+    <w:tmpl w:val="A47EF23A"/>
+    <w:lvl w:ilvl="0" w:tplc="0409000B">
+      <w:start w:val="1"/>
+      <w:numFmt w:val="bullet"/>
+      <w:lvlText w:val=""/>
+      <w:lvlJc w:val="left"/>
+      <w:pPr>
+        <w:ind w:left="720" w:hanging="360"/>
+      </w:pPr>
+      <w:rPr>
+        <w:rFonts w:ascii="Wingdings" w:hAnsi="Wingdings" w:hint="default"/>
+      </w:rPr>
+    </w:lvl>
+    <w:lvl w:ilvl="1" w:tplc="04090003" w:tentative="1">
+      <w:start w:val="1"/>
+      <w:numFmt w:val="bullet"/>
+      <w:lvlText w:val="o"/>
+      <w:lvlJc w:val="left"/>
+      <w:pPr>
+        <w:ind w:left="1440" w:hanging="360"/>
+      </w:pPr>
+      <w:rPr>
+        <w:rFonts w:ascii="Courier New" w:hAnsi="Courier New" w:cs="Courier New" w:hint="default"/>
+      </w:rPr>
+    </w:lvl>
+    <w:lvl w:ilvl="2" w:tplc="04090005" w:tentative="1">
+      <w:start w:val="1"/>
+      <w:numFmt w:val="bullet"/>
+      <w:lvlText w:val=""/>
+      <w:lvlJc w:val="left"/>
+      <w:pPr>
+        <w:ind w:left="2160" w:hanging="360"/>
+      </w:pPr>
+      <w:rPr>
+        <w:rFonts w:ascii="Wingdings" w:hAnsi="Wingdings" w:hint="default"/>
+      </w:rPr>
+    </w:lvl>
+    <w:lvl w:ilvl="3" w:tplc="04090001" w:tentative="1">
+      <w:start w:val="1"/>
+      <w:numFmt w:val="bullet"/>
+      <w:lvlText w:val=""/>
+      <w:lvlJc w:val="left"/>
+      <w:pPr>
+        <w:ind w:left="2880" w:hanging="360"/>
+      </w:pPr>
+      <w:rPr>
+        <w:rFonts w:ascii="Symbol" w:hAnsi="Symbol" w:hint="default"/>
+      </w:rPr>
+    </w:lvl>
+    <w:lvl w:ilvl="4" w:tplc="04090003" w:tentative="1">
+      <w:start w:val="1"/>
+      <w:numFmt w:val="bullet"/>
+      <w:lvlText w:val="o"/>
+      <w:lvlJc w:val="left"/>
+      <w:pPr>
+        <w:ind w:left="3600" w:hanging="360"/>
+      </w:pPr>
+      <w:rPr>
+        <w:rFonts w:ascii="Courier New" w:hAnsi="Courier New" w:cs="Courier New" w:hint="default"/>
+      </w:rPr>
+    </w:lvl>
+    <w:lvl w:ilvl="5" w:tplc="04090005" w:tentative="1">
+      <w:start w:val="1"/>
+      <w:numFmt w:val="bullet"/>
+      <w:lvlText w:val=""/>
+      <w:lvlJc w:val="left"/>
+      <w:pPr>
+        <w:ind w:left="4320" w:hanging="360"/>
+      </w:pPr>
+      <w:rPr>
+        <w:rFonts w:ascii="Wingdings" w:hAnsi="Wingdings" w:hint="default"/>
+      </w:rPr>
+    </w:lvl>
+    <w:lvl w:ilvl="6" w:tplc="04090001" w:tentative="1">
+      <w:start w:val="1"/>
+      <w:numFmt w:val="bullet"/>
+      <w:lvlText w:val=""/>
+      <w:lvlJc w:val="left"/>
+      <w:pPr>
+        <w:ind w:left="5040" w:hanging="360"/>
+      </w:pPr>
+      <w:rPr>
+        <w:rFonts w:ascii="Symbol" w:hAnsi="Symbol" w:hint="default"/>
+      </w:rPr>
+    </w:lvl>
+    <w:lvl w:ilvl="7" w:tplc="04090003" w:tentative="1">
+      <w:start w:val="1"/>
+      <w:numFmt w:val="bullet"/>
+      <w:lvlText w:val="o"/>
+      <w:lvlJc w:val="left"/>
+      <w:pPr>
+        <w:ind w:left="5760" w:hanging="360"/>
+      </w:pPr>
+      <w:rPr>
+        <w:rFonts w:ascii="Courier New" w:hAnsi="Courier New" w:cs="Courier New" w:hint="default"/>
+      </w:rPr>
+    </w:lvl>
+    <w:lvl w:ilvl="8" w:tplc="04090005" w:tentative="1">
+      <w:start w:val="1"/>
+      <w:numFmt w:val="bullet"/>
+      <w:lvlText w:val=""/>
+      <w:lvlJc w:val="left"/>
+      <w:pPr>
+        <w:ind w:left="6480" w:hanging="360"/>
+      </w:pPr>
+      <w:rPr>
+        <w:rFonts w:ascii="Wingdings" w:hAnsi="Wingdings" w:hint="default"/>
+      </w:rPr>
+    </w:lvl>
+  </w:abstractNum>
+  <w:abstractNum w:abstractNumId="50" w15:restartNumberingAfterBreak="0">
     <w:nsid w:val="799C379B"/>
     <w:multiLevelType w:val="hybridMultilevel"/>
     <w:tmpl w:val="E18AED7A"/>
@@ -16182,7 +16427,7 @@
       </w:pPr>
     </w:lvl>
   </w:abstractNum>
-  <w:abstractNum w:abstractNumId="50">
+  <w:abstractNum w:abstractNumId="51" w15:restartNumberingAfterBreak="0">
     <w:nsid w:val="7B1A5FB0"/>
     <w:multiLevelType w:val="hybridMultilevel"/>
     <w:tmpl w:val="49967020"/>
@@ -16268,7 +16513,7 @@
       </w:pPr>
     </w:lvl>
   </w:abstractNum>
-  <w:abstractNum w:abstractNumId="51">
+  <w:abstractNum w:abstractNumId="52" w15:restartNumberingAfterBreak="0">
     <w:nsid w:val="7D6A2E3D"/>
     <w:multiLevelType w:val="hybridMultilevel"/>
     <w:tmpl w:val="B9C42B0A"/>
@@ -16381,7 +16626,7 @@
       </w:rPr>
     </w:lvl>
   </w:abstractNum>
-  <w:abstractNum w:abstractNumId="52">
+  <w:abstractNum w:abstractNumId="53" w15:restartNumberingAfterBreak="0">
     <w:nsid w:val="7F2456D5"/>
     <w:multiLevelType w:val="hybridMultilevel"/>
     <w:tmpl w:val="DF2AD2D4"/>
@@ -16510,7 +16755,7 @@
     <w:abstractNumId w:val="21"/>
   </w:num>
   <w:num w:numId="6">
-    <w:abstractNumId w:val="50"/>
+    <w:abstractNumId w:val="51"/>
   </w:num>
   <w:num w:numId="7">
     <w:abstractNumId w:val="2"/>
@@ -16519,7 +16764,7 @@
     <w:abstractNumId w:val="16"/>
   </w:num>
   <w:num w:numId="9">
-    <w:abstractNumId w:val="49"/>
+    <w:abstractNumId w:val="50"/>
   </w:num>
   <w:num w:numId="10">
     <w:abstractNumId w:val="30"/>
@@ -16636,13 +16881,13 @@
     <w:abstractNumId w:val="4"/>
   </w:num>
   <w:num w:numId="48">
-    <w:abstractNumId w:val="52"/>
+    <w:abstractNumId w:val="53"/>
   </w:num>
   <w:num w:numId="49">
     <w:abstractNumId w:val="33"/>
   </w:num>
   <w:num w:numId="50">
-    <w:abstractNumId w:val="51"/>
+    <w:abstractNumId w:val="52"/>
   </w:num>
   <w:num w:numId="51">
     <w:abstractNumId w:val="9"/>
@@ -16653,12 +16898,15 @@
   <w:num w:numId="53">
     <w:abstractNumId w:val="14"/>
   </w:num>
+  <w:num w:numId="54">
+    <w:abstractNumId w:val="49"/>
+  </w:num>
   <w:numIdMacAtCleanup w:val="51"/>
 </w:numbering>
 </file>
 
 <file path=word/styles.xml><?xml version="1.0" encoding="utf-8"?>
-<w:styles xmlns:mc="http://schemas.openxmlformats.org/markup-compatibility/2006" xmlns:r="http://schemas.openxmlformats.org/officeDocument/2006/relationships" xmlns:w="http://schemas.openxmlformats.org/wordprocessingml/2006/main" xmlns:w14="http://schemas.microsoft.com/office/word/2010/wordml" mc:Ignorable="w14">
+<w:styles xmlns:mc="http://schemas.openxmlformats.org/markup-compatibility/2006" xmlns:r="http://schemas.openxmlformats.org/officeDocument/2006/relationships" xmlns:w="http://schemas.openxmlformats.org/wordprocessingml/2006/main" xmlns:w14="http://schemas.microsoft.com/office/word/2010/wordml" xmlns:w15="http://schemas.microsoft.com/office/word/2012/wordml" xmlns:w16se="http://schemas.microsoft.com/office/word/2015/wordml/symex" mc:Ignorable="w14 w15 w16se">
   <w:docDefaults>
     <w:rPrDefault>
       <w:rPr>
@@ -16674,144 +16922,378 @@
       </w:pPr>
     </w:pPrDefault>
   </w:docDefaults>
-  <w:latentStyles w:defLockedState="0" w:defUIPriority="99" w:defSemiHidden="1" w:defUnhideWhenUsed="1" w:defQFormat="0" w:count="267">
-    <w:lsdException w:name="Normal" w:semiHidden="0" w:uiPriority="0" w:unhideWhenUsed="0" w:qFormat="1"/>
-    <w:lsdException w:name="heading 1" w:semiHidden="0" w:uiPriority="9" w:unhideWhenUsed="0" w:qFormat="1"/>
-    <w:lsdException w:name="heading 2" w:uiPriority="9" w:qFormat="1"/>
-    <w:lsdException w:name="heading 3" w:uiPriority="9" w:qFormat="1"/>
-    <w:lsdException w:name="heading 4" w:uiPriority="9" w:qFormat="1"/>
-    <w:lsdException w:name="heading 5" w:uiPriority="9" w:qFormat="1"/>
-    <w:lsdException w:name="heading 6" w:uiPriority="9" w:qFormat="1"/>
-    <w:lsdException w:name="heading 7" w:uiPriority="9" w:qFormat="1"/>
-    <w:lsdException w:name="heading 8" w:uiPriority="9" w:qFormat="1"/>
-    <w:lsdException w:name="heading 9" w:uiPriority="9" w:qFormat="1"/>
-    <w:lsdException w:name="toc 1" w:uiPriority="39"/>
-    <w:lsdException w:name="toc 2" w:uiPriority="39"/>
-    <w:lsdException w:name="toc 3" w:uiPriority="39"/>
-    <w:lsdException w:name="toc 4" w:uiPriority="39"/>
-    <w:lsdException w:name="toc 5" w:uiPriority="39"/>
-    <w:lsdException w:name="toc 6" w:uiPriority="39"/>
-    <w:lsdException w:name="toc 7" w:uiPriority="39"/>
-    <w:lsdException w:name="toc 8" w:uiPriority="39"/>
-    <w:lsdException w:name="toc 9" w:uiPriority="39"/>
-    <w:lsdException w:name="caption" w:uiPriority="35" w:qFormat="1"/>
-    <w:lsdException w:name="Title" w:semiHidden="0" w:uiPriority="10" w:unhideWhenUsed="0" w:qFormat="1"/>
-    <w:lsdException w:name="Default Paragraph Font" w:uiPriority="1"/>
-    <w:lsdException w:name="Subtitle" w:semiHidden="0" w:uiPriority="11" w:unhideWhenUsed="0" w:qFormat="1"/>
-    <w:lsdException w:name="Strong" w:semiHidden="0" w:uiPriority="22" w:unhideWhenUsed="0" w:qFormat="1"/>
-    <w:lsdException w:name="Emphasis" w:semiHidden="0" w:uiPriority="20" w:unhideWhenUsed="0" w:qFormat="1"/>
-    <w:lsdException w:name="Table Grid" w:semiHidden="0" w:uiPriority="39" w:unhideWhenUsed="0"/>
-    <w:lsdException w:name="Placeholder Text" w:unhideWhenUsed="0"/>
-    <w:lsdException w:name="No Spacing" w:semiHidden="0" w:uiPriority="1" w:unhideWhenUsed="0" w:qFormat="1"/>
-    <w:lsdException w:name="Light Shading" w:semiHidden="0" w:uiPriority="60" w:unhideWhenUsed="0"/>
-    <w:lsdException w:name="Light List" w:semiHidden="0" w:uiPriority="61" w:unhideWhenUsed="0"/>
-    <w:lsdException w:name="Light Grid" w:semiHidden="0" w:uiPriority="62" w:unhideWhenUsed="0"/>
-    <w:lsdException w:name="Medium Shading 1" w:semiHidden="0" w:uiPriority="63" w:unhideWhenUsed="0"/>
-    <w:lsdException w:name="Medium Shading 2" w:semiHidden="0" w:uiPriority="64" w:unhideWhenUsed="0"/>
-    <w:lsdException w:name="Medium List 1" w:semiHidden="0" w:uiPriority="65" w:unhideWhenUsed="0"/>
-    <w:lsdException w:name="Medium List 2" w:semiHidden="0" w:uiPriority="66" w:unhideWhenUsed="0"/>
-    <w:lsdException w:name="Medium Grid 1" w:semiHidden="0" w:uiPriority="67" w:unhideWhenUsed="0"/>
-    <w:lsdException w:name="Medium Grid 2" w:semiHidden="0" w:uiPriority="68" w:unhideWhenUsed="0"/>
-    <w:lsdException w:name="Medium Grid 3" w:semiHidden="0" w:uiPriority="69" w:unhideWhenUsed="0"/>
-    <w:lsdException w:name="Dark List" w:semiHidden="0" w:uiPriority="70" w:unhideWhenUsed="0"/>
-    <w:lsdException w:name="Colorful Shading" w:semiHidden="0" w:uiPriority="71" w:unhideWhenUsed="0"/>
-    <w:lsdException w:name="Colorful List" w:semiHidden="0" w:uiPriority="72" w:unhideWhenUsed="0"/>
-    <w:lsdException w:name="Colorful Grid" w:semiHidden="0" w:uiPriority="73" w:unhideWhenUsed="0"/>
-    <w:lsdException w:name="Light Shading Accent 1" w:semiHidden="0" w:uiPriority="60" w:unhideWhenUsed="0"/>
-    <w:lsdException w:name="Light List Accent 1" w:semiHidden="0" w:uiPriority="61" w:unhideWhenUsed="0"/>
-    <w:lsdException w:name="Light Grid Accent 1" w:semiHidden="0" w:uiPriority="62" w:unhideWhenUsed="0"/>
-    <w:lsdException w:name="Medium Shading 1 Accent 1" w:semiHidden="0" w:uiPriority="63" w:unhideWhenUsed="0"/>
-    <w:lsdException w:name="Medium Shading 2 Accent 1" w:semiHidden="0" w:uiPriority="64" w:unhideWhenUsed="0"/>
-    <w:lsdException w:name="Medium List 1 Accent 1" w:semiHidden="0" w:uiPriority="65" w:unhideWhenUsed="0"/>
-    <w:lsdException w:name="Revision" w:unhideWhenUsed="0"/>
-    <w:lsdException w:name="List Paragraph" w:semiHidden="0" w:uiPriority="34" w:unhideWhenUsed="0" w:qFormat="1"/>
-    <w:lsdException w:name="Quote" w:semiHidden="0" w:uiPriority="29" w:unhideWhenUsed="0" w:qFormat="1"/>
-    <w:lsdException w:name="Intense Quote" w:semiHidden="0" w:uiPriority="30" w:unhideWhenUsed="0" w:qFormat="1"/>
-    <w:lsdException w:name="Medium List 2 Accent 1" w:semiHidden="0" w:uiPriority="66" w:unhideWhenUsed="0"/>
-    <w:lsdException w:name="Medium Grid 1 Accent 1" w:semiHidden="0" w:uiPriority="67" w:unhideWhenUsed="0"/>
-    <w:lsdException w:name="Medium Grid 2 Accent 1" w:semiHidden="0" w:uiPriority="68" w:unhideWhenUsed="0"/>
-    <w:lsdException w:name="Medium Grid 3 Accent 1" w:semiHidden="0" w:uiPriority="69" w:unhideWhenUsed="0"/>
-    <w:lsdException w:name="Dark List Accent 1" w:semiHidden="0" w:uiPriority="70" w:unhideWhenUsed="0"/>
-    <w:lsdException w:name="Colorful Shading Accent 1" w:semiHidden="0" w:uiPriority="71" w:unhideWhenUsed="0"/>
-    <w:lsdException w:name="Colorful List Accent 1" w:semiHidden="0" w:uiPriority="72" w:unhideWhenUsed="0"/>
-    <w:lsdException w:name="Colorful Grid Accent 1" w:semiHidden="0" w:uiPriority="73" w:unhideWhenUsed="0"/>
-    <w:lsdException w:name="Light Shading Accent 2" w:semiHidden="0" w:uiPriority="60" w:unhideWhenUsed="0"/>
-    <w:lsdException w:name="Light List Accent 2" w:semiHidden="0" w:uiPriority="61" w:unhideWhenUsed="0"/>
-    <w:lsdException w:name="Light Grid Accent 2" w:semiHidden="0" w:uiPriority="62" w:unhideWhenUsed="0"/>
-    <w:lsdException w:name="Medium Shading 1 Accent 2" w:semiHidden="0" w:uiPriority="63" w:unhideWhenUsed="0"/>
-    <w:lsdException w:name="Medium Shading 2 Accent 2" w:semiHidden="0" w:uiPriority="64" w:unhideWhenUsed="0"/>
-    <w:lsdException w:name="Medium List 1 Accent 2" w:semiHidden="0" w:uiPriority="65" w:unhideWhenUsed="0"/>
-    <w:lsdException w:name="Medium List 2 Accent 2" w:semiHidden="0" w:uiPriority="66" w:unhideWhenUsed="0"/>
-    <w:lsdException w:name="Medium Grid 1 Accent 2" w:semiHidden="0" w:uiPriority="67" w:unhideWhenUsed="0"/>
-    <w:lsdException w:name="Medium Grid 2 Accent 2" w:semiHidden="0" w:uiPriority="68" w:unhideWhenUsed="0"/>
-    <w:lsdException w:name="Medium Grid 3 Accent 2" w:semiHidden="0" w:uiPriority="69" w:unhideWhenUsed="0"/>
-    <w:lsdException w:name="Dark List Accent 2" w:semiHidden="0" w:uiPriority="70" w:unhideWhenUsed="0"/>
-    <w:lsdException w:name="Colorful Shading Accent 2" w:semiHidden="0" w:uiPriority="71" w:unhideWhenUsed="0"/>
-    <w:lsdException w:name="Colorful List Accent 2" w:semiHidden="0" w:uiPriority="72" w:unhideWhenUsed="0"/>
-    <w:lsdException w:name="Colorful Grid Accent 2" w:semiHidden="0" w:uiPriority="73" w:unhideWhenUsed="0"/>
-    <w:lsdException w:name="Light Shading Accent 3" w:semiHidden="0" w:uiPriority="60" w:unhideWhenUsed="0"/>
-    <w:lsdException w:name="Light List Accent 3" w:semiHidden="0" w:uiPriority="61" w:unhideWhenUsed="0"/>
-    <w:lsdException w:name="Light Grid Accent 3" w:semiHidden="0" w:uiPriority="62" w:unhideWhenUsed="0"/>
-    <w:lsdException w:name="Medium Shading 1 Accent 3" w:semiHidden="0" w:uiPriority="63" w:unhideWhenUsed="0"/>
-    <w:lsdException w:name="Medium Shading 2 Accent 3" w:semiHidden="0" w:uiPriority="64" w:unhideWhenUsed="0"/>
-    <w:lsdException w:name="Medium List 1 Accent 3" w:semiHidden="0" w:uiPriority="65" w:unhideWhenUsed="0"/>
-    <w:lsdException w:name="Medium List 2 Accent 3" w:semiHidden="0" w:uiPriority="66" w:unhideWhenUsed="0"/>
-    <w:lsdException w:name="Medium Grid 1 Accent 3" w:semiHidden="0" w:uiPriority="67" w:unhideWhenUsed="0"/>
-    <w:lsdException w:name="Medium Grid 2 Accent 3" w:semiHidden="0" w:uiPriority="68" w:unhideWhenUsed="0"/>
-    <w:lsdException w:name="Medium Grid 3 Accent 3" w:semiHidden="0" w:uiPriority="69" w:unhideWhenUsed="0"/>
-    <w:lsdException w:name="Dark List Accent 3" w:semiHidden="0" w:uiPriority="70" w:unhideWhenUsed="0"/>
-    <w:lsdException w:name="Colorful Shading Accent 3" w:semiHidden="0" w:uiPriority="71" w:unhideWhenUsed="0"/>
-    <w:lsdException w:name="Colorful List Accent 3" w:semiHidden="0" w:uiPriority="72" w:unhideWhenUsed="0"/>
-    <w:lsdException w:name="Colorful Grid Accent 3" w:semiHidden="0" w:uiPriority="73" w:unhideWhenUsed="0"/>
-    <w:lsdException w:name="Light Shading Accent 4" w:semiHidden="0" w:uiPriority="60" w:unhideWhenUsed="0"/>
-    <w:lsdException w:name="Light List Accent 4" w:semiHidden="0" w:uiPriority="61" w:unhideWhenUsed="0"/>
-    <w:lsdException w:name="Light Grid Accent 4" w:semiHidden="0" w:uiPriority="62" w:unhideWhenUsed="0"/>
-    <w:lsdException w:name="Medium Shading 1 Accent 4" w:semiHidden="0" w:uiPriority="63" w:unhideWhenUsed="0"/>
-    <w:lsdException w:name="Medium Shading 2 Accent 4" w:semiHidden="0" w:uiPriority="64" w:unhideWhenUsed="0"/>
-    <w:lsdException w:name="Medium List 1 Accent 4" w:semiHidden="0" w:uiPriority="65" w:unhideWhenUsed="0"/>
-    <w:lsdException w:name="Medium List 2 Accent 4" w:semiHidden="0" w:uiPriority="66" w:unhideWhenUsed="0"/>
-    <w:lsdException w:name="Medium Grid 1 Accent 4" w:semiHidden="0" w:uiPriority="67" w:unhideWhenUsed="0"/>
-    <w:lsdException w:name="Medium Grid 2 Accent 4" w:semiHidden="0" w:uiPriority="68" w:unhideWhenUsed="0"/>
-    <w:lsdException w:name="Medium Grid 3 Accent 4" w:semiHidden="0" w:uiPriority="69" w:unhideWhenUsed="0"/>
-    <w:lsdException w:name="Dark List Accent 4" w:semiHidden="0" w:uiPriority="70" w:unhideWhenUsed="0"/>
-    <w:lsdException w:name="Colorful Shading Accent 4" w:semiHidden="0" w:uiPriority="71" w:unhideWhenUsed="0"/>
-    <w:lsdException w:name="Colorful List Accent 4" w:semiHidden="0" w:uiPriority="72" w:unhideWhenUsed="0"/>
-    <w:lsdException w:name="Colorful Grid Accent 4" w:semiHidden="0" w:uiPriority="73" w:unhideWhenUsed="0"/>
-    <w:lsdException w:name="Light Shading Accent 5" w:semiHidden="0" w:uiPriority="60" w:unhideWhenUsed="0"/>
-    <w:lsdException w:name="Light List Accent 5" w:semiHidden="0" w:uiPriority="61" w:unhideWhenUsed="0"/>
-    <w:lsdException w:name="Light Grid Accent 5" w:semiHidden="0" w:uiPriority="62" w:unhideWhenUsed="0"/>
-    <w:lsdException w:name="Medium Shading 1 Accent 5" w:semiHidden="0" w:uiPriority="63" w:unhideWhenUsed="0"/>
-    <w:lsdException w:name="Medium Shading 2 Accent 5" w:semiHidden="0" w:uiPriority="64" w:unhideWhenUsed="0"/>
-    <w:lsdException w:name="Medium List 1 Accent 5" w:semiHidden="0" w:uiPriority="65" w:unhideWhenUsed="0"/>
-    <w:lsdException w:name="Medium List 2 Accent 5" w:semiHidden="0" w:uiPriority="66" w:unhideWhenUsed="0"/>
-    <w:lsdException w:name="Medium Grid 1 Accent 5" w:semiHidden="0" w:uiPriority="67" w:unhideWhenUsed="0"/>
-    <w:lsdException w:name="Medium Grid 2 Accent 5" w:semiHidden="0" w:uiPriority="68" w:unhideWhenUsed="0"/>
-    <w:lsdException w:name="Medium Grid 3 Accent 5" w:semiHidden="0" w:uiPriority="69" w:unhideWhenUsed="0"/>
-    <w:lsdException w:name="Dark List Accent 5" w:semiHidden="0" w:uiPriority="70" w:unhideWhenUsed="0"/>
-    <w:lsdException w:name="Colorful Shading Accent 5" w:semiHidden="0" w:uiPriority="71" w:unhideWhenUsed="0"/>
-    <w:lsdException w:name="Colorful List Accent 5" w:semiHidden="0" w:uiPriority="72" w:unhideWhenUsed="0"/>
-    <w:lsdException w:name="Colorful Grid Accent 5" w:semiHidden="0" w:uiPriority="73" w:unhideWhenUsed="0"/>
-    <w:lsdException w:name="Light Shading Accent 6" w:semiHidden="0" w:uiPriority="60" w:unhideWhenUsed="0"/>
-    <w:lsdException w:name="Light List Accent 6" w:semiHidden="0" w:uiPriority="61" w:unhideWhenUsed="0"/>
-    <w:lsdException w:name="Light Grid Accent 6" w:semiHidden="0" w:uiPriority="62" w:unhideWhenUsed="0"/>
-    <w:lsdException w:name="Medium Shading 1 Accent 6" w:semiHidden="0" w:uiPriority="63" w:unhideWhenUsed="0"/>
-    <w:lsdException w:name="Medium Shading 2 Accent 6" w:semiHidden="0" w:uiPriority="64" w:unhideWhenUsed="0"/>
-    <w:lsdException w:name="Medium List 1 Accent 6" w:semiHidden="0" w:uiPriority="65" w:unhideWhenUsed="0"/>
-    <w:lsdException w:name="Medium List 2 Accent 6" w:semiHidden="0" w:uiPriority="66" w:unhideWhenUsed="0"/>
-    <w:lsdException w:name="Medium Grid 1 Accent 6" w:semiHidden="0" w:uiPriority="67" w:unhideWhenUsed="0"/>
-    <w:lsdException w:name="Medium Grid 2 Accent 6" w:semiHidden="0" w:uiPriority="68" w:unhideWhenUsed="0"/>
-    <w:lsdException w:name="Medium Grid 3 Accent 6" w:semiHidden="0" w:uiPriority="69" w:unhideWhenUsed="0"/>
-    <w:lsdException w:name="Dark List Accent 6" w:semiHidden="0" w:uiPriority="70" w:unhideWhenUsed="0"/>
-    <w:lsdException w:name="Colorful Shading Accent 6" w:semiHidden="0" w:uiPriority="71" w:unhideWhenUsed="0"/>
-    <w:lsdException w:name="Colorful List Accent 6" w:semiHidden="0" w:uiPriority="72" w:unhideWhenUsed="0"/>
-    <w:lsdException w:name="Colorful Grid Accent 6" w:semiHidden="0" w:uiPriority="73" w:unhideWhenUsed="0"/>
-    <w:lsdException w:name="Subtle Emphasis" w:semiHidden="0" w:uiPriority="19" w:unhideWhenUsed="0" w:qFormat="1"/>
-    <w:lsdException w:name="Intense Emphasis" w:semiHidden="0" w:uiPriority="21" w:unhideWhenUsed="0" w:qFormat="1"/>
-    <w:lsdException w:name="Subtle Reference" w:semiHidden="0" w:uiPriority="31" w:unhideWhenUsed="0" w:qFormat="1"/>
-    <w:lsdException w:name="Intense Reference" w:semiHidden="0" w:uiPriority="32" w:unhideWhenUsed="0" w:qFormat="1"/>
-    <w:lsdException w:name="Book Title" w:semiHidden="0" w:uiPriority="33" w:unhideWhenUsed="0" w:qFormat="1"/>
-    <w:lsdException w:name="Bibliography" w:uiPriority="37"/>
-    <w:lsdException w:name="TOC Heading" w:uiPriority="39" w:qFormat="1"/>
+  <w:latentStyles w:defLockedState="0" w:defUIPriority="99" w:defSemiHidden="0" w:defUnhideWhenUsed="0" w:defQFormat="0" w:count="371">
+    <w:lsdException w:name="Normal" w:uiPriority="0" w:qFormat="1"/>
+    <w:lsdException w:name="heading 1" w:uiPriority="9" w:qFormat="1"/>
+    <w:lsdException w:name="heading 2" w:semiHidden="1" w:uiPriority="9" w:unhideWhenUsed="1" w:qFormat="1"/>
+    <w:lsdException w:name="heading 3" w:semiHidden="1" w:uiPriority="9" w:unhideWhenUsed="1" w:qFormat="1"/>
+    <w:lsdException w:name="heading 4" w:semiHidden="1" w:uiPriority="9" w:unhideWhenUsed="1" w:qFormat="1"/>
+    <w:lsdException w:name="heading 5" w:semiHidden="1" w:uiPriority="9" w:unhideWhenUsed="1" w:qFormat="1"/>
+    <w:lsdException w:name="heading 6" w:semiHidden="1" w:uiPriority="9" w:unhideWhenUsed="1" w:qFormat="1"/>
+    <w:lsdException w:name="heading 7" w:semiHidden="1" w:uiPriority="9" w:unhideWhenUsed="1" w:qFormat="1"/>
+    <w:lsdException w:name="heading 8" w:semiHidden="1" w:uiPriority="9" w:unhideWhenUsed="1" w:qFormat="1"/>
+    <w:lsdException w:name="heading 9" w:semiHidden="1" w:uiPriority="9" w:unhideWhenUsed="1" w:qFormat="1"/>
+    <w:lsdException w:name="index 1" w:semiHidden="1" w:unhideWhenUsed="1"/>
+    <w:lsdException w:name="index 2" w:semiHidden="1" w:unhideWhenUsed="1"/>
+    <w:lsdException w:name="index 3" w:semiHidden="1" w:unhideWhenUsed="1"/>
+    <w:lsdException w:name="index 4" w:semiHidden="1" w:unhideWhenUsed="1"/>
+    <w:lsdException w:name="index 5" w:semiHidden="1" w:unhideWhenUsed="1"/>
+    <w:lsdException w:name="index 6" w:semiHidden="1" w:unhideWhenUsed="1"/>
+    <w:lsdException w:name="index 7" w:semiHidden="1" w:unhideWhenUsed="1"/>
+    <w:lsdException w:name="index 8" w:semiHidden="1" w:unhideWhenUsed="1"/>
+    <w:lsdException w:name="index 9" w:semiHidden="1" w:unhideWhenUsed="1"/>
+    <w:lsdException w:name="toc 1" w:semiHidden="1" w:uiPriority="39" w:unhideWhenUsed="1"/>
+    <w:lsdException w:name="toc 2" w:semiHidden="1" w:uiPriority="39" w:unhideWhenUsed="1"/>
+    <w:lsdException w:name="toc 3" w:semiHidden="1" w:uiPriority="39" w:unhideWhenUsed="1"/>
+    <w:lsdException w:name="toc 4" w:semiHidden="1" w:uiPriority="39" w:unhideWhenUsed="1"/>
+    <w:lsdException w:name="toc 5" w:semiHidden="1" w:uiPriority="39" w:unhideWhenUsed="1"/>
+    <w:lsdException w:name="toc 6" w:semiHidden="1" w:uiPriority="39" w:unhideWhenUsed="1"/>
+    <w:lsdException w:name="toc 7" w:semiHidden="1" w:uiPriority="39" w:unhideWhenUsed="1"/>
+    <w:lsdException w:name="toc 8" w:semiHidden="1" w:uiPriority="39" w:unhideWhenUsed="1"/>
+    <w:lsdException w:name="toc 9" w:semiHidden="1" w:uiPriority="39" w:unhideWhenUsed="1"/>
+    <w:lsdException w:name="Normal Indent" w:semiHidden="1" w:unhideWhenUsed="1"/>
+    <w:lsdException w:name="footnote text" w:semiHidden="1" w:unhideWhenUsed="1"/>
+    <w:lsdException w:name="annotation text" w:semiHidden="1" w:unhideWhenUsed="1"/>
+    <w:lsdException w:name="header" w:semiHidden="1" w:unhideWhenUsed="1"/>
+    <w:lsdException w:name="footer" w:semiHidden="1" w:unhideWhenUsed="1"/>
+    <w:lsdException w:name="index heading" w:semiHidden="1" w:unhideWhenUsed="1"/>
+    <w:lsdException w:name="caption" w:semiHidden="1" w:uiPriority="35" w:unhideWhenUsed="1" w:qFormat="1"/>
+    <w:lsdException w:name="table of figures" w:semiHidden="1" w:unhideWhenUsed="1"/>
+    <w:lsdException w:name="envelope address" w:semiHidden="1" w:unhideWhenUsed="1"/>
+    <w:lsdException w:name="envelope return" w:semiHidden="1" w:unhideWhenUsed="1"/>
+    <w:lsdException w:name="footnote reference" w:semiHidden="1" w:unhideWhenUsed="1"/>
+    <w:lsdException w:name="annotation reference" w:semiHidden="1" w:unhideWhenUsed="1"/>
+    <w:lsdException w:name="line number" w:semiHidden="1" w:unhideWhenUsed="1"/>
+    <w:lsdException w:name="page number" w:semiHidden="1" w:unhideWhenUsed="1"/>
+    <w:lsdException w:name="endnote reference" w:semiHidden="1" w:unhideWhenUsed="1"/>
+    <w:lsdException w:name="endnote text" w:semiHidden="1" w:unhideWhenUsed="1"/>
+    <w:lsdException w:name="table of authorities" w:semiHidden="1" w:unhideWhenUsed="1"/>
+    <w:lsdException w:name="macro" w:semiHidden="1" w:unhideWhenUsed="1"/>
+    <w:lsdException w:name="toa heading" w:semiHidden="1" w:unhideWhenUsed="1"/>
+    <w:lsdException w:name="List" w:semiHidden="1" w:unhideWhenUsed="1"/>
+    <w:lsdException w:name="List Bullet" w:semiHidden="1" w:unhideWhenUsed="1"/>
+    <w:lsdException w:name="List Number" w:semiHidden="1" w:unhideWhenUsed="1"/>
+    <w:lsdException w:name="List 2" w:semiHidden="1" w:unhideWhenUsed="1"/>
+    <w:lsdException w:name="List 3" w:semiHidden="1" w:unhideWhenUsed="1"/>
+    <w:lsdException w:name="List 4" w:semiHidden="1" w:unhideWhenUsed="1"/>
+    <w:lsdException w:name="List 5" w:semiHidden="1" w:unhideWhenUsed="1"/>
+    <w:lsdException w:name="List Bullet 2" w:semiHidden="1" w:unhideWhenUsed="1"/>
+    <w:lsdException w:name="List Bullet 3" w:semiHidden="1" w:unhideWhenUsed="1"/>
+    <w:lsdException w:name="List Bullet 4" w:semiHidden="1" w:unhideWhenUsed="1"/>
+    <w:lsdException w:name="List Bullet 5" w:semiHidden="1" w:unhideWhenUsed="1"/>
+    <w:lsdException w:name="List Number 2" w:semiHidden="1" w:unhideWhenUsed="1"/>
+    <w:lsdException w:name="List Number 3" w:semiHidden="1" w:unhideWhenUsed="1"/>
+    <w:lsdException w:name="List Number 4" w:semiHidden="1" w:unhideWhenUsed="1"/>
+    <w:lsdException w:name="List Number 5" w:semiHidden="1" w:unhideWhenUsed="1"/>
+    <w:lsdException w:name="Title" w:uiPriority="10" w:qFormat="1"/>
+    <w:lsdException w:name="Closing" w:semiHidden="1" w:unhideWhenUsed="1"/>
+    <w:lsdException w:name="Signature" w:semiHidden="1" w:unhideWhenUsed="1"/>
+    <w:lsdException w:name="Default Paragraph Font" w:semiHidden="1" w:uiPriority="1" w:unhideWhenUsed="1"/>
+    <w:lsdException w:name="Body Text" w:semiHidden="1" w:unhideWhenUsed="1"/>
+    <w:lsdException w:name="Body Text Indent" w:semiHidden="1" w:unhideWhenUsed="1"/>
+    <w:lsdException w:name="List Continue" w:semiHidden="1" w:unhideWhenUsed="1"/>
+    <w:lsdException w:name="List Continue 2" w:semiHidden="1" w:unhideWhenUsed="1"/>
+    <w:lsdException w:name="List Continue 3" w:semiHidden="1" w:unhideWhenUsed="1"/>
+    <w:lsdException w:name="List Continue 4" w:semiHidden="1" w:unhideWhenUsed="1"/>
+    <w:lsdException w:name="List Continue 5" w:semiHidden="1" w:unhideWhenUsed="1"/>
+    <w:lsdException w:name="Message Header" w:semiHidden="1" w:unhideWhenUsed="1"/>
+    <w:lsdException w:name="Subtitle" w:uiPriority="11" w:qFormat="1"/>
+    <w:lsdException w:name="Salutation" w:semiHidden="1" w:unhideWhenUsed="1"/>
+    <w:lsdException w:name="Date" w:semiHidden="1" w:unhideWhenUsed="1"/>
+    <w:lsdException w:name="Body Text First Indent" w:semiHidden="1" w:unhideWhenUsed="1"/>
+    <w:lsdException w:name="Body Text First Indent 2" w:semiHidden="1" w:unhideWhenUsed="1"/>
+    <w:lsdException w:name="Note Heading" w:semiHidden="1" w:unhideWhenUsed="1"/>
+    <w:lsdException w:name="Body Text 2" w:semiHidden="1" w:unhideWhenUsed="1"/>
+    <w:lsdException w:name="Body Text 3" w:semiHidden="1" w:unhideWhenUsed="1"/>
+    <w:lsdException w:name="Body Text Indent 2" w:semiHidden="1" w:unhideWhenUsed="1"/>
+    <w:lsdException w:name="Body Text Indent 3" w:semiHidden="1" w:unhideWhenUsed="1"/>
+    <w:lsdException w:name="Block Text" w:semiHidden="1" w:unhideWhenUsed="1"/>
+    <w:lsdException w:name="Hyperlink" w:semiHidden="1" w:unhideWhenUsed="1"/>
+    <w:lsdException w:name="FollowedHyperlink" w:semiHidden="1" w:unhideWhenUsed="1"/>
+    <w:lsdException w:name="Strong" w:uiPriority="22" w:qFormat="1"/>
+    <w:lsdException w:name="Emphasis" w:uiPriority="20" w:qFormat="1"/>
+    <w:lsdException w:name="Document Map" w:semiHidden="1" w:unhideWhenUsed="1"/>
+    <w:lsdException w:name="Plain Text" w:semiHidden="1" w:unhideWhenUsed="1"/>
+    <w:lsdException w:name="E-mail Signature" w:semiHidden="1" w:unhideWhenUsed="1"/>
+    <w:lsdException w:name="HTML Top of Form" w:semiHidden="1" w:unhideWhenUsed="1"/>
+    <w:lsdException w:name="HTML Bottom of Form" w:semiHidden="1" w:unhideWhenUsed="1"/>
+    <w:lsdException w:name="Normal (Web)" w:semiHidden="1" w:unhideWhenUsed="1"/>
+    <w:lsdException w:name="HTML Acronym" w:semiHidden="1" w:unhideWhenUsed="1"/>
+    <w:lsdException w:name="HTML Address" w:semiHidden="1" w:unhideWhenUsed="1"/>
+    <w:lsdException w:name="HTML Cite" w:semiHidden="1" w:unhideWhenUsed="1"/>
+    <w:lsdException w:name="HTML Code" w:semiHidden="1" w:unhideWhenUsed="1"/>
+    <w:lsdException w:name="HTML Definition" w:semiHidden="1" w:unhideWhenUsed="1"/>
+    <w:lsdException w:name="HTML Keyboard" w:semiHidden="1" w:unhideWhenUsed="1"/>
+    <w:lsdException w:name="HTML Preformatted" w:semiHidden="1" w:unhideWhenUsed="1"/>
+    <w:lsdException w:name="HTML Sample" w:semiHidden="1" w:unhideWhenUsed="1"/>
+    <w:lsdException w:name="HTML Typewriter" w:semiHidden="1" w:unhideWhenUsed="1"/>
+    <w:lsdException w:name="HTML Variable" w:semiHidden="1" w:unhideWhenUsed="1"/>
+    <w:lsdException w:name="Normal Table" w:semiHidden="1" w:unhideWhenUsed="1"/>
+    <w:lsdException w:name="annotation subject" w:semiHidden="1" w:unhideWhenUsed="1"/>
+    <w:lsdException w:name="No List" w:semiHidden="1" w:unhideWhenUsed="1"/>
+    <w:lsdException w:name="Outline List 1" w:semiHidden="1" w:unhideWhenUsed="1"/>
+    <w:lsdException w:name="Outline List 2" w:semiHidden="1" w:unhideWhenUsed="1"/>
+    <w:lsdException w:name="Outline List 3" w:semiHidden="1" w:unhideWhenUsed="1"/>
+    <w:lsdException w:name="Table Simple 1" w:semiHidden="1" w:unhideWhenUsed="1"/>
+    <w:lsdException w:name="Table Simple 2" w:semiHidden="1" w:unhideWhenUsed="1"/>
+    <w:lsdException w:name="Table Simple 3" w:semiHidden="1" w:unhideWhenUsed="1"/>
+    <w:lsdException w:name="Table Classic 1" w:semiHidden="1" w:unhideWhenUsed="1"/>
+    <w:lsdException w:name="Table Classic 2" w:semiHidden="1" w:unhideWhenUsed="1"/>
+    <w:lsdException w:name="Table Classic 3" w:semiHidden="1" w:unhideWhenUsed="1"/>
+    <w:lsdException w:name="Table Classic 4" w:semiHidden="1" w:unhideWhenUsed="1"/>
+    <w:lsdException w:name="Table Colorful 1" w:semiHidden="1" w:unhideWhenUsed="1"/>
+    <w:lsdException w:name="Table Colorful 2" w:semiHidden="1" w:unhideWhenUsed="1"/>
+    <w:lsdException w:name="Table Colorful 3" w:semiHidden="1" w:unhideWhenUsed="1"/>
+    <w:lsdException w:name="Table Columns 1" w:semiHidden="1" w:unhideWhenUsed="1"/>
+    <w:lsdException w:name="Table Columns 2" w:semiHidden="1" w:unhideWhenUsed="1"/>
+    <w:lsdException w:name="Table Columns 3" w:semiHidden="1" w:unhideWhenUsed="1"/>
+    <w:lsdException w:name="Table Columns 4" w:semiHidden="1" w:unhideWhenUsed="1"/>
+    <w:lsdException w:name="Table Columns 5" w:semiHidden="1" w:unhideWhenUsed="1"/>
+    <w:lsdException w:name="Table Grid 1" w:semiHidden="1" w:unhideWhenUsed="1"/>
+    <w:lsdException w:name="Table Grid 2" w:semiHidden="1" w:unhideWhenUsed="1"/>
+    <w:lsdException w:name="Table Grid 3" w:semiHidden="1" w:unhideWhenUsed="1"/>
+    <w:lsdException w:name="Table Grid 4" w:semiHidden="1" w:unhideWhenUsed="1"/>
+    <w:lsdException w:name="Table Grid 5" w:semiHidden="1" w:unhideWhenUsed="1"/>
+    <w:lsdException w:name="Table Grid 6" w:semiHidden="1" w:unhideWhenUsed="1"/>
+    <w:lsdException w:name="Table Grid 7" w:semiHidden="1" w:unhideWhenUsed="1"/>
+    <w:lsdException w:name="Table Grid 8" w:semiHidden="1" w:unhideWhenUsed="1"/>
+    <w:lsdException w:name="Table List 1" w:semiHidden="1" w:unhideWhenUsed="1"/>
+    <w:lsdException w:name="Table List 2" w:semiHidden="1" w:unhideWhenUsed="1"/>
+    <w:lsdException w:name="Table List 3" w:semiHidden="1" w:unhideWhenUsed="1"/>
+    <w:lsdException w:name="Table List 4" w:semiHidden="1" w:unhideWhenUsed="1"/>
+    <w:lsdException w:name="Table List 5" w:semiHidden="1" w:unhideWhenUsed="1"/>
+    <w:lsdException w:name="Table List 6" w:semiHidden="1" w:unhideWhenUsed="1"/>
+    <w:lsdException w:name="Table List 7" w:semiHidden="1" w:unhideWhenUsed="1"/>
+    <w:lsdException w:name="Table List 8" w:semiHidden="1" w:unhideWhenUsed="1"/>
+    <w:lsdException w:name="Table 3D effects 1" w:semiHidden="1" w:unhideWhenUsed="1"/>
+    <w:lsdException w:name="Table 3D effects 2" w:semiHidden="1" w:unhideWhenUsed="1"/>
+    <w:lsdException w:name="Table 3D effects 3" w:semiHidden="1" w:unhideWhenUsed="1"/>
+    <w:lsdException w:name="Table Contemporary" w:semiHidden="1" w:unhideWhenUsed="1"/>
+    <w:lsdException w:name="Table Elegant" w:semiHidden="1" w:unhideWhenUsed="1"/>
+    <w:lsdException w:name="Table Professional" w:semiHidden="1" w:unhideWhenUsed="1"/>
+    <w:lsdException w:name="Table Subtle 1" w:semiHidden="1" w:unhideWhenUsed="1"/>
+    <w:lsdException w:name="Table Subtle 2" w:semiHidden="1" w:unhideWhenUsed="1"/>
+    <w:lsdException w:name="Table Web 1" w:semiHidden="1" w:unhideWhenUsed="1"/>
+    <w:lsdException w:name="Table Web 2" w:semiHidden="1" w:unhideWhenUsed="1"/>
+    <w:lsdException w:name="Table Web 3" w:semiHidden="1" w:unhideWhenUsed="1"/>
+    <w:lsdException w:name="Balloon Text" w:semiHidden="1" w:unhideWhenUsed="1"/>
+    <w:lsdException w:name="Table Grid" w:uiPriority="39"/>
+    <w:lsdException w:name="Table Theme" w:semiHidden="1" w:unhideWhenUsed="1"/>
+    <w:lsdException w:name="Placeholder Text" w:semiHidden="1"/>
+    <w:lsdException w:name="No Spacing" w:uiPriority="1" w:qFormat="1"/>
+    <w:lsdException w:name="Light Shading" w:uiPriority="60"/>
+    <w:lsdException w:name="Light List" w:uiPriority="61"/>
+    <w:lsdException w:name="Light Grid" w:uiPriority="62"/>
+    <w:lsdException w:name="Medium Shading 1" w:uiPriority="63"/>
+    <w:lsdException w:name="Medium Shading 2" w:uiPriority="64"/>
+    <w:lsdException w:name="Medium List 1" w:uiPriority="65"/>
+    <w:lsdException w:name="Medium List 2" w:uiPriority="66"/>
+    <w:lsdException w:name="Medium Grid 1" w:uiPriority="67"/>
+    <w:lsdException w:name="Medium Grid 2" w:uiPriority="68"/>
+    <w:lsdException w:name="Medium Grid 3" w:uiPriority="69"/>
+    <w:lsdException w:name="Dark List" w:uiPriority="70"/>
+    <w:lsdException w:name="Colorful Shading" w:uiPriority="71"/>
+    <w:lsdException w:name="Colorful List" w:uiPriority="72"/>
+    <w:lsdException w:name="Colorful Grid" w:uiPriority="73"/>
+    <w:lsdException w:name="Light Shading Accent 1" w:uiPriority="60"/>
+    <w:lsdException w:name="Light List Accent 1" w:uiPriority="61"/>
+    <w:lsdException w:name="Light Grid Accent 1" w:uiPriority="62"/>
+    <w:lsdException w:name="Medium Shading 1 Accent 1" w:uiPriority="63"/>
+    <w:lsdException w:name="Medium Shading 2 Accent 1" w:uiPriority="64"/>
+    <w:lsdException w:name="Medium List 1 Accent 1" w:uiPriority="65"/>
+    <w:lsdException w:name="Revision" w:semiHidden="1"/>
+    <w:lsdException w:name="List Paragraph" w:uiPriority="34" w:qFormat="1"/>
+    <w:lsdException w:name="Quote" w:uiPriority="29" w:qFormat="1"/>
+    <w:lsdException w:name="Intense Quote" w:uiPriority="30" w:qFormat="1"/>
+    <w:lsdException w:name="Medium List 2 Accent 1" w:uiPriority="66"/>
+    <w:lsdException w:name="Medium Grid 1 Accent 1" w:uiPriority="67"/>
+    <w:lsdException w:name="Medium Grid 2 Accent 1" w:uiPriority="68"/>
+    <w:lsdException w:name="Medium Grid 3 Accent 1" w:uiPriority="69"/>
+    <w:lsdException w:name="Dark List Accent 1" w:uiPriority="70"/>
+    <w:lsdException w:name="Colorful Shading Accent 1" w:uiPriority="71"/>
+    <w:lsdException w:name="Colorful List Accent 1" w:uiPriority="72"/>
+    <w:lsdException w:name="Colorful Grid Accent 1" w:uiPriority="73"/>
+    <w:lsdException w:name="Light Shading Accent 2" w:uiPriority="60"/>
+    <w:lsdException w:name="Light List Accent 2" w:uiPriority="61"/>
+    <w:lsdException w:name="Light Grid Accent 2" w:uiPriority="62"/>
+    <w:lsdException w:name="Medium Shading 1 Accent 2" w:uiPriority="63"/>
+    <w:lsdException w:name="Medium Shading 2 Accent 2" w:uiPriority="64"/>
+    <w:lsdException w:name="Medium List 1 Accent 2" w:uiPriority="65"/>
+    <w:lsdException w:name="Medium List 2 Accent 2" w:uiPriority="66"/>
+    <w:lsdException w:name="Medium Grid 1 Accent 2" w:uiPriority="67"/>
+    <w:lsdException w:name="Medium Grid 2 Accent 2" w:uiPriority="68"/>
+    <w:lsdException w:name="Medium Grid 3 Accent 2" w:uiPriority="69"/>
+    <w:lsdException w:name="Dark List Accent 2" w:uiPriority="70"/>
+    <w:lsdException w:name="Colorful Shading Accent 2" w:uiPriority="71"/>
+    <w:lsdException w:name="Colorful List Accent 2" w:uiPriority="72"/>
+    <w:lsdException w:name="Colorful Grid Accent 2" w:uiPriority="73"/>
+    <w:lsdException w:name="Light Shading Accent 3" w:uiPriority="60"/>
+    <w:lsdException w:name="Light List Accent 3" w:uiPriority="61"/>
+    <w:lsdException w:name="Light Grid Accent 3" w:uiPriority="62"/>
+    <w:lsdException w:name="Medium Shading 1 Accent 3" w:uiPriority="63"/>
+    <w:lsdException w:name="Medium Shading 2 Accent 3" w:uiPriority="64"/>
+    <w:lsdException w:name="Medium List 1 Accent 3" w:uiPriority="65"/>
+    <w:lsdException w:name="Medium List 2 Accent 3" w:uiPriority="66"/>
+    <w:lsdException w:name="Medium Grid 1 Accent 3" w:uiPriority="67"/>
+    <w:lsdException w:name="Medium Grid 2 Accent 3" w:uiPriority="68"/>
+    <w:lsdException w:name="Medium Grid 3 Accent 3" w:uiPriority="69"/>
+    <w:lsdException w:name="Dark List Accent 3" w:uiPriority="70"/>
+    <w:lsdException w:name="Colorful Shading Accent 3" w:uiPriority="71"/>
+    <w:lsdException w:name="Colorful List Accent 3" w:uiPriority="72"/>
+    <w:lsdException w:name="Colorful Grid Accent 3" w:uiPriority="73"/>
+    <w:lsdException w:name="Light Shading Accent 4" w:uiPriority="60"/>
+    <w:lsdException w:name="Light List Accent 4" w:uiPriority="61"/>
+    <w:lsdException w:name="Light Grid Accent 4" w:uiPriority="62"/>
+    <w:lsdException w:name="Medium Shading 1 Accent 4" w:uiPriority="63"/>
+    <w:lsdException w:name="Medium Shading 2 Accent 4" w:uiPriority="64"/>
+    <w:lsdException w:name="Medium List 1 Accent 4" w:uiPriority="65"/>
+    <w:lsdException w:name="Medium List 2 Accent 4" w:uiPriority="66"/>
+    <w:lsdException w:name="Medium Grid 1 Accent 4" w:uiPriority="67"/>
+    <w:lsdException w:name="Medium Grid 2 Accent 4" w:uiPriority="68"/>
+    <w:lsdException w:name="Medium Grid 3 Accent 4" w:uiPriority="69"/>
+    <w:lsdException w:name="Dark List Accent 4" w:uiPriority="70"/>
+    <w:lsdException w:name="Colorful Shading Accent 4" w:uiPriority="71"/>
+    <w:lsdException w:name="Colorful List Accent 4" w:uiPriority="72"/>
+    <w:lsdException w:name="Colorful Grid Accent 4" w:uiPriority="73"/>
+    <w:lsdException w:name="Light Shading Accent 5" w:uiPriority="60"/>
+    <w:lsdException w:name="Light List Accent 5" w:uiPriority="61"/>
+    <w:lsdException w:name="Light Grid Accent 5" w:uiPriority="62"/>
+    <w:lsdException w:name="Medium Shading 1 Accent 5" w:uiPriority="63"/>
+    <w:lsdException w:name="Medium Shading 2 Accent 5" w:uiPriority="64"/>
+    <w:lsdException w:name="Medium List 1 Accent 5" w:uiPriority="65"/>
+    <w:lsdException w:name="Medium List 2 Accent 5" w:uiPriority="66"/>
+    <w:lsdException w:name="Medium Grid 1 Accent 5" w:uiPriority="67"/>
+    <w:lsdException w:name="Medium Grid 2 Accent 5" w:uiPriority="68"/>
+    <w:lsdException w:name="Medium Grid 3 Accent 5" w:uiPriority="69"/>
+    <w:lsdException w:name="Dark List Accent 5" w:uiPriority="70"/>
+    <w:lsdException w:name="Colorful Shading Accent 5" w:uiPriority="71"/>
+    <w:lsdException w:name="Colorful List Accent 5" w:uiPriority="72"/>
+    <w:lsdException w:name="Colorful Grid Accent 5" w:uiPriority="73"/>
+    <w:lsdException w:name="Light Shading Accent 6" w:uiPriority="60"/>
+    <w:lsdException w:name="Light List Accent 6" w:uiPriority="61"/>
+    <w:lsdException w:name="Light Grid Accent 6" w:uiPriority="62"/>
+    <w:lsdException w:name="Medium Shading 1 Accent 6" w:uiPriority="63"/>
+    <w:lsdException w:name="Medium Shading 2 Accent 6" w:uiPriority="64"/>
+    <w:lsdException w:name="Medium List 1 Accent 6" w:uiPriority="65"/>
+    <w:lsdException w:name="Medium List 2 Accent 6" w:uiPriority="66"/>
+    <w:lsdException w:name="Medium Grid 1 Accent 6" w:uiPriority="67"/>
+    <w:lsdException w:name="Medium Grid 2 Accent 6" w:uiPriority="68"/>
+    <w:lsdException w:name="Medium Grid 3 Accent 6" w:uiPriority="69"/>
+    <w:lsdException w:name="Dark List Accent 6" w:uiPriority="70"/>
+    <w:lsdException w:name="Colorful Shading Accent 6" w:uiPriority="71"/>
+    <w:lsdException w:name="Colorful List Accent 6" w:uiPriority="72"/>
+    <w:lsdException w:name="Colorful Grid Accent 6" w:uiPriority="73"/>
+    <w:lsdException w:name="Subtle Emphasis" w:uiPriority="19" w:qFormat="1"/>
+    <w:lsdException w:name="Intense Emphasis" w:uiPriority="21" w:qFormat="1"/>
+    <w:lsdException w:name="Subtle Reference" w:uiPriority="31" w:qFormat="1"/>
+    <w:lsdException w:name="Intense Reference" w:uiPriority="32" w:qFormat="1"/>
+    <w:lsdException w:name="Book Title" w:uiPriority="33" w:qFormat="1"/>
+    <w:lsdException w:name="Bibliography" w:semiHidden="1" w:uiPriority="37" w:unhideWhenUsed="1"/>
+    <w:lsdException w:name="TOC Heading" w:semiHidden="1" w:uiPriority="39" w:unhideWhenUsed="1" w:qFormat="1"/>
+    <w:lsdException w:name="Plain Table 1" w:uiPriority="41"/>
+    <w:lsdException w:name="Plain Table 2" w:uiPriority="42"/>
+    <w:lsdException w:name="Plain Table 3" w:uiPriority="43"/>
+    <w:lsdException w:name="Plain Table 4" w:uiPriority="44"/>
+    <w:lsdException w:name="Plain Table 5" w:uiPriority="45"/>
+    <w:lsdException w:name="Grid Table Light" w:uiPriority="40"/>
+    <w:lsdException w:name="Grid Table 1 Light" w:uiPriority="46"/>
+    <w:lsdException w:name="Grid Table 2" w:uiPriority="47"/>
+    <w:lsdException w:name="Grid Table 3" w:uiPriority="48"/>
+    <w:lsdException w:name="Grid Table 4" w:uiPriority="49"/>
+    <w:lsdException w:name="Grid Table 5 Dark" w:uiPriority="50"/>
+    <w:lsdException w:name="Grid Table 6 Colorful" w:uiPriority="51"/>
+    <w:lsdException w:name="Grid Table 7 Colorful" w:uiPriority="52"/>
+    <w:lsdException w:name="Grid Table 1 Light Accent 1" w:uiPriority="46"/>
+    <w:lsdException w:name="Grid Table 2 Accent 1" w:uiPriority="47"/>
+    <w:lsdException w:name="Grid Table 3 Accent 1" w:uiPriority="48"/>
+    <w:lsdException w:name="Grid Table 4 Accent 1" w:uiPriority="49"/>
+    <w:lsdException w:name="Grid Table 5 Dark Accent 1" w:uiPriority="50"/>
+    <w:lsdException w:name="Grid Table 6 Colorful Accent 1" w:uiPriority="51"/>
+    <w:lsdException w:name="Grid Table 7 Colorful Accent 1" w:uiPriority="52"/>
+    <w:lsdException w:name="Grid Table 1 Light Accent 2" w:uiPriority="46"/>
+    <w:lsdException w:name="Grid Table 2 Accent 2" w:uiPriority="47"/>
+    <w:lsdException w:name="Grid Table 3 Accent 2" w:uiPriority="48"/>
+    <w:lsdException w:name="Grid Table 4 Accent 2" w:uiPriority="49"/>
+    <w:lsdException w:name="Grid Table 5 Dark Accent 2" w:uiPriority="50"/>
+    <w:lsdException w:name="Grid Table 6 Colorful Accent 2" w:uiPriority="51"/>
+    <w:lsdException w:name="Grid Table 7 Colorful Accent 2" w:uiPriority="52"/>
+    <w:lsdException w:name="Grid Table 1 Light Accent 3" w:uiPriority="46"/>
+    <w:lsdException w:name="Grid Table 2 Accent 3" w:uiPriority="47"/>
+    <w:lsdException w:name="Grid Table 3 Accent 3" w:uiPriority="48"/>
+    <w:lsdException w:name="Grid Table 4 Accent 3" w:uiPriority="49"/>
+    <w:lsdException w:name="Grid Table 5 Dark Accent 3" w:uiPriority="50"/>
+    <w:lsdException w:name="Grid Table 6 Colorful Accent 3" w:uiPriority="51"/>
+    <w:lsdException w:name="Grid Table 7 Colorful Accent 3" w:uiPriority="52"/>
+    <w:lsdException w:name="Grid Table 1 Light Accent 4" w:uiPriority="46"/>
+    <w:lsdException w:name="Grid Table 2 Accent 4" w:uiPriority="47"/>
+    <w:lsdException w:name="Grid Table 3 Accent 4" w:uiPriority="48"/>
+    <w:lsdException w:name="Grid Table 4 Accent 4" w:uiPriority="49"/>
+    <w:lsdException w:name="Grid Table 5 Dark Accent 4" w:uiPriority="50"/>
+    <w:lsdException w:name="Grid Table 6 Colorful Accent 4" w:uiPriority="51"/>
+    <w:lsdException w:name="Grid Table 7 Colorful Accent 4" w:uiPriority="52"/>
+    <w:lsdException w:name="Grid Table 1 Light Accent 5" w:uiPriority="46"/>
+    <w:lsdException w:name="Grid Table 2 Accent 5" w:uiPriority="47"/>
+    <w:lsdException w:name="Grid Table 3 Accent 5" w:uiPriority="48"/>
+    <w:lsdException w:name="Grid Table 4 Accent 5" w:uiPriority="49"/>
+    <w:lsdException w:name="Grid Table 5 Dark Accent 5" w:uiPriority="50"/>
+    <w:lsdException w:name="Grid Table 6 Colorful Accent 5" w:uiPriority="51"/>
+    <w:lsdException w:name="Grid Table 7 Colorful Accent 5" w:uiPriority="52"/>
+    <w:lsdException w:name="Grid Table 1 Light Accent 6" w:uiPriority="46"/>
+    <w:lsdException w:name="Grid Table 2 Accent 6" w:uiPriority="47"/>
+    <w:lsdException w:name="Grid Table 3 Accent 6" w:uiPriority="48"/>
+    <w:lsdException w:name="Grid Table 4 Accent 6" w:uiPriority="49"/>
+    <w:lsdException w:name="Grid Table 5 Dark Accent 6" w:uiPriority="50"/>
+    <w:lsdException w:name="Grid Table 6 Colorful Accent 6" w:uiPriority="51"/>
+    <w:lsdException w:name="Grid Table 7 Colorful Accent 6" w:uiPriority="52"/>
+    <w:lsdException w:name="List Table 1 Light" w:uiPriority="46"/>
+    <w:lsdException w:name="List Table 2" w:uiPriority="47"/>
+    <w:lsdException w:name="List Table 3" w:uiPriority="48"/>
+    <w:lsdException w:name="List Table 4" w:uiPriority="49"/>
+    <w:lsdException w:name="List Table 5 Dark" w:uiPriority="50"/>
+    <w:lsdException w:name="List Table 6 Colorful" w:uiPriority="51"/>
+    <w:lsdException w:name="List Table 7 Colorful" w:uiPriority="52"/>
+    <w:lsdException w:name="List Table 1 Light Accent 1" w:uiPriority="46"/>
+    <w:lsdException w:name="List Table 2 Accent 1" w:uiPriority="47"/>
+    <w:lsdException w:name="List Table 3 Accent 1" w:uiPriority="48"/>
+    <w:lsdException w:name="List Table 4 Accent 1" w:uiPriority="49"/>
+    <w:lsdException w:name="List Table 5 Dark Accent 1" w:uiPriority="50"/>
+    <w:lsdException w:name="List Table 6 Colorful Accent 1" w:uiPriority="51"/>
+    <w:lsdException w:name="List Table 7 Colorful Accent 1" w:uiPriority="52"/>
+    <w:lsdException w:name="List Table 1 Light Accent 2" w:uiPriority="46"/>
+    <w:lsdException w:name="List Table 2 Accent 2" w:uiPriority="47"/>
+    <w:lsdException w:name="List Table 3 Accent 2" w:uiPriority="48"/>
+    <w:lsdException w:name="List Table 4 Accent 2" w:uiPriority="49"/>
+    <w:lsdException w:name="List Table 5 Dark Accent 2" w:uiPriority="50"/>
+    <w:lsdException w:name="List Table 6 Colorful Accent 2" w:uiPriority="51"/>
+    <w:lsdException w:name="List Table 7 Colorful Accent 2" w:uiPriority="52"/>
+    <w:lsdException w:name="List Table 1 Light Accent 3" w:uiPriority="46"/>
+    <w:lsdException w:name="List Table 2 Accent 3" w:uiPriority="47"/>
+    <w:lsdException w:name="List Table 3 Accent 3" w:uiPriority="48"/>
+    <w:lsdException w:name="List Table 4 Accent 3" w:uiPriority="49"/>
+    <w:lsdException w:name="List Table 5 Dark Accent 3" w:uiPriority="50"/>
+    <w:lsdException w:name="List Table 6 Colorful Accent 3" w:uiPriority="51"/>
+    <w:lsdException w:name="List Table 7 Colorful Accent 3" w:uiPriority="52"/>
+    <w:lsdException w:name="List Table 1 Light Accent 4" w:uiPriority="46"/>
+    <w:lsdException w:name="List Table 2 Accent 4" w:uiPriority="47"/>
+    <w:lsdException w:name="List Table 3 Accent 4" w:uiPriority="48"/>
+    <w:lsdException w:name="List Table 4 Accent 4" w:uiPriority="49"/>
+    <w:lsdException w:name="List Table 5 Dark Accent 4" w:uiPriority="50"/>
+    <w:lsdException w:name="List Table 6 Colorful Accent 4" w:uiPriority="51"/>
+    <w:lsdException w:name="List Table 7 Colorful Accent 4" w:uiPriority="52"/>
+    <w:lsdException w:name="List Table 1 Light Accent 5" w:uiPriority="46"/>
+    <w:lsdException w:name="List Table 2 Accent 5" w:uiPriority="47"/>
+    <w:lsdException w:name="List Table 3 Accent 5" w:uiPriority="48"/>
+    <w:lsdException w:name="List Table 4 Accent 5" w:uiPriority="49"/>
+    <w:lsdException w:name="List Table 5 Dark Accent 5" w:uiPriority="50"/>
+    <w:lsdException w:name="List Table 6 Colorful Accent 5" w:uiPriority="51"/>
+    <w:lsdException w:name="List Table 7 Colorful Accent 5" w:uiPriority="52"/>
+    <w:lsdException w:name="List Table 1 Light Accent 6" w:uiPriority="46"/>
+    <w:lsdException w:name="List Table 2 Accent 6" w:uiPriority="47"/>
+    <w:lsdException w:name="List Table 3 Accent 6" w:uiPriority="48"/>
+    <w:lsdException w:name="List Table 4 Accent 6" w:uiPriority="49"/>
+    <w:lsdException w:name="List Table 5 Dark Accent 6" w:uiPriority="50"/>
+    <w:lsdException w:name="List Table 6 Colorful Accent 6" w:uiPriority="51"/>
+    <w:lsdException w:name="List Table 7 Colorful Accent 6" w:uiPriority="52"/>
   </w:latentStyles>
   <w:style w:type="paragraph" w:default="1" w:styleId="Normal">
     <w:name w:val="Normal"/>
@@ -16864,7 +17346,6 @@
       <w:spacing w:after="0" w:line="240" w:lineRule="auto"/>
     </w:pPr>
     <w:tblPr>
-      <w:tblInd w:w="0" w:type="dxa"/>
       <w:tblBorders>
         <w:top w:val="single" w:sz="4" w:space="0" w:color="auto"/>
         <w:left w:val="single" w:sz="4" w:space="0" w:color="auto"/>
@@ -16873,327 +17354,6 @@
         <w:insideH w:val="single" w:sz="4" w:space="0" w:color="auto"/>
         <w:insideV w:val="single" w:sz="4" w:space="0" w:color="auto"/>
       </w:tblBorders>
-      <w:tblCellMar>
-        <w:top w:w="0" w:type="dxa"/>
-        <w:left w:w="108" w:type="dxa"/>
-        <w:bottom w:w="0" w:type="dxa"/>
-        <w:right w:w="108" w:type="dxa"/>
-      </w:tblCellMar>
-    </w:tblPr>
-  </w:style>
-  <w:style w:type="paragraph" w:styleId="HTMLPreformatted">
-    <w:name w:val="HTML Preformatted"/>
-    <w:basedOn w:val="Normal"/>
-    <w:link w:val="HTMLPreformattedChar"/>
-    <w:uiPriority w:val="99"/>
-    <w:unhideWhenUsed/>
-    <w:rsid w:val="003431EB"/>
-    <w:pPr>
-      <w:tabs>
-        <w:tab w:val="left" w:pos="916"/>
-        <w:tab w:val="left" w:pos="1832"/>
-        <w:tab w:val="left" w:pos="2748"/>
-        <w:tab w:val="left" w:pos="3664"/>
-        <w:tab w:val="left" w:pos="4580"/>
-        <w:tab w:val="left" w:pos="5496"/>
-        <w:tab w:val="left" w:pos="6412"/>
-        <w:tab w:val="left" w:pos="7328"/>
-        <w:tab w:val="left" w:pos="8244"/>
-        <w:tab w:val="left" w:pos="9160"/>
-        <w:tab w:val="left" w:pos="10076"/>
-        <w:tab w:val="left" w:pos="10992"/>
-        <w:tab w:val="left" w:pos="11908"/>
-        <w:tab w:val="left" w:pos="12824"/>
-        <w:tab w:val="left" w:pos="13740"/>
-        <w:tab w:val="left" w:pos="14656"/>
-      </w:tabs>
-      <w:spacing w:after="0" w:line="240" w:lineRule="auto"/>
-    </w:pPr>
-    <w:rPr>
-      <w:rFonts w:ascii="Courier New" w:eastAsia="Times New Roman" w:hAnsi="Courier New" w:cs="Courier New"/>
-      <w:sz w:val="20"/>
-      <w:szCs w:val="20"/>
-    </w:rPr>
-  </w:style>
-  <w:style w:type="character" w:customStyle="1" w:styleId="HTMLPreformattedChar">
-    <w:name w:val="HTML Preformatted Char"/>
-    <w:basedOn w:val="DefaultParagraphFont"/>
-    <w:link w:val="HTMLPreformatted"/>
-    <w:uiPriority w:val="99"/>
-    <w:rsid w:val="003431EB"/>
-    <w:rPr>
-      <w:rFonts w:ascii="Courier New" w:eastAsia="Times New Roman" w:hAnsi="Courier New" w:cs="Courier New"/>
-      <w:sz w:val="20"/>
-      <w:szCs w:val="20"/>
-    </w:rPr>
-  </w:style>
-  <w:style w:type="paragraph" w:styleId="BalloonText">
-    <w:name w:val="Balloon Text"/>
-    <w:basedOn w:val="Normal"/>
-    <w:link w:val="BalloonTextChar"/>
-    <w:uiPriority w:val="99"/>
-    <w:semiHidden/>
-    <w:unhideWhenUsed/>
-    <w:rsid w:val="003D1094"/>
-    <w:pPr>
-      <w:spacing w:after="0" w:line="240" w:lineRule="auto"/>
-    </w:pPr>
-    <w:rPr>
-      <w:rFonts w:ascii="Tahoma" w:hAnsi="Tahoma" w:cs="Tahoma"/>
-      <w:sz w:val="16"/>
-      <w:szCs w:val="16"/>
-    </w:rPr>
-  </w:style>
-  <w:style w:type="character" w:customStyle="1" w:styleId="BalloonTextChar">
-    <w:name w:val="Balloon Text Char"/>
-    <w:basedOn w:val="DefaultParagraphFont"/>
-    <w:link w:val="BalloonText"/>
-    <w:uiPriority w:val="99"/>
-    <w:semiHidden/>
-    <w:rsid w:val="003D1094"/>
-    <w:rPr>
-      <w:rFonts w:ascii="Tahoma" w:hAnsi="Tahoma" w:cs="Tahoma"/>
-      <w:sz w:val="16"/>
-      <w:szCs w:val="16"/>
-    </w:rPr>
-  </w:style>
-  <w:style w:type="character" w:styleId="Hyperlink">
-    <w:name w:val="Hyperlink"/>
-    <w:basedOn w:val="DefaultParagraphFont"/>
-    <w:uiPriority w:val="99"/>
-    <w:semiHidden/>
-    <w:unhideWhenUsed/>
-    <w:rsid w:val="00F60E8F"/>
-    <w:rPr>
-      <w:color w:val="0000FF"/>
-      <w:u w:val="single"/>
-    </w:rPr>
-  </w:style>
-</w:styles>
-</file>
-
-<file path=word/stylesWithEffects.xml><?xml version="1.0" encoding="utf-8"?>
-<w:styles xmlns:wpc="http://schemas.microsoft.com/office/word/2010/wordprocessingCanvas" xmlns:mc="http://schemas.openxmlformats.org/markup-compatibility/2006" xmlns:o="urn:schemas-microsoft-com:office:office" xmlns:r="http://schemas.openxmlformats.org/officeDocument/2006/relationships" xmlns:m="http://schemas.openxmlformats.org/officeDocument/2006/math" xmlns:v="urn:schemas-microsoft-com:vml" xmlns:wp14="http://schemas.microsoft.com/office/word/2010/wordprocessingDrawing" xmlns:wp="http://schemas.openxmlformats.org/drawingml/2006/wordprocessingDrawing" xmlns:w10="urn:schemas-microsoft-com:office:word" xmlns:w="http://schemas.openxmlformats.org/wordprocessingml/2006/main" xmlns:w14="http://schemas.microsoft.com/office/word/2010/wordml" xmlns:wpg="http://schemas.microsoft.com/office/word/2010/wordprocessingGroup" xmlns:wpi="http://schemas.microsoft.com/office/word/2010/wordprocessingInk" xmlns:wne="http://schemas.microsoft.com/office/word/2006/wordml" xmlns:wps="http://schemas.microsoft.com/office/word/2010/wordprocessingShape" mc:Ignorable="w14 wp14">
-  <w:docDefaults>
-    <w:rPrDefault>
-      <w:rPr>
-        <w:rFonts w:asciiTheme="minorHAnsi" w:eastAsiaTheme="minorHAnsi" w:hAnsiTheme="minorHAnsi" w:cstheme="minorBidi"/>
-        <w:sz w:val="22"/>
-        <w:szCs w:val="22"/>
-        <w:lang w:val="en-US" w:eastAsia="en-US" w:bidi="ar-SA"/>
-      </w:rPr>
-    </w:rPrDefault>
-    <w:pPrDefault>
-      <w:pPr>
-        <w:spacing w:after="160" w:line="259" w:lineRule="auto"/>
-      </w:pPr>
-    </w:pPrDefault>
-  </w:docDefaults>
-  <w:latentStyles w:defLockedState="0" w:defUIPriority="99" w:defSemiHidden="1" w:defUnhideWhenUsed="1" w:defQFormat="0" w:count="267">
-    <w:lsdException w:name="Normal" w:semiHidden="0" w:uiPriority="0" w:unhideWhenUsed="0" w:qFormat="1"/>
-    <w:lsdException w:name="heading 1" w:semiHidden="0" w:uiPriority="9" w:unhideWhenUsed="0" w:qFormat="1"/>
-    <w:lsdException w:name="heading 2" w:uiPriority="9" w:qFormat="1"/>
-    <w:lsdException w:name="heading 3" w:uiPriority="9" w:qFormat="1"/>
-    <w:lsdException w:name="heading 4" w:uiPriority="9" w:qFormat="1"/>
-    <w:lsdException w:name="heading 5" w:uiPriority="9" w:qFormat="1"/>
-    <w:lsdException w:name="heading 6" w:uiPriority="9" w:qFormat="1"/>
-    <w:lsdException w:name="heading 7" w:uiPriority="9" w:qFormat="1"/>
-    <w:lsdException w:name="heading 8" w:uiPriority="9" w:qFormat="1"/>
-    <w:lsdException w:name="heading 9" w:uiPriority="9" w:qFormat="1"/>
-    <w:lsdException w:name="toc 1" w:uiPriority="39"/>
-    <w:lsdException w:name="toc 2" w:uiPriority="39"/>
-    <w:lsdException w:name="toc 3" w:uiPriority="39"/>
-    <w:lsdException w:name="toc 4" w:uiPriority="39"/>
-    <w:lsdException w:name="toc 5" w:uiPriority="39"/>
-    <w:lsdException w:name="toc 6" w:uiPriority="39"/>
-    <w:lsdException w:name="toc 7" w:uiPriority="39"/>
-    <w:lsdException w:name="toc 8" w:uiPriority="39"/>
-    <w:lsdException w:name="toc 9" w:uiPriority="39"/>
-    <w:lsdException w:name="caption" w:uiPriority="35" w:qFormat="1"/>
-    <w:lsdException w:name="Title" w:semiHidden="0" w:uiPriority="10" w:unhideWhenUsed="0" w:qFormat="1"/>
-    <w:lsdException w:name="Default Paragraph Font" w:uiPriority="1"/>
-    <w:lsdException w:name="Subtitle" w:semiHidden="0" w:uiPriority="11" w:unhideWhenUsed="0" w:qFormat="1"/>
-    <w:lsdException w:name="Strong" w:semiHidden="0" w:uiPriority="22" w:unhideWhenUsed="0" w:qFormat="1"/>
-    <w:lsdException w:name="Emphasis" w:semiHidden="0" w:uiPriority="20" w:unhideWhenUsed="0" w:qFormat="1"/>
-    <w:lsdException w:name="Table Grid" w:semiHidden="0" w:uiPriority="39" w:unhideWhenUsed="0"/>
-    <w:lsdException w:name="Placeholder Text" w:unhideWhenUsed="0"/>
-    <w:lsdException w:name="No Spacing" w:semiHidden="0" w:uiPriority="1" w:unhideWhenUsed="0" w:qFormat="1"/>
-    <w:lsdException w:name="Light Shading" w:semiHidden="0" w:uiPriority="60" w:unhideWhenUsed="0"/>
-    <w:lsdException w:name="Light List" w:semiHidden="0" w:uiPriority="61" w:unhideWhenUsed="0"/>
-    <w:lsdException w:name="Light Grid" w:semiHidden="0" w:uiPriority="62" w:unhideWhenUsed="0"/>
-    <w:lsdException w:name="Medium Shading 1" w:semiHidden="0" w:uiPriority="63" w:unhideWhenUsed="0"/>
-    <w:lsdException w:name="Medium Shading 2" w:semiHidden="0" w:uiPriority="64" w:unhideWhenUsed="0"/>
-    <w:lsdException w:name="Medium List 1" w:semiHidden="0" w:uiPriority="65" w:unhideWhenUsed="0"/>
-    <w:lsdException w:name="Medium List 2" w:semiHidden="0" w:uiPriority="66" w:unhideWhenUsed="0"/>
-    <w:lsdException w:name="Medium Grid 1" w:semiHidden="0" w:uiPriority="67" w:unhideWhenUsed="0"/>
-    <w:lsdException w:name="Medium Grid 2" w:semiHidden="0" w:uiPriority="68" w:unhideWhenUsed="0"/>
-    <w:lsdException w:name="Medium Grid 3" w:semiHidden="0" w:uiPriority="69" w:unhideWhenUsed="0"/>
-    <w:lsdException w:name="Dark List" w:semiHidden="0" w:uiPriority="70" w:unhideWhenUsed="0"/>
-    <w:lsdException w:name="Colorful Shading" w:semiHidden="0" w:uiPriority="71" w:unhideWhenUsed="0"/>
-    <w:lsdException w:name="Colorful List" w:semiHidden="0" w:uiPriority="72" w:unhideWhenUsed="0"/>
-    <w:lsdException w:name="Colorful Grid" w:semiHidden="0" w:uiPriority="73" w:unhideWhenUsed="0"/>
-    <w:lsdException w:name="Light Shading Accent 1" w:semiHidden="0" w:uiPriority="60" w:unhideWhenUsed="0"/>
-    <w:lsdException w:name="Light List Accent 1" w:semiHidden="0" w:uiPriority="61" w:unhideWhenUsed="0"/>
-    <w:lsdException w:name="Light Grid Accent 1" w:semiHidden="0" w:uiPriority="62" w:unhideWhenUsed="0"/>
-    <w:lsdException w:name="Medium Shading 1 Accent 1" w:semiHidden="0" w:uiPriority="63" w:unhideWhenUsed="0"/>
-    <w:lsdException w:name="Medium Shading 2 Accent 1" w:semiHidden="0" w:uiPriority="64" w:unhideWhenUsed="0"/>
-    <w:lsdException w:name="Medium List 1 Accent 1" w:semiHidden="0" w:uiPriority="65" w:unhideWhenUsed="0"/>
-    <w:lsdException w:name="Revision" w:unhideWhenUsed="0"/>
-    <w:lsdException w:name="List Paragraph" w:semiHidden="0" w:uiPriority="34" w:unhideWhenUsed="0" w:qFormat="1"/>
-    <w:lsdException w:name="Quote" w:semiHidden="0" w:uiPriority="29" w:unhideWhenUsed="0" w:qFormat="1"/>
-    <w:lsdException w:name="Intense Quote" w:semiHidden="0" w:uiPriority="30" w:unhideWhenUsed="0" w:qFormat="1"/>
-    <w:lsdException w:name="Medium List 2 Accent 1" w:semiHidden="0" w:uiPriority="66" w:unhideWhenUsed="0"/>
-    <w:lsdException w:name="Medium Grid 1 Accent 1" w:semiHidden="0" w:uiPriority="67" w:unhideWhenUsed="0"/>
-    <w:lsdException w:name="Medium Grid 2 Accent 1" w:semiHidden="0" w:uiPriority="68" w:unhideWhenUsed="0"/>
-    <w:lsdException w:name="Medium Grid 3 Accent 1" w:semiHidden="0" w:uiPriority="69" w:unhideWhenUsed="0"/>
-    <w:lsdException w:name="Dark List Accent 1" w:semiHidden="0" w:uiPriority="70" w:unhideWhenUsed="0"/>
-    <w:lsdException w:name="Colorful Shading Accent 1" w:semiHidden="0" w:uiPriority="71" w:unhideWhenUsed="0"/>
-    <w:lsdException w:name="Colorful List Accent 1" w:semiHidden="0" w:uiPriority="72" w:unhideWhenUsed="0"/>
-    <w:lsdException w:name="Colorful Grid Accent 1" w:semiHidden="0" w:uiPriority="73" w:unhideWhenUsed="0"/>
-    <w:lsdException w:name="Light Shading Accent 2" w:semiHidden="0" w:uiPriority="60" w:unhideWhenUsed="0"/>
-    <w:lsdException w:name="Light List Accent 2" w:semiHidden="0" w:uiPriority="61" w:unhideWhenUsed="0"/>
-    <w:lsdException w:name="Light Grid Accent 2" w:semiHidden="0" w:uiPriority="62" w:unhideWhenUsed="0"/>
-    <w:lsdException w:name="Medium Shading 1 Accent 2" w:semiHidden="0" w:uiPriority="63" w:unhideWhenUsed="0"/>
-    <w:lsdException w:name="Medium Shading 2 Accent 2" w:semiHidden="0" w:uiPriority="64" w:unhideWhenUsed="0"/>
-    <w:lsdException w:name="Medium List 1 Accent 2" w:semiHidden="0" w:uiPriority="65" w:unhideWhenUsed="0"/>
-    <w:lsdException w:name="Medium List 2 Accent 2" w:semiHidden="0" w:uiPriority="66" w:unhideWhenUsed="0"/>
-    <w:lsdException w:name="Medium Grid 1 Accent 2" w:semiHidden="0" w:uiPriority="67" w:unhideWhenUsed="0"/>
-    <w:lsdException w:name="Medium Grid 2 Accent 2" w:semiHidden="0" w:uiPriority="68" w:unhideWhenUsed="0"/>
-    <w:lsdException w:name="Medium Grid 3 Accent 2" w:semiHidden="0" w:uiPriority="69" w:unhideWhenUsed="0"/>
-    <w:lsdException w:name="Dark List Accent 2" w:semiHidden="0" w:uiPriority="70" w:unhideWhenUsed="0"/>
-    <w:lsdException w:name="Colorful Shading Accent 2" w:semiHidden="0" w:uiPriority="71" w:unhideWhenUsed="0"/>
-    <w:lsdException w:name="Colorful List Accent 2" w:semiHidden="0" w:uiPriority="72" w:unhideWhenUsed="0"/>
-    <w:lsdException w:name="Colorful Grid Accent 2" w:semiHidden="0" w:uiPriority="73" w:unhideWhenUsed="0"/>
-    <w:lsdException w:name="Light Shading Accent 3" w:semiHidden="0" w:uiPriority="60" w:unhideWhenUsed="0"/>
-    <w:lsdException w:name="Light List Accent 3" w:semiHidden="0" w:uiPriority="61" w:unhideWhenUsed="0"/>
-    <w:lsdException w:name="Light Grid Accent 3" w:semiHidden="0" w:uiPriority="62" w:unhideWhenUsed="0"/>
-    <w:lsdException w:name="Medium Shading 1 Accent 3" w:semiHidden="0" w:uiPriority="63" w:unhideWhenUsed="0"/>
-    <w:lsdException w:name="Medium Shading 2 Accent 3" w:semiHidden="0" w:uiPriority="64" w:unhideWhenUsed="0"/>
-    <w:lsdException w:name="Medium List 1 Accent 3" w:semiHidden="0" w:uiPriority="65" w:unhideWhenUsed="0"/>
-    <w:lsdException w:name="Medium List 2 Accent 3" w:semiHidden="0" w:uiPriority="66" w:unhideWhenUsed="0"/>
-    <w:lsdException w:name="Medium Grid 1 Accent 3" w:semiHidden="0" w:uiPriority="67" w:unhideWhenUsed="0"/>
-    <w:lsdException w:name="Medium Grid 2 Accent 3" w:semiHidden="0" w:uiPriority="68" w:unhideWhenUsed="0"/>
-    <w:lsdException w:name="Medium Grid 3 Accent 3" w:semiHidden="0" w:uiPriority="69" w:unhideWhenUsed="0"/>
-    <w:lsdException w:name="Dark List Accent 3" w:semiHidden="0" w:uiPriority="70" w:unhideWhenUsed="0"/>
-    <w:lsdException w:name="Colorful Shading Accent 3" w:semiHidden="0" w:uiPriority="71" w:unhideWhenUsed="0"/>
-    <w:lsdException w:name="Colorful List Accent 3" w:semiHidden="0" w:uiPriority="72" w:unhideWhenUsed="0"/>
-    <w:lsdException w:name="Colorful Grid Accent 3" w:semiHidden="0" w:uiPriority="73" w:unhideWhenUsed="0"/>
-    <w:lsdException w:name="Light Shading Accent 4" w:semiHidden="0" w:uiPriority="60" w:unhideWhenUsed="0"/>
-    <w:lsdException w:name="Light List Accent 4" w:semiHidden="0" w:uiPriority="61" w:unhideWhenUsed="0"/>
-    <w:lsdException w:name="Light Grid Accent 4" w:semiHidden="0" w:uiPriority="62" w:unhideWhenUsed="0"/>
-    <w:lsdException w:name="Medium Shading 1 Accent 4" w:semiHidden="0" w:uiPriority="63" w:unhideWhenUsed="0"/>
-    <w:lsdException w:name="Medium Shading 2 Accent 4" w:semiHidden="0" w:uiPriority="64" w:unhideWhenUsed="0"/>
-    <w:lsdException w:name="Medium List 1 Accent 4" w:semiHidden="0" w:uiPriority="65" w:unhideWhenUsed="0"/>
-    <w:lsdException w:name="Medium List 2 Accent 4" w:semiHidden="0" w:uiPriority="66" w:unhideWhenUsed="0"/>
-    <w:lsdException w:name="Medium Grid 1 Accent 4" w:semiHidden="0" w:uiPriority="67" w:unhideWhenUsed="0"/>
-    <w:lsdException w:name="Medium Grid 2 Accent 4" w:semiHidden="0" w:uiPriority="68" w:unhideWhenUsed="0"/>
-    <w:lsdException w:name="Medium Grid 3 Accent 4" w:semiHidden="0" w:uiPriority="69" w:unhideWhenUsed="0"/>
-    <w:lsdException w:name="Dark List Accent 4" w:semiHidden="0" w:uiPriority="70" w:unhideWhenUsed="0"/>
-    <w:lsdException w:name="Colorful Shading Accent 4" w:semiHidden="0" w:uiPriority="71" w:unhideWhenUsed="0"/>
-    <w:lsdException w:name="Colorful List Accent 4" w:semiHidden="0" w:uiPriority="72" w:unhideWhenUsed="0"/>
-    <w:lsdException w:name="Colorful Grid Accent 4" w:semiHidden="0" w:uiPriority="73" w:unhideWhenUsed="0"/>
-    <w:lsdException w:name="Light Shading Accent 5" w:semiHidden="0" w:uiPriority="60" w:unhideWhenUsed="0"/>
-    <w:lsdException w:name="Light List Accent 5" w:semiHidden="0" w:uiPriority="61" w:unhideWhenUsed="0"/>
-    <w:lsdException w:name="Light Grid Accent 5" w:semiHidden="0" w:uiPriority="62" w:unhideWhenUsed="0"/>
-    <w:lsdException w:name="Medium Shading 1 Accent 5" w:semiHidden="0" w:uiPriority="63" w:unhideWhenUsed="0"/>
-    <w:lsdException w:name="Medium Shading 2 Accent 5" w:semiHidden="0" w:uiPriority="64" w:unhideWhenUsed="0"/>
-    <w:lsdException w:name="Medium List 1 Accent 5" w:semiHidden="0" w:uiPriority="65" w:unhideWhenUsed="0"/>
-    <w:lsdException w:name="Medium List 2 Accent 5" w:semiHidden="0" w:uiPriority="66" w:unhideWhenUsed="0"/>
-    <w:lsdException w:name="Medium Grid 1 Accent 5" w:semiHidden="0" w:uiPriority="67" w:unhideWhenUsed="0"/>
-    <w:lsdException w:name="Medium Grid 2 Accent 5" w:semiHidden="0" w:uiPriority="68" w:unhideWhenUsed="0"/>
-    <w:lsdException w:name="Medium Grid 3 Accent 5" w:semiHidden="0" w:uiPriority="69" w:unhideWhenUsed="0"/>
-    <w:lsdException w:name="Dark List Accent 5" w:semiHidden="0" w:uiPriority="70" w:unhideWhenUsed="0"/>
-    <w:lsdException w:name="Colorful Shading Accent 5" w:semiHidden="0" w:uiPriority="71" w:unhideWhenUsed="0"/>
-    <w:lsdException w:name="Colorful List Accent 5" w:semiHidden="0" w:uiPriority="72" w:unhideWhenUsed="0"/>
-    <w:lsdException w:name="Colorful Grid Accent 5" w:semiHidden="0" w:uiPriority="73" w:unhideWhenUsed="0"/>
-    <w:lsdException w:name="Light Shading Accent 6" w:semiHidden="0" w:uiPriority="60" w:unhideWhenUsed="0"/>
-    <w:lsdException w:name="Light List Accent 6" w:semiHidden="0" w:uiPriority="61" w:unhideWhenUsed="0"/>
-    <w:lsdException w:name="Light Grid Accent 6" w:semiHidden="0" w:uiPriority="62" w:unhideWhenUsed="0"/>
-    <w:lsdException w:name="Medium Shading 1 Accent 6" w:semiHidden="0" w:uiPriority="63" w:unhideWhenUsed="0"/>
-    <w:lsdException w:name="Medium Shading 2 Accent 6" w:semiHidden="0" w:uiPriority="64" w:unhideWhenUsed="0"/>
-    <w:lsdException w:name="Medium List 1 Accent 6" w:semiHidden="0" w:uiPriority="65" w:unhideWhenUsed="0"/>
-    <w:lsdException w:name="Medium List 2 Accent 6" w:semiHidden="0" w:uiPriority="66" w:unhideWhenUsed="0"/>
-    <w:lsdException w:name="Medium Grid 1 Accent 6" w:semiHidden="0" w:uiPriority="67" w:unhideWhenUsed="0"/>
-    <w:lsdException w:name="Medium Grid 2 Accent 6" w:semiHidden="0" w:uiPriority="68" w:unhideWhenUsed="0"/>
-    <w:lsdException w:name="Medium Grid 3 Accent 6" w:semiHidden="0" w:uiPriority="69" w:unhideWhenUsed="0"/>
-    <w:lsdException w:name="Dark List Accent 6" w:semiHidden="0" w:uiPriority="70" w:unhideWhenUsed="0"/>
-    <w:lsdException w:name="Colorful Shading Accent 6" w:semiHidden="0" w:uiPriority="71" w:unhideWhenUsed="0"/>
-    <w:lsdException w:name="Colorful List Accent 6" w:semiHidden="0" w:uiPriority="72" w:unhideWhenUsed="0"/>
-    <w:lsdException w:name="Colorful Grid Accent 6" w:semiHidden="0" w:uiPriority="73" w:unhideWhenUsed="0"/>
-    <w:lsdException w:name="Subtle Emphasis" w:semiHidden="0" w:uiPriority="19" w:unhideWhenUsed="0" w:qFormat="1"/>
-    <w:lsdException w:name="Intense Emphasis" w:semiHidden="0" w:uiPriority="21" w:unhideWhenUsed="0" w:qFormat="1"/>
-    <w:lsdException w:name="Subtle Reference" w:semiHidden="0" w:uiPriority="31" w:unhideWhenUsed="0" w:qFormat="1"/>
-    <w:lsdException w:name="Intense Reference" w:semiHidden="0" w:uiPriority="32" w:unhideWhenUsed="0" w:qFormat="1"/>
-    <w:lsdException w:name="Book Title" w:semiHidden="0" w:uiPriority="33" w:unhideWhenUsed="0" w:qFormat="1"/>
-    <w:lsdException w:name="Bibliography" w:uiPriority="37"/>
-    <w:lsdException w:name="TOC Heading" w:uiPriority="39" w:qFormat="1"/>
-  </w:latentStyles>
-  <w:style w:type="paragraph" w:default="1" w:styleId="Normal">
-    <w:name w:val="Normal"/>
-    <w:qFormat/>
-  </w:style>
-  <w:style w:type="character" w:default="1" w:styleId="DefaultParagraphFont">
-    <w:name w:val="Default Paragraph Font"/>
-    <w:uiPriority w:val="1"/>
-    <w:semiHidden/>
-    <w:unhideWhenUsed/>
-  </w:style>
-  <w:style w:type="table" w:default="1" w:styleId="TableNormal">
-    <w:name w:val="Normal Table"/>
-    <w:uiPriority w:val="99"/>
-    <w:semiHidden/>
-    <w:unhideWhenUsed/>
-    <w:tblPr>
-      <w:tblInd w:w="0" w:type="dxa"/>
-      <w:tblCellMar>
-        <w:top w:w="0" w:type="dxa"/>
-        <w:left w:w="108" w:type="dxa"/>
-        <w:bottom w:w="0" w:type="dxa"/>
-        <w:right w:w="108" w:type="dxa"/>
-      </w:tblCellMar>
-    </w:tblPr>
-  </w:style>
-  <w:style w:type="numbering" w:default="1" w:styleId="NoList">
-    <w:name w:val="No List"/>
-    <w:uiPriority w:val="99"/>
-    <w:semiHidden/>
-    <w:unhideWhenUsed/>
-  </w:style>
-  <w:style w:type="paragraph" w:styleId="ListParagraph">
-    <w:name w:val="List Paragraph"/>
-    <w:basedOn w:val="Normal"/>
-    <w:uiPriority w:val="34"/>
-    <w:qFormat/>
-    <w:rsid w:val="00894FBF"/>
-    <w:pPr>
-      <w:ind w:left="720"/>
-      <w:contextualSpacing/>
-    </w:pPr>
-  </w:style>
-  <w:style w:type="table" w:styleId="TableGrid">
-    <w:name w:val="Table Grid"/>
-    <w:basedOn w:val="TableNormal"/>
-    <w:uiPriority w:val="39"/>
-    <w:rsid w:val="003C146E"/>
-    <w:pPr>
-      <w:spacing w:after="0" w:line="240" w:lineRule="auto"/>
-    </w:pPr>
-    <w:tblPr>
-      <w:tblInd w:w="0" w:type="dxa"/>
-      <w:tblBorders>
-        <w:top w:val="single" w:sz="4" w:space="0" w:color="auto"/>
-        <w:left w:val="single" w:sz="4" w:space="0" w:color="auto"/>
-        <w:bottom w:val="single" w:sz="4" w:space="0" w:color="auto"/>
-        <w:right w:val="single" w:sz="4" w:space="0" w:color="auto"/>
-        <w:insideH w:val="single" w:sz="4" w:space="0" w:color="auto"/>
-        <w:insideV w:val="single" w:sz="4" w:space="0" w:color="auto"/>
-      </w:tblBorders>
-      <w:tblCellMar>
-        <w:top w:w="0" w:type="dxa"/>
-        <w:left w:w="108" w:type="dxa"/>
-        <w:bottom w:w="0" w:type="dxa"/>
-        <w:right w:w="108" w:type="dxa"/>
-      </w:tblCellMar>
     </w:tblPr>
   </w:style>
   <w:style w:type="paragraph" w:styleId="HTMLPreformatted">
@@ -17542,7 +17702,7 @@
   <a:extraClrSchemeLst/>
   <a:extLst>
     <a:ext uri="{05A4C25C-085E-4340-85A3-A5531E510DB2}">
-      <thm15:themeFamily xmlns="" xmlns:thm15="http://schemas.microsoft.com/office/thememl/2012/main" name="Office Theme" id="{62F939B6-93AF-4DB8-9C6B-D6C7DFDC589F}" vid="{4A3C46E8-61CC-4603-A589-7422A47A8E4A}"/>
+      <thm15:themeFamily xmlns:thm15="http://schemas.microsoft.com/office/thememl/2012/main" name="Office Theme" id="{62F939B6-93AF-4DB8-9C6B-D6C7DFDC589F}" vid="{4A3C46E8-61CC-4603-A589-7422A47A8E4A}"/>
     </a:ext>
   </a:extLst>
 </a:theme>

</xml_diff>